<commit_message>
On garde l'insertion auto des tour/serie
</commit_message>
<xml_diff>
--- a/Documentation.docx
+++ b/Documentation.docx
@@ -242,7 +242,7 @@
                                       <w:color w:val="FFFFFF" w:themeColor="background1"/>
                                       <w:lang w:val="de-CH"/>
                                     </w:rPr>
-                                    <w:t>01.01.2021</w:t>
+                                    <w:t>03.01.2021</w:t>
                                   </w:r>
                                   <w:r>
                                     <w:rPr>
@@ -520,7 +520,7 @@
                                 <w:color w:val="FFFFFF" w:themeColor="background1"/>
                                 <w:lang w:val="de-CH"/>
                               </w:rPr>
-                              <w:t>01.01.2021</w:t>
+                              <w:t>03.01.2021</w:t>
                             </w:r>
                             <w:r>
                               <w:rPr>
@@ -2150,14 +2150,27 @@
       <w:r>
         <w:t xml:space="preserve">Figure </w:t>
       </w:r>
-      <w:fldSimple w:instr=" SEQ Figure \* ARABIC ">
-        <w:r>
-          <w:rPr>
-            <w:noProof/>
-          </w:rPr>
-          <w:t>1</w:t>
-        </w:r>
-      </w:fldSimple>
+      <w:r>
+        <w:fldChar w:fldCharType="begin"/>
+      </w:r>
+      <w:r>
+        <w:instrText xml:space="preserve"> SEQ Figure \* ARABIC </w:instrText>
+      </w:r>
+      <w:r>
+        <w:fldChar w:fldCharType="separate"/>
+      </w:r>
+      <w:r>
+        <w:rPr>
+          <w:noProof/>
+        </w:rPr>
+        <w:t>1</w:t>
+      </w:r>
+      <w:r>
+        <w:rPr>
+          <w:noProof/>
+        </w:rPr>
+        <w:fldChar w:fldCharType="end"/>
+      </w:r>
       <w:r>
         <w:t xml:space="preserve">: </w:t>
       </w:r>
@@ -2248,14 +2261,27 @@
       <w:r>
         <w:t xml:space="preserve">Figure </w:t>
       </w:r>
-      <w:fldSimple w:instr=" SEQ Figure \* ARABIC ">
-        <w:r>
-          <w:rPr>
-            <w:noProof/>
-          </w:rPr>
-          <w:t>2</w:t>
-        </w:r>
-      </w:fldSimple>
+      <w:r>
+        <w:fldChar w:fldCharType="begin"/>
+      </w:r>
+      <w:r>
+        <w:instrText xml:space="preserve"> SEQ Figure \* ARABIC </w:instrText>
+      </w:r>
+      <w:r>
+        <w:fldChar w:fldCharType="separate"/>
+      </w:r>
+      <w:r>
+        <w:rPr>
+          <w:noProof/>
+        </w:rPr>
+        <w:t>2</w:t>
+      </w:r>
+      <w:r>
+        <w:rPr>
+          <w:noProof/>
+        </w:rPr>
+        <w:fldChar w:fldCharType="end"/>
+      </w:r>
       <w:r>
         <w:t xml:space="preserve"> Généré avec </w:t>
       </w:r>
@@ -3539,15 +3565,7 @@
         <w:spacing w:after="120"/>
       </w:pPr>
       <w:r>
-        <w:t xml:space="preserve">La date de fin du tournoi ne sert pas à indiquer quand le tournoi doit se terminer mais quand il s’est terminé. De ce fait, à la création du tournoi, </w:t>
-      </w:r>
-      <w:proofErr w:type="spellStart"/>
-      <w:r>
-        <w:t>dateFin</w:t>
-      </w:r>
-      <w:proofErr w:type="spellEnd"/>
-      <w:r>
-        <w:t xml:space="preserve"> sera nulle et sera automatiquement mise à la date courante quand la finale sera terminée.</w:t>
+        <w:t>La date de fin du tournoi ne sert pas à indiquer quand le tournoi doit se terminer mais quand il s’est terminé. De ce fait, à la création du tournoi, dateFin sera nulle et sera automatiquement mise à la date courante quand la finale sera terminée.</w:t>
       </w:r>
     </w:p>
     <w:p>
@@ -3752,37 +3770,20 @@
           <w:bCs/>
         </w:rPr>
       </w:pPr>
-      <w:proofErr w:type="spellStart"/>
       <w:r>
         <w:rPr>
           <w:b/>
           <w:bCs/>
         </w:rPr>
-        <w:t>Serie</w:t>
-      </w:r>
-      <w:proofErr w:type="spellEnd"/>
-      <w:r>
-        <w:rPr>
-          <w:b/>
-          <w:bCs/>
-        </w:rPr>
-        <w:t xml:space="preserve"> Equipe</w:t>
-      </w:r>
-    </w:p>
-    <w:p>
-      <w:pPr>
-        <w:spacing w:after="120"/>
-      </w:pPr>
-      <w:r>
-        <w:t xml:space="preserve">Nous avons conservé ce lien bien qu’il crée une boucle entre </w:t>
-      </w:r>
-      <w:proofErr w:type="spellStart"/>
-      <w:r>
-        <w:t>Serie</w:t>
-      </w:r>
-      <w:proofErr w:type="spellEnd"/>
-      <w:r>
-        <w:t>, Match Joueur et Equipe afin de pouvoir vérifier plus facilement si la participation d’un joueur à un match est légale.</w:t>
+        <w:t>Serie Equipe</w:t>
+      </w:r>
+    </w:p>
+    <w:p>
+      <w:pPr>
+        <w:spacing w:after="120"/>
+      </w:pPr>
+      <w:r>
+        <w:t>Nous avons conservé ce lien bien qu’il crée une boucle entre Serie, Match Joueur et Equipe afin de pouvoir vérifier plus facilement si la participation d’un joueur à un match est légale.</w:t>
       </w:r>
     </w:p>
     <w:p>
@@ -4052,7 +4053,6 @@
         </w:tabs>
         <w:spacing w:after="120"/>
       </w:pPr>
-      <w:proofErr w:type="spellStart"/>
       <w:r>
         <w:t>date</w:t>
       </w:r>
@@ -4060,11 +4060,7 @@
         <w:t>Heure</w:t>
       </w:r>
       <w:r>
-        <w:t>Debut</w:t>
-      </w:r>
-      <w:proofErr w:type="spellEnd"/>
-      <w:r>
-        <w:t xml:space="preserve"> est </w:t>
+        <w:t xml:space="preserve">Debut est </w:t>
       </w:r>
       <w:r>
         <w:t xml:space="preserve">strictement </w:t>
@@ -4076,21 +4072,13 @@
         <w:t xml:space="preserve"> que</w:t>
       </w:r>
       <w:r>
-        <w:t xml:space="preserve"> </w:t>
-      </w:r>
-      <w:proofErr w:type="spellStart"/>
-      <w:r>
-        <w:t>date</w:t>
+        <w:t xml:space="preserve"> date</w:t>
       </w:r>
       <w:r>
         <w:t>Heure</w:t>
       </w:r>
       <w:r>
-        <w:t>Fin</w:t>
-      </w:r>
-      <w:proofErr w:type="spellEnd"/>
-      <w:r>
-        <w:t>.</w:t>
+        <w:t>Fin.</w:t>
       </w:r>
     </w:p>
     <w:p>
@@ -4105,7 +4093,6 @@
         </w:tabs>
         <w:spacing w:after="120"/>
       </w:pPr>
-      <w:proofErr w:type="spellStart"/>
       <w:r>
         <w:t>d</w:t>
       </w:r>
@@ -4116,11 +4103,7 @@
         <w:t>Heure</w:t>
       </w:r>
       <w:r>
-        <w:t>Debut</w:t>
-      </w:r>
-      <w:proofErr w:type="spellEnd"/>
-      <w:r>
-        <w:t xml:space="preserve"> </w:t>
+        <w:t xml:space="preserve">Debut </w:t>
       </w:r>
       <w:r>
         <w:t>est strictement plus grande que la date</w:t>
@@ -4140,7 +4123,6 @@
           <w:bCs/>
         </w:rPr>
       </w:pPr>
-      <w:proofErr w:type="spellStart"/>
       <w:r>
         <w:rPr>
           <w:b/>
@@ -4162,7 +4144,6 @@
         </w:rPr>
         <w:t>Equipe</w:t>
       </w:r>
-      <w:proofErr w:type="spellEnd"/>
     </w:p>
     <w:p>
       <w:pPr>
@@ -4177,15 +4158,7 @@
         <w:spacing w:after="120"/>
       </w:pPr>
       <w:r>
-        <w:t xml:space="preserve">La date d’inscription d’une équipe est plus vieille que la </w:t>
-      </w:r>
-      <w:proofErr w:type="spellStart"/>
-      <w:r>
-        <w:t>dateDebut</w:t>
-      </w:r>
-      <w:proofErr w:type="spellEnd"/>
-      <w:r>
-        <w:t xml:space="preserve"> du tournoi.</w:t>
+        <w:t>La date d’inscription d’une équipe est plus vieille que la dateDebut du tournoi.</w:t>
       </w:r>
     </w:p>
     <w:p>
@@ -4210,15 +4183,7 @@
         <w:spacing w:after="120"/>
       </w:pPr>
       <w:r>
-        <w:t xml:space="preserve">Le champ </w:t>
-      </w:r>
-      <w:proofErr w:type="spellStart"/>
-      <w:r>
-        <w:t>longueurMaxSerie</w:t>
-      </w:r>
-      <w:proofErr w:type="spellEnd"/>
-      <w:r>
-        <w:t xml:space="preserve"> = [</w:t>
+        <w:t>Le champ longueurMaxSerie = [</w:t>
       </w:r>
       <w:r>
         <w:t>1,</w:t>
@@ -4231,7 +4196,6 @@
       <w:pPr>
         <w:spacing w:after="120"/>
       </w:pPr>
-      <w:proofErr w:type="spellStart"/>
       <w:r>
         <w:rPr>
           <w:b/>
@@ -4253,7 +4217,6 @@
         </w:rPr>
         <w:t>rie</w:t>
       </w:r>
-      <w:proofErr w:type="spellEnd"/>
     </w:p>
     <w:p>
       <w:pPr>
@@ -4495,7 +4458,6 @@
           <w:bCs/>
         </w:rPr>
       </w:pPr>
-      <w:proofErr w:type="spellStart"/>
       <w:r>
         <w:rPr>
           <w:b/>
@@ -4503,7 +4465,6 @@
         </w:rPr>
         <w:t>Equipe_Joueur</w:t>
       </w:r>
-      <w:proofErr w:type="spellEnd"/>
     </w:p>
     <w:p>
       <w:pPr>
@@ -4520,7 +4481,6 @@
       <w:r>
         <w:t xml:space="preserve">Le champ </w:t>
       </w:r>
-      <w:proofErr w:type="spellStart"/>
       <w:r>
         <w:t>date</w:t>
       </w:r>
@@ -4528,25 +4488,13 @@
         <w:t>Heure</w:t>
       </w:r>
       <w:r>
-        <w:t>Arrivee</w:t>
-      </w:r>
-      <w:proofErr w:type="spellEnd"/>
-      <w:r>
-        <w:t xml:space="preserve"> est forcément plus petite que </w:t>
-      </w:r>
-      <w:proofErr w:type="spellStart"/>
-      <w:r>
-        <w:t>date</w:t>
+        <w:t>Arrivee est forcément plus petite que date</w:t>
       </w:r>
       <w:r>
         <w:t>Heure</w:t>
       </w:r>
       <w:r>
-        <w:t>Depart</w:t>
-      </w:r>
-      <w:proofErr w:type="spellEnd"/>
-      <w:r>
-        <w:t>.</w:t>
+        <w:t>Depart.</w:t>
       </w:r>
     </w:p>
     <w:p>
@@ -4576,7 +4524,6 @@
           <w:bCs/>
         </w:rPr>
       </w:pPr>
-      <w:proofErr w:type="spellStart"/>
       <w:r>
         <w:rPr>
           <w:b/>
@@ -4584,7 +4531,6 @@
         </w:rPr>
         <w:t>Match_Joueur</w:t>
       </w:r>
-      <w:proofErr w:type="spellEnd"/>
     </w:p>
     <w:p>
       <w:pPr>
@@ -4703,21 +4649,8 @@
             <w:r>
               <w:t xml:space="preserve">BOOLEAN </w:t>
             </w:r>
-            <w:proofErr w:type="spellStart"/>
-            <w:r>
-              <w:t>aUneInscriptionEnCours</w:t>
-            </w:r>
-            <w:proofErr w:type="spellEnd"/>
-            <w:r>
-              <w:t>(</w:t>
-            </w:r>
-            <w:proofErr w:type="spellStart"/>
-            <w:r>
-              <w:t>pAcronymeParam</w:t>
-            </w:r>
-            <w:proofErr w:type="spellEnd"/>
-            <w:r>
-              <w:t xml:space="preserve"> VARCHAR(3))</w:t>
+            <w:r>
+              <w:t>aUneInscriptionEnCours(pAcronymeParam VARCHAR(3))</w:t>
             </w:r>
           </w:p>
         </w:tc>
@@ -4732,11 +4665,9 @@
             <w:tcW w:w="9062" w:type="dxa"/>
           </w:tcPr>
           <w:p>
-            <w:proofErr w:type="spellStart"/>
             <w:r>
               <w:t>pAcronymeParam</w:t>
             </w:r>
-            <w:proofErr w:type="spellEnd"/>
             <w:r>
               <w:t xml:space="preserve"> : </w:t>
             </w:r>
@@ -4827,21 +4758,8 @@
             <w:r>
               <w:t xml:space="preserve">INT </w:t>
             </w:r>
-            <w:proofErr w:type="spellStart"/>
-            <w:r>
-              <w:t>calculerNbTours</w:t>
-            </w:r>
-            <w:proofErr w:type="spellEnd"/>
-            <w:r>
-              <w:t>(</w:t>
-            </w:r>
-            <w:proofErr w:type="spellStart"/>
-            <w:r>
-              <w:t>pNbEquipeMax</w:t>
-            </w:r>
-            <w:proofErr w:type="spellEnd"/>
-            <w:r>
-              <w:t xml:space="preserve"> INT)</w:t>
+            <w:r>
+              <w:t>calculerNbTours(pNbEquipeMax INT)</w:t>
             </w:r>
           </w:p>
         </w:tc>
@@ -4856,11 +4774,9 @@
             <w:tcW w:w="9062" w:type="dxa"/>
           </w:tcPr>
           <w:p>
-            <w:proofErr w:type="spellStart"/>
             <w:r>
               <w:t>pNbEquipeMax</w:t>
             </w:r>
-            <w:proofErr w:type="spellEnd"/>
             <w:r>
               <w:t xml:space="preserve"> : </w:t>
             </w:r>
@@ -4932,48 +4848,14 @@
             <w:r>
               <w:t xml:space="preserve">INT </w:t>
             </w:r>
-            <w:proofErr w:type="spellStart"/>
             <w:r>
               <w:t>compterVictoireDansSerie</w:t>
             </w:r>
-            <w:proofErr w:type="spellEnd"/>
             <w:r>
               <w:br/>
             </w:r>
             <w:r>
-              <w:t>(</w:t>
-            </w:r>
-            <w:proofErr w:type="spellStart"/>
-            <w:r>
-              <w:t>pAcronymeEquipe</w:t>
-            </w:r>
-            <w:proofErr w:type="spellEnd"/>
-            <w:r>
-              <w:t xml:space="preserve"> VARCHAR(3), </w:t>
-            </w:r>
-            <w:proofErr w:type="spellStart"/>
-            <w:r>
-              <w:t>pIdSerie</w:t>
-            </w:r>
-            <w:proofErr w:type="spellEnd"/>
-            <w:r>
-              <w:t xml:space="preserve"> INT, </w:t>
-            </w:r>
-            <w:proofErr w:type="spellStart"/>
-            <w:r>
-              <w:t>pNoTour</w:t>
-            </w:r>
-            <w:proofErr w:type="spellEnd"/>
-            <w:r>
-              <w:t xml:space="preserve"> INT, </w:t>
-            </w:r>
-            <w:proofErr w:type="spellStart"/>
-            <w:r>
-              <w:t>pIdTournoi</w:t>
-            </w:r>
-            <w:proofErr w:type="spellEnd"/>
-            <w:r>
-              <w:t xml:space="preserve"> INT)</w:t>
+              <w:t>(pAcronymeEquipe VARCHAR(3), pIdSerie INT, pNoTour INT, pIdTournoi INT)</w:t>
             </w:r>
           </w:p>
         </w:tc>
@@ -4994,11 +4876,9 @@
                 <w:bCs w:val="0"/>
               </w:rPr>
             </w:pPr>
-            <w:proofErr w:type="spellStart"/>
             <w:r>
               <w:t>pAcronymeEquipe</w:t>
             </w:r>
-            <w:proofErr w:type="spellEnd"/>
             <w:r>
               <w:t> :</w:t>
             </w:r>
@@ -5022,11 +4902,9 @@
             <w:tcW w:w="9062" w:type="dxa"/>
           </w:tcPr>
           <w:p>
-            <w:proofErr w:type="spellStart"/>
             <w:r>
               <w:t>pIdSerie</w:t>
             </w:r>
-            <w:proofErr w:type="spellEnd"/>
             <w:r>
               <w:t xml:space="preserve"> : </w:t>
             </w:r>
@@ -5050,11 +4928,9 @@
             <w:tcW w:w="9062" w:type="dxa"/>
           </w:tcPr>
           <w:p>
-            <w:proofErr w:type="spellStart"/>
             <w:r>
               <w:t>pNoTour</w:t>
             </w:r>
-            <w:proofErr w:type="spellEnd"/>
             <w:r>
               <w:t xml:space="preserve"> : </w:t>
             </w:r>
@@ -5075,11 +4951,9 @@
             <w:tcW w:w="9062" w:type="dxa"/>
           </w:tcPr>
           <w:p>
-            <w:proofErr w:type="spellStart"/>
             <w:r>
               <w:t>pIdTournoi</w:t>
             </w:r>
-            <w:proofErr w:type="spellEnd"/>
             <w:r>
               <w:t xml:space="preserve"> : </w:t>
             </w:r>
@@ -5148,29 +5022,8 @@
             <w:r>
               <w:t xml:space="preserve">VARCHAR(3) </w:t>
             </w:r>
-            <w:proofErr w:type="spellStart"/>
-            <w:r>
-              <w:t>equipeDuJoueurLorsDu</w:t>
-            </w:r>
-            <w:proofErr w:type="spellEnd"/>
-            <w:r>
-              <w:t>(</w:t>
-            </w:r>
-            <w:proofErr w:type="spellStart"/>
-            <w:r>
-              <w:t>pIdJoueur</w:t>
-            </w:r>
-            <w:proofErr w:type="spellEnd"/>
-            <w:r>
-              <w:t xml:space="preserve"> INT, </w:t>
-            </w:r>
-            <w:proofErr w:type="spellStart"/>
-            <w:r>
-              <w:t>pDate</w:t>
-            </w:r>
-            <w:proofErr w:type="spellEnd"/>
-            <w:r>
-              <w:t xml:space="preserve"> DATETIME)</w:t>
+            <w:r>
+              <w:t>equipeDuJoueurLorsDu(pIdJoueur INT, pDate DATETIME)</w:t>
             </w:r>
           </w:p>
         </w:tc>
@@ -5191,11 +5044,9 @@
                 <w:bCs w:val="0"/>
               </w:rPr>
             </w:pPr>
-            <w:proofErr w:type="spellStart"/>
             <w:r>
               <w:t>pIdJoueur</w:t>
             </w:r>
-            <w:proofErr w:type="spellEnd"/>
             <w:r>
               <w:t> : </w:t>
             </w:r>
@@ -5216,11 +5067,9 @@
             <w:tcW w:w="9062" w:type="dxa"/>
           </w:tcPr>
           <w:p>
-            <w:proofErr w:type="spellStart"/>
             <w:r>
               <w:t>pDate</w:t>
             </w:r>
-            <w:proofErr w:type="spellEnd"/>
             <w:r>
               <w:t xml:space="preserve"> : </w:t>
             </w:r>
@@ -5286,21 +5135,8 @@
             <w:r>
               <w:t xml:space="preserve">BOOLEAN </w:t>
             </w:r>
-            <w:proofErr w:type="spellStart"/>
-            <w:r>
-              <w:t>estComplete</w:t>
-            </w:r>
-            <w:proofErr w:type="spellEnd"/>
-            <w:r>
-              <w:t>(</w:t>
-            </w:r>
-            <w:proofErr w:type="spellStart"/>
-            <w:r>
-              <w:t>pAcronymeEquipe</w:t>
-            </w:r>
-            <w:proofErr w:type="spellEnd"/>
-            <w:r>
-              <w:t xml:space="preserve"> VARCHAR(3))</w:t>
+            <w:r>
+              <w:t>estComplete(pAcronymeEquipe VARCHAR(3))</w:t>
             </w:r>
           </w:p>
         </w:tc>
@@ -5321,11 +5157,9 @@
                 <w:bCs w:val="0"/>
               </w:rPr>
             </w:pPr>
-            <w:proofErr w:type="spellStart"/>
             <w:r>
               <w:t>pAcronymeEquipe</w:t>
             </w:r>
-            <w:proofErr w:type="spellEnd"/>
             <w:r>
               <w:t> : </w:t>
             </w:r>
@@ -5388,21 +5222,8 @@
             <w:r>
               <w:t xml:space="preserve">BOOLEAN </w:t>
             </w:r>
-            <w:proofErr w:type="spellStart"/>
-            <w:r>
-              <w:t>estEnAttente</w:t>
-            </w:r>
-            <w:proofErr w:type="spellEnd"/>
-            <w:r>
-              <w:t>(</w:t>
-            </w:r>
-            <w:proofErr w:type="spellStart"/>
-            <w:r>
-              <w:t>pIdTournoi</w:t>
-            </w:r>
-            <w:proofErr w:type="spellEnd"/>
-            <w:r>
-              <w:t xml:space="preserve"> INT)</w:t>
+            <w:r>
+              <w:t>estEnAttente(pIdTournoi INT)</w:t>
             </w:r>
           </w:p>
         </w:tc>
@@ -5423,11 +5244,9 @@
                 <w:bCs w:val="0"/>
               </w:rPr>
             </w:pPr>
-            <w:proofErr w:type="spellStart"/>
             <w:r>
               <w:t>pAcronymeEquipe</w:t>
             </w:r>
-            <w:proofErr w:type="spellEnd"/>
             <w:r>
               <w:t> : </w:t>
             </w:r>
@@ -5495,40 +5314,14 @@
               <w:lastRenderedPageBreak/>
               <w:t xml:space="preserve">BOOLEAN </w:t>
             </w:r>
-            <w:proofErr w:type="spellStart"/>
             <w:r>
               <w:t>seedingCorrect</w:t>
             </w:r>
-            <w:proofErr w:type="spellEnd"/>
             <w:r>
               <w:t xml:space="preserve"> </w:t>
             </w:r>
             <w:r>
-              <w:t xml:space="preserve">(pAcronymeEquipe1 VARCHAR(3), pAcronymeEquipe2 VARCHAR(3), </w:t>
-            </w:r>
-            <w:proofErr w:type="spellStart"/>
-            <w:r>
-              <w:t>pIdSerie</w:t>
-            </w:r>
-            <w:proofErr w:type="spellEnd"/>
-            <w:r>
-              <w:t xml:space="preserve"> INT, </w:t>
-            </w:r>
-            <w:proofErr w:type="spellStart"/>
-            <w:r>
-              <w:t>pNoTour</w:t>
-            </w:r>
-            <w:proofErr w:type="spellEnd"/>
-            <w:r>
-              <w:t xml:space="preserve"> INT, </w:t>
-            </w:r>
-            <w:proofErr w:type="spellStart"/>
-            <w:r>
-              <w:t>pIdTournoi</w:t>
-            </w:r>
-            <w:proofErr w:type="spellEnd"/>
-            <w:r>
-              <w:t xml:space="preserve"> INT)</w:t>
+              <w:t>(pAcronymeEquipe1 VARCHAR(3), pAcronymeEquipe2 VARCHAR(3), pIdSerie INT, pNoTour INT, pIdTournoi INT)</w:t>
             </w:r>
           </w:p>
         </w:tc>
@@ -5598,11 +5391,9 @@
             <w:tcW w:w="9062" w:type="dxa"/>
           </w:tcPr>
           <w:p>
-            <w:proofErr w:type="spellStart"/>
             <w:r>
               <w:t>pIdSerie</w:t>
             </w:r>
-            <w:proofErr w:type="spellEnd"/>
             <w:r>
               <w:t xml:space="preserve"> : </w:t>
             </w:r>
@@ -5623,11 +5414,9 @@
             <w:tcW w:w="9062" w:type="dxa"/>
           </w:tcPr>
           <w:p>
-            <w:proofErr w:type="spellStart"/>
             <w:r>
               <w:t>pNoTour</w:t>
             </w:r>
-            <w:proofErr w:type="spellEnd"/>
             <w:r>
               <w:t xml:space="preserve"> : </w:t>
             </w:r>
@@ -5651,11 +5440,9 @@
             <w:tcW w:w="9062" w:type="dxa"/>
           </w:tcPr>
           <w:p>
-            <w:proofErr w:type="spellStart"/>
             <w:r>
               <w:t>pIdTournoi</w:t>
             </w:r>
-            <w:proofErr w:type="spellEnd"/>
             <w:r>
               <w:t xml:space="preserve"> : </w:t>
             </w:r>
@@ -5692,15 +5479,7 @@
     </w:tbl>
     <w:p>
       <w:r>
-        <w:t>Vérifie si les équipes en paramètre peuvent occuper acronymeEquipe1 et acronymeEquipe2 de la série en référence. La vérification est faite selon le chapitre « </w:t>
-      </w:r>
-      <w:proofErr w:type="spellStart"/>
-      <w:r>
-        <w:t>Seeding</w:t>
-      </w:r>
-      <w:proofErr w:type="spellEnd"/>
-      <w:r>
-        <w:t> » de ce document.</w:t>
+        <w:t>Vérifie si les équipes en paramètre peuvent occuper acronymeEquipe1 et acronymeEquipe2 de la série en référence. La vérification est faite selon le chapitre « Seeding » de ce document.</w:t>
       </w:r>
     </w:p>
     <w:p/>
@@ -5726,37 +5505,8 @@
             <w:r>
               <w:t xml:space="preserve">VARCHAR(3) </w:t>
             </w:r>
-            <w:proofErr w:type="spellStart"/>
-            <w:r>
-              <w:t>vainqueurSerie</w:t>
-            </w:r>
-            <w:proofErr w:type="spellEnd"/>
-            <w:r>
-              <w:t>(</w:t>
-            </w:r>
-            <w:proofErr w:type="spellStart"/>
-            <w:r>
-              <w:t>pIdSerie</w:t>
-            </w:r>
-            <w:proofErr w:type="spellEnd"/>
-            <w:r>
-              <w:t xml:space="preserve"> INT, </w:t>
-            </w:r>
-            <w:proofErr w:type="spellStart"/>
-            <w:r>
-              <w:t>pNoTour</w:t>
-            </w:r>
-            <w:proofErr w:type="spellEnd"/>
-            <w:r>
-              <w:t xml:space="preserve"> INT, </w:t>
-            </w:r>
-            <w:proofErr w:type="spellStart"/>
-            <w:r>
-              <w:t>pIdTournoi</w:t>
-            </w:r>
-            <w:proofErr w:type="spellEnd"/>
-            <w:r>
-              <w:t xml:space="preserve"> INT)</w:t>
+            <w:r>
+              <w:t>vainqueurSerie(pIdSerie INT, pNoTour INT, pIdTournoi INT)</w:t>
             </w:r>
           </w:p>
         </w:tc>
@@ -5777,11 +5527,9 @@
                 <w:bCs w:val="0"/>
               </w:rPr>
             </w:pPr>
-            <w:proofErr w:type="spellStart"/>
             <w:r>
               <w:t>pIdSerie</w:t>
             </w:r>
-            <w:proofErr w:type="spellEnd"/>
             <w:r>
               <w:t xml:space="preserve"> : </w:t>
             </w:r>
@@ -5802,11 +5550,9 @@
             <w:tcW w:w="9062" w:type="dxa"/>
           </w:tcPr>
           <w:p>
-            <w:proofErr w:type="spellStart"/>
             <w:r>
               <w:t>pNoTour</w:t>
             </w:r>
-            <w:proofErr w:type="spellEnd"/>
             <w:r>
               <w:t xml:space="preserve"> : </w:t>
             </w:r>
@@ -5830,11 +5576,9 @@
             <w:tcW w:w="9062" w:type="dxa"/>
           </w:tcPr>
           <w:p>
-            <w:proofErr w:type="spellStart"/>
             <w:r>
               <w:t>pIdTournoi</w:t>
             </w:r>
-            <w:proofErr w:type="spellEnd"/>
             <w:r>
               <w:t xml:space="preserve"> : </w:t>
             </w:r>
@@ -5897,45 +5641,8 @@
             <w:r>
               <w:t xml:space="preserve">VARCHAR(3) </w:t>
             </w:r>
-            <w:proofErr w:type="spellStart"/>
-            <w:r>
-              <w:t>vainqueurMatch</w:t>
-            </w:r>
-            <w:proofErr w:type="spellEnd"/>
-            <w:r>
-              <w:t>(</w:t>
-            </w:r>
-            <w:proofErr w:type="spellStart"/>
-            <w:r>
-              <w:t>pIdMatch</w:t>
-            </w:r>
-            <w:proofErr w:type="spellEnd"/>
-            <w:r>
-              <w:t xml:space="preserve"> INT, </w:t>
-            </w:r>
-            <w:proofErr w:type="spellStart"/>
-            <w:r>
-              <w:t>pIdSerie</w:t>
-            </w:r>
-            <w:proofErr w:type="spellEnd"/>
-            <w:r>
-              <w:t xml:space="preserve"> INT, </w:t>
-            </w:r>
-            <w:proofErr w:type="spellStart"/>
-            <w:r>
-              <w:t>pNoTour</w:t>
-            </w:r>
-            <w:proofErr w:type="spellEnd"/>
-            <w:r>
-              <w:t xml:space="preserve"> INT, </w:t>
-            </w:r>
-            <w:proofErr w:type="spellStart"/>
-            <w:r>
-              <w:t>pIdTournoi</w:t>
-            </w:r>
-            <w:proofErr w:type="spellEnd"/>
-            <w:r>
-              <w:t xml:space="preserve"> INT)</w:t>
+            <w:r>
+              <w:t>vainqueurMatch(pIdMatch INT, pIdSerie INT, pNoTour INT, pIdTournoi INT)</w:t>
             </w:r>
           </w:p>
         </w:tc>
@@ -5956,11 +5663,9 @@
                 <w:bCs w:val="0"/>
               </w:rPr>
             </w:pPr>
-            <w:proofErr w:type="spellStart"/>
             <w:r>
               <w:t>pIdMatch</w:t>
             </w:r>
-            <w:proofErr w:type="spellEnd"/>
             <w:r>
               <w:t xml:space="preserve"> : </w:t>
             </w:r>
@@ -5987,11 +5692,9 @@
                 <w:bCs w:val="0"/>
               </w:rPr>
             </w:pPr>
-            <w:proofErr w:type="spellStart"/>
             <w:r>
               <w:t>pIdSerie</w:t>
             </w:r>
-            <w:proofErr w:type="spellEnd"/>
             <w:r>
               <w:t xml:space="preserve"> : </w:t>
             </w:r>
@@ -6015,11 +5718,9 @@
             <w:tcW w:w="9062" w:type="dxa"/>
           </w:tcPr>
           <w:p>
-            <w:proofErr w:type="spellStart"/>
             <w:r>
               <w:t>pNoTour</w:t>
             </w:r>
-            <w:proofErr w:type="spellEnd"/>
             <w:r>
               <w:t xml:space="preserve"> : </w:t>
             </w:r>
@@ -6040,11 +5741,9 @@
             <w:tcW w:w="9062" w:type="dxa"/>
           </w:tcPr>
           <w:p>
-            <w:proofErr w:type="spellStart"/>
             <w:r>
               <w:t>pIdTournoi</w:t>
             </w:r>
-            <w:proofErr w:type="spellEnd"/>
             <w:r>
               <w:t xml:space="preserve"> : </w:t>
             </w:r>
@@ -6111,23 +5810,7 @@
                 <w:bCs w:val="0"/>
               </w:rPr>
               <w:br/>
-              <w:t xml:space="preserve">              - Certains des 6 joueurs n’ont pas d’enregistrement </w:t>
-            </w:r>
-            <w:proofErr w:type="spellStart"/>
-            <w:r>
-              <w:rPr>
-                <w:b w:val="0"/>
-                <w:bCs w:val="0"/>
-              </w:rPr>
-              <w:t>Match_Joueur</w:t>
-            </w:r>
-            <w:proofErr w:type="spellEnd"/>
-            <w:r>
-              <w:rPr>
-                <w:b w:val="0"/>
-                <w:bCs w:val="0"/>
-              </w:rPr>
-              <w:t xml:space="preserve"> associé.</w:t>
+              <w:t xml:space="preserve">              - Certains des 6 joueurs n’ont pas d’enregistrement Match_Joueur associé.</w:t>
             </w:r>
           </w:p>
         </w:tc>
@@ -6178,33 +5861,11 @@
                 <w:lang w:val="en-US"/>
               </w:rPr>
             </w:pPr>
-            <w:proofErr w:type="spellStart"/>
             <w:r>
               <w:rPr>
                 <w:lang w:val="en-US"/>
               </w:rPr>
-              <w:t>verifierDateFuture</w:t>
-            </w:r>
-            <w:proofErr w:type="spellEnd"/>
-            <w:r>
-              <w:rPr>
-                <w:lang w:val="en-US"/>
-              </w:rPr>
-              <w:t>(</w:t>
-            </w:r>
-            <w:proofErr w:type="spellStart"/>
-            <w:r>
-              <w:rPr>
-                <w:lang w:val="en-US"/>
-              </w:rPr>
-              <w:t>pDate</w:t>
-            </w:r>
-            <w:proofErr w:type="spellEnd"/>
-            <w:r>
-              <w:rPr>
-                <w:lang w:val="en-US"/>
-              </w:rPr>
-              <w:t xml:space="preserve"> DATETIME)</w:t>
+              <w:t>verifierDateFuture(pDate DATETIME)</w:t>
             </w:r>
           </w:p>
         </w:tc>
@@ -6225,7 +5886,6 @@
                 <w:bCs w:val="0"/>
               </w:rPr>
             </w:pPr>
-            <w:proofErr w:type="spellStart"/>
             <w:r>
               <w:rPr>
                 <w:lang w:val="en-US"/>
@@ -6238,7 +5898,6 @@
               </w:rPr>
               <w:t>Date</w:t>
             </w:r>
-            <w:proofErr w:type="spellEnd"/>
             <w:r>
               <w:t xml:space="preserve">: </w:t>
             </w:r>
@@ -6310,7 +5969,6 @@
                 <w:lang w:val="en-US"/>
               </w:rPr>
             </w:pPr>
-            <w:proofErr w:type="spellStart"/>
             <w:r>
               <w:rPr>
                 <w:lang w:val="en-US"/>
@@ -6323,26 +5981,11 @@
               </w:rPr>
               <w:t>Passee</w:t>
             </w:r>
-            <w:proofErr w:type="spellEnd"/>
             <w:r>
               <w:rPr>
                 <w:lang w:val="en-US"/>
               </w:rPr>
-              <w:t>(</w:t>
-            </w:r>
-            <w:proofErr w:type="spellStart"/>
-            <w:r>
-              <w:rPr>
-                <w:lang w:val="en-US"/>
-              </w:rPr>
-              <w:t>pDate</w:t>
-            </w:r>
-            <w:proofErr w:type="spellEnd"/>
-            <w:r>
-              <w:rPr>
-                <w:lang w:val="en-US"/>
-              </w:rPr>
-              <w:t xml:space="preserve"> DATETIME)</w:t>
+              <w:t>(pDate DATETIME)</w:t>
             </w:r>
           </w:p>
         </w:tc>
@@ -6363,7 +6006,6 @@
                 <w:bCs w:val="0"/>
               </w:rPr>
             </w:pPr>
-            <w:proofErr w:type="spellStart"/>
             <w:r>
               <w:rPr>
                 <w:lang w:val="en-US"/>
@@ -6376,7 +6018,6 @@
               </w:rPr>
               <w:t>Date</w:t>
             </w:r>
-            <w:proofErr w:type="spellEnd"/>
             <w:r>
               <w:t xml:space="preserve">: </w:t>
             </w:r>
@@ -6448,7 +6089,6 @@
                 <w:lang w:val="en-US"/>
               </w:rPr>
             </w:pPr>
-            <w:proofErr w:type="spellStart"/>
             <w:r>
               <w:rPr>
                 <w:lang w:val="en-US"/>
@@ -6461,28 +6101,24 @@
               </w:rPr>
               <w:t>PlusPetite</w:t>
             </w:r>
-            <w:proofErr w:type="spellEnd"/>
             <w:r>
               <w:rPr>
                 <w:lang w:val="en-US"/>
               </w:rPr>
               <w:t>(</w:t>
             </w:r>
-            <w:proofErr w:type="spellStart"/>
             <w:r>
               <w:rPr>
                 <w:lang w:val="en-US"/>
               </w:rPr>
               <w:t>pDateHeureDebut</w:t>
             </w:r>
-            <w:proofErr w:type="spellEnd"/>
             <w:r>
               <w:rPr>
                 <w:lang w:val="en-US"/>
               </w:rPr>
               <w:t xml:space="preserve"> DATETIME, </w:t>
             </w:r>
-            <w:proofErr w:type="spellStart"/>
             <w:r>
               <w:rPr>
                 <w:lang w:val="en-US"/>
@@ -6495,7 +6131,6 @@
               </w:rPr>
               <w:t>Fin</w:t>
             </w:r>
-            <w:proofErr w:type="spellEnd"/>
             <w:r>
               <w:rPr>
                 <w:lang w:val="en-US"/>
@@ -6521,14 +6156,12 @@
                 <w:bCs w:val="0"/>
               </w:rPr>
             </w:pPr>
-            <w:proofErr w:type="spellStart"/>
             <w:r>
               <w:rPr>
                 <w:lang w:val="fr-FR"/>
               </w:rPr>
               <w:t>pDateHeureDebut</w:t>
             </w:r>
-            <w:proofErr w:type="spellEnd"/>
             <w:r>
               <w:t xml:space="preserve">: </w:t>
             </w:r>
@@ -6555,14 +6188,12 @@
                 <w:bCs w:val="0"/>
               </w:rPr>
             </w:pPr>
-            <w:proofErr w:type="spellStart"/>
             <w:r>
               <w:rPr>
                 <w:lang w:val="fr-FR"/>
               </w:rPr>
               <w:t>pDateHeureFin</w:t>
             </w:r>
-            <w:proofErr w:type="spellEnd"/>
             <w:r>
               <w:t xml:space="preserve"> : </w:t>
             </w:r>
@@ -6600,11 +6231,9 @@
             <w:tcW w:w="9062" w:type="dxa"/>
           </w:tcPr>
           <w:p>
-            <w:proofErr w:type="spellStart"/>
             <w:r>
               <w:t>pNoTour</w:t>
             </w:r>
-            <w:proofErr w:type="spellEnd"/>
             <w:r>
               <w:t xml:space="preserve"> : </w:t>
             </w:r>
@@ -6671,21 +6300,8 @@
             <w:tcW w:w="9062" w:type="dxa"/>
           </w:tcPr>
           <w:p>
-            <w:proofErr w:type="spellStart"/>
-            <w:r>
-              <w:t>verifierDejaDansUneEquipe</w:t>
-            </w:r>
-            <w:proofErr w:type="spellEnd"/>
-            <w:r>
-              <w:t>(</w:t>
-            </w:r>
-            <w:proofErr w:type="spellStart"/>
-            <w:r>
-              <w:t>pIdJoueur</w:t>
-            </w:r>
-            <w:proofErr w:type="spellEnd"/>
-            <w:r>
-              <w:t xml:space="preserve"> INT)</w:t>
+            <w:r>
+              <w:t>verifierDejaDansUneEquipe(pIdJoueur INT)</w:t>
             </w:r>
           </w:p>
         </w:tc>
@@ -6700,16 +6316,11 @@
             <w:tcW w:w="9062" w:type="dxa"/>
           </w:tcPr>
           <w:p>
-            <w:proofErr w:type="spellStart"/>
             <w:r>
               <w:t>pId</w:t>
             </w:r>
             <w:r>
-              <w:t>Joueur</w:t>
-            </w:r>
-            <w:proofErr w:type="spellEnd"/>
-            <w:r>
-              <w:t xml:space="preserve"> : </w:t>
+              <w:t xml:space="preserve">Joueur : </w:t>
             </w:r>
             <w:r>
               <w:rPr>
@@ -6774,21 +6385,8 @@
             <w:tcW w:w="9062" w:type="dxa"/>
           </w:tcPr>
           <w:p>
-            <w:proofErr w:type="spellStart"/>
-            <w:r>
-              <w:t>verifierEquipeComplete</w:t>
-            </w:r>
-            <w:proofErr w:type="spellEnd"/>
-            <w:r>
-              <w:t>(</w:t>
-            </w:r>
-            <w:proofErr w:type="spellStart"/>
-            <w:r>
-              <w:t>pAcronymeEquipe</w:t>
-            </w:r>
-            <w:proofErr w:type="spellEnd"/>
-            <w:r>
-              <w:t xml:space="preserve"> VARCHAR(3))</w:t>
+            <w:r>
+              <w:t>verifierEquipeComplete(pAcronymeEquipe VARCHAR(3))</w:t>
             </w:r>
           </w:p>
         </w:tc>
@@ -6803,11 +6401,9 @@
             <w:tcW w:w="9062" w:type="dxa"/>
           </w:tcPr>
           <w:p>
-            <w:proofErr w:type="spellStart"/>
             <w:r>
               <w:t>pAcronymeEquipe</w:t>
             </w:r>
-            <w:proofErr w:type="spellEnd"/>
             <w:r>
               <w:t xml:space="preserve"> : </w:t>
             </w:r>
@@ -6874,29 +6470,8 @@
             <w:tcW w:w="9062" w:type="dxa"/>
           </w:tcPr>
           <w:p>
-            <w:proofErr w:type="spellStart"/>
-            <w:r>
-              <w:t>verifierInscription</w:t>
-            </w:r>
-            <w:proofErr w:type="spellEnd"/>
-            <w:r>
-              <w:t>(</w:t>
-            </w:r>
-            <w:proofErr w:type="spellStart"/>
-            <w:r>
-              <w:t>pAcronyme</w:t>
-            </w:r>
-            <w:proofErr w:type="spellEnd"/>
-            <w:r>
-              <w:t xml:space="preserve"> VARCHAR(3), </w:t>
-            </w:r>
-            <w:proofErr w:type="spellStart"/>
-            <w:r>
-              <w:t>pIdTournoi</w:t>
-            </w:r>
-            <w:proofErr w:type="spellEnd"/>
-            <w:r>
-              <w:t xml:space="preserve"> INT)</w:t>
+            <w:r>
+              <w:t>verifierInscription(pAcronyme VARCHAR(3), pIdTournoi INT)</w:t>
             </w:r>
           </w:p>
         </w:tc>
@@ -6911,11 +6486,9 @@
             <w:tcW w:w="9062" w:type="dxa"/>
           </w:tcPr>
           <w:p>
-            <w:proofErr w:type="spellStart"/>
             <w:r>
               <w:t>pAcronyme</w:t>
             </w:r>
-            <w:proofErr w:type="spellEnd"/>
             <w:r>
               <w:t xml:space="preserve"> : </w:t>
             </w:r>
@@ -6936,11 +6509,9 @@
             <w:tcW w:w="9062" w:type="dxa"/>
           </w:tcPr>
           <w:p>
-            <w:proofErr w:type="spellStart"/>
             <w:r>
               <w:t>pIdTournoi</w:t>
             </w:r>
-            <w:proofErr w:type="spellEnd"/>
             <w:r>
               <w:t xml:space="preserve"> : </w:t>
             </w:r>
@@ -7010,45 +6581,8 @@
             <w:tcW w:w="9062" w:type="dxa"/>
           </w:tcPr>
           <w:p>
-            <w:proofErr w:type="spellStart"/>
-            <w:r>
-              <w:t>verifierJoueurEstDansEquipeSerie</w:t>
-            </w:r>
-            <w:proofErr w:type="spellEnd"/>
-            <w:r>
-              <w:t>(</w:t>
-            </w:r>
-            <w:proofErr w:type="spellStart"/>
-            <w:r>
-              <w:t>pIdJoueur</w:t>
-            </w:r>
-            <w:proofErr w:type="spellEnd"/>
-            <w:r>
-              <w:t xml:space="preserve"> INT, </w:t>
-            </w:r>
-            <w:proofErr w:type="spellStart"/>
-            <w:r>
-              <w:t>pIdSerie</w:t>
-            </w:r>
-            <w:proofErr w:type="spellEnd"/>
-            <w:r>
-              <w:t xml:space="preserve"> INT, </w:t>
-            </w:r>
-            <w:proofErr w:type="spellStart"/>
-            <w:r>
-              <w:t>pNoTour</w:t>
-            </w:r>
-            <w:proofErr w:type="spellEnd"/>
-            <w:r>
-              <w:t xml:space="preserve"> INT, </w:t>
-            </w:r>
-            <w:proofErr w:type="spellStart"/>
-            <w:r>
-              <w:t>pIdTournoi</w:t>
-            </w:r>
-            <w:proofErr w:type="spellEnd"/>
-            <w:r>
-              <w:t xml:space="preserve"> INT)</w:t>
+            <w:r>
+              <w:t>verifierJoueurEstDansEquipeSerie(pIdJoueur INT, pIdSerie INT, pNoTour INT, pIdTournoi INT)</w:t>
             </w:r>
           </w:p>
         </w:tc>
@@ -7063,11 +6597,9 @@
             <w:tcW w:w="9062" w:type="dxa"/>
           </w:tcPr>
           <w:p>
-            <w:proofErr w:type="spellStart"/>
             <w:r>
               <w:t>pIdJoueur</w:t>
             </w:r>
-            <w:proofErr w:type="spellEnd"/>
             <w:r>
               <w:t xml:space="preserve"> : </w:t>
             </w:r>
@@ -7088,11 +6620,9 @@
             <w:tcW w:w="9062" w:type="dxa"/>
           </w:tcPr>
           <w:p>
-            <w:proofErr w:type="spellStart"/>
             <w:r>
               <w:t>pIdSerie</w:t>
             </w:r>
-            <w:proofErr w:type="spellEnd"/>
             <w:r>
               <w:t xml:space="preserve"> : </w:t>
             </w:r>
@@ -7123,11 +6653,9 @@
             <w:tcW w:w="9062" w:type="dxa"/>
           </w:tcPr>
           <w:p>
-            <w:proofErr w:type="spellStart"/>
             <w:r>
               <w:t>pNoTour</w:t>
             </w:r>
-            <w:proofErr w:type="spellEnd"/>
             <w:r>
               <w:t xml:space="preserve"> : </w:t>
             </w:r>
@@ -7148,11 +6676,9 @@
             <w:tcW w:w="9062" w:type="dxa"/>
           </w:tcPr>
           <w:p>
-            <w:proofErr w:type="spellStart"/>
             <w:r>
               <w:t>pIdTournoi</w:t>
             </w:r>
-            <w:proofErr w:type="spellEnd"/>
             <w:r>
               <w:t xml:space="preserve"> : </w:t>
             </w:r>
@@ -7246,25 +6772,12 @@
             <w:tcW w:w="9062" w:type="dxa"/>
           </w:tcPr>
           <w:p>
-            <w:proofErr w:type="spellStart"/>
             <w:r>
               <w:lastRenderedPageBreak/>
               <w:t>v</w:t>
             </w:r>
             <w:r>
-              <w:t>erifierLongueurMaxSerie</w:t>
-            </w:r>
-            <w:proofErr w:type="spellEnd"/>
-            <w:r>
-              <w:t>(</w:t>
-            </w:r>
-            <w:proofErr w:type="spellStart"/>
-            <w:r>
-              <w:t>pLongueurSerie</w:t>
-            </w:r>
-            <w:proofErr w:type="spellEnd"/>
-            <w:r>
-              <w:t xml:space="preserve"> INT)</w:t>
+              <w:t>erifierLongueurMaxSerie(pLongueurSerie INT)</w:t>
             </w:r>
           </w:p>
         </w:tc>
@@ -7279,11 +6792,9 @@
             <w:tcW w:w="9062" w:type="dxa"/>
           </w:tcPr>
           <w:p>
-            <w:proofErr w:type="spellStart"/>
             <w:r>
               <w:t>pLongueurSerie</w:t>
             </w:r>
-            <w:proofErr w:type="spellEnd"/>
             <w:r>
               <w:t xml:space="preserve"> : </w:t>
             </w:r>
@@ -7350,13 +6861,8 @@
             <w:tcW w:w="9062" w:type="dxa"/>
           </w:tcPr>
           <w:p>
-            <w:proofErr w:type="spellStart"/>
-            <w:r>
-              <w:t>verifierMemeEquipe</w:t>
-            </w:r>
-            <w:proofErr w:type="spellEnd"/>
-            <w:r>
-              <w:t>(pAcronymeEquipe1 VARCHAR(3), pAcronymeEquipe2 VARCHAR(3))</w:t>
+            <w:r>
+              <w:t>verifierMemeEquipe(pAcronymeEquipe1 VARCHAR(3), pAcronymeEquipe2 VARCHAR(3))</w:t>
             </w:r>
           </w:p>
         </w:tc>
@@ -7459,40 +6965,14 @@
             <w:tcW w:w="9062" w:type="dxa"/>
           </w:tcPr>
           <w:p>
-            <w:proofErr w:type="spellStart"/>
             <w:r>
               <w:t>verifierSeedingIncorrect</w:t>
             </w:r>
-            <w:proofErr w:type="spellEnd"/>
             <w:r>
               <w:t xml:space="preserve"> </w:t>
             </w:r>
             <w:r>
-              <w:t xml:space="preserve">(pAcronymeEquipe1 VARCHAR(3), pAcronymeEquipe2 VARCHAR(3), </w:t>
-            </w:r>
-            <w:proofErr w:type="spellStart"/>
-            <w:r>
-              <w:t>pIdSerie</w:t>
-            </w:r>
-            <w:proofErr w:type="spellEnd"/>
-            <w:r>
-              <w:t xml:space="preserve"> INT, </w:t>
-            </w:r>
-            <w:proofErr w:type="spellStart"/>
-            <w:r>
-              <w:t>pNoTour</w:t>
-            </w:r>
-            <w:proofErr w:type="spellEnd"/>
-            <w:r>
-              <w:t xml:space="preserve"> INT, </w:t>
-            </w:r>
-            <w:proofErr w:type="spellStart"/>
-            <w:r>
-              <w:t>pIdTournoi</w:t>
-            </w:r>
-            <w:proofErr w:type="spellEnd"/>
-            <w:r>
-              <w:t xml:space="preserve"> INT)</w:t>
+              <w:t>(pAcronymeEquipe1 VARCHAR(3), pAcronymeEquipe2 VARCHAR(3), pIdSerie INT, pNoTour INT, pIdTournoi INT)</w:t>
             </w:r>
           </w:p>
         </w:tc>
@@ -7559,11 +7039,9 @@
             <w:tcW w:w="9062" w:type="dxa"/>
           </w:tcPr>
           <w:p>
-            <w:proofErr w:type="spellStart"/>
             <w:r>
               <w:t>pIdSerie</w:t>
             </w:r>
-            <w:proofErr w:type="spellEnd"/>
             <w:r>
               <w:t xml:space="preserve"> : </w:t>
             </w:r>
@@ -7591,11 +7069,9 @@
             <w:tcW w:w="9062" w:type="dxa"/>
           </w:tcPr>
           <w:p>
-            <w:proofErr w:type="spellStart"/>
             <w:r>
               <w:t>pNoTour</w:t>
             </w:r>
-            <w:proofErr w:type="spellEnd"/>
             <w:r>
               <w:t xml:space="preserve"> : </w:t>
             </w:r>
@@ -7619,11 +7095,9 @@
             <w:tcW w:w="9062" w:type="dxa"/>
           </w:tcPr>
           <w:p>
-            <w:proofErr w:type="spellStart"/>
             <w:r>
               <w:t>pIdTournoi</w:t>
             </w:r>
-            <w:proofErr w:type="spellEnd"/>
             <w:r>
               <w:t xml:space="preserve"> : </w:t>
             </w:r>
@@ -7659,23 +7133,7 @@
                 <w:b w:val="0"/>
                 <w:bCs w:val="0"/>
               </w:rPr>
-              <w:t xml:space="preserve">Le </w:t>
-            </w:r>
-            <w:proofErr w:type="spellStart"/>
-            <w:r>
-              <w:rPr>
-                <w:b w:val="0"/>
-                <w:bCs w:val="0"/>
-              </w:rPr>
-              <w:t>seeding</w:t>
-            </w:r>
-            <w:proofErr w:type="spellEnd"/>
-            <w:r>
-              <w:rPr>
-                <w:b w:val="0"/>
-                <w:bCs w:val="0"/>
-              </w:rPr>
-              <w:t xml:space="preserve"> ne peut pas être respecté avec une des deux équipes.</w:t>
+              <w:t>Le seeding ne peut pas être respecté avec une des deux équipes.</w:t>
             </w:r>
           </w:p>
           <w:p>
@@ -7691,15 +7149,7 @@
     </w:tbl>
     <w:p>
       <w:r>
-        <w:t xml:space="preserve">Vérifie si le </w:t>
-      </w:r>
-      <w:proofErr w:type="spellStart"/>
-      <w:r>
-        <w:t>seeding</w:t>
-      </w:r>
-      <w:proofErr w:type="spellEnd"/>
-      <w:r>
-        <w:t xml:space="preserve"> est respecté si les deux équipes sont placées dans la série correspondante sinon lève un signal.</w:t>
+        <w:t>Vérifie si le seeding est respecté si les deux équipes sont placées dans la série correspondante sinon lève un signal.</w:t>
       </w:r>
     </w:p>
     <w:p/>
@@ -7722,24 +7172,11 @@
             <w:tcW w:w="9062" w:type="dxa"/>
           </w:tcPr>
           <w:p>
-            <w:proofErr w:type="spellStart"/>
             <w:r>
               <w:t>v</w:t>
             </w:r>
             <w:r>
-              <w:t>erifierTournoiEnAttente</w:t>
-            </w:r>
-            <w:proofErr w:type="spellEnd"/>
-            <w:r>
-              <w:t>(</w:t>
-            </w:r>
-            <w:proofErr w:type="spellStart"/>
-            <w:r>
-              <w:t>pIdTournoi</w:t>
-            </w:r>
-            <w:proofErr w:type="spellEnd"/>
-            <w:r>
-              <w:t xml:space="preserve"> INT)</w:t>
+              <w:t>erifierTournoiEnAttente(pIdTournoi INT)</w:t>
             </w:r>
           </w:p>
         </w:tc>
@@ -7754,11 +7191,9 @@
             <w:tcW w:w="9062" w:type="dxa"/>
           </w:tcPr>
           <w:p>
-            <w:proofErr w:type="spellStart"/>
             <w:r>
               <w:t>pIdTournoi</w:t>
             </w:r>
-            <w:proofErr w:type="spellEnd"/>
             <w:r>
               <w:t> :</w:t>
             </w:r>
@@ -7854,11 +7289,9 @@
             <w:tcW w:w="9062" w:type="dxa"/>
           </w:tcPr>
           <w:p>
-            <w:proofErr w:type="spellStart"/>
             <w:r>
               <w:t>annuler_tournoi</w:t>
             </w:r>
-            <w:proofErr w:type="spellEnd"/>
           </w:p>
         </w:tc>
       </w:tr>
@@ -7969,11 +7402,9 @@
             <w:tcW w:w="9062" w:type="dxa"/>
           </w:tcPr>
           <w:p>
-            <w:proofErr w:type="spellStart"/>
             <w:r>
               <w:t>supprimer_tournoi_annule</w:t>
             </w:r>
-            <w:proofErr w:type="spellEnd"/>
           </w:p>
         </w:tc>
       </w:tr>
@@ -8197,30 +7628,8 @@
         <w:rPr>
           <w:u w:val="single"/>
         </w:rPr>
-        <w:t xml:space="preserve">Le champ </w:t>
-      </w:r>
-      <w:proofErr w:type="spellStart"/>
-      <w:r>
-        <w:rPr>
-          <w:u w:val="single"/>
-        </w:rPr>
-        <w:t>dateHeureDebut</w:t>
-      </w:r>
-      <w:proofErr w:type="spellEnd"/>
-      <w:r>
-        <w:rPr>
-          <w:u w:val="single"/>
-        </w:rPr>
-        <w:t xml:space="preserve"> est strictement plus petite que </w:t>
-      </w:r>
-      <w:proofErr w:type="spellStart"/>
-      <w:r>
-        <w:rPr>
-          <w:u w:val="single"/>
-        </w:rPr>
-        <w:t>dateHeureFin</w:t>
-      </w:r>
-      <w:proofErr w:type="spellEnd"/>
+        <w:t>Le champ dateHeureDebut est strictement plus petite que dateHeureFin</w:t>
+      </w:r>
     </w:p>
     <w:p>
       <w:pPr>
@@ -8237,15 +7646,7 @@
         <w:t>procédure</w:t>
       </w:r>
       <w:r>
-        <w:t xml:space="preserve"> </w:t>
-      </w:r>
-      <w:proofErr w:type="spellStart"/>
-      <w:r>
-        <w:t>verifierDatePlusPetite</w:t>
-      </w:r>
-      <w:proofErr w:type="spellEnd"/>
-      <w:r>
-        <w:t>.</w:t>
+        <w:t xml:space="preserve"> verifierDatePlusPetite.</w:t>
       </w:r>
     </w:p>
     <w:p>
@@ -8262,21 +7663,7 @@
         <w:rPr>
           <w:u w:val="single"/>
         </w:rPr>
-        <w:t xml:space="preserve">Le champ  </w:t>
-      </w:r>
-      <w:proofErr w:type="spellStart"/>
-      <w:r>
-        <w:rPr>
-          <w:u w:val="single"/>
-        </w:rPr>
-        <w:t>dateHeureDebut</w:t>
-      </w:r>
-      <w:proofErr w:type="spellEnd"/>
-      <w:r>
-        <w:rPr>
-          <w:u w:val="single"/>
-        </w:rPr>
-        <w:t xml:space="preserve"> est strictement plus grande que la date courante</w:t>
+        <w:t>Le champ  dateHeureDebut est strictement plus grande que la date courante</w:t>
       </w:r>
     </w:p>
     <w:p>
@@ -8292,15 +7679,7 @@
         <w:t>[Insertion, Mise à jour] : Appel de la</w:t>
       </w:r>
       <w:r>
-        <w:t xml:space="preserve"> procédure </w:t>
-      </w:r>
-      <w:proofErr w:type="spellStart"/>
-      <w:r>
-        <w:t>verifierDatePassee</w:t>
-      </w:r>
-      <w:proofErr w:type="spellEnd"/>
-      <w:r>
-        <w:t>.</w:t>
+        <w:t xml:space="preserve"> procédure verifierDatePassee.</w:t>
       </w:r>
     </w:p>
     <w:p>
@@ -8314,7 +7693,6 @@
           <w:bCs/>
         </w:rPr>
       </w:pPr>
-      <w:proofErr w:type="spellStart"/>
       <w:r>
         <w:rPr>
           <w:b/>
@@ -8336,7 +7714,6 @@
         </w:rPr>
         <w:t>Equipe</w:t>
       </w:r>
-      <w:proofErr w:type="spellEnd"/>
     </w:p>
     <w:p>
       <w:pPr>
@@ -8352,21 +7729,7 @@
         <w:rPr>
           <w:u w:val="single"/>
         </w:rPr>
-        <w:t xml:space="preserve">La date d’inscription d’une équipe est plus vieille que la </w:t>
-      </w:r>
-      <w:proofErr w:type="spellStart"/>
-      <w:r>
-        <w:rPr>
-          <w:u w:val="single"/>
-        </w:rPr>
-        <w:t>dateDebut</w:t>
-      </w:r>
-      <w:proofErr w:type="spellEnd"/>
-      <w:r>
-        <w:rPr>
-          <w:u w:val="single"/>
-        </w:rPr>
-        <w:t xml:space="preserve"> du tournoi</w:t>
+        <w:t>La date d’inscription d’une équipe est plus vieille que la dateDebut du tournoi</w:t>
       </w:r>
     </w:p>
     <w:p>
@@ -8377,15 +7740,7 @@
       </w:pPr>
       <w:r>
         <w:tab/>
-        <w:t xml:space="preserve">[Insertion, Mise à jour] : Appel de la procédure </w:t>
-      </w:r>
-      <w:proofErr w:type="spellStart"/>
-      <w:r>
-        <w:t>verifierTournoiEnAttente</w:t>
-      </w:r>
-      <w:proofErr w:type="spellEnd"/>
-      <w:r>
-        <w:t>.</w:t>
+        <w:t>[Insertion, Mise à jour] : Appel de la procédure verifierTournoiEnAttente.</w:t>
       </w:r>
     </w:p>
     <w:p>
@@ -8416,15 +7771,7 @@
         <w:tab/>
       </w:r>
       <w:r>
-        <w:t xml:space="preserve">[Insertion, Mise à jour] : Appel de la procédure </w:t>
-      </w:r>
-      <w:proofErr w:type="spellStart"/>
-      <w:r>
-        <w:t>verifierEquipeComplete</w:t>
-      </w:r>
-      <w:proofErr w:type="spellEnd"/>
-      <w:r>
-        <w:t>.</w:t>
+        <w:t>[Insertion, Mise à jour] : Appel de la procédure verifierEquipeComplete.</w:t>
       </w:r>
     </w:p>
     <w:p>
@@ -8447,15 +7794,7 @@
         <w:ind w:firstLine="708"/>
       </w:pPr>
       <w:r>
-        <w:t xml:space="preserve">[Insertion, Mise à jour] : Appel de la procédure </w:t>
-      </w:r>
-      <w:proofErr w:type="spellStart"/>
-      <w:r>
-        <w:t>aUneInscriptionEnCours</w:t>
-      </w:r>
-      <w:proofErr w:type="spellEnd"/>
-      <w:r>
-        <w:t>.</w:t>
+        <w:t>[Insertion, Mise à jour] : Appel de la procédure aUneInscriptionEnCours.</w:t>
       </w:r>
     </w:p>
     <w:p>
@@ -8479,15 +7818,7 @@
         </w:tabs>
       </w:pPr>
       <w:r>
-        <w:t xml:space="preserve">              [Insertion, Mise à jour] : Appel de la procédure </w:t>
-      </w:r>
-      <w:proofErr w:type="spellStart"/>
-      <w:r>
-        <w:t>verifierTournoiEnAttente</w:t>
-      </w:r>
-      <w:proofErr w:type="spellEnd"/>
-      <w:r>
-        <w:t>.</w:t>
+        <w:t xml:space="preserve">              [Insertion, Mise à jour] : Appel de la procédure verifierTournoiEnAttente.</w:t>
       </w:r>
     </w:p>
     <w:p>
@@ -8514,21 +7845,7 @@
         <w:rPr>
           <w:u w:val="single"/>
         </w:rPr>
-        <w:t xml:space="preserve">Le champ </w:t>
-      </w:r>
-      <w:proofErr w:type="spellStart"/>
-      <w:r>
-        <w:rPr>
-          <w:u w:val="single"/>
-        </w:rPr>
-        <w:t>longueurMaxSerie</w:t>
-      </w:r>
-      <w:proofErr w:type="spellEnd"/>
-      <w:r>
-        <w:rPr>
-          <w:u w:val="single"/>
-        </w:rPr>
-        <w:t xml:space="preserve"> = [1,3,5,7].</w:t>
+        <w:t>Le champ longueurMaxSerie = [1,3,5,7].</w:t>
       </w:r>
     </w:p>
     <w:p>
@@ -8541,20 +7858,14 @@
         <w:tab/>
         <w:t xml:space="preserve">[Insertion, Mise à jour] : Appel de la procédure </w:t>
       </w:r>
-      <w:proofErr w:type="spellStart"/>
-      <w:r>
-        <w:t>verifierLongueurMaxSerie</w:t>
-      </w:r>
-      <w:proofErr w:type="spellEnd"/>
-      <w:r>
-        <w:t>.</w:t>
-      </w:r>
-    </w:p>
-    <w:p>
-      <w:pPr>
-        <w:spacing w:after="120"/>
-      </w:pPr>
-      <w:proofErr w:type="spellStart"/>
+      <w:r>
+        <w:t>verifierLongueurMaxSerie.</w:t>
+      </w:r>
+    </w:p>
+    <w:p>
+      <w:pPr>
+        <w:spacing w:after="120"/>
+      </w:pPr>
       <w:r>
         <w:rPr>
           <w:b/>
@@ -8576,7 +7887,6 @@
         </w:rPr>
         <w:t>rie</w:t>
       </w:r>
-      <w:proofErr w:type="spellEnd"/>
     </w:p>
     <w:p>
       <w:pPr>
@@ -8606,30 +7916,14 @@
       </w:r>
       <w:r>
         <w:tab/>
-        <w:t xml:space="preserve">Appel de la procédure </w:t>
-      </w:r>
-      <w:proofErr w:type="spellStart"/>
-      <w:r>
-        <w:t>verifierInscription</w:t>
-      </w:r>
-      <w:proofErr w:type="spellEnd"/>
-      <w:r>
-        <w:t xml:space="preserve"> pour les deux équipes.</w:t>
+        <w:t>Appel de la procédure verifierInscription pour les deux équipes.</w:t>
       </w:r>
       <w:r>
         <w:tab/>
       </w:r>
       <w:r>
         <w:tab/>
-        <w:t xml:space="preserve">Appel de la procédure </w:t>
-      </w:r>
-      <w:proofErr w:type="spellStart"/>
-      <w:r>
-        <w:t>verifierMemeEquipe</w:t>
-      </w:r>
-      <w:proofErr w:type="spellEnd"/>
-      <w:r>
-        <w:t>.</w:t>
+        <w:t>Appel de la procédure verifierMemeEquipe.</w:t>
       </w:r>
       <w:r>
         <w:br/>
@@ -8639,15 +7933,7 @@
       </w:r>
       <w:r>
         <w:tab/>
-        <w:t xml:space="preserve">Appel de la procédure </w:t>
-      </w:r>
-      <w:proofErr w:type="spellStart"/>
-      <w:r>
-        <w:t>verifierSeedingCorrect</w:t>
-      </w:r>
-      <w:proofErr w:type="spellEnd"/>
-      <w:r>
-        <w:t>.</w:t>
+        <w:t>Appel de la procédure verifierSeedingCorrect.</w:t>
       </w:r>
     </w:p>
     <w:p>
@@ -8711,15 +7997,7 @@
       </w:r>
       <w:r>
         <w:tab/>
-        <w:t xml:space="preserve">Lors de l’appel à la procédure </w:t>
-      </w:r>
-      <w:proofErr w:type="spellStart"/>
-      <w:r>
-        <w:t>vérifierSeedingCorrect</w:t>
-      </w:r>
-      <w:proofErr w:type="spellEnd"/>
-      <w:r>
-        <w:t xml:space="preserve">, si un des </w:t>
+        <w:t xml:space="preserve">Lors de l’appel à la procédure vérifierSeedingCorrect, si un des </w:t>
       </w:r>
       <w:r>
         <w:br/>
@@ -8745,15 +8023,7 @@
       </w:r>
       <w:r>
         <w:tab/>
-        <w:t xml:space="preserve">fonction </w:t>
-      </w:r>
-      <w:proofErr w:type="spellStart"/>
-      <w:r>
-        <w:t>vainqueurMatch</w:t>
-      </w:r>
-      <w:proofErr w:type="spellEnd"/>
-      <w:r>
-        <w:t>. La final est vérifiée lorsqu’on termine</w:t>
+        <w:t>fonction vainqueurMatch. La final est vérifiée lorsqu’on termine</w:t>
       </w:r>
       <w:r>
         <w:br/>
@@ -8774,7 +8044,6 @@
           <w:bCs/>
         </w:rPr>
       </w:pPr>
-      <w:proofErr w:type="spellStart"/>
       <w:r>
         <w:rPr>
           <w:b/>
@@ -8796,7 +8065,6 @@
         </w:rPr>
         <w:t>Joueur</w:t>
       </w:r>
-      <w:proofErr w:type="spellEnd"/>
     </w:p>
     <w:p>
       <w:pPr>
@@ -8823,16 +8091,11 @@
         <w:tab/>
       </w:r>
       <w:r>
-        <w:t xml:space="preserve">[Insertion, Mise à jour] : Appel de la procédure </w:t>
-      </w:r>
-      <w:proofErr w:type="spellStart"/>
-      <w:r>
-        <w:t>vérifierJoueurEstDansEquipe</w:t>
+        <w:t>[Insertion, Mise à jour] : Appel de la procédure vérifierJoueurEstDansEquipe</w:t>
       </w:r>
       <w:r>
         <w:t>Serie</w:t>
       </w:r>
-      <w:proofErr w:type="spellEnd"/>
       <w:r>
         <w:t>.</w:t>
       </w:r>
@@ -8893,15 +8156,7 @@
       </w:pPr>
       <w:r>
         <w:tab/>
-        <w:t xml:space="preserve">[Insertion, Mise à jouer] : Appel de la procédure </w:t>
-      </w:r>
-      <w:proofErr w:type="spellStart"/>
-      <w:r>
-        <w:t>verifierJoueurEstDansEquipeSerie</w:t>
-      </w:r>
-      <w:proofErr w:type="spellEnd"/>
-      <w:r>
-        <w:t>.</w:t>
+        <w:t>[Insertion, Mise à jouer] : Appel de la procédure verifierJoueurEstDansEquipeSerie.</w:t>
       </w:r>
     </w:p>
     <w:p>
@@ -8954,13 +8209,8 @@
         <w:tab/>
         <w:t xml:space="preserve">[Insertion] : Après insertion crée automatiquement une enregistrement dans </w:t>
       </w:r>
-      <w:proofErr w:type="spellStart"/>
-      <w:r>
-        <w:t>Equipe_Joueur</w:t>
-      </w:r>
-      <w:proofErr w:type="spellEnd"/>
-      <w:r>
-        <w:t>.</w:t>
+      <w:r>
+        <w:t>Equipe_Joueur.</w:t>
       </w:r>
       <w:r>
         <w:br/>
@@ -9012,15 +8262,7 @@
       </w:pPr>
       <w:r>
         <w:tab/>
-        <w:t xml:space="preserve">[Insertion, Mise à jour[ : Appel à la procédure </w:t>
-      </w:r>
-      <w:proofErr w:type="spellStart"/>
-      <w:r>
-        <w:t>verifierDateFuture</w:t>
-      </w:r>
-      <w:proofErr w:type="spellEnd"/>
-      <w:r>
-        <w:t>.</w:t>
+        <w:t>[Insertion, Mise à jour[ : Appel à la procédure verifierDateFuture.</w:t>
       </w:r>
     </w:p>
     <w:p>
@@ -9065,7 +8307,6 @@
           <w:bCs/>
         </w:rPr>
       </w:pPr>
-      <w:proofErr w:type="spellStart"/>
       <w:r>
         <w:rPr>
           <w:b/>
@@ -9073,7 +8314,6 @@
         </w:rPr>
         <w:t>Equipe_Joueur</w:t>
       </w:r>
-      <w:proofErr w:type="spellEnd"/>
     </w:p>
     <w:p>
       <w:pPr>
@@ -9091,28 +8331,12 @@
         </w:rPr>
         <w:t xml:space="preserve">Le champ </w:t>
       </w:r>
-      <w:proofErr w:type="spellStart"/>
       <w:r>
         <w:rPr>
           <w:u w:val="single"/>
         </w:rPr>
-        <w:t>dateHeureArrivee</w:t>
-      </w:r>
-      <w:proofErr w:type="spellEnd"/>
-      <w:r>
-        <w:rPr>
-          <w:u w:val="single"/>
-        </w:rPr>
-        <w:t xml:space="preserve"> est forcément plus petite que </w:t>
-      </w:r>
-      <w:proofErr w:type="spellStart"/>
-      <w:r>
-        <w:rPr>
-          <w:u w:val="single"/>
-        </w:rPr>
-        <w:t>dateHeureDepart</w:t>
-      </w:r>
-      <w:proofErr w:type="spellEnd"/>
+        <w:t>dateHeureArrivee est forcément plus petite que dateHeureDepart</w:t>
+      </w:r>
     </w:p>
     <w:p>
       <w:pPr>
@@ -9125,15 +8349,7 @@
       <w:r>
         <w:lastRenderedPageBreak/>
         <w:tab/>
-        <w:t xml:space="preserve">[Insertion, Mise à jour] : Appel de la procédure </w:t>
-      </w:r>
-      <w:proofErr w:type="spellStart"/>
-      <w:r>
-        <w:t>vérifierDateArriveeDepart</w:t>
-      </w:r>
-      <w:proofErr w:type="spellEnd"/>
-      <w:r>
-        <w:t>.</w:t>
+        <w:t>[Insertion, Mise à jour] : Appel de la procédure vérifierDateArriveeDepart.</w:t>
       </w:r>
     </w:p>
     <w:p>
@@ -9163,15 +8379,7 @@
       </w:pPr>
       <w:r>
         <w:tab/>
-        <w:t xml:space="preserve">[Insertion] : Appel de la procédure </w:t>
-      </w:r>
-      <w:proofErr w:type="spellStart"/>
-      <w:r>
-        <w:t>estDejaDansUneEquipe</w:t>
-      </w:r>
-      <w:proofErr w:type="spellEnd"/>
-      <w:r>
-        <w:t>.</w:t>
+        <w:t>[Insertion] : Appel de la procédure estDejaDansUneEquipe.</w:t>
       </w:r>
     </w:p>
     <w:p>
@@ -9198,15 +8406,7 @@
       </w:pPr>
       <w:r>
         <w:tab/>
-        <w:t xml:space="preserve">[Mise à jour] : Appel de la fonction </w:t>
-      </w:r>
-      <w:proofErr w:type="spellStart"/>
-      <w:r>
-        <w:t>aUneInscriptionEnCours</w:t>
-      </w:r>
-      <w:proofErr w:type="spellEnd"/>
-      <w:r>
-        <w:t>, lève un signal si nécessaire.</w:t>
+        <w:t>[Mise à jour] : Appel de la fonction aUneInscriptionEnCours, lève un signal si nécessaire.</w:t>
       </w:r>
     </w:p>
     <w:p>
@@ -9233,15 +8433,7 @@
       </w:pPr>
       <w:r>
         <w:tab/>
-        <w:t xml:space="preserve">[Insertion] : Appel de la procédure </w:t>
-      </w:r>
-      <w:proofErr w:type="spellStart"/>
-      <w:r>
-        <w:t>verifierDejaDansUneEquipe</w:t>
-      </w:r>
-      <w:proofErr w:type="spellEnd"/>
-      <w:r>
-        <w:t>.</w:t>
+        <w:t>[Insertion] : Appel de la procédure verifierDejaDansUneEquipe.</w:t>
       </w:r>
     </w:p>
     <w:p>
@@ -9357,7 +8549,6 @@
           <w:bCs/>
         </w:rPr>
       </w:pPr>
-      <w:proofErr w:type="spellStart"/>
       <w:r>
         <w:rPr>
           <w:b/>
@@ -9365,7 +8556,6 @@
         </w:rPr>
         <w:t>Tournoi_Equipe</w:t>
       </w:r>
-      <w:proofErr w:type="spellEnd"/>
     </w:p>
     <w:p>
       <w:pPr>
@@ -9436,7 +8626,6 @@
           <w:bCs/>
         </w:rPr>
       </w:pPr>
-      <w:proofErr w:type="spellStart"/>
       <w:r>
         <w:rPr>
           <w:b/>
@@ -9444,7 +8633,6 @@
         </w:rPr>
         <w:t>Serie</w:t>
       </w:r>
-      <w:proofErr w:type="spellEnd"/>
     </w:p>
     <w:p>
       <w:pPr>
@@ -9467,15 +8655,7 @@
       </w:r>
       <w:r>
         <w:br/>
-        <w:t xml:space="preserve">Les équipes qui peuvent joueur dans la série doivent respecter le système de </w:t>
-      </w:r>
-      <w:proofErr w:type="spellStart"/>
-      <w:r>
-        <w:t>seeding</w:t>
-      </w:r>
-      <w:proofErr w:type="spellEnd"/>
-      <w:r>
-        <w:t xml:space="preserve"> </w:t>
+        <w:t xml:space="preserve">Les équipes qui peuvent joueur dans la série doivent respecter le système de seeding </w:t>
       </w:r>
       <w:r>
         <w:br/>
@@ -9484,15 +8664,7 @@
         <w:t>(Cf.</w:t>
       </w:r>
       <w:r>
-        <w:t xml:space="preserve"> : chapitre « </w:t>
-      </w:r>
-      <w:proofErr w:type="spellStart"/>
-      <w:r>
-        <w:t>Seeding</w:t>
-      </w:r>
-      <w:proofErr w:type="spellEnd"/>
-      <w:r>
-        <w:t> »</w:t>
+        <w:t xml:space="preserve"> : chapitre « Seeding »</w:t>
       </w:r>
       <w:r>
         <w:t>) mis en place.</w:t>
@@ -9507,20 +8679,10 @@
           <w:tab w:val="left" w:pos="851"/>
         </w:tabs>
         <w:spacing w:after="120"/>
-        <w:rPr>
-          <w:b/>
-          <w:bCs/>
-        </w:rPr>
-      </w:pPr>
-      <w:proofErr w:type="spellStart"/>
-      <w:r>
-        <w:rPr>
-          <w:b/>
-          <w:bCs/>
-        </w:rPr>
-        <w:t>Equipe_Joueur</w:t>
-      </w:r>
-      <w:proofErr w:type="spellEnd"/>
+      </w:pPr>
+      <w:r>
+        <w:t>Les séries sont créées automatiquement quant un tournoi est inséré.</w:t>
+      </w:r>
     </w:p>
     <w:p>
       <w:pPr>
@@ -9528,9 +8690,17 @@
           <w:tab w:val="left" w:pos="851"/>
         </w:tabs>
         <w:spacing w:after="120"/>
-      </w:pPr>
-      <w:r>
-        <w:t>La modification est très restreinte, seuls les dates peuvent être modifiées et sous conditions.</w:t>
+        <w:rPr>
+          <w:b/>
+          <w:bCs/>
+        </w:rPr>
+      </w:pPr>
+      <w:r>
+        <w:rPr>
+          <w:b/>
+          <w:bCs/>
+        </w:rPr>
+        <w:t>Equipe_Joueur</w:t>
       </w:r>
     </w:p>
     <w:p>
@@ -9541,11 +8711,7 @@
         <w:spacing w:after="120"/>
       </w:pPr>
       <w:r>
-        <w:t xml:space="preserve">Un joueur a une demande d’inscription dans une équipe si la date </w:t>
-      </w:r>
-      <w:r>
-        <w:br/>
-        <w:t>d’arrivée est ‘0000-00-00 00 :00 :00’</w:t>
+        <w:t>La modification est très restreinte, seuls les dates peuvent être modifiées et sous conditions.</w:t>
       </w:r>
     </w:p>
     <w:p>
@@ -9556,17 +8722,11 @@
         <w:spacing w:after="120"/>
       </w:pPr>
       <w:r>
-        <w:t>Un joueur</w:t>
-      </w:r>
-      <w:r>
-        <w:t xml:space="preserve"> est officiellement dans une équipe lors la date d’arrivée </w:t>
+        <w:t xml:space="preserve">Un joueur a une demande d’inscription dans une équipe si la date </w:t>
       </w:r>
       <w:r>
         <w:br/>
-        <w:t>n’est plus ‘0000-00-00 00 :00 :00’</w:t>
-      </w:r>
-      <w:r>
-        <w:t xml:space="preserve"> est que la date de départ est nulle.</w:t>
+        <w:t>d’arrivée est ‘0000-00-00 00 :00 :00’</w:t>
       </w:r>
     </w:p>
     <w:p>
@@ -9580,7 +8740,14 @@
         <w:t>Un joueur</w:t>
       </w:r>
       <w:r>
-        <w:t xml:space="preserve"> a quitté une équipe lorsque la date de départ n’est plus nulle.</w:t>
+        <w:t xml:space="preserve"> est officiellement dans une équipe lors la date d’arrivée </w:t>
+      </w:r>
+      <w:r>
+        <w:br/>
+        <w:t>n’est plus ‘0000-00-00 00 :00 :00’</w:t>
+      </w:r>
+      <w:r>
+        <w:t xml:space="preserve"> est que la date de départ est nulle.</w:t>
       </w:r>
     </w:p>
     <w:p>
@@ -9591,10 +8758,10 @@
         <w:spacing w:after="120"/>
       </w:pPr>
       <w:r>
-        <w:t>Lorsqu’un joueur</w:t>
-      </w:r>
-      <w:r>
-        <w:t xml:space="preserve"> est accepté dans une équipe toutes ses autres demandes sont automatiquement supprimées.</w:t>
+        <w:t>Un joueur</w:t>
+      </w:r>
+      <w:r>
+        <w:t xml:space="preserve"> a quitté une équipe lorsque la date de départ n’est plus nulle.</w:t>
       </w:r>
     </w:p>
     <w:p>
@@ -9603,17 +8770,12 @@
           <w:tab w:val="left" w:pos="851"/>
         </w:tabs>
         <w:spacing w:after="120"/>
-        <w:rPr>
-          <w:b/>
-          <w:bCs/>
-        </w:rPr>
-      </w:pPr>
-      <w:r>
-        <w:rPr>
-          <w:b/>
-          <w:bCs/>
-        </w:rPr>
-        <w:t>Match</w:t>
+      </w:pPr>
+      <w:r>
+        <w:t>Lorsqu’un joueur</w:t>
+      </w:r>
+      <w:r>
+        <w:t xml:space="preserve"> est accepté dans une équipe toutes ses autres demandes sont automatiquement supprimées.</w:t>
       </w:r>
     </w:p>
     <w:p>
@@ -9622,9 +8784,28 @@
           <w:tab w:val="left" w:pos="851"/>
         </w:tabs>
         <w:spacing w:after="120"/>
-      </w:pPr>
-      <w:r>
+        <w:rPr>
+          <w:b/>
+          <w:bCs/>
+        </w:rPr>
+      </w:pPr>
+      <w:r>
+        <w:rPr>
+          <w:b/>
+          <w:bCs/>
+        </w:rPr>
         <w:lastRenderedPageBreak/>
+        <w:t>Match</w:t>
+      </w:r>
+    </w:p>
+    <w:p>
+      <w:pPr>
+        <w:tabs>
+          <w:tab w:val="left" w:pos="851"/>
+        </w:tabs>
+        <w:spacing w:after="120"/>
+      </w:pPr>
+      <w:r>
         <w:t>Un</w:t>
       </w:r>
       <w:r>
@@ -9646,24 +8827,14 @@
       <w:pPr>
         <w:pStyle w:val="Titre1"/>
       </w:pPr>
-      <w:proofErr w:type="spellStart"/>
       <w:r>
         <w:lastRenderedPageBreak/>
         <w:t>Seeding</w:t>
       </w:r>
-      <w:proofErr w:type="spellEnd"/>
-    </w:p>
-    <w:p>
-      <w:r>
-        <w:t>Le « </w:t>
-      </w:r>
-      <w:proofErr w:type="spellStart"/>
-      <w:r>
-        <w:t>seeding</w:t>
-      </w:r>
-      <w:proofErr w:type="spellEnd"/>
-      <w:r>
-        <w:t> » est système qui définit l’emplacement de chaque équipe dans l’arbre de tournoi en fonction de ses résultats.</w:t>
+    </w:p>
+    <w:p>
+      <w:r>
+        <w:t>Le « seeding » est système qui définit l’emplacement de chaque équipe dans l’arbre de tournoi en fonction de ses résultats.</w:t>
       </w:r>
     </w:p>
     <w:p>
@@ -9731,40 +8902,16 @@
         <w:ind w:firstLine="708"/>
       </w:pPr>
       <w:r>
-        <w:t xml:space="preserve">Soit </w:t>
-      </w:r>
-      <w:proofErr w:type="spellStart"/>
-      <w:r>
-        <w:t>nS</w:t>
-      </w:r>
-      <w:proofErr w:type="spellEnd"/>
-      <w:r>
-        <w:t xml:space="preserve"> le numéro de la série au tour T.</w:t>
-      </w:r>
-    </w:p>
-    <w:p>
-      <w:r>
-        <w:t xml:space="preserve">L’équipe 1 est le vainqueur de la série de numéro </w:t>
-      </w:r>
-      <w:proofErr w:type="spellStart"/>
-      <w:r>
-        <w:t>nS</w:t>
-      </w:r>
-      <w:proofErr w:type="spellEnd"/>
-      <w:r>
-        <w:t xml:space="preserve"> * 2 – 1 du tour T + 1.</w:t>
+        <w:t>Soit nS le numéro de la série au tour T.</w:t>
+      </w:r>
+    </w:p>
+    <w:p>
+      <w:r>
+        <w:t>L’équipe 1 est le vainqueur de la série de numéro nS * 2 – 1 du tour T + 1.</w:t>
       </w:r>
       <w:r>
         <w:br/>
-        <w:t xml:space="preserve">L’équipe 2 est le vainqueur de la série de numéro </w:t>
-      </w:r>
-      <w:proofErr w:type="spellStart"/>
-      <w:r>
-        <w:t>nS</w:t>
-      </w:r>
-      <w:proofErr w:type="spellEnd"/>
-      <w:r>
-        <w:t xml:space="preserve"> * 2 du tour T + 1.</w:t>
+        <w:t>L’équipe 2 est le vainqueur de la série de numéro nS * 2 du tour T + 1.</w:t>
       </w:r>
     </w:p>
     <w:p>
@@ -9832,14 +8979,27 @@
       <w:r>
         <w:t xml:space="preserve">Figure </w:t>
       </w:r>
-      <w:fldSimple w:instr=" SEQ Figure \* ARABIC ">
-        <w:r>
-          <w:rPr>
-            <w:noProof/>
-          </w:rPr>
-          <w:t>3</w:t>
-        </w:r>
-      </w:fldSimple>
+      <w:r>
+        <w:fldChar w:fldCharType="begin"/>
+      </w:r>
+      <w:r>
+        <w:instrText xml:space="preserve"> SEQ Figure \* ARABIC </w:instrText>
+      </w:r>
+      <w:r>
+        <w:fldChar w:fldCharType="separate"/>
+      </w:r>
+      <w:r>
+        <w:rPr>
+          <w:noProof/>
+        </w:rPr>
+        <w:t>3</w:t>
+      </w:r>
+      <w:r>
+        <w:rPr>
+          <w:noProof/>
+        </w:rPr>
+        <w:fldChar w:fldCharType="end"/>
+      </w:r>
       <w:r>
         <w:t>Progression dans un arbre de tournoi.</w:t>
       </w:r>
@@ -9905,27 +9065,14 @@
         <w:lang w:val="en-GB"/>
       </w:rPr>
     </w:pPr>
-    <w:r>
-      <w:fldChar w:fldCharType="begin"/>
-    </w:r>
-    <w:r>
-      <w:instrText xml:space="preserve"> DATE   \* MERGEFORMAT </w:instrText>
-    </w:r>
-    <w:r>
-      <w:fldChar w:fldCharType="separate"/>
-    </w:r>
-    <w:r>
-      <w:rPr>
-        <w:noProof/>
-      </w:rPr>
-      <w:t>01.01.2021</w:t>
-    </w:r>
-    <w:r>
-      <w:rPr>
-        <w:noProof/>
-      </w:rPr>
-      <w:fldChar w:fldCharType="end"/>
-    </w:r>
+    <w:fldSimple w:instr=" DATE   \* MERGEFORMAT ">
+      <w:r>
+        <w:rPr>
+          <w:noProof/>
+        </w:rPr>
+        <w:t>03.01.2021</w:t>
+      </w:r>
+    </w:fldSimple>
     <w:r>
       <w:ptab w:relativeTo="margin" w:alignment="center" w:leader="none"/>
     </w:r>
@@ -10119,21 +9266,11 @@
     <w:r>
       <w:ptab w:relativeTo="margin" w:alignment="right" w:leader="none"/>
     </w:r>
-    <w:r>
-      <w:fldChar w:fldCharType="begin"/>
-    </w:r>
-    <w:r>
-      <w:instrText xml:space="preserve"> TITLE   \* MERGEFORMAT </w:instrText>
-    </w:r>
-    <w:r>
-      <w:fldChar w:fldCharType="separate"/>
-    </w:r>
-    <w:r>
-      <w:t>Gestion de tournois</w:t>
-    </w:r>
-    <w:r>
-      <w:fldChar w:fldCharType="end"/>
-    </w:r>
+    <w:fldSimple w:instr=" TITLE   \* MERGEFORMAT ">
+      <w:r>
+        <w:t>Gestion de tournois</w:t>
+      </w:r>
+    </w:fldSimple>
     <w:r>
       <w:t xml:space="preserve"> Rocket League</w:t>
     </w:r>
@@ -15321,6 +14458,7 @@
     <w:rsid w:val="00DC0CC4"/>
     <w:rsid w:val="00E40455"/>
     <w:rsid w:val="00E75085"/>
+    <w:rsid w:val="00F10F1E"/>
     <w:rsid w:val="00F25E8C"/>
     <w:rsid w:val="00F403F7"/>
     <w:rsid w:val="00F8733C"/>

</xml_diff>

<commit_message>
No de tour, serie, match vérification
</commit_message>
<xml_diff>
--- a/Documentation.docx
+++ b/Documentation.docx
@@ -242,7 +242,7 @@
                                       <w:color w:val="FFFFFF" w:themeColor="background1"/>
                                       <w:lang w:val="de-CH"/>
                                     </w:rPr>
-                                    <w:t>03.01.2021</w:t>
+                                    <w:t>04.01.2021</w:t>
                                   </w:r>
                                   <w:r>
                                     <w:rPr>
@@ -520,7 +520,7 @@
                                 <w:color w:val="FFFFFF" w:themeColor="background1"/>
                                 <w:lang w:val="de-CH"/>
                               </w:rPr>
-                              <w:t>03.01.2021</w:t>
+                              <w:t>04.01.2021</w:t>
                             </w:r>
                             <w:r>
                               <w:rPr>
@@ -2150,27 +2150,14 @@
       <w:r>
         <w:t xml:space="preserve">Figure </w:t>
       </w:r>
-      <w:r>
-        <w:fldChar w:fldCharType="begin"/>
-      </w:r>
-      <w:r>
-        <w:instrText xml:space="preserve"> SEQ Figure \* ARABIC </w:instrText>
-      </w:r>
-      <w:r>
-        <w:fldChar w:fldCharType="separate"/>
-      </w:r>
-      <w:r>
-        <w:rPr>
-          <w:noProof/>
-        </w:rPr>
-        <w:t>1</w:t>
-      </w:r>
-      <w:r>
-        <w:rPr>
-          <w:noProof/>
-        </w:rPr>
-        <w:fldChar w:fldCharType="end"/>
-      </w:r>
+      <w:fldSimple w:instr=" SEQ Figure \* ARABIC ">
+        <w:r>
+          <w:rPr>
+            <w:noProof/>
+          </w:rPr>
+          <w:t>1</w:t>
+        </w:r>
+      </w:fldSimple>
       <w:r>
         <w:t xml:space="preserve">: </w:t>
       </w:r>
@@ -2261,27 +2248,14 @@
       <w:r>
         <w:t xml:space="preserve">Figure </w:t>
       </w:r>
-      <w:r>
-        <w:fldChar w:fldCharType="begin"/>
-      </w:r>
-      <w:r>
-        <w:instrText xml:space="preserve"> SEQ Figure \* ARABIC </w:instrText>
-      </w:r>
-      <w:r>
-        <w:fldChar w:fldCharType="separate"/>
-      </w:r>
-      <w:r>
-        <w:rPr>
-          <w:noProof/>
-        </w:rPr>
-        <w:t>2</w:t>
-      </w:r>
-      <w:r>
-        <w:rPr>
-          <w:noProof/>
-        </w:rPr>
-        <w:fldChar w:fldCharType="end"/>
-      </w:r>
+      <w:fldSimple w:instr=" SEQ Figure \* ARABIC ">
+        <w:r>
+          <w:rPr>
+            <w:noProof/>
+          </w:rPr>
+          <w:t>2</w:t>
+        </w:r>
+      </w:fldSimple>
       <w:r>
         <w:t xml:space="preserve"> Généré avec </w:t>
       </w:r>
@@ -7251,17 +7225,565 @@
       </w:r>
     </w:p>
     <w:p/>
+    <w:tbl>
+      <w:tblPr>
+        <w:tblStyle w:val="TableauGrille2-Accentuation6"/>
+        <w:tblW w:w="0" w:type="auto"/>
+        <w:tblLook w:val="04A0" w:firstRow="1" w:lastRow="0" w:firstColumn="1" w:lastColumn="0" w:noHBand="0" w:noVBand="1"/>
+      </w:tblPr>
+      <w:tblGrid>
+        <w:gridCol w:w="9062"/>
+      </w:tblGrid>
+      <w:tr>
+        <w:trPr>
+          <w:cnfStyle w:val="100000000000" w:firstRow="1" w:lastRow="0" w:firstColumn="0" w:lastColumn="0" w:oddVBand="0" w:evenVBand="0" w:oddHBand="0" w:evenHBand="0" w:firstRowFirstColumn="0" w:firstRowLastColumn="0" w:lastRowFirstColumn="0" w:lastRowLastColumn="0"/>
+        </w:trPr>
+        <w:tc>
+          <w:tcPr>
+            <w:cnfStyle w:val="001000000000" w:firstRow="0" w:lastRow="0" w:firstColumn="1" w:lastColumn="0" w:oddVBand="0" w:evenVBand="0" w:oddHBand="0" w:evenHBand="0" w:firstRowFirstColumn="0" w:firstRowLastColumn="0" w:lastRowFirstColumn="0" w:lastRowLastColumn="0"/>
+            <w:tcW w:w="9062" w:type="dxa"/>
+          </w:tcPr>
+          <w:p>
+            <w:r>
+              <w:t>v</w:t>
+            </w:r>
+            <w:r>
+              <w:t>erifier</w:t>
+            </w:r>
+            <w:r>
+              <w:t>NoTour</w:t>
+            </w:r>
+            <w:r>
+              <w:t>(</w:t>
+            </w:r>
+            <w:r>
+              <w:t xml:space="preserve">pNoTour INT, </w:t>
+            </w:r>
+            <w:r>
+              <w:t>pIdTournoi INT)</w:t>
+            </w:r>
+          </w:p>
+        </w:tc>
+      </w:tr>
+      <w:tr>
+        <w:trPr>
+          <w:cnfStyle w:val="000000100000" w:firstRow="0" w:lastRow="0" w:firstColumn="0" w:lastColumn="0" w:oddVBand="0" w:evenVBand="0" w:oddHBand="1" w:evenHBand="0" w:firstRowFirstColumn="0" w:firstRowLastColumn="0" w:lastRowFirstColumn="0" w:lastRowLastColumn="0"/>
+        </w:trPr>
+        <w:tc>
+          <w:tcPr>
+            <w:cnfStyle w:val="001000000000" w:firstRow="0" w:lastRow="0" w:firstColumn="1" w:lastColumn="0" w:oddVBand="0" w:evenVBand="0" w:oddHBand="0" w:evenHBand="0" w:firstRowFirstColumn="0" w:firstRowLastColumn="0" w:lastRowFirstColumn="0" w:lastRowLastColumn="0"/>
+            <w:tcW w:w="9062" w:type="dxa"/>
+          </w:tcPr>
+          <w:p>
+            <w:r>
+              <w:t xml:space="preserve">pNoTour : </w:t>
+            </w:r>
+            <w:r>
+              <w:rPr>
+                <w:b w:val="0"/>
+                <w:bCs w:val="0"/>
+              </w:rPr>
+              <w:t>id du Tour</w:t>
+            </w:r>
+          </w:p>
+        </w:tc>
+      </w:tr>
+      <w:tr>
+        <w:tc>
+          <w:tcPr>
+            <w:cnfStyle w:val="001000000000" w:firstRow="0" w:lastRow="0" w:firstColumn="1" w:lastColumn="0" w:oddVBand="0" w:evenVBand="0" w:oddHBand="0" w:evenHBand="0" w:firstRowFirstColumn="0" w:firstRowLastColumn="0" w:lastRowFirstColumn="0" w:lastRowLastColumn="0"/>
+            <w:tcW w:w="9062" w:type="dxa"/>
+          </w:tcPr>
+          <w:p>
+            <w:r>
+              <w:t>pIdTournoi</w:t>
+            </w:r>
+            <w:r>
+              <w:t> :</w:t>
+            </w:r>
+            <w:r>
+              <w:rPr>
+                <w:b w:val="0"/>
+                <w:bCs w:val="0"/>
+              </w:rPr>
+              <w:t xml:space="preserve"> </w:t>
+            </w:r>
+            <w:r>
+              <w:rPr>
+                <w:b w:val="0"/>
+                <w:bCs w:val="0"/>
+              </w:rPr>
+              <w:t>Tournoi d’appartenance du tour</w:t>
+            </w:r>
+          </w:p>
+        </w:tc>
+      </w:tr>
+      <w:tr>
+        <w:trPr>
+          <w:cnfStyle w:val="000000100000" w:firstRow="0" w:lastRow="0" w:firstColumn="0" w:lastColumn="0" w:oddVBand="0" w:evenVBand="0" w:oddHBand="1" w:evenHBand="0" w:firstRowFirstColumn="0" w:firstRowLastColumn="0" w:lastRowFirstColumn="0" w:lastRowLastColumn="0"/>
+        </w:trPr>
+        <w:tc>
+          <w:tcPr>
+            <w:cnfStyle w:val="001000000000" w:firstRow="0" w:lastRow="0" w:firstColumn="1" w:lastColumn="0" w:oddVBand="0" w:evenVBand="0" w:oddHBand="0" w:evenHBand="0" w:firstRowFirstColumn="0" w:firstRowLastColumn="0" w:lastRowFirstColumn="0" w:lastRowLastColumn="0"/>
+            <w:tcW w:w="9062" w:type="dxa"/>
+          </w:tcPr>
+          <w:p>
+            <w:r>
+              <w:t xml:space="preserve">Signal : </w:t>
+            </w:r>
+            <w:r>
+              <w:rPr>
+                <w:b w:val="0"/>
+                <w:bCs w:val="0"/>
+              </w:rPr>
+              <w:t xml:space="preserve">- </w:t>
+            </w:r>
+            <w:r>
+              <w:rPr>
+                <w:b w:val="0"/>
+                <w:bCs w:val="0"/>
+              </w:rPr>
+              <w:t>Le numéro du tour n’est pas entre 1 et maxTour du tournoi.</w:t>
+            </w:r>
+          </w:p>
+        </w:tc>
+      </w:tr>
+    </w:tbl>
+    <w:p>
+      <w:r>
+        <w:t>Vérifie si le numéro de tour est valide pour le tournoi.</w:t>
+      </w:r>
+    </w:p>
+    <w:p/>
+    <w:tbl>
+      <w:tblPr>
+        <w:tblStyle w:val="TableauGrille2-Accentuation6"/>
+        <w:tblW w:w="0" w:type="auto"/>
+        <w:tblLook w:val="04A0" w:firstRow="1" w:lastRow="0" w:firstColumn="1" w:lastColumn="0" w:noHBand="0" w:noVBand="1"/>
+      </w:tblPr>
+      <w:tblGrid>
+        <w:gridCol w:w="9062"/>
+      </w:tblGrid>
+      <w:tr>
+        <w:trPr>
+          <w:cnfStyle w:val="100000000000" w:firstRow="1" w:lastRow="0" w:firstColumn="0" w:lastColumn="0" w:oddVBand="0" w:evenVBand="0" w:oddHBand="0" w:evenHBand="0" w:firstRowFirstColumn="0" w:firstRowLastColumn="0" w:lastRowFirstColumn="0" w:lastRowLastColumn="0"/>
+        </w:trPr>
+        <w:tc>
+          <w:tcPr>
+            <w:cnfStyle w:val="001000000000" w:firstRow="0" w:lastRow="0" w:firstColumn="1" w:lastColumn="0" w:oddVBand="0" w:evenVBand="0" w:oddHBand="0" w:evenHBand="0" w:firstRowFirstColumn="0" w:firstRowLastColumn="0" w:lastRowFirstColumn="0" w:lastRowLastColumn="0"/>
+            <w:tcW w:w="9062" w:type="dxa"/>
+          </w:tcPr>
+          <w:p>
+            <w:r>
+              <w:t>v</w:t>
+            </w:r>
+            <w:r>
+              <w:t>erifier</w:t>
+            </w:r>
+            <w:r>
+              <w:t>IdSerie</w:t>
+            </w:r>
+            <w:r>
+              <w:t>(</w:t>
+            </w:r>
+            <w:r>
+              <w:t xml:space="preserve">pIdSerie INT, </w:t>
+            </w:r>
+            <w:r>
+              <w:t xml:space="preserve">pNoTour INT, </w:t>
+            </w:r>
+            <w:r>
+              <w:t>pIdTournoi INT)</w:t>
+            </w:r>
+          </w:p>
+        </w:tc>
+      </w:tr>
+      <w:tr>
+        <w:trPr>
+          <w:cnfStyle w:val="000000100000" w:firstRow="0" w:lastRow="0" w:firstColumn="0" w:lastColumn="0" w:oddVBand="0" w:evenVBand="0" w:oddHBand="1" w:evenHBand="0" w:firstRowFirstColumn="0" w:firstRowLastColumn="0" w:lastRowFirstColumn="0" w:lastRowLastColumn="0"/>
+        </w:trPr>
+        <w:tc>
+          <w:tcPr>
+            <w:cnfStyle w:val="001000000000" w:firstRow="0" w:lastRow="0" w:firstColumn="1" w:lastColumn="0" w:oddVBand="0" w:evenVBand="0" w:oddHBand="0" w:evenHBand="0" w:firstRowFirstColumn="0" w:firstRowLastColumn="0" w:lastRowFirstColumn="0" w:lastRowLastColumn="0"/>
+            <w:tcW w:w="9062" w:type="dxa"/>
+          </w:tcPr>
+          <w:p>
+            <w:r>
+              <w:t xml:space="preserve">pIdSerie : </w:t>
+            </w:r>
+            <w:r>
+              <w:rPr>
+                <w:b w:val="0"/>
+                <w:bCs w:val="0"/>
+              </w:rPr>
+              <w:t>id de la série</w:t>
+            </w:r>
+            <w:r>
+              <w:rPr>
+                <w:b w:val="0"/>
+                <w:bCs w:val="0"/>
+              </w:rPr>
+              <w:t>.</w:t>
+            </w:r>
+          </w:p>
+        </w:tc>
+      </w:tr>
+      <w:tr>
+        <w:tc>
+          <w:tcPr>
+            <w:cnfStyle w:val="001000000000" w:firstRow="0" w:lastRow="0" w:firstColumn="1" w:lastColumn="0" w:oddVBand="0" w:evenVBand="0" w:oddHBand="0" w:evenHBand="0" w:firstRowFirstColumn="0" w:firstRowLastColumn="0" w:lastRowFirstColumn="0" w:lastRowLastColumn="0"/>
+            <w:tcW w:w="9062" w:type="dxa"/>
+          </w:tcPr>
+          <w:p>
+            <w:r>
+              <w:t xml:space="preserve">pNoTour : </w:t>
+            </w:r>
+            <w:r>
+              <w:rPr>
+                <w:b w:val="0"/>
+                <w:bCs w:val="0"/>
+              </w:rPr>
+              <w:t>id du Tour</w:t>
+            </w:r>
+            <w:r>
+              <w:rPr>
+                <w:b w:val="0"/>
+                <w:bCs w:val="0"/>
+              </w:rPr>
+              <w:t xml:space="preserve"> de la série</w:t>
+            </w:r>
+          </w:p>
+        </w:tc>
+      </w:tr>
+      <w:tr>
+        <w:trPr>
+          <w:cnfStyle w:val="000000100000" w:firstRow="0" w:lastRow="0" w:firstColumn="0" w:lastColumn="0" w:oddVBand="0" w:evenVBand="0" w:oddHBand="1" w:evenHBand="0" w:firstRowFirstColumn="0" w:firstRowLastColumn="0" w:lastRowFirstColumn="0" w:lastRowLastColumn="0"/>
+        </w:trPr>
+        <w:tc>
+          <w:tcPr>
+            <w:cnfStyle w:val="001000000000" w:firstRow="0" w:lastRow="0" w:firstColumn="1" w:lastColumn="0" w:oddVBand="0" w:evenVBand="0" w:oddHBand="0" w:evenHBand="0" w:firstRowFirstColumn="0" w:firstRowLastColumn="0" w:lastRowFirstColumn="0" w:lastRowLastColumn="0"/>
+            <w:tcW w:w="9062" w:type="dxa"/>
+          </w:tcPr>
+          <w:p>
+            <w:r>
+              <w:t>pIdTournoi</w:t>
+            </w:r>
+            <w:r>
+              <w:t> :</w:t>
+            </w:r>
+            <w:r>
+              <w:rPr>
+                <w:b w:val="0"/>
+                <w:bCs w:val="0"/>
+              </w:rPr>
+              <w:t xml:space="preserve"> Tournoi d’appartenance du tour</w:t>
+            </w:r>
+          </w:p>
+        </w:tc>
+      </w:tr>
+      <w:tr>
+        <w:tc>
+          <w:tcPr>
+            <w:cnfStyle w:val="001000000000" w:firstRow="0" w:lastRow="0" w:firstColumn="1" w:lastColumn="0" w:oddVBand="0" w:evenVBand="0" w:oddHBand="0" w:evenHBand="0" w:firstRowFirstColumn="0" w:firstRowLastColumn="0" w:lastRowFirstColumn="0" w:lastRowLastColumn="0"/>
+            <w:tcW w:w="9062" w:type="dxa"/>
+          </w:tcPr>
+          <w:p>
+            <w:r>
+              <w:t xml:space="preserve">Signal : </w:t>
+            </w:r>
+            <w:r>
+              <w:rPr>
+                <w:b w:val="0"/>
+                <w:bCs w:val="0"/>
+              </w:rPr>
+              <w:t xml:space="preserve">- </w:t>
+            </w:r>
+            <w:r>
+              <w:rPr>
+                <w:b w:val="0"/>
+                <w:bCs w:val="0"/>
+              </w:rPr>
+              <w:t xml:space="preserve">Le numéro </w:t>
+            </w:r>
+            <w:r>
+              <w:rPr>
+                <w:b w:val="0"/>
+                <w:bCs w:val="0"/>
+              </w:rPr>
+              <w:t>de la série n’est pas inclus dans le tour</w:t>
+            </w:r>
+            <w:r>
+              <w:rPr>
+                <w:b w:val="0"/>
+                <w:bCs w:val="0"/>
+              </w:rPr>
+              <w:t>.</w:t>
+            </w:r>
+          </w:p>
+        </w:tc>
+      </w:tr>
+    </w:tbl>
+    <w:p>
+      <w:r>
+        <w:t>Vérifie si le numéro de</w:t>
+      </w:r>
+      <w:r>
+        <w:t xml:space="preserve"> la série et plus petit ou égal que le numéro de tour et plus grand que 0</w:t>
+      </w:r>
+      <w:r>
+        <w:t>.</w:t>
+      </w:r>
+    </w:p>
+    <w:p/>
     <w:p>
       <w:r>
         <w:br w:type="page"/>
       </w:r>
     </w:p>
+    <w:tbl>
+      <w:tblPr>
+        <w:tblStyle w:val="TableauGrille2-Accentuation6"/>
+        <w:tblW w:w="0" w:type="auto"/>
+        <w:tblLook w:val="04A0" w:firstRow="1" w:lastRow="0" w:firstColumn="1" w:lastColumn="0" w:noHBand="0" w:noVBand="1"/>
+      </w:tblPr>
+      <w:tblGrid>
+        <w:gridCol w:w="9062"/>
+      </w:tblGrid>
+      <w:tr>
+        <w:trPr>
+          <w:cnfStyle w:val="100000000000" w:firstRow="1" w:lastRow="0" w:firstColumn="0" w:lastColumn="0" w:oddVBand="0" w:evenVBand="0" w:oddHBand="0" w:evenHBand="0" w:firstRowFirstColumn="0" w:firstRowLastColumn="0" w:lastRowFirstColumn="0" w:lastRowLastColumn="0"/>
+        </w:trPr>
+        <w:tc>
+          <w:tcPr>
+            <w:cnfStyle w:val="001000000000" w:firstRow="0" w:lastRow="0" w:firstColumn="1" w:lastColumn="0" w:oddVBand="0" w:evenVBand="0" w:oddHBand="0" w:evenHBand="0" w:firstRowFirstColumn="0" w:firstRowLastColumn="0" w:lastRowFirstColumn="0" w:lastRowLastColumn="0"/>
+            <w:tcW w:w="9062" w:type="dxa"/>
+          </w:tcPr>
+          <w:p>
+            <w:pPr>
+              <w:rPr>
+                <w:lang w:val="en-US"/>
+              </w:rPr>
+            </w:pPr>
+            <w:r>
+              <w:rPr>
+                <w:lang w:val="en-US"/>
+              </w:rPr>
+              <w:lastRenderedPageBreak/>
+              <w:t>verifierId</w:t>
+            </w:r>
+            <w:r>
+              <w:rPr>
+                <w:lang w:val="en-US"/>
+              </w:rPr>
+              <w:t>Match</w:t>
+            </w:r>
+            <w:r>
+              <w:rPr>
+                <w:lang w:val="en-US"/>
+              </w:rPr>
+              <w:t>(</w:t>
+            </w:r>
+            <w:r>
+              <w:rPr>
+                <w:lang w:val="en-US"/>
+              </w:rPr>
+              <w:t xml:space="preserve">pIdMatch </w:t>
+            </w:r>
+            <w:r>
+              <w:rPr>
+                <w:lang w:val="en-US"/>
+              </w:rPr>
+              <w:t>INT</w:t>
+            </w:r>
+            <w:r>
+              <w:rPr>
+                <w:lang w:val="en-US"/>
+              </w:rPr>
+              <w:t xml:space="preserve">, </w:t>
+            </w:r>
+            <w:r>
+              <w:rPr>
+                <w:lang w:val="en-US"/>
+              </w:rPr>
+              <w:t>pIdSerie INT, pNoTour INT, pIdTournoi INT)</w:t>
+            </w:r>
+          </w:p>
+        </w:tc>
+      </w:tr>
+      <w:tr>
+        <w:trPr>
+          <w:cnfStyle w:val="000000100000" w:firstRow="0" w:lastRow="0" w:firstColumn="0" w:lastColumn="0" w:oddVBand="0" w:evenVBand="0" w:oddHBand="1" w:evenHBand="0" w:firstRowFirstColumn="0" w:firstRowLastColumn="0" w:lastRowFirstColumn="0" w:lastRowLastColumn="0"/>
+        </w:trPr>
+        <w:tc>
+          <w:tcPr>
+            <w:cnfStyle w:val="001000000000" w:firstRow="0" w:lastRow="0" w:firstColumn="1" w:lastColumn="0" w:oddVBand="0" w:evenVBand="0" w:oddHBand="0" w:evenHBand="0" w:firstRowFirstColumn="0" w:firstRowLastColumn="0" w:lastRowFirstColumn="0" w:lastRowLastColumn="0"/>
+            <w:tcW w:w="9062" w:type="dxa"/>
+          </w:tcPr>
+          <w:p>
+            <w:pPr>
+              <w:rPr>
+                <w:lang w:val="en-US"/>
+              </w:rPr>
+            </w:pPr>
+            <w:r>
+              <w:rPr>
+                <w:lang w:val="en-US"/>
+              </w:rPr>
+              <w:t xml:space="preserve">pIdMatch: </w:t>
+            </w:r>
+            <w:r>
+              <w:rPr>
+                <w:b w:val="0"/>
+                <w:bCs w:val="0"/>
+                <w:lang w:val="en-US"/>
+              </w:rPr>
+              <w:t>id du match</w:t>
+            </w:r>
+          </w:p>
+        </w:tc>
+      </w:tr>
+      <w:tr>
+        <w:tc>
+          <w:tcPr>
+            <w:cnfStyle w:val="001000000000" w:firstRow="0" w:lastRow="0" w:firstColumn="1" w:lastColumn="0" w:oddVBand="0" w:evenVBand="0" w:oddHBand="0" w:evenHBand="0" w:firstRowFirstColumn="0" w:firstRowLastColumn="0" w:lastRowFirstColumn="0" w:lastRowLastColumn="0"/>
+            <w:tcW w:w="9062" w:type="dxa"/>
+          </w:tcPr>
+          <w:p>
+            <w:r>
+              <w:t xml:space="preserve">pIdSerie : </w:t>
+            </w:r>
+            <w:r>
+              <w:rPr>
+                <w:b w:val="0"/>
+                <w:bCs w:val="0"/>
+              </w:rPr>
+              <w:t>id de la série</w:t>
+            </w:r>
+            <w:r>
+              <w:rPr>
+                <w:b w:val="0"/>
+                <w:bCs w:val="0"/>
+              </w:rPr>
+              <w:t xml:space="preserve"> du match</w:t>
+            </w:r>
+            <w:r>
+              <w:rPr>
+                <w:b w:val="0"/>
+                <w:bCs w:val="0"/>
+              </w:rPr>
+              <w:t>.</w:t>
+            </w:r>
+          </w:p>
+        </w:tc>
+      </w:tr>
+      <w:tr>
+        <w:trPr>
+          <w:cnfStyle w:val="000000100000" w:firstRow="0" w:lastRow="0" w:firstColumn="0" w:lastColumn="0" w:oddVBand="0" w:evenVBand="0" w:oddHBand="1" w:evenHBand="0" w:firstRowFirstColumn="0" w:firstRowLastColumn="0" w:lastRowFirstColumn="0" w:lastRowLastColumn="0"/>
+        </w:trPr>
+        <w:tc>
+          <w:tcPr>
+            <w:cnfStyle w:val="001000000000" w:firstRow="0" w:lastRow="0" w:firstColumn="1" w:lastColumn="0" w:oddVBand="0" w:evenVBand="0" w:oddHBand="0" w:evenHBand="0" w:firstRowFirstColumn="0" w:firstRowLastColumn="0" w:lastRowFirstColumn="0" w:lastRowLastColumn="0"/>
+            <w:tcW w:w="9062" w:type="dxa"/>
+          </w:tcPr>
+          <w:p>
+            <w:r>
+              <w:t xml:space="preserve">pNoTour : </w:t>
+            </w:r>
+            <w:r>
+              <w:rPr>
+                <w:b w:val="0"/>
+                <w:bCs w:val="0"/>
+              </w:rPr>
+              <w:t>id du Tour</w:t>
+            </w:r>
+            <w:r>
+              <w:rPr>
+                <w:b w:val="0"/>
+                <w:bCs w:val="0"/>
+              </w:rPr>
+              <w:t xml:space="preserve"> de la série</w:t>
+            </w:r>
+          </w:p>
+        </w:tc>
+      </w:tr>
+      <w:tr>
+        <w:tc>
+          <w:tcPr>
+            <w:cnfStyle w:val="001000000000" w:firstRow="0" w:lastRow="0" w:firstColumn="1" w:lastColumn="0" w:oddVBand="0" w:evenVBand="0" w:oddHBand="0" w:evenHBand="0" w:firstRowFirstColumn="0" w:firstRowLastColumn="0" w:lastRowFirstColumn="0" w:lastRowLastColumn="0"/>
+            <w:tcW w:w="9062" w:type="dxa"/>
+          </w:tcPr>
+          <w:p>
+            <w:r>
+              <w:t>pIdTournoi</w:t>
+            </w:r>
+            <w:r>
+              <w:t> :</w:t>
+            </w:r>
+            <w:r>
+              <w:rPr>
+                <w:b w:val="0"/>
+                <w:bCs w:val="0"/>
+              </w:rPr>
+              <w:t xml:space="preserve"> Tournoi d’appartenance du tour</w:t>
+            </w:r>
+          </w:p>
+        </w:tc>
+      </w:tr>
+      <w:tr>
+        <w:trPr>
+          <w:cnfStyle w:val="000000100000" w:firstRow="0" w:lastRow="0" w:firstColumn="0" w:lastColumn="0" w:oddVBand="0" w:evenVBand="0" w:oddHBand="1" w:evenHBand="0" w:firstRowFirstColumn="0" w:firstRowLastColumn="0" w:lastRowFirstColumn="0" w:lastRowLastColumn="0"/>
+        </w:trPr>
+        <w:tc>
+          <w:tcPr>
+            <w:cnfStyle w:val="001000000000" w:firstRow="0" w:lastRow="0" w:firstColumn="1" w:lastColumn="0" w:oddVBand="0" w:evenVBand="0" w:oddHBand="0" w:evenHBand="0" w:firstRowFirstColumn="0" w:firstRowLastColumn="0" w:lastRowFirstColumn="0" w:lastRowLastColumn="0"/>
+            <w:tcW w:w="9062" w:type="dxa"/>
+          </w:tcPr>
+          <w:p>
+            <w:r>
+              <w:t xml:space="preserve">Signal : </w:t>
+            </w:r>
+            <w:r>
+              <w:rPr>
+                <w:b w:val="0"/>
+                <w:bCs w:val="0"/>
+              </w:rPr>
+              <w:t xml:space="preserve">- </w:t>
+            </w:r>
+            <w:r>
+              <w:rPr>
+                <w:b w:val="0"/>
+                <w:bCs w:val="0"/>
+              </w:rPr>
+              <w:t xml:space="preserve">Le numéro </w:t>
+            </w:r>
+            <w:r>
+              <w:rPr>
+                <w:b w:val="0"/>
+                <w:bCs w:val="0"/>
+              </w:rPr>
+              <w:t>du match n’est pas valide.</w:t>
+            </w:r>
+          </w:p>
+        </w:tc>
+      </w:tr>
+    </w:tbl>
+    <w:p>
+      <w:r>
+        <w:t xml:space="preserve">Vérifie si le </w:t>
+      </w:r>
+      <w:r>
+        <w:t>du match est valide ; il ne dépasse pas la longueur max de la série, est plus grand de 1 par rapport au dernier match et la série n’a pas de vainqueur</w:t>
+      </w:r>
+      <w:r>
+        <w:t>.</w:t>
+      </w:r>
+    </w:p>
+    <w:p/>
     <w:p>
       <w:pPr>
         <w:pStyle w:val="Titre1"/>
       </w:pPr>
       <w:r>
-        <w:lastRenderedPageBreak/>
         <w:t>Événements</w:t>
       </w:r>
     </w:p>
@@ -7754,6 +8276,7 @@
         <w:rPr>
           <w:u w:val="single"/>
         </w:rPr>
+        <w:lastRenderedPageBreak/>
         <w:t>Une équipe n</w:t>
       </w:r>
       <w:r>
@@ -7830,7 +8353,6 @@
           <w:b/>
           <w:bCs/>
         </w:rPr>
-        <w:lastRenderedPageBreak/>
         <w:t>Tour</w:t>
       </w:r>
     </w:p>
@@ -8253,6 +8775,7 @@
         <w:rPr>
           <w:u w:val="single"/>
         </w:rPr>
+        <w:lastRenderedPageBreak/>
         <w:t>La date de naissance doit être plus petite que la date courante</w:t>
       </w:r>
     </w:p>
@@ -8347,7 +8870,6 @@
         <w:spacing w:after="120"/>
       </w:pPr>
       <w:r>
-        <w:lastRenderedPageBreak/>
         <w:tab/>
         <w:t>[Insertion, Mise à jour] : Appel de la procédure vérifierDateArriveeDepart.</w:t>
       </w:r>
@@ -8711,6 +9233,7 @@
         <w:spacing w:after="120"/>
       </w:pPr>
       <w:r>
+        <w:lastRenderedPageBreak/>
         <w:t>La modification est très restreinte, seuls les dates peuvent être modifiées et sous conditions.</w:t>
       </w:r>
     </w:p>
@@ -8794,7 +9317,6 @@
           <w:b/>
           <w:bCs/>
         </w:rPr>
-        <w:lastRenderedPageBreak/>
         <w:t>Match</w:t>
       </w:r>
     </w:p>
@@ -8979,27 +9501,14 @@
       <w:r>
         <w:t xml:space="preserve">Figure </w:t>
       </w:r>
-      <w:r>
-        <w:fldChar w:fldCharType="begin"/>
-      </w:r>
-      <w:r>
-        <w:instrText xml:space="preserve"> SEQ Figure \* ARABIC </w:instrText>
-      </w:r>
-      <w:r>
-        <w:fldChar w:fldCharType="separate"/>
-      </w:r>
-      <w:r>
-        <w:rPr>
-          <w:noProof/>
-        </w:rPr>
-        <w:t>3</w:t>
-      </w:r>
-      <w:r>
-        <w:rPr>
-          <w:noProof/>
-        </w:rPr>
-        <w:fldChar w:fldCharType="end"/>
-      </w:r>
+      <w:fldSimple w:instr=" SEQ Figure \* ARABIC ">
+        <w:r>
+          <w:rPr>
+            <w:noProof/>
+          </w:rPr>
+          <w:t>3</w:t>
+        </w:r>
+      </w:fldSimple>
       <w:r>
         <w:t>Progression dans un arbre de tournoi.</w:t>
       </w:r>
@@ -9065,14 +9574,27 @@
         <w:lang w:val="en-GB"/>
       </w:rPr>
     </w:pPr>
-    <w:fldSimple w:instr=" DATE   \* MERGEFORMAT ">
-      <w:r>
-        <w:rPr>
-          <w:noProof/>
-        </w:rPr>
-        <w:t>03.01.2021</w:t>
-      </w:r>
-    </w:fldSimple>
+    <w:r>
+      <w:fldChar w:fldCharType="begin"/>
+    </w:r>
+    <w:r>
+      <w:instrText xml:space="preserve"> DATE   \* MERGEFORMAT </w:instrText>
+    </w:r>
+    <w:r>
+      <w:fldChar w:fldCharType="separate"/>
+    </w:r>
+    <w:r>
+      <w:rPr>
+        <w:noProof/>
+      </w:rPr>
+      <w:t>04.01.2021</w:t>
+    </w:r>
+    <w:r>
+      <w:rPr>
+        <w:noProof/>
+      </w:rPr>
+      <w:fldChar w:fldCharType="end"/>
+    </w:r>
     <w:r>
       <w:ptab w:relativeTo="margin" w:alignment="center" w:leader="none"/>
     </w:r>
@@ -9266,11 +9788,21 @@
     <w:r>
       <w:ptab w:relativeTo="margin" w:alignment="right" w:leader="none"/>
     </w:r>
-    <w:fldSimple w:instr=" TITLE   \* MERGEFORMAT ">
-      <w:r>
-        <w:t>Gestion de tournois</w:t>
-      </w:r>
-    </w:fldSimple>
+    <w:r>
+      <w:fldChar w:fldCharType="begin"/>
+    </w:r>
+    <w:r>
+      <w:instrText xml:space="preserve"> TITLE   \* MERGEFORMAT </w:instrText>
+    </w:r>
+    <w:r>
+      <w:fldChar w:fldCharType="separate"/>
+    </w:r>
+    <w:r>
+      <w:t>Gestion de tournois</w:t>
+    </w:r>
+    <w:r>
+      <w:fldChar w:fldCharType="end"/>
+    </w:r>
     <w:r>
       <w:t xml:space="preserve"> Rocket League</w:t>
     </w:r>
@@ -14439,6 +14971,7 @@
     <w:rsid w:val="00762E42"/>
     <w:rsid w:val="00792FEE"/>
     <w:rsid w:val="00847EAA"/>
+    <w:rsid w:val="00955B20"/>
     <w:rsid w:val="00972B72"/>
     <w:rsid w:val="009D5CF1"/>
     <w:rsid w:val="00AC189F"/>

</xml_diff>

<commit_message>
Delay timer, transaction demarrerTournoi
</commit_message>
<xml_diff>
--- a/Documentation.docx
+++ b/Documentation.docx
@@ -242,7 +242,7 @@
                                       <w:color w:val="FFFFFF" w:themeColor="background1"/>
                                       <w:lang w:val="de-CH"/>
                                     </w:rPr>
-                                    <w:t>10.01.2021</w:t>
+                                    <w:t>11.01.2021</w:t>
                                   </w:r>
                                   <w:r>
                                     <w:rPr>
@@ -312,6 +312,8 @@
                                     <w:sdtPr>
                                       <w:rPr>
                                         <w:rFonts w:asciiTheme="majorHAnsi" w:eastAsiaTheme="majorEastAsia" w:hAnsiTheme="majorHAnsi" w:cstheme="majorBidi"/>
+                                        <w:b/>
+                                        <w:bCs/>
                                         <w:color w:val="595959" w:themeColor="text1" w:themeTint="A6"/>
                                         <w:sz w:val="96"/>
                                         <w:szCs w:val="96"/>
@@ -327,6 +329,8 @@
                                       <w:r>
                                         <w:rPr>
                                           <w:rFonts w:asciiTheme="majorHAnsi" w:eastAsiaTheme="majorEastAsia" w:hAnsiTheme="majorHAnsi" w:cstheme="majorBidi"/>
+                                          <w:b/>
+                                          <w:bCs/>
                                           <w:color w:val="595959" w:themeColor="text1" w:themeTint="A6"/>
                                           <w:sz w:val="96"/>
                                           <w:szCs w:val="96"/>
@@ -520,7 +524,7 @@
                                 <w:color w:val="FFFFFF" w:themeColor="background1"/>
                                 <w:lang w:val="de-CH"/>
                               </w:rPr>
-                              <w:t>10.01.2021</w:t>
+                              <w:t>11.01.2021</w:t>
                             </w:r>
                             <w:r>
                               <w:rPr>
@@ -558,6 +562,8 @@
                               <w:sdtPr>
                                 <w:rPr>
                                   <w:rFonts w:asciiTheme="majorHAnsi" w:eastAsiaTheme="majorEastAsia" w:hAnsiTheme="majorHAnsi" w:cstheme="majorBidi"/>
+                                  <w:b/>
+                                  <w:bCs/>
                                   <w:color w:val="595959" w:themeColor="text1" w:themeTint="A6"/>
                                   <w:sz w:val="96"/>
                                   <w:szCs w:val="96"/>
@@ -573,6 +579,8 @@
                                 <w:r>
                                   <w:rPr>
                                     <w:rFonts w:asciiTheme="majorHAnsi" w:eastAsiaTheme="majorEastAsia" w:hAnsiTheme="majorHAnsi" w:cstheme="majorBidi"/>
+                                    <w:b/>
+                                    <w:bCs/>
                                     <w:color w:val="595959" w:themeColor="text1" w:themeTint="A6"/>
                                     <w:sz w:val="96"/>
                                     <w:szCs w:val="96"/>
@@ -2640,27 +2648,14 @@
       <w:r>
         <w:t xml:space="preserve">Figure </w:t>
       </w:r>
-      <w:r>
-        <w:fldChar w:fldCharType="begin"/>
-      </w:r>
-      <w:r>
-        <w:instrText xml:space="preserve"> SEQ Figure \* ARABIC </w:instrText>
-      </w:r>
-      <w:r>
-        <w:fldChar w:fldCharType="separate"/>
-      </w:r>
-      <w:r>
-        <w:rPr>
-          <w:noProof/>
-        </w:rPr>
-        <w:t>1</w:t>
-      </w:r>
-      <w:r>
-        <w:rPr>
-          <w:noProof/>
-        </w:rPr>
-        <w:fldChar w:fldCharType="end"/>
-      </w:r>
+      <w:fldSimple w:instr=" SEQ Figure \* ARABIC ">
+        <w:r>
+          <w:rPr>
+            <w:noProof/>
+          </w:rPr>
+          <w:t>1</w:t>
+        </w:r>
+      </w:fldSimple>
       <w:r>
         <w:t xml:space="preserve">: </w:t>
       </w:r>
@@ -2751,27 +2746,14 @@
       <w:r>
         <w:t xml:space="preserve">Figure </w:t>
       </w:r>
-      <w:r>
-        <w:fldChar w:fldCharType="begin"/>
-      </w:r>
-      <w:r>
-        <w:instrText xml:space="preserve"> SEQ Figure \* ARABIC </w:instrText>
-      </w:r>
-      <w:r>
-        <w:fldChar w:fldCharType="separate"/>
-      </w:r>
-      <w:r>
-        <w:rPr>
-          <w:noProof/>
-        </w:rPr>
-        <w:t>2</w:t>
-      </w:r>
-      <w:r>
-        <w:rPr>
-          <w:noProof/>
-        </w:rPr>
-        <w:fldChar w:fldCharType="end"/>
-      </w:r>
+      <w:fldSimple w:instr=" SEQ Figure \* ARABIC ">
+        <w:r>
+          <w:rPr>
+            <w:noProof/>
+          </w:rPr>
+          <w:t>2</w:t>
+        </w:r>
+      </w:fldSimple>
       <w:r>
         <w:t xml:space="preserve"> Généré avec </w:t>
       </w:r>
@@ -4041,7 +4023,15 @@
         <w:spacing w:after="120"/>
       </w:pPr>
       <w:r>
-        <w:t>La date de fin du tournoi ne sert pas à indiquer quand le tournoi doit se terminer mais quand il s’est terminé. De ce fait, à la création du tournoi, dateFin sera nulle et sera automatiquement mise à la date courante quand la finale sera terminée.</w:t>
+        <w:t xml:space="preserve">La date de fin du tournoi ne sert pas à indiquer quand le tournoi doit se terminer mais quand il s’est terminé. De ce fait, à la création du tournoi, </w:t>
+      </w:r>
+      <w:proofErr w:type="spellStart"/>
+      <w:r>
+        <w:t>dateFin</w:t>
+      </w:r>
+      <w:proofErr w:type="spellEnd"/>
+      <w:r>
+        <w:t xml:space="preserve"> sera nulle et sera automatiquement mise à la date courante quand la finale sera terminée.</w:t>
       </w:r>
     </w:p>
     <w:p>
@@ -4246,20 +4236,37 @@
           <w:bCs/>
         </w:rPr>
       </w:pPr>
+      <w:proofErr w:type="spellStart"/>
       <w:r>
         <w:rPr>
           <w:b/>
           <w:bCs/>
         </w:rPr>
-        <w:t>Serie Equipe</w:t>
-      </w:r>
-    </w:p>
-    <w:p>
-      <w:pPr>
-        <w:spacing w:after="120"/>
-      </w:pPr>
-      <w:r>
-        <w:t>Nous avons conservé ce lien bien qu’il crée une boucle entre Serie, Match Joueur et Equipe afin de pouvoir vérifier plus facilement si la participation d’un joueur à un match est légale.</w:t>
+        <w:t>Serie</w:t>
+      </w:r>
+      <w:proofErr w:type="spellEnd"/>
+      <w:r>
+        <w:rPr>
+          <w:b/>
+          <w:bCs/>
+        </w:rPr>
+        <w:t xml:space="preserve"> Equipe</w:t>
+      </w:r>
+    </w:p>
+    <w:p>
+      <w:pPr>
+        <w:spacing w:after="120"/>
+      </w:pPr>
+      <w:r>
+        <w:t xml:space="preserve">Nous avons conservé ce lien bien qu’il crée une boucle entre </w:t>
+      </w:r>
+      <w:proofErr w:type="spellStart"/>
+      <w:r>
+        <w:t>Serie</w:t>
+      </w:r>
+      <w:proofErr w:type="spellEnd"/>
+      <w:r>
+        <w:t>, Match Joueur et Equipe afin de pouvoir vérifier plus facilement si la participation d’un joueur à un match est légale.</w:t>
       </w:r>
     </w:p>
     <w:p>
@@ -4537,6 +4544,7 @@
         </w:tabs>
         <w:spacing w:after="120"/>
       </w:pPr>
+      <w:proofErr w:type="spellStart"/>
       <w:proofErr w:type="gramStart"/>
       <w:r>
         <w:t>date</w:t>
@@ -4547,6 +4555,7 @@
       <w:r>
         <w:t>Debut</w:t>
       </w:r>
+      <w:proofErr w:type="spellEnd"/>
       <w:proofErr w:type="gramEnd"/>
       <w:r>
         <w:t xml:space="preserve"> est </w:t>
@@ -4561,13 +4570,21 @@
         <w:t xml:space="preserve"> que</w:t>
       </w:r>
       <w:r>
-        <w:t xml:space="preserve"> date</w:t>
+        <w:t xml:space="preserve"> </w:t>
+      </w:r>
+      <w:proofErr w:type="spellStart"/>
+      <w:r>
+        <w:t>date</w:t>
       </w:r>
       <w:r>
         <w:t>Heure</w:t>
       </w:r>
       <w:r>
-        <w:t>Fin.</w:t>
+        <w:t>Fin</w:t>
+      </w:r>
+      <w:proofErr w:type="spellEnd"/>
+      <w:r>
+        <w:t>.</w:t>
       </w:r>
     </w:p>
     <w:p>
@@ -4582,6 +4599,7 @@
         </w:tabs>
         <w:spacing w:after="120"/>
       </w:pPr>
+      <w:proofErr w:type="spellStart"/>
       <w:proofErr w:type="gramStart"/>
       <w:r>
         <w:t>d</w:t>
@@ -4595,6 +4613,7 @@
       <w:r>
         <w:t>Debut</w:t>
       </w:r>
+      <w:proofErr w:type="spellEnd"/>
       <w:proofErr w:type="gramEnd"/>
       <w:r>
         <w:t xml:space="preserve"> </w:t>
@@ -4617,6 +4636,7 @@
           <w:bCs/>
         </w:rPr>
       </w:pPr>
+      <w:proofErr w:type="spellStart"/>
       <w:r>
         <w:rPr>
           <w:b/>
@@ -4638,6 +4658,7 @@
         </w:rPr>
         <w:t>Equipe</w:t>
       </w:r>
+      <w:proofErr w:type="spellEnd"/>
     </w:p>
     <w:p>
       <w:pPr>
@@ -4652,7 +4673,15 @@
         <w:spacing w:after="120"/>
       </w:pPr>
       <w:r>
-        <w:t>La date d’inscription d’une équipe est plus vieille que la dateDebut du tournoi.</w:t>
+        <w:t xml:space="preserve">La date d’inscription d’une équipe est plus vieille que la </w:t>
+      </w:r>
+      <w:proofErr w:type="spellStart"/>
+      <w:r>
+        <w:t>dateDebut</w:t>
+      </w:r>
+      <w:proofErr w:type="spellEnd"/>
+      <w:r>
+        <w:t xml:space="preserve"> du tournoi.</w:t>
       </w:r>
     </w:p>
     <w:p>
@@ -4677,7 +4706,15 @@
         <w:spacing w:after="120"/>
       </w:pPr>
       <w:r>
-        <w:t>Le champ longueurMaxSerie = [</w:t>
+        <w:t xml:space="preserve">Le champ </w:t>
+      </w:r>
+      <w:proofErr w:type="spellStart"/>
+      <w:r>
+        <w:t>longueurMaxSerie</w:t>
+      </w:r>
+      <w:proofErr w:type="spellEnd"/>
+      <w:r>
+        <w:t xml:space="preserve"> = [</w:t>
       </w:r>
       <w:r>
         <w:t>1,</w:t>
@@ -4690,6 +4727,7 @@
       <w:pPr>
         <w:spacing w:after="120"/>
       </w:pPr>
+      <w:proofErr w:type="spellStart"/>
       <w:r>
         <w:rPr>
           <w:b/>
@@ -4711,6 +4749,7 @@
         </w:rPr>
         <w:t>rie</w:t>
       </w:r>
+      <w:proofErr w:type="spellEnd"/>
     </w:p>
     <w:p>
       <w:pPr>
@@ -4970,6 +5009,7 @@
           <w:bCs/>
         </w:rPr>
       </w:pPr>
+      <w:proofErr w:type="spellStart"/>
       <w:r>
         <w:rPr>
           <w:b/>
@@ -4977,6 +5017,7 @@
         </w:rPr>
         <w:t>Equipe_Joueur</w:t>
       </w:r>
+      <w:proofErr w:type="spellEnd"/>
     </w:p>
     <w:p>
       <w:pPr>
@@ -4993,6 +5034,7 @@
       <w:r>
         <w:t xml:space="preserve">Le champ </w:t>
       </w:r>
+      <w:proofErr w:type="spellStart"/>
       <w:r>
         <w:t>date</w:t>
       </w:r>
@@ -5000,13 +5042,25 @@
         <w:t>Heure</w:t>
       </w:r>
       <w:r>
-        <w:t>Arrivee est forcément plus petite que date</w:t>
+        <w:t>Arrivee</w:t>
+      </w:r>
+      <w:proofErr w:type="spellEnd"/>
+      <w:r>
+        <w:t xml:space="preserve"> est forcément plus petite que </w:t>
+      </w:r>
+      <w:proofErr w:type="spellStart"/>
+      <w:r>
+        <w:t>date</w:t>
       </w:r>
       <w:r>
         <w:t>Heure</w:t>
       </w:r>
       <w:r>
-        <w:t>Depart.</w:t>
+        <w:t>Depart</w:t>
+      </w:r>
+      <w:proofErr w:type="spellEnd"/>
+      <w:r>
+        <w:t>.</w:t>
       </w:r>
     </w:p>
     <w:p>
@@ -5036,6 +5090,7 @@
           <w:bCs/>
         </w:rPr>
       </w:pPr>
+      <w:proofErr w:type="spellStart"/>
       <w:r>
         <w:rPr>
           <w:b/>
@@ -5043,6 +5098,7 @@
         </w:rPr>
         <w:t>Match_Joueur</w:t>
       </w:r>
+      <w:proofErr w:type="spellEnd"/>
     </w:p>
     <w:p>
       <w:pPr>
@@ -5237,12 +5293,21 @@
             <w:r>
               <w:br/>
             </w:r>
-            <w:r>
-              <w:rPr>
-                <w:b w:val="0"/>
-                <w:bCs w:val="0"/>
-              </w:rPr>
-              <w:t>Nom de l’objet.</w:t>
+            <w:proofErr w:type="spellStart"/>
+            <w:r>
+              <w:rPr>
+                <w:b w:val="0"/>
+                <w:bCs w:val="0"/>
+              </w:rPr>
+              <w:t>Nom</w:t>
+            </w:r>
+            <w:proofErr w:type="spellEnd"/>
+            <w:r>
+              <w:rPr>
+                <w:b w:val="0"/>
+                <w:bCs w:val="0"/>
+              </w:rPr>
+              <w:t xml:space="preserve"> de l’objet.</w:t>
             </w:r>
           </w:p>
         </w:tc>
@@ -5268,9 +5333,11 @@
             <w:tcW w:w="9062" w:type="dxa"/>
           </w:tcPr>
           <w:p>
+            <w:proofErr w:type="spellStart"/>
             <w:r>
               <w:t>Prix_Objet</w:t>
             </w:r>
+            <w:proofErr w:type="spellEnd"/>
             <w:r>
               <w:br/>
             </w:r>
@@ -5294,10 +5361,12 @@
             <w:tcW w:w="9062" w:type="dxa"/>
           </w:tcPr>
           <w:p>
+            <w:proofErr w:type="spellStart"/>
             <w:proofErr w:type="gramStart"/>
             <w:r>
               <w:t>idPrix</w:t>
             </w:r>
+            <w:proofErr w:type="spellEnd"/>
             <w:proofErr w:type="gramEnd"/>
             <w:r>
               <w:br/>
@@ -5319,10 +5388,12 @@
             <w:tcW w:w="9062" w:type="dxa"/>
           </w:tcPr>
           <w:p>
+            <w:proofErr w:type="spellStart"/>
             <w:proofErr w:type="gramStart"/>
             <w:r>
               <w:t>idObjet</w:t>
             </w:r>
+            <w:proofErr w:type="spellEnd"/>
             <w:proofErr w:type="gramEnd"/>
             <w:r>
               <w:br/>
@@ -5332,7 +5403,23 @@
                 <w:b w:val="0"/>
                 <w:bCs w:val="0"/>
               </w:rPr>
-              <w:t>Identifiant de l’object inclus.</w:t>
+              <w:t xml:space="preserve">Identifiant de </w:t>
+            </w:r>
+            <w:proofErr w:type="spellStart"/>
+            <w:r>
+              <w:rPr>
+                <w:b w:val="0"/>
+                <w:bCs w:val="0"/>
+              </w:rPr>
+              <w:t>l’object</w:t>
+            </w:r>
+            <w:proofErr w:type="spellEnd"/>
+            <w:r>
+              <w:rPr>
+                <w:b w:val="0"/>
+                <w:bCs w:val="0"/>
+              </w:rPr>
+              <w:t xml:space="preserve"> inclus.</w:t>
             </w:r>
           </w:p>
         </w:tc>
@@ -5416,10 +5503,12 @@
             <w:tcW w:w="9062" w:type="dxa"/>
           </w:tcPr>
           <w:p>
+            <w:proofErr w:type="spellStart"/>
             <w:proofErr w:type="gramStart"/>
             <w:r>
               <w:t>montantArgent</w:t>
             </w:r>
+            <w:proofErr w:type="spellEnd"/>
             <w:proofErr w:type="gramEnd"/>
             <w:r>
               <w:br/>
@@ -5513,10 +5602,12 @@
             <w:tcW w:w="9062" w:type="dxa"/>
           </w:tcPr>
           <w:p>
+            <w:proofErr w:type="spellStart"/>
             <w:proofErr w:type="gramStart"/>
             <w:r>
               <w:t>dateHeureDebut</w:t>
             </w:r>
+            <w:proofErr w:type="spellEnd"/>
             <w:proofErr w:type="gramEnd"/>
             <w:r>
               <w:br/>
@@ -5547,10 +5638,12 @@
                 <w:bCs w:val="0"/>
               </w:rPr>
             </w:pPr>
+            <w:proofErr w:type="spellStart"/>
             <w:proofErr w:type="gramStart"/>
             <w:r>
               <w:t>dateHeureFin</w:t>
             </w:r>
+            <w:proofErr w:type="spellEnd"/>
             <w:proofErr w:type="gramEnd"/>
           </w:p>
           <w:p>
@@ -5588,7 +5681,23 @@
                 <w:b w:val="0"/>
                 <w:bCs w:val="0"/>
               </w:rPr>
-              <w:t>Egal à dateHeureDebut si « Annulé ».</w:t>
+              <w:t xml:space="preserve">Egal à </w:t>
+            </w:r>
+            <w:proofErr w:type="spellStart"/>
+            <w:r>
+              <w:rPr>
+                <w:b w:val="0"/>
+                <w:bCs w:val="0"/>
+              </w:rPr>
+              <w:t>dateHeureDebut</w:t>
+            </w:r>
+            <w:proofErr w:type="spellEnd"/>
+            <w:r>
+              <w:rPr>
+                <w:b w:val="0"/>
+                <w:bCs w:val="0"/>
+              </w:rPr>
+              <w:t xml:space="preserve"> si « Annulé ».</w:t>
             </w:r>
             <w:r>
               <w:rPr>
@@ -5596,7 +5705,23 @@
                 <w:bCs w:val="0"/>
               </w:rPr>
               <w:br/>
-              <w:t>Différent de dateHeureDebut quand « Terminé ».</w:t>
+              <w:t xml:space="preserve">Différent de </w:t>
+            </w:r>
+            <w:proofErr w:type="spellStart"/>
+            <w:r>
+              <w:rPr>
+                <w:b w:val="0"/>
+                <w:bCs w:val="0"/>
+              </w:rPr>
+              <w:t>dateHeureDebut</w:t>
+            </w:r>
+            <w:proofErr w:type="spellEnd"/>
+            <w:r>
+              <w:rPr>
+                <w:b w:val="0"/>
+                <w:bCs w:val="0"/>
+              </w:rPr>
+              <w:t xml:space="preserve"> quand « Terminé ».</w:t>
             </w:r>
           </w:p>
         </w:tc>
@@ -5616,12 +5741,21 @@
             <w:r>
               <w:br/>
             </w:r>
-            <w:r>
-              <w:rPr>
-                <w:b w:val="0"/>
-                <w:bCs w:val="0"/>
-              </w:rPr>
-              <w:t>Nom du tournoi.</w:t>
+            <w:proofErr w:type="spellStart"/>
+            <w:r>
+              <w:rPr>
+                <w:b w:val="0"/>
+                <w:bCs w:val="0"/>
+              </w:rPr>
+              <w:t>Nom</w:t>
+            </w:r>
+            <w:proofErr w:type="spellEnd"/>
+            <w:r>
+              <w:rPr>
+                <w:b w:val="0"/>
+                <w:bCs w:val="0"/>
+              </w:rPr>
+              <w:t xml:space="preserve"> du tournoi.</w:t>
             </w:r>
           </w:p>
         </w:tc>
@@ -5642,10 +5776,12 @@
                 <w:bCs w:val="0"/>
               </w:rPr>
             </w:pPr>
+            <w:proofErr w:type="spellStart"/>
             <w:proofErr w:type="gramStart"/>
             <w:r>
               <w:t>nbEquipesMax</w:t>
             </w:r>
+            <w:proofErr w:type="spellEnd"/>
             <w:proofErr w:type="gramEnd"/>
           </w:p>
           <w:p>
@@ -5672,10 +5808,12 @@
             <w:tcW w:w="9062" w:type="dxa"/>
           </w:tcPr>
           <w:p>
+            <w:proofErr w:type="spellStart"/>
             <w:proofErr w:type="gramStart"/>
             <w:r>
               <w:t>idPrixPremier</w:t>
             </w:r>
+            <w:proofErr w:type="spellEnd"/>
             <w:proofErr w:type="gramEnd"/>
             <w:r>
               <w:br/>
@@ -5700,10 +5838,12 @@
             <w:tcW w:w="9062" w:type="dxa"/>
           </w:tcPr>
           <w:p>
+            <w:proofErr w:type="spellStart"/>
             <w:proofErr w:type="gramStart"/>
             <w:r>
               <w:t>idPrixSecond</w:t>
             </w:r>
+            <w:proofErr w:type="spellEnd"/>
             <w:proofErr w:type="gramEnd"/>
             <w:r>
               <w:br/>
@@ -5744,10 +5884,12 @@
             <w:tcW w:w="9062" w:type="dxa"/>
           </w:tcPr>
           <w:p>
+            <w:proofErr w:type="spellStart"/>
             <w:r>
               <w:lastRenderedPageBreak/>
               <w:t>Tournoi_Equipe</w:t>
             </w:r>
+            <w:proofErr w:type="spellEnd"/>
             <w:r>
               <w:br/>
             </w:r>
@@ -5771,10 +5913,12 @@
             <w:tcW w:w="9062" w:type="dxa"/>
           </w:tcPr>
           <w:p>
+            <w:proofErr w:type="spellStart"/>
             <w:proofErr w:type="gramStart"/>
             <w:r>
               <w:t>idTournoi</w:t>
             </w:r>
+            <w:proofErr w:type="spellEnd"/>
             <w:proofErr w:type="gramEnd"/>
             <w:r>
               <w:br/>
@@ -5796,10 +5940,12 @@
             <w:tcW w:w="9062" w:type="dxa"/>
           </w:tcPr>
           <w:p>
+            <w:proofErr w:type="spellStart"/>
             <w:proofErr w:type="gramStart"/>
             <w:r>
               <w:t>acronymeEquipe</w:t>
             </w:r>
+            <w:proofErr w:type="spellEnd"/>
             <w:proofErr w:type="gramEnd"/>
             <w:r>
               <w:br/>
@@ -5824,10 +5970,12 @@
             <w:tcW w:w="9062" w:type="dxa"/>
           </w:tcPr>
           <w:p>
+            <w:proofErr w:type="spellStart"/>
             <w:proofErr w:type="gramStart"/>
             <w:r>
               <w:t>dateInscription</w:t>
             </w:r>
+            <w:proofErr w:type="spellEnd"/>
             <w:proofErr w:type="gramEnd"/>
             <w:r>
               <w:br/>
@@ -5914,10 +6062,12 @@
             <w:tcW w:w="9062" w:type="dxa"/>
           </w:tcPr>
           <w:p>
+            <w:proofErr w:type="spellStart"/>
             <w:proofErr w:type="gramStart"/>
             <w:r>
               <w:t>longueurMaxSerie</w:t>
             </w:r>
+            <w:proofErr w:type="spellEnd"/>
             <w:proofErr w:type="gramEnd"/>
             <w:r>
               <w:br/>
@@ -5949,10 +6099,12 @@
             <w:tcW w:w="9062" w:type="dxa"/>
           </w:tcPr>
           <w:p>
+            <w:proofErr w:type="spellStart"/>
             <w:proofErr w:type="gramStart"/>
             <w:r>
               <w:t>idTournoi</w:t>
             </w:r>
+            <w:proofErr w:type="spellEnd"/>
             <w:proofErr w:type="gramEnd"/>
             <w:r>
               <w:br/>
@@ -5988,9 +6140,11 @@
             <w:tcW w:w="9062" w:type="dxa"/>
           </w:tcPr>
           <w:p>
+            <w:proofErr w:type="spellStart"/>
             <w:r>
               <w:t>Serie</w:t>
             </w:r>
+            <w:proofErr w:type="spellEnd"/>
           </w:p>
           <w:p>
             <w:pPr>
@@ -6056,7 +6210,23 @@
                 <w:b w:val="0"/>
                 <w:bCs w:val="0"/>
               </w:rPr>
-              <w:t xml:space="preserve"> 1 à noTour)</w:t>
+              <w:t xml:space="preserve"> 1 à </w:t>
+            </w:r>
+            <w:proofErr w:type="spellStart"/>
+            <w:r>
+              <w:rPr>
+                <w:b w:val="0"/>
+                <w:bCs w:val="0"/>
+              </w:rPr>
+              <w:t>noTour</w:t>
+            </w:r>
+            <w:proofErr w:type="spellEnd"/>
+            <w:r>
+              <w:rPr>
+                <w:b w:val="0"/>
+                <w:bCs w:val="0"/>
+              </w:rPr>
+              <w:t>)</w:t>
             </w:r>
           </w:p>
         </w:tc>
@@ -6068,10 +6238,12 @@
             <w:tcW w:w="9062" w:type="dxa"/>
           </w:tcPr>
           <w:p>
+            <w:proofErr w:type="spellStart"/>
             <w:proofErr w:type="gramStart"/>
             <w:r>
               <w:t>noTour</w:t>
             </w:r>
+            <w:proofErr w:type="spellEnd"/>
             <w:proofErr w:type="gramEnd"/>
           </w:p>
           <w:p>
@@ -6101,10 +6273,12 @@
             <w:tcW w:w="9062" w:type="dxa"/>
           </w:tcPr>
           <w:p>
+            <w:proofErr w:type="spellStart"/>
             <w:proofErr w:type="gramStart"/>
             <w:r>
               <w:t>idTournoi</w:t>
             </w:r>
+            <w:proofErr w:type="spellEnd"/>
             <w:proofErr w:type="gramEnd"/>
           </w:p>
           <w:p>
@@ -6265,7 +6439,23 @@
                 <w:b w:val="0"/>
                 <w:bCs w:val="0"/>
               </w:rPr>
-              <w:t>Identifiant du match (de 1 à longueurMaxSerie).</w:t>
+              <w:t xml:space="preserve">Identifiant du match (de 1 à </w:t>
+            </w:r>
+            <w:proofErr w:type="spellStart"/>
+            <w:r>
+              <w:rPr>
+                <w:b w:val="0"/>
+                <w:bCs w:val="0"/>
+              </w:rPr>
+              <w:t>longueurMaxSerie</w:t>
+            </w:r>
+            <w:proofErr w:type="spellEnd"/>
+            <w:r>
+              <w:rPr>
+                <w:b w:val="0"/>
+                <w:bCs w:val="0"/>
+              </w:rPr>
+              <w:t>).</w:t>
             </w:r>
           </w:p>
         </w:tc>
@@ -6277,10 +6467,12 @@
             <w:tcW w:w="9062" w:type="dxa"/>
           </w:tcPr>
           <w:p>
+            <w:proofErr w:type="spellStart"/>
             <w:proofErr w:type="gramStart"/>
             <w:r>
               <w:t>idSerie</w:t>
             </w:r>
+            <w:proofErr w:type="spellEnd"/>
             <w:proofErr w:type="gramEnd"/>
             <w:r>
               <w:br/>
@@ -6305,10 +6497,12 @@
             <w:tcW w:w="9062" w:type="dxa"/>
           </w:tcPr>
           <w:p>
+            <w:proofErr w:type="spellStart"/>
             <w:proofErr w:type="gramStart"/>
             <w:r>
               <w:t>noTour</w:t>
             </w:r>
+            <w:proofErr w:type="spellEnd"/>
             <w:proofErr w:type="gramEnd"/>
             <w:r>
               <w:br/>
@@ -6330,10 +6524,12 @@
             <w:tcW w:w="9062" w:type="dxa"/>
           </w:tcPr>
           <w:p>
+            <w:proofErr w:type="spellStart"/>
             <w:proofErr w:type="gramStart"/>
             <w:r>
               <w:t>idTournoi</w:t>
             </w:r>
+            <w:proofErr w:type="spellEnd"/>
             <w:proofErr w:type="gramEnd"/>
             <w:r>
               <w:br/>
@@ -6374,10 +6570,12 @@
             <w:tcW w:w="9062" w:type="dxa"/>
           </w:tcPr>
           <w:p>
+            <w:proofErr w:type="spellStart"/>
             <w:r>
               <w:lastRenderedPageBreak/>
               <w:t>Match_Joueur</w:t>
             </w:r>
+            <w:proofErr w:type="spellEnd"/>
             <w:r>
               <w:br/>
             </w:r>
@@ -6401,10 +6599,12 @@
             <w:tcW w:w="9062" w:type="dxa"/>
           </w:tcPr>
           <w:p>
+            <w:proofErr w:type="spellStart"/>
             <w:proofErr w:type="gramStart"/>
             <w:r>
               <w:t>idJoueur</w:t>
             </w:r>
+            <w:proofErr w:type="spellEnd"/>
             <w:proofErr w:type="gramEnd"/>
           </w:p>
           <w:p>
@@ -6431,10 +6631,12 @@
             <w:tcW w:w="9062" w:type="dxa"/>
           </w:tcPr>
           <w:p>
+            <w:proofErr w:type="spellStart"/>
             <w:proofErr w:type="gramStart"/>
             <w:r>
               <w:t>nbButs</w:t>
             </w:r>
+            <w:proofErr w:type="spellEnd"/>
             <w:proofErr w:type="gramEnd"/>
           </w:p>
           <w:p>
@@ -6464,10 +6666,12 @@
             <w:tcW w:w="9062" w:type="dxa"/>
           </w:tcPr>
           <w:p>
+            <w:proofErr w:type="spellStart"/>
             <w:proofErr w:type="gramStart"/>
             <w:r>
               <w:t>nbArrets</w:t>
             </w:r>
+            <w:proofErr w:type="spellEnd"/>
             <w:proofErr w:type="gramEnd"/>
             <w:r>
               <w:br/>
@@ -6489,10 +6693,12 @@
             <w:tcW w:w="9062" w:type="dxa"/>
           </w:tcPr>
           <w:p>
+            <w:proofErr w:type="spellStart"/>
             <w:proofErr w:type="gramStart"/>
             <w:r>
               <w:t>idMatch</w:t>
             </w:r>
+            <w:proofErr w:type="spellEnd"/>
             <w:proofErr w:type="gramEnd"/>
             <w:r>
               <w:br/>
@@ -6517,10 +6723,12 @@
             <w:tcW w:w="9062" w:type="dxa"/>
           </w:tcPr>
           <w:p>
+            <w:proofErr w:type="spellStart"/>
             <w:proofErr w:type="gramStart"/>
             <w:r>
               <w:t>idSerie</w:t>
             </w:r>
+            <w:proofErr w:type="spellEnd"/>
             <w:proofErr w:type="gramEnd"/>
             <w:r>
               <w:br/>
@@ -6542,10 +6750,12 @@
             <w:tcW w:w="9062" w:type="dxa"/>
           </w:tcPr>
           <w:p>
+            <w:proofErr w:type="spellStart"/>
             <w:proofErr w:type="gramStart"/>
             <w:r>
               <w:t>noTour</w:t>
             </w:r>
+            <w:proofErr w:type="spellEnd"/>
             <w:proofErr w:type="gramEnd"/>
             <w:r>
               <w:br/>
@@ -6570,10 +6780,12 @@
             <w:tcW w:w="9062" w:type="dxa"/>
           </w:tcPr>
           <w:p>
+            <w:proofErr w:type="spellStart"/>
             <w:proofErr w:type="gramStart"/>
             <w:r>
               <w:t>idTournoi</w:t>
             </w:r>
+            <w:proofErr w:type="spellEnd"/>
             <w:proofErr w:type="gramEnd"/>
             <w:r>
               <w:br/>
@@ -6681,12 +6893,82 @@
             <w:r>
               <w:br/>
             </w:r>
-            <w:r>
-              <w:rPr>
-                <w:b w:val="0"/>
-                <w:bCs w:val="0"/>
-              </w:rPr>
-              <w:t>Nom du joueur</w:t>
+            <w:proofErr w:type="spellStart"/>
+            <w:r>
+              <w:rPr>
+                <w:b w:val="0"/>
+                <w:bCs w:val="0"/>
+              </w:rPr>
+              <w:t>Nom</w:t>
+            </w:r>
+            <w:proofErr w:type="spellEnd"/>
+            <w:r>
+              <w:rPr>
+                <w:b w:val="0"/>
+                <w:bCs w:val="0"/>
+              </w:rPr>
+              <w:t xml:space="preserve"> du joueur</w:t>
+            </w:r>
+          </w:p>
+        </w:tc>
+      </w:tr>
+      <w:tr>
+        <w:trPr>
+          <w:cnfStyle w:val="000000100000" w:firstRow="0" w:lastRow="0" w:firstColumn="0" w:lastColumn="0" w:oddVBand="0" w:evenVBand="0" w:oddHBand="1" w:evenHBand="0" w:firstRowFirstColumn="0" w:firstRowLastColumn="0" w:lastRowFirstColumn="0" w:lastRowLastColumn="0"/>
+        </w:trPr>
+        <w:tc>
+          <w:tcPr>
+            <w:cnfStyle w:val="001000000000" w:firstRow="0" w:lastRow="0" w:firstColumn="1" w:lastColumn="0" w:oddVBand="0" w:evenVBand="0" w:oddHBand="0" w:evenHBand="0" w:firstRowFirstColumn="0" w:firstRowLastColumn="0" w:lastRowFirstColumn="0" w:lastRowLastColumn="0"/>
+            <w:tcW w:w="9062" w:type="dxa"/>
+          </w:tcPr>
+          <w:p>
+            <w:proofErr w:type="spellStart"/>
+            <w:proofErr w:type="gramStart"/>
+            <w:r>
+              <w:t>p</w:t>
+            </w:r>
+            <w:r>
+              <w:t>renom</w:t>
+            </w:r>
+            <w:proofErr w:type="spellEnd"/>
+            <w:proofErr w:type="gramEnd"/>
+            <w:r>
+              <w:br/>
+            </w:r>
+            <w:r>
+              <w:rPr>
+                <w:b w:val="0"/>
+                <w:bCs w:val="0"/>
+              </w:rPr>
+              <w:t>Prénom du joueur.</w:t>
+            </w:r>
+          </w:p>
+        </w:tc>
+      </w:tr>
+      <w:tr>
+        <w:tc>
+          <w:tcPr>
+            <w:cnfStyle w:val="001000000000" w:firstRow="0" w:lastRow="0" w:firstColumn="1" w:lastColumn="0" w:oddVBand="0" w:evenVBand="0" w:oddHBand="0" w:evenHBand="0" w:firstRowFirstColumn="0" w:firstRowLastColumn="0" w:lastRowFirstColumn="0" w:lastRowLastColumn="0"/>
+            <w:tcW w:w="9062" w:type="dxa"/>
+          </w:tcPr>
+          <w:p>
+            <w:proofErr w:type="gramStart"/>
+            <w:r>
+              <w:t>e</w:t>
+            </w:r>
+            <w:r>
+              <w:t>mail</w:t>
+            </w:r>
+            <w:proofErr w:type="gramEnd"/>
+            <w:r>
+              <w:br/>
+            </w:r>
+            <w:r>
+              <w:rPr>
+                <w:b w:val="0"/>
+                <w:bCs w:val="0"/>
+              </w:rPr>
+              <w:t>Adresse de messagerie.</w:t>
             </w:r>
           </w:p>
         </w:tc>
@@ -6706,18 +6988,23 @@
               <w:t>p</w:t>
             </w:r>
             <w:r>
-              <w:t>renom</w:t>
+              <w:t>seudo</w:t>
             </w:r>
             <w:proofErr w:type="gramEnd"/>
-            <w:r>
-              <w:br/>
-            </w:r>
-            <w:r>
-              <w:rPr>
-                <w:b w:val="0"/>
-                <w:bCs w:val="0"/>
-              </w:rPr>
-              <w:t>Prénom du joueur.</w:t>
+          </w:p>
+          <w:p>
+            <w:pPr>
+              <w:rPr>
+                <w:b w:val="0"/>
+                <w:bCs w:val="0"/>
+              </w:rPr>
+            </w:pPr>
+            <w:r>
+              <w:rPr>
+                <w:b w:val="0"/>
+                <w:bCs w:val="0"/>
+              </w:rPr>
+              <w:t>Pseudo à utiliser sur la plateforme.</w:t>
             </w:r>
           </w:p>
         </w:tc>
@@ -6729,74 +7016,12 @@
             <w:tcW w:w="9062" w:type="dxa"/>
           </w:tcPr>
           <w:p>
+            <w:proofErr w:type="spellStart"/>
             <w:proofErr w:type="gramStart"/>
             <w:r>
-              <w:t>e</w:t>
-            </w:r>
-            <w:r>
-              <w:t>mail</w:t>
-            </w:r>
-            <w:proofErr w:type="gramEnd"/>
-            <w:r>
-              <w:br/>
-            </w:r>
-            <w:r>
-              <w:rPr>
-                <w:b w:val="0"/>
-                <w:bCs w:val="0"/>
-              </w:rPr>
-              <w:t>Adresse de messagerie.</w:t>
-            </w:r>
-          </w:p>
-        </w:tc>
-      </w:tr>
-      <w:tr>
-        <w:trPr>
-          <w:cnfStyle w:val="000000100000" w:firstRow="0" w:lastRow="0" w:firstColumn="0" w:lastColumn="0" w:oddVBand="0" w:evenVBand="0" w:oddHBand="1" w:evenHBand="0" w:firstRowFirstColumn="0" w:firstRowLastColumn="0" w:lastRowFirstColumn="0" w:lastRowLastColumn="0"/>
-        </w:trPr>
-        <w:tc>
-          <w:tcPr>
-            <w:cnfStyle w:val="001000000000" w:firstRow="0" w:lastRow="0" w:firstColumn="1" w:lastColumn="0" w:oddVBand="0" w:evenVBand="0" w:oddHBand="0" w:evenHBand="0" w:firstRowFirstColumn="0" w:firstRowLastColumn="0" w:lastRowFirstColumn="0" w:lastRowLastColumn="0"/>
-            <w:tcW w:w="9062" w:type="dxa"/>
-          </w:tcPr>
-          <w:p>
-            <w:proofErr w:type="gramStart"/>
-            <w:r>
-              <w:t>p</w:t>
-            </w:r>
-            <w:r>
-              <w:t>seudo</w:t>
-            </w:r>
-            <w:proofErr w:type="gramEnd"/>
-          </w:p>
-          <w:p>
-            <w:pPr>
-              <w:rPr>
-                <w:b w:val="0"/>
-                <w:bCs w:val="0"/>
-              </w:rPr>
-            </w:pPr>
-            <w:r>
-              <w:rPr>
-                <w:b w:val="0"/>
-                <w:bCs w:val="0"/>
-              </w:rPr>
-              <w:t>Pseudo à utiliser sur la plateforme.</w:t>
-            </w:r>
-          </w:p>
-        </w:tc>
-      </w:tr>
-      <w:tr>
-        <w:tc>
-          <w:tcPr>
-            <w:cnfStyle w:val="001000000000" w:firstRow="0" w:lastRow="0" w:firstColumn="1" w:lastColumn="0" w:oddVBand="0" w:evenVBand="0" w:oddHBand="0" w:evenHBand="0" w:firstRowFirstColumn="0" w:firstRowLastColumn="0" w:lastRowFirstColumn="0" w:lastRowLastColumn="0"/>
-            <w:tcW w:w="9062" w:type="dxa"/>
-          </w:tcPr>
-          <w:p>
-            <w:proofErr w:type="gramStart"/>
-            <w:r>
               <w:t>dateNaissance</w:t>
             </w:r>
+            <w:proofErr w:type="spellEnd"/>
             <w:proofErr w:type="gramEnd"/>
           </w:p>
           <w:p>
@@ -6958,10 +7183,12 @@
             <w:tcW w:w="9062" w:type="dxa"/>
           </w:tcPr>
           <w:p>
+            <w:proofErr w:type="spellStart"/>
             <w:proofErr w:type="gramStart"/>
             <w:r>
               <w:t>idResponsable</w:t>
             </w:r>
+            <w:proofErr w:type="spellEnd"/>
             <w:proofErr w:type="gramEnd"/>
           </w:p>
           <w:p>
@@ -7039,10 +7266,12 @@
                 <w:bCs w:val="0"/>
               </w:rPr>
             </w:pPr>
+            <w:proofErr w:type="spellStart"/>
             <w:r>
               <w:lastRenderedPageBreak/>
               <w:t>Equipe_Joueur</w:t>
             </w:r>
+            <w:proofErr w:type="spellEnd"/>
             <w:r>
               <w:br/>
             </w:r>
@@ -7072,10 +7301,12 @@
                 <w:bCs w:val="0"/>
               </w:rPr>
             </w:pPr>
+            <w:proofErr w:type="spellStart"/>
             <w:proofErr w:type="gramStart"/>
             <w:r>
               <w:t>acronymeEquipe</w:t>
             </w:r>
+            <w:proofErr w:type="spellEnd"/>
             <w:proofErr w:type="gramEnd"/>
             <w:r>
               <w:br/>
@@ -7103,10 +7334,12 @@
                 <w:bCs w:val="0"/>
               </w:rPr>
             </w:pPr>
+            <w:proofErr w:type="spellStart"/>
             <w:proofErr w:type="gramStart"/>
             <w:r>
               <w:t>idJoueur</w:t>
             </w:r>
+            <w:proofErr w:type="spellEnd"/>
             <w:proofErr w:type="gramEnd"/>
             <w:r>
               <w:br/>
@@ -7131,10 +7364,12 @@
             <w:tcW w:w="9062" w:type="dxa"/>
           </w:tcPr>
           <w:p>
+            <w:proofErr w:type="spellStart"/>
             <w:proofErr w:type="gramStart"/>
             <w:r>
               <w:t>dateHeureArrivée</w:t>
             </w:r>
+            <w:proofErr w:type="spellEnd"/>
             <w:proofErr w:type="gramEnd"/>
           </w:p>
           <w:p>
@@ -7157,7 +7392,49 @@
                 <w:bCs w:val="0"/>
               </w:rPr>
               <w:br/>
-              <w:t>Si ‘0000-00-00 00 :00 :00’ la demande d’adhésion est en cours</w:t>
+              <w:t>Si ‘000</w:t>
+            </w:r>
+            <w:r>
+              <w:rPr>
+                <w:b w:val="0"/>
+                <w:bCs w:val="0"/>
+              </w:rPr>
+              <w:t>1</w:t>
+            </w:r>
+            <w:r>
+              <w:rPr>
+                <w:b w:val="0"/>
+                <w:bCs w:val="0"/>
+              </w:rPr>
+              <w:t>-0</w:t>
+            </w:r>
+            <w:r>
+              <w:rPr>
+                <w:b w:val="0"/>
+                <w:bCs w:val="0"/>
+              </w:rPr>
+              <w:t>1</w:t>
+            </w:r>
+            <w:r>
+              <w:rPr>
+                <w:b w:val="0"/>
+                <w:bCs w:val="0"/>
+              </w:rPr>
+              <w:t>-0</w:t>
+            </w:r>
+            <w:r>
+              <w:rPr>
+                <w:b w:val="0"/>
+                <w:bCs w:val="0"/>
+              </w:rPr>
+              <w:t>1</w:t>
+            </w:r>
+            <w:r>
+              <w:rPr>
+                <w:b w:val="0"/>
+                <w:bCs w:val="0"/>
+              </w:rPr>
+              <w:t xml:space="preserve"> 00 :00 :00’ la demande d’adhésion est en cours</w:t>
             </w:r>
           </w:p>
           <w:p>
@@ -7200,10 +7477,12 @@
             <w:tcW w:w="9062" w:type="dxa"/>
           </w:tcPr>
           <w:p>
+            <w:proofErr w:type="spellStart"/>
             <w:proofErr w:type="gramStart"/>
             <w:r>
               <w:t>dateHeureDepart</w:t>
             </w:r>
+            <w:proofErr w:type="spellEnd"/>
             <w:proofErr w:type="gramEnd"/>
           </w:p>
           <w:p>
@@ -7326,8 +7605,21 @@
             <w:r>
               <w:t xml:space="preserve">BOOLEAN </w:t>
             </w:r>
-            <w:r>
-              <w:t>aUneInscriptionEnCours(pAcronymeParam VARCHAR(3))</w:t>
+            <w:proofErr w:type="spellStart"/>
+            <w:r>
+              <w:t>aUneInscriptionEnCours</w:t>
+            </w:r>
+            <w:proofErr w:type="spellEnd"/>
+            <w:r>
+              <w:t>(</w:t>
+            </w:r>
+            <w:proofErr w:type="spellStart"/>
+            <w:r>
+              <w:t>pAcronymeParam</w:t>
+            </w:r>
+            <w:proofErr w:type="spellEnd"/>
+            <w:r>
+              <w:t xml:space="preserve"> VARCHAR(3))</w:t>
             </w:r>
           </w:p>
         </w:tc>
@@ -7342,10 +7634,12 @@
             <w:tcW w:w="9062" w:type="dxa"/>
           </w:tcPr>
           <w:p>
+            <w:proofErr w:type="spellStart"/>
             <w:proofErr w:type="gramStart"/>
             <w:r>
               <w:t>pAcronymeParam</w:t>
             </w:r>
+            <w:proofErr w:type="spellEnd"/>
             <w:proofErr w:type="gramEnd"/>
             <w:r>
               <w:t xml:space="preserve"> : </w:t>
@@ -7430,8 +7724,21 @@
             <w:r>
               <w:t xml:space="preserve">INT </w:t>
             </w:r>
-            <w:r>
-              <w:t>calculerNbTours(pNbEquipeMax INT)</w:t>
+            <w:proofErr w:type="spellStart"/>
+            <w:r>
+              <w:t>calculerNbTours</w:t>
+            </w:r>
+            <w:proofErr w:type="spellEnd"/>
+            <w:r>
+              <w:t>(</w:t>
+            </w:r>
+            <w:proofErr w:type="spellStart"/>
+            <w:r>
+              <w:t>pNbEquipeMax</w:t>
+            </w:r>
+            <w:proofErr w:type="spellEnd"/>
+            <w:r>
+              <w:t xml:space="preserve"> INT)</w:t>
             </w:r>
           </w:p>
         </w:tc>
@@ -7446,10 +7753,12 @@
             <w:tcW w:w="9062" w:type="dxa"/>
           </w:tcPr>
           <w:p>
+            <w:proofErr w:type="spellStart"/>
             <w:proofErr w:type="gramStart"/>
             <w:r>
               <w:t>pNbEquipeMax</w:t>
             </w:r>
+            <w:proofErr w:type="spellEnd"/>
             <w:proofErr w:type="gramEnd"/>
             <w:r>
               <w:t xml:space="preserve"> : </w:t>
@@ -7513,14 +7822,48 @@
             <w:r>
               <w:t xml:space="preserve">INT </w:t>
             </w:r>
+            <w:proofErr w:type="spellStart"/>
             <w:r>
               <w:t>compterVictoireDansSerie</w:t>
             </w:r>
+            <w:proofErr w:type="spellEnd"/>
             <w:r>
               <w:br/>
             </w:r>
             <w:r>
-              <w:t>(pAcronymeEquipe VARCHAR(3), pIdSerie INT, pNoTour INT, pIdTournoi INT)</w:t>
+              <w:t>(</w:t>
+            </w:r>
+            <w:proofErr w:type="spellStart"/>
+            <w:r>
+              <w:t>pAcronymeEquipe</w:t>
+            </w:r>
+            <w:proofErr w:type="spellEnd"/>
+            <w:r>
+              <w:t xml:space="preserve"> VARCHAR(3), </w:t>
+            </w:r>
+            <w:proofErr w:type="spellStart"/>
+            <w:r>
+              <w:t>pIdSerie</w:t>
+            </w:r>
+            <w:proofErr w:type="spellEnd"/>
+            <w:r>
+              <w:t xml:space="preserve"> INT, </w:t>
+            </w:r>
+            <w:proofErr w:type="spellStart"/>
+            <w:r>
+              <w:t>pNoTour</w:t>
+            </w:r>
+            <w:proofErr w:type="spellEnd"/>
+            <w:r>
+              <w:t xml:space="preserve"> INT, </w:t>
+            </w:r>
+            <w:proofErr w:type="spellStart"/>
+            <w:r>
+              <w:t>pIdTournoi</w:t>
+            </w:r>
+            <w:proofErr w:type="spellEnd"/>
+            <w:r>
+              <w:t xml:space="preserve"> INT)</w:t>
             </w:r>
           </w:p>
         </w:tc>
@@ -7541,10 +7884,12 @@
                 <w:bCs w:val="0"/>
               </w:rPr>
             </w:pPr>
+            <w:proofErr w:type="spellStart"/>
             <w:proofErr w:type="gramStart"/>
             <w:r>
               <w:t>pAcronymeEquipe</w:t>
             </w:r>
+            <w:proofErr w:type="spellEnd"/>
             <w:proofErr w:type="gramEnd"/>
             <w:r>
               <w:t> : </w:t>
@@ -7566,10 +7911,12 @@
             <w:tcW w:w="9062" w:type="dxa"/>
           </w:tcPr>
           <w:p>
+            <w:proofErr w:type="spellStart"/>
             <w:proofErr w:type="gramStart"/>
             <w:r>
               <w:t>pIdSerie</w:t>
             </w:r>
+            <w:proofErr w:type="spellEnd"/>
             <w:proofErr w:type="gramEnd"/>
             <w:r>
               <w:t xml:space="preserve"> : </w:t>
@@ -7594,10 +7941,12 @@
             <w:tcW w:w="9062" w:type="dxa"/>
           </w:tcPr>
           <w:p>
+            <w:proofErr w:type="spellStart"/>
             <w:proofErr w:type="gramStart"/>
             <w:r>
               <w:t>pNoTour</w:t>
             </w:r>
+            <w:proofErr w:type="spellEnd"/>
             <w:proofErr w:type="gramEnd"/>
             <w:r>
               <w:t xml:space="preserve"> : </w:t>
@@ -7619,10 +7968,12 @@
             <w:tcW w:w="9062" w:type="dxa"/>
           </w:tcPr>
           <w:p>
+            <w:proofErr w:type="spellStart"/>
             <w:proofErr w:type="gramStart"/>
             <w:r>
               <w:t>pIdTournoi</w:t>
             </w:r>
+            <w:proofErr w:type="spellEnd"/>
             <w:proofErr w:type="gramEnd"/>
             <w:r>
               <w:t xml:space="preserve"> : </w:t>
@@ -7689,8 +8040,29 @@
             <w:r>
               <w:t xml:space="preserve">VARCHAR(3) </w:t>
             </w:r>
-            <w:r>
-              <w:t>equipeDuJoueurLorsDu(pIdJoueur INT, pDate DATETIME)</w:t>
+            <w:proofErr w:type="spellStart"/>
+            <w:r>
+              <w:t>equipeDuJoueurLorsDu</w:t>
+            </w:r>
+            <w:proofErr w:type="spellEnd"/>
+            <w:r>
+              <w:t>(</w:t>
+            </w:r>
+            <w:proofErr w:type="spellStart"/>
+            <w:r>
+              <w:t>pIdJoueur</w:t>
+            </w:r>
+            <w:proofErr w:type="spellEnd"/>
+            <w:r>
+              <w:t xml:space="preserve"> INT, </w:t>
+            </w:r>
+            <w:proofErr w:type="spellStart"/>
+            <w:r>
+              <w:t>pDate</w:t>
+            </w:r>
+            <w:proofErr w:type="spellEnd"/>
+            <w:r>
+              <w:t xml:space="preserve"> DATETIME)</w:t>
             </w:r>
           </w:p>
         </w:tc>
@@ -7711,10 +8083,12 @@
                 <w:bCs w:val="0"/>
               </w:rPr>
             </w:pPr>
+            <w:proofErr w:type="spellStart"/>
             <w:proofErr w:type="gramStart"/>
             <w:r>
               <w:t>pIdJoueur</w:t>
             </w:r>
+            <w:proofErr w:type="spellEnd"/>
             <w:proofErr w:type="gramEnd"/>
             <w:r>
               <w:t> : </w:t>
@@ -7736,10 +8110,12 @@
             <w:tcW w:w="9062" w:type="dxa"/>
           </w:tcPr>
           <w:p>
+            <w:proofErr w:type="spellStart"/>
             <w:proofErr w:type="gramStart"/>
             <w:r>
               <w:t>pDate</w:t>
             </w:r>
+            <w:proofErr w:type="spellEnd"/>
             <w:proofErr w:type="gramEnd"/>
             <w:r>
               <w:t xml:space="preserve"> : </w:t>
@@ -7806,8 +8182,21 @@
             <w:r>
               <w:t xml:space="preserve">BOOLEAN </w:t>
             </w:r>
-            <w:r>
-              <w:t>estComplete(pAcronymeEquipe VARCHAR(3))</w:t>
+            <w:proofErr w:type="spellStart"/>
+            <w:r>
+              <w:t>estComplete</w:t>
+            </w:r>
+            <w:proofErr w:type="spellEnd"/>
+            <w:r>
+              <w:t>(</w:t>
+            </w:r>
+            <w:proofErr w:type="spellStart"/>
+            <w:r>
+              <w:t>pAcronymeEquipe</w:t>
+            </w:r>
+            <w:proofErr w:type="spellEnd"/>
+            <w:r>
+              <w:t xml:space="preserve"> VARCHAR(3))</w:t>
             </w:r>
           </w:p>
         </w:tc>
@@ -7828,10 +8217,12 @@
                 <w:bCs w:val="0"/>
               </w:rPr>
             </w:pPr>
+            <w:proofErr w:type="spellStart"/>
             <w:proofErr w:type="gramStart"/>
             <w:r>
               <w:t>pAcronymeEquipe</w:t>
             </w:r>
+            <w:proofErr w:type="spellEnd"/>
             <w:proofErr w:type="gramEnd"/>
             <w:r>
               <w:t> : </w:t>
@@ -7895,8 +8286,21 @@
             <w:r>
               <w:t xml:space="preserve">BOOLEAN </w:t>
             </w:r>
-            <w:r>
-              <w:t>estEnAttente(pIdTournoi INT)</w:t>
+            <w:proofErr w:type="spellStart"/>
+            <w:r>
+              <w:t>estEnAttente</w:t>
+            </w:r>
+            <w:proofErr w:type="spellEnd"/>
+            <w:r>
+              <w:t>(</w:t>
+            </w:r>
+            <w:proofErr w:type="spellStart"/>
+            <w:r>
+              <w:t>pIdTournoi</w:t>
+            </w:r>
+            <w:proofErr w:type="spellEnd"/>
+            <w:r>
+              <w:t xml:space="preserve"> INT)</w:t>
             </w:r>
           </w:p>
         </w:tc>
@@ -7917,10 +8321,12 @@
                 <w:bCs w:val="0"/>
               </w:rPr>
             </w:pPr>
+            <w:proofErr w:type="spellStart"/>
             <w:proofErr w:type="gramStart"/>
             <w:r>
               <w:t>pAcronymeEquipe</w:t>
             </w:r>
+            <w:proofErr w:type="spellEnd"/>
             <w:proofErr w:type="gramEnd"/>
             <w:r>
               <w:t> : </w:t>
@@ -7989,14 +8395,40 @@
               <w:lastRenderedPageBreak/>
               <w:t xml:space="preserve">BOOLEAN </w:t>
             </w:r>
+            <w:proofErr w:type="spellStart"/>
             <w:r>
               <w:t>seedingCorrect</w:t>
             </w:r>
+            <w:proofErr w:type="spellEnd"/>
             <w:r>
               <w:t xml:space="preserve"> </w:t>
             </w:r>
             <w:r>
-              <w:t>(pAcronymeEquipe1 VARCHAR(3), pAcronymeEquipe2 VARCHAR(3), pIdSerie INT, pNoTour INT, pIdTournoi INT)</w:t>
+              <w:t xml:space="preserve">(pAcronymeEquipe1 VARCHAR(3), pAcronymeEquipe2 VARCHAR(3), </w:t>
+            </w:r>
+            <w:proofErr w:type="spellStart"/>
+            <w:r>
+              <w:t>pIdSerie</w:t>
+            </w:r>
+            <w:proofErr w:type="spellEnd"/>
+            <w:r>
+              <w:t xml:space="preserve"> INT, </w:t>
+            </w:r>
+            <w:proofErr w:type="spellStart"/>
+            <w:r>
+              <w:t>pNoTour</w:t>
+            </w:r>
+            <w:proofErr w:type="spellEnd"/>
+            <w:r>
+              <w:t xml:space="preserve"> INT, </w:t>
+            </w:r>
+            <w:proofErr w:type="spellStart"/>
+            <w:r>
+              <w:t>pIdTournoi</w:t>
+            </w:r>
+            <w:proofErr w:type="spellEnd"/>
+            <w:r>
+              <w:t xml:space="preserve"> INT)</w:t>
             </w:r>
           </w:p>
         </w:tc>
@@ -8073,10 +8505,12 @@
             <w:tcW w:w="9062" w:type="dxa"/>
           </w:tcPr>
           <w:p>
+            <w:proofErr w:type="spellStart"/>
             <w:proofErr w:type="gramStart"/>
             <w:r>
               <w:t>pIdSerie</w:t>
             </w:r>
+            <w:proofErr w:type="spellEnd"/>
             <w:proofErr w:type="gramEnd"/>
             <w:r>
               <w:t xml:space="preserve"> : </w:t>
@@ -8098,10 +8532,12 @@
             <w:tcW w:w="9062" w:type="dxa"/>
           </w:tcPr>
           <w:p>
+            <w:proofErr w:type="spellStart"/>
             <w:proofErr w:type="gramStart"/>
             <w:r>
               <w:t>pNoTour</w:t>
             </w:r>
+            <w:proofErr w:type="spellEnd"/>
             <w:proofErr w:type="gramEnd"/>
             <w:r>
               <w:t xml:space="preserve"> : </w:t>
@@ -8126,10 +8562,12 @@
             <w:tcW w:w="9062" w:type="dxa"/>
           </w:tcPr>
           <w:p>
+            <w:proofErr w:type="spellStart"/>
             <w:proofErr w:type="gramStart"/>
             <w:r>
               <w:t>pIdTournoi</w:t>
             </w:r>
+            <w:proofErr w:type="spellEnd"/>
             <w:proofErr w:type="gramEnd"/>
             <w:r>
               <w:t xml:space="preserve"> : </w:t>
@@ -8167,7 +8605,15 @@
     </w:tbl>
     <w:p>
       <w:r>
-        <w:t>Vérifie si les équipes en paramètre peuvent occuper acronymeEquipe1 et acronymeEquipe2 de la série en référence. La vérification est faite selon le chapitre « Seeding » de ce document.</w:t>
+        <w:t>Vérifie si les équipes en paramètre peuvent occuper acronymeEquipe1 et acronymeEquipe2 de la série en référence. La vérification est faite selon le chapitre « </w:t>
+      </w:r>
+      <w:proofErr w:type="spellStart"/>
+      <w:r>
+        <w:t>Seeding</w:t>
+      </w:r>
+      <w:proofErr w:type="spellEnd"/>
+      <w:r>
+        <w:t> » de ce document.</w:t>
       </w:r>
     </w:p>
     <w:p/>
@@ -8193,8 +8639,37 @@
             <w:r>
               <w:t xml:space="preserve">VARCHAR(3) </w:t>
             </w:r>
-            <w:r>
-              <w:t>vainqueurSerie(pIdSerie INT, pNoTour INT, pIdTournoi INT)</w:t>
+            <w:proofErr w:type="spellStart"/>
+            <w:r>
+              <w:t>vainqueurSerie</w:t>
+            </w:r>
+            <w:proofErr w:type="spellEnd"/>
+            <w:r>
+              <w:t>(</w:t>
+            </w:r>
+            <w:proofErr w:type="spellStart"/>
+            <w:r>
+              <w:t>pIdSerie</w:t>
+            </w:r>
+            <w:proofErr w:type="spellEnd"/>
+            <w:r>
+              <w:t xml:space="preserve"> INT, </w:t>
+            </w:r>
+            <w:proofErr w:type="spellStart"/>
+            <w:r>
+              <w:t>pNoTour</w:t>
+            </w:r>
+            <w:proofErr w:type="spellEnd"/>
+            <w:r>
+              <w:t xml:space="preserve"> INT, </w:t>
+            </w:r>
+            <w:proofErr w:type="spellStart"/>
+            <w:r>
+              <w:t>pIdTournoi</w:t>
+            </w:r>
+            <w:proofErr w:type="spellEnd"/>
+            <w:r>
+              <w:t xml:space="preserve"> INT)</w:t>
             </w:r>
           </w:p>
         </w:tc>
@@ -8215,10 +8690,12 @@
                 <w:bCs w:val="0"/>
               </w:rPr>
             </w:pPr>
+            <w:proofErr w:type="spellStart"/>
             <w:proofErr w:type="gramStart"/>
             <w:r>
               <w:t>pIdSerie</w:t>
             </w:r>
+            <w:proofErr w:type="spellEnd"/>
             <w:proofErr w:type="gramEnd"/>
             <w:r>
               <w:t xml:space="preserve"> : </w:t>
@@ -8240,10 +8717,12 @@
             <w:tcW w:w="9062" w:type="dxa"/>
           </w:tcPr>
           <w:p>
+            <w:proofErr w:type="spellStart"/>
             <w:proofErr w:type="gramStart"/>
             <w:r>
               <w:t>pNoTour</w:t>
             </w:r>
+            <w:proofErr w:type="spellEnd"/>
             <w:proofErr w:type="gramEnd"/>
             <w:r>
               <w:t xml:space="preserve"> : </w:t>
@@ -8268,10 +8747,12 @@
             <w:tcW w:w="9062" w:type="dxa"/>
           </w:tcPr>
           <w:p>
+            <w:proofErr w:type="spellStart"/>
             <w:proofErr w:type="gramStart"/>
             <w:r>
               <w:t>pIdTournoi</w:t>
             </w:r>
+            <w:proofErr w:type="spellEnd"/>
             <w:proofErr w:type="gramEnd"/>
             <w:r>
               <w:t xml:space="preserve"> : </w:t>
@@ -8335,8 +8816,45 @@
             <w:r>
               <w:t xml:space="preserve">VARCHAR(3) </w:t>
             </w:r>
-            <w:r>
-              <w:t>vainqueurMatch(pIdMatch INT, pIdSerie INT, pNoTour INT, pIdTournoi INT)</w:t>
+            <w:proofErr w:type="spellStart"/>
+            <w:r>
+              <w:t>vainqueurMatch</w:t>
+            </w:r>
+            <w:proofErr w:type="spellEnd"/>
+            <w:r>
+              <w:t>(</w:t>
+            </w:r>
+            <w:proofErr w:type="spellStart"/>
+            <w:r>
+              <w:t>pIdMatch</w:t>
+            </w:r>
+            <w:proofErr w:type="spellEnd"/>
+            <w:r>
+              <w:t xml:space="preserve"> INT, </w:t>
+            </w:r>
+            <w:proofErr w:type="spellStart"/>
+            <w:r>
+              <w:t>pIdSerie</w:t>
+            </w:r>
+            <w:proofErr w:type="spellEnd"/>
+            <w:r>
+              <w:t xml:space="preserve"> INT, </w:t>
+            </w:r>
+            <w:proofErr w:type="spellStart"/>
+            <w:r>
+              <w:t>pNoTour</w:t>
+            </w:r>
+            <w:proofErr w:type="spellEnd"/>
+            <w:r>
+              <w:t xml:space="preserve"> INT, </w:t>
+            </w:r>
+            <w:proofErr w:type="spellStart"/>
+            <w:r>
+              <w:t>pIdTournoi</w:t>
+            </w:r>
+            <w:proofErr w:type="spellEnd"/>
+            <w:r>
+              <w:t xml:space="preserve"> INT)</w:t>
             </w:r>
           </w:p>
         </w:tc>
@@ -8357,10 +8875,12 @@
                 <w:bCs w:val="0"/>
               </w:rPr>
             </w:pPr>
+            <w:proofErr w:type="spellStart"/>
             <w:proofErr w:type="gramStart"/>
             <w:r>
               <w:t>pIdMatch</w:t>
             </w:r>
+            <w:proofErr w:type="spellEnd"/>
             <w:proofErr w:type="gramEnd"/>
             <w:r>
               <w:t xml:space="preserve"> : </w:t>
@@ -8388,10 +8908,12 @@
                 <w:bCs w:val="0"/>
               </w:rPr>
             </w:pPr>
+            <w:proofErr w:type="spellStart"/>
             <w:proofErr w:type="gramStart"/>
             <w:r>
               <w:t>pIdSerie</w:t>
             </w:r>
+            <w:proofErr w:type="spellEnd"/>
             <w:proofErr w:type="gramEnd"/>
             <w:r>
               <w:t xml:space="preserve"> : </w:t>
@@ -8416,10 +8938,12 @@
             <w:tcW w:w="9062" w:type="dxa"/>
           </w:tcPr>
           <w:p>
+            <w:proofErr w:type="spellStart"/>
             <w:proofErr w:type="gramStart"/>
             <w:r>
               <w:t>pNoTour</w:t>
             </w:r>
+            <w:proofErr w:type="spellEnd"/>
             <w:proofErr w:type="gramEnd"/>
             <w:r>
               <w:t xml:space="preserve"> : </w:t>
@@ -8441,10 +8965,12 @@
             <w:tcW w:w="9062" w:type="dxa"/>
           </w:tcPr>
           <w:p>
+            <w:proofErr w:type="spellStart"/>
             <w:proofErr w:type="gramStart"/>
             <w:r>
               <w:t>pIdTournoi</w:t>
             </w:r>
+            <w:proofErr w:type="spellEnd"/>
             <w:proofErr w:type="gramEnd"/>
             <w:r>
               <w:t xml:space="preserve"> : </w:t>
@@ -8505,7 +9031,23 @@
                 <w:bCs w:val="0"/>
               </w:rPr>
               <w:br/>
-              <w:t xml:space="preserve">              - Certains des 6 joueurs n’ont pas d’enregistrement Match_Joueur associé.</w:t>
+              <w:t xml:space="preserve">              - Certains des 6 joueurs n’ont pas d’enregistrement </w:t>
+            </w:r>
+            <w:proofErr w:type="spellStart"/>
+            <w:r>
+              <w:rPr>
+                <w:b w:val="0"/>
+                <w:bCs w:val="0"/>
+              </w:rPr>
+              <w:t>Match_Joueur</w:t>
+            </w:r>
+            <w:proofErr w:type="spellEnd"/>
+            <w:r>
+              <w:rPr>
+                <w:b w:val="0"/>
+                <w:bCs w:val="0"/>
+              </w:rPr>
+              <w:t xml:space="preserve"> associé.</w:t>
             </w:r>
           </w:p>
         </w:tc>
@@ -8537,14 +9079,24 @@
           </w:tcPr>
           <w:p>
             <w:r>
-              <w:t>BOOLEAN estComplet</w:t>
-            </w:r>
-            <w:r>
-              <w:t>(pId</w:t>
+              <w:t xml:space="preserve">BOOLEAN </w:t>
+            </w:r>
+            <w:proofErr w:type="spellStart"/>
+            <w:r>
+              <w:t>estComplet</w:t>
+            </w:r>
+            <w:proofErr w:type="spellEnd"/>
+            <w:r>
+              <w:t>(</w:t>
+            </w:r>
+            <w:proofErr w:type="spellStart"/>
+            <w:r>
+              <w:t>pId</w:t>
             </w:r>
             <w:r>
               <w:t>Tournoi</w:t>
             </w:r>
+            <w:proofErr w:type="spellEnd"/>
             <w:r>
               <w:t xml:space="preserve"> INT)</w:t>
             </w:r>
@@ -8561,10 +9113,12 @@
             <w:tcW w:w="9062" w:type="dxa"/>
           </w:tcPr>
           <w:p>
+            <w:proofErr w:type="spellStart"/>
             <w:proofErr w:type="gramStart"/>
             <w:r>
               <w:t>pIdTournoi</w:t>
             </w:r>
+            <w:proofErr w:type="spellEnd"/>
             <w:proofErr w:type="gramEnd"/>
             <w:r>
               <w:t xml:space="preserve"> : </w:t>
@@ -8642,8 +9196,21 @@
             <w:r>
               <w:t xml:space="preserve">BOOLEAN </w:t>
             </w:r>
-            <w:r>
-              <w:t>seedingEffectue(pIdTournoi INT)</w:t>
+            <w:proofErr w:type="spellStart"/>
+            <w:r>
+              <w:t>seedingEffectue</w:t>
+            </w:r>
+            <w:proofErr w:type="spellEnd"/>
+            <w:r>
+              <w:t>(</w:t>
+            </w:r>
+            <w:proofErr w:type="spellStart"/>
+            <w:r>
+              <w:t>pIdTournoi</w:t>
+            </w:r>
+            <w:proofErr w:type="spellEnd"/>
+            <w:r>
+              <w:t xml:space="preserve"> INT)</w:t>
             </w:r>
           </w:p>
         </w:tc>
@@ -8658,10 +9225,12 @@
             <w:tcW w:w="9062" w:type="dxa"/>
           </w:tcPr>
           <w:p>
+            <w:proofErr w:type="spellStart"/>
             <w:proofErr w:type="gramStart"/>
             <w:r>
               <w:t>pIdTournoi</w:t>
             </w:r>
+            <w:proofErr w:type="spellEnd"/>
             <w:proofErr w:type="gramEnd"/>
             <w:r>
               <w:t xml:space="preserve"> : </w:t>
@@ -8775,19 +9344,35 @@
                 <w:lang w:val="en-US"/>
               </w:rPr>
             </w:pPr>
+            <w:proofErr w:type="spellStart"/>
             <w:proofErr w:type="gramStart"/>
             <w:r>
               <w:rPr>
                 <w:lang w:val="en-US"/>
               </w:rPr>
-              <w:t>verifierDateFuture(</w:t>
-            </w:r>
+              <w:t>verifierDateFuture</w:t>
+            </w:r>
+            <w:proofErr w:type="spellEnd"/>
+            <w:r>
+              <w:rPr>
+                <w:lang w:val="en-US"/>
+              </w:rPr>
+              <w:t>(</w:t>
+            </w:r>
+            <w:proofErr w:type="spellStart"/>
             <w:proofErr w:type="gramEnd"/>
             <w:r>
               <w:rPr>
                 <w:lang w:val="en-US"/>
               </w:rPr>
-              <w:t>pDate DATETIME)</w:t>
+              <w:t>pDate</w:t>
+            </w:r>
+            <w:proofErr w:type="spellEnd"/>
+            <w:r>
+              <w:rPr>
+                <w:lang w:val="en-US"/>
+              </w:rPr>
+              <w:t xml:space="preserve"> DATETIME)</w:t>
             </w:r>
           </w:p>
         </w:tc>
@@ -8808,6 +9393,7 @@
                 <w:bCs w:val="0"/>
               </w:rPr>
             </w:pPr>
+            <w:proofErr w:type="spellStart"/>
             <w:r>
               <w:rPr>
                 <w:lang w:val="en-US"/>
@@ -8820,6 +9406,7 @@
               </w:rPr>
               <w:t>Date</w:t>
             </w:r>
+            <w:proofErr w:type="spellEnd"/>
             <w:r>
               <w:t xml:space="preserve">: </w:t>
             </w:r>
@@ -8899,6 +9486,7 @@
                 <w:lang w:val="en-US"/>
               </w:rPr>
             </w:pPr>
+            <w:proofErr w:type="spellStart"/>
             <w:proofErr w:type="gramStart"/>
             <w:r>
               <w:rPr>
@@ -8912,18 +9500,27 @@
               </w:rPr>
               <w:t>Passee</w:t>
             </w:r>
+            <w:proofErr w:type="spellEnd"/>
             <w:r>
               <w:rPr>
                 <w:lang w:val="en-US"/>
               </w:rPr>
               <w:t>(</w:t>
             </w:r>
+            <w:proofErr w:type="spellStart"/>
             <w:proofErr w:type="gramEnd"/>
             <w:r>
               <w:rPr>
                 <w:lang w:val="en-US"/>
               </w:rPr>
-              <w:t>pDate DATETIME)</w:t>
+              <w:t>pDate</w:t>
+            </w:r>
+            <w:proofErr w:type="spellEnd"/>
+            <w:r>
+              <w:rPr>
+                <w:lang w:val="en-US"/>
+              </w:rPr>
+              <w:t xml:space="preserve"> DATETIME)</w:t>
             </w:r>
           </w:p>
         </w:tc>
@@ -8944,6 +9541,7 @@
                 <w:bCs w:val="0"/>
               </w:rPr>
             </w:pPr>
+            <w:proofErr w:type="spellStart"/>
             <w:r>
               <w:rPr>
                 <w:lang w:val="en-US"/>
@@ -8956,6 +9554,7 @@
               </w:rPr>
               <w:t>Date</w:t>
             </w:r>
+            <w:proofErr w:type="spellEnd"/>
             <w:r>
               <w:t xml:space="preserve">: </w:t>
             </w:r>
@@ -9027,6 +9626,7 @@
                 <w:lang w:val="en-US"/>
               </w:rPr>
             </w:pPr>
+            <w:proofErr w:type="spellStart"/>
             <w:proofErr w:type="gramStart"/>
             <w:r>
               <w:rPr>
@@ -9040,12 +9640,14 @@
               </w:rPr>
               <w:t>PlusPetite</w:t>
             </w:r>
+            <w:proofErr w:type="spellEnd"/>
             <w:r>
               <w:rPr>
                 <w:lang w:val="en-US"/>
               </w:rPr>
               <w:t>(</w:t>
             </w:r>
+            <w:proofErr w:type="spellStart"/>
             <w:proofErr w:type="gramEnd"/>
             <w:r>
               <w:rPr>
@@ -9053,12 +9655,14 @@
               </w:rPr>
               <w:t>pDateHeureDebut</w:t>
             </w:r>
+            <w:proofErr w:type="spellEnd"/>
             <w:r>
               <w:rPr>
                 <w:lang w:val="en-US"/>
               </w:rPr>
               <w:t xml:space="preserve"> DATETIME, </w:t>
             </w:r>
+            <w:proofErr w:type="spellStart"/>
             <w:r>
               <w:rPr>
                 <w:lang w:val="en-US"/>
@@ -9071,6 +9675,7 @@
               </w:rPr>
               <w:t>Fin</w:t>
             </w:r>
+            <w:proofErr w:type="spellEnd"/>
             <w:r>
               <w:rPr>
                 <w:lang w:val="en-US"/>
@@ -9096,12 +9701,14 @@
                 <w:bCs w:val="0"/>
               </w:rPr>
             </w:pPr>
+            <w:proofErr w:type="spellStart"/>
             <w:r>
               <w:rPr>
                 <w:lang w:val="fr-FR"/>
               </w:rPr>
               <w:t>pDateHeureDebut</w:t>
             </w:r>
+            <w:proofErr w:type="spellEnd"/>
             <w:r>
               <w:t xml:space="preserve">: </w:t>
             </w:r>
@@ -9128,6 +9735,7 @@
                 <w:bCs w:val="0"/>
               </w:rPr>
             </w:pPr>
+            <w:proofErr w:type="spellStart"/>
             <w:proofErr w:type="gramStart"/>
             <w:r>
               <w:rPr>
@@ -9135,6 +9743,7 @@
               </w:rPr>
               <w:t>pDateHeureFin</w:t>
             </w:r>
+            <w:proofErr w:type="spellEnd"/>
             <w:proofErr w:type="gramEnd"/>
             <w:r>
               <w:t xml:space="preserve"> : </w:t>
@@ -9173,10 +9782,12 @@
             <w:tcW w:w="9062" w:type="dxa"/>
           </w:tcPr>
           <w:p>
+            <w:proofErr w:type="spellStart"/>
             <w:proofErr w:type="gramStart"/>
             <w:r>
               <w:t>pNoTour</w:t>
             </w:r>
+            <w:proofErr w:type="spellEnd"/>
             <w:proofErr w:type="gramEnd"/>
             <w:r>
               <w:t xml:space="preserve"> : </w:t>
@@ -9244,8 +9855,21 @@
             <w:tcW w:w="9062" w:type="dxa"/>
           </w:tcPr>
           <w:p>
-            <w:r>
-              <w:t>verifierDejaDansUneEquipe(pIdJoueur INT)</w:t>
+            <w:proofErr w:type="spellStart"/>
+            <w:r>
+              <w:t>verifierDejaDansUneEquipe</w:t>
+            </w:r>
+            <w:proofErr w:type="spellEnd"/>
+            <w:r>
+              <w:t>(</w:t>
+            </w:r>
+            <w:proofErr w:type="spellStart"/>
+            <w:r>
+              <w:t>pIdJoueur</w:t>
+            </w:r>
+            <w:proofErr w:type="spellEnd"/>
+            <w:r>
+              <w:t xml:space="preserve"> INT)</w:t>
             </w:r>
           </w:p>
         </w:tc>
@@ -9260,6 +9884,7 @@
             <w:tcW w:w="9062" w:type="dxa"/>
           </w:tcPr>
           <w:p>
+            <w:proofErr w:type="spellStart"/>
             <w:proofErr w:type="gramStart"/>
             <w:r>
               <w:t>pId</w:t>
@@ -9267,6 +9892,7 @@
             <w:r>
               <w:t>Joueur</w:t>
             </w:r>
+            <w:proofErr w:type="spellEnd"/>
             <w:proofErr w:type="gramEnd"/>
             <w:r>
               <w:t xml:space="preserve"> : </w:t>
@@ -9334,8 +9960,21 @@
             <w:tcW w:w="9062" w:type="dxa"/>
           </w:tcPr>
           <w:p>
-            <w:r>
-              <w:t>verifierEquipeComplete(pAcronymeEquipe VARCHAR(3))</w:t>
+            <w:proofErr w:type="spellStart"/>
+            <w:r>
+              <w:t>verifierEquipeComplete</w:t>
+            </w:r>
+            <w:proofErr w:type="spellEnd"/>
+            <w:r>
+              <w:t>(</w:t>
+            </w:r>
+            <w:proofErr w:type="spellStart"/>
+            <w:r>
+              <w:t>pAcronymeEquipe</w:t>
+            </w:r>
+            <w:proofErr w:type="spellEnd"/>
+            <w:r>
+              <w:t xml:space="preserve"> VARCHAR(3))</w:t>
             </w:r>
           </w:p>
         </w:tc>
@@ -9350,10 +9989,12 @@
             <w:tcW w:w="9062" w:type="dxa"/>
           </w:tcPr>
           <w:p>
+            <w:proofErr w:type="spellStart"/>
             <w:proofErr w:type="gramStart"/>
             <w:r>
               <w:t>pAcronymeEquipe</w:t>
             </w:r>
+            <w:proofErr w:type="spellEnd"/>
             <w:proofErr w:type="gramEnd"/>
             <w:r>
               <w:t xml:space="preserve"> : </w:t>
@@ -9421,8 +10062,29 @@
             <w:tcW w:w="9062" w:type="dxa"/>
           </w:tcPr>
           <w:p>
-            <w:r>
-              <w:t>verifierInscription(pAcronyme VARCHAR(3), pIdTournoi INT)</w:t>
+            <w:proofErr w:type="spellStart"/>
+            <w:r>
+              <w:t>verifierInscription</w:t>
+            </w:r>
+            <w:proofErr w:type="spellEnd"/>
+            <w:r>
+              <w:t>(</w:t>
+            </w:r>
+            <w:proofErr w:type="spellStart"/>
+            <w:r>
+              <w:t>pAcronyme</w:t>
+            </w:r>
+            <w:proofErr w:type="spellEnd"/>
+            <w:r>
+              <w:t xml:space="preserve"> VARCHAR(3), </w:t>
+            </w:r>
+            <w:proofErr w:type="spellStart"/>
+            <w:r>
+              <w:t>pIdTournoi</w:t>
+            </w:r>
+            <w:proofErr w:type="spellEnd"/>
+            <w:r>
+              <w:t xml:space="preserve"> INT)</w:t>
             </w:r>
           </w:p>
         </w:tc>
@@ -9437,10 +10099,12 @@
             <w:tcW w:w="9062" w:type="dxa"/>
           </w:tcPr>
           <w:p>
+            <w:proofErr w:type="spellStart"/>
             <w:proofErr w:type="gramStart"/>
             <w:r>
               <w:t>pAcronyme</w:t>
             </w:r>
+            <w:proofErr w:type="spellEnd"/>
             <w:proofErr w:type="gramEnd"/>
             <w:r>
               <w:t xml:space="preserve"> : </w:t>
@@ -9462,10 +10126,12 @@
             <w:tcW w:w="9062" w:type="dxa"/>
           </w:tcPr>
           <w:p>
+            <w:proofErr w:type="spellStart"/>
             <w:proofErr w:type="gramStart"/>
             <w:r>
               <w:t>pIdTournoi</w:t>
             </w:r>
+            <w:proofErr w:type="spellEnd"/>
             <w:proofErr w:type="gramEnd"/>
             <w:r>
               <w:t xml:space="preserve"> : </w:t>
@@ -9536,8 +10202,45 @@
             <w:tcW w:w="9062" w:type="dxa"/>
           </w:tcPr>
           <w:p>
-            <w:r>
-              <w:t>verifierJoueurEstDansEquipeSerie(pIdJoueur INT, pIdSerie INT, pNoTour INT, pIdTournoi INT)</w:t>
+            <w:proofErr w:type="spellStart"/>
+            <w:r>
+              <w:t>verifierJoueurEstDansEquipeSerie</w:t>
+            </w:r>
+            <w:proofErr w:type="spellEnd"/>
+            <w:r>
+              <w:t>(</w:t>
+            </w:r>
+            <w:proofErr w:type="spellStart"/>
+            <w:r>
+              <w:t>pIdJoueur</w:t>
+            </w:r>
+            <w:proofErr w:type="spellEnd"/>
+            <w:r>
+              <w:t xml:space="preserve"> INT, </w:t>
+            </w:r>
+            <w:proofErr w:type="spellStart"/>
+            <w:r>
+              <w:t>pIdSerie</w:t>
+            </w:r>
+            <w:proofErr w:type="spellEnd"/>
+            <w:r>
+              <w:t xml:space="preserve"> INT, </w:t>
+            </w:r>
+            <w:proofErr w:type="spellStart"/>
+            <w:r>
+              <w:t>pNoTour</w:t>
+            </w:r>
+            <w:proofErr w:type="spellEnd"/>
+            <w:r>
+              <w:t xml:space="preserve"> INT, </w:t>
+            </w:r>
+            <w:proofErr w:type="spellStart"/>
+            <w:r>
+              <w:t>pIdTournoi</w:t>
+            </w:r>
+            <w:proofErr w:type="spellEnd"/>
+            <w:r>
+              <w:t xml:space="preserve"> INT)</w:t>
             </w:r>
           </w:p>
         </w:tc>
@@ -9552,10 +10255,12 @@
             <w:tcW w:w="9062" w:type="dxa"/>
           </w:tcPr>
           <w:p>
+            <w:proofErr w:type="spellStart"/>
             <w:proofErr w:type="gramStart"/>
             <w:r>
               <w:t>pIdJoueur</w:t>
             </w:r>
+            <w:proofErr w:type="spellEnd"/>
             <w:proofErr w:type="gramEnd"/>
             <w:r>
               <w:t xml:space="preserve"> : </w:t>
@@ -9577,10 +10282,12 @@
             <w:tcW w:w="9062" w:type="dxa"/>
           </w:tcPr>
           <w:p>
+            <w:proofErr w:type="spellStart"/>
             <w:proofErr w:type="gramStart"/>
             <w:r>
               <w:t>pIdSerie</w:t>
             </w:r>
+            <w:proofErr w:type="spellEnd"/>
             <w:proofErr w:type="gramEnd"/>
             <w:r>
               <w:t xml:space="preserve"> : </w:t>
@@ -9612,10 +10319,12 @@
             <w:tcW w:w="9062" w:type="dxa"/>
           </w:tcPr>
           <w:p>
+            <w:proofErr w:type="spellStart"/>
             <w:proofErr w:type="gramStart"/>
             <w:r>
               <w:t>pNoTour</w:t>
             </w:r>
+            <w:proofErr w:type="spellEnd"/>
             <w:proofErr w:type="gramEnd"/>
             <w:r>
               <w:t xml:space="preserve"> : </w:t>
@@ -9637,10 +10346,12 @@
             <w:tcW w:w="9062" w:type="dxa"/>
           </w:tcPr>
           <w:p>
+            <w:proofErr w:type="spellStart"/>
             <w:proofErr w:type="gramStart"/>
             <w:r>
               <w:t>pIdTournoi</w:t>
             </w:r>
+            <w:proofErr w:type="spellEnd"/>
             <w:proofErr w:type="gramEnd"/>
             <w:r>
               <w:t xml:space="preserve"> : </w:t>
@@ -9745,11 +10456,24 @@
             <w:tcW w:w="9062" w:type="dxa"/>
           </w:tcPr>
           <w:p>
+            <w:proofErr w:type="spellStart"/>
             <w:r>
               <w:t>v</w:t>
             </w:r>
             <w:r>
-              <w:t>erifierLongueurMaxSerie(pLongueurSerie INT)</w:t>
+              <w:t>erifierLongueurMaxSerie</w:t>
+            </w:r>
+            <w:proofErr w:type="spellEnd"/>
+            <w:r>
+              <w:t>(</w:t>
+            </w:r>
+            <w:proofErr w:type="spellStart"/>
+            <w:r>
+              <w:t>pLongueurSerie</w:t>
+            </w:r>
+            <w:proofErr w:type="spellEnd"/>
+            <w:r>
+              <w:t xml:space="preserve"> INT)</w:t>
             </w:r>
           </w:p>
         </w:tc>
@@ -9764,10 +10488,12 @@
             <w:tcW w:w="9062" w:type="dxa"/>
           </w:tcPr>
           <w:p>
+            <w:proofErr w:type="spellStart"/>
             <w:proofErr w:type="gramStart"/>
             <w:r>
               <w:t>pLongueurSerie</w:t>
             </w:r>
+            <w:proofErr w:type="spellEnd"/>
             <w:proofErr w:type="gramEnd"/>
             <w:r>
               <w:t xml:space="preserve"> : </w:t>
@@ -9852,8 +10578,13 @@
             <w:tcW w:w="9062" w:type="dxa"/>
           </w:tcPr>
           <w:p>
-            <w:r>
-              <w:t>verifierMemeEquipe(pAcronymeEquipe1 VARCHAR(3), pAcronymeEquipe2 VARCHAR(3))</w:t>
+            <w:proofErr w:type="spellStart"/>
+            <w:r>
+              <w:t>verifierMemeEquipe</w:t>
+            </w:r>
+            <w:proofErr w:type="spellEnd"/>
+            <w:r>
+              <w:t>(pAcronymeEquipe1 VARCHAR(3), pAcronymeEquipe2 VARCHAR(3))</w:t>
             </w:r>
           </w:p>
         </w:tc>
@@ -9963,16 +10694,42 @@
             <w:tcW w:w="9062" w:type="dxa"/>
           </w:tcPr>
           <w:p>
+            <w:proofErr w:type="spellStart"/>
             <w:proofErr w:type="gramStart"/>
             <w:r>
               <w:t>verifierSeedingIncorrect</w:t>
             </w:r>
+            <w:proofErr w:type="spellEnd"/>
             <w:proofErr w:type="gramEnd"/>
             <w:r>
               <w:t xml:space="preserve"> </w:t>
             </w:r>
             <w:r>
-              <w:t>(pAcronymeEquipe1 VARCHAR(3), pAcronymeEquipe2 VARCHAR(3), pIdSerie INT, pNoTour INT, pIdTournoi INT)</w:t>
+              <w:t xml:space="preserve">(pAcronymeEquipe1 VARCHAR(3), pAcronymeEquipe2 VARCHAR(3), </w:t>
+            </w:r>
+            <w:proofErr w:type="spellStart"/>
+            <w:r>
+              <w:t>pIdSerie</w:t>
+            </w:r>
+            <w:proofErr w:type="spellEnd"/>
+            <w:r>
+              <w:t xml:space="preserve"> INT, </w:t>
+            </w:r>
+            <w:proofErr w:type="spellStart"/>
+            <w:r>
+              <w:t>pNoTour</w:t>
+            </w:r>
+            <w:proofErr w:type="spellEnd"/>
+            <w:r>
+              <w:t xml:space="preserve"> INT, </w:t>
+            </w:r>
+            <w:proofErr w:type="spellStart"/>
+            <w:r>
+              <w:t>pIdTournoi</w:t>
+            </w:r>
+            <w:proofErr w:type="spellEnd"/>
+            <w:r>
+              <w:t xml:space="preserve"> INT)</w:t>
             </w:r>
           </w:p>
         </w:tc>
@@ -10046,10 +10803,12 @@
             <w:tcW w:w="9062" w:type="dxa"/>
           </w:tcPr>
           <w:p>
+            <w:proofErr w:type="spellStart"/>
             <w:proofErr w:type="gramStart"/>
             <w:r>
               <w:t>pIdSerie</w:t>
             </w:r>
+            <w:proofErr w:type="spellEnd"/>
             <w:proofErr w:type="gramEnd"/>
             <w:r>
               <w:t xml:space="preserve"> : </w:t>
@@ -10078,10 +10837,12 @@
             <w:tcW w:w="9062" w:type="dxa"/>
           </w:tcPr>
           <w:p>
+            <w:proofErr w:type="spellStart"/>
             <w:proofErr w:type="gramStart"/>
             <w:r>
               <w:t>pNoTour</w:t>
             </w:r>
+            <w:proofErr w:type="spellEnd"/>
             <w:proofErr w:type="gramEnd"/>
             <w:r>
               <w:t xml:space="preserve"> : </w:t>
@@ -10106,10 +10867,12 @@
             <w:tcW w:w="9062" w:type="dxa"/>
           </w:tcPr>
           <w:p>
+            <w:proofErr w:type="spellStart"/>
             <w:proofErr w:type="gramStart"/>
             <w:r>
               <w:t>pIdTournoi</w:t>
             </w:r>
+            <w:proofErr w:type="spellEnd"/>
             <w:proofErr w:type="gramEnd"/>
             <w:r>
               <w:t xml:space="preserve"> : </w:t>
@@ -10146,7 +10909,23 @@
                 <w:b w:val="0"/>
                 <w:bCs w:val="0"/>
               </w:rPr>
-              <w:t>Le seeding ne peut pas être respecté avec une des deux équipes.</w:t>
+              <w:t xml:space="preserve">Le </w:t>
+            </w:r>
+            <w:proofErr w:type="spellStart"/>
+            <w:r>
+              <w:rPr>
+                <w:b w:val="0"/>
+                <w:bCs w:val="0"/>
+              </w:rPr>
+              <w:t>seeding</w:t>
+            </w:r>
+            <w:proofErr w:type="spellEnd"/>
+            <w:r>
+              <w:rPr>
+                <w:b w:val="0"/>
+                <w:bCs w:val="0"/>
+              </w:rPr>
+              <w:t xml:space="preserve"> ne peut pas être respecté avec une des deux équipes.</w:t>
             </w:r>
           </w:p>
           <w:p>
@@ -10162,7 +10941,15 @@
     </w:tbl>
     <w:p>
       <w:r>
-        <w:t>Vérifie si le seeding est respecté si les deux équipes sont placées dans la série correspondante sinon lève un signal.</w:t>
+        <w:t xml:space="preserve">Vérifie si le </w:t>
+      </w:r>
+      <w:proofErr w:type="spellStart"/>
+      <w:r>
+        <w:t>seeding</w:t>
+      </w:r>
+      <w:proofErr w:type="spellEnd"/>
+      <w:r>
+        <w:t xml:space="preserve"> est respecté si les deux équipes sont placées dans la série correspondante sinon lève un signal.</w:t>
       </w:r>
     </w:p>
     <w:p/>
@@ -10185,11 +10972,24 @@
             <w:tcW w:w="9062" w:type="dxa"/>
           </w:tcPr>
           <w:p>
+            <w:proofErr w:type="spellStart"/>
             <w:r>
               <w:t>v</w:t>
             </w:r>
             <w:r>
-              <w:t>erifierTournoiEnAttente(pIdTournoi INT)</w:t>
+              <w:t>erifierTournoiEnAttente</w:t>
+            </w:r>
+            <w:proofErr w:type="spellEnd"/>
+            <w:r>
+              <w:t>(</w:t>
+            </w:r>
+            <w:proofErr w:type="spellStart"/>
+            <w:r>
+              <w:t>pIdTournoi</w:t>
+            </w:r>
+            <w:proofErr w:type="spellEnd"/>
+            <w:r>
+              <w:t xml:space="preserve"> INT)</w:t>
             </w:r>
           </w:p>
         </w:tc>
@@ -10204,10 +11004,12 @@
             <w:tcW w:w="9062" w:type="dxa"/>
           </w:tcPr>
           <w:p>
+            <w:proofErr w:type="spellStart"/>
             <w:proofErr w:type="gramStart"/>
             <w:r>
               <w:t>pIdTournoi</w:t>
             </w:r>
+            <w:proofErr w:type="spellEnd"/>
             <w:proofErr w:type="gramEnd"/>
             <w:r>
               <w:t> :</w:t>
@@ -10282,6 +11084,7 @@
             <w:tcW w:w="9062" w:type="dxa"/>
           </w:tcPr>
           <w:p>
+            <w:proofErr w:type="spellStart"/>
             <w:r>
               <w:t>v</w:t>
             </w:r>
@@ -10291,14 +11094,25 @@
             <w:r>
               <w:t>NoTour</w:t>
             </w:r>
+            <w:proofErr w:type="spellEnd"/>
             <w:r>
               <w:t>(</w:t>
             </w:r>
-            <w:r>
-              <w:t xml:space="preserve">pNoTour INT, </w:t>
-            </w:r>
-            <w:r>
-              <w:t>pIdTournoi INT)</w:t>
+            <w:proofErr w:type="spellStart"/>
+            <w:r>
+              <w:t>pNoTour</w:t>
+            </w:r>
+            <w:proofErr w:type="spellEnd"/>
+            <w:r>
+              <w:t xml:space="preserve"> INT, </w:t>
+            </w:r>
+            <w:proofErr w:type="spellStart"/>
+            <w:r>
+              <w:t>pIdTournoi</w:t>
+            </w:r>
+            <w:proofErr w:type="spellEnd"/>
+            <w:r>
+              <w:t xml:space="preserve"> INT)</w:t>
             </w:r>
           </w:p>
         </w:tc>
@@ -10313,10 +11127,12 @@
             <w:tcW w:w="9062" w:type="dxa"/>
           </w:tcPr>
           <w:p>
+            <w:proofErr w:type="spellStart"/>
             <w:proofErr w:type="gramStart"/>
             <w:r>
               <w:t>pNoTour</w:t>
             </w:r>
+            <w:proofErr w:type="spellEnd"/>
             <w:proofErr w:type="gramEnd"/>
             <w:r>
               <w:t xml:space="preserve"> : </w:t>
@@ -10338,10 +11154,12 @@
             <w:tcW w:w="9062" w:type="dxa"/>
           </w:tcPr>
           <w:p>
+            <w:proofErr w:type="spellStart"/>
             <w:proofErr w:type="gramStart"/>
             <w:r>
               <w:t>pIdTournoi</w:t>
             </w:r>
+            <w:proofErr w:type="spellEnd"/>
             <w:proofErr w:type="gramEnd"/>
             <w:r>
               <w:t> :</w:t>
@@ -10381,7 +11199,23 @@
                 <w:b w:val="0"/>
                 <w:bCs w:val="0"/>
               </w:rPr>
-              <w:t>Le numéro du tour n’est pas entre 1 et maxTour du tournoi.</w:t>
+              <w:t xml:space="preserve">Le numéro du tour n’est pas entre 1 et </w:t>
+            </w:r>
+            <w:proofErr w:type="spellStart"/>
+            <w:r>
+              <w:rPr>
+                <w:b w:val="0"/>
+                <w:bCs w:val="0"/>
+              </w:rPr>
+              <w:t>maxTour</w:t>
+            </w:r>
+            <w:proofErr w:type="spellEnd"/>
+            <w:r>
+              <w:rPr>
+                <w:b w:val="0"/>
+                <w:bCs w:val="0"/>
+              </w:rPr>
+              <w:t xml:space="preserve"> du tournoi.</w:t>
             </w:r>
           </w:p>
         </w:tc>
@@ -10412,6 +11246,7 @@
             <w:tcW w:w="9062" w:type="dxa"/>
           </w:tcPr>
           <w:p>
+            <w:proofErr w:type="spellStart"/>
             <w:r>
               <w:t>v</w:t>
             </w:r>
@@ -10421,14 +11256,33 @@
             <w:r>
               <w:t>IdSerie</w:t>
             </w:r>
+            <w:proofErr w:type="spellEnd"/>
             <w:r>
               <w:t>(</w:t>
             </w:r>
-            <w:r>
-              <w:t xml:space="preserve">pIdSerie INT, pNoTour INT, </w:t>
-            </w:r>
-            <w:r>
-              <w:t>pIdTournoi INT)</w:t>
+            <w:proofErr w:type="spellStart"/>
+            <w:r>
+              <w:t>pIdSerie</w:t>
+            </w:r>
+            <w:proofErr w:type="spellEnd"/>
+            <w:r>
+              <w:t xml:space="preserve"> INT, </w:t>
+            </w:r>
+            <w:proofErr w:type="spellStart"/>
+            <w:r>
+              <w:t>pNoTour</w:t>
+            </w:r>
+            <w:proofErr w:type="spellEnd"/>
+            <w:r>
+              <w:t xml:space="preserve"> INT, </w:t>
+            </w:r>
+            <w:proofErr w:type="spellStart"/>
+            <w:r>
+              <w:t>pIdTournoi</w:t>
+            </w:r>
+            <w:proofErr w:type="spellEnd"/>
+            <w:r>
+              <w:t xml:space="preserve"> INT)</w:t>
             </w:r>
           </w:p>
         </w:tc>
@@ -10443,10 +11297,12 @@
             <w:tcW w:w="9062" w:type="dxa"/>
           </w:tcPr>
           <w:p>
+            <w:proofErr w:type="spellStart"/>
             <w:proofErr w:type="gramStart"/>
             <w:r>
               <w:t>pIdSerie</w:t>
             </w:r>
+            <w:proofErr w:type="spellEnd"/>
             <w:proofErr w:type="gramEnd"/>
             <w:r>
               <w:t xml:space="preserve"> : </w:t>
@@ -10475,10 +11331,12 @@
             <w:tcW w:w="9062" w:type="dxa"/>
           </w:tcPr>
           <w:p>
+            <w:proofErr w:type="spellStart"/>
             <w:proofErr w:type="gramStart"/>
             <w:r>
               <w:t>pNoTour</w:t>
             </w:r>
+            <w:proofErr w:type="spellEnd"/>
             <w:proofErr w:type="gramEnd"/>
             <w:r>
               <w:t xml:space="preserve"> : </w:t>
@@ -10510,10 +11368,12 @@
             <w:tcW w:w="9062" w:type="dxa"/>
           </w:tcPr>
           <w:p>
+            <w:proofErr w:type="spellStart"/>
             <w:proofErr w:type="gramStart"/>
             <w:r>
               <w:t>pIdTournoi</w:t>
             </w:r>
+            <w:proofErr w:type="spellEnd"/>
             <w:proofErr w:type="gramEnd"/>
             <w:r>
               <w:t> :</w:t>
@@ -10586,31 +11446,89 @@
                 <w:lang w:val="en-US"/>
               </w:rPr>
             </w:pPr>
+            <w:proofErr w:type="spellStart"/>
             <w:proofErr w:type="gramStart"/>
             <w:r>
               <w:rPr>
                 <w:lang w:val="en-US"/>
               </w:rPr>
-              <w:t>verifierIdMatch(</w:t>
-            </w:r>
+              <w:t>verifierIdMatch</w:t>
+            </w:r>
+            <w:proofErr w:type="spellEnd"/>
+            <w:r>
+              <w:rPr>
+                <w:lang w:val="en-US"/>
+              </w:rPr>
+              <w:t>(</w:t>
+            </w:r>
+            <w:proofErr w:type="spellStart"/>
             <w:proofErr w:type="gramEnd"/>
             <w:r>
               <w:rPr>
                 <w:lang w:val="en-US"/>
               </w:rPr>
-              <w:t xml:space="preserve">pIdMatch </w:t>
-            </w:r>
+              <w:t>pIdMatch</w:t>
+            </w:r>
+            <w:proofErr w:type="spellEnd"/>
             <w:r>
               <w:rPr>
                 <w:lang w:val="en-US"/>
               </w:rPr>
+              <w:t xml:space="preserve"> </w:t>
+            </w:r>
+            <w:r>
+              <w:rPr>
+                <w:lang w:val="en-US"/>
+              </w:rPr>
               <w:t>INT</w:t>
             </w:r>
             <w:r>
               <w:rPr>
                 <w:lang w:val="en-US"/>
               </w:rPr>
-              <w:t>, pIdSerie INT, pNoTour INT, pIdTournoi INT)</w:t>
+              <w:t xml:space="preserve">, </w:t>
+            </w:r>
+            <w:proofErr w:type="spellStart"/>
+            <w:r>
+              <w:rPr>
+                <w:lang w:val="en-US"/>
+              </w:rPr>
+              <w:t>pIdSerie</w:t>
+            </w:r>
+            <w:proofErr w:type="spellEnd"/>
+            <w:r>
+              <w:rPr>
+                <w:lang w:val="en-US"/>
+              </w:rPr>
+              <w:t xml:space="preserve"> INT, </w:t>
+            </w:r>
+            <w:proofErr w:type="spellStart"/>
+            <w:r>
+              <w:rPr>
+                <w:lang w:val="en-US"/>
+              </w:rPr>
+              <w:t>pNoTour</w:t>
+            </w:r>
+            <w:proofErr w:type="spellEnd"/>
+            <w:r>
+              <w:rPr>
+                <w:lang w:val="en-US"/>
+              </w:rPr>
+              <w:t xml:space="preserve"> INT, </w:t>
+            </w:r>
+            <w:proofErr w:type="spellStart"/>
+            <w:r>
+              <w:rPr>
+                <w:lang w:val="en-US"/>
+              </w:rPr>
+              <w:t>pIdTournoi</w:t>
+            </w:r>
+            <w:proofErr w:type="spellEnd"/>
+            <w:r>
+              <w:rPr>
+                <w:lang w:val="en-US"/>
+              </w:rPr>
+              <w:t xml:space="preserve"> INT)</w:t>
             </w:r>
           </w:p>
         </w:tc>
@@ -10630,11 +11548,19 @@
                 <w:lang w:val="en-US"/>
               </w:rPr>
             </w:pPr>
+            <w:proofErr w:type="spellStart"/>
             <w:r>
               <w:rPr>
                 <w:lang w:val="en-US"/>
               </w:rPr>
-              <w:t xml:space="preserve">pIdMatch: </w:t>
+              <w:t>pIdMatch</w:t>
+            </w:r>
+            <w:proofErr w:type="spellEnd"/>
+            <w:r>
+              <w:rPr>
+                <w:lang w:val="en-US"/>
+              </w:rPr>
+              <w:t xml:space="preserve">: </w:t>
             </w:r>
             <w:r>
               <w:rPr>
@@ -10654,10 +11580,12 @@
             <w:tcW w:w="9062" w:type="dxa"/>
           </w:tcPr>
           <w:p>
+            <w:proofErr w:type="spellStart"/>
             <w:proofErr w:type="gramStart"/>
             <w:r>
               <w:t>pIdSerie</w:t>
             </w:r>
+            <w:proofErr w:type="spellEnd"/>
             <w:proofErr w:type="gramEnd"/>
             <w:r>
               <w:t xml:space="preserve"> : </w:t>
@@ -10689,10 +11617,12 @@
             <w:tcW w:w="9062" w:type="dxa"/>
           </w:tcPr>
           <w:p>
+            <w:proofErr w:type="spellStart"/>
             <w:proofErr w:type="gramStart"/>
             <w:r>
               <w:t>pNoTour</w:t>
             </w:r>
+            <w:proofErr w:type="spellEnd"/>
             <w:proofErr w:type="gramEnd"/>
             <w:r>
               <w:t xml:space="preserve"> : </w:t>
@@ -10721,10 +11651,12 @@
             <w:tcW w:w="9062" w:type="dxa"/>
           </w:tcPr>
           <w:p>
+            <w:proofErr w:type="spellStart"/>
             <w:proofErr w:type="gramStart"/>
             <w:r>
               <w:t>pIdTournoi</w:t>
             </w:r>
+            <w:proofErr w:type="spellEnd"/>
             <w:proofErr w:type="gramEnd"/>
             <w:r>
               <w:t> :</w:t>
@@ -10799,19 +11731,35 @@
                 <w:lang w:val="en-US"/>
               </w:rPr>
             </w:pPr>
+            <w:proofErr w:type="spellStart"/>
             <w:proofErr w:type="gramStart"/>
             <w:r>
               <w:rPr>
                 <w:lang w:val="en-US"/>
               </w:rPr>
-              <w:t>verifierAcronyme(</w:t>
-            </w:r>
+              <w:t>verifierAcronyme</w:t>
+            </w:r>
+            <w:proofErr w:type="spellEnd"/>
+            <w:r>
+              <w:rPr>
+                <w:lang w:val="en-US"/>
+              </w:rPr>
+              <w:t>(</w:t>
+            </w:r>
+            <w:proofErr w:type="spellStart"/>
             <w:proofErr w:type="gramEnd"/>
             <w:r>
               <w:rPr>
                 <w:lang w:val="en-US"/>
               </w:rPr>
-              <w:t>pAcronymeEquipe VARCHAR(3))</w:t>
+              <w:t>pAcronymeEquipe</w:t>
+            </w:r>
+            <w:proofErr w:type="spellEnd"/>
+            <w:r>
+              <w:rPr>
+                <w:lang w:val="en-US"/>
+              </w:rPr>
+              <w:t xml:space="preserve"> VARCHAR(3))</w:t>
             </w:r>
           </w:p>
         </w:tc>
@@ -10831,25 +11779,73 @@
                 <w:lang w:val="en-US"/>
               </w:rPr>
             </w:pPr>
+            <w:proofErr w:type="spellStart"/>
             <w:r>
               <w:rPr>
                 <w:lang w:val="en-US"/>
               </w:rPr>
               <w:t>pAcronymeEquipe</w:t>
             </w:r>
+            <w:proofErr w:type="spellEnd"/>
             <w:r>
               <w:rPr>
                 <w:lang w:val="en-US"/>
               </w:rPr>
               <w:t xml:space="preserve">: </w:t>
             </w:r>
+            <w:proofErr w:type="spellStart"/>
             <w:r>
               <w:rPr>
                 <w:b w:val="0"/>
                 <w:bCs w:val="0"/>
                 <w:lang w:val="en-US"/>
               </w:rPr>
-              <w:t>Acronyme d’une équipe.</w:t>
+              <w:t>Acronyme</w:t>
+            </w:r>
+            <w:proofErr w:type="spellEnd"/>
+            <w:r>
+              <w:rPr>
+                <w:b w:val="0"/>
+                <w:bCs w:val="0"/>
+                <w:lang w:val="en-US"/>
+              </w:rPr>
+              <w:t xml:space="preserve"> </w:t>
+            </w:r>
+            <w:proofErr w:type="spellStart"/>
+            <w:r>
+              <w:rPr>
+                <w:b w:val="0"/>
+                <w:bCs w:val="0"/>
+                <w:lang w:val="en-US"/>
+              </w:rPr>
+              <w:t>d’une</w:t>
+            </w:r>
+            <w:proofErr w:type="spellEnd"/>
+            <w:r>
+              <w:rPr>
+                <w:b w:val="0"/>
+                <w:bCs w:val="0"/>
+                <w:lang w:val="en-US"/>
+              </w:rPr>
+              <w:t xml:space="preserve"> </w:t>
+            </w:r>
+            <w:proofErr w:type="spellStart"/>
+            <w:r>
+              <w:rPr>
+                <w:b w:val="0"/>
+                <w:bCs w:val="0"/>
+                <w:lang w:val="en-US"/>
+              </w:rPr>
+              <w:t>équipe</w:t>
+            </w:r>
+            <w:proofErr w:type="spellEnd"/>
+            <w:r>
+              <w:rPr>
+                <w:b w:val="0"/>
+                <w:bCs w:val="0"/>
+                <w:lang w:val="en-US"/>
+              </w:rPr>
+              <w:t>.</w:t>
             </w:r>
           </w:p>
         </w:tc>
@@ -10884,7 +11880,15 @@
     </w:tbl>
     <w:p>
       <w:r>
-        <w:t>Vérifie si la longueur de l’acronyme est valide, qu’il fasse au moins 1 cractère.</w:t>
+        <w:t xml:space="preserve">Vérifie si la longueur de l’acronyme est valide, qu’il fasse au moins 1 </w:t>
+      </w:r>
+      <w:proofErr w:type="spellStart"/>
+      <w:r>
+        <w:t>cractère</w:t>
+      </w:r>
+      <w:proofErr w:type="spellEnd"/>
+      <w:r>
+        <w:t>.</w:t>
       </w:r>
     </w:p>
     <w:p/>
@@ -10912,6 +11916,7 @@
                 <w:lang w:val="en-US"/>
               </w:rPr>
             </w:pPr>
+            <w:proofErr w:type="spellStart"/>
             <w:proofErr w:type="gramStart"/>
             <w:r>
               <w:rPr>
@@ -10919,12 +11924,14 @@
               </w:rPr>
               <w:t>demarrerTournoi</w:t>
             </w:r>
+            <w:proofErr w:type="spellEnd"/>
             <w:r>
               <w:rPr>
                 <w:lang w:val="en-US"/>
               </w:rPr>
               <w:t>(</w:t>
             </w:r>
+            <w:proofErr w:type="spellStart"/>
             <w:proofErr w:type="gramEnd"/>
             <w:r>
               <w:rPr>
@@ -10938,6 +11945,7 @@
               </w:rPr>
               <w:t>IdTournoi</w:t>
             </w:r>
+            <w:proofErr w:type="spellEnd"/>
             <w:r>
               <w:rPr>
                 <w:lang w:val="en-US"/>
@@ -10974,6 +11982,7 @@
                 <w:lang w:val="en-US"/>
               </w:rPr>
             </w:pPr>
+            <w:proofErr w:type="spellStart"/>
             <w:r>
               <w:rPr>
                 <w:lang w:val="en-US"/>
@@ -10984,15 +11993,50 @@
               <w:rPr>
                 <w:lang w:val="en-US"/>
               </w:rPr>
-              <w:t xml:space="preserve">IdTournoi: </w:t>
-            </w:r>
-            <w:r>
-              <w:rPr>
-                <w:b w:val="0"/>
-                <w:bCs w:val="0"/>
+              <w:t>IdTournoi</w:t>
+            </w:r>
+            <w:proofErr w:type="spellEnd"/>
+            <w:r>
+              <w:rPr>
                 <w:lang w:val="en-US"/>
               </w:rPr>
-              <w:t>Tournoi à démarrer.</w:t>
+              <w:t xml:space="preserve">: </w:t>
+            </w:r>
+            <w:proofErr w:type="spellStart"/>
+            <w:r>
+              <w:rPr>
+                <w:b w:val="0"/>
+                <w:bCs w:val="0"/>
+                <w:lang w:val="en-US"/>
+              </w:rPr>
+              <w:t>Tournoi</w:t>
+            </w:r>
+            <w:proofErr w:type="spellEnd"/>
+            <w:r>
+              <w:rPr>
+                <w:b w:val="0"/>
+                <w:bCs w:val="0"/>
+                <w:lang w:val="en-US"/>
+              </w:rPr>
+              <w:t xml:space="preserve"> à </w:t>
+            </w:r>
+            <w:proofErr w:type="spellStart"/>
+            <w:r>
+              <w:rPr>
+                <w:b w:val="0"/>
+                <w:bCs w:val="0"/>
+                <w:lang w:val="en-US"/>
+              </w:rPr>
+              <w:t>démarrer</w:t>
+            </w:r>
+            <w:proofErr w:type="spellEnd"/>
+            <w:r>
+              <w:rPr>
+                <w:b w:val="0"/>
+                <w:bCs w:val="0"/>
+                <w:lang w:val="en-US"/>
+              </w:rPr>
+              <w:t>.</w:t>
             </w:r>
           </w:p>
         </w:tc>
@@ -11071,10 +12115,12 @@
             <w:tcW w:w="9062" w:type="dxa"/>
           </w:tcPr>
           <w:p>
+            <w:proofErr w:type="spellStart"/>
             <w:proofErr w:type="gramStart"/>
             <w:r>
               <w:t>verifierSerieSuivanteCommencee</w:t>
             </w:r>
+            <w:proofErr w:type="spellEnd"/>
             <w:proofErr w:type="gramEnd"/>
             <w:r>
               <w:t xml:space="preserve"> </w:t>
@@ -11082,11 +12128,29 @@
             <w:r>
               <w:t>(</w:t>
             </w:r>
-            <w:r>
-              <w:t xml:space="preserve">pIdSerie INT, pNoTour INT, </w:t>
-            </w:r>
-            <w:r>
-              <w:t>pIdTournoi INT)</w:t>
+            <w:proofErr w:type="spellStart"/>
+            <w:r>
+              <w:t>pIdSerie</w:t>
+            </w:r>
+            <w:proofErr w:type="spellEnd"/>
+            <w:r>
+              <w:t xml:space="preserve"> INT, </w:t>
+            </w:r>
+            <w:proofErr w:type="spellStart"/>
+            <w:r>
+              <w:t>pNoTour</w:t>
+            </w:r>
+            <w:proofErr w:type="spellEnd"/>
+            <w:r>
+              <w:t xml:space="preserve"> INT, </w:t>
+            </w:r>
+            <w:proofErr w:type="spellStart"/>
+            <w:r>
+              <w:t>pIdTournoi</w:t>
+            </w:r>
+            <w:proofErr w:type="spellEnd"/>
+            <w:r>
+              <w:t xml:space="preserve"> INT)</w:t>
             </w:r>
           </w:p>
         </w:tc>
@@ -11101,10 +12165,12 @@
             <w:tcW w:w="9062" w:type="dxa"/>
           </w:tcPr>
           <w:p>
+            <w:proofErr w:type="spellStart"/>
             <w:proofErr w:type="gramStart"/>
             <w:r>
               <w:t>pIdSerie</w:t>
             </w:r>
+            <w:proofErr w:type="spellEnd"/>
             <w:proofErr w:type="gramEnd"/>
             <w:r>
               <w:t xml:space="preserve"> : </w:t>
@@ -11133,10 +12199,12 @@
             <w:tcW w:w="9062" w:type="dxa"/>
           </w:tcPr>
           <w:p>
+            <w:proofErr w:type="spellStart"/>
             <w:proofErr w:type="gramStart"/>
             <w:r>
               <w:t>pNoTour</w:t>
             </w:r>
+            <w:proofErr w:type="spellEnd"/>
             <w:proofErr w:type="gramEnd"/>
             <w:r>
               <w:t xml:space="preserve"> : </w:t>
@@ -11168,10 +12236,12 @@
             <w:tcW w:w="9062" w:type="dxa"/>
           </w:tcPr>
           <w:p>
+            <w:proofErr w:type="spellStart"/>
             <w:proofErr w:type="gramStart"/>
             <w:r>
               <w:t>pIdTournoi</w:t>
             </w:r>
+            <w:proofErr w:type="spellEnd"/>
             <w:proofErr w:type="gramEnd"/>
             <w:r>
               <w:t> :</w:t>
@@ -11249,28 +12319,86 @@
                 <w:lang w:val="en-US"/>
               </w:rPr>
             </w:pPr>
+            <w:proofErr w:type="spellStart"/>
             <w:proofErr w:type="gramStart"/>
             <w:r>
               <w:t>tenterPromotion</w:t>
             </w:r>
+            <w:proofErr w:type="spellEnd"/>
             <w:proofErr w:type="gramEnd"/>
             <w:r>
               <w:rPr>
                 <w:lang w:val="en-US"/>
               </w:rPr>
-              <w:t xml:space="preserve"> (pIdMatch </w:t>
-            </w:r>
+              <w:t xml:space="preserve"> (</w:t>
+            </w:r>
+            <w:proofErr w:type="spellStart"/>
             <w:r>
               <w:rPr>
                 <w:lang w:val="en-US"/>
               </w:rPr>
+              <w:t>pIdMatch</w:t>
+            </w:r>
+            <w:proofErr w:type="spellEnd"/>
+            <w:r>
+              <w:rPr>
+                <w:lang w:val="en-US"/>
+              </w:rPr>
+              <w:t xml:space="preserve"> </w:t>
+            </w:r>
+            <w:r>
+              <w:rPr>
+                <w:lang w:val="en-US"/>
+              </w:rPr>
               <w:t>INT</w:t>
             </w:r>
             <w:r>
               <w:rPr>
                 <w:lang w:val="en-US"/>
               </w:rPr>
-              <w:t>, pIdSerie INT, pNoTour INT, pIdTournoi INT)</w:t>
+              <w:t xml:space="preserve">, </w:t>
+            </w:r>
+            <w:proofErr w:type="spellStart"/>
+            <w:r>
+              <w:rPr>
+                <w:lang w:val="en-US"/>
+              </w:rPr>
+              <w:t>pIdSerie</w:t>
+            </w:r>
+            <w:proofErr w:type="spellEnd"/>
+            <w:r>
+              <w:rPr>
+                <w:lang w:val="en-US"/>
+              </w:rPr>
+              <w:t xml:space="preserve"> INT, </w:t>
+            </w:r>
+            <w:proofErr w:type="spellStart"/>
+            <w:r>
+              <w:rPr>
+                <w:lang w:val="en-US"/>
+              </w:rPr>
+              <w:t>pNoTour</w:t>
+            </w:r>
+            <w:proofErr w:type="spellEnd"/>
+            <w:r>
+              <w:rPr>
+                <w:lang w:val="en-US"/>
+              </w:rPr>
+              <w:t xml:space="preserve"> INT, </w:t>
+            </w:r>
+            <w:proofErr w:type="spellStart"/>
+            <w:r>
+              <w:rPr>
+                <w:lang w:val="en-US"/>
+              </w:rPr>
+              <w:t>pIdTournoi</w:t>
+            </w:r>
+            <w:proofErr w:type="spellEnd"/>
+            <w:r>
+              <w:rPr>
+                <w:lang w:val="en-US"/>
+              </w:rPr>
+              <w:t xml:space="preserve"> INT)</w:t>
             </w:r>
           </w:p>
         </w:tc>
@@ -11290,11 +12418,19 @@
                 <w:lang w:val="en-US"/>
               </w:rPr>
             </w:pPr>
+            <w:proofErr w:type="spellStart"/>
             <w:r>
               <w:rPr>
                 <w:lang w:val="en-US"/>
               </w:rPr>
-              <w:t xml:space="preserve">pIdMatch: </w:t>
+              <w:t>pIdMatch</w:t>
+            </w:r>
+            <w:proofErr w:type="spellEnd"/>
+            <w:r>
+              <w:rPr>
+                <w:lang w:val="en-US"/>
+              </w:rPr>
+              <w:t xml:space="preserve">: </w:t>
             </w:r>
             <w:r>
               <w:rPr>
@@ -11314,10 +12450,12 @@
             <w:tcW w:w="9062" w:type="dxa"/>
           </w:tcPr>
           <w:p>
+            <w:proofErr w:type="spellStart"/>
             <w:proofErr w:type="gramStart"/>
             <w:r>
               <w:t>pIdSerie</w:t>
             </w:r>
+            <w:proofErr w:type="spellEnd"/>
             <w:proofErr w:type="gramEnd"/>
             <w:r>
               <w:t xml:space="preserve"> : </w:t>
@@ -11349,10 +12487,12 @@
             <w:tcW w:w="9062" w:type="dxa"/>
           </w:tcPr>
           <w:p>
+            <w:proofErr w:type="spellStart"/>
             <w:proofErr w:type="gramStart"/>
             <w:r>
               <w:t>pNoTour</w:t>
             </w:r>
+            <w:proofErr w:type="spellEnd"/>
             <w:proofErr w:type="gramEnd"/>
             <w:r>
               <w:t xml:space="preserve"> : </w:t>
@@ -11381,10 +12521,12 @@
             <w:tcW w:w="9062" w:type="dxa"/>
           </w:tcPr>
           <w:p>
+            <w:proofErr w:type="spellStart"/>
             <w:proofErr w:type="gramStart"/>
             <w:r>
               <w:t>pIdTournoi</w:t>
             </w:r>
+            <w:proofErr w:type="spellEnd"/>
             <w:proofErr w:type="gramEnd"/>
             <w:r>
               <w:t> :</w:t>
@@ -11445,6 +12587,7 @@
             <w:tcW w:w="9062" w:type="dxa"/>
           </w:tcPr>
           <w:p>
+            <w:proofErr w:type="spellStart"/>
             <w:proofErr w:type="gramStart"/>
             <w:r>
               <w:t>annuler</w:t>
@@ -11453,6 +12596,7 @@
             <w:r>
               <w:t>_tournoi</w:t>
             </w:r>
+            <w:proofErr w:type="spellEnd"/>
           </w:p>
         </w:tc>
       </w:tr>
@@ -11563,6 +12707,7 @@
             <w:tcW w:w="9062" w:type="dxa"/>
           </w:tcPr>
           <w:p>
+            <w:proofErr w:type="spellStart"/>
             <w:proofErr w:type="gramStart"/>
             <w:r>
               <w:t>supprimer</w:t>
@@ -11571,6 +12716,7 @@
             <w:r>
               <w:t>_tournoi_annule</w:t>
             </w:r>
+            <w:proofErr w:type="spellEnd"/>
           </w:p>
         </w:tc>
       </w:tr>
@@ -11800,8 +12946,30 @@
         <w:rPr>
           <w:u w:val="single"/>
         </w:rPr>
-        <w:t>Le champ dateHeureDebut est strictement plus petite que dateHeureFin</w:t>
-      </w:r>
+        <w:t xml:space="preserve">Le champ </w:t>
+      </w:r>
+      <w:proofErr w:type="spellStart"/>
+      <w:r>
+        <w:rPr>
+          <w:u w:val="single"/>
+        </w:rPr>
+        <w:t>dateHeureDebut</w:t>
+      </w:r>
+      <w:proofErr w:type="spellEnd"/>
+      <w:r>
+        <w:rPr>
+          <w:u w:val="single"/>
+        </w:rPr>
+        <w:t xml:space="preserve"> est strictement plus petite que </w:t>
+      </w:r>
+      <w:proofErr w:type="spellStart"/>
+      <w:r>
+        <w:rPr>
+          <w:u w:val="single"/>
+        </w:rPr>
+        <w:t>dateHeureFin</w:t>
+      </w:r>
+      <w:proofErr w:type="spellEnd"/>
     </w:p>
     <w:p>
       <w:pPr>
@@ -11812,7 +12980,15 @@
       </w:pPr>
       <w:r>
         <w:tab/>
-        <w:t>[Insertion, Mise à jour] : Appel de la procédure verifierDatePlusPetite.</w:t>
+        <w:t xml:space="preserve">[Insertion, Mise à jour] : Appel de la procédure </w:t>
+      </w:r>
+      <w:proofErr w:type="spellStart"/>
+      <w:r>
+        <w:t>verifierDatePlusPetite</w:t>
+      </w:r>
+      <w:proofErr w:type="spellEnd"/>
+      <w:r>
+        <w:t>.</w:t>
       </w:r>
     </w:p>
     <w:p>
@@ -11836,8 +13012,16 @@
         <w:rPr>
           <w:u w:val="single"/>
         </w:rPr>
-        <w:t>champ  dateHeureDebut</w:t>
-      </w:r>
+        <w:t xml:space="preserve">champ  </w:t>
+      </w:r>
+      <w:proofErr w:type="spellStart"/>
+      <w:r>
+        <w:rPr>
+          <w:u w:val="single"/>
+        </w:rPr>
+        <w:t>dateHeureDebut</w:t>
+      </w:r>
+      <w:proofErr w:type="spellEnd"/>
       <w:proofErr w:type="gramEnd"/>
       <w:r>
         <w:rPr>
@@ -11854,7 +13038,15 @@
       </w:pPr>
       <w:r>
         <w:tab/>
-        <w:t>[Insertion, Mise à jour] : Appel de la procédure verifierDatePassee.</w:t>
+        <w:t xml:space="preserve">[Insertion, Mise à jour] : Appel de la procédure </w:t>
+      </w:r>
+      <w:proofErr w:type="spellStart"/>
+      <w:r>
+        <w:t>verifierDatePassee</w:t>
+      </w:r>
+      <w:proofErr w:type="spellEnd"/>
+      <w:r>
+        <w:t>.</w:t>
       </w:r>
     </w:p>
     <w:p>
@@ -11868,6 +13060,7 @@
           <w:bCs/>
         </w:rPr>
       </w:pPr>
+      <w:proofErr w:type="spellStart"/>
       <w:r>
         <w:rPr>
           <w:b/>
@@ -11889,6 +13082,7 @@
         </w:rPr>
         <w:t>Equipe</w:t>
       </w:r>
+      <w:proofErr w:type="spellEnd"/>
     </w:p>
     <w:p>
       <w:pPr>
@@ -11904,7 +13098,21 @@
         <w:rPr>
           <w:u w:val="single"/>
         </w:rPr>
-        <w:t>La date d’inscription d’une équipe est plus vieille que la dateDebut du tournoi</w:t>
+        <w:t xml:space="preserve">La date d’inscription d’une équipe est plus vieille que la </w:t>
+      </w:r>
+      <w:proofErr w:type="spellStart"/>
+      <w:r>
+        <w:rPr>
+          <w:u w:val="single"/>
+        </w:rPr>
+        <w:t>dateDebut</w:t>
+      </w:r>
+      <w:proofErr w:type="spellEnd"/>
+      <w:r>
+        <w:rPr>
+          <w:u w:val="single"/>
+        </w:rPr>
+        <w:t xml:space="preserve"> du tournoi</w:t>
       </w:r>
     </w:p>
     <w:p>
@@ -11915,7 +13123,15 @@
       </w:pPr>
       <w:r>
         <w:tab/>
-        <w:t>[Insertion, Mise à jour] : Appel de la procédure verifierTournoiEnAttente.</w:t>
+        <w:t xml:space="preserve">[Insertion, Mise à jour] : Appel de la procédure </w:t>
+      </w:r>
+      <w:proofErr w:type="spellStart"/>
+      <w:r>
+        <w:t>verifierTournoiEnAttente</w:t>
+      </w:r>
+      <w:proofErr w:type="spellEnd"/>
+      <w:r>
+        <w:t>.</w:t>
       </w:r>
     </w:p>
     <w:p>
@@ -11946,7 +13162,15 @@
         <w:tab/>
       </w:r>
       <w:r>
-        <w:t>[Insertion, Mise à jour] : Appel de la procédure verifierEquipeComplete.</w:t>
+        <w:t xml:space="preserve">[Insertion, Mise à jour] : Appel de la procédure </w:t>
+      </w:r>
+      <w:proofErr w:type="spellStart"/>
+      <w:r>
+        <w:t>verifierEquipeComplete</w:t>
+      </w:r>
+      <w:proofErr w:type="spellEnd"/>
+      <w:r>
+        <w:t>.</w:t>
       </w:r>
     </w:p>
     <w:p>
@@ -11969,7 +13193,15 @@
         <w:ind w:firstLine="708"/>
       </w:pPr>
       <w:r>
-        <w:t>[Insertion, Mise à jour] : Appel de la procédure aUneInscriptionEnCours.</w:t>
+        <w:t xml:space="preserve">[Insertion, Mise à jour] : Appel de la procédure </w:t>
+      </w:r>
+      <w:proofErr w:type="spellStart"/>
+      <w:r>
+        <w:t>aUneInscriptionEnCours</w:t>
+      </w:r>
+      <w:proofErr w:type="spellEnd"/>
+      <w:r>
+        <w:t>.</w:t>
       </w:r>
     </w:p>
     <w:p>
@@ -11993,7 +13225,15 @@
         </w:tabs>
       </w:pPr>
       <w:r>
-        <w:t xml:space="preserve">              [Insertion, Mise à jour] : Appel de la procédure verifierTournoiEnAttente.</w:t>
+        <w:t xml:space="preserve">              [Insertion, Mise à jour] : Appel de la procédure </w:t>
+      </w:r>
+      <w:proofErr w:type="spellStart"/>
+      <w:r>
+        <w:t>verifierTournoiEnAttente</w:t>
+      </w:r>
+      <w:proofErr w:type="spellEnd"/>
+      <w:r>
+        <w:t>.</w:t>
       </w:r>
     </w:p>
     <w:p>
@@ -12019,7 +13259,21 @@
         <w:rPr>
           <w:u w:val="single"/>
         </w:rPr>
-        <w:t>Le champ longueurMaxSerie = [1,3,5,7].</w:t>
+        <w:t xml:space="preserve">Le champ </w:t>
+      </w:r>
+      <w:proofErr w:type="spellStart"/>
+      <w:r>
+        <w:rPr>
+          <w:u w:val="single"/>
+        </w:rPr>
+        <w:t>longueurMaxSerie</w:t>
+      </w:r>
+      <w:proofErr w:type="spellEnd"/>
+      <w:r>
+        <w:rPr>
+          <w:u w:val="single"/>
+        </w:rPr>
+        <w:t xml:space="preserve"> = [1,3,5,7].</w:t>
       </w:r>
     </w:p>
     <w:p>
@@ -12030,13 +13284,22 @@
       </w:pPr>
       <w:r>
         <w:tab/>
-        <w:t>[Insertion, Mise à jour] : Appel de la procédure verifierLongueurMaxSerie.</w:t>
-      </w:r>
-    </w:p>
-    <w:p>
-      <w:pPr>
-        <w:spacing w:after="120"/>
-      </w:pPr>
+        <w:t xml:space="preserve">[Insertion, Mise à jour] : Appel de la procédure </w:t>
+      </w:r>
+      <w:proofErr w:type="spellStart"/>
+      <w:r>
+        <w:t>verifierLongueurMaxSerie</w:t>
+      </w:r>
+      <w:proofErr w:type="spellEnd"/>
+      <w:r>
+        <w:t>.</w:t>
+      </w:r>
+    </w:p>
+    <w:p>
+      <w:pPr>
+        <w:spacing w:after="120"/>
+      </w:pPr>
+      <w:proofErr w:type="spellStart"/>
       <w:r>
         <w:rPr>
           <w:b/>
@@ -12058,6 +13321,7 @@
         </w:rPr>
         <w:t>rie</w:t>
       </w:r>
+      <w:proofErr w:type="spellEnd"/>
     </w:p>
     <w:p>
       <w:pPr>
@@ -12087,14 +13351,30 @@
       </w:r>
       <w:r>
         <w:tab/>
-        <w:t>Appel de la procédure verifierInscription pour les deux équipes.</w:t>
+        <w:t xml:space="preserve">Appel de la procédure </w:t>
+      </w:r>
+      <w:proofErr w:type="spellStart"/>
+      <w:r>
+        <w:t>verifierInscription</w:t>
+      </w:r>
+      <w:proofErr w:type="spellEnd"/>
+      <w:r>
+        <w:t xml:space="preserve"> pour les deux équipes.</w:t>
       </w:r>
       <w:r>
         <w:tab/>
       </w:r>
       <w:r>
         <w:tab/>
-        <w:t>Appel de la procédure verifierMemeEquipe.</w:t>
+        <w:t xml:space="preserve">Appel de la procédure </w:t>
+      </w:r>
+      <w:proofErr w:type="spellStart"/>
+      <w:r>
+        <w:t>verifierMemeEquipe</w:t>
+      </w:r>
+      <w:proofErr w:type="spellEnd"/>
+      <w:r>
+        <w:t>.</w:t>
       </w:r>
       <w:r>
         <w:br/>
@@ -12104,7 +13384,15 @@
       </w:r>
       <w:r>
         <w:tab/>
-        <w:t>Appel de la procédure verifierSeedingCorrect.</w:t>
+        <w:t xml:space="preserve">Appel de la procédure </w:t>
+      </w:r>
+      <w:proofErr w:type="spellStart"/>
+      <w:r>
+        <w:t>verifierSeedingCorrect</w:t>
+      </w:r>
+      <w:proofErr w:type="spellEnd"/>
+      <w:r>
+        <w:t>.</w:t>
       </w:r>
     </w:p>
     <w:p>
@@ -12156,7 +13444,15 @@
       </w:r>
       <w:r>
         <w:tab/>
-        <w:t xml:space="preserve">Lors de l’appel à la procédure vérifierSeedingCorrect, si un des </w:t>
+        <w:t xml:space="preserve">Lors de l’appel à la procédure </w:t>
+      </w:r>
+      <w:proofErr w:type="spellStart"/>
+      <w:r>
+        <w:t>vérifierSeedingCorrect</w:t>
+      </w:r>
+      <w:proofErr w:type="spellEnd"/>
+      <w:r>
+        <w:t xml:space="preserve">, si un des </w:t>
       </w:r>
       <w:r>
         <w:br/>
@@ -12177,7 +13473,15 @@
       </w:r>
       <w:r>
         <w:tab/>
-        <w:t>fonction vainqueurMatch. La final est vérifiée lorsqu’on termine</w:t>
+        <w:t xml:space="preserve">fonction </w:t>
+      </w:r>
+      <w:proofErr w:type="spellStart"/>
+      <w:r>
+        <w:t>vainqueurMatch</w:t>
+      </w:r>
+      <w:proofErr w:type="spellEnd"/>
+      <w:r>
+        <w:t>. La final est vérifiée lorsqu’on termine</w:t>
       </w:r>
       <w:r>
         <w:br/>
@@ -12219,7 +13523,15 @@
       </w:r>
       <w:r>
         <w:tab/>
-        <w:t>Appel de verifierSeedingIncorrect. Pour que l’équipe soit ajoutée,</w:t>
+        <w:t xml:space="preserve">Appel de </w:t>
+      </w:r>
+      <w:proofErr w:type="spellStart"/>
+      <w:r>
+        <w:t>verifierSeedingIncorrect</w:t>
+      </w:r>
+      <w:proofErr w:type="spellEnd"/>
+      <w:r>
+        <w:t>. Pour que l’équipe soit ajoutée,</w:t>
       </w:r>
       <w:r>
         <w:br/>
@@ -12239,7 +13551,14 @@
       </w:r>
       <w:r>
         <w:tab/>
-        <w:t>vainqueurSerie qui n’accepte pas que la série précédente n’ait pas</w:t>
+      </w:r>
+      <w:proofErr w:type="spellStart"/>
+      <w:r>
+        <w:t>vainqueurSerie</w:t>
+      </w:r>
+      <w:proofErr w:type="spellEnd"/>
+      <w:r>
+        <w:t xml:space="preserve"> qui n’accepte pas que la série précédente n’ait pas</w:t>
       </w:r>
       <w:r>
         <w:br/>
@@ -12258,7 +13577,15 @@
         <w:t>ème</w:t>
       </w:r>
       <w:r>
-        <w:t xml:space="preserve"> enregistrement Match_Joueur,</w:t>
+        <w:t xml:space="preserve"> enregistrement </w:t>
+      </w:r>
+      <w:proofErr w:type="spellStart"/>
+      <w:r>
+        <w:t>Match_Joueur</w:t>
+      </w:r>
+      <w:proofErr w:type="spellEnd"/>
+      <w:r>
+        <w:t>,</w:t>
       </w:r>
       <w:r>
         <w:br/>
@@ -12278,7 +13605,14 @@
       </w:r>
       <w:r>
         <w:tab/>
-        <w:t>vainqueurSerie, si oui le tournoi est terminé.</w:t>
+      </w:r>
+      <w:proofErr w:type="spellStart"/>
+      <w:r>
+        <w:t>vainqueurSerie</w:t>
+      </w:r>
+      <w:proofErr w:type="spellEnd"/>
+      <w:r>
+        <w:t>, si oui le tournoi est terminé.</w:t>
       </w:r>
     </w:p>
     <w:p>
@@ -12298,6 +13632,7 @@
           <w:bCs/>
         </w:rPr>
       </w:pPr>
+      <w:proofErr w:type="spellStart"/>
       <w:r>
         <w:rPr>
           <w:b/>
@@ -12319,6 +13654,7 @@
         </w:rPr>
         <w:t>Joueur</w:t>
       </w:r>
+      <w:proofErr w:type="spellEnd"/>
     </w:p>
     <w:p>
       <w:pPr>
@@ -12345,7 +13681,15 @@
         <w:tab/>
       </w:r>
       <w:r>
-        <w:t>[Insertion, Mise à jour] : Appel de la procédure vérifierJoueurEstDansEquipeSerie.</w:t>
+        <w:t xml:space="preserve">[Insertion, Mise à jour] : Appel de la procédure </w:t>
+      </w:r>
+      <w:proofErr w:type="spellStart"/>
+      <w:r>
+        <w:t>vérifierJoueurEstDansEquipeSerie</w:t>
+      </w:r>
+      <w:proofErr w:type="spellEnd"/>
+      <w:r>
+        <w:t>.</w:t>
       </w:r>
     </w:p>
     <w:p>
@@ -12398,7 +13742,15 @@
       </w:pPr>
       <w:r>
         <w:tab/>
-        <w:t>[Insertion, Mise à jouer] : Appel de la procédure verifierJoueurEstDansEquipeSerie.</w:t>
+        <w:t xml:space="preserve">[Insertion, Mise à jouer] : Appel de la procédure </w:t>
+      </w:r>
+      <w:proofErr w:type="spellStart"/>
+      <w:r>
+        <w:t>verifierJoueurEstDansEquipeSerie</w:t>
+      </w:r>
+      <w:proofErr w:type="spellEnd"/>
+      <w:r>
+        <w:t>.</w:t>
       </w:r>
     </w:p>
     <w:p>
@@ -12457,8 +13809,13 @@
       <w:r>
         <w:t xml:space="preserve"> dans </w:t>
       </w:r>
-      <w:r>
-        <w:t>Equipe_Joueur.</w:t>
+      <w:proofErr w:type="spellStart"/>
+      <w:r>
+        <w:t>Equipe_Joueur</w:t>
+      </w:r>
+      <w:proofErr w:type="spellEnd"/>
+      <w:r>
+        <w:t>.</w:t>
       </w:r>
       <w:r>
         <w:br/>
@@ -12507,7 +13864,15 @@
       </w:pPr>
       <w:r>
         <w:tab/>
-        <w:t>[Insertion, Mise à jour[ : Appel à la procédure verifierDateFuture.</w:t>
+        <w:t xml:space="preserve">[Insertion, Mise à jour[ : Appel à la procédure </w:t>
+      </w:r>
+      <w:proofErr w:type="spellStart"/>
+      <w:r>
+        <w:t>verifierDateFuture</w:t>
+      </w:r>
+      <w:proofErr w:type="spellEnd"/>
+      <w:r>
+        <w:t>.</w:t>
       </w:r>
     </w:p>
     <w:p>
@@ -12560,6 +13925,7 @@
           <w:bCs/>
         </w:rPr>
       </w:pPr>
+      <w:proofErr w:type="spellStart"/>
       <w:r>
         <w:rPr>
           <w:b/>
@@ -12567,6 +13933,7 @@
         </w:rPr>
         <w:t>Equipe_Joueur</w:t>
       </w:r>
+      <w:proofErr w:type="spellEnd"/>
     </w:p>
     <w:p>
       <w:pPr>
@@ -12584,12 +13951,28 @@
         </w:rPr>
         <w:t xml:space="preserve">Le champ </w:t>
       </w:r>
+      <w:proofErr w:type="spellStart"/>
       <w:r>
         <w:rPr>
           <w:u w:val="single"/>
         </w:rPr>
-        <w:t>dateHeureArrivee est forcément plus petite que dateHeureDepart</w:t>
-      </w:r>
+        <w:t>dateHeureArrivee</w:t>
+      </w:r>
+      <w:proofErr w:type="spellEnd"/>
+      <w:r>
+        <w:rPr>
+          <w:u w:val="single"/>
+        </w:rPr>
+        <w:t xml:space="preserve"> est forcément plus petite que </w:t>
+      </w:r>
+      <w:proofErr w:type="spellStart"/>
+      <w:r>
+        <w:rPr>
+          <w:u w:val="single"/>
+        </w:rPr>
+        <w:t>dateHeureDepart</w:t>
+      </w:r>
+      <w:proofErr w:type="spellEnd"/>
     </w:p>
     <w:p>
       <w:pPr>
@@ -12601,7 +13984,15 @@
       </w:pPr>
       <w:r>
         <w:tab/>
-        <w:t>[Insertion, Mise à jour] : Appel de la procédure vérifierDateArriveeDepart.</w:t>
+        <w:t xml:space="preserve">[Insertion, Mise à jour] : Appel de la procédure </w:t>
+      </w:r>
+      <w:proofErr w:type="spellStart"/>
+      <w:r>
+        <w:t>vérifierDateArriveeDepart</w:t>
+      </w:r>
+      <w:proofErr w:type="spellEnd"/>
+      <w:r>
+        <w:t>.</w:t>
       </w:r>
     </w:p>
     <w:p>
@@ -12631,7 +14022,15 @@
       </w:pPr>
       <w:r>
         <w:tab/>
-        <w:t>[Insertion] : Appel de la procédure estDejaDansUneEquipe.</w:t>
+        <w:t xml:space="preserve">[Insertion] : Appel de la procédure </w:t>
+      </w:r>
+      <w:proofErr w:type="spellStart"/>
+      <w:r>
+        <w:t>estDejaDansUneEquipe</w:t>
+      </w:r>
+      <w:proofErr w:type="spellEnd"/>
+      <w:r>
+        <w:t>.</w:t>
       </w:r>
     </w:p>
     <w:p>
@@ -12658,7 +14057,15 @@
       </w:pPr>
       <w:r>
         <w:tab/>
-        <w:t>[Mise à jour] : Appel de la fonction aUneInscriptionEnCours, lève un signal si nécessaire.</w:t>
+        <w:t xml:space="preserve">[Mise à jour] : Appel de la fonction </w:t>
+      </w:r>
+      <w:proofErr w:type="spellStart"/>
+      <w:r>
+        <w:t>aUneInscriptionEnCours</w:t>
+      </w:r>
+      <w:proofErr w:type="spellEnd"/>
+      <w:r>
+        <w:t>, lève un signal si nécessaire.</w:t>
       </w:r>
     </w:p>
     <w:p>
@@ -12686,7 +14093,15 @@
       <w:r>
         <w:lastRenderedPageBreak/>
         <w:tab/>
-        <w:t>[Insertion] : Appel de la procédure verifierDejaDansUneEquipe.</w:t>
+        <w:t xml:space="preserve">[Insertion] : Appel de la procédure </w:t>
+      </w:r>
+      <w:proofErr w:type="spellStart"/>
+      <w:r>
+        <w:t>verifierDejaDansUneEquipe</w:t>
+      </w:r>
+      <w:proofErr w:type="spellEnd"/>
+      <w:r>
+        <w:t>.</w:t>
       </w:r>
     </w:p>
     <w:p>
@@ -12799,6 +14214,7 @@
           <w:bCs/>
         </w:rPr>
       </w:pPr>
+      <w:proofErr w:type="spellStart"/>
       <w:r>
         <w:rPr>
           <w:b/>
@@ -12806,6 +14222,7 @@
         </w:rPr>
         <w:t>Tournoi_Equipe</w:t>
       </w:r>
+      <w:proofErr w:type="spellEnd"/>
     </w:p>
     <w:p>
       <w:pPr>
@@ -12873,6 +14290,7 @@
           <w:bCs/>
         </w:rPr>
       </w:pPr>
+      <w:proofErr w:type="spellStart"/>
       <w:r>
         <w:rPr>
           <w:b/>
@@ -12880,6 +14298,7 @@
         </w:rPr>
         <w:t>Serie</w:t>
       </w:r>
+      <w:proofErr w:type="spellEnd"/>
     </w:p>
     <w:p>
       <w:pPr>
@@ -12896,11 +14315,27 @@
       </w:r>
       <w:r>
         <w:br/>
-        <w:t xml:space="preserve">Les équipes qui peuvent joueur dans la série doivent respecter le système de seeding </w:t>
+        <w:t xml:space="preserve">Les équipes qui peuvent joueur dans la série doivent respecter le système de </w:t>
+      </w:r>
+      <w:proofErr w:type="spellStart"/>
+      <w:r>
+        <w:t>seeding</w:t>
+      </w:r>
+      <w:proofErr w:type="spellEnd"/>
+      <w:r>
+        <w:t xml:space="preserve"> </w:t>
       </w:r>
       <w:r>
         <w:br/>
-        <w:t>(Cf. : chapitre « Seeding ») mis en place. De cette manière, nous assurons que les équipes sont inscrites au tournoi et non éliminées.</w:t>
+        <w:t>(Cf. : chapitre « </w:t>
+      </w:r>
+      <w:proofErr w:type="spellStart"/>
+      <w:r>
+        <w:t>Seeding</w:t>
+      </w:r>
+      <w:proofErr w:type="spellEnd"/>
+      <w:r>
+        <w:t> ») mis en place. De cette manière, nous assurons que les équipes sont inscrites au tournoi et non éliminées.</w:t>
       </w:r>
     </w:p>
     <w:p>
@@ -12942,6 +14377,7 @@
           <w:bCs/>
         </w:rPr>
       </w:pPr>
+      <w:proofErr w:type="spellStart"/>
       <w:r>
         <w:rPr>
           <w:b/>
@@ -12949,6 +14385,7 @@
         </w:rPr>
         <w:t>Equipe_Joueur</w:t>
       </w:r>
+      <w:proofErr w:type="spellEnd"/>
     </w:p>
     <w:p>
       <w:pPr>
@@ -12973,7 +14410,25 @@
       </w:r>
       <w:r>
         <w:br/>
-        <w:t>d’arrivée est ‘0000-00-00 00 :00 :00’</w:t>
+        <w:t>d’arrivée est ‘000</w:t>
+      </w:r>
+      <w:r>
+        <w:t>1</w:t>
+      </w:r>
+      <w:r>
+        <w:t>-0</w:t>
+      </w:r>
+      <w:r>
+        <w:t>1</w:t>
+      </w:r>
+      <w:r>
+        <w:t>-0</w:t>
+      </w:r>
+      <w:r>
+        <w:t>1</w:t>
+      </w:r>
+      <w:r>
+        <w:t xml:space="preserve"> 00 :00 :00’</w:t>
       </w:r>
     </w:p>
     <w:p>
@@ -12988,7 +14443,25 @@
       </w:r>
       <w:r>
         <w:br/>
-        <w:t>n’est plus ‘0000-00-00 00 :00 :00’ est que la date de départ est nulle.</w:t>
+        <w:t>n’est plus ‘000</w:t>
+      </w:r>
+      <w:r>
+        <w:t>1</w:t>
+      </w:r>
+      <w:r>
+        <w:t>-0</w:t>
+      </w:r>
+      <w:r>
+        <w:t>1</w:t>
+      </w:r>
+      <w:r>
+        <w:t>-0</w:t>
+      </w:r>
+      <w:r>
+        <w:t>1</w:t>
+      </w:r>
+      <w:r>
+        <w:t xml:space="preserve"> 00 :00 :00’ est que la date de départ est nulle.</w:t>
       </w:r>
     </w:p>
     <w:p>
@@ -13057,6 +14530,7 @@
           <w:bCs/>
         </w:rPr>
       </w:pPr>
+      <w:proofErr w:type="spellStart"/>
       <w:r>
         <w:rPr>
           <w:b/>
@@ -13064,6 +14538,7 @@
         </w:rPr>
         <w:t>Match_joueur</w:t>
       </w:r>
+      <w:proofErr w:type="spellEnd"/>
     </w:p>
     <w:p>
       <w:pPr>
@@ -13109,15 +14584,25 @@
         <w:pStyle w:val="Titre2"/>
       </w:pPr>
       <w:bookmarkStart w:id="23" w:name="_Toc60765963"/>
+      <w:proofErr w:type="spellStart"/>
       <w:r>
         <w:lastRenderedPageBreak/>
         <w:t>Seeding</w:t>
       </w:r>
       <w:bookmarkEnd w:id="23"/>
-    </w:p>
-    <w:p>
-      <w:r>
-        <w:t>Le « seeding » est système qui définit l’emplacement de chaque équipe dans l’arbre de tournoi en fonction de ses résultats.</w:t>
+      <w:proofErr w:type="spellEnd"/>
+    </w:p>
+    <w:p>
+      <w:r>
+        <w:t>Le « </w:t>
+      </w:r>
+      <w:proofErr w:type="spellStart"/>
+      <w:r>
+        <w:t>seeding</w:t>
+      </w:r>
+      <w:proofErr w:type="spellEnd"/>
+      <w:r>
+        <w:t> » est système qui définit l’emplacement de chaque équipe dans l’arbre de tournoi en fonction de ses résultats.</w:t>
       </w:r>
     </w:p>
     <w:p>
@@ -13191,16 +14676,40 @@
         <w:ind w:firstLine="708"/>
       </w:pPr>
       <w:r>
-        <w:t>Soit nS le numéro de la série au tour T.</w:t>
-      </w:r>
-    </w:p>
-    <w:p>
-      <w:r>
-        <w:t>L’équipe 1 est le vainqueur de la série de numéro nS * 2 – 1 du tour T + 1.</w:t>
+        <w:t xml:space="preserve">Soit </w:t>
+      </w:r>
+      <w:proofErr w:type="spellStart"/>
+      <w:r>
+        <w:t>nS</w:t>
+      </w:r>
+      <w:proofErr w:type="spellEnd"/>
+      <w:r>
+        <w:t xml:space="preserve"> le numéro de la série au tour T.</w:t>
+      </w:r>
+    </w:p>
+    <w:p>
+      <w:r>
+        <w:t xml:space="preserve">L’équipe 1 est le vainqueur de la série de numéro </w:t>
+      </w:r>
+      <w:proofErr w:type="spellStart"/>
+      <w:r>
+        <w:t>nS</w:t>
+      </w:r>
+      <w:proofErr w:type="spellEnd"/>
+      <w:r>
+        <w:t xml:space="preserve"> * 2 – 1 du tour T + 1.</w:t>
       </w:r>
       <w:r>
         <w:br/>
-        <w:t>L’équipe 2 est le vainqueur de la série de numéro nS * 2 du tour T + 1.</w:t>
+        <w:t xml:space="preserve">L’équipe 2 est le vainqueur de la série de numéro </w:t>
+      </w:r>
+      <w:proofErr w:type="spellStart"/>
+      <w:r>
+        <w:t>nS</w:t>
+      </w:r>
+      <w:proofErr w:type="spellEnd"/>
+      <w:r>
+        <w:t xml:space="preserve"> * 2 du tour T + 1.</w:t>
       </w:r>
     </w:p>
     <w:p>
@@ -13268,27 +14777,14 @@
       <w:r>
         <w:t xml:space="preserve">Figure </w:t>
       </w:r>
-      <w:r>
-        <w:fldChar w:fldCharType="begin"/>
-      </w:r>
-      <w:r>
-        <w:instrText xml:space="preserve"> SEQ Figure \* ARABIC </w:instrText>
-      </w:r>
-      <w:r>
-        <w:fldChar w:fldCharType="separate"/>
-      </w:r>
-      <w:r>
-        <w:rPr>
-          <w:noProof/>
-        </w:rPr>
-        <w:t>3</w:t>
-      </w:r>
-      <w:r>
-        <w:rPr>
-          <w:noProof/>
-        </w:rPr>
-        <w:fldChar w:fldCharType="end"/>
-      </w:r>
+      <w:fldSimple w:instr=" SEQ Figure \* ARABIC ">
+        <w:r>
+          <w:rPr>
+            <w:noProof/>
+          </w:rPr>
+          <w:t>3</w:t>
+        </w:r>
+      </w:fldSimple>
       <w:r>
         <w:t>Progression dans un arbre de tournoi.</w:t>
       </w:r>
@@ -13353,27 +14849,14 @@
         <w:lang w:val="en-GB"/>
       </w:rPr>
     </w:pPr>
-    <w:r>
-      <w:fldChar w:fldCharType="begin"/>
-    </w:r>
-    <w:r>
-      <w:instrText xml:space="preserve"> DATE   \* MERGEFORMAT </w:instrText>
-    </w:r>
-    <w:r>
-      <w:fldChar w:fldCharType="separate"/>
-    </w:r>
-    <w:r>
-      <w:rPr>
-        <w:noProof/>
-      </w:rPr>
-      <w:t>10.01.2021</w:t>
-    </w:r>
-    <w:r>
-      <w:rPr>
-        <w:noProof/>
-      </w:rPr>
-      <w:fldChar w:fldCharType="end"/>
-    </w:r>
+    <w:fldSimple w:instr=" DATE   \* MERGEFORMAT ">
+      <w:r>
+        <w:rPr>
+          <w:noProof/>
+        </w:rPr>
+        <w:t>11.01.2021</w:t>
+      </w:r>
+    </w:fldSimple>
     <w:r>
       <w:ptab w:relativeTo="margin" w:alignment="center" w:leader="none"/>
     </w:r>
@@ -13567,21 +15050,11 @@
     <w:r>
       <w:ptab w:relativeTo="margin" w:alignment="right" w:leader="none"/>
     </w:r>
-    <w:r>
-      <w:fldChar w:fldCharType="begin"/>
-    </w:r>
-    <w:r>
-      <w:instrText xml:space="preserve"> TITLE   \* MERGEFORMAT </w:instrText>
-    </w:r>
-    <w:r>
-      <w:fldChar w:fldCharType="separate"/>
-    </w:r>
-    <w:r>
-      <w:t>Gestion de tournois</w:t>
-    </w:r>
-    <w:r>
-      <w:fldChar w:fldCharType="end"/>
-    </w:r>
+    <w:fldSimple w:instr=" TITLE   \* MERGEFORMAT ">
+      <w:r>
+        <w:t>Gestion de tournois</w:t>
+      </w:r>
+    </w:fldSimple>
     <w:r>
       <w:t xml:space="preserve"> Rocket League</w:t>
     </w:r>
@@ -18815,6 +20288,7 @@
     <w:rsid w:val="0018594E"/>
     <w:rsid w:val="002F57D4"/>
     <w:rsid w:val="00346A5A"/>
+    <w:rsid w:val="003D3D1B"/>
     <w:rsid w:val="0041041E"/>
     <w:rsid w:val="00456B9A"/>
     <w:rsid w:val="00457C76"/>

</xml_diff>

<commit_message>
Protection suppression Tournoi, Tournoi_equipe, Tour, Serie, Match, Match_joueur
</commit_message>
<xml_diff>
--- a/Documentation.docx
+++ b/Documentation.docx
@@ -4023,7 +4023,15 @@
         <w:spacing w:after="120"/>
       </w:pPr>
       <w:r>
-        <w:t>La date de fin du tournoi ne sert pas à indiquer quand le tournoi doit se terminer mais quand il s’est terminé. De ce fait, à la création du tournoi, dateFin sera nulle et sera automatiquement mise à la date courante quand la finale sera terminée.</w:t>
+        <w:t xml:space="preserve">La date de fin du tournoi ne sert pas à indiquer quand le tournoi doit se terminer mais quand il s’est terminé. De ce fait, à la création du tournoi, </w:t>
+      </w:r>
+      <w:proofErr w:type="spellStart"/>
+      <w:r>
+        <w:t>dateFin</w:t>
+      </w:r>
+      <w:proofErr w:type="spellEnd"/>
+      <w:r>
+        <w:t xml:space="preserve"> sera nulle et sera automatiquement mise à la date courante quand la finale sera terminée.</w:t>
       </w:r>
     </w:p>
     <w:p>
@@ -4228,20 +4236,37 @@
           <w:bCs/>
         </w:rPr>
       </w:pPr>
+      <w:proofErr w:type="spellStart"/>
       <w:r>
         <w:rPr>
           <w:b/>
           <w:bCs/>
         </w:rPr>
-        <w:t>Serie Equipe</w:t>
-      </w:r>
-    </w:p>
-    <w:p>
-      <w:pPr>
-        <w:spacing w:after="120"/>
-      </w:pPr>
-      <w:r>
-        <w:t>Nous avons conservé ce lien bien qu’il crée une boucle entre Serie, Match Joueur et Equipe afin de pouvoir vérifier plus facilement si la participation d’un joueur à un match est légale.</w:t>
+        <w:t>Serie</w:t>
+      </w:r>
+      <w:proofErr w:type="spellEnd"/>
+      <w:r>
+        <w:rPr>
+          <w:b/>
+          <w:bCs/>
+        </w:rPr>
+        <w:t xml:space="preserve"> Equipe</w:t>
+      </w:r>
+    </w:p>
+    <w:p>
+      <w:pPr>
+        <w:spacing w:after="120"/>
+      </w:pPr>
+      <w:r>
+        <w:t xml:space="preserve">Nous avons conservé ce lien bien qu’il crée une boucle entre </w:t>
+      </w:r>
+      <w:proofErr w:type="spellStart"/>
+      <w:r>
+        <w:t>Serie</w:t>
+      </w:r>
+      <w:proofErr w:type="spellEnd"/>
+      <w:r>
+        <w:t>, Match Joueur et Equipe afin de pouvoir vérifier plus facilement si la participation d’un joueur à un match est légale.</w:t>
       </w:r>
     </w:p>
     <w:p>
@@ -4511,6 +4536,7 @@
         </w:tabs>
         <w:spacing w:after="120"/>
       </w:pPr>
+      <w:proofErr w:type="spellStart"/>
       <w:r>
         <w:t>date</w:t>
       </w:r>
@@ -4518,7 +4544,11 @@
         <w:t>Heure</w:t>
       </w:r>
       <w:r>
-        <w:t xml:space="preserve">Debut est </w:t>
+        <w:t>Debut</w:t>
+      </w:r>
+      <w:proofErr w:type="spellEnd"/>
+      <w:r>
+        <w:t xml:space="preserve"> est </w:t>
       </w:r>
       <w:r>
         <w:t xml:space="preserve">strictement </w:t>
@@ -4530,13 +4560,21 @@
         <w:t xml:space="preserve"> que</w:t>
       </w:r>
       <w:r>
-        <w:t xml:space="preserve"> date</w:t>
+        <w:t xml:space="preserve"> </w:t>
+      </w:r>
+      <w:proofErr w:type="spellStart"/>
+      <w:r>
+        <w:t>date</w:t>
       </w:r>
       <w:r>
         <w:t>Heure</w:t>
       </w:r>
       <w:r>
-        <w:t>Fin.</w:t>
+        <w:t>Fin</w:t>
+      </w:r>
+      <w:proofErr w:type="spellEnd"/>
+      <w:r>
+        <w:t>.</w:t>
       </w:r>
     </w:p>
     <w:p>
@@ -4551,6 +4589,7 @@
         </w:tabs>
         <w:spacing w:after="120"/>
       </w:pPr>
+      <w:proofErr w:type="spellStart"/>
       <w:r>
         <w:t>d</w:t>
       </w:r>
@@ -4561,7 +4600,11 @@
         <w:t>Heure</w:t>
       </w:r>
       <w:r>
-        <w:t xml:space="preserve">Debut </w:t>
+        <w:t>Debut</w:t>
+      </w:r>
+      <w:proofErr w:type="spellEnd"/>
+      <w:r>
+        <w:t xml:space="preserve"> </w:t>
       </w:r>
       <w:r>
         <w:t>est strictement plus grande que la date</w:t>
@@ -4581,6 +4624,7 @@
           <w:bCs/>
         </w:rPr>
       </w:pPr>
+      <w:proofErr w:type="spellStart"/>
       <w:r>
         <w:rPr>
           <w:b/>
@@ -4602,6 +4646,7 @@
         </w:rPr>
         <w:t>Equipe</w:t>
       </w:r>
+      <w:proofErr w:type="spellEnd"/>
     </w:p>
     <w:p>
       <w:pPr>
@@ -4616,7 +4661,15 @@
         <w:spacing w:after="120"/>
       </w:pPr>
       <w:r>
-        <w:t>La date d’inscription d’une équipe est plus vieille que la dateDebut du tournoi.</w:t>
+        <w:t xml:space="preserve">La date d’inscription d’une équipe est plus vieille que la </w:t>
+      </w:r>
+      <w:proofErr w:type="spellStart"/>
+      <w:r>
+        <w:t>dateDebut</w:t>
+      </w:r>
+      <w:proofErr w:type="spellEnd"/>
+      <w:r>
+        <w:t xml:space="preserve"> du tournoi.</w:t>
       </w:r>
     </w:p>
     <w:p>
@@ -4641,7 +4694,15 @@
         <w:spacing w:after="120"/>
       </w:pPr>
       <w:r>
-        <w:t>Le champ longueurMaxSerie = [</w:t>
+        <w:t xml:space="preserve">Le champ </w:t>
+      </w:r>
+      <w:proofErr w:type="spellStart"/>
+      <w:r>
+        <w:t>longueurMaxSerie</w:t>
+      </w:r>
+      <w:proofErr w:type="spellEnd"/>
+      <w:r>
+        <w:t xml:space="preserve"> = [</w:t>
       </w:r>
       <w:r>
         <w:t>1,</w:t>
@@ -4654,6 +4715,7 @@
       <w:pPr>
         <w:spacing w:after="120"/>
       </w:pPr>
+      <w:proofErr w:type="spellStart"/>
       <w:r>
         <w:rPr>
           <w:b/>
@@ -4675,6 +4737,7 @@
         </w:rPr>
         <w:t>rie</w:t>
       </w:r>
+      <w:proofErr w:type="spellEnd"/>
     </w:p>
     <w:p>
       <w:pPr>
@@ -4929,6 +4992,7 @@
           <w:bCs/>
         </w:rPr>
       </w:pPr>
+      <w:proofErr w:type="spellStart"/>
       <w:r>
         <w:rPr>
           <w:b/>
@@ -4936,6 +5000,7 @@
         </w:rPr>
         <w:t>Equipe_Joueur</w:t>
       </w:r>
+      <w:proofErr w:type="spellEnd"/>
     </w:p>
     <w:p>
       <w:pPr>
@@ -4952,6 +5017,7 @@
       <w:r>
         <w:t xml:space="preserve">Le champ </w:t>
       </w:r>
+      <w:proofErr w:type="spellStart"/>
       <w:r>
         <w:t>date</w:t>
       </w:r>
@@ -4959,13 +5025,25 @@
         <w:t>Heure</w:t>
       </w:r>
       <w:r>
-        <w:t>Arrivee est forcément plus petite que date</w:t>
+        <w:t>Arrivee</w:t>
+      </w:r>
+      <w:proofErr w:type="spellEnd"/>
+      <w:r>
+        <w:t xml:space="preserve"> est forcément plus petite que </w:t>
+      </w:r>
+      <w:proofErr w:type="spellStart"/>
+      <w:r>
+        <w:t>date</w:t>
       </w:r>
       <w:r>
         <w:t>Heure</w:t>
       </w:r>
       <w:r>
-        <w:t>Depart.</w:t>
+        <w:t>Depart</w:t>
+      </w:r>
+      <w:proofErr w:type="spellEnd"/>
+      <w:r>
+        <w:t>.</w:t>
       </w:r>
     </w:p>
     <w:p>
@@ -4995,6 +5073,7 @@
           <w:bCs/>
         </w:rPr>
       </w:pPr>
+      <w:proofErr w:type="spellStart"/>
       <w:r>
         <w:rPr>
           <w:b/>
@@ -5002,6 +5081,7 @@
         </w:rPr>
         <w:t>Match_Joueur</w:t>
       </w:r>
+      <w:proofErr w:type="spellEnd"/>
     </w:p>
     <w:p>
       <w:pPr>
@@ -5207,9 +5287,11 @@
             <w:tcW w:w="9062" w:type="dxa"/>
           </w:tcPr>
           <w:p>
+            <w:proofErr w:type="spellStart"/>
             <w:r>
               <w:t>Prix_Objet</w:t>
             </w:r>
+            <w:proofErr w:type="spellEnd"/>
             <w:r>
               <w:br/>
             </w:r>
@@ -5233,9 +5315,11 @@
             <w:tcW w:w="9062" w:type="dxa"/>
           </w:tcPr>
           <w:p>
+            <w:proofErr w:type="spellStart"/>
             <w:r>
               <w:t>idPrix</w:t>
             </w:r>
+            <w:proofErr w:type="spellEnd"/>
             <w:r>
               <w:br/>
             </w:r>
@@ -5256,9 +5340,11 @@
             <w:tcW w:w="9062" w:type="dxa"/>
           </w:tcPr>
           <w:p>
+            <w:proofErr w:type="spellStart"/>
             <w:r>
               <w:t>idObjet</w:t>
             </w:r>
+            <w:proofErr w:type="spellEnd"/>
             <w:r>
               <w:br/>
             </w:r>
@@ -5267,7 +5353,23 @@
                 <w:b w:val="0"/>
                 <w:bCs w:val="0"/>
               </w:rPr>
-              <w:t>Identifiant de l’object inclus.</w:t>
+              <w:t xml:space="preserve">Identifiant de </w:t>
+            </w:r>
+            <w:proofErr w:type="spellStart"/>
+            <w:r>
+              <w:rPr>
+                <w:b w:val="0"/>
+                <w:bCs w:val="0"/>
+              </w:rPr>
+              <w:t>l’object</w:t>
+            </w:r>
+            <w:proofErr w:type="spellEnd"/>
+            <w:r>
+              <w:rPr>
+                <w:b w:val="0"/>
+                <w:bCs w:val="0"/>
+              </w:rPr>
+              <w:t xml:space="preserve"> inclus.</w:t>
             </w:r>
           </w:p>
         </w:tc>
@@ -5349,9 +5451,11 @@
             <w:tcW w:w="9062" w:type="dxa"/>
           </w:tcPr>
           <w:p>
+            <w:proofErr w:type="spellStart"/>
             <w:r>
               <w:t>montantArgent</w:t>
             </w:r>
+            <w:proofErr w:type="spellEnd"/>
             <w:r>
               <w:br/>
             </w:r>
@@ -5442,9 +5546,11 @@
             <w:tcW w:w="9062" w:type="dxa"/>
           </w:tcPr>
           <w:p>
+            <w:proofErr w:type="spellStart"/>
             <w:r>
               <w:t>dateHeureDebut</w:t>
             </w:r>
+            <w:proofErr w:type="spellEnd"/>
             <w:r>
               <w:br/>
             </w:r>
@@ -5474,9 +5580,11 @@
                 <w:bCs w:val="0"/>
               </w:rPr>
             </w:pPr>
+            <w:proofErr w:type="spellStart"/>
             <w:r>
               <w:t>dateHeureFin</w:t>
             </w:r>
+            <w:proofErr w:type="spellEnd"/>
           </w:p>
           <w:p>
             <w:pPr>
@@ -5513,7 +5621,23 @@
                 <w:b w:val="0"/>
                 <w:bCs w:val="0"/>
               </w:rPr>
-              <w:t>Egal à dateHeureDebut si « Annulé ».</w:t>
+              <w:t xml:space="preserve">Egal à </w:t>
+            </w:r>
+            <w:proofErr w:type="spellStart"/>
+            <w:r>
+              <w:rPr>
+                <w:b w:val="0"/>
+                <w:bCs w:val="0"/>
+              </w:rPr>
+              <w:t>dateHeureDebut</w:t>
+            </w:r>
+            <w:proofErr w:type="spellEnd"/>
+            <w:r>
+              <w:rPr>
+                <w:b w:val="0"/>
+                <w:bCs w:val="0"/>
+              </w:rPr>
+              <w:t xml:space="preserve"> si « Annulé ».</w:t>
             </w:r>
             <w:r>
               <w:rPr>
@@ -5521,7 +5645,23 @@
                 <w:bCs w:val="0"/>
               </w:rPr>
               <w:br/>
-              <w:t>Différent de dateHeureDebut quand « Terminé ».</w:t>
+              <w:t xml:space="preserve">Différent de </w:t>
+            </w:r>
+            <w:proofErr w:type="spellStart"/>
+            <w:r>
+              <w:rPr>
+                <w:b w:val="0"/>
+                <w:bCs w:val="0"/>
+              </w:rPr>
+              <w:t>dateHeureDebut</w:t>
+            </w:r>
+            <w:proofErr w:type="spellEnd"/>
+            <w:r>
+              <w:rPr>
+                <w:b w:val="0"/>
+                <w:bCs w:val="0"/>
+              </w:rPr>
+              <w:t xml:space="preserve"> quand « Terminé ».</w:t>
             </w:r>
           </w:p>
         </w:tc>
@@ -5565,9 +5705,11 @@
                 <w:bCs w:val="0"/>
               </w:rPr>
             </w:pPr>
+            <w:proofErr w:type="spellStart"/>
             <w:r>
               <w:t>nbEquipesMax</w:t>
             </w:r>
+            <w:proofErr w:type="spellEnd"/>
           </w:p>
           <w:p>
             <w:pPr>
@@ -5593,9 +5735,11 @@
             <w:tcW w:w="9062" w:type="dxa"/>
           </w:tcPr>
           <w:p>
+            <w:proofErr w:type="spellStart"/>
             <w:r>
               <w:t>idPrixPremier</w:t>
             </w:r>
+            <w:proofErr w:type="spellEnd"/>
             <w:r>
               <w:br/>
             </w:r>
@@ -5619,9 +5763,11 @@
             <w:tcW w:w="9062" w:type="dxa"/>
           </w:tcPr>
           <w:p>
+            <w:proofErr w:type="spellStart"/>
             <w:r>
               <w:t>idPrixSecond</w:t>
             </w:r>
+            <w:proofErr w:type="spellEnd"/>
             <w:r>
               <w:br/>
             </w:r>
@@ -5661,10 +5807,12 @@
             <w:tcW w:w="9062" w:type="dxa"/>
           </w:tcPr>
           <w:p>
+            <w:proofErr w:type="spellStart"/>
             <w:r>
               <w:lastRenderedPageBreak/>
               <w:t>Tournoi_Equipe</w:t>
             </w:r>
+            <w:proofErr w:type="spellEnd"/>
             <w:r>
               <w:br/>
             </w:r>
@@ -5688,9 +5836,11 @@
             <w:tcW w:w="9062" w:type="dxa"/>
           </w:tcPr>
           <w:p>
+            <w:proofErr w:type="spellStart"/>
             <w:r>
               <w:t>idTournoi</w:t>
             </w:r>
+            <w:proofErr w:type="spellEnd"/>
             <w:r>
               <w:br/>
             </w:r>
@@ -5711,9 +5861,11 @@
             <w:tcW w:w="9062" w:type="dxa"/>
           </w:tcPr>
           <w:p>
+            <w:proofErr w:type="spellStart"/>
             <w:r>
               <w:t>acronymeEquipe</w:t>
             </w:r>
+            <w:proofErr w:type="spellEnd"/>
             <w:r>
               <w:br/>
             </w:r>
@@ -5737,9 +5889,11 @@
             <w:tcW w:w="9062" w:type="dxa"/>
           </w:tcPr>
           <w:p>
+            <w:proofErr w:type="spellStart"/>
             <w:r>
               <w:t>dateInscription</w:t>
             </w:r>
+            <w:proofErr w:type="spellEnd"/>
             <w:r>
               <w:br/>
             </w:r>
@@ -5823,9 +5977,11 @@
             <w:tcW w:w="9062" w:type="dxa"/>
           </w:tcPr>
           <w:p>
+            <w:proofErr w:type="spellStart"/>
             <w:r>
               <w:t>longueurMaxSerie</w:t>
             </w:r>
+            <w:proofErr w:type="spellEnd"/>
             <w:r>
               <w:br/>
             </w:r>
@@ -5856,9 +6012,11 @@
             <w:tcW w:w="9062" w:type="dxa"/>
           </w:tcPr>
           <w:p>
+            <w:proofErr w:type="spellStart"/>
             <w:r>
               <w:t>idTournoi</w:t>
             </w:r>
+            <w:proofErr w:type="spellEnd"/>
             <w:r>
               <w:br/>
             </w:r>
@@ -5893,9 +6051,11 @@
             <w:tcW w:w="9062" w:type="dxa"/>
           </w:tcPr>
           <w:p>
+            <w:proofErr w:type="spellStart"/>
             <w:r>
               <w:t>Serie</w:t>
             </w:r>
+            <w:proofErr w:type="spellEnd"/>
           </w:p>
           <w:p>
             <w:pPr>
@@ -5940,7 +6100,23 @@
                 <w:b w:val="0"/>
                 <w:bCs w:val="0"/>
               </w:rPr>
-              <w:t>Identifiant de la série. (de 1 à noTour)</w:t>
+              <w:t xml:space="preserve">Identifiant de la série. (de 1 à </w:t>
+            </w:r>
+            <w:proofErr w:type="spellStart"/>
+            <w:r>
+              <w:rPr>
+                <w:b w:val="0"/>
+                <w:bCs w:val="0"/>
+              </w:rPr>
+              <w:t>noTour</w:t>
+            </w:r>
+            <w:proofErr w:type="spellEnd"/>
+            <w:r>
+              <w:rPr>
+                <w:b w:val="0"/>
+                <w:bCs w:val="0"/>
+              </w:rPr>
+              <w:t>)</w:t>
             </w:r>
           </w:p>
         </w:tc>
@@ -5952,9 +6128,11 @@
             <w:tcW w:w="9062" w:type="dxa"/>
           </w:tcPr>
           <w:p>
+            <w:proofErr w:type="spellStart"/>
             <w:r>
               <w:t>noTour</w:t>
             </w:r>
+            <w:proofErr w:type="spellEnd"/>
           </w:p>
           <w:p>
             <w:pPr>
@@ -5983,9 +6161,11 @@
             <w:tcW w:w="9062" w:type="dxa"/>
           </w:tcPr>
           <w:p>
+            <w:proofErr w:type="spellStart"/>
             <w:r>
               <w:t>idTournoi</w:t>
             </w:r>
+            <w:proofErr w:type="spellEnd"/>
           </w:p>
           <w:p>
             <w:pPr>
@@ -6133,7 +6313,23 @@
                 <w:b w:val="0"/>
                 <w:bCs w:val="0"/>
               </w:rPr>
-              <w:t>Identifiant du match (de 1 à longueurMaxSerie).</w:t>
+              <w:t xml:space="preserve">Identifiant du match (de 1 à </w:t>
+            </w:r>
+            <w:proofErr w:type="spellStart"/>
+            <w:r>
+              <w:rPr>
+                <w:b w:val="0"/>
+                <w:bCs w:val="0"/>
+              </w:rPr>
+              <w:t>longueurMaxSerie</w:t>
+            </w:r>
+            <w:proofErr w:type="spellEnd"/>
+            <w:r>
+              <w:rPr>
+                <w:b w:val="0"/>
+                <w:bCs w:val="0"/>
+              </w:rPr>
+              <w:t>).</w:t>
             </w:r>
           </w:p>
         </w:tc>
@@ -6145,9 +6341,11 @@
             <w:tcW w:w="9062" w:type="dxa"/>
           </w:tcPr>
           <w:p>
+            <w:proofErr w:type="spellStart"/>
             <w:r>
               <w:t>idSerie</w:t>
             </w:r>
+            <w:proofErr w:type="spellEnd"/>
             <w:r>
               <w:br/>
             </w:r>
@@ -6171,9 +6369,11 @@
             <w:tcW w:w="9062" w:type="dxa"/>
           </w:tcPr>
           <w:p>
+            <w:proofErr w:type="spellStart"/>
             <w:r>
               <w:t>noTour</w:t>
             </w:r>
+            <w:proofErr w:type="spellEnd"/>
             <w:r>
               <w:br/>
             </w:r>
@@ -6194,9 +6394,11 @@
             <w:tcW w:w="9062" w:type="dxa"/>
           </w:tcPr>
           <w:p>
+            <w:proofErr w:type="spellStart"/>
             <w:r>
               <w:t>idTournoi</w:t>
             </w:r>
+            <w:proofErr w:type="spellEnd"/>
             <w:r>
               <w:br/>
             </w:r>
@@ -6236,10 +6438,12 @@
             <w:tcW w:w="9062" w:type="dxa"/>
           </w:tcPr>
           <w:p>
+            <w:proofErr w:type="spellStart"/>
             <w:r>
               <w:lastRenderedPageBreak/>
               <w:t>Match_Joueur</w:t>
             </w:r>
+            <w:proofErr w:type="spellEnd"/>
             <w:r>
               <w:br/>
             </w:r>
@@ -6263,9 +6467,11 @@
             <w:tcW w:w="9062" w:type="dxa"/>
           </w:tcPr>
           <w:p>
+            <w:proofErr w:type="spellStart"/>
             <w:r>
               <w:t>idJoueur</w:t>
             </w:r>
+            <w:proofErr w:type="spellEnd"/>
           </w:p>
           <w:p>
             <w:pPr>
@@ -6291,9 +6497,11 @@
             <w:tcW w:w="9062" w:type="dxa"/>
           </w:tcPr>
           <w:p>
+            <w:proofErr w:type="spellStart"/>
             <w:r>
               <w:t>nbButs</w:t>
             </w:r>
+            <w:proofErr w:type="spellEnd"/>
           </w:p>
           <w:p>
             <w:pPr>
@@ -6322,9 +6530,11 @@
             <w:tcW w:w="9062" w:type="dxa"/>
           </w:tcPr>
           <w:p>
+            <w:proofErr w:type="spellStart"/>
             <w:r>
               <w:t>nbArrets</w:t>
             </w:r>
+            <w:proofErr w:type="spellEnd"/>
             <w:r>
               <w:br/>
             </w:r>
@@ -6345,9 +6555,11 @@
             <w:tcW w:w="9062" w:type="dxa"/>
           </w:tcPr>
           <w:p>
+            <w:proofErr w:type="spellStart"/>
             <w:r>
               <w:t>idMatch</w:t>
             </w:r>
+            <w:proofErr w:type="spellEnd"/>
             <w:r>
               <w:br/>
             </w:r>
@@ -6371,9 +6583,11 @@
             <w:tcW w:w="9062" w:type="dxa"/>
           </w:tcPr>
           <w:p>
+            <w:proofErr w:type="spellStart"/>
             <w:r>
               <w:t>idSerie</w:t>
             </w:r>
+            <w:proofErr w:type="spellEnd"/>
             <w:r>
               <w:br/>
             </w:r>
@@ -6394,9 +6608,11 @@
             <w:tcW w:w="9062" w:type="dxa"/>
           </w:tcPr>
           <w:p>
+            <w:proofErr w:type="spellStart"/>
             <w:r>
               <w:t>noTour</w:t>
             </w:r>
+            <w:proofErr w:type="spellEnd"/>
             <w:r>
               <w:br/>
             </w:r>
@@ -6420,9 +6636,11 @@
             <w:tcW w:w="9062" w:type="dxa"/>
           </w:tcPr>
           <w:p>
+            <w:proofErr w:type="spellStart"/>
             <w:r>
               <w:t>idTournoi</w:t>
             </w:r>
+            <w:proofErr w:type="spellEnd"/>
             <w:r>
               <w:br/>
             </w:r>
@@ -6545,12 +6763,14 @@
             <w:tcW w:w="9062" w:type="dxa"/>
           </w:tcPr>
           <w:p>
+            <w:proofErr w:type="spellStart"/>
             <w:r>
               <w:t>p</w:t>
             </w:r>
             <w:r>
               <w:t>renom</w:t>
             </w:r>
+            <w:proofErr w:type="spellEnd"/>
             <w:r>
               <w:br/>
             </w:r>
@@ -6631,9 +6851,11 @@
             <w:tcW w:w="9062" w:type="dxa"/>
           </w:tcPr>
           <w:p>
+            <w:proofErr w:type="spellStart"/>
             <w:r>
               <w:t>dateNaissance</w:t>
             </w:r>
+            <w:proofErr w:type="spellEnd"/>
           </w:p>
           <w:p>
             <w:pPr>
@@ -6774,9 +6996,11 @@
             <w:tcW w:w="9062" w:type="dxa"/>
           </w:tcPr>
           <w:p>
+            <w:proofErr w:type="spellStart"/>
             <w:r>
               <w:t>idResponsable</w:t>
             </w:r>
+            <w:proofErr w:type="spellEnd"/>
           </w:p>
           <w:p>
             <w:pPr>
@@ -6844,10 +7068,12 @@
                 <w:bCs w:val="0"/>
               </w:rPr>
             </w:pPr>
+            <w:proofErr w:type="spellStart"/>
             <w:r>
               <w:lastRenderedPageBreak/>
               <w:t>Equipe_Joueur</w:t>
             </w:r>
+            <w:proofErr w:type="spellEnd"/>
             <w:r>
               <w:br/>
             </w:r>
@@ -6877,9 +7103,11 @@
                 <w:bCs w:val="0"/>
               </w:rPr>
             </w:pPr>
+            <w:proofErr w:type="spellStart"/>
             <w:r>
               <w:t>acronymeEquipe</w:t>
             </w:r>
+            <w:proofErr w:type="spellEnd"/>
             <w:r>
               <w:br/>
             </w:r>
@@ -6906,9 +7134,11 @@
                 <w:bCs w:val="0"/>
               </w:rPr>
             </w:pPr>
+            <w:proofErr w:type="spellStart"/>
             <w:r>
               <w:t>idJoueur</w:t>
             </w:r>
+            <w:proofErr w:type="spellEnd"/>
             <w:r>
               <w:br/>
             </w:r>
@@ -6932,9 +7162,11 @@
             <w:tcW w:w="9062" w:type="dxa"/>
           </w:tcPr>
           <w:p>
+            <w:proofErr w:type="spellStart"/>
             <w:r>
               <w:t>dateHeureArrivée</w:t>
             </w:r>
+            <w:proofErr w:type="spellEnd"/>
           </w:p>
           <w:p>
             <w:pPr>
@@ -7032,9 +7264,11 @@
             <w:tcW w:w="9062" w:type="dxa"/>
           </w:tcPr>
           <w:p>
+            <w:proofErr w:type="spellStart"/>
             <w:r>
               <w:t>dateHeureDepart</w:t>
             </w:r>
+            <w:proofErr w:type="spellEnd"/>
           </w:p>
           <w:p>
             <w:pPr>
@@ -7147,8 +7381,21 @@
             <w:r>
               <w:t xml:space="preserve">BOOLEAN </w:t>
             </w:r>
-            <w:r>
-              <w:t>aUneInscriptionEnCours(pAcronymeParam VARCHAR(3))</w:t>
+            <w:proofErr w:type="spellStart"/>
+            <w:r>
+              <w:t>aUneInscriptionEnCours</w:t>
+            </w:r>
+            <w:proofErr w:type="spellEnd"/>
+            <w:r>
+              <w:t>(</w:t>
+            </w:r>
+            <w:proofErr w:type="spellStart"/>
+            <w:r>
+              <w:t>pAcronymeParam</w:t>
+            </w:r>
+            <w:proofErr w:type="spellEnd"/>
+            <w:r>
+              <w:t xml:space="preserve"> VARCHAR(3))</w:t>
             </w:r>
           </w:p>
         </w:tc>
@@ -7163,9 +7410,11 @@
             <w:tcW w:w="9062" w:type="dxa"/>
           </w:tcPr>
           <w:p>
+            <w:proofErr w:type="spellStart"/>
             <w:r>
               <w:t>pAcronymeParam</w:t>
             </w:r>
+            <w:proofErr w:type="spellEnd"/>
             <w:r>
               <w:t xml:space="preserve"> : </w:t>
             </w:r>
@@ -7249,8 +7498,21 @@
             <w:r>
               <w:t xml:space="preserve">INT </w:t>
             </w:r>
-            <w:r>
-              <w:t>calculerNbTours(pNbEquipeMax INT)</w:t>
+            <w:proofErr w:type="spellStart"/>
+            <w:r>
+              <w:t>calculerNbTours</w:t>
+            </w:r>
+            <w:proofErr w:type="spellEnd"/>
+            <w:r>
+              <w:t>(</w:t>
+            </w:r>
+            <w:proofErr w:type="spellStart"/>
+            <w:r>
+              <w:t>pNbEquipeMax</w:t>
+            </w:r>
+            <w:proofErr w:type="spellEnd"/>
+            <w:r>
+              <w:t xml:space="preserve"> INT)</w:t>
             </w:r>
           </w:p>
         </w:tc>
@@ -7265,9 +7527,11 @@
             <w:tcW w:w="9062" w:type="dxa"/>
           </w:tcPr>
           <w:p>
+            <w:proofErr w:type="spellStart"/>
             <w:r>
               <w:t>pNbEquipeMax</w:t>
             </w:r>
+            <w:proofErr w:type="spellEnd"/>
             <w:r>
               <w:t xml:space="preserve"> : </w:t>
             </w:r>
@@ -7330,14 +7594,48 @@
             <w:r>
               <w:t xml:space="preserve">INT </w:t>
             </w:r>
+            <w:proofErr w:type="spellStart"/>
             <w:r>
               <w:t>compterVictoireDansSerie</w:t>
             </w:r>
+            <w:proofErr w:type="spellEnd"/>
             <w:r>
               <w:br/>
             </w:r>
             <w:r>
-              <w:t>(pAcronymeEquipe VARCHAR(3), pIdSerie INT, pNoTour INT, pIdTournoi INT)</w:t>
+              <w:t>(</w:t>
+            </w:r>
+            <w:proofErr w:type="spellStart"/>
+            <w:r>
+              <w:t>pAcronymeEquipe</w:t>
+            </w:r>
+            <w:proofErr w:type="spellEnd"/>
+            <w:r>
+              <w:t xml:space="preserve"> VARCHAR(3), </w:t>
+            </w:r>
+            <w:proofErr w:type="spellStart"/>
+            <w:r>
+              <w:t>pIdSerie</w:t>
+            </w:r>
+            <w:proofErr w:type="spellEnd"/>
+            <w:r>
+              <w:t xml:space="preserve"> INT, </w:t>
+            </w:r>
+            <w:proofErr w:type="spellStart"/>
+            <w:r>
+              <w:t>pNoTour</w:t>
+            </w:r>
+            <w:proofErr w:type="spellEnd"/>
+            <w:r>
+              <w:t xml:space="preserve"> INT, </w:t>
+            </w:r>
+            <w:proofErr w:type="spellStart"/>
+            <w:r>
+              <w:t>pIdTournoi</w:t>
+            </w:r>
+            <w:proofErr w:type="spellEnd"/>
+            <w:r>
+              <w:t xml:space="preserve"> INT)</w:t>
             </w:r>
           </w:p>
         </w:tc>
@@ -7358,9 +7656,11 @@
                 <w:bCs w:val="0"/>
               </w:rPr>
             </w:pPr>
+            <w:proofErr w:type="spellStart"/>
             <w:r>
               <w:t>pAcronymeEquipe</w:t>
             </w:r>
+            <w:proofErr w:type="spellEnd"/>
             <w:r>
               <w:t> : </w:t>
             </w:r>
@@ -7381,9 +7681,11 @@
             <w:tcW w:w="9062" w:type="dxa"/>
           </w:tcPr>
           <w:p>
+            <w:proofErr w:type="spellStart"/>
             <w:r>
               <w:t>pIdSerie</w:t>
             </w:r>
+            <w:proofErr w:type="spellEnd"/>
             <w:r>
               <w:t xml:space="preserve"> : </w:t>
             </w:r>
@@ -7407,9 +7709,11 @@
             <w:tcW w:w="9062" w:type="dxa"/>
           </w:tcPr>
           <w:p>
+            <w:proofErr w:type="spellStart"/>
             <w:r>
               <w:t>pNoTour</w:t>
             </w:r>
+            <w:proofErr w:type="spellEnd"/>
             <w:r>
               <w:t xml:space="preserve"> : </w:t>
             </w:r>
@@ -7430,9 +7734,11 @@
             <w:tcW w:w="9062" w:type="dxa"/>
           </w:tcPr>
           <w:p>
+            <w:proofErr w:type="spellStart"/>
             <w:r>
               <w:t>pIdTournoi</w:t>
             </w:r>
+            <w:proofErr w:type="spellEnd"/>
             <w:r>
               <w:t xml:space="preserve"> : </w:t>
             </w:r>
@@ -7498,8 +7804,29 @@
             <w:r>
               <w:t xml:space="preserve">VARCHAR(3) </w:t>
             </w:r>
-            <w:r>
-              <w:t>equipeDuJoueurLorsDu(pIdJoueur INT, pDate DATETIME)</w:t>
+            <w:proofErr w:type="spellStart"/>
+            <w:r>
+              <w:t>equipeDuJoueurLorsDu</w:t>
+            </w:r>
+            <w:proofErr w:type="spellEnd"/>
+            <w:r>
+              <w:t>(</w:t>
+            </w:r>
+            <w:proofErr w:type="spellStart"/>
+            <w:r>
+              <w:t>pIdJoueur</w:t>
+            </w:r>
+            <w:proofErr w:type="spellEnd"/>
+            <w:r>
+              <w:t xml:space="preserve"> INT, </w:t>
+            </w:r>
+            <w:proofErr w:type="spellStart"/>
+            <w:r>
+              <w:t>pDate</w:t>
+            </w:r>
+            <w:proofErr w:type="spellEnd"/>
+            <w:r>
+              <w:t xml:space="preserve"> DATETIME)</w:t>
             </w:r>
           </w:p>
         </w:tc>
@@ -7520,9 +7847,11 @@
                 <w:bCs w:val="0"/>
               </w:rPr>
             </w:pPr>
+            <w:proofErr w:type="spellStart"/>
             <w:r>
               <w:t>pIdJoueur</w:t>
             </w:r>
+            <w:proofErr w:type="spellEnd"/>
             <w:r>
               <w:t> : </w:t>
             </w:r>
@@ -7543,9 +7872,11 @@
             <w:tcW w:w="9062" w:type="dxa"/>
           </w:tcPr>
           <w:p>
+            <w:proofErr w:type="spellStart"/>
             <w:r>
               <w:t>pDate</w:t>
             </w:r>
+            <w:proofErr w:type="spellEnd"/>
             <w:r>
               <w:t xml:space="preserve"> : </w:t>
             </w:r>
@@ -7611,8 +7942,21 @@
             <w:r>
               <w:t xml:space="preserve">BOOLEAN </w:t>
             </w:r>
-            <w:r>
-              <w:t>estComplete(pAcronymeEquipe VARCHAR(3))</w:t>
+            <w:proofErr w:type="spellStart"/>
+            <w:r>
+              <w:t>estComplete</w:t>
+            </w:r>
+            <w:proofErr w:type="spellEnd"/>
+            <w:r>
+              <w:t>(</w:t>
+            </w:r>
+            <w:proofErr w:type="spellStart"/>
+            <w:r>
+              <w:t>pAcronymeEquipe</w:t>
+            </w:r>
+            <w:proofErr w:type="spellEnd"/>
+            <w:r>
+              <w:t xml:space="preserve"> VARCHAR(3))</w:t>
             </w:r>
           </w:p>
         </w:tc>
@@ -7633,9 +7977,11 @@
                 <w:bCs w:val="0"/>
               </w:rPr>
             </w:pPr>
+            <w:proofErr w:type="spellStart"/>
             <w:r>
               <w:t>pAcronymeEquipe</w:t>
             </w:r>
+            <w:proofErr w:type="spellEnd"/>
             <w:r>
               <w:t> : </w:t>
             </w:r>
@@ -7698,8 +8044,21 @@
             <w:r>
               <w:t xml:space="preserve">BOOLEAN </w:t>
             </w:r>
-            <w:r>
-              <w:t>estEnAttente(pIdTournoi INT)</w:t>
+            <w:proofErr w:type="spellStart"/>
+            <w:r>
+              <w:t>estEnAttente</w:t>
+            </w:r>
+            <w:proofErr w:type="spellEnd"/>
+            <w:r>
+              <w:t>(</w:t>
+            </w:r>
+            <w:proofErr w:type="spellStart"/>
+            <w:r>
+              <w:t>pIdTournoi</w:t>
+            </w:r>
+            <w:proofErr w:type="spellEnd"/>
+            <w:r>
+              <w:t xml:space="preserve"> INT)</w:t>
             </w:r>
           </w:p>
         </w:tc>
@@ -7720,9 +8079,11 @@
                 <w:bCs w:val="0"/>
               </w:rPr>
             </w:pPr>
+            <w:proofErr w:type="spellStart"/>
             <w:r>
               <w:t>pAcronymeEquipe</w:t>
             </w:r>
+            <w:proofErr w:type="spellEnd"/>
             <w:r>
               <w:t> : </w:t>
             </w:r>
@@ -7790,14 +8151,40 @@
               <w:lastRenderedPageBreak/>
               <w:t xml:space="preserve">BOOLEAN </w:t>
             </w:r>
+            <w:proofErr w:type="spellStart"/>
             <w:r>
               <w:t>seedingCorrect</w:t>
             </w:r>
+            <w:proofErr w:type="spellEnd"/>
             <w:r>
               <w:t xml:space="preserve"> </w:t>
             </w:r>
             <w:r>
-              <w:t>(pAcronymeEquipe1 VARCHAR(3), pAcronymeEquipe2 VARCHAR(3), pIdSerie INT, pNoTour INT, pIdTournoi INT)</w:t>
+              <w:t xml:space="preserve">(pAcronymeEquipe1 VARCHAR(3), pAcronymeEquipe2 VARCHAR(3), </w:t>
+            </w:r>
+            <w:proofErr w:type="spellStart"/>
+            <w:r>
+              <w:t>pIdSerie</w:t>
+            </w:r>
+            <w:proofErr w:type="spellEnd"/>
+            <w:r>
+              <w:t xml:space="preserve"> INT, </w:t>
+            </w:r>
+            <w:proofErr w:type="spellStart"/>
+            <w:r>
+              <w:t>pNoTour</w:t>
+            </w:r>
+            <w:proofErr w:type="spellEnd"/>
+            <w:r>
+              <w:t xml:space="preserve"> INT, </w:t>
+            </w:r>
+            <w:proofErr w:type="spellStart"/>
+            <w:r>
+              <w:t>pIdTournoi</w:t>
+            </w:r>
+            <w:proofErr w:type="spellEnd"/>
+            <w:r>
+              <w:t xml:space="preserve"> INT)</w:t>
             </w:r>
           </w:p>
         </w:tc>
@@ -7867,9 +8254,11 @@
             <w:tcW w:w="9062" w:type="dxa"/>
           </w:tcPr>
           <w:p>
+            <w:proofErr w:type="spellStart"/>
             <w:r>
               <w:t>pIdSerie</w:t>
             </w:r>
+            <w:proofErr w:type="spellEnd"/>
             <w:r>
               <w:t xml:space="preserve"> : </w:t>
             </w:r>
@@ -7890,9 +8279,11 @@
             <w:tcW w:w="9062" w:type="dxa"/>
           </w:tcPr>
           <w:p>
+            <w:proofErr w:type="spellStart"/>
             <w:r>
               <w:t>pNoTour</w:t>
             </w:r>
+            <w:proofErr w:type="spellEnd"/>
             <w:r>
               <w:t xml:space="preserve"> : </w:t>
             </w:r>
@@ -7916,9 +8307,11 @@
             <w:tcW w:w="9062" w:type="dxa"/>
           </w:tcPr>
           <w:p>
+            <w:proofErr w:type="spellStart"/>
             <w:r>
               <w:t>pIdTournoi</w:t>
             </w:r>
+            <w:proofErr w:type="spellEnd"/>
             <w:r>
               <w:t xml:space="preserve"> : </w:t>
             </w:r>
@@ -7955,7 +8348,15 @@
     </w:tbl>
     <w:p>
       <w:r>
-        <w:t>Vérifie si les équipes en paramètre peuvent occuper acronymeEquipe1 et acronymeEquipe2 de la série en référence. La vérification est faite selon le chapitre « Seeding » de ce document.</w:t>
+        <w:t>Vérifie si les équipes en paramètre peuvent occuper acronymeEquipe1 et acronymeEquipe2 de la série en référence. La vérification est faite selon le chapitre « </w:t>
+      </w:r>
+      <w:proofErr w:type="spellStart"/>
+      <w:r>
+        <w:t>Seeding</w:t>
+      </w:r>
+      <w:proofErr w:type="spellEnd"/>
+      <w:r>
+        <w:t> » de ce document.</w:t>
       </w:r>
     </w:p>
     <w:p/>
@@ -7981,8 +8382,37 @@
             <w:r>
               <w:t xml:space="preserve">VARCHAR(3) </w:t>
             </w:r>
-            <w:r>
-              <w:t>vainqueurSerie(pIdSerie INT, pNoTour INT, pIdTournoi INT)</w:t>
+            <w:proofErr w:type="spellStart"/>
+            <w:r>
+              <w:t>vainqueurSerie</w:t>
+            </w:r>
+            <w:proofErr w:type="spellEnd"/>
+            <w:r>
+              <w:t>(</w:t>
+            </w:r>
+            <w:proofErr w:type="spellStart"/>
+            <w:r>
+              <w:t>pIdSerie</w:t>
+            </w:r>
+            <w:proofErr w:type="spellEnd"/>
+            <w:r>
+              <w:t xml:space="preserve"> INT, </w:t>
+            </w:r>
+            <w:proofErr w:type="spellStart"/>
+            <w:r>
+              <w:t>pNoTour</w:t>
+            </w:r>
+            <w:proofErr w:type="spellEnd"/>
+            <w:r>
+              <w:t xml:space="preserve"> INT, </w:t>
+            </w:r>
+            <w:proofErr w:type="spellStart"/>
+            <w:r>
+              <w:t>pIdTournoi</w:t>
+            </w:r>
+            <w:proofErr w:type="spellEnd"/>
+            <w:r>
+              <w:t xml:space="preserve"> INT)</w:t>
             </w:r>
           </w:p>
         </w:tc>
@@ -8003,9 +8433,11 @@
                 <w:bCs w:val="0"/>
               </w:rPr>
             </w:pPr>
+            <w:proofErr w:type="spellStart"/>
             <w:r>
               <w:t>pIdSerie</w:t>
             </w:r>
+            <w:proofErr w:type="spellEnd"/>
             <w:r>
               <w:t xml:space="preserve"> : </w:t>
             </w:r>
@@ -8026,9 +8458,11 @@
             <w:tcW w:w="9062" w:type="dxa"/>
           </w:tcPr>
           <w:p>
+            <w:proofErr w:type="spellStart"/>
             <w:r>
               <w:t>pNoTour</w:t>
             </w:r>
+            <w:proofErr w:type="spellEnd"/>
             <w:r>
               <w:t xml:space="preserve"> : </w:t>
             </w:r>
@@ -8052,9 +8486,11 @@
             <w:tcW w:w="9062" w:type="dxa"/>
           </w:tcPr>
           <w:p>
+            <w:proofErr w:type="spellStart"/>
             <w:r>
               <w:t>pIdTournoi</w:t>
             </w:r>
+            <w:proofErr w:type="spellEnd"/>
             <w:r>
               <w:t xml:space="preserve"> : </w:t>
             </w:r>
@@ -8117,8 +8553,45 @@
             <w:r>
               <w:t xml:space="preserve">VARCHAR(3) </w:t>
             </w:r>
-            <w:r>
-              <w:t>vainqueurMatch(pIdMatch INT, pIdSerie INT, pNoTour INT, pIdTournoi INT)</w:t>
+            <w:proofErr w:type="spellStart"/>
+            <w:r>
+              <w:t>vainqueurMatch</w:t>
+            </w:r>
+            <w:proofErr w:type="spellEnd"/>
+            <w:r>
+              <w:t>(</w:t>
+            </w:r>
+            <w:proofErr w:type="spellStart"/>
+            <w:r>
+              <w:t>pIdMatch</w:t>
+            </w:r>
+            <w:proofErr w:type="spellEnd"/>
+            <w:r>
+              <w:t xml:space="preserve"> INT, </w:t>
+            </w:r>
+            <w:proofErr w:type="spellStart"/>
+            <w:r>
+              <w:t>pIdSerie</w:t>
+            </w:r>
+            <w:proofErr w:type="spellEnd"/>
+            <w:r>
+              <w:t xml:space="preserve"> INT, </w:t>
+            </w:r>
+            <w:proofErr w:type="spellStart"/>
+            <w:r>
+              <w:t>pNoTour</w:t>
+            </w:r>
+            <w:proofErr w:type="spellEnd"/>
+            <w:r>
+              <w:t xml:space="preserve"> INT, </w:t>
+            </w:r>
+            <w:proofErr w:type="spellStart"/>
+            <w:r>
+              <w:t>pIdTournoi</w:t>
+            </w:r>
+            <w:proofErr w:type="spellEnd"/>
+            <w:r>
+              <w:t xml:space="preserve"> INT)</w:t>
             </w:r>
           </w:p>
         </w:tc>
@@ -8139,9 +8612,11 @@
                 <w:bCs w:val="0"/>
               </w:rPr>
             </w:pPr>
+            <w:proofErr w:type="spellStart"/>
             <w:r>
               <w:t>pIdMatch</w:t>
             </w:r>
+            <w:proofErr w:type="spellEnd"/>
             <w:r>
               <w:t xml:space="preserve"> : </w:t>
             </w:r>
@@ -8168,9 +8643,11 @@
                 <w:bCs w:val="0"/>
               </w:rPr>
             </w:pPr>
+            <w:proofErr w:type="spellStart"/>
             <w:r>
               <w:t>pIdSerie</w:t>
             </w:r>
+            <w:proofErr w:type="spellEnd"/>
             <w:r>
               <w:t xml:space="preserve"> : </w:t>
             </w:r>
@@ -8194,9 +8671,11 @@
             <w:tcW w:w="9062" w:type="dxa"/>
           </w:tcPr>
           <w:p>
+            <w:proofErr w:type="spellStart"/>
             <w:r>
               <w:t>pNoTour</w:t>
             </w:r>
+            <w:proofErr w:type="spellEnd"/>
             <w:r>
               <w:t xml:space="preserve"> : </w:t>
             </w:r>
@@ -8217,9 +8696,11 @@
             <w:tcW w:w="9062" w:type="dxa"/>
           </w:tcPr>
           <w:p>
+            <w:proofErr w:type="spellStart"/>
             <w:r>
               <w:t>pIdTournoi</w:t>
             </w:r>
+            <w:proofErr w:type="spellEnd"/>
             <w:r>
               <w:t xml:space="preserve"> : </w:t>
             </w:r>
@@ -8279,7 +8760,23 @@
                 <w:bCs w:val="0"/>
               </w:rPr>
               <w:br/>
-              <w:t xml:space="preserve">              - Certains des 6 joueurs n’ont pas d’enregistrement Match_Joueur associé.</w:t>
+              <w:t xml:space="preserve">              - Certains des 6 joueurs n’ont pas d’enregistrement </w:t>
+            </w:r>
+            <w:proofErr w:type="spellStart"/>
+            <w:r>
+              <w:rPr>
+                <w:b w:val="0"/>
+                <w:bCs w:val="0"/>
+              </w:rPr>
+              <w:t>Match_Joueur</w:t>
+            </w:r>
+            <w:proofErr w:type="spellEnd"/>
+            <w:r>
+              <w:rPr>
+                <w:b w:val="0"/>
+                <w:bCs w:val="0"/>
+              </w:rPr>
+              <w:t xml:space="preserve"> associé.</w:t>
             </w:r>
           </w:p>
         </w:tc>
@@ -8311,14 +8808,24 @@
           </w:tcPr>
           <w:p>
             <w:r>
-              <w:t>BOOLEAN estComplet</w:t>
-            </w:r>
-            <w:r>
-              <w:t>(pId</w:t>
+              <w:t xml:space="preserve">BOOLEAN </w:t>
+            </w:r>
+            <w:proofErr w:type="spellStart"/>
+            <w:r>
+              <w:t>estComplet</w:t>
+            </w:r>
+            <w:proofErr w:type="spellEnd"/>
+            <w:r>
+              <w:t>(</w:t>
+            </w:r>
+            <w:proofErr w:type="spellStart"/>
+            <w:r>
+              <w:t>pId</w:t>
             </w:r>
             <w:r>
               <w:t>Tournoi</w:t>
             </w:r>
+            <w:proofErr w:type="spellEnd"/>
             <w:r>
               <w:t xml:space="preserve"> INT)</w:t>
             </w:r>
@@ -8335,9 +8842,11 @@
             <w:tcW w:w="9062" w:type="dxa"/>
           </w:tcPr>
           <w:p>
+            <w:proofErr w:type="spellStart"/>
             <w:r>
               <w:t>pIdTournoi</w:t>
             </w:r>
+            <w:proofErr w:type="spellEnd"/>
             <w:r>
               <w:t xml:space="preserve"> : </w:t>
             </w:r>
@@ -8414,8 +8923,21 @@
             <w:r>
               <w:t xml:space="preserve">BOOLEAN </w:t>
             </w:r>
-            <w:r>
-              <w:t>seedingEffectue(pIdTournoi INT)</w:t>
+            <w:proofErr w:type="spellStart"/>
+            <w:r>
+              <w:t>seedingEffectue</w:t>
+            </w:r>
+            <w:proofErr w:type="spellEnd"/>
+            <w:r>
+              <w:t>(</w:t>
+            </w:r>
+            <w:proofErr w:type="spellStart"/>
+            <w:r>
+              <w:t>pIdTournoi</w:t>
+            </w:r>
+            <w:proofErr w:type="spellEnd"/>
+            <w:r>
+              <w:t xml:space="preserve"> INT)</w:t>
             </w:r>
           </w:p>
         </w:tc>
@@ -8430,9 +8952,11 @@
             <w:tcW w:w="9062" w:type="dxa"/>
           </w:tcPr>
           <w:p>
+            <w:proofErr w:type="spellStart"/>
             <w:r>
               <w:t>pIdTournoi</w:t>
             </w:r>
+            <w:proofErr w:type="spellEnd"/>
             <w:r>
               <w:t xml:space="preserve"> : </w:t>
             </w:r>
@@ -8545,11 +9069,33 @@
                 <w:lang w:val="en-US"/>
               </w:rPr>
             </w:pPr>
+            <w:proofErr w:type="spellStart"/>
             <w:r>
               <w:rPr>
                 <w:lang w:val="en-US"/>
               </w:rPr>
-              <w:t>verifierDateFuture(pDate DATETIME)</w:t>
+              <w:t>verifierDateFuture</w:t>
+            </w:r>
+            <w:proofErr w:type="spellEnd"/>
+            <w:r>
+              <w:rPr>
+                <w:lang w:val="en-US"/>
+              </w:rPr>
+              <w:t>(</w:t>
+            </w:r>
+            <w:proofErr w:type="spellStart"/>
+            <w:r>
+              <w:rPr>
+                <w:lang w:val="en-US"/>
+              </w:rPr>
+              <w:t>pDate</w:t>
+            </w:r>
+            <w:proofErr w:type="spellEnd"/>
+            <w:r>
+              <w:rPr>
+                <w:lang w:val="en-US"/>
+              </w:rPr>
+              <w:t xml:space="preserve"> DATETIME)</w:t>
             </w:r>
           </w:p>
         </w:tc>
@@ -8570,6 +9116,7 @@
                 <w:bCs w:val="0"/>
               </w:rPr>
             </w:pPr>
+            <w:proofErr w:type="spellStart"/>
             <w:r>
               <w:rPr>
                 <w:lang w:val="en-US"/>
@@ -8582,6 +9129,7 @@
               </w:rPr>
               <w:t>Date</w:t>
             </w:r>
+            <w:proofErr w:type="spellEnd"/>
             <w:r>
               <w:t xml:space="preserve">: </w:t>
             </w:r>
@@ -8653,6 +9201,7 @@
                 <w:lang w:val="en-US"/>
               </w:rPr>
             </w:pPr>
+            <w:proofErr w:type="spellStart"/>
             <w:r>
               <w:rPr>
                 <w:lang w:val="en-US"/>
@@ -8665,11 +9214,26 @@
               </w:rPr>
               <w:t>Passee</w:t>
             </w:r>
+            <w:proofErr w:type="spellEnd"/>
             <w:r>
               <w:rPr>
                 <w:lang w:val="en-US"/>
               </w:rPr>
-              <w:t>(pDate DATETIME)</w:t>
+              <w:t>(</w:t>
+            </w:r>
+            <w:proofErr w:type="spellStart"/>
+            <w:r>
+              <w:rPr>
+                <w:lang w:val="en-US"/>
+              </w:rPr>
+              <w:t>pDate</w:t>
+            </w:r>
+            <w:proofErr w:type="spellEnd"/>
+            <w:r>
+              <w:rPr>
+                <w:lang w:val="en-US"/>
+              </w:rPr>
+              <w:t xml:space="preserve"> DATETIME)</w:t>
             </w:r>
           </w:p>
         </w:tc>
@@ -8690,6 +9254,7 @@
                 <w:bCs w:val="0"/>
               </w:rPr>
             </w:pPr>
+            <w:proofErr w:type="spellStart"/>
             <w:r>
               <w:rPr>
                 <w:lang w:val="en-US"/>
@@ -8702,6 +9267,7 @@
               </w:rPr>
               <w:t>Date</w:t>
             </w:r>
+            <w:proofErr w:type="spellEnd"/>
             <w:r>
               <w:t xml:space="preserve">: </w:t>
             </w:r>
@@ -8773,6 +9339,7 @@
                 <w:lang w:val="en-US"/>
               </w:rPr>
             </w:pPr>
+            <w:proofErr w:type="spellStart"/>
             <w:r>
               <w:rPr>
                 <w:lang w:val="en-US"/>
@@ -8785,24 +9352,28 @@
               </w:rPr>
               <w:t>PlusPetite</w:t>
             </w:r>
+            <w:proofErr w:type="spellEnd"/>
             <w:r>
               <w:rPr>
                 <w:lang w:val="en-US"/>
               </w:rPr>
               <w:t>(</w:t>
             </w:r>
+            <w:proofErr w:type="spellStart"/>
             <w:r>
               <w:rPr>
                 <w:lang w:val="en-US"/>
               </w:rPr>
               <w:t>pDateHeureDebut</w:t>
             </w:r>
+            <w:proofErr w:type="spellEnd"/>
             <w:r>
               <w:rPr>
                 <w:lang w:val="en-US"/>
               </w:rPr>
               <w:t xml:space="preserve"> DATETIME, </w:t>
             </w:r>
+            <w:proofErr w:type="spellStart"/>
             <w:r>
               <w:rPr>
                 <w:lang w:val="en-US"/>
@@ -8815,6 +9386,7 @@
               </w:rPr>
               <w:t>Fin</w:t>
             </w:r>
+            <w:proofErr w:type="spellEnd"/>
             <w:r>
               <w:rPr>
                 <w:lang w:val="en-US"/>
@@ -8840,12 +9412,14 @@
                 <w:bCs w:val="0"/>
               </w:rPr>
             </w:pPr>
+            <w:proofErr w:type="spellStart"/>
             <w:r>
               <w:rPr>
                 <w:lang w:val="fr-FR"/>
               </w:rPr>
               <w:t>pDateHeureDebut</w:t>
             </w:r>
+            <w:proofErr w:type="spellEnd"/>
             <w:r>
               <w:t xml:space="preserve">: </w:t>
             </w:r>
@@ -8872,12 +9446,14 @@
                 <w:bCs w:val="0"/>
               </w:rPr>
             </w:pPr>
+            <w:proofErr w:type="spellStart"/>
             <w:r>
               <w:rPr>
                 <w:lang w:val="fr-FR"/>
               </w:rPr>
               <w:t>pDateHeureFin</w:t>
             </w:r>
+            <w:proofErr w:type="spellEnd"/>
             <w:r>
               <w:t xml:space="preserve"> : </w:t>
             </w:r>
@@ -8915,9 +9491,11 @@
             <w:tcW w:w="9062" w:type="dxa"/>
           </w:tcPr>
           <w:p>
+            <w:proofErr w:type="spellStart"/>
             <w:r>
               <w:t>pNoTour</w:t>
             </w:r>
+            <w:proofErr w:type="spellEnd"/>
             <w:r>
               <w:t xml:space="preserve"> : </w:t>
             </w:r>
@@ -8984,8 +9562,21 @@
             <w:tcW w:w="9062" w:type="dxa"/>
           </w:tcPr>
           <w:p>
-            <w:r>
-              <w:t>verifierDejaDansUneEquipe(pIdJoueur INT)</w:t>
+            <w:proofErr w:type="spellStart"/>
+            <w:r>
+              <w:t>verifierDejaDansUneEquipe</w:t>
+            </w:r>
+            <w:proofErr w:type="spellEnd"/>
+            <w:r>
+              <w:t>(</w:t>
+            </w:r>
+            <w:proofErr w:type="spellStart"/>
+            <w:r>
+              <w:t>pIdJoueur</w:t>
+            </w:r>
+            <w:proofErr w:type="spellEnd"/>
+            <w:r>
+              <w:t xml:space="preserve"> INT)</w:t>
             </w:r>
           </w:p>
         </w:tc>
@@ -9000,11 +9591,16 @@
             <w:tcW w:w="9062" w:type="dxa"/>
           </w:tcPr>
           <w:p>
+            <w:proofErr w:type="spellStart"/>
             <w:r>
               <w:t>pId</w:t>
             </w:r>
             <w:r>
-              <w:t xml:space="preserve">Joueur : </w:t>
+              <w:t>Joueur</w:t>
+            </w:r>
+            <w:proofErr w:type="spellEnd"/>
+            <w:r>
+              <w:t xml:space="preserve"> : </w:t>
             </w:r>
             <w:r>
               <w:rPr>
@@ -9069,8 +9665,21 @@
             <w:tcW w:w="9062" w:type="dxa"/>
           </w:tcPr>
           <w:p>
-            <w:r>
-              <w:t>verifierEquipeComplete(pAcronymeEquipe VARCHAR(3))</w:t>
+            <w:proofErr w:type="spellStart"/>
+            <w:r>
+              <w:t>verifierEquipeComplete</w:t>
+            </w:r>
+            <w:proofErr w:type="spellEnd"/>
+            <w:r>
+              <w:t>(</w:t>
+            </w:r>
+            <w:proofErr w:type="spellStart"/>
+            <w:r>
+              <w:t>pAcronymeEquipe</w:t>
+            </w:r>
+            <w:proofErr w:type="spellEnd"/>
+            <w:r>
+              <w:t xml:space="preserve"> VARCHAR(3))</w:t>
             </w:r>
           </w:p>
         </w:tc>
@@ -9085,9 +9694,11 @@
             <w:tcW w:w="9062" w:type="dxa"/>
           </w:tcPr>
           <w:p>
+            <w:proofErr w:type="spellStart"/>
             <w:r>
               <w:t>pAcronymeEquipe</w:t>
             </w:r>
+            <w:proofErr w:type="spellEnd"/>
             <w:r>
               <w:t xml:space="preserve"> : </w:t>
             </w:r>
@@ -9154,8 +9765,29 @@
             <w:tcW w:w="9062" w:type="dxa"/>
           </w:tcPr>
           <w:p>
-            <w:r>
-              <w:t>verifierInscription(pAcronyme VARCHAR(3), pIdTournoi INT)</w:t>
+            <w:proofErr w:type="spellStart"/>
+            <w:r>
+              <w:t>verifierInscription</w:t>
+            </w:r>
+            <w:proofErr w:type="spellEnd"/>
+            <w:r>
+              <w:t>(</w:t>
+            </w:r>
+            <w:proofErr w:type="spellStart"/>
+            <w:r>
+              <w:t>pAcronyme</w:t>
+            </w:r>
+            <w:proofErr w:type="spellEnd"/>
+            <w:r>
+              <w:t xml:space="preserve"> VARCHAR(3), </w:t>
+            </w:r>
+            <w:proofErr w:type="spellStart"/>
+            <w:r>
+              <w:t>pIdTournoi</w:t>
+            </w:r>
+            <w:proofErr w:type="spellEnd"/>
+            <w:r>
+              <w:t xml:space="preserve"> INT)</w:t>
             </w:r>
           </w:p>
         </w:tc>
@@ -9170,9 +9802,11 @@
             <w:tcW w:w="9062" w:type="dxa"/>
           </w:tcPr>
           <w:p>
+            <w:proofErr w:type="spellStart"/>
             <w:r>
               <w:t>pAcronyme</w:t>
             </w:r>
+            <w:proofErr w:type="spellEnd"/>
             <w:r>
               <w:t xml:space="preserve"> : </w:t>
             </w:r>
@@ -9193,9 +9827,11 @@
             <w:tcW w:w="9062" w:type="dxa"/>
           </w:tcPr>
           <w:p>
+            <w:proofErr w:type="spellStart"/>
             <w:r>
               <w:t>pIdTournoi</w:t>
             </w:r>
+            <w:proofErr w:type="spellEnd"/>
             <w:r>
               <w:t xml:space="preserve"> : </w:t>
             </w:r>
@@ -9265,8 +9901,45 @@
             <w:tcW w:w="9062" w:type="dxa"/>
           </w:tcPr>
           <w:p>
-            <w:r>
-              <w:t>verifierJoueurEstDansEquipeSerie(pIdJoueur INT, pIdSerie INT, pNoTour INT, pIdTournoi INT)</w:t>
+            <w:proofErr w:type="spellStart"/>
+            <w:r>
+              <w:t>verifierJoueurEstDansEquipeSerie</w:t>
+            </w:r>
+            <w:proofErr w:type="spellEnd"/>
+            <w:r>
+              <w:t>(</w:t>
+            </w:r>
+            <w:proofErr w:type="spellStart"/>
+            <w:r>
+              <w:t>pIdJoueur</w:t>
+            </w:r>
+            <w:proofErr w:type="spellEnd"/>
+            <w:r>
+              <w:t xml:space="preserve"> INT, </w:t>
+            </w:r>
+            <w:proofErr w:type="spellStart"/>
+            <w:r>
+              <w:t>pIdSerie</w:t>
+            </w:r>
+            <w:proofErr w:type="spellEnd"/>
+            <w:r>
+              <w:t xml:space="preserve"> INT, </w:t>
+            </w:r>
+            <w:proofErr w:type="spellStart"/>
+            <w:r>
+              <w:t>pNoTour</w:t>
+            </w:r>
+            <w:proofErr w:type="spellEnd"/>
+            <w:r>
+              <w:t xml:space="preserve"> INT, </w:t>
+            </w:r>
+            <w:proofErr w:type="spellStart"/>
+            <w:r>
+              <w:t>pIdTournoi</w:t>
+            </w:r>
+            <w:proofErr w:type="spellEnd"/>
+            <w:r>
+              <w:t xml:space="preserve"> INT)</w:t>
             </w:r>
           </w:p>
         </w:tc>
@@ -9281,9 +9954,11 @@
             <w:tcW w:w="9062" w:type="dxa"/>
           </w:tcPr>
           <w:p>
+            <w:proofErr w:type="spellStart"/>
             <w:r>
               <w:t>pIdJoueur</w:t>
             </w:r>
+            <w:proofErr w:type="spellEnd"/>
             <w:r>
               <w:t xml:space="preserve"> : </w:t>
             </w:r>
@@ -9304,9 +9979,11 @@
             <w:tcW w:w="9062" w:type="dxa"/>
           </w:tcPr>
           <w:p>
+            <w:proofErr w:type="spellStart"/>
             <w:r>
               <w:t>pIdSerie</w:t>
             </w:r>
+            <w:proofErr w:type="spellEnd"/>
             <w:r>
               <w:t xml:space="preserve"> : </w:t>
             </w:r>
@@ -9337,9 +10014,11 @@
             <w:tcW w:w="9062" w:type="dxa"/>
           </w:tcPr>
           <w:p>
+            <w:proofErr w:type="spellStart"/>
             <w:r>
               <w:t>pNoTour</w:t>
             </w:r>
+            <w:proofErr w:type="spellEnd"/>
             <w:r>
               <w:t xml:space="preserve"> : </w:t>
             </w:r>
@@ -9360,9 +10039,11 @@
             <w:tcW w:w="9062" w:type="dxa"/>
           </w:tcPr>
           <w:p>
+            <w:proofErr w:type="spellStart"/>
             <w:r>
               <w:t>pIdTournoi</w:t>
             </w:r>
+            <w:proofErr w:type="spellEnd"/>
             <w:r>
               <w:t xml:space="preserve"> : </w:t>
             </w:r>
@@ -9458,11 +10139,24 @@
             <w:tcW w:w="9062" w:type="dxa"/>
           </w:tcPr>
           <w:p>
+            <w:proofErr w:type="spellStart"/>
             <w:r>
               <w:t>v</w:t>
             </w:r>
             <w:r>
-              <w:t>erifierLongueurMaxSerie(pLongueurSerie INT)</w:t>
+              <w:t>erifierLongueurMaxSerie</w:t>
+            </w:r>
+            <w:proofErr w:type="spellEnd"/>
+            <w:r>
+              <w:t>(</w:t>
+            </w:r>
+            <w:proofErr w:type="spellStart"/>
+            <w:r>
+              <w:t>pLongueurSerie</w:t>
+            </w:r>
+            <w:proofErr w:type="spellEnd"/>
+            <w:r>
+              <w:t xml:space="preserve"> INT)</w:t>
             </w:r>
           </w:p>
         </w:tc>
@@ -9477,9 +10171,11 @@
             <w:tcW w:w="9062" w:type="dxa"/>
           </w:tcPr>
           <w:p>
+            <w:proofErr w:type="spellStart"/>
             <w:r>
               <w:t>pLongueurSerie</w:t>
             </w:r>
+            <w:proofErr w:type="spellEnd"/>
             <w:r>
               <w:t xml:space="preserve"> : </w:t>
             </w:r>
@@ -9546,8 +10242,13 @@
             <w:tcW w:w="9062" w:type="dxa"/>
           </w:tcPr>
           <w:p>
-            <w:r>
-              <w:t>verifierMemeEquipe(pAcronymeEquipe1 VARCHAR(3), pAcronymeEquipe2 VARCHAR(3))</w:t>
+            <w:proofErr w:type="spellStart"/>
+            <w:r>
+              <w:t>verifierMemeEquipe</w:t>
+            </w:r>
+            <w:proofErr w:type="spellEnd"/>
+            <w:r>
+              <w:t>(pAcronymeEquipe1 VARCHAR(3), pAcronymeEquipe2 VARCHAR(3))</w:t>
             </w:r>
           </w:p>
         </w:tc>
@@ -9657,7 +10358,31 @@
               <w:t xml:space="preserve"> </w:t>
             </w:r>
             <w:r>
-              <w:t>(pAcronymeEquipe1 VARCHAR(3), pAcronymeEquipe2 VARCHAR(3), pIdSerie INT, pNoTour INT, pIdTournoi INT)</w:t>
+              <w:t xml:space="preserve">(pAcronymeEquipe1 VARCHAR(3), pAcronymeEquipe2 VARCHAR(3), </w:t>
+            </w:r>
+            <w:proofErr w:type="spellStart"/>
+            <w:r>
+              <w:t>pIdSerie</w:t>
+            </w:r>
+            <w:proofErr w:type="spellEnd"/>
+            <w:r>
+              <w:t xml:space="preserve"> INT, </w:t>
+            </w:r>
+            <w:proofErr w:type="spellStart"/>
+            <w:r>
+              <w:t>pNoTour</w:t>
+            </w:r>
+            <w:proofErr w:type="spellEnd"/>
+            <w:r>
+              <w:t xml:space="preserve"> INT, </w:t>
+            </w:r>
+            <w:proofErr w:type="spellStart"/>
+            <w:r>
+              <w:t>pIdTournoi</w:t>
+            </w:r>
+            <w:proofErr w:type="spellEnd"/>
+            <w:r>
+              <w:t xml:space="preserve"> INT)</w:t>
             </w:r>
           </w:p>
         </w:tc>
@@ -9724,9 +10449,11 @@
             <w:tcW w:w="9062" w:type="dxa"/>
           </w:tcPr>
           <w:p>
+            <w:proofErr w:type="spellStart"/>
             <w:r>
               <w:t>pIdSerie</w:t>
             </w:r>
+            <w:proofErr w:type="spellEnd"/>
             <w:r>
               <w:t xml:space="preserve"> : </w:t>
             </w:r>
@@ -9754,9 +10481,11 @@
             <w:tcW w:w="9062" w:type="dxa"/>
           </w:tcPr>
           <w:p>
+            <w:proofErr w:type="spellStart"/>
             <w:r>
               <w:t>pNoTour</w:t>
             </w:r>
+            <w:proofErr w:type="spellEnd"/>
             <w:r>
               <w:t xml:space="preserve"> : </w:t>
             </w:r>
@@ -9780,9 +10509,11 @@
             <w:tcW w:w="9062" w:type="dxa"/>
           </w:tcPr>
           <w:p>
+            <w:proofErr w:type="spellStart"/>
             <w:r>
               <w:t>pIdTournoi</w:t>
             </w:r>
+            <w:proofErr w:type="spellEnd"/>
             <w:r>
               <w:t xml:space="preserve"> : </w:t>
             </w:r>
@@ -9818,7 +10549,23 @@
                 <w:b w:val="0"/>
                 <w:bCs w:val="0"/>
               </w:rPr>
-              <w:t>Le seeding ne peut pas être respecté avec une des deux équipes.</w:t>
+              <w:t xml:space="preserve">Le </w:t>
+            </w:r>
+            <w:proofErr w:type="spellStart"/>
+            <w:r>
+              <w:rPr>
+                <w:b w:val="0"/>
+                <w:bCs w:val="0"/>
+              </w:rPr>
+              <w:t>seeding</w:t>
+            </w:r>
+            <w:proofErr w:type="spellEnd"/>
+            <w:r>
+              <w:rPr>
+                <w:b w:val="0"/>
+                <w:bCs w:val="0"/>
+              </w:rPr>
+              <w:t xml:space="preserve"> ne peut pas être respecté avec une des deux équipes.</w:t>
             </w:r>
           </w:p>
           <w:p>
@@ -9834,7 +10581,15 @@
     </w:tbl>
     <w:p>
       <w:r>
-        <w:t>Vérifie si le seeding est respecté si les deux équipes sont placées dans la série correspondante sinon lève un signal.</w:t>
+        <w:t xml:space="preserve">Vérifie si le </w:t>
+      </w:r>
+      <w:proofErr w:type="spellStart"/>
+      <w:r>
+        <w:t>seeding</w:t>
+      </w:r>
+      <w:proofErr w:type="spellEnd"/>
+      <w:r>
+        <w:t xml:space="preserve"> est respecté si les deux équipes sont placées dans la série correspondante sinon lève un signal.</w:t>
       </w:r>
     </w:p>
     <w:p/>
@@ -9857,11 +10612,24 @@
             <w:tcW w:w="9062" w:type="dxa"/>
           </w:tcPr>
           <w:p>
+            <w:proofErr w:type="spellStart"/>
             <w:r>
               <w:t>v</w:t>
             </w:r>
             <w:r>
-              <w:t>erifierTournoiEnAttente(pIdTournoi INT)</w:t>
+              <w:t>erifierTournoiEnAttente</w:t>
+            </w:r>
+            <w:proofErr w:type="spellEnd"/>
+            <w:r>
+              <w:t>(</w:t>
+            </w:r>
+            <w:proofErr w:type="spellStart"/>
+            <w:r>
+              <w:t>pIdTournoi</w:t>
+            </w:r>
+            <w:proofErr w:type="spellEnd"/>
+            <w:r>
+              <w:t xml:space="preserve"> INT)</w:t>
             </w:r>
           </w:p>
         </w:tc>
@@ -9876,9 +10644,11 @@
             <w:tcW w:w="9062" w:type="dxa"/>
           </w:tcPr>
           <w:p>
+            <w:proofErr w:type="spellStart"/>
             <w:r>
               <w:t>pIdTournoi</w:t>
             </w:r>
+            <w:proofErr w:type="spellEnd"/>
             <w:r>
               <w:t> :</w:t>
             </w:r>
@@ -9952,6 +10722,7 @@
             <w:tcW w:w="9062" w:type="dxa"/>
           </w:tcPr>
           <w:p>
+            <w:proofErr w:type="spellStart"/>
             <w:r>
               <w:t>v</w:t>
             </w:r>
@@ -9961,14 +10732,25 @@
             <w:r>
               <w:t>NoTour</w:t>
             </w:r>
+            <w:proofErr w:type="spellEnd"/>
             <w:r>
               <w:t>(</w:t>
             </w:r>
-            <w:r>
-              <w:t xml:space="preserve">pNoTour INT, </w:t>
-            </w:r>
-            <w:r>
-              <w:t>pIdTournoi INT)</w:t>
+            <w:proofErr w:type="spellStart"/>
+            <w:r>
+              <w:t>pNoTour</w:t>
+            </w:r>
+            <w:proofErr w:type="spellEnd"/>
+            <w:r>
+              <w:t xml:space="preserve"> INT, </w:t>
+            </w:r>
+            <w:proofErr w:type="spellStart"/>
+            <w:r>
+              <w:t>pIdTournoi</w:t>
+            </w:r>
+            <w:proofErr w:type="spellEnd"/>
+            <w:r>
+              <w:t xml:space="preserve"> INT)</w:t>
             </w:r>
           </w:p>
         </w:tc>
@@ -9983,8 +10765,13 @@
             <w:tcW w:w="9062" w:type="dxa"/>
           </w:tcPr>
           <w:p>
-            <w:r>
-              <w:t xml:space="preserve">pNoTour : </w:t>
+            <w:proofErr w:type="spellStart"/>
+            <w:r>
+              <w:t>pNoTour</w:t>
+            </w:r>
+            <w:proofErr w:type="spellEnd"/>
+            <w:r>
+              <w:t xml:space="preserve"> : </w:t>
             </w:r>
             <w:r>
               <w:rPr>
@@ -10003,9 +10790,11 @@
             <w:tcW w:w="9062" w:type="dxa"/>
           </w:tcPr>
           <w:p>
+            <w:proofErr w:type="spellStart"/>
             <w:r>
               <w:t>pIdTournoi</w:t>
             </w:r>
+            <w:proofErr w:type="spellEnd"/>
             <w:r>
               <w:t> :</w:t>
             </w:r>
@@ -10044,7 +10833,23 @@
                 <w:b w:val="0"/>
                 <w:bCs w:val="0"/>
               </w:rPr>
-              <w:t>Le numéro du tour n’est pas entre 1 et maxTour du tournoi.</w:t>
+              <w:t xml:space="preserve">Le numéro du tour n’est pas entre 1 et </w:t>
+            </w:r>
+            <w:proofErr w:type="spellStart"/>
+            <w:r>
+              <w:rPr>
+                <w:b w:val="0"/>
+                <w:bCs w:val="0"/>
+              </w:rPr>
+              <w:t>maxTour</w:t>
+            </w:r>
+            <w:proofErr w:type="spellEnd"/>
+            <w:r>
+              <w:rPr>
+                <w:b w:val="0"/>
+                <w:bCs w:val="0"/>
+              </w:rPr>
+              <w:t xml:space="preserve"> du tournoi.</w:t>
             </w:r>
           </w:p>
         </w:tc>
@@ -10075,6 +10880,7 @@
             <w:tcW w:w="9062" w:type="dxa"/>
           </w:tcPr>
           <w:p>
+            <w:proofErr w:type="spellStart"/>
             <w:r>
               <w:t>v</w:t>
             </w:r>
@@ -10084,14 +10890,33 @@
             <w:r>
               <w:t>IdSerie</w:t>
             </w:r>
+            <w:proofErr w:type="spellEnd"/>
             <w:r>
               <w:t>(</w:t>
             </w:r>
-            <w:r>
-              <w:t xml:space="preserve">pIdSerie INT, pNoTour INT, </w:t>
-            </w:r>
-            <w:r>
-              <w:t>pIdTournoi INT)</w:t>
+            <w:proofErr w:type="spellStart"/>
+            <w:r>
+              <w:t>pIdSerie</w:t>
+            </w:r>
+            <w:proofErr w:type="spellEnd"/>
+            <w:r>
+              <w:t xml:space="preserve"> INT, </w:t>
+            </w:r>
+            <w:proofErr w:type="spellStart"/>
+            <w:r>
+              <w:t>pNoTour</w:t>
+            </w:r>
+            <w:proofErr w:type="spellEnd"/>
+            <w:r>
+              <w:t xml:space="preserve"> INT, </w:t>
+            </w:r>
+            <w:proofErr w:type="spellStart"/>
+            <w:r>
+              <w:t>pIdTournoi</w:t>
+            </w:r>
+            <w:proofErr w:type="spellEnd"/>
+            <w:r>
+              <w:t xml:space="preserve"> INT)</w:t>
             </w:r>
           </w:p>
         </w:tc>
@@ -10106,8 +10931,13 @@
             <w:tcW w:w="9062" w:type="dxa"/>
           </w:tcPr>
           <w:p>
-            <w:r>
-              <w:t xml:space="preserve">pIdSerie : </w:t>
+            <w:proofErr w:type="spellStart"/>
+            <w:r>
+              <w:t>pIdSerie</w:t>
+            </w:r>
+            <w:proofErr w:type="spellEnd"/>
+            <w:r>
+              <w:t xml:space="preserve"> : </w:t>
             </w:r>
             <w:r>
               <w:rPr>
@@ -10133,8 +10963,13 @@
             <w:tcW w:w="9062" w:type="dxa"/>
           </w:tcPr>
           <w:p>
-            <w:r>
-              <w:t xml:space="preserve">pNoTour : </w:t>
+            <w:proofErr w:type="spellStart"/>
+            <w:r>
+              <w:t>pNoTour</w:t>
+            </w:r>
+            <w:proofErr w:type="spellEnd"/>
+            <w:r>
+              <w:t xml:space="preserve"> : </w:t>
             </w:r>
             <w:r>
               <w:rPr>
@@ -10163,9 +10998,11 @@
             <w:tcW w:w="9062" w:type="dxa"/>
           </w:tcPr>
           <w:p>
+            <w:proofErr w:type="spellStart"/>
             <w:r>
               <w:t>pIdTournoi</w:t>
             </w:r>
+            <w:proofErr w:type="spellEnd"/>
             <w:r>
               <w:t> :</w:t>
             </w:r>
@@ -10237,23 +11074,87 @@
                 <w:lang w:val="en-US"/>
               </w:rPr>
             </w:pPr>
+            <w:proofErr w:type="spellStart"/>
             <w:r>
               <w:rPr>
                 <w:lang w:val="en-US"/>
               </w:rPr>
-              <w:t xml:space="preserve">verifierIdMatch(pIdMatch </w:t>
-            </w:r>
+              <w:t>verifierIdMatch</w:t>
+            </w:r>
+            <w:proofErr w:type="spellEnd"/>
             <w:r>
               <w:rPr>
                 <w:lang w:val="en-US"/>
               </w:rPr>
+              <w:t>(</w:t>
+            </w:r>
+            <w:proofErr w:type="spellStart"/>
+            <w:r>
+              <w:rPr>
+                <w:lang w:val="en-US"/>
+              </w:rPr>
+              <w:t>pIdMatch</w:t>
+            </w:r>
+            <w:proofErr w:type="spellEnd"/>
+            <w:r>
+              <w:rPr>
+                <w:lang w:val="en-US"/>
+              </w:rPr>
+              <w:t xml:space="preserve"> </w:t>
+            </w:r>
+            <w:r>
+              <w:rPr>
+                <w:lang w:val="en-US"/>
+              </w:rPr>
               <w:t>INT</w:t>
             </w:r>
             <w:r>
               <w:rPr>
                 <w:lang w:val="en-US"/>
               </w:rPr>
-              <w:t>, pIdSerie INT, pNoTour INT, pIdTournoi INT)</w:t>
+              <w:t xml:space="preserve">, </w:t>
+            </w:r>
+            <w:proofErr w:type="spellStart"/>
+            <w:r>
+              <w:rPr>
+                <w:lang w:val="en-US"/>
+              </w:rPr>
+              <w:t>pIdSerie</w:t>
+            </w:r>
+            <w:proofErr w:type="spellEnd"/>
+            <w:r>
+              <w:rPr>
+                <w:lang w:val="en-US"/>
+              </w:rPr>
+              <w:t xml:space="preserve"> INT, </w:t>
+            </w:r>
+            <w:proofErr w:type="spellStart"/>
+            <w:r>
+              <w:rPr>
+                <w:lang w:val="en-US"/>
+              </w:rPr>
+              <w:t>pNoTour</w:t>
+            </w:r>
+            <w:proofErr w:type="spellEnd"/>
+            <w:r>
+              <w:rPr>
+                <w:lang w:val="en-US"/>
+              </w:rPr>
+              <w:t xml:space="preserve"> INT, </w:t>
+            </w:r>
+            <w:proofErr w:type="spellStart"/>
+            <w:r>
+              <w:rPr>
+                <w:lang w:val="en-US"/>
+              </w:rPr>
+              <w:t>pIdTournoi</w:t>
+            </w:r>
+            <w:proofErr w:type="spellEnd"/>
+            <w:r>
+              <w:rPr>
+                <w:lang w:val="en-US"/>
+              </w:rPr>
+              <w:t xml:space="preserve"> INT)</w:t>
             </w:r>
           </w:p>
         </w:tc>
@@ -10273,11 +11174,19 @@
                 <w:lang w:val="en-US"/>
               </w:rPr>
             </w:pPr>
+            <w:proofErr w:type="spellStart"/>
             <w:r>
               <w:rPr>
                 <w:lang w:val="en-US"/>
               </w:rPr>
-              <w:t xml:space="preserve">pIdMatch: </w:t>
+              <w:t>pIdMatch</w:t>
+            </w:r>
+            <w:proofErr w:type="spellEnd"/>
+            <w:r>
+              <w:rPr>
+                <w:lang w:val="en-US"/>
+              </w:rPr>
+              <w:t xml:space="preserve">: </w:t>
             </w:r>
             <w:r>
               <w:rPr>
@@ -10297,8 +11206,13 @@
             <w:tcW w:w="9062" w:type="dxa"/>
           </w:tcPr>
           <w:p>
-            <w:r>
-              <w:t xml:space="preserve">pIdSerie : </w:t>
+            <w:proofErr w:type="spellStart"/>
+            <w:r>
+              <w:t>pIdSerie</w:t>
+            </w:r>
+            <w:proofErr w:type="spellEnd"/>
+            <w:r>
+              <w:t xml:space="preserve"> : </w:t>
             </w:r>
             <w:r>
               <w:rPr>
@@ -10327,8 +11241,13 @@
             <w:tcW w:w="9062" w:type="dxa"/>
           </w:tcPr>
           <w:p>
-            <w:r>
-              <w:t xml:space="preserve">pNoTour : </w:t>
+            <w:proofErr w:type="spellStart"/>
+            <w:r>
+              <w:t>pNoTour</w:t>
+            </w:r>
+            <w:proofErr w:type="spellEnd"/>
+            <w:r>
+              <w:t xml:space="preserve"> : </w:t>
             </w:r>
             <w:r>
               <w:rPr>
@@ -10354,9 +11273,11 @@
             <w:tcW w:w="9062" w:type="dxa"/>
           </w:tcPr>
           <w:p>
+            <w:proofErr w:type="spellStart"/>
             <w:r>
               <w:t>pIdTournoi</w:t>
             </w:r>
+            <w:proofErr w:type="spellEnd"/>
             <w:r>
               <w:t> :</w:t>
             </w:r>
@@ -10430,11 +11351,33 @@
                 <w:lang w:val="en-US"/>
               </w:rPr>
             </w:pPr>
+            <w:proofErr w:type="spellStart"/>
             <w:r>
               <w:rPr>
                 <w:lang w:val="en-US"/>
               </w:rPr>
-              <w:t>verifierAcronyme(pAcronymeEquipe VARCHAR(3))</w:t>
+              <w:t>verifierAcronyme</w:t>
+            </w:r>
+            <w:proofErr w:type="spellEnd"/>
+            <w:r>
+              <w:rPr>
+                <w:lang w:val="en-US"/>
+              </w:rPr>
+              <w:t>(</w:t>
+            </w:r>
+            <w:proofErr w:type="spellStart"/>
+            <w:r>
+              <w:rPr>
+                <w:lang w:val="en-US"/>
+              </w:rPr>
+              <w:t>pAcronymeEquipe</w:t>
+            </w:r>
+            <w:proofErr w:type="spellEnd"/>
+            <w:r>
+              <w:rPr>
+                <w:lang w:val="en-US"/>
+              </w:rPr>
+              <w:t xml:space="preserve"> VARCHAR(3))</w:t>
             </w:r>
           </w:p>
         </w:tc>
@@ -10454,25 +11397,73 @@
                 <w:lang w:val="en-US"/>
               </w:rPr>
             </w:pPr>
+            <w:proofErr w:type="spellStart"/>
             <w:r>
               <w:rPr>
                 <w:lang w:val="en-US"/>
               </w:rPr>
               <w:t>pAcronymeEquipe</w:t>
             </w:r>
+            <w:proofErr w:type="spellEnd"/>
             <w:r>
               <w:rPr>
                 <w:lang w:val="en-US"/>
               </w:rPr>
               <w:t xml:space="preserve">: </w:t>
             </w:r>
+            <w:proofErr w:type="spellStart"/>
             <w:r>
               <w:rPr>
                 <w:b w:val="0"/>
                 <w:bCs w:val="0"/>
                 <w:lang w:val="en-US"/>
               </w:rPr>
-              <w:t>Acronyme d’une équipe.</w:t>
+              <w:t>Acronyme</w:t>
+            </w:r>
+            <w:proofErr w:type="spellEnd"/>
+            <w:r>
+              <w:rPr>
+                <w:b w:val="0"/>
+                <w:bCs w:val="0"/>
+                <w:lang w:val="en-US"/>
+              </w:rPr>
+              <w:t xml:space="preserve"> </w:t>
+            </w:r>
+            <w:proofErr w:type="spellStart"/>
+            <w:r>
+              <w:rPr>
+                <w:b w:val="0"/>
+                <w:bCs w:val="0"/>
+                <w:lang w:val="en-US"/>
+              </w:rPr>
+              <w:t>d’une</w:t>
+            </w:r>
+            <w:proofErr w:type="spellEnd"/>
+            <w:r>
+              <w:rPr>
+                <w:b w:val="0"/>
+                <w:bCs w:val="0"/>
+                <w:lang w:val="en-US"/>
+              </w:rPr>
+              <w:t xml:space="preserve"> </w:t>
+            </w:r>
+            <w:proofErr w:type="spellStart"/>
+            <w:r>
+              <w:rPr>
+                <w:b w:val="0"/>
+                <w:bCs w:val="0"/>
+                <w:lang w:val="en-US"/>
+              </w:rPr>
+              <w:t>équipe</w:t>
+            </w:r>
+            <w:proofErr w:type="spellEnd"/>
+            <w:r>
+              <w:rPr>
+                <w:b w:val="0"/>
+                <w:bCs w:val="0"/>
+                <w:lang w:val="en-US"/>
+              </w:rPr>
+              <w:t>.</w:t>
             </w:r>
           </w:p>
         </w:tc>
@@ -10507,7 +11498,15 @@
     </w:tbl>
     <w:p>
       <w:r>
-        <w:t>Vérifie si la longueur de l’acronyme est valide, qu’il fasse au moins 1 cractère.</w:t>
+        <w:t xml:space="preserve">Vérifie si la longueur de l’acronyme est valide, qu’il fasse au moins 1 </w:t>
+      </w:r>
+      <w:proofErr w:type="spellStart"/>
+      <w:r>
+        <w:t>cractère</w:t>
+      </w:r>
+      <w:proofErr w:type="spellEnd"/>
+      <w:r>
+        <w:t>.</w:t>
       </w:r>
     </w:p>
     <w:p/>
@@ -10535,24 +11534,34 @@
                 <w:lang w:val="en-US"/>
               </w:rPr>
             </w:pPr>
+            <w:proofErr w:type="spellStart"/>
             <w:r>
               <w:rPr>
                 <w:lang w:val="en-US"/>
               </w:rPr>
               <w:t>demarrerTournoi</w:t>
             </w:r>
+            <w:proofErr w:type="spellEnd"/>
             <w:r>
               <w:rPr>
                 <w:lang w:val="en-US"/>
               </w:rPr>
-              <w:t>(p</w:t>
-            </w:r>
+              <w:t>(</w:t>
+            </w:r>
+            <w:proofErr w:type="spellStart"/>
             <w:r>
               <w:rPr>
                 <w:lang w:val="en-US"/>
               </w:rPr>
+              <w:t>p</w:t>
+            </w:r>
+            <w:r>
+              <w:rPr>
+                <w:lang w:val="en-US"/>
+              </w:rPr>
               <w:t>IdTournoi</w:t>
             </w:r>
+            <w:proofErr w:type="spellEnd"/>
             <w:r>
               <w:rPr>
                 <w:lang w:val="en-US"/>
@@ -10589,6 +11598,7 @@
                 <w:lang w:val="en-US"/>
               </w:rPr>
             </w:pPr>
+            <w:proofErr w:type="spellStart"/>
             <w:r>
               <w:rPr>
                 <w:lang w:val="en-US"/>
@@ -10599,15 +11609,50 @@
               <w:rPr>
                 <w:lang w:val="en-US"/>
               </w:rPr>
-              <w:t xml:space="preserve">IdTournoi: </w:t>
-            </w:r>
-            <w:r>
-              <w:rPr>
-                <w:b w:val="0"/>
-                <w:bCs w:val="0"/>
+              <w:t>IdTournoi</w:t>
+            </w:r>
+            <w:proofErr w:type="spellEnd"/>
+            <w:r>
+              <w:rPr>
                 <w:lang w:val="en-US"/>
               </w:rPr>
-              <w:t>Tournoi à démarrer.</w:t>
+              <w:t xml:space="preserve">: </w:t>
+            </w:r>
+            <w:proofErr w:type="spellStart"/>
+            <w:r>
+              <w:rPr>
+                <w:b w:val="0"/>
+                <w:bCs w:val="0"/>
+                <w:lang w:val="en-US"/>
+              </w:rPr>
+              <w:t>Tournoi</w:t>
+            </w:r>
+            <w:proofErr w:type="spellEnd"/>
+            <w:r>
+              <w:rPr>
+                <w:b w:val="0"/>
+                <w:bCs w:val="0"/>
+                <w:lang w:val="en-US"/>
+              </w:rPr>
+              <w:t xml:space="preserve"> à </w:t>
+            </w:r>
+            <w:proofErr w:type="spellStart"/>
+            <w:r>
+              <w:rPr>
+                <w:b w:val="0"/>
+                <w:bCs w:val="0"/>
+                <w:lang w:val="en-US"/>
+              </w:rPr>
+              <w:t>démarrer</w:t>
+            </w:r>
+            <w:proofErr w:type="spellEnd"/>
+            <w:r>
+              <w:rPr>
+                <w:b w:val="0"/>
+                <w:bCs w:val="0"/>
+                <w:lang w:val="en-US"/>
+              </w:rPr>
+              <w:t>.</w:t>
             </w:r>
           </w:p>
         </w:tc>
@@ -10686,17 +11731,40 @@
             <w:tcW w:w="9062" w:type="dxa"/>
           </w:tcPr>
           <w:p>
-            <w:r>
-              <w:t xml:space="preserve">verifierSerieSuivanteCommencee </w:t>
+            <w:proofErr w:type="spellStart"/>
+            <w:r>
+              <w:t>verifierSerieSuivanteCommencee</w:t>
+            </w:r>
+            <w:proofErr w:type="spellEnd"/>
+            <w:r>
+              <w:t xml:space="preserve"> </w:t>
             </w:r>
             <w:r>
               <w:t>(</w:t>
             </w:r>
-            <w:r>
-              <w:t xml:space="preserve">pIdSerie INT, pNoTour INT, </w:t>
-            </w:r>
-            <w:r>
-              <w:t>pIdTournoi INT)</w:t>
+            <w:proofErr w:type="spellStart"/>
+            <w:r>
+              <w:t>pIdSerie</w:t>
+            </w:r>
+            <w:proofErr w:type="spellEnd"/>
+            <w:r>
+              <w:t xml:space="preserve"> INT, </w:t>
+            </w:r>
+            <w:proofErr w:type="spellStart"/>
+            <w:r>
+              <w:t>pNoTour</w:t>
+            </w:r>
+            <w:proofErr w:type="spellEnd"/>
+            <w:r>
+              <w:t xml:space="preserve"> INT, </w:t>
+            </w:r>
+            <w:proofErr w:type="spellStart"/>
+            <w:r>
+              <w:t>pIdTournoi</w:t>
+            </w:r>
+            <w:proofErr w:type="spellEnd"/>
+            <w:r>
+              <w:t xml:space="preserve"> INT)</w:t>
             </w:r>
           </w:p>
         </w:tc>
@@ -10711,8 +11779,13 @@
             <w:tcW w:w="9062" w:type="dxa"/>
           </w:tcPr>
           <w:p>
-            <w:r>
-              <w:t xml:space="preserve">pIdSerie : </w:t>
+            <w:proofErr w:type="spellStart"/>
+            <w:r>
+              <w:t>pIdSerie</w:t>
+            </w:r>
+            <w:proofErr w:type="spellEnd"/>
+            <w:r>
+              <w:t xml:space="preserve"> : </w:t>
             </w:r>
             <w:r>
               <w:rPr>
@@ -10738,8 +11811,13 @@
             <w:tcW w:w="9062" w:type="dxa"/>
           </w:tcPr>
           <w:p>
-            <w:r>
-              <w:t xml:space="preserve">pNoTour : </w:t>
+            <w:proofErr w:type="spellStart"/>
+            <w:r>
+              <w:t>pNoTour</w:t>
+            </w:r>
+            <w:proofErr w:type="spellEnd"/>
+            <w:r>
+              <w:t xml:space="preserve"> : </w:t>
             </w:r>
             <w:r>
               <w:rPr>
@@ -10768,9 +11846,11 @@
             <w:tcW w:w="9062" w:type="dxa"/>
           </w:tcPr>
           <w:p>
+            <w:proofErr w:type="spellStart"/>
             <w:r>
               <w:t>pIdTournoi</w:t>
             </w:r>
+            <w:proofErr w:type="spellEnd"/>
             <w:r>
               <w:t> :</w:t>
             </w:r>
@@ -10847,26 +11927,84 @@
                 <w:lang w:val="en-US"/>
               </w:rPr>
             </w:pPr>
+            <w:proofErr w:type="spellStart"/>
             <w:r>
               <w:t>tenterPromotion</w:t>
             </w:r>
+            <w:proofErr w:type="spellEnd"/>
             <w:r>
               <w:rPr>
                 <w:lang w:val="en-US"/>
               </w:rPr>
-              <w:t xml:space="preserve"> (pIdMatch </w:t>
-            </w:r>
+              <w:t xml:space="preserve"> (</w:t>
+            </w:r>
+            <w:proofErr w:type="spellStart"/>
             <w:r>
               <w:rPr>
                 <w:lang w:val="en-US"/>
               </w:rPr>
+              <w:t>pIdMatch</w:t>
+            </w:r>
+            <w:proofErr w:type="spellEnd"/>
+            <w:r>
+              <w:rPr>
+                <w:lang w:val="en-US"/>
+              </w:rPr>
+              <w:t xml:space="preserve"> </w:t>
+            </w:r>
+            <w:r>
+              <w:rPr>
+                <w:lang w:val="en-US"/>
+              </w:rPr>
               <w:t>INT</w:t>
             </w:r>
             <w:r>
               <w:rPr>
                 <w:lang w:val="en-US"/>
               </w:rPr>
-              <w:t>, pIdSerie INT, pNoTour INT, pIdTournoi INT)</w:t>
+              <w:t xml:space="preserve">, </w:t>
+            </w:r>
+            <w:proofErr w:type="spellStart"/>
+            <w:r>
+              <w:rPr>
+                <w:lang w:val="en-US"/>
+              </w:rPr>
+              <w:t>pIdSerie</w:t>
+            </w:r>
+            <w:proofErr w:type="spellEnd"/>
+            <w:r>
+              <w:rPr>
+                <w:lang w:val="en-US"/>
+              </w:rPr>
+              <w:t xml:space="preserve"> INT, </w:t>
+            </w:r>
+            <w:proofErr w:type="spellStart"/>
+            <w:r>
+              <w:rPr>
+                <w:lang w:val="en-US"/>
+              </w:rPr>
+              <w:t>pNoTour</w:t>
+            </w:r>
+            <w:proofErr w:type="spellEnd"/>
+            <w:r>
+              <w:rPr>
+                <w:lang w:val="en-US"/>
+              </w:rPr>
+              <w:t xml:space="preserve"> INT, </w:t>
+            </w:r>
+            <w:proofErr w:type="spellStart"/>
+            <w:r>
+              <w:rPr>
+                <w:lang w:val="en-US"/>
+              </w:rPr>
+              <w:t>pIdTournoi</w:t>
+            </w:r>
+            <w:proofErr w:type="spellEnd"/>
+            <w:r>
+              <w:rPr>
+                <w:lang w:val="en-US"/>
+              </w:rPr>
+              <w:t xml:space="preserve"> INT)</w:t>
             </w:r>
           </w:p>
         </w:tc>
@@ -10886,11 +12024,19 @@
                 <w:lang w:val="en-US"/>
               </w:rPr>
             </w:pPr>
+            <w:proofErr w:type="spellStart"/>
             <w:r>
               <w:rPr>
                 <w:lang w:val="en-US"/>
               </w:rPr>
-              <w:t xml:space="preserve">pIdMatch: </w:t>
+              <w:t>pIdMatch</w:t>
+            </w:r>
+            <w:proofErr w:type="spellEnd"/>
+            <w:r>
+              <w:rPr>
+                <w:lang w:val="en-US"/>
+              </w:rPr>
+              <w:t xml:space="preserve">: </w:t>
             </w:r>
             <w:r>
               <w:rPr>
@@ -10910,8 +12056,13 @@
             <w:tcW w:w="9062" w:type="dxa"/>
           </w:tcPr>
           <w:p>
-            <w:r>
-              <w:t xml:space="preserve">pIdSerie : </w:t>
+            <w:proofErr w:type="spellStart"/>
+            <w:r>
+              <w:t>pIdSerie</w:t>
+            </w:r>
+            <w:proofErr w:type="spellEnd"/>
+            <w:r>
+              <w:t xml:space="preserve"> : </w:t>
             </w:r>
             <w:r>
               <w:rPr>
@@ -10940,8 +12091,13 @@
             <w:tcW w:w="9062" w:type="dxa"/>
           </w:tcPr>
           <w:p>
-            <w:r>
-              <w:t xml:space="preserve">pNoTour : </w:t>
+            <w:proofErr w:type="spellStart"/>
+            <w:r>
+              <w:t>pNoTour</w:t>
+            </w:r>
+            <w:proofErr w:type="spellEnd"/>
+            <w:r>
+              <w:t xml:space="preserve"> : </w:t>
             </w:r>
             <w:r>
               <w:rPr>
@@ -10967,9 +12123,11 @@
             <w:tcW w:w="9062" w:type="dxa"/>
           </w:tcPr>
           <w:p>
+            <w:proofErr w:type="spellStart"/>
             <w:r>
               <w:t>pIdTournoi</w:t>
             </w:r>
+            <w:proofErr w:type="spellEnd"/>
             <w:r>
               <w:t> :</w:t>
             </w:r>
@@ -11029,9 +12187,11 @@
             <w:tcW w:w="9062" w:type="dxa"/>
           </w:tcPr>
           <w:p>
+            <w:proofErr w:type="spellStart"/>
             <w:r>
               <w:t>annuler_tournoi</w:t>
             </w:r>
+            <w:proofErr w:type="spellEnd"/>
           </w:p>
         </w:tc>
       </w:tr>
@@ -11066,7 +12226,7 @@
                 <w:b w:val="0"/>
                 <w:bCs w:val="0"/>
               </w:rPr>
-              <w:t>Toutes les 6 heures</w:t>
+              <w:t>Toutes les heures</w:t>
             </w:r>
             <w:r>
               <w:rPr>
@@ -11142,9 +12302,11 @@
             <w:tcW w:w="9062" w:type="dxa"/>
           </w:tcPr>
           <w:p>
+            <w:proofErr w:type="spellStart"/>
             <w:r>
               <w:t>supprimer_tournoi_annule</w:t>
             </w:r>
+            <w:proofErr w:type="spellEnd"/>
           </w:p>
         </w:tc>
       </w:tr>
@@ -11367,8 +12529,30 @@
         <w:rPr>
           <w:u w:val="single"/>
         </w:rPr>
-        <w:t>Le champ dateHeureDebut est strictement plus petite que dateHeureFin</w:t>
-      </w:r>
+        <w:t xml:space="preserve">Le champ </w:t>
+      </w:r>
+      <w:proofErr w:type="spellStart"/>
+      <w:r>
+        <w:rPr>
+          <w:u w:val="single"/>
+        </w:rPr>
+        <w:t>dateHeureDebut</w:t>
+      </w:r>
+      <w:proofErr w:type="spellEnd"/>
+      <w:r>
+        <w:rPr>
+          <w:u w:val="single"/>
+        </w:rPr>
+        <w:t xml:space="preserve"> est strictement plus petite que </w:t>
+      </w:r>
+      <w:proofErr w:type="spellStart"/>
+      <w:r>
+        <w:rPr>
+          <w:u w:val="single"/>
+        </w:rPr>
+        <w:t>dateHeureFin</w:t>
+      </w:r>
+      <w:proofErr w:type="spellEnd"/>
     </w:p>
     <w:p>
       <w:pPr>
@@ -11376,10 +12560,29 @@
           <w:tab w:val="left" w:pos="709"/>
         </w:tabs>
         <w:spacing w:after="120"/>
+        <w:ind w:left="708"/>
       </w:pPr>
       <w:r>
         <w:tab/>
-        <w:t>[Insertion, Mise à jour] : Appel de la procédure verifierDatePlusPetite.</w:t>
+        <w:t>[Insertion</w:t>
+      </w:r>
+      <w:r>
+        <w:t>] La date de fin doit être nulle.</w:t>
+      </w:r>
+      <w:r>
+        <w:br/>
+        <w:t>[</w:t>
+      </w:r>
+      <w:r>
+        <w:t xml:space="preserve">Mise à jour] : Appel de la procédure </w:t>
+      </w:r>
+      <w:proofErr w:type="spellStart"/>
+      <w:r>
+        <w:t>verifierDatePlusPetite</w:t>
+      </w:r>
+      <w:proofErr w:type="spellEnd"/>
+      <w:r>
+        <w:t>.</w:t>
       </w:r>
     </w:p>
     <w:p>
@@ -11396,7 +12599,21 @@
         <w:rPr>
           <w:u w:val="single"/>
         </w:rPr>
-        <w:t>Le champ  dateHeureDebut est strictement plus grande que la date courante</w:t>
+        <w:t xml:space="preserve">Le champ  </w:t>
+      </w:r>
+      <w:proofErr w:type="spellStart"/>
+      <w:r>
+        <w:rPr>
+          <w:u w:val="single"/>
+        </w:rPr>
+        <w:t>dateHeureDebut</w:t>
+      </w:r>
+      <w:proofErr w:type="spellEnd"/>
+      <w:r>
+        <w:rPr>
+          <w:u w:val="single"/>
+        </w:rPr>
+        <w:t xml:space="preserve"> est strictement plus grande que la date courante</w:t>
       </w:r>
     </w:p>
     <w:p>
@@ -11407,7 +12624,15 @@
       </w:pPr>
       <w:r>
         <w:tab/>
-        <w:t>[Insertion, Mise à jour] : Appel de la procédure verifierDatePassee.</w:t>
+        <w:t xml:space="preserve">[Insertion, Mise à jour] : Appel de la procédure </w:t>
+      </w:r>
+      <w:proofErr w:type="spellStart"/>
+      <w:r>
+        <w:t>verifierDatePassee</w:t>
+      </w:r>
+      <w:proofErr w:type="spellEnd"/>
+      <w:r>
+        <w:t>.</w:t>
       </w:r>
     </w:p>
     <w:p>
@@ -11421,6 +12646,7 @@
           <w:bCs/>
         </w:rPr>
       </w:pPr>
+      <w:proofErr w:type="spellStart"/>
       <w:r>
         <w:rPr>
           <w:b/>
@@ -11442,6 +12668,7 @@
         </w:rPr>
         <w:t>Equipe</w:t>
       </w:r>
+      <w:proofErr w:type="spellEnd"/>
     </w:p>
     <w:p>
       <w:pPr>
@@ -11457,7 +12684,21 @@
         <w:rPr>
           <w:u w:val="single"/>
         </w:rPr>
-        <w:t>La date d’inscription d’une équipe est plus vieille que la dateDebut du tournoi</w:t>
+        <w:t xml:space="preserve">La date d’inscription d’une équipe est plus vieille que la </w:t>
+      </w:r>
+      <w:proofErr w:type="spellStart"/>
+      <w:r>
+        <w:rPr>
+          <w:u w:val="single"/>
+        </w:rPr>
+        <w:t>dateDebut</w:t>
+      </w:r>
+      <w:proofErr w:type="spellEnd"/>
+      <w:r>
+        <w:rPr>
+          <w:u w:val="single"/>
+        </w:rPr>
+        <w:t xml:space="preserve"> du tournoi</w:t>
       </w:r>
     </w:p>
     <w:p>
@@ -11468,7 +12709,15 @@
       </w:pPr>
       <w:r>
         <w:tab/>
-        <w:t>[Insertion, Mise à jour] : Appel de la procédure verifierTournoiEnAttente.</w:t>
+        <w:t xml:space="preserve">[Insertion, Mise à jour] : Appel de la procédure </w:t>
+      </w:r>
+      <w:proofErr w:type="spellStart"/>
+      <w:r>
+        <w:t>verifierTournoiEnAttente</w:t>
+      </w:r>
+      <w:proofErr w:type="spellEnd"/>
+      <w:r>
+        <w:t>.</w:t>
       </w:r>
     </w:p>
     <w:p>
@@ -11499,7 +12748,15 @@
         <w:tab/>
       </w:r>
       <w:r>
-        <w:t>[Insertion, Mise à jour] : Appel de la procédure verifierEquipeComplete.</w:t>
+        <w:t xml:space="preserve">[Insertion, Mise à jour] : Appel de la procédure </w:t>
+      </w:r>
+      <w:proofErr w:type="spellStart"/>
+      <w:r>
+        <w:t>verifierEquipeComplete</w:t>
+      </w:r>
+      <w:proofErr w:type="spellEnd"/>
+      <w:r>
+        <w:t>.</w:t>
       </w:r>
     </w:p>
     <w:p>
@@ -11522,7 +12779,15 @@
         <w:ind w:firstLine="708"/>
       </w:pPr>
       <w:r>
-        <w:t>[Insertion, Mise à jour] : Appel de la procédure aUneInscriptionEnCours.</w:t>
+        <w:t xml:space="preserve">[Insertion, Mise à jour] : Appel de la procédure </w:t>
+      </w:r>
+      <w:proofErr w:type="spellStart"/>
+      <w:r>
+        <w:t>aUneInscriptionEnCours</w:t>
+      </w:r>
+      <w:proofErr w:type="spellEnd"/>
+      <w:r>
+        <w:t>.</w:t>
       </w:r>
     </w:p>
     <w:p>
@@ -11546,7 +12811,15 @@
         </w:tabs>
       </w:pPr>
       <w:r>
-        <w:t xml:space="preserve">              [Insertion, Mise à jour] : Appel de la procédure verifierTournoiEnAttente.</w:t>
+        <w:t xml:space="preserve">              [Insertion, Mise à jour] : Appel de la procédure </w:t>
+      </w:r>
+      <w:proofErr w:type="spellStart"/>
+      <w:r>
+        <w:t>verifierTournoiEnAttente</w:t>
+      </w:r>
+      <w:proofErr w:type="spellEnd"/>
+      <w:r>
+        <w:t>.</w:t>
       </w:r>
     </w:p>
     <w:p>
@@ -11572,7 +12845,21 @@
         <w:rPr>
           <w:u w:val="single"/>
         </w:rPr>
-        <w:t>Le champ longueurMaxSerie = [1,3,5,7].</w:t>
+        <w:t xml:space="preserve">Le champ </w:t>
+      </w:r>
+      <w:proofErr w:type="spellStart"/>
+      <w:r>
+        <w:rPr>
+          <w:u w:val="single"/>
+        </w:rPr>
+        <w:t>longueurMaxSerie</w:t>
+      </w:r>
+      <w:proofErr w:type="spellEnd"/>
+      <w:r>
+        <w:rPr>
+          <w:u w:val="single"/>
+        </w:rPr>
+        <w:t xml:space="preserve"> = [1,3,5,7].</w:t>
       </w:r>
     </w:p>
     <w:p>
@@ -11583,13 +12870,22 @@
       </w:pPr>
       <w:r>
         <w:tab/>
-        <w:t>[Insertion, Mise à jour] : Appel de la procédure verifierLongueurMaxSerie.</w:t>
-      </w:r>
-    </w:p>
-    <w:p>
-      <w:pPr>
-        <w:spacing w:after="120"/>
-      </w:pPr>
+        <w:t xml:space="preserve">[Insertion, Mise à jour] : Appel de la procédure </w:t>
+      </w:r>
+      <w:proofErr w:type="spellStart"/>
+      <w:r>
+        <w:t>verifierLongueurMaxSerie</w:t>
+      </w:r>
+      <w:proofErr w:type="spellEnd"/>
+      <w:r>
+        <w:t>.</w:t>
+      </w:r>
+    </w:p>
+    <w:p>
+      <w:pPr>
+        <w:spacing w:after="120"/>
+      </w:pPr>
+      <w:proofErr w:type="spellStart"/>
       <w:r>
         <w:rPr>
           <w:b/>
@@ -11611,6 +12907,7 @@
         </w:rPr>
         <w:t>rie</w:t>
       </w:r>
+      <w:proofErr w:type="spellEnd"/>
     </w:p>
     <w:p>
       <w:pPr>
@@ -11640,14 +12937,30 @@
       </w:r>
       <w:r>
         <w:tab/>
-        <w:t>Appel de la procédure verifierInscription pour les deux équipes.</w:t>
+        <w:t xml:space="preserve">Appel de la procédure </w:t>
+      </w:r>
+      <w:proofErr w:type="spellStart"/>
+      <w:r>
+        <w:t>verifierInscription</w:t>
+      </w:r>
+      <w:proofErr w:type="spellEnd"/>
+      <w:r>
+        <w:t xml:space="preserve"> pour les deux équipes.</w:t>
       </w:r>
       <w:r>
         <w:tab/>
       </w:r>
       <w:r>
         <w:tab/>
-        <w:t>Appel de la procédure verifierMemeEquipe.</w:t>
+        <w:t xml:space="preserve">Appel de la procédure </w:t>
+      </w:r>
+      <w:proofErr w:type="spellStart"/>
+      <w:r>
+        <w:t>verifierMemeEquipe</w:t>
+      </w:r>
+      <w:proofErr w:type="spellEnd"/>
+      <w:r>
+        <w:t>.</w:t>
       </w:r>
       <w:r>
         <w:br/>
@@ -11657,7 +12970,15 @@
       </w:r>
       <w:r>
         <w:tab/>
-        <w:t>Appel de la procédure verifierSeedingCorrect.</w:t>
+        <w:t xml:space="preserve">Appel de la procédure </w:t>
+      </w:r>
+      <w:proofErr w:type="spellStart"/>
+      <w:r>
+        <w:t>verifierSeedingCorrect</w:t>
+      </w:r>
+      <w:proofErr w:type="spellEnd"/>
+      <w:r>
+        <w:t>.</w:t>
       </w:r>
     </w:p>
     <w:p>
@@ -11702,6 +13023,7 @@
         <w:spacing w:after="120"/>
       </w:pPr>
       <w:r>
+        <w:lastRenderedPageBreak/>
         <w:tab/>
       </w:r>
       <w:r>
@@ -11709,7 +13031,15 @@
       </w:r>
       <w:r>
         <w:tab/>
-        <w:t xml:space="preserve">Lors de l’appel à la procédure vérifierSeedingCorrect, si un des </w:t>
+        <w:t xml:space="preserve">Lors de l’appel à la procédure </w:t>
+      </w:r>
+      <w:proofErr w:type="spellStart"/>
+      <w:r>
+        <w:t>vérifierSeedingCorrect</w:t>
+      </w:r>
+      <w:proofErr w:type="spellEnd"/>
+      <w:r>
+        <w:t xml:space="preserve">, si un des </w:t>
       </w:r>
       <w:r>
         <w:br/>
@@ -11725,12 +13055,19 @@
         <w:br/>
       </w:r>
       <w:r>
-        <w:lastRenderedPageBreak/>
         <w:tab/>
       </w:r>
       <w:r>
         <w:tab/>
-        <w:t>fonction vainqueurMatch. La final est vérifiée lorsqu’on termine</w:t>
+        <w:t xml:space="preserve">fonction </w:t>
+      </w:r>
+      <w:proofErr w:type="spellStart"/>
+      <w:r>
+        <w:t>vainqueurMatch</w:t>
+      </w:r>
+      <w:proofErr w:type="spellEnd"/>
+      <w:r>
+        <w:t>. La final est vérifiée lorsqu’on termine</w:t>
       </w:r>
       <w:r>
         <w:br/>
@@ -11792,7 +13129,14 @@
       </w:r>
       <w:r>
         <w:tab/>
-        <w:t>vainqueurSerie qui n’accepte pas que la série précédente n’ait pas</w:t>
+      </w:r>
+      <w:proofErr w:type="spellStart"/>
+      <w:r>
+        <w:t>vainqueurSerie</w:t>
+      </w:r>
+      <w:proofErr w:type="spellEnd"/>
+      <w:r>
+        <w:t xml:space="preserve"> qui n’accepte pas que la série précédente n’ait pas</w:t>
       </w:r>
       <w:r>
         <w:br/>
@@ -11811,7 +13155,15 @@
         <w:t>ème</w:t>
       </w:r>
       <w:r>
-        <w:t xml:space="preserve"> enregistrement Match_Joueur,</w:t>
+        <w:t xml:space="preserve"> enregistrement </w:t>
+      </w:r>
+      <w:proofErr w:type="spellStart"/>
+      <w:r>
+        <w:t>Match_Joueur</w:t>
+      </w:r>
+      <w:proofErr w:type="spellEnd"/>
+      <w:r>
+        <w:t>,</w:t>
       </w:r>
       <w:r>
         <w:br/>
@@ -11831,7 +13183,14 @@
       </w:r>
       <w:r>
         <w:tab/>
-        <w:t>vainqueurSerie, si oui le tournoi est terminé.</w:t>
+      </w:r>
+      <w:proofErr w:type="spellStart"/>
+      <w:r>
+        <w:t>vainqueurSerie</w:t>
+      </w:r>
+      <w:proofErr w:type="spellEnd"/>
+      <w:r>
+        <w:t>, si oui le tournoi est terminé.</w:t>
       </w:r>
     </w:p>
     <w:p>
@@ -11851,6 +13210,7 @@
           <w:bCs/>
         </w:rPr>
       </w:pPr>
+      <w:proofErr w:type="spellStart"/>
       <w:r>
         <w:rPr>
           <w:b/>
@@ -11872,6 +13232,7 @@
         </w:rPr>
         <w:t>Joueur</w:t>
       </w:r>
+      <w:proofErr w:type="spellEnd"/>
     </w:p>
     <w:p>
       <w:pPr>
@@ -11898,7 +13259,15 @@
         <w:tab/>
       </w:r>
       <w:r>
-        <w:t>[Insertion, Mise à jour] : Appel de la procédure vérifierJoueurEstDansEquipeSerie.</w:t>
+        <w:t xml:space="preserve">[Insertion, Mise à jour] : Appel de la procédure </w:t>
+      </w:r>
+      <w:proofErr w:type="spellStart"/>
+      <w:r>
+        <w:t>vérifierJoueurEstDansEquipeSerie</w:t>
+      </w:r>
+      <w:proofErr w:type="spellEnd"/>
+      <w:r>
+        <w:t>.</w:t>
       </w:r>
     </w:p>
     <w:p>
@@ -11951,7 +13320,15 @@
       </w:pPr>
       <w:r>
         <w:tab/>
-        <w:t>[Insertion, Mise à jouer] : Appel de la procédure verifierJoueurEstDansEquipeSerie.</w:t>
+        <w:t xml:space="preserve">[Insertion, Mise à jouer] : Appel de la procédure </w:t>
+      </w:r>
+      <w:proofErr w:type="spellStart"/>
+      <w:r>
+        <w:t>verifierJoueurEstDansEquipeSerie</w:t>
+      </w:r>
+      <w:proofErr w:type="spellEnd"/>
+      <w:r>
+        <w:t>.</w:t>
       </w:r>
     </w:p>
     <w:p>
@@ -12010,8 +13387,13 @@
       <w:r>
         <w:t xml:space="preserve"> dans </w:t>
       </w:r>
-      <w:r>
-        <w:t>Equipe_Joueur.</w:t>
+      <w:proofErr w:type="spellStart"/>
+      <w:r>
+        <w:t>Equipe_Joueur</w:t>
+      </w:r>
+      <w:proofErr w:type="spellEnd"/>
+      <w:r>
+        <w:t>.</w:t>
       </w:r>
       <w:r>
         <w:br/>
@@ -12060,7 +13442,15 @@
       </w:pPr>
       <w:r>
         <w:tab/>
-        <w:t>[Insertion, Mise à jour[ : Appel à la procédure verifierDateFuture.</w:t>
+        <w:t xml:space="preserve">[Insertion, Mise à jour[ : Appel à la procédure </w:t>
+      </w:r>
+      <w:proofErr w:type="spellStart"/>
+      <w:r>
+        <w:t>verifierDateFuture</w:t>
+      </w:r>
+      <w:proofErr w:type="spellEnd"/>
+      <w:r>
+        <w:t>.</w:t>
       </w:r>
     </w:p>
     <w:p>
@@ -12105,6 +13495,7 @@
           <w:bCs/>
         </w:rPr>
       </w:pPr>
+      <w:proofErr w:type="spellStart"/>
       <w:r>
         <w:rPr>
           <w:b/>
@@ -12112,6 +13503,7 @@
         </w:rPr>
         <w:t>Equipe_Joueur</w:t>
       </w:r>
+      <w:proofErr w:type="spellEnd"/>
     </w:p>
     <w:p>
       <w:pPr>
@@ -12129,12 +13521,28 @@
         </w:rPr>
         <w:t xml:space="preserve">Le champ </w:t>
       </w:r>
+      <w:proofErr w:type="spellStart"/>
       <w:r>
         <w:rPr>
           <w:u w:val="single"/>
         </w:rPr>
-        <w:t>dateHeureArrivee est forcément plus petite que dateHeureDepart</w:t>
-      </w:r>
+        <w:t>dateHeureArrivee</w:t>
+      </w:r>
+      <w:proofErr w:type="spellEnd"/>
+      <w:r>
+        <w:rPr>
+          <w:u w:val="single"/>
+        </w:rPr>
+        <w:t xml:space="preserve"> est forcément plus petite que </w:t>
+      </w:r>
+      <w:proofErr w:type="spellStart"/>
+      <w:r>
+        <w:rPr>
+          <w:u w:val="single"/>
+        </w:rPr>
+        <w:t>dateHeureDepart</w:t>
+      </w:r>
+      <w:proofErr w:type="spellEnd"/>
     </w:p>
     <w:p>
       <w:pPr>
@@ -12146,7 +13554,15 @@
       </w:pPr>
       <w:r>
         <w:tab/>
-        <w:t>[Insertion, Mise à jour] : Appel de la procédure vérifierDateArriveeDepart.</w:t>
+        <w:t xml:space="preserve">[Insertion, Mise à jour] : Appel de la procédure </w:t>
+      </w:r>
+      <w:proofErr w:type="spellStart"/>
+      <w:r>
+        <w:t>vérifierDateArriveeDepart</w:t>
+      </w:r>
+      <w:proofErr w:type="spellEnd"/>
+      <w:r>
+        <w:t>.</w:t>
       </w:r>
     </w:p>
     <w:p>
@@ -12176,7 +13592,15 @@
       </w:pPr>
       <w:r>
         <w:tab/>
-        <w:t>[Insertion] : Appel de la procédure estDejaDansUneEquipe.</w:t>
+        <w:t xml:space="preserve">[Insertion] : Appel de la procédure </w:t>
+      </w:r>
+      <w:proofErr w:type="spellStart"/>
+      <w:r>
+        <w:t>estDejaDansUneEquipe</w:t>
+      </w:r>
+      <w:proofErr w:type="spellEnd"/>
+      <w:r>
+        <w:t>.</w:t>
       </w:r>
     </w:p>
     <w:p>
@@ -12203,7 +13627,15 @@
       </w:pPr>
       <w:r>
         <w:tab/>
-        <w:t>[Mise à jour] : Appel de la fonction aUneInscriptionEnCours, lève un signal si nécessaire.</w:t>
+        <w:t xml:space="preserve">[Mise à jour] : Appel de la fonction </w:t>
+      </w:r>
+      <w:proofErr w:type="spellStart"/>
+      <w:r>
+        <w:t>aUneInscriptionEnCours</w:t>
+      </w:r>
+      <w:proofErr w:type="spellEnd"/>
+      <w:r>
+        <w:t>, lève un signal si nécessaire.</w:t>
       </w:r>
     </w:p>
     <w:p>
@@ -12217,6 +13649,7 @@
         <w:rPr>
           <w:u w:val="single"/>
         </w:rPr>
+        <w:lastRenderedPageBreak/>
         <w:t>Un joueur ne joue que dans une équipe à la fois</w:t>
       </w:r>
     </w:p>
@@ -12229,9 +13662,16 @@
         <w:spacing w:after="120"/>
       </w:pPr>
       <w:r>
-        <w:lastRenderedPageBreak/>
         <w:tab/>
-        <w:t>[Insertion] : Appel de la procédure verifierDejaDansUneEquipe.</w:t>
+        <w:t xml:space="preserve">[Insertion] : Appel de la procédure </w:t>
+      </w:r>
+      <w:proofErr w:type="spellStart"/>
+      <w:r>
+        <w:t>verifierDejaDansUneEquipe</w:t>
+      </w:r>
+      <w:proofErr w:type="spellEnd"/>
+      <w:r>
+        <w:t>.</w:t>
       </w:r>
     </w:p>
     <w:p>
@@ -12344,6 +13784,7 @@
           <w:bCs/>
         </w:rPr>
       </w:pPr>
+      <w:proofErr w:type="spellStart"/>
       <w:r>
         <w:rPr>
           <w:b/>
@@ -12351,6 +13792,7 @@
         </w:rPr>
         <w:t>Tournoi_Equipe</w:t>
       </w:r>
+      <w:proofErr w:type="spellEnd"/>
     </w:p>
     <w:p>
       <w:pPr>
@@ -12361,6 +13803,15 @@
       </w:pPr>
       <w:r>
         <w:t>L’ajout d’une nouvelle entrée n’est possible que si le nombre maximal d’équipes du tournoi n’est pas atteint.</w:t>
+      </w:r>
+      <w:r>
+        <w:t xml:space="preserve"> </w:t>
+      </w:r>
+      <w:r>
+        <w:t>Un enregistrement</w:t>
+      </w:r>
+      <w:r>
+        <w:t xml:space="preserve"> n’est supprimable que si le tournoi est en attente.</w:t>
       </w:r>
     </w:p>
     <w:p>
@@ -12413,6 +13864,17 @@
           <w:tab w:val="left" w:pos="851"/>
         </w:tabs>
         <w:spacing w:after="120"/>
+      </w:pPr>
+      <w:r>
+        <w:t>Un tour ne peut pas être supprimé tant que le tournoi ne l’est pas.</w:t>
+      </w:r>
+    </w:p>
+    <w:p>
+      <w:pPr>
+        <w:tabs>
+          <w:tab w:val="left" w:pos="851"/>
+        </w:tabs>
+        <w:spacing w:after="120"/>
         <w:rPr>
           <w:b/>
           <w:bCs/>
@@ -12455,11 +13917,27 @@
       </w:r>
       <w:r>
         <w:br/>
-        <w:t xml:space="preserve">Les équipes qui peuvent joueur dans la série doivent respecter le système de seeding </w:t>
+        <w:t xml:space="preserve">Les équipes qui peuvent joueur dans la série doivent respecter le système de </w:t>
+      </w:r>
+      <w:proofErr w:type="spellStart"/>
+      <w:r>
+        <w:t>seeding</w:t>
+      </w:r>
+      <w:proofErr w:type="spellEnd"/>
+      <w:r>
+        <w:t xml:space="preserve"> </w:t>
       </w:r>
       <w:r>
         <w:br/>
-        <w:t>(Cf. : chapitre « Seeding ») mis en place. De cette manière, nous assurons que les équipes sont inscrites au tournoi et non éliminées.</w:t>
+        <w:t>(Cf. : chapitre « </w:t>
+      </w:r>
+      <w:proofErr w:type="spellStart"/>
+      <w:r>
+        <w:t>Seeding</w:t>
+      </w:r>
+      <w:proofErr w:type="spellEnd"/>
+      <w:r>
+        <w:t> ») mis en place. De cette manière, nous assurons que les équipes sont inscrites au tournoi et non éliminées.</w:t>
       </w:r>
     </w:p>
     <w:p>
@@ -12488,6 +13966,17 @@
       </w:pPr>
       <w:r>
         <w:t>Les équipes sont promues automatiquement entre les séries. A chaque fin de match une vérification automatique est effectuée.</w:t>
+      </w:r>
+    </w:p>
+    <w:p>
+      <w:pPr>
+        <w:tabs>
+          <w:tab w:val="left" w:pos="851"/>
+        </w:tabs>
+        <w:spacing w:after="120"/>
+      </w:pPr>
+      <w:r>
+        <w:t>Une série ne peut pas être supprimée tant que le tour associé ne l’est pas.</w:t>
       </w:r>
     </w:p>
     <w:p>
@@ -12501,6 +13990,7 @@
           <w:bCs/>
         </w:rPr>
       </w:pPr>
+      <w:proofErr w:type="spellStart"/>
       <w:r>
         <w:rPr>
           <w:b/>
@@ -12508,6 +13998,7 @@
         </w:rPr>
         <w:t>Equipe_Joueur</w:t>
       </w:r>
+      <w:proofErr w:type="spellEnd"/>
     </w:p>
     <w:p>
       <w:pPr>
@@ -12607,6 +14098,14 @@
       <w:r>
         <w:t>Lorsqu’un joueur est accepté dans une équipe toutes ses autres demandes sont automatiquement supprimées.</w:t>
       </w:r>
+    </w:p>
+    <w:p>
+      <w:pPr>
+        <w:tabs>
+          <w:tab w:val="left" w:pos="851"/>
+        </w:tabs>
+        <w:spacing w:after="120"/>
+      </w:pPr>
     </w:p>
     <w:p>
       <w:pPr>
@@ -12647,6 +14146,33 @@
           <w:tab w:val="left" w:pos="851"/>
         </w:tabs>
         <w:spacing w:after="120"/>
+      </w:pPr>
+      <w:r>
+        <w:t xml:space="preserve">Un match ne peut être supprimé </w:t>
+      </w:r>
+      <w:r>
+        <w:t>si la série associées est toujours existante.</w:t>
+      </w:r>
+    </w:p>
+    <w:p>
+      <w:r>
+        <w:br w:type="page"/>
+      </w:r>
+    </w:p>
+    <w:p>
+      <w:pPr>
+        <w:tabs>
+          <w:tab w:val="left" w:pos="851"/>
+        </w:tabs>
+        <w:spacing w:after="120"/>
+      </w:pPr>
+    </w:p>
+    <w:p>
+      <w:pPr>
+        <w:tabs>
+          <w:tab w:val="left" w:pos="851"/>
+        </w:tabs>
+        <w:spacing w:after="120"/>
         <w:rPr>
           <w:b/>
           <w:bCs/>
@@ -12680,7 +14206,10 @@
         <w:t>e</w:t>
       </w:r>
       <w:r>
-        <w:t>, la date de fin de tournoi est initialisée.</w:t>
+        <w:t>, la date de fin de tournoi est initialisée</w:t>
+      </w:r>
+      <w:r>
+        <w:t>, sinon on tente de promouvoir une des deux équipes si elle a remporté la série associée.</w:t>
       </w:r>
     </w:p>
     <w:p>
@@ -12696,23 +14225,42 @@
     </w:p>
     <w:p>
       <w:r>
-        <w:br w:type="page"/>
-      </w:r>
-    </w:p>
+        <w:t>Un enregistrement ne peut pas être supprimé</w:t>
+      </w:r>
+      <w:r>
+        <w:t xml:space="preserve">. </w:t>
+      </w:r>
+      <w:r>
+        <w:t>Les tournois</w:t>
+      </w:r>
+      <w:r>
+        <w:t xml:space="preserve"> ne peuvent pas être supprimés si commencés.</w:t>
+      </w:r>
+    </w:p>
+    <w:p/>
     <w:p>
       <w:pPr>
         <w:pStyle w:val="Titre2"/>
       </w:pPr>
       <w:bookmarkStart w:id="23" w:name="_Toc60765963"/>
-      <w:r>
-        <w:lastRenderedPageBreak/>
+      <w:proofErr w:type="spellStart"/>
+      <w:r>
         <w:t>Seeding</w:t>
       </w:r>
       <w:bookmarkEnd w:id="23"/>
-    </w:p>
-    <w:p>
-      <w:r>
-        <w:t>Le « seeding » est système qui définit l’emplacement de chaque équipe dans l’arbre de tournoi en fonction de ses résultats.</w:t>
+      <w:proofErr w:type="spellEnd"/>
+    </w:p>
+    <w:p>
+      <w:r>
+        <w:t>Le « </w:t>
+      </w:r>
+      <w:proofErr w:type="spellStart"/>
+      <w:r>
+        <w:t>seeding</w:t>
+      </w:r>
+      <w:proofErr w:type="spellEnd"/>
+      <w:r>
+        <w:t> » est système qui définit l’emplacement de chaque équipe dans l’arbre de tournoi en fonction de ses résultats.</w:t>
       </w:r>
     </w:p>
     <w:p>
@@ -12789,16 +14337,40 @@
         <w:ind w:firstLine="708"/>
       </w:pPr>
       <w:r>
-        <w:t>Soit nS le numéro de la série au tour T.</w:t>
-      </w:r>
-    </w:p>
-    <w:p>
-      <w:r>
-        <w:t>L’équipe 1 est le vainqueur de la série de numéro nS * 2 – 1 du tour T + 1.</w:t>
+        <w:t xml:space="preserve">Soit </w:t>
+      </w:r>
+      <w:proofErr w:type="spellStart"/>
+      <w:r>
+        <w:t>nS</w:t>
+      </w:r>
+      <w:proofErr w:type="spellEnd"/>
+      <w:r>
+        <w:t xml:space="preserve"> le numéro de la série au tour T.</w:t>
+      </w:r>
+    </w:p>
+    <w:p>
+      <w:r>
+        <w:t xml:space="preserve">L’équipe 1 est le vainqueur de la série de numéro </w:t>
+      </w:r>
+      <w:proofErr w:type="spellStart"/>
+      <w:r>
+        <w:t>nS</w:t>
+      </w:r>
+      <w:proofErr w:type="spellEnd"/>
+      <w:r>
+        <w:t xml:space="preserve"> * 2 – 1 du tour T + 1.</w:t>
       </w:r>
       <w:r>
         <w:br/>
-        <w:t>L’équipe 2 est le vainqueur de la série de numéro nS * 2 du tour T + 1.</w:t>
+        <w:t xml:space="preserve">L’équipe 2 est le vainqueur de la série de numéro </w:t>
+      </w:r>
+      <w:proofErr w:type="spellStart"/>
+      <w:r>
+        <w:t>nS</w:t>
+      </w:r>
+      <w:proofErr w:type="spellEnd"/>
+      <w:r>
+        <w:t xml:space="preserve"> * 2 du tour T + 1.</w:t>
       </w:r>
     </w:p>
     <w:p>
@@ -18383,6 +19955,7 @@
     <w:rsid w:val="00457C76"/>
     <w:rsid w:val="00473AFA"/>
     <w:rsid w:val="004C7554"/>
+    <w:rsid w:val="004E1A63"/>
     <w:rsid w:val="005D44DB"/>
     <w:rsid w:val="00645748"/>
     <w:rsid w:val="00666CE2"/>
@@ -18392,6 +19965,7 @@
     <w:rsid w:val="00762E42"/>
     <w:rsid w:val="00792FEE"/>
     <w:rsid w:val="00847EAA"/>
+    <w:rsid w:val="00906C71"/>
     <w:rsid w:val="00955B20"/>
     <w:rsid w:val="00972B72"/>
     <w:rsid w:val="009D5CF1"/>

</xml_diff>

<commit_message>
Mise en forme doc, script all in
</commit_message>
<xml_diff>
--- a/Documentation.docx
+++ b/Documentation.docx
@@ -242,7 +242,7 @@
                                       <w:color w:val="FFFFFF" w:themeColor="background1"/>
                                       <w:lang w:val="de-CH"/>
                                     </w:rPr>
-                                    <w:t>11.01.2021</w:t>
+                                    <w:t>12.01.2021</w:t>
                                   </w:r>
                                   <w:r>
                                     <w:rPr>
@@ -524,7 +524,7 @@
                                 <w:color w:val="FFFFFF" w:themeColor="background1"/>
                                 <w:lang w:val="de-CH"/>
                               </w:rPr>
-                              <w:t>11.01.2021</w:t>
+                              <w:t>12.01.2021</w:t>
                             </w:r>
                             <w:r>
                               <w:rPr>
@@ -758,7 +758,7 @@
             <w:rPr>
               <w:rFonts w:eastAsiaTheme="minorEastAsia"/>
               <w:noProof/>
-              <w:lang w:val="fr-FR" w:eastAsia="fr-FR"/>
+              <w:lang w:eastAsia="fr-CH"/>
             </w:rPr>
           </w:pPr>
           <w:r>
@@ -770,7 +770,7 @@
           <w:r>
             <w:fldChar w:fldCharType="separate"/>
           </w:r>
-          <w:hyperlink w:anchor="_Toc60765940" w:history="1">
+          <w:hyperlink w:anchor="_Toc61376149" w:history="1">
             <w:r>
               <w:rPr>
                 <w:rStyle w:val="Lienhypertexte"/>
@@ -797,7 +797,7 @@
                 <w:noProof/>
                 <w:webHidden/>
               </w:rPr>
-              <w:instrText xml:space="preserve"> PAGEREF _Toc60765940 \h </w:instrText>
+              <w:instrText xml:space="preserve"> PAGEREF _Toc61376149 \h </w:instrText>
             </w:r>
             <w:r>
               <w:rPr>
@@ -817,7 +817,7 @@
                 <w:noProof/>
                 <w:webHidden/>
               </w:rPr>
-              <w:t>2</w:t>
+              <w:t>3</w:t>
             </w:r>
             <w:r>
               <w:rPr>
@@ -837,10 +837,10 @@
             <w:rPr>
               <w:rFonts w:eastAsiaTheme="minorEastAsia"/>
               <w:noProof/>
-              <w:lang w:val="fr-FR" w:eastAsia="fr-FR"/>
+              <w:lang w:eastAsia="fr-CH"/>
             </w:rPr>
           </w:pPr>
-          <w:hyperlink w:anchor="_Toc60765941" w:history="1">
+          <w:hyperlink w:anchor="_Toc61376150" w:history="1">
             <w:r>
               <w:rPr>
                 <w:rStyle w:val="Lienhypertexte"/>
@@ -867,7 +867,7 @@
                 <w:noProof/>
                 <w:webHidden/>
               </w:rPr>
-              <w:instrText xml:space="preserve"> PAGEREF _Toc60765941 \h </w:instrText>
+              <w:instrText xml:space="preserve"> PAGEREF _Toc61376150 \h </w:instrText>
             </w:r>
             <w:r>
               <w:rPr>
@@ -887,7 +887,7 @@
                 <w:noProof/>
                 <w:webHidden/>
               </w:rPr>
-              <w:t>3</w:t>
+              <w:t>4</w:t>
             </w:r>
             <w:r>
               <w:rPr>
@@ -907,10 +907,10 @@
             <w:rPr>
               <w:rFonts w:eastAsiaTheme="minorEastAsia"/>
               <w:noProof/>
-              <w:lang w:val="fr-FR" w:eastAsia="fr-FR"/>
+              <w:lang w:eastAsia="fr-CH"/>
             </w:rPr>
           </w:pPr>
-          <w:hyperlink w:anchor="_Toc60765942" w:history="1">
+          <w:hyperlink w:anchor="_Toc61376151" w:history="1">
             <w:r>
               <w:rPr>
                 <w:rStyle w:val="Lienhypertexte"/>
@@ -937,7 +937,7 @@
                 <w:noProof/>
                 <w:webHidden/>
               </w:rPr>
-              <w:instrText xml:space="preserve"> PAGEREF _Toc60765942 \h </w:instrText>
+              <w:instrText xml:space="preserve"> PAGEREF _Toc61376151 \h </w:instrText>
             </w:r>
             <w:r>
               <w:rPr>
@@ -957,7 +957,7 @@
                 <w:noProof/>
                 <w:webHidden/>
               </w:rPr>
-              <w:t>3</w:t>
+              <w:t>4</w:t>
             </w:r>
             <w:r>
               <w:rPr>
@@ -977,10 +977,10 @@
             <w:rPr>
               <w:rFonts w:eastAsiaTheme="minorEastAsia"/>
               <w:noProof/>
-              <w:lang w:val="fr-FR" w:eastAsia="fr-FR"/>
+              <w:lang w:eastAsia="fr-CH"/>
             </w:rPr>
           </w:pPr>
-          <w:hyperlink w:anchor="_Toc60765943" w:history="1">
+          <w:hyperlink w:anchor="_Toc61376152" w:history="1">
             <w:r>
               <w:rPr>
                 <w:rStyle w:val="Lienhypertexte"/>
@@ -1007,7 +1007,7 @@
                 <w:noProof/>
                 <w:webHidden/>
               </w:rPr>
-              <w:instrText xml:space="preserve"> PAGEREF _Toc60765943 \h </w:instrText>
+              <w:instrText xml:space="preserve"> PAGEREF _Toc61376152 \h </w:instrText>
             </w:r>
             <w:r>
               <w:rPr>
@@ -1027,7 +1027,7 @@
                 <w:noProof/>
                 <w:webHidden/>
               </w:rPr>
-              <w:t>3</w:t>
+              <w:t>4</w:t>
             </w:r>
             <w:r>
               <w:rPr>
@@ -1047,10 +1047,10 @@
             <w:rPr>
               <w:rFonts w:eastAsiaTheme="minorEastAsia"/>
               <w:noProof/>
-              <w:lang w:val="fr-FR" w:eastAsia="fr-FR"/>
+              <w:lang w:eastAsia="fr-CH"/>
             </w:rPr>
           </w:pPr>
-          <w:hyperlink w:anchor="_Toc60765944" w:history="1">
+          <w:hyperlink w:anchor="_Toc61376153" w:history="1">
             <w:r>
               <w:rPr>
                 <w:rStyle w:val="Lienhypertexte"/>
@@ -1077,7 +1077,7 @@
                 <w:noProof/>
                 <w:webHidden/>
               </w:rPr>
-              <w:instrText xml:space="preserve"> PAGEREF _Toc60765944 \h </w:instrText>
+              <w:instrText xml:space="preserve"> PAGEREF _Toc61376153 \h </w:instrText>
             </w:r>
             <w:r>
               <w:rPr>
@@ -1097,7 +1097,7 @@
                 <w:noProof/>
                 <w:webHidden/>
               </w:rPr>
-              <w:t>3</w:t>
+              <w:t>4</w:t>
             </w:r>
             <w:r>
               <w:rPr>
@@ -1117,10 +1117,10 @@
             <w:rPr>
               <w:rFonts w:eastAsiaTheme="minorEastAsia"/>
               <w:noProof/>
-              <w:lang w:val="fr-FR" w:eastAsia="fr-FR"/>
+              <w:lang w:eastAsia="fr-CH"/>
             </w:rPr>
           </w:pPr>
-          <w:hyperlink w:anchor="_Toc60765945" w:history="1">
+          <w:hyperlink w:anchor="_Toc61376154" w:history="1">
             <w:r>
               <w:rPr>
                 <w:rStyle w:val="Lienhypertexte"/>
@@ -1147,7 +1147,7 @@
                 <w:noProof/>
                 <w:webHidden/>
               </w:rPr>
-              <w:instrText xml:space="preserve"> PAGEREF _Toc60765945 \h </w:instrText>
+              <w:instrText xml:space="preserve"> PAGEREF _Toc61376154 \h </w:instrText>
             </w:r>
             <w:r>
               <w:rPr>
@@ -1167,7 +1167,7 @@
                 <w:noProof/>
                 <w:webHidden/>
               </w:rPr>
-              <w:t>3</w:t>
+              <w:t>4</w:t>
             </w:r>
             <w:r>
               <w:rPr>
@@ -1187,10 +1187,10 @@
             <w:rPr>
               <w:rFonts w:eastAsiaTheme="minorEastAsia"/>
               <w:noProof/>
-              <w:lang w:val="fr-FR" w:eastAsia="fr-FR"/>
+              <w:lang w:eastAsia="fr-CH"/>
             </w:rPr>
           </w:pPr>
-          <w:hyperlink w:anchor="_Toc60765946" w:history="1">
+          <w:hyperlink w:anchor="_Toc61376155" w:history="1">
             <w:r>
               <w:rPr>
                 <w:rStyle w:val="Lienhypertexte"/>
@@ -1217,7 +1217,7 @@
                 <w:noProof/>
                 <w:webHidden/>
               </w:rPr>
-              <w:instrText xml:space="preserve"> PAGEREF _Toc60765946 \h </w:instrText>
+              <w:instrText xml:space="preserve"> PAGEREF _Toc61376155 \h </w:instrText>
             </w:r>
             <w:r>
               <w:rPr>
@@ -1237,7 +1237,7 @@
                 <w:noProof/>
                 <w:webHidden/>
               </w:rPr>
-              <w:t>3</w:t>
+              <w:t>4</w:t>
             </w:r>
             <w:r>
               <w:rPr>
@@ -1257,10 +1257,10 @@
             <w:rPr>
               <w:rFonts w:eastAsiaTheme="minorEastAsia"/>
               <w:noProof/>
-              <w:lang w:val="fr-FR" w:eastAsia="fr-FR"/>
+              <w:lang w:eastAsia="fr-CH"/>
             </w:rPr>
           </w:pPr>
-          <w:hyperlink w:anchor="_Toc60765947" w:history="1">
+          <w:hyperlink w:anchor="_Toc61376156" w:history="1">
             <w:r>
               <w:rPr>
                 <w:rStyle w:val="Lienhypertexte"/>
@@ -1287,7 +1287,7 @@
                 <w:noProof/>
                 <w:webHidden/>
               </w:rPr>
-              <w:instrText xml:space="preserve"> PAGEREF _Toc60765947 \h </w:instrText>
+              <w:instrText xml:space="preserve"> PAGEREF _Toc61376156 \h </w:instrText>
             </w:r>
             <w:r>
               <w:rPr>
@@ -1307,7 +1307,7 @@
                 <w:noProof/>
                 <w:webHidden/>
               </w:rPr>
-              <w:t>4</w:t>
+              <w:t>5</w:t>
             </w:r>
             <w:r>
               <w:rPr>
@@ -1327,10 +1327,10 @@
             <w:rPr>
               <w:rFonts w:eastAsiaTheme="minorEastAsia"/>
               <w:noProof/>
-              <w:lang w:val="fr-FR" w:eastAsia="fr-FR"/>
+              <w:lang w:eastAsia="fr-CH"/>
             </w:rPr>
           </w:pPr>
-          <w:hyperlink w:anchor="_Toc60765948" w:history="1">
+          <w:hyperlink w:anchor="_Toc61376157" w:history="1">
             <w:r>
               <w:rPr>
                 <w:rStyle w:val="Lienhypertexte"/>
@@ -1357,7 +1357,7 @@
                 <w:noProof/>
                 <w:webHidden/>
               </w:rPr>
-              <w:instrText xml:space="preserve"> PAGEREF _Toc60765948 \h </w:instrText>
+              <w:instrText xml:space="preserve"> PAGEREF _Toc61376157 \h </w:instrText>
             </w:r>
             <w:r>
               <w:rPr>
@@ -1377,7 +1377,7 @@
                 <w:noProof/>
                 <w:webHidden/>
               </w:rPr>
-              <w:t>4</w:t>
+              <w:t>5</w:t>
             </w:r>
             <w:r>
               <w:rPr>
@@ -1397,10 +1397,10 @@
             <w:rPr>
               <w:rFonts w:eastAsiaTheme="minorEastAsia"/>
               <w:noProof/>
-              <w:lang w:val="fr-FR" w:eastAsia="fr-FR"/>
+              <w:lang w:eastAsia="fr-CH"/>
             </w:rPr>
           </w:pPr>
-          <w:hyperlink w:anchor="_Toc60765949" w:history="1">
+          <w:hyperlink w:anchor="_Toc61376158" w:history="1">
             <w:r>
               <w:rPr>
                 <w:rStyle w:val="Lienhypertexte"/>
@@ -1427,7 +1427,7 @@
                 <w:noProof/>
                 <w:webHidden/>
               </w:rPr>
-              <w:instrText xml:space="preserve"> PAGEREF _Toc60765949 \h </w:instrText>
+              <w:instrText xml:space="preserve"> PAGEREF _Toc61376158 \h </w:instrText>
             </w:r>
             <w:r>
               <w:rPr>
@@ -1447,7 +1447,7 @@
                 <w:noProof/>
                 <w:webHidden/>
               </w:rPr>
-              <w:t>4</w:t>
+              <w:t>5</w:t>
             </w:r>
             <w:r>
               <w:rPr>
@@ -1467,10 +1467,10 @@
             <w:rPr>
               <w:rFonts w:eastAsiaTheme="minorEastAsia"/>
               <w:noProof/>
-              <w:lang w:val="fr-FR" w:eastAsia="fr-FR"/>
+              <w:lang w:eastAsia="fr-CH"/>
             </w:rPr>
           </w:pPr>
-          <w:hyperlink w:anchor="_Toc60765950" w:history="1">
+          <w:hyperlink w:anchor="_Toc61376159" w:history="1">
             <w:r>
               <w:rPr>
                 <w:rStyle w:val="Lienhypertexte"/>
@@ -1497,7 +1497,7 @@
                 <w:noProof/>
                 <w:webHidden/>
               </w:rPr>
-              <w:instrText xml:space="preserve"> PAGEREF _Toc60765950 \h </w:instrText>
+              <w:instrText xml:space="preserve"> PAGEREF _Toc61376159 \h </w:instrText>
             </w:r>
             <w:r>
               <w:rPr>
@@ -1517,7 +1517,7 @@
                 <w:noProof/>
                 <w:webHidden/>
               </w:rPr>
-              <w:t>4</w:t>
+              <w:t>5</w:t>
             </w:r>
             <w:r>
               <w:rPr>
@@ -1537,10 +1537,10 @@
             <w:rPr>
               <w:rFonts w:eastAsiaTheme="minorEastAsia"/>
               <w:noProof/>
-              <w:lang w:val="fr-FR" w:eastAsia="fr-FR"/>
+              <w:lang w:eastAsia="fr-CH"/>
             </w:rPr>
           </w:pPr>
-          <w:hyperlink w:anchor="_Toc60765951" w:history="1">
+          <w:hyperlink w:anchor="_Toc61376160" w:history="1">
             <w:r>
               <w:rPr>
                 <w:rStyle w:val="Lienhypertexte"/>
@@ -1567,7 +1567,7 @@
                 <w:noProof/>
                 <w:webHidden/>
               </w:rPr>
-              <w:instrText xml:space="preserve"> PAGEREF _Toc60765951 \h </w:instrText>
+              <w:instrText xml:space="preserve"> PAGEREF _Toc61376160 \h </w:instrText>
             </w:r>
             <w:r>
               <w:rPr>
@@ -1587,7 +1587,7 @@
                 <w:noProof/>
                 <w:webHidden/>
               </w:rPr>
-              <w:t>4</w:t>
+              <w:t>5</w:t>
             </w:r>
             <w:r>
               <w:rPr>
@@ -1607,10 +1607,10 @@
             <w:rPr>
               <w:rFonts w:eastAsiaTheme="minorEastAsia"/>
               <w:noProof/>
-              <w:lang w:val="fr-FR" w:eastAsia="fr-FR"/>
+              <w:lang w:eastAsia="fr-CH"/>
             </w:rPr>
           </w:pPr>
-          <w:hyperlink w:anchor="_Toc60765952" w:history="1">
+          <w:hyperlink w:anchor="_Toc61376161" w:history="1">
             <w:r>
               <w:rPr>
                 <w:rStyle w:val="Lienhypertexte"/>
@@ -1637,7 +1637,7 @@
                 <w:noProof/>
                 <w:webHidden/>
               </w:rPr>
-              <w:instrText xml:space="preserve"> PAGEREF _Toc60765952 \h </w:instrText>
+              <w:instrText xml:space="preserve"> PAGEREF _Toc61376161 \h </w:instrText>
             </w:r>
             <w:r>
               <w:rPr>
@@ -1657,7 +1657,7 @@
                 <w:noProof/>
                 <w:webHidden/>
               </w:rPr>
-              <w:t>6</w:t>
+              <w:t>7</w:t>
             </w:r>
             <w:r>
               <w:rPr>
@@ -1677,10 +1677,10 @@
             <w:rPr>
               <w:rFonts w:eastAsiaTheme="minorEastAsia"/>
               <w:noProof/>
-              <w:lang w:val="fr-FR" w:eastAsia="fr-FR"/>
+              <w:lang w:eastAsia="fr-CH"/>
             </w:rPr>
           </w:pPr>
-          <w:hyperlink w:anchor="_Toc60765953" w:history="1">
+          <w:hyperlink w:anchor="_Toc61376162" w:history="1">
             <w:r>
               <w:rPr>
                 <w:rStyle w:val="Lienhypertexte"/>
@@ -1707,7 +1707,7 @@
                 <w:noProof/>
                 <w:webHidden/>
               </w:rPr>
-              <w:instrText xml:space="preserve"> PAGEREF _Toc60765953 \h </w:instrText>
+              <w:instrText xml:space="preserve"> PAGEREF _Toc61376162 \h </w:instrText>
             </w:r>
             <w:r>
               <w:rPr>
@@ -1727,7 +1727,7 @@
                 <w:noProof/>
                 <w:webHidden/>
               </w:rPr>
-              <w:t>7</w:t>
+              <w:t>8</w:t>
             </w:r>
             <w:r>
               <w:rPr>
@@ -1747,10 +1747,10 @@
             <w:rPr>
               <w:rFonts w:eastAsiaTheme="minorEastAsia"/>
               <w:noProof/>
-              <w:lang w:val="fr-FR" w:eastAsia="fr-FR"/>
+              <w:lang w:eastAsia="fr-CH"/>
             </w:rPr>
           </w:pPr>
-          <w:hyperlink w:anchor="_Toc60765954" w:history="1">
+          <w:hyperlink w:anchor="_Toc61376163" w:history="1">
             <w:r>
               <w:rPr>
                 <w:rStyle w:val="Lienhypertexte"/>
@@ -1777,7 +1777,7 @@
                 <w:noProof/>
                 <w:webHidden/>
               </w:rPr>
-              <w:instrText xml:space="preserve"> PAGEREF _Toc60765954 \h </w:instrText>
+              <w:instrText xml:space="preserve"> PAGEREF _Toc61376163 \h </w:instrText>
             </w:r>
             <w:r>
               <w:rPr>
@@ -1797,7 +1797,7 @@
                 <w:noProof/>
                 <w:webHidden/>
               </w:rPr>
-              <w:t>9</w:t>
+              <w:t>10</w:t>
             </w:r>
             <w:r>
               <w:rPr>
@@ -1817,10 +1817,10 @@
             <w:rPr>
               <w:rFonts w:eastAsiaTheme="minorEastAsia"/>
               <w:noProof/>
-              <w:lang w:val="fr-FR" w:eastAsia="fr-FR"/>
+              <w:lang w:eastAsia="fr-CH"/>
             </w:rPr>
           </w:pPr>
-          <w:hyperlink w:anchor="_Toc60765955" w:history="1">
+          <w:hyperlink w:anchor="_Toc61376164" w:history="1">
             <w:r>
               <w:rPr>
                 <w:rStyle w:val="Lienhypertexte"/>
@@ -1847,7 +1847,7 @@
                 <w:noProof/>
                 <w:webHidden/>
               </w:rPr>
-              <w:instrText xml:space="preserve"> PAGEREF _Toc60765955 \h </w:instrText>
+              <w:instrText xml:space="preserve"> PAGEREF _Toc61376164 \h </w:instrText>
             </w:r>
             <w:r>
               <w:rPr>
@@ -1867,7 +1867,7 @@
                 <w:noProof/>
                 <w:webHidden/>
               </w:rPr>
-              <w:t>10</w:t>
+              <w:t>11</w:t>
             </w:r>
             <w:r>
               <w:rPr>
@@ -1887,10 +1887,10 @@
             <w:rPr>
               <w:rFonts w:eastAsiaTheme="minorEastAsia"/>
               <w:noProof/>
-              <w:lang w:val="fr-FR" w:eastAsia="fr-FR"/>
+              <w:lang w:eastAsia="fr-CH"/>
             </w:rPr>
           </w:pPr>
-          <w:hyperlink w:anchor="_Toc60765956" w:history="1">
+          <w:hyperlink w:anchor="_Toc61376165" w:history="1">
             <w:r>
               <w:rPr>
                 <w:rStyle w:val="Lienhypertexte"/>
@@ -1917,7 +1917,7 @@
                 <w:noProof/>
                 <w:webHidden/>
               </w:rPr>
-              <w:instrText xml:space="preserve"> PAGEREF _Toc60765956 \h </w:instrText>
+              <w:instrText xml:space="preserve"> PAGEREF _Toc61376165 \h </w:instrText>
             </w:r>
             <w:r>
               <w:rPr>
@@ -1937,7 +1937,7 @@
                 <w:noProof/>
                 <w:webHidden/>
               </w:rPr>
-              <w:t>11</w:t>
+              <w:t>12</w:t>
             </w:r>
             <w:r>
               <w:rPr>
@@ -1957,16 +1957,16 @@
             <w:rPr>
               <w:rFonts w:eastAsiaTheme="minorEastAsia"/>
               <w:noProof/>
-              <w:lang w:val="fr-FR" w:eastAsia="fr-FR"/>
+              <w:lang w:eastAsia="fr-CH"/>
             </w:rPr>
           </w:pPr>
-          <w:hyperlink w:anchor="_Toc60765957" w:history="1">
+          <w:hyperlink w:anchor="_Toc61376166" w:history="1">
             <w:r>
               <w:rPr>
                 <w:rStyle w:val="Lienhypertexte"/>
                 <w:noProof/>
               </w:rPr>
-              <w:t>Annexes</w:t>
+              <w:t>Description de l’application</w:t>
             </w:r>
             <w:r>
               <w:rPr>
@@ -1987,7 +1987,7 @@
                 <w:noProof/>
                 <w:webHidden/>
               </w:rPr>
-              <w:instrText xml:space="preserve"> PAGEREF _Toc60765957 \h </w:instrText>
+              <w:instrText xml:space="preserve"> PAGEREF _Toc61376166 \h </w:instrText>
             </w:r>
             <w:r>
               <w:rPr>
@@ -2007,7 +2007,7 @@
                 <w:noProof/>
                 <w:webHidden/>
               </w:rPr>
-              <w:t>12</w:t>
+              <w:t>16</w:t>
             </w:r>
             <w:r>
               <w:rPr>
@@ -2027,16 +2027,16 @@
             <w:rPr>
               <w:rFonts w:eastAsiaTheme="minorEastAsia"/>
               <w:noProof/>
-              <w:lang w:val="fr-FR" w:eastAsia="fr-FR"/>
+              <w:lang w:eastAsia="fr-CH"/>
             </w:rPr>
           </w:pPr>
-          <w:hyperlink w:anchor="_Toc60765958" w:history="1">
+          <w:hyperlink w:anchor="_Toc61376167" w:history="1">
             <w:r>
               <w:rPr>
                 <w:rStyle w:val="Lienhypertexte"/>
                 <w:noProof/>
               </w:rPr>
-              <w:t>Fonctions stockées</w:t>
+              <w:t>TODO</w:t>
             </w:r>
             <w:r>
               <w:rPr>
@@ -2057,7 +2057,7 @@
                 <w:noProof/>
                 <w:webHidden/>
               </w:rPr>
-              <w:instrText xml:space="preserve"> PAGEREF _Toc60765958 \h </w:instrText>
+              <w:instrText xml:space="preserve"> PAGEREF _Toc61376167 \h </w:instrText>
             </w:r>
             <w:r>
               <w:rPr>
@@ -2077,7 +2077,77 @@
                 <w:noProof/>
                 <w:webHidden/>
               </w:rPr>
-              <w:t>12</w:t>
+              <w:t>16</w:t>
+            </w:r>
+            <w:r>
+              <w:rPr>
+                <w:noProof/>
+                <w:webHidden/>
+              </w:rPr>
+              <w:fldChar w:fldCharType="end"/>
+            </w:r>
+          </w:hyperlink>
+        </w:p>
+        <w:p>
+          <w:pPr>
+            <w:pStyle w:val="TM1"/>
+            <w:tabs>
+              <w:tab w:val="right" w:leader="dot" w:pos="9060"/>
+            </w:tabs>
+            <w:rPr>
+              <w:rFonts w:eastAsiaTheme="minorEastAsia"/>
+              <w:noProof/>
+              <w:lang w:eastAsia="fr-CH"/>
+            </w:rPr>
+          </w:pPr>
+          <w:hyperlink w:anchor="_Toc61376168" w:history="1">
+            <w:r>
+              <w:rPr>
+                <w:rStyle w:val="Lienhypertexte"/>
+                <w:noProof/>
+              </w:rPr>
+              <w:t>Bugs connus</w:t>
+            </w:r>
+            <w:r>
+              <w:rPr>
+                <w:noProof/>
+                <w:webHidden/>
+              </w:rPr>
+              <w:tab/>
+            </w:r>
+            <w:r>
+              <w:rPr>
+                <w:noProof/>
+                <w:webHidden/>
+              </w:rPr>
+              <w:fldChar w:fldCharType="begin"/>
+            </w:r>
+            <w:r>
+              <w:rPr>
+                <w:noProof/>
+                <w:webHidden/>
+              </w:rPr>
+              <w:instrText xml:space="preserve"> PAGEREF _Toc61376168 \h </w:instrText>
+            </w:r>
+            <w:r>
+              <w:rPr>
+                <w:noProof/>
+                <w:webHidden/>
+              </w:rPr>
+            </w:r>
+            <w:r>
+              <w:rPr>
+                <w:noProof/>
+                <w:webHidden/>
+              </w:rPr>
+              <w:fldChar w:fldCharType="separate"/>
+            </w:r>
+            <w:r>
+              <w:rPr>
+                <w:noProof/>
+                <w:webHidden/>
+              </w:rPr>
+              <w:t>17</w:t>
             </w:r>
             <w:r>
               <w:rPr>
@@ -2097,16 +2167,16 @@
             <w:rPr>
               <w:rFonts w:eastAsiaTheme="minorEastAsia"/>
               <w:noProof/>
-              <w:lang w:val="fr-FR" w:eastAsia="fr-FR"/>
+              <w:lang w:eastAsia="fr-CH"/>
             </w:rPr>
           </w:pPr>
-          <w:hyperlink w:anchor="_Toc60765959" w:history="1">
+          <w:hyperlink w:anchor="_Toc61376169" w:history="1">
             <w:r>
               <w:rPr>
                 <w:rStyle w:val="Lienhypertexte"/>
                 <w:noProof/>
               </w:rPr>
-              <w:t>Procédures stockées</w:t>
+              <w:t>TODO</w:t>
             </w:r>
             <w:r>
               <w:rPr>
@@ -2127,7 +2197,7 @@
                 <w:noProof/>
                 <w:webHidden/>
               </w:rPr>
-              <w:instrText xml:space="preserve"> PAGEREF _Toc60765959 \h </w:instrText>
+              <w:instrText xml:space="preserve"> PAGEREF _Toc61376169 \h </w:instrText>
             </w:r>
             <w:r>
               <w:rPr>
@@ -2147,7 +2217,147 @@
                 <w:noProof/>
                 <w:webHidden/>
               </w:rPr>
-              <w:t>14</w:t>
+              <w:t>17</w:t>
+            </w:r>
+            <w:r>
+              <w:rPr>
+                <w:noProof/>
+                <w:webHidden/>
+              </w:rPr>
+              <w:fldChar w:fldCharType="end"/>
+            </w:r>
+          </w:hyperlink>
+        </w:p>
+        <w:p>
+          <w:pPr>
+            <w:pStyle w:val="TM1"/>
+            <w:tabs>
+              <w:tab w:val="right" w:leader="dot" w:pos="9060"/>
+            </w:tabs>
+            <w:rPr>
+              <w:rFonts w:eastAsiaTheme="minorEastAsia"/>
+              <w:noProof/>
+              <w:lang w:eastAsia="fr-CH"/>
+            </w:rPr>
+          </w:pPr>
+          <w:hyperlink w:anchor="_Toc61376170" w:history="1">
+            <w:r>
+              <w:rPr>
+                <w:rStyle w:val="Lienhypertexte"/>
+                <w:noProof/>
+              </w:rPr>
+              <w:t>Améliorations possibles</w:t>
+            </w:r>
+            <w:r>
+              <w:rPr>
+                <w:noProof/>
+                <w:webHidden/>
+              </w:rPr>
+              <w:tab/>
+            </w:r>
+            <w:r>
+              <w:rPr>
+                <w:noProof/>
+                <w:webHidden/>
+              </w:rPr>
+              <w:fldChar w:fldCharType="begin"/>
+            </w:r>
+            <w:r>
+              <w:rPr>
+                <w:noProof/>
+                <w:webHidden/>
+              </w:rPr>
+              <w:instrText xml:space="preserve"> PAGEREF _Toc61376170 \h </w:instrText>
+            </w:r>
+            <w:r>
+              <w:rPr>
+                <w:noProof/>
+                <w:webHidden/>
+              </w:rPr>
+            </w:r>
+            <w:r>
+              <w:rPr>
+                <w:noProof/>
+                <w:webHidden/>
+              </w:rPr>
+              <w:fldChar w:fldCharType="separate"/>
+            </w:r>
+            <w:r>
+              <w:rPr>
+                <w:noProof/>
+                <w:webHidden/>
+              </w:rPr>
+              <w:t>17</w:t>
+            </w:r>
+            <w:r>
+              <w:rPr>
+                <w:noProof/>
+                <w:webHidden/>
+              </w:rPr>
+              <w:fldChar w:fldCharType="end"/>
+            </w:r>
+          </w:hyperlink>
+        </w:p>
+        <w:p>
+          <w:pPr>
+            <w:pStyle w:val="TM1"/>
+            <w:tabs>
+              <w:tab w:val="right" w:leader="dot" w:pos="9060"/>
+            </w:tabs>
+            <w:rPr>
+              <w:rFonts w:eastAsiaTheme="minorEastAsia"/>
+              <w:noProof/>
+              <w:lang w:eastAsia="fr-CH"/>
+            </w:rPr>
+          </w:pPr>
+          <w:hyperlink w:anchor="_Toc61376171" w:history="1">
+            <w:r>
+              <w:rPr>
+                <w:rStyle w:val="Lienhypertexte"/>
+                <w:noProof/>
+              </w:rPr>
+              <w:t>Conclusion</w:t>
+            </w:r>
+            <w:r>
+              <w:rPr>
+                <w:noProof/>
+                <w:webHidden/>
+              </w:rPr>
+              <w:tab/>
+            </w:r>
+            <w:r>
+              <w:rPr>
+                <w:noProof/>
+                <w:webHidden/>
+              </w:rPr>
+              <w:fldChar w:fldCharType="begin"/>
+            </w:r>
+            <w:r>
+              <w:rPr>
+                <w:noProof/>
+                <w:webHidden/>
+              </w:rPr>
+              <w:instrText xml:space="preserve"> PAGEREF _Toc61376171 \h </w:instrText>
+            </w:r>
+            <w:r>
+              <w:rPr>
+                <w:noProof/>
+                <w:webHidden/>
+              </w:rPr>
+            </w:r>
+            <w:r>
+              <w:rPr>
+                <w:noProof/>
+                <w:webHidden/>
+              </w:rPr>
+              <w:fldChar w:fldCharType="separate"/>
+            </w:r>
+            <w:r>
+              <w:rPr>
+                <w:noProof/>
+                <w:webHidden/>
+              </w:rPr>
+              <w:t>18</w:t>
             </w:r>
             <w:r>
               <w:rPr>
@@ -2167,16 +2377,16 @@
             <w:rPr>
               <w:rFonts w:eastAsiaTheme="minorEastAsia"/>
               <w:noProof/>
-              <w:lang w:val="fr-FR" w:eastAsia="fr-FR"/>
+              <w:lang w:eastAsia="fr-CH"/>
             </w:rPr>
           </w:pPr>
-          <w:hyperlink w:anchor="_Toc60765960" w:history="1">
+          <w:hyperlink w:anchor="_Toc61376172" w:history="1">
             <w:r>
               <w:rPr>
                 <w:rStyle w:val="Lienhypertexte"/>
                 <w:noProof/>
               </w:rPr>
-              <w:t>Événements</w:t>
+              <w:t>Todo</w:t>
             </w:r>
             <w:r>
               <w:rPr>
@@ -2197,7 +2407,7 @@
                 <w:noProof/>
                 <w:webHidden/>
               </w:rPr>
-              <w:instrText xml:space="preserve"> PAGEREF _Toc60765960 \h </w:instrText>
+              <w:instrText xml:space="preserve"> PAGEREF _Toc61376172 \h </w:instrText>
             </w:r>
             <w:r>
               <w:rPr>
@@ -2217,7 +2427,77 @@
                 <w:noProof/>
                 <w:webHidden/>
               </w:rPr>
-              <w:t>16</w:t>
+              <w:t>18</w:t>
+            </w:r>
+            <w:r>
+              <w:rPr>
+                <w:noProof/>
+                <w:webHidden/>
+              </w:rPr>
+              <w:fldChar w:fldCharType="end"/>
+            </w:r>
+          </w:hyperlink>
+        </w:p>
+        <w:p>
+          <w:pPr>
+            <w:pStyle w:val="TM1"/>
+            <w:tabs>
+              <w:tab w:val="right" w:leader="dot" w:pos="9060"/>
+            </w:tabs>
+            <w:rPr>
+              <w:rFonts w:eastAsiaTheme="minorEastAsia"/>
+              <w:noProof/>
+              <w:lang w:eastAsia="fr-CH"/>
+            </w:rPr>
+          </w:pPr>
+          <w:hyperlink w:anchor="_Toc61376173" w:history="1">
+            <w:r>
+              <w:rPr>
+                <w:rStyle w:val="Lienhypertexte"/>
+                <w:noProof/>
+              </w:rPr>
+              <w:t>Annexes</w:t>
+            </w:r>
+            <w:r>
+              <w:rPr>
+                <w:noProof/>
+                <w:webHidden/>
+              </w:rPr>
+              <w:tab/>
+            </w:r>
+            <w:r>
+              <w:rPr>
+                <w:noProof/>
+                <w:webHidden/>
+              </w:rPr>
+              <w:fldChar w:fldCharType="begin"/>
+            </w:r>
+            <w:r>
+              <w:rPr>
+                <w:noProof/>
+                <w:webHidden/>
+              </w:rPr>
+              <w:instrText xml:space="preserve"> PAGEREF _Toc61376173 \h </w:instrText>
+            </w:r>
+            <w:r>
+              <w:rPr>
+                <w:noProof/>
+                <w:webHidden/>
+              </w:rPr>
+            </w:r>
+            <w:r>
+              <w:rPr>
+                <w:noProof/>
+                <w:webHidden/>
+              </w:rPr>
+              <w:fldChar w:fldCharType="separate"/>
+            </w:r>
+            <w:r>
+              <w:rPr>
+                <w:noProof/>
+                <w:webHidden/>
+              </w:rPr>
+              <w:t>19</w:t>
             </w:r>
             <w:r>
               <w:rPr>
@@ -2237,16 +2517,16 @@
             <w:rPr>
               <w:rFonts w:eastAsiaTheme="minorEastAsia"/>
               <w:noProof/>
-              <w:lang w:val="fr-FR" w:eastAsia="fr-FR"/>
+              <w:lang w:eastAsia="fr-CH"/>
             </w:rPr>
           </w:pPr>
-          <w:hyperlink w:anchor="_Toc60765961" w:history="1">
+          <w:hyperlink w:anchor="_Toc61376174" w:history="1">
             <w:r>
               <w:rPr>
                 <w:rStyle w:val="Lienhypertexte"/>
                 <w:noProof/>
               </w:rPr>
-              <w:t>Application des contraintes d’intégrité</w:t>
+              <w:t>Guide d’installation</w:t>
             </w:r>
             <w:r>
               <w:rPr>
@@ -2267,7 +2547,7 @@
                 <w:noProof/>
                 <w:webHidden/>
               </w:rPr>
-              <w:instrText xml:space="preserve"> PAGEREF _Toc60765961 \h </w:instrText>
+              <w:instrText xml:space="preserve"> PAGEREF _Toc61376174 \h </w:instrText>
             </w:r>
             <w:r>
               <w:rPr>
@@ -2287,7 +2567,7 @@
                 <w:noProof/>
                 <w:webHidden/>
               </w:rPr>
-              <w:t>17</w:t>
+              <w:t>19</w:t>
             </w:r>
             <w:r>
               <w:rPr>
@@ -2307,16 +2587,16 @@
             <w:rPr>
               <w:rFonts w:eastAsiaTheme="minorEastAsia"/>
               <w:noProof/>
-              <w:lang w:val="fr-FR" w:eastAsia="fr-FR"/>
+              <w:lang w:eastAsia="fr-CH"/>
             </w:rPr>
           </w:pPr>
-          <w:hyperlink w:anchor="_Toc60765962" w:history="1">
+          <w:hyperlink w:anchor="_Toc61376175" w:history="1">
             <w:r>
               <w:rPr>
                 <w:rStyle w:val="Lienhypertexte"/>
                 <w:noProof/>
               </w:rPr>
-              <w:t>Comportements mis en place</w:t>
+              <w:t>Todo</w:t>
             </w:r>
             <w:r>
               <w:rPr>
@@ -2337,7 +2617,7 @@
                 <w:noProof/>
                 <w:webHidden/>
               </w:rPr>
-              <w:instrText xml:space="preserve"> PAGEREF _Toc60765962 \h </w:instrText>
+              <w:instrText xml:space="preserve"> PAGEREF _Toc61376175 \h </w:instrText>
             </w:r>
             <w:r>
               <w:rPr>
@@ -2357,7 +2637,7 @@
                 <w:noProof/>
                 <w:webHidden/>
               </w:rPr>
-              <w:t>20</w:t>
+              <w:t>19</w:t>
             </w:r>
             <w:r>
               <w:rPr>
@@ -2377,15 +2657,365 @@
             <w:rPr>
               <w:rFonts w:eastAsiaTheme="minorEastAsia"/>
               <w:noProof/>
-              <w:lang w:val="fr-FR" w:eastAsia="fr-FR"/>
+              <w:lang w:eastAsia="fr-CH"/>
             </w:rPr>
           </w:pPr>
-          <w:hyperlink w:anchor="_Toc60765963" w:history="1">
+          <w:hyperlink w:anchor="_Toc61376176" w:history="1">
             <w:r>
               <w:rPr>
                 <w:rStyle w:val="Lienhypertexte"/>
                 <w:noProof/>
               </w:rPr>
+              <w:t>Fonctions stockées</w:t>
+            </w:r>
+            <w:r>
+              <w:rPr>
+                <w:noProof/>
+                <w:webHidden/>
+              </w:rPr>
+              <w:tab/>
+            </w:r>
+            <w:r>
+              <w:rPr>
+                <w:noProof/>
+                <w:webHidden/>
+              </w:rPr>
+              <w:fldChar w:fldCharType="begin"/>
+            </w:r>
+            <w:r>
+              <w:rPr>
+                <w:noProof/>
+                <w:webHidden/>
+              </w:rPr>
+              <w:instrText xml:space="preserve"> PAGEREF _Toc61376176 \h </w:instrText>
+            </w:r>
+            <w:r>
+              <w:rPr>
+                <w:noProof/>
+                <w:webHidden/>
+              </w:rPr>
+            </w:r>
+            <w:r>
+              <w:rPr>
+                <w:noProof/>
+                <w:webHidden/>
+              </w:rPr>
+              <w:fldChar w:fldCharType="separate"/>
+            </w:r>
+            <w:r>
+              <w:rPr>
+                <w:noProof/>
+                <w:webHidden/>
+              </w:rPr>
+              <w:t>20</w:t>
+            </w:r>
+            <w:r>
+              <w:rPr>
+                <w:noProof/>
+                <w:webHidden/>
+              </w:rPr>
+              <w:fldChar w:fldCharType="end"/>
+            </w:r>
+          </w:hyperlink>
+        </w:p>
+        <w:p>
+          <w:pPr>
+            <w:pStyle w:val="TM2"/>
+            <w:tabs>
+              <w:tab w:val="right" w:leader="dot" w:pos="9060"/>
+            </w:tabs>
+            <w:rPr>
+              <w:rFonts w:eastAsiaTheme="minorEastAsia"/>
+              <w:noProof/>
+              <w:lang w:eastAsia="fr-CH"/>
+            </w:rPr>
+          </w:pPr>
+          <w:hyperlink w:anchor="_Toc61376177" w:history="1">
+            <w:r>
+              <w:rPr>
+                <w:rStyle w:val="Lienhypertexte"/>
+                <w:noProof/>
+              </w:rPr>
+              <w:t>Procédures stockées</w:t>
+            </w:r>
+            <w:r>
+              <w:rPr>
+                <w:noProof/>
+                <w:webHidden/>
+              </w:rPr>
+              <w:tab/>
+            </w:r>
+            <w:r>
+              <w:rPr>
+                <w:noProof/>
+                <w:webHidden/>
+              </w:rPr>
+              <w:fldChar w:fldCharType="begin"/>
+            </w:r>
+            <w:r>
+              <w:rPr>
+                <w:noProof/>
+                <w:webHidden/>
+              </w:rPr>
+              <w:instrText xml:space="preserve"> PAGEREF _Toc61376177 \h </w:instrText>
+            </w:r>
+            <w:r>
+              <w:rPr>
+                <w:noProof/>
+                <w:webHidden/>
+              </w:rPr>
+            </w:r>
+            <w:r>
+              <w:rPr>
+                <w:noProof/>
+                <w:webHidden/>
+              </w:rPr>
+              <w:fldChar w:fldCharType="separate"/>
+            </w:r>
+            <w:r>
+              <w:rPr>
+                <w:noProof/>
+                <w:webHidden/>
+              </w:rPr>
+              <w:t>22</w:t>
+            </w:r>
+            <w:r>
+              <w:rPr>
+                <w:noProof/>
+                <w:webHidden/>
+              </w:rPr>
+              <w:fldChar w:fldCharType="end"/>
+            </w:r>
+          </w:hyperlink>
+        </w:p>
+        <w:p>
+          <w:pPr>
+            <w:pStyle w:val="TM2"/>
+            <w:tabs>
+              <w:tab w:val="right" w:leader="dot" w:pos="9060"/>
+            </w:tabs>
+            <w:rPr>
+              <w:rFonts w:eastAsiaTheme="minorEastAsia"/>
+              <w:noProof/>
+              <w:lang w:eastAsia="fr-CH"/>
+            </w:rPr>
+          </w:pPr>
+          <w:hyperlink w:anchor="_Toc61376178" w:history="1">
+            <w:r>
+              <w:rPr>
+                <w:rStyle w:val="Lienhypertexte"/>
+                <w:noProof/>
+              </w:rPr>
+              <w:t>Événements</w:t>
+            </w:r>
+            <w:r>
+              <w:rPr>
+                <w:noProof/>
+                <w:webHidden/>
+              </w:rPr>
+              <w:tab/>
+            </w:r>
+            <w:r>
+              <w:rPr>
+                <w:noProof/>
+                <w:webHidden/>
+              </w:rPr>
+              <w:fldChar w:fldCharType="begin"/>
+            </w:r>
+            <w:r>
+              <w:rPr>
+                <w:noProof/>
+                <w:webHidden/>
+              </w:rPr>
+              <w:instrText xml:space="preserve"> PAGEREF _Toc61376178 \h </w:instrText>
+            </w:r>
+            <w:r>
+              <w:rPr>
+                <w:noProof/>
+                <w:webHidden/>
+              </w:rPr>
+            </w:r>
+            <w:r>
+              <w:rPr>
+                <w:noProof/>
+                <w:webHidden/>
+              </w:rPr>
+              <w:fldChar w:fldCharType="separate"/>
+            </w:r>
+            <w:r>
+              <w:rPr>
+                <w:noProof/>
+                <w:webHidden/>
+              </w:rPr>
+              <w:t>25</w:t>
+            </w:r>
+            <w:r>
+              <w:rPr>
+                <w:noProof/>
+                <w:webHidden/>
+              </w:rPr>
+              <w:fldChar w:fldCharType="end"/>
+            </w:r>
+          </w:hyperlink>
+        </w:p>
+        <w:p>
+          <w:pPr>
+            <w:pStyle w:val="TM2"/>
+            <w:tabs>
+              <w:tab w:val="right" w:leader="dot" w:pos="9060"/>
+            </w:tabs>
+            <w:rPr>
+              <w:rFonts w:eastAsiaTheme="minorEastAsia"/>
+              <w:noProof/>
+              <w:lang w:eastAsia="fr-CH"/>
+            </w:rPr>
+          </w:pPr>
+          <w:hyperlink w:anchor="_Toc61376179" w:history="1">
+            <w:r>
+              <w:rPr>
+                <w:rStyle w:val="Lienhypertexte"/>
+                <w:noProof/>
+              </w:rPr>
+              <w:t>Application des contraintes d’intégrité</w:t>
+            </w:r>
+            <w:r>
+              <w:rPr>
+                <w:noProof/>
+                <w:webHidden/>
+              </w:rPr>
+              <w:tab/>
+            </w:r>
+            <w:r>
+              <w:rPr>
+                <w:noProof/>
+                <w:webHidden/>
+              </w:rPr>
+              <w:fldChar w:fldCharType="begin"/>
+            </w:r>
+            <w:r>
+              <w:rPr>
+                <w:noProof/>
+                <w:webHidden/>
+              </w:rPr>
+              <w:instrText xml:space="preserve"> PAGEREF _Toc61376179 \h </w:instrText>
+            </w:r>
+            <w:r>
+              <w:rPr>
+                <w:noProof/>
+                <w:webHidden/>
+              </w:rPr>
+            </w:r>
+            <w:r>
+              <w:rPr>
+                <w:noProof/>
+                <w:webHidden/>
+              </w:rPr>
+              <w:fldChar w:fldCharType="separate"/>
+            </w:r>
+            <w:r>
+              <w:rPr>
+                <w:noProof/>
+                <w:webHidden/>
+              </w:rPr>
+              <w:t>26</w:t>
+            </w:r>
+            <w:r>
+              <w:rPr>
+                <w:noProof/>
+                <w:webHidden/>
+              </w:rPr>
+              <w:fldChar w:fldCharType="end"/>
+            </w:r>
+          </w:hyperlink>
+        </w:p>
+        <w:p>
+          <w:pPr>
+            <w:pStyle w:val="TM2"/>
+            <w:tabs>
+              <w:tab w:val="right" w:leader="dot" w:pos="9060"/>
+            </w:tabs>
+            <w:rPr>
+              <w:rFonts w:eastAsiaTheme="minorEastAsia"/>
+              <w:noProof/>
+              <w:lang w:eastAsia="fr-CH"/>
+            </w:rPr>
+          </w:pPr>
+          <w:hyperlink w:anchor="_Toc61376180" w:history="1">
+            <w:r>
+              <w:rPr>
+                <w:rStyle w:val="Lienhypertexte"/>
+                <w:noProof/>
+              </w:rPr>
+              <w:t>Comportements mis en place</w:t>
+            </w:r>
+            <w:r>
+              <w:rPr>
+                <w:noProof/>
+                <w:webHidden/>
+              </w:rPr>
+              <w:tab/>
+            </w:r>
+            <w:r>
+              <w:rPr>
+                <w:noProof/>
+                <w:webHidden/>
+              </w:rPr>
+              <w:fldChar w:fldCharType="begin"/>
+            </w:r>
+            <w:r>
+              <w:rPr>
+                <w:noProof/>
+                <w:webHidden/>
+              </w:rPr>
+              <w:instrText xml:space="preserve"> PAGEREF _Toc61376180 \h </w:instrText>
+            </w:r>
+            <w:r>
+              <w:rPr>
+                <w:noProof/>
+                <w:webHidden/>
+              </w:rPr>
+            </w:r>
+            <w:r>
+              <w:rPr>
+                <w:noProof/>
+                <w:webHidden/>
+              </w:rPr>
+              <w:fldChar w:fldCharType="separate"/>
+            </w:r>
+            <w:r>
+              <w:rPr>
+                <w:noProof/>
+                <w:webHidden/>
+              </w:rPr>
+              <w:t>29</w:t>
+            </w:r>
+            <w:r>
+              <w:rPr>
+                <w:noProof/>
+                <w:webHidden/>
+              </w:rPr>
+              <w:fldChar w:fldCharType="end"/>
+            </w:r>
+          </w:hyperlink>
+        </w:p>
+        <w:p>
+          <w:pPr>
+            <w:pStyle w:val="TM2"/>
+            <w:tabs>
+              <w:tab w:val="right" w:leader="dot" w:pos="9060"/>
+            </w:tabs>
+            <w:rPr>
+              <w:rFonts w:eastAsiaTheme="minorEastAsia"/>
+              <w:noProof/>
+              <w:lang w:eastAsia="fr-CH"/>
+            </w:rPr>
+          </w:pPr>
+          <w:hyperlink w:anchor="_Toc61376181" w:history="1">
+            <w:r>
+              <w:rPr>
+                <w:rStyle w:val="Lienhypertexte"/>
+                <w:noProof/>
+              </w:rPr>
               <w:t>Seeding</w:t>
             </w:r>
             <w:r>
@@ -2407,7 +3037,7 @@
                 <w:noProof/>
                 <w:webHidden/>
               </w:rPr>
-              <w:instrText xml:space="preserve"> PAGEREF _Toc60765963 \h </w:instrText>
+              <w:instrText xml:space="preserve"> PAGEREF _Toc61376181 \h </w:instrText>
             </w:r>
             <w:r>
               <w:rPr>
@@ -2427,7 +3057,7 @@
                 <w:noProof/>
                 <w:webHidden/>
               </w:rPr>
-              <w:t>21</w:t>
+              <w:t>30</w:t>
             </w:r>
             <w:r>
               <w:rPr>
@@ -2454,25 +3084,11 @@
     </w:sdt>
     <w:p>
       <w:pPr>
-        <w:spacing w:after="120"/>
-        <w:rPr>
-          <w:rFonts w:asciiTheme="majorHAnsi" w:eastAsiaTheme="majorEastAsia" w:hAnsiTheme="majorHAnsi" w:cstheme="majorBidi"/>
-          <w:color w:val="C00000"/>
-          <w:sz w:val="32"/>
-          <w:szCs w:val="32"/>
-        </w:rPr>
-      </w:pPr>
-      <w:r>
-        <w:br w:type="page"/>
-      </w:r>
-    </w:p>
-    <w:p>
-      <w:pPr>
         <w:pStyle w:val="Titre1"/>
         <w:spacing w:before="0" w:after="120"/>
         <w:jc w:val="both"/>
       </w:pPr>
-      <w:bookmarkStart w:id="0" w:name="_Toc60765940"/>
+      <w:bookmarkStart w:id="0" w:name="_Toc61376149"/>
       <w:r>
         <w:lastRenderedPageBreak/>
         <w:t>Introduction</w:t>
@@ -2771,7 +3387,7 @@
         <w:pStyle w:val="Titre1"/>
         <w:spacing w:before="0" w:after="120"/>
       </w:pPr>
-      <w:bookmarkStart w:id="1" w:name="_Toc60765941"/>
+      <w:bookmarkStart w:id="1" w:name="_Toc61376150"/>
       <w:r>
         <w:lastRenderedPageBreak/>
         <w:t>Cahier des charges</w:t>
@@ -2787,7 +3403,7 @@
         <w:spacing w:before="0" w:after="120"/>
         <w:jc w:val="both"/>
       </w:pPr>
-      <w:bookmarkStart w:id="2" w:name="_Toc60765942"/>
+      <w:bookmarkStart w:id="2" w:name="_Toc61376151"/>
       <w:r>
         <w:t>Tournois</w:t>
       </w:r>
@@ -2962,7 +3578,7 @@
         <w:spacing w:before="0" w:after="120"/>
         <w:jc w:val="both"/>
       </w:pPr>
-      <w:bookmarkStart w:id="3" w:name="_Toc60765943"/>
+      <w:bookmarkStart w:id="3" w:name="_Toc61376152"/>
       <w:r>
         <w:t>Tours</w:t>
       </w:r>
@@ -3023,7 +3639,7 @@
         <w:spacing w:before="0" w:after="120"/>
         <w:jc w:val="both"/>
       </w:pPr>
-      <w:bookmarkStart w:id="4" w:name="_Toc60765944"/>
+      <w:bookmarkStart w:id="4" w:name="_Toc61376153"/>
       <w:r>
         <w:t>Série</w:t>
       </w:r>
@@ -3063,7 +3679,7 @@
         <w:pStyle w:val="Titre2"/>
         <w:spacing w:before="0" w:after="120"/>
       </w:pPr>
-      <w:bookmarkStart w:id="5" w:name="_Toc60765945"/>
+      <w:bookmarkStart w:id="5" w:name="_Toc61376154"/>
       <w:r>
         <w:t>Matchs</w:t>
       </w:r>
@@ -3143,7 +3759,7 @@
         <w:spacing w:before="0" w:after="120"/>
         <w:jc w:val="both"/>
       </w:pPr>
-      <w:bookmarkStart w:id="6" w:name="_Toc60765946"/>
+      <w:bookmarkStart w:id="6" w:name="_Toc61376155"/>
       <w:r>
         <w:t>Equipes</w:t>
       </w:r>
@@ -3240,7 +3856,7 @@
         <w:spacing w:before="0" w:after="120"/>
         <w:jc w:val="both"/>
       </w:pPr>
-      <w:bookmarkStart w:id="7" w:name="_Toc60765947"/>
+      <w:bookmarkStart w:id="7" w:name="_Toc61376156"/>
       <w:r>
         <w:lastRenderedPageBreak/>
         <w:t>Joueurs</w:t>
@@ -3352,7 +3968,7 @@
         <w:spacing w:before="0" w:after="120"/>
         <w:jc w:val="both"/>
       </w:pPr>
-      <w:bookmarkStart w:id="8" w:name="_Toc60765948"/>
+      <w:bookmarkStart w:id="8" w:name="_Toc61376157"/>
       <w:r>
         <w:t>Prix</w:t>
       </w:r>
@@ -3431,7 +4047,7 @@
         <w:pStyle w:val="Titre1"/>
         <w:spacing w:before="0" w:after="120"/>
       </w:pPr>
-      <w:bookmarkStart w:id="9" w:name="_Toc60765949"/>
+      <w:bookmarkStart w:id="9" w:name="_Toc61376158"/>
       <w:r>
         <w:t>Utilisa</w:t>
       </w:r>
@@ -3454,7 +4070,7 @@
         <w:pStyle w:val="Titre2"/>
         <w:spacing w:before="0" w:after="120"/>
       </w:pPr>
-      <w:bookmarkStart w:id="10" w:name="_Toc60765950"/>
+      <w:bookmarkStart w:id="10" w:name="_Toc61376159"/>
       <w:r>
         <w:t>Administrateur</w:t>
       </w:r>
@@ -3633,7 +4249,7 @@
         <w:pStyle w:val="Titre2"/>
         <w:spacing w:before="0" w:after="120"/>
       </w:pPr>
-      <w:bookmarkStart w:id="11" w:name="_Toc60765951"/>
+      <w:bookmarkStart w:id="11" w:name="_Toc61376160"/>
       <w:r>
         <w:t>Utilisateur</w:t>
       </w:r>
@@ -3865,7 +4481,7 @@
         <w:pStyle w:val="Titre1"/>
         <w:spacing w:before="0" w:after="120"/>
       </w:pPr>
-      <w:bookmarkStart w:id="12" w:name="_Toc60765952"/>
+      <w:bookmarkStart w:id="12" w:name="_Toc61376161"/>
       <w:r>
         <w:lastRenderedPageBreak/>
         <w:t>Schéma EA</w:t>
@@ -3950,7 +4566,7 @@
         <w:pStyle w:val="Titre1"/>
         <w:spacing w:before="0" w:after="120"/>
       </w:pPr>
-      <w:bookmarkStart w:id="13" w:name="_Toc60765953"/>
+      <w:bookmarkStart w:id="13" w:name="_Toc61376162"/>
       <w:r>
         <w:lastRenderedPageBreak/>
         <w:t>Choix effectués</w:t>
@@ -4406,23 +5022,25 @@
       <w:pPr>
         <w:pStyle w:val="Titre1"/>
       </w:pPr>
-      <w:bookmarkStart w:id="14" w:name="_Toc60765954"/>
-      <w:r>
-        <w:lastRenderedPageBreak/>
-        <w:t>Modèle relationnel</w:t>
-      </w:r>
-      <w:bookmarkEnd w:id="14"/>
-    </w:p>
-    <w:p>
+      <w:bookmarkStart w:id="14" w:name="_Toc61376163"/>
       <w:r>
         <w:rPr>
           <w:noProof/>
         </w:rPr>
+        <w:lastRenderedPageBreak/>
         <w:drawing>
-          <wp:inline distT="0" distB="0" distL="0" distR="0" wp14:anchorId="4A56A7BA" wp14:editId="6E8EFA0E">
-            <wp:extent cx="8892540" cy="4691380"/>
-            <wp:effectExtent l="0" t="0" r="3810" b="0"/>
-            <wp:docPr id="5" name="Image 5"/>
+          <wp:anchor distT="0" distB="0" distL="114300" distR="114300" simplePos="0" relativeHeight="251662336" behindDoc="0" locked="0" layoutInCell="1" allowOverlap="1" wp14:anchorId="057AC11D" wp14:editId="29F98431">
+            <wp:simplePos x="0" y="0"/>
+            <wp:positionH relativeFrom="column">
+              <wp:posOffset>-814070</wp:posOffset>
+            </wp:positionH>
+            <wp:positionV relativeFrom="paragraph">
+              <wp:posOffset>316230</wp:posOffset>
+            </wp:positionV>
+            <wp:extent cx="10447020" cy="5422265"/>
+            <wp:effectExtent l="0" t="0" r="0" b="6985"/>
+            <wp:wrapSquare wrapText="bothSides"/>
+            <wp:docPr id="4" name="Image 4"/>
             <wp:cNvGraphicFramePr>
               <a:graphicFrameLocks xmlns:a="http://schemas.openxmlformats.org/drawingml/2006/main" noChangeAspect="1"/>
             </wp:cNvGraphicFramePr>
@@ -4430,7 +5048,7 @@
               <a:graphicData uri="http://schemas.openxmlformats.org/drawingml/2006/picture">
                 <pic:pic xmlns:pic="http://schemas.openxmlformats.org/drawingml/2006/picture">
                   <pic:nvPicPr>
-                    <pic:cNvPr id="5" name="Image 5"/>
+                    <pic:cNvPr id="4" name="Image 4"/>
                     <pic:cNvPicPr/>
                   </pic:nvPicPr>
                   <pic:blipFill>
@@ -4448,7 +5066,7 @@
                   <pic:spPr>
                     <a:xfrm>
                       <a:off x="0" y="0"/>
-                      <a:ext cx="8892540" cy="4691380"/>
+                      <a:ext cx="10447020" cy="5422265"/>
                     </a:xfrm>
                     <a:prstGeom prst="rect">
                       <a:avLst/>
@@ -4457,11 +5075,20 @@
                 </pic:pic>
               </a:graphicData>
             </a:graphic>
-          </wp:inline>
+            <wp14:sizeRelH relativeFrom="margin">
+              <wp14:pctWidth>0</wp14:pctWidth>
+            </wp14:sizeRelH>
+            <wp14:sizeRelV relativeFrom="margin">
+              <wp14:pctHeight>0</wp14:pctHeight>
+            </wp14:sizeRelV>
+          </wp:anchor>
         </w:drawing>
       </w:r>
-    </w:p>
-    <w:p/>
+      <w:r>
+        <w:t>Modèle relationnel</w:t>
+      </w:r>
+      <w:bookmarkEnd w:id="14"/>
+    </w:p>
     <w:p>
       <w:pPr>
         <w:sectPr>
@@ -4477,7 +5104,7 @@
         <w:pStyle w:val="Titre1"/>
         <w:spacing w:before="0" w:after="120"/>
       </w:pPr>
-      <w:bookmarkStart w:id="15" w:name="_Toc60765955"/>
+      <w:bookmarkStart w:id="15" w:name="_Toc61376164"/>
       <w:r>
         <w:lastRenderedPageBreak/>
         <w:t xml:space="preserve">Contraintes </w:t>
@@ -5172,7 +5799,7 @@
       <w:pPr>
         <w:pStyle w:val="Titre1"/>
       </w:pPr>
-      <w:bookmarkStart w:id="16" w:name="_Toc60765956"/>
+      <w:bookmarkStart w:id="16" w:name="_Toc61376165"/>
       <w:r>
         <w:lastRenderedPageBreak/>
         <w:t>Description des tables et attributs</w:t>
@@ -5209,7 +5836,21 @@
                 <w:b w:val="0"/>
                 <w:bCs w:val="0"/>
               </w:rPr>
-              <w:t>Définit les objet qui peuvent être ajouté au prix, en plus de l’argent.</w:t>
+              <w:t xml:space="preserve">Définit </w:t>
+            </w:r>
+            <w:r>
+              <w:rPr>
+                <w:b w:val="0"/>
+                <w:bCs w:val="0"/>
+              </w:rPr>
+              <w:t>les objets</w:t>
+            </w:r>
+            <w:r>
+              <w:rPr>
+                <w:b w:val="0"/>
+                <w:bCs w:val="0"/>
+              </w:rPr>
+              <w:t xml:space="preserve"> qui peuvent être ajouté au prix, en plus de l’argent.</w:t>
             </w:r>
           </w:p>
         </w:tc>
@@ -6100,7 +6741,21 @@
                 <w:b w:val="0"/>
                 <w:bCs w:val="0"/>
               </w:rPr>
-              <w:t xml:space="preserve">Identifiant de la série. (de 1 à </w:t>
+              <w:t>Identifiant de la série. (</w:t>
+            </w:r>
+            <w:r>
+              <w:rPr>
+                <w:b w:val="0"/>
+                <w:bCs w:val="0"/>
+              </w:rPr>
+              <w:t>De</w:t>
+            </w:r>
+            <w:r>
+              <w:rPr>
+                <w:b w:val="0"/>
+                <w:bCs w:val="0"/>
+              </w:rPr>
+              <w:t xml:space="preserve"> 1 à </w:t>
             </w:r>
             <w:proofErr w:type="spellStart"/>
             <w:r>
@@ -6953,7 +7608,21 @@
                 <w:b w:val="0"/>
                 <w:bCs w:val="0"/>
               </w:rPr>
-              <w:t xml:space="preserve"> (entre 1 et 3 caractère)</w:t>
+              <w:t xml:space="preserve"> (</w:t>
+            </w:r>
+            <w:r>
+              <w:rPr>
+                <w:b w:val="0"/>
+                <w:bCs w:val="0"/>
+              </w:rPr>
+              <w:t>Entre</w:t>
+            </w:r>
+            <w:r>
+              <w:rPr>
+                <w:b w:val="0"/>
+                <w:bCs w:val="0"/>
+              </w:rPr>
+              <w:t xml:space="preserve"> 1 et 3 caractère)</w:t>
             </w:r>
           </w:p>
         </w:tc>
@@ -7014,7 +7683,14 @@
                 <w:b w:val="0"/>
                 <w:bCs w:val="0"/>
               </w:rPr>
-              <w:t>identifiant du joueur qui a créé l’équipe.</w:t>
+              <w:t>Identifiant</w:t>
+            </w:r>
+            <w:r>
+              <w:rPr>
+                <w:b w:val="0"/>
+                <w:bCs w:val="0"/>
+              </w:rPr>
+              <w:t xml:space="preserve"> du joueur qui a créé l’équipe.</w:t>
             </w:r>
           </w:p>
         </w:tc>
@@ -7312,14 +7988,14 @@
                 <w:b w:val="0"/>
                 <w:bCs w:val="0"/>
               </w:rPr>
-              <w:t>s</w:t>
-            </w:r>
-            <w:r>
-              <w:rPr>
-                <w:b w:val="0"/>
-                <w:bCs w:val="0"/>
-              </w:rPr>
-              <w:t>inon il a quitté l’équipe.</w:t>
+              <w:t>Sinon</w:t>
+            </w:r>
+            <w:r>
+              <w:rPr>
+                <w:b w:val="0"/>
+                <w:bCs w:val="0"/>
+              </w:rPr>
+              <w:t xml:space="preserve"> il a quitté l’équipe.</w:t>
             </w:r>
           </w:p>
         </w:tc>
@@ -7342,22 +8018,162 @@
       <w:pPr>
         <w:pStyle w:val="Titre1"/>
       </w:pPr>
-      <w:bookmarkStart w:id="17" w:name="_Toc60765957"/>
+      <w:bookmarkStart w:id="17" w:name="_Toc61376166"/>
+      <w:r>
+        <w:lastRenderedPageBreak/>
+        <w:t>Description de l’application</w:t>
+      </w:r>
+      <w:bookmarkEnd w:id="17"/>
+    </w:p>
+    <w:p>
+      <w:pPr>
+        <w:pStyle w:val="Titre2"/>
+      </w:pPr>
+      <w:bookmarkStart w:id="18" w:name="_Toc61376167"/>
+      <w:r>
+        <w:t>TODO</w:t>
+      </w:r>
+      <w:bookmarkEnd w:id="18"/>
+    </w:p>
+    <w:p>
+      <w:r>
+        <w:br w:type="page"/>
+      </w:r>
+    </w:p>
+    <w:p>
+      <w:pPr>
+        <w:pStyle w:val="Titre1"/>
+      </w:pPr>
+      <w:bookmarkStart w:id="19" w:name="_Toc61376168"/>
+      <w:r>
+        <w:lastRenderedPageBreak/>
+        <w:t>Bugs connus</w:t>
+      </w:r>
+      <w:bookmarkEnd w:id="19"/>
+    </w:p>
+    <w:p>
+      <w:pPr>
+        <w:pStyle w:val="Titre2"/>
+      </w:pPr>
+      <w:bookmarkStart w:id="20" w:name="_Toc61376169"/>
+      <w:r>
+        <w:t>TODO</w:t>
+      </w:r>
+      <w:bookmarkEnd w:id="20"/>
+    </w:p>
+    <w:p/>
+    <w:p/>
+    <w:p>
+      <w:pPr>
+        <w:pStyle w:val="Titre1"/>
+      </w:pPr>
+      <w:bookmarkStart w:id="21" w:name="_Toc61376170"/>
+      <w:r>
+        <w:t>Améliorations possibles</w:t>
+      </w:r>
+      <w:bookmarkEnd w:id="21"/>
+    </w:p>
+    <w:p>
+      <w:r>
+        <w:t>-Quantité aux objets</w:t>
+      </w:r>
+    </w:p>
+    <w:p>
+      <w:r>
+        <w:t xml:space="preserve">-Un utilisateur de </w:t>
+      </w:r>
+      <w:proofErr w:type="spellStart"/>
+      <w:r>
+        <w:t>db</w:t>
+      </w:r>
+      <w:proofErr w:type="spellEnd"/>
+      <w:r>
+        <w:t xml:space="preserve"> pour l’administrateur et un plus « utilisateur »</w:t>
+      </w:r>
+    </w:p>
+    <w:p>
+      <w:r>
+        <w:br w:type="page"/>
+      </w:r>
+    </w:p>
+    <w:p>
+      <w:pPr>
+        <w:pStyle w:val="Titre1"/>
+      </w:pPr>
+      <w:bookmarkStart w:id="22" w:name="_Toc61376171"/>
+      <w:r>
+        <w:lastRenderedPageBreak/>
+        <w:t>Conclusion</w:t>
+      </w:r>
+      <w:bookmarkEnd w:id="22"/>
+    </w:p>
+    <w:p>
+      <w:pPr>
+        <w:pStyle w:val="Titre2"/>
+      </w:pPr>
+      <w:bookmarkStart w:id="23" w:name="_Toc61376172"/>
+      <w:proofErr w:type="spellStart"/>
+      <w:r>
+        <w:t>Todo</w:t>
+      </w:r>
+      <w:bookmarkEnd w:id="23"/>
+      <w:proofErr w:type="spellEnd"/>
+    </w:p>
+    <w:p/>
+    <w:p>
+      <w:r>
+        <w:br w:type="page"/>
+      </w:r>
+    </w:p>
+    <w:p>
+      <w:pPr>
+        <w:pStyle w:val="Titre1"/>
+      </w:pPr>
+      <w:bookmarkStart w:id="24" w:name="_Toc61376173"/>
       <w:r>
         <w:lastRenderedPageBreak/>
         <w:t>Annexes</w:t>
       </w:r>
-      <w:bookmarkEnd w:id="17"/>
+      <w:bookmarkEnd w:id="24"/>
     </w:p>
     <w:p>
       <w:pPr>
         <w:pStyle w:val="Titre2"/>
       </w:pPr>
-      <w:bookmarkStart w:id="18" w:name="_Toc60765958"/>
-      <w:r>
+      <w:bookmarkStart w:id="25" w:name="_Toc61376174"/>
+      <w:r>
+        <w:t>Guide d’installation</w:t>
+      </w:r>
+      <w:bookmarkEnd w:id="25"/>
+    </w:p>
+    <w:p>
+      <w:pPr>
+        <w:pStyle w:val="Titre2"/>
+      </w:pPr>
+      <w:bookmarkStart w:id="26" w:name="_Toc61376175"/>
+      <w:proofErr w:type="spellStart"/>
+      <w:r>
+        <w:t>Todo</w:t>
+      </w:r>
+      <w:bookmarkEnd w:id="26"/>
+      <w:proofErr w:type="spellEnd"/>
+    </w:p>
+    <w:p/>
+    <w:p>
+      <w:r>
+        <w:br w:type="page"/>
+      </w:r>
+    </w:p>
+    <w:p>
+      <w:pPr>
+        <w:pStyle w:val="Titre2"/>
+      </w:pPr>
+      <w:bookmarkStart w:id="27" w:name="_Toc61376176"/>
+      <w:r>
+        <w:lastRenderedPageBreak/>
         <w:t>Fonctions stockées</w:t>
       </w:r>
-      <w:bookmarkEnd w:id="18"/>
+      <w:bookmarkEnd w:id="27"/>
     </w:p>
     <w:tbl>
       <w:tblPr>
@@ -9033,12 +9849,12 @@
       <w:pPr>
         <w:pStyle w:val="Titre2"/>
       </w:pPr>
-      <w:bookmarkStart w:id="19" w:name="_Toc60765959"/>
+      <w:bookmarkStart w:id="28" w:name="_Toc61376177"/>
       <w:r>
         <w:lastRenderedPageBreak/>
         <w:t>Procédures stockées</w:t>
       </w:r>
-      <w:bookmarkEnd w:id="19"/>
+      <w:bookmarkEnd w:id="28"/>
     </w:p>
     <w:p>
       <w:r>
@@ -9173,7 +9989,13 @@
     </w:tbl>
     <w:p>
       <w:r>
-        <w:t>Vérifie si la date est dans le future. Dans ce cas, un signal est levé.</w:t>
+        <w:t xml:space="preserve">Vérifie si la date est dans </w:t>
+      </w:r>
+      <w:r>
+        <w:t>le futur</w:t>
+      </w:r>
+      <w:r>
+        <w:t>. Dans ce cas, un signal est levé.</w:t>
       </w:r>
     </w:p>
     <w:p/>
@@ -10116,8 +10938,13 @@
     </w:tbl>
     <w:p>
       <w:r>
-        <w:lastRenderedPageBreak/>
-        <w:t>Vérifie si un joueur peut légitiment avec des résultat dans la série associée.</w:t>
+        <w:t xml:space="preserve">Vérifie si un joueur peut légitiment avec </w:t>
+      </w:r>
+      <w:r>
+        <w:t>des résultats</w:t>
+      </w:r>
+      <w:r>
+        <w:t xml:space="preserve"> dans la série associée.</w:t>
       </w:r>
     </w:p>
     <w:tbl>
@@ -10211,7 +11038,14 @@
                 <w:b w:val="0"/>
                 <w:bCs w:val="0"/>
               </w:rPr>
-              <w:t>Le nombre n’est pas 1, 3, 5, 7..</w:t>
+              <w:t xml:space="preserve">Le nombre n’est pas 1, 3, 5, </w:t>
+            </w:r>
+            <w:r>
+              <w:rPr>
+                <w:b w:val="0"/>
+                <w:bCs w:val="0"/>
+              </w:rPr>
+              <w:t>7.</w:t>
             </w:r>
           </w:p>
         </w:tc>
@@ -10219,7 +11053,13 @@
     </w:tbl>
     <w:p>
       <w:r>
-        <w:t>Vérifie si la longueur maximal de série est un nombre autorisé.</w:t>
+        <w:t>Vérifie si la longueur maximal</w:t>
+      </w:r>
+      <w:r>
+        <w:t>e</w:t>
+      </w:r>
+      <w:r>
+        <w:t xml:space="preserve"> de série est un nombre autorisé.</w:t>
       </w:r>
     </w:p>
     <w:p/>
@@ -12156,12 +12996,12 @@
       <w:pPr>
         <w:pStyle w:val="Titre2"/>
       </w:pPr>
-      <w:bookmarkStart w:id="20" w:name="_Toc60765960"/>
+      <w:bookmarkStart w:id="29" w:name="_Toc61376178"/>
       <w:r>
         <w:lastRenderedPageBreak/>
         <w:t>Événements</w:t>
       </w:r>
-      <w:bookmarkEnd w:id="20"/>
+      <w:bookmarkEnd w:id="29"/>
     </w:p>
     <w:p>
       <w:r>
@@ -12407,12 +13247,12 @@
       <w:pPr>
         <w:pStyle w:val="Titre2"/>
       </w:pPr>
-      <w:bookmarkStart w:id="21" w:name="_Toc60765961"/>
+      <w:bookmarkStart w:id="30" w:name="_Toc61376179"/>
       <w:r>
         <w:lastRenderedPageBreak/>
         <w:t>Application des contraintes d’intégrité</w:t>
       </w:r>
-      <w:bookmarkEnd w:id="21"/>
+      <w:bookmarkEnd w:id="30"/>
     </w:p>
     <w:p/>
     <w:p>
@@ -13728,12 +14568,12 @@
       <w:pPr>
         <w:pStyle w:val="Titre2"/>
       </w:pPr>
-      <w:bookmarkStart w:id="22" w:name="_Toc60765962"/>
+      <w:bookmarkStart w:id="31" w:name="_Toc61376180"/>
       <w:r>
         <w:lastRenderedPageBreak/>
         <w:t>Comportements mis en place</w:t>
       </w:r>
-      <w:bookmarkEnd w:id="22"/>
+      <w:bookmarkEnd w:id="31"/>
     </w:p>
     <w:p>
       <w:r>
@@ -14224,30 +15064,15 @@
       </w:r>
     </w:p>
     <w:p>
-      <w:r>
-        <w:t>Un enregistrement ne peut pas être supprimé</w:t>
-      </w:r>
-      <w:r>
-        <w:t xml:space="preserve">. </w:t>
-      </w:r>
-      <w:r>
-        <w:t>Les tournois</w:t>
-      </w:r>
-      <w:r>
-        <w:t xml:space="preserve"> ne peuvent pas être supprimés si commencés.</w:t>
-      </w:r>
-    </w:p>
-    <w:p/>
-    <w:p>
       <w:pPr>
         <w:pStyle w:val="Titre2"/>
       </w:pPr>
-      <w:bookmarkStart w:id="23" w:name="_Toc60765963"/>
+      <w:bookmarkStart w:id="32" w:name="_Toc61376181"/>
       <w:proofErr w:type="spellStart"/>
       <w:r>
         <w:t>Seeding</w:t>
       </w:r>
-      <w:bookmarkEnd w:id="23"/>
+      <w:bookmarkEnd w:id="32"/>
       <w:proofErr w:type="spellEnd"/>
     </w:p>
     <w:p>
@@ -14515,7 +15340,7 @@
         <w:rPr>
           <w:noProof/>
         </w:rPr>
-        <w:t>11.01.2021</w:t>
+        <w:t>12.01.2021</w:t>
       </w:r>
     </w:fldSimple>
     <w:r>
@@ -19957,6 +20782,7 @@
     <w:rsid w:val="004C7554"/>
     <w:rsid w:val="004E1A63"/>
     <w:rsid w:val="005D44DB"/>
+    <w:rsid w:val="005D7BD0"/>
     <w:rsid w:val="00645748"/>
     <w:rsid w:val="00666CE2"/>
     <w:rsid w:val="006D173D"/>
@@ -19968,6 +20794,7 @@
     <w:rsid w:val="00906C71"/>
     <w:rsid w:val="00955B20"/>
     <w:rsid w:val="00972B72"/>
+    <w:rsid w:val="009D3578"/>
     <w:rsid w:val="009D5CF1"/>
     <w:rsid w:val="00A97511"/>
     <w:rsid w:val="00AC189F"/>

</xml_diff>

<commit_message>
Consistances de la vérification des données
</commit_message>
<xml_diff>
--- a/Documentation.docx
+++ b/Documentation.docx
@@ -242,7 +242,7 @@
                                       <w:color w:val="FFFFFF" w:themeColor="background1"/>
                                       <w:lang w:val="de-CH"/>
                                     </w:rPr>
-                                    <w:t>12.01.2021</w:t>
+                                    <w:t>13.01.2021</w:t>
                                   </w:r>
                                   <w:r>
                                     <w:rPr>
@@ -524,7 +524,7 @@
                                 <w:color w:val="FFFFFF" w:themeColor="background1"/>
                                 <w:lang w:val="de-CH"/>
                               </w:rPr>
-                              <w:t>12.01.2021</w:t>
+                              <w:t>13.01.2021</w:t>
                             </w:r>
                             <w:r>
                               <w:rPr>
@@ -3264,14 +3264,27 @@
       <w:r>
         <w:t xml:space="preserve">Figure </w:t>
       </w:r>
-      <w:fldSimple w:instr=" SEQ Figure \* ARABIC ">
-        <w:r>
-          <w:rPr>
-            <w:noProof/>
-          </w:rPr>
-          <w:t>1</w:t>
-        </w:r>
-      </w:fldSimple>
+      <w:r>
+        <w:fldChar w:fldCharType="begin"/>
+      </w:r>
+      <w:r>
+        <w:instrText xml:space="preserve"> SEQ Figure \* ARABIC </w:instrText>
+      </w:r>
+      <w:r>
+        <w:fldChar w:fldCharType="separate"/>
+      </w:r>
+      <w:r>
+        <w:rPr>
+          <w:noProof/>
+        </w:rPr>
+        <w:t>1</w:t>
+      </w:r>
+      <w:r>
+        <w:rPr>
+          <w:noProof/>
+        </w:rPr>
+        <w:fldChar w:fldCharType="end"/>
+      </w:r>
       <w:r>
         <w:t xml:space="preserve">: </w:t>
       </w:r>
@@ -3362,14 +3375,27 @@
       <w:r>
         <w:t xml:space="preserve">Figure </w:t>
       </w:r>
-      <w:fldSimple w:instr=" SEQ Figure \* ARABIC ">
-        <w:r>
-          <w:rPr>
-            <w:noProof/>
-          </w:rPr>
-          <w:t>2</w:t>
-        </w:r>
-      </w:fldSimple>
+      <w:r>
+        <w:fldChar w:fldCharType="begin"/>
+      </w:r>
+      <w:r>
+        <w:instrText xml:space="preserve"> SEQ Figure \* ARABIC </w:instrText>
+      </w:r>
+      <w:r>
+        <w:fldChar w:fldCharType="separate"/>
+      </w:r>
+      <w:r>
+        <w:rPr>
+          <w:noProof/>
+        </w:rPr>
+        <w:t>2</w:t>
+      </w:r>
+      <w:r>
+        <w:rPr>
+          <w:noProof/>
+        </w:rPr>
+        <w:fldChar w:fldCharType="end"/>
+      </w:r>
       <w:r>
         <w:t xml:space="preserve"> Généré avec </w:t>
       </w:r>
@@ -4461,12 +4487,8 @@
       <w:pPr>
         <w:spacing w:after="120"/>
         <w:sectPr>
-          <w:headerReference w:type="even" r:id="rId15"/>
-          <w:headerReference w:type="default" r:id="rId16"/>
-          <w:footerReference w:type="even" r:id="rId17"/>
-          <w:footerReference w:type="default" r:id="rId18"/>
-          <w:headerReference w:type="first" r:id="rId19"/>
-          <w:footerReference w:type="first" r:id="rId20"/>
+          <w:headerReference w:type="default" r:id="rId15"/>
+          <w:footerReference w:type="default" r:id="rId16"/>
           <w:pgSz w:w="11906" w:h="16838"/>
           <w:pgMar w:top="1418" w:right="1418" w:bottom="1418" w:left="1418" w:header="709" w:footer="709" w:gutter="0"/>
           <w:pgNumType w:start="0"/>
@@ -4481,12 +4503,10 @@
         <w:pStyle w:val="Titre1"/>
         <w:spacing w:before="0" w:after="120"/>
       </w:pPr>
-      <w:bookmarkStart w:id="12" w:name="_Toc61376161"/>
       <w:r>
         <w:lastRenderedPageBreak/>
-        <w:t>Schéma EA</w:t>
-      </w:r>
-      <w:bookmarkEnd w:id="12"/>
+        <w:t>Modèle entité-association</w:t>
+      </w:r>
     </w:p>
     <w:p>
       <w:pPr>
@@ -4514,7 +4534,7 @@
                     </pic:cNvPicPr>
                   </pic:nvPicPr>
                   <pic:blipFill>
-                    <a:blip r:embed="rId21">
+                    <a:blip r:embed="rId17">
                       <a:extLst>
                         <a:ext uri="{28A0092B-C50C-407E-A947-70E740481C1C}">
                           <a14:useLocalDpi xmlns:a14="http://schemas.microsoft.com/office/drawing/2010/main" val="0"/>
@@ -4566,12 +4586,12 @@
         <w:pStyle w:val="Titre1"/>
         <w:spacing w:before="0" w:after="120"/>
       </w:pPr>
-      <w:bookmarkStart w:id="13" w:name="_Toc61376162"/>
+      <w:bookmarkStart w:id="12" w:name="_Toc61376162"/>
       <w:r>
         <w:lastRenderedPageBreak/>
         <w:t>Choix effectués</w:t>
       </w:r>
-      <w:bookmarkEnd w:id="13"/>
+      <w:bookmarkEnd w:id="12"/>
     </w:p>
     <w:p>
       <w:pPr>
@@ -5022,25 +5042,25 @@
       <w:pPr>
         <w:pStyle w:val="Titre1"/>
       </w:pPr>
-      <w:bookmarkStart w:id="14" w:name="_Toc61376163"/>
+      <w:bookmarkStart w:id="13" w:name="_Toc61376163"/>
       <w:r>
         <w:rPr>
           <w:noProof/>
         </w:rPr>
         <w:lastRenderedPageBreak/>
         <w:drawing>
-          <wp:anchor distT="0" distB="0" distL="114300" distR="114300" simplePos="0" relativeHeight="251662336" behindDoc="0" locked="0" layoutInCell="1" allowOverlap="1" wp14:anchorId="057AC11D" wp14:editId="29F98431">
+          <wp:anchor distT="0" distB="0" distL="114300" distR="114300" simplePos="0" relativeHeight="251662336" behindDoc="0" locked="0" layoutInCell="1" allowOverlap="1" wp14:anchorId="2DBB3BFE" wp14:editId="40C42C77">
             <wp:simplePos x="0" y="0"/>
             <wp:positionH relativeFrom="column">
-              <wp:posOffset>-814070</wp:posOffset>
+              <wp:posOffset>-685110</wp:posOffset>
             </wp:positionH>
             <wp:positionV relativeFrom="paragraph">
-              <wp:posOffset>316230</wp:posOffset>
+              <wp:posOffset>423931</wp:posOffset>
             </wp:positionV>
-            <wp:extent cx="10447020" cy="5422265"/>
-            <wp:effectExtent l="0" t="0" r="0" b="6985"/>
+            <wp:extent cx="10214491" cy="5326065"/>
+            <wp:effectExtent l="0" t="0" r="0" b="8255"/>
             <wp:wrapSquare wrapText="bothSides"/>
-            <wp:docPr id="4" name="Image 4"/>
+            <wp:docPr id="3" name="Image 3"/>
             <wp:cNvGraphicFramePr>
               <a:graphicFrameLocks xmlns:a="http://schemas.openxmlformats.org/drawingml/2006/main" noChangeAspect="1"/>
             </wp:cNvGraphicFramePr>
@@ -5048,11 +5068,11 @@
               <a:graphicData uri="http://schemas.openxmlformats.org/drawingml/2006/picture">
                 <pic:pic xmlns:pic="http://schemas.openxmlformats.org/drawingml/2006/picture">
                   <pic:nvPicPr>
-                    <pic:cNvPr id="4" name="Image 4"/>
+                    <pic:cNvPr id="3" name="Image 3"/>
                     <pic:cNvPicPr/>
                   </pic:nvPicPr>
                   <pic:blipFill>
-                    <a:blip r:embed="rId22">
+                    <a:blip r:embed="rId18">
                       <a:extLst>
                         <a:ext uri="{28A0092B-C50C-407E-A947-70E740481C1C}">
                           <a14:useLocalDpi xmlns:a14="http://schemas.microsoft.com/office/drawing/2010/main" val="0"/>
@@ -5066,7 +5086,7 @@
                   <pic:spPr>
                     <a:xfrm>
                       <a:off x="0" y="0"/>
-                      <a:ext cx="10447020" cy="5422265"/>
+                      <a:ext cx="10222909" cy="5330454"/>
                     </a:xfrm>
                     <a:prstGeom prst="rect">
                       <a:avLst/>
@@ -5087,8 +5107,9 @@
       <w:r>
         <w:t>Modèle relationnel</w:t>
       </w:r>
-      <w:bookmarkEnd w:id="14"/>
-    </w:p>
+      <w:bookmarkEnd w:id="13"/>
+    </w:p>
+    <w:p/>
     <w:p>
       <w:pPr>
         <w:sectPr>
@@ -5104,7 +5125,7 @@
         <w:pStyle w:val="Titre1"/>
         <w:spacing w:before="0" w:after="120"/>
       </w:pPr>
-      <w:bookmarkStart w:id="15" w:name="_Toc61376164"/>
+      <w:bookmarkStart w:id="14" w:name="_Toc61376164"/>
       <w:r>
         <w:lastRenderedPageBreak/>
         <w:t xml:space="preserve">Contraintes </w:t>
@@ -5115,7 +5136,7 @@
       <w:r>
         <w:t>intégrité</w:t>
       </w:r>
-      <w:bookmarkEnd w:id="15"/>
+      <w:bookmarkEnd w:id="14"/>
     </w:p>
     <w:p>
       <w:pPr>
@@ -5799,12 +5820,12 @@
       <w:pPr>
         <w:pStyle w:val="Titre1"/>
       </w:pPr>
-      <w:bookmarkStart w:id="16" w:name="_Toc61376165"/>
+      <w:bookmarkStart w:id="15" w:name="_Toc61376165"/>
       <w:r>
         <w:lastRenderedPageBreak/>
         <w:t>Description des tables et attributs</w:t>
       </w:r>
-      <w:bookmarkEnd w:id="16"/>
+      <w:bookmarkEnd w:id="15"/>
     </w:p>
     <w:tbl>
       <w:tblPr>
@@ -5897,12 +5918,21 @@
             <w:r>
               <w:br/>
             </w:r>
-            <w:r>
-              <w:rPr>
-                <w:b w:val="0"/>
-                <w:bCs w:val="0"/>
-              </w:rPr>
-              <w:t>Nom de l’objet.</w:t>
+            <w:proofErr w:type="spellStart"/>
+            <w:r>
+              <w:rPr>
+                <w:b w:val="0"/>
+                <w:bCs w:val="0"/>
+              </w:rPr>
+              <w:t>Nom</w:t>
+            </w:r>
+            <w:proofErr w:type="spellEnd"/>
+            <w:r>
+              <w:rPr>
+                <w:b w:val="0"/>
+                <w:bCs w:val="0"/>
+              </w:rPr>
+              <w:t xml:space="preserve"> de l’objet.</w:t>
             </w:r>
           </w:p>
         </w:tc>
@@ -6320,12 +6350,21 @@
             <w:r>
               <w:br/>
             </w:r>
-            <w:r>
-              <w:rPr>
-                <w:b w:val="0"/>
-                <w:bCs w:val="0"/>
-              </w:rPr>
-              <w:t>Nom du tournoi.</w:t>
+            <w:proofErr w:type="spellStart"/>
+            <w:r>
+              <w:rPr>
+                <w:b w:val="0"/>
+                <w:bCs w:val="0"/>
+              </w:rPr>
+              <w:t>Nom</w:t>
+            </w:r>
+            <w:proofErr w:type="spellEnd"/>
+            <w:r>
+              <w:rPr>
+                <w:b w:val="0"/>
+                <w:bCs w:val="0"/>
+              </w:rPr>
+              <w:t xml:space="preserve"> du tournoi.</w:t>
             </w:r>
           </w:p>
         </w:tc>
@@ -7398,12 +7437,21 @@
             <w:r>
               <w:br/>
             </w:r>
-            <w:r>
-              <w:rPr>
-                <w:b w:val="0"/>
-                <w:bCs w:val="0"/>
-              </w:rPr>
-              <w:t>Nom du joueur</w:t>
+            <w:proofErr w:type="spellStart"/>
+            <w:r>
+              <w:rPr>
+                <w:b w:val="0"/>
+                <w:bCs w:val="0"/>
+              </w:rPr>
+              <w:t>Nom</w:t>
+            </w:r>
+            <w:proofErr w:type="spellEnd"/>
+            <w:r>
+              <w:rPr>
+                <w:b w:val="0"/>
+                <w:bCs w:val="0"/>
+              </w:rPr>
+              <w:t xml:space="preserve"> du joueur</w:t>
             </w:r>
           </w:p>
         </w:tc>
@@ -8018,24 +8066,24 @@
       <w:pPr>
         <w:pStyle w:val="Titre1"/>
       </w:pPr>
-      <w:bookmarkStart w:id="17" w:name="_Toc61376166"/>
+      <w:bookmarkStart w:id="16" w:name="_Toc61376166"/>
       <w:r>
         <w:lastRenderedPageBreak/>
         <w:t>Description de l’application</w:t>
       </w:r>
+      <w:bookmarkEnd w:id="16"/>
+    </w:p>
+    <w:p>
+      <w:pPr>
+        <w:pStyle w:val="Titre2"/>
+      </w:pPr>
+      <w:bookmarkStart w:id="17" w:name="_Toc61376167"/>
+      <w:r>
+        <w:t>TODO</w:t>
+      </w:r>
       <w:bookmarkEnd w:id="17"/>
     </w:p>
     <w:p>
-      <w:pPr>
-        <w:pStyle w:val="Titre2"/>
-      </w:pPr>
-      <w:bookmarkStart w:id="18" w:name="_Toc61376167"/>
-      <w:r>
-        <w:t>TODO</w:t>
-      </w:r>
-      <w:bookmarkEnd w:id="18"/>
-    </w:p>
-    <w:p>
       <w:r>
         <w:br w:type="page"/>
       </w:r>
@@ -8044,79 +8092,106 @@
       <w:pPr>
         <w:pStyle w:val="Titre1"/>
       </w:pPr>
-      <w:bookmarkStart w:id="19" w:name="_Toc61376168"/>
+      <w:bookmarkStart w:id="18" w:name="_Toc61376168"/>
       <w:r>
         <w:lastRenderedPageBreak/>
         <w:t>Bugs connus</w:t>
       </w:r>
+      <w:bookmarkEnd w:id="18"/>
+    </w:p>
+    <w:p>
+      <w:pPr>
+        <w:pStyle w:val="Titre2"/>
+      </w:pPr>
+      <w:bookmarkStart w:id="19" w:name="_Toc61376169"/>
+      <w:r>
+        <w:t>TODO</w:t>
+      </w:r>
       <w:bookmarkEnd w:id="19"/>
     </w:p>
     <w:p>
+      <w:proofErr w:type="spellStart"/>
+      <w:r>
+        <w:t>Modif</w:t>
+      </w:r>
+      <w:proofErr w:type="spellEnd"/>
+      <w:r>
+        <w:t xml:space="preserve"> tournoi terminé</w:t>
+      </w:r>
+    </w:p>
+    <w:p>
+      <w:r>
+        <w:t xml:space="preserve">Ajuster </w:t>
+      </w:r>
+      <w:proofErr w:type="spellStart"/>
+      <w:r>
+        <w:t>equipe_joueur</w:t>
+      </w:r>
+      <w:proofErr w:type="spellEnd"/>
+    </w:p>
+    <w:p/>
+    <w:p>
+      <w:pPr>
+        <w:pStyle w:val="Titre1"/>
+      </w:pPr>
+      <w:bookmarkStart w:id="20" w:name="_Toc61376170"/>
+      <w:r>
+        <w:t>Améliorations possibles</w:t>
+      </w:r>
+      <w:bookmarkEnd w:id="20"/>
+    </w:p>
+    <w:p>
       <w:pPr>
         <w:pStyle w:val="Titre2"/>
       </w:pPr>
-      <w:bookmarkStart w:id="20" w:name="_Toc61376169"/>
       <w:r>
         <w:t>TODO</w:t>
       </w:r>
-      <w:bookmarkEnd w:id="20"/>
-    </w:p>
-    <w:p/>
-    <w:p/>
+    </w:p>
+    <w:p>
+      <w:r>
+        <w:t>-Quantité aux objets</w:t>
+      </w:r>
+    </w:p>
+    <w:p>
+      <w:r>
+        <w:t xml:space="preserve">-Un utilisateur de </w:t>
+      </w:r>
+      <w:proofErr w:type="spellStart"/>
+      <w:r>
+        <w:t>db</w:t>
+      </w:r>
+      <w:proofErr w:type="spellEnd"/>
+      <w:r>
+        <w:t xml:space="preserve"> pour l’administrateur et un plus « utilisateur »</w:t>
+      </w:r>
+    </w:p>
+    <w:p>
+      <w:r>
+        <w:br w:type="page"/>
+      </w:r>
+    </w:p>
     <w:p>
       <w:pPr>
         <w:pStyle w:val="Titre1"/>
       </w:pPr>
-      <w:bookmarkStart w:id="21" w:name="_Toc61376170"/>
-      <w:r>
-        <w:t>Améliorations possibles</w:t>
-      </w:r>
-      <w:bookmarkEnd w:id="21"/>
-    </w:p>
-    <w:p>
-      <w:r>
-        <w:t>-Quantité aux objets</w:t>
-      </w:r>
-    </w:p>
-    <w:p>
-      <w:r>
-        <w:t xml:space="preserve">-Un utilisateur de </w:t>
-      </w:r>
-      <w:proofErr w:type="spellStart"/>
-      <w:r>
-        <w:t>db</w:t>
-      </w:r>
-      <w:proofErr w:type="spellEnd"/>
-      <w:r>
-        <w:t xml:space="preserve"> pour l’administrateur et un plus « utilisateur »</w:t>
-      </w:r>
-    </w:p>
-    <w:p>
-      <w:r>
-        <w:br w:type="page"/>
-      </w:r>
-    </w:p>
-    <w:p>
-      <w:pPr>
-        <w:pStyle w:val="Titre1"/>
-      </w:pPr>
-      <w:bookmarkStart w:id="22" w:name="_Toc61376171"/>
+      <w:bookmarkStart w:id="21" w:name="_Toc61376171"/>
       <w:r>
         <w:lastRenderedPageBreak/>
         <w:t>Conclusion</w:t>
       </w:r>
+      <w:bookmarkEnd w:id="21"/>
+    </w:p>
+    <w:p>
+      <w:pPr>
+        <w:pStyle w:val="Titre2"/>
+      </w:pPr>
+      <w:bookmarkStart w:id="22" w:name="_Toc61376172"/>
+      <w:proofErr w:type="spellStart"/>
+      <w:r>
+        <w:t>Todo</w:t>
+      </w:r>
       <w:bookmarkEnd w:id="22"/>
-    </w:p>
-    <w:p>
-      <w:pPr>
-        <w:pStyle w:val="Titre2"/>
-      </w:pPr>
-      <w:bookmarkStart w:id="23" w:name="_Toc61376172"/>
-      <w:proofErr w:type="spellStart"/>
-      <w:r>
-        <w:t>Todo</w:t>
-      </w:r>
-      <w:bookmarkEnd w:id="23"/>
       <w:proofErr w:type="spellEnd"/>
     </w:p>
     <w:p/>
@@ -8129,51 +8204,51 @@
       <w:pPr>
         <w:pStyle w:val="Titre1"/>
       </w:pPr>
-      <w:bookmarkStart w:id="24" w:name="_Toc61376173"/>
+      <w:bookmarkStart w:id="23" w:name="_Toc61376173"/>
       <w:r>
         <w:lastRenderedPageBreak/>
         <w:t>Annexes</w:t>
       </w:r>
+      <w:bookmarkEnd w:id="23"/>
+    </w:p>
+    <w:p>
+      <w:pPr>
+        <w:pStyle w:val="Titre2"/>
+      </w:pPr>
+      <w:bookmarkStart w:id="24" w:name="_Toc61376174"/>
+      <w:r>
+        <w:t>Guide d’installation</w:t>
+      </w:r>
       <w:bookmarkEnd w:id="24"/>
     </w:p>
     <w:p>
       <w:pPr>
         <w:pStyle w:val="Titre2"/>
       </w:pPr>
-      <w:bookmarkStart w:id="25" w:name="_Toc61376174"/>
-      <w:r>
-        <w:t>Guide d’installation</w:t>
+      <w:bookmarkStart w:id="25" w:name="_Toc61376175"/>
+      <w:proofErr w:type="spellStart"/>
+      <w:r>
+        <w:t>Todo</w:t>
       </w:r>
       <w:bookmarkEnd w:id="25"/>
+      <w:proofErr w:type="spellEnd"/>
+    </w:p>
+    <w:p/>
+    <w:p>
+      <w:r>
+        <w:br w:type="page"/>
+      </w:r>
     </w:p>
     <w:p>
       <w:pPr>
         <w:pStyle w:val="Titre2"/>
       </w:pPr>
-      <w:bookmarkStart w:id="26" w:name="_Toc61376175"/>
-      <w:proofErr w:type="spellStart"/>
-      <w:r>
-        <w:t>Todo</w:t>
-      </w:r>
-      <w:bookmarkEnd w:id="26"/>
-      <w:proofErr w:type="spellEnd"/>
-    </w:p>
-    <w:p/>
-    <w:p>
-      <w:r>
-        <w:br w:type="page"/>
-      </w:r>
-    </w:p>
-    <w:p>
-      <w:pPr>
-        <w:pStyle w:val="Titre2"/>
-      </w:pPr>
-      <w:bookmarkStart w:id="27" w:name="_Toc61376176"/>
+      <w:bookmarkStart w:id="26" w:name="_Toc61376176"/>
       <w:r>
         <w:lastRenderedPageBreak/>
         <w:t>Fonctions stockées</w:t>
       </w:r>
-      <w:bookmarkEnd w:id="27"/>
+      <w:bookmarkEnd w:id="26"/>
     </w:p>
     <w:tbl>
       <w:tblPr>
@@ -9849,12 +9924,12 @@
       <w:pPr>
         <w:pStyle w:val="Titre2"/>
       </w:pPr>
-      <w:bookmarkStart w:id="28" w:name="_Toc61376177"/>
+      <w:bookmarkStart w:id="27" w:name="_Toc61376177"/>
       <w:r>
         <w:lastRenderedPageBreak/>
         <w:t>Procédures stockées</w:t>
       </w:r>
-      <w:bookmarkEnd w:id="28"/>
+      <w:bookmarkEnd w:id="27"/>
     </w:p>
     <w:p>
       <w:r>
@@ -10938,6 +11013,7 @@
     </w:tbl>
     <w:p>
       <w:r>
+        <w:lastRenderedPageBreak/>
         <w:t xml:space="preserve">Vérifie si un joueur peut légitiment avec </w:t>
       </w:r>
       <w:r>
@@ -11191,9 +11267,11 @@
             <w:tcW w:w="9062" w:type="dxa"/>
           </w:tcPr>
           <w:p>
+            <w:proofErr w:type="spellStart"/>
             <w:r>
               <w:t>verifierSeedingIncorrect</w:t>
             </w:r>
+            <w:proofErr w:type="spellEnd"/>
             <w:r>
               <w:t xml:space="preserve"> </w:t>
             </w:r>
@@ -11542,7 +11620,825 @@
         <w:t>Vérifie si le tournoi est en attente, dans le cas contraire, lève un signal.</w:t>
       </w:r>
     </w:p>
-    <w:p/>
+    <w:tbl>
+      <w:tblPr>
+        <w:tblStyle w:val="TableauGrille2-Accentuation6"/>
+        <w:tblW w:w="0" w:type="auto"/>
+        <w:tblLook w:val="04A0" w:firstRow="1" w:lastRow="0" w:firstColumn="1" w:lastColumn="0" w:noHBand="0" w:noVBand="1"/>
+      </w:tblPr>
+      <w:tblGrid>
+        <w:gridCol w:w="9062"/>
+      </w:tblGrid>
+      <w:tr>
+        <w:trPr>
+          <w:cnfStyle w:val="100000000000" w:firstRow="1" w:lastRow="0" w:firstColumn="0" w:lastColumn="0" w:oddVBand="0" w:evenVBand="0" w:oddHBand="0" w:evenHBand="0" w:firstRowFirstColumn="0" w:firstRowLastColumn="0" w:lastRowFirstColumn="0" w:lastRowLastColumn="0"/>
+        </w:trPr>
+        <w:tc>
+          <w:tcPr>
+            <w:cnfStyle w:val="001000000000" w:firstRow="0" w:lastRow="0" w:firstColumn="1" w:lastColumn="0" w:oddVBand="0" w:evenVBand="0" w:oddHBand="0" w:evenHBand="0" w:firstRowFirstColumn="0" w:firstRowLastColumn="0" w:lastRowFirstColumn="0" w:lastRowLastColumn="0"/>
+            <w:tcW w:w="9062" w:type="dxa"/>
+          </w:tcPr>
+          <w:p>
+            <w:pPr>
+              <w:rPr>
+                <w:lang w:val="en-US"/>
+              </w:rPr>
+            </w:pPr>
+            <w:proofErr w:type="spellStart"/>
+            <w:r>
+              <w:rPr>
+                <w:lang w:val="en-US"/>
+              </w:rPr>
+              <w:t>verifierAcronyme</w:t>
+            </w:r>
+            <w:proofErr w:type="spellEnd"/>
+            <w:r>
+              <w:rPr>
+                <w:lang w:val="en-US"/>
+              </w:rPr>
+              <w:t>(</w:t>
+            </w:r>
+            <w:proofErr w:type="spellStart"/>
+            <w:r>
+              <w:rPr>
+                <w:lang w:val="en-US"/>
+              </w:rPr>
+              <w:t>pAcronymeEquipe</w:t>
+            </w:r>
+            <w:proofErr w:type="spellEnd"/>
+            <w:r>
+              <w:rPr>
+                <w:lang w:val="en-US"/>
+              </w:rPr>
+              <w:t xml:space="preserve"> VARCHAR(3))</w:t>
+            </w:r>
+          </w:p>
+        </w:tc>
+      </w:tr>
+      <w:tr>
+        <w:trPr>
+          <w:cnfStyle w:val="000000100000" w:firstRow="0" w:lastRow="0" w:firstColumn="0" w:lastColumn="0" w:oddVBand="0" w:evenVBand="0" w:oddHBand="1" w:evenHBand="0" w:firstRowFirstColumn="0" w:firstRowLastColumn="0" w:lastRowFirstColumn="0" w:lastRowLastColumn="0"/>
+        </w:trPr>
+        <w:tc>
+          <w:tcPr>
+            <w:cnfStyle w:val="001000000000" w:firstRow="0" w:lastRow="0" w:firstColumn="1" w:lastColumn="0" w:oddVBand="0" w:evenVBand="0" w:oddHBand="0" w:evenHBand="0" w:firstRowFirstColumn="0" w:firstRowLastColumn="0" w:lastRowFirstColumn="0" w:lastRowLastColumn="0"/>
+            <w:tcW w:w="9062" w:type="dxa"/>
+          </w:tcPr>
+          <w:p>
+            <w:pPr>
+              <w:rPr>
+                <w:lang w:val="en-US"/>
+              </w:rPr>
+            </w:pPr>
+            <w:proofErr w:type="spellStart"/>
+            <w:r>
+              <w:rPr>
+                <w:lang w:val="en-US"/>
+              </w:rPr>
+              <w:t>pAcronymeEquipe</w:t>
+            </w:r>
+            <w:proofErr w:type="spellEnd"/>
+            <w:r>
+              <w:rPr>
+                <w:lang w:val="en-US"/>
+              </w:rPr>
+              <w:t xml:space="preserve">: </w:t>
+            </w:r>
+            <w:proofErr w:type="spellStart"/>
+            <w:r>
+              <w:rPr>
+                <w:b w:val="0"/>
+                <w:bCs w:val="0"/>
+                <w:lang w:val="en-US"/>
+              </w:rPr>
+              <w:t>Acronyme</w:t>
+            </w:r>
+            <w:proofErr w:type="spellEnd"/>
+            <w:r>
+              <w:rPr>
+                <w:b w:val="0"/>
+                <w:bCs w:val="0"/>
+                <w:lang w:val="en-US"/>
+              </w:rPr>
+              <w:t xml:space="preserve"> </w:t>
+            </w:r>
+            <w:proofErr w:type="spellStart"/>
+            <w:r>
+              <w:rPr>
+                <w:b w:val="0"/>
+                <w:bCs w:val="0"/>
+                <w:lang w:val="en-US"/>
+              </w:rPr>
+              <w:t>d’une</w:t>
+            </w:r>
+            <w:proofErr w:type="spellEnd"/>
+            <w:r>
+              <w:rPr>
+                <w:b w:val="0"/>
+                <w:bCs w:val="0"/>
+                <w:lang w:val="en-US"/>
+              </w:rPr>
+              <w:t xml:space="preserve"> </w:t>
+            </w:r>
+            <w:proofErr w:type="spellStart"/>
+            <w:r>
+              <w:rPr>
+                <w:b w:val="0"/>
+                <w:bCs w:val="0"/>
+                <w:lang w:val="en-US"/>
+              </w:rPr>
+              <w:t>équipe</w:t>
+            </w:r>
+            <w:proofErr w:type="spellEnd"/>
+            <w:r>
+              <w:rPr>
+                <w:b w:val="0"/>
+                <w:bCs w:val="0"/>
+                <w:lang w:val="en-US"/>
+              </w:rPr>
+              <w:t>.</w:t>
+            </w:r>
+          </w:p>
+        </w:tc>
+      </w:tr>
+      <w:tr>
+        <w:tc>
+          <w:tcPr>
+            <w:cnfStyle w:val="001000000000" w:firstRow="0" w:lastRow="0" w:firstColumn="1" w:lastColumn="0" w:oddVBand="0" w:evenVBand="0" w:oddHBand="0" w:evenHBand="0" w:firstRowFirstColumn="0" w:firstRowLastColumn="0" w:lastRowFirstColumn="0" w:lastRowLastColumn="0"/>
+            <w:tcW w:w="9062" w:type="dxa"/>
+          </w:tcPr>
+          <w:p>
+            <w:r>
+              <w:t xml:space="preserve">Signal : </w:t>
+            </w:r>
+            <w:r>
+              <w:rPr>
+                <w:b w:val="0"/>
+                <w:bCs w:val="0"/>
+              </w:rPr>
+              <w:t xml:space="preserve">- </w:t>
+            </w:r>
+            <w:r>
+              <w:rPr>
+                <w:b w:val="0"/>
+                <w:bCs w:val="0"/>
+              </w:rPr>
+              <w:t>L’acronyme ne fait pas au moins un caractère.</w:t>
+            </w:r>
+          </w:p>
+        </w:tc>
+      </w:tr>
+    </w:tbl>
+    <w:p>
+      <w:r>
+        <w:t xml:space="preserve">Vérifie si la longueur de l’acronyme est valide, qu’il fasse au moins 1 </w:t>
+      </w:r>
+      <w:proofErr w:type="spellStart"/>
+      <w:r>
+        <w:t>cractère</w:t>
+      </w:r>
+      <w:proofErr w:type="spellEnd"/>
+      <w:r>
+        <w:t>.</w:t>
+      </w:r>
+    </w:p>
+    <w:tbl>
+      <w:tblPr>
+        <w:tblStyle w:val="TableauGrille2-Accentuation6"/>
+        <w:tblW w:w="0" w:type="auto"/>
+        <w:tblLook w:val="04A0" w:firstRow="1" w:lastRow="0" w:firstColumn="1" w:lastColumn="0" w:noHBand="0" w:noVBand="1"/>
+      </w:tblPr>
+      <w:tblGrid>
+        <w:gridCol w:w="9062"/>
+      </w:tblGrid>
+      <w:tr>
+        <w:trPr>
+          <w:cnfStyle w:val="100000000000" w:firstRow="1" w:lastRow="0" w:firstColumn="0" w:lastColumn="0" w:oddVBand="0" w:evenVBand="0" w:oddHBand="0" w:evenHBand="0" w:firstRowFirstColumn="0" w:firstRowLastColumn="0" w:lastRowFirstColumn="0" w:lastRowLastColumn="0"/>
+        </w:trPr>
+        <w:tc>
+          <w:tcPr>
+            <w:cnfStyle w:val="001000000000" w:firstRow="0" w:lastRow="0" w:firstColumn="1" w:lastColumn="0" w:oddVBand="0" w:evenVBand="0" w:oddHBand="0" w:evenHBand="0" w:firstRowFirstColumn="0" w:firstRowLastColumn="0" w:lastRowFirstColumn="0" w:lastRowLastColumn="0"/>
+            <w:tcW w:w="9062" w:type="dxa"/>
+          </w:tcPr>
+          <w:p>
+            <w:pPr>
+              <w:rPr>
+                <w:lang w:val="en-US"/>
+              </w:rPr>
+            </w:pPr>
+            <w:proofErr w:type="spellStart"/>
+            <w:r>
+              <w:rPr>
+                <w:lang w:val="en-US"/>
+              </w:rPr>
+              <w:t>demarrerTournoi</w:t>
+            </w:r>
+            <w:proofErr w:type="spellEnd"/>
+            <w:r>
+              <w:rPr>
+                <w:lang w:val="en-US"/>
+              </w:rPr>
+              <w:t>(</w:t>
+            </w:r>
+            <w:proofErr w:type="spellStart"/>
+            <w:r>
+              <w:rPr>
+                <w:lang w:val="en-US"/>
+              </w:rPr>
+              <w:t>p</w:t>
+            </w:r>
+            <w:r>
+              <w:rPr>
+                <w:lang w:val="en-US"/>
+              </w:rPr>
+              <w:t>IdTournoi</w:t>
+            </w:r>
+            <w:proofErr w:type="spellEnd"/>
+            <w:r>
+              <w:rPr>
+                <w:lang w:val="en-US"/>
+              </w:rPr>
+              <w:t xml:space="preserve"> </w:t>
+            </w:r>
+            <w:r>
+              <w:rPr>
+                <w:lang w:val="en-US"/>
+              </w:rPr>
+              <w:t>INT</w:t>
+            </w:r>
+            <w:r>
+              <w:rPr>
+                <w:lang w:val="en-US"/>
+              </w:rPr>
+              <w:t>)</w:t>
+            </w:r>
+          </w:p>
+        </w:tc>
+      </w:tr>
+      <w:tr>
+        <w:trPr>
+          <w:cnfStyle w:val="000000100000" w:firstRow="0" w:lastRow="0" w:firstColumn="0" w:lastColumn="0" w:oddVBand="0" w:evenVBand="0" w:oddHBand="1" w:evenHBand="0" w:firstRowFirstColumn="0" w:firstRowLastColumn="0" w:lastRowFirstColumn="0" w:lastRowLastColumn="0"/>
+        </w:trPr>
+        <w:tc>
+          <w:tcPr>
+            <w:cnfStyle w:val="001000000000" w:firstRow="0" w:lastRow="0" w:firstColumn="1" w:lastColumn="0" w:oddVBand="0" w:evenVBand="0" w:oddHBand="0" w:evenHBand="0" w:firstRowFirstColumn="0" w:firstRowLastColumn="0" w:lastRowFirstColumn="0" w:lastRowLastColumn="0"/>
+            <w:tcW w:w="9062" w:type="dxa"/>
+          </w:tcPr>
+          <w:p>
+            <w:pPr>
+              <w:rPr>
+                <w:lang w:val="en-US"/>
+              </w:rPr>
+            </w:pPr>
+            <w:proofErr w:type="spellStart"/>
+            <w:r>
+              <w:rPr>
+                <w:lang w:val="en-US"/>
+              </w:rPr>
+              <w:t>p</w:t>
+            </w:r>
+            <w:r>
+              <w:rPr>
+                <w:lang w:val="en-US"/>
+              </w:rPr>
+              <w:t>IdTournoi</w:t>
+            </w:r>
+            <w:proofErr w:type="spellEnd"/>
+            <w:r>
+              <w:rPr>
+                <w:lang w:val="en-US"/>
+              </w:rPr>
+              <w:t xml:space="preserve">: </w:t>
+            </w:r>
+            <w:proofErr w:type="spellStart"/>
+            <w:r>
+              <w:rPr>
+                <w:b w:val="0"/>
+                <w:bCs w:val="0"/>
+                <w:lang w:val="en-US"/>
+              </w:rPr>
+              <w:t>Tournoi</w:t>
+            </w:r>
+            <w:proofErr w:type="spellEnd"/>
+            <w:r>
+              <w:rPr>
+                <w:b w:val="0"/>
+                <w:bCs w:val="0"/>
+                <w:lang w:val="en-US"/>
+              </w:rPr>
+              <w:t xml:space="preserve"> à </w:t>
+            </w:r>
+            <w:proofErr w:type="spellStart"/>
+            <w:r>
+              <w:rPr>
+                <w:b w:val="0"/>
+                <w:bCs w:val="0"/>
+                <w:lang w:val="en-US"/>
+              </w:rPr>
+              <w:t>démarrer</w:t>
+            </w:r>
+            <w:proofErr w:type="spellEnd"/>
+            <w:r>
+              <w:rPr>
+                <w:b w:val="0"/>
+                <w:bCs w:val="0"/>
+                <w:lang w:val="en-US"/>
+              </w:rPr>
+              <w:t>.</w:t>
+            </w:r>
+          </w:p>
+        </w:tc>
+      </w:tr>
+      <w:tr>
+        <w:tc>
+          <w:tcPr>
+            <w:cnfStyle w:val="001000000000" w:firstRow="0" w:lastRow="0" w:firstColumn="1" w:lastColumn="0" w:oddVBand="0" w:evenVBand="0" w:oddHBand="0" w:evenHBand="0" w:firstRowFirstColumn="0" w:firstRowLastColumn="0" w:lastRowFirstColumn="0" w:lastRowLastColumn="0"/>
+            <w:tcW w:w="9062" w:type="dxa"/>
+          </w:tcPr>
+          <w:p>
+            <w:r>
+              <w:t xml:space="preserve">Signal : </w:t>
+            </w:r>
+            <w:r>
+              <w:rPr>
+                <w:b w:val="0"/>
+                <w:bCs w:val="0"/>
+              </w:rPr>
+              <w:t xml:space="preserve">- </w:t>
+            </w:r>
+            <w:r>
+              <w:rPr>
+                <w:b w:val="0"/>
+                <w:bCs w:val="0"/>
+              </w:rPr>
+              <w:t>Le tournoi est encore en attente.</w:t>
+            </w:r>
+          </w:p>
+          <w:p>
+            <w:pPr>
+              <w:rPr>
+                <w:b w:val="0"/>
+                <w:bCs w:val="0"/>
+              </w:rPr>
+            </w:pPr>
+            <w:r>
+              <w:rPr>
+                <w:b w:val="0"/>
+                <w:bCs w:val="0"/>
+              </w:rPr>
+              <w:t xml:space="preserve">              - Il n’y a pas assez d’équipes</w:t>
+            </w:r>
+          </w:p>
+        </w:tc>
+      </w:tr>
+    </w:tbl>
+    <w:p>
+      <w:r>
+        <w:t>Démarre un tournoi, dispose les équipes inscrite</w:t>
+      </w:r>
+      <w:r>
+        <w:t>s</w:t>
+      </w:r>
+      <w:r>
+        <w:t xml:space="preserve"> dans le premier tour du tournoi.</w:t>
+      </w:r>
+    </w:p>
+    <w:tbl>
+      <w:tblPr>
+        <w:tblStyle w:val="TableauGrille2-Accentuation6"/>
+        <w:tblW w:w="0" w:type="auto"/>
+        <w:tblLook w:val="04A0" w:firstRow="1" w:lastRow="0" w:firstColumn="1" w:lastColumn="0" w:noHBand="0" w:noVBand="1"/>
+      </w:tblPr>
+      <w:tblGrid>
+        <w:gridCol w:w="9062"/>
+      </w:tblGrid>
+      <w:tr>
+        <w:trPr>
+          <w:cnfStyle w:val="100000000000" w:firstRow="1" w:lastRow="0" w:firstColumn="0" w:lastColumn="0" w:oddVBand="0" w:evenVBand="0" w:oddHBand="0" w:evenHBand="0" w:firstRowFirstColumn="0" w:firstRowLastColumn="0" w:lastRowFirstColumn="0" w:lastRowLastColumn="0"/>
+        </w:trPr>
+        <w:tc>
+          <w:tcPr>
+            <w:cnfStyle w:val="001000000000" w:firstRow="0" w:lastRow="0" w:firstColumn="1" w:lastColumn="0" w:oddVBand="0" w:evenVBand="0" w:oddHBand="0" w:evenHBand="0" w:firstRowFirstColumn="0" w:firstRowLastColumn="0" w:lastRowFirstColumn="0" w:lastRowLastColumn="0"/>
+            <w:tcW w:w="9062" w:type="dxa"/>
+          </w:tcPr>
+          <w:p>
+            <w:pPr>
+              <w:rPr>
+                <w:lang w:val="en-US"/>
+              </w:rPr>
+            </w:pPr>
+            <w:proofErr w:type="spellStart"/>
+            <w:r>
+              <w:t>tenterPromotion</w:t>
+            </w:r>
+            <w:proofErr w:type="spellEnd"/>
+            <w:r>
+              <w:rPr>
+                <w:lang w:val="en-US"/>
+              </w:rPr>
+              <w:t xml:space="preserve"> (</w:t>
+            </w:r>
+            <w:proofErr w:type="spellStart"/>
+            <w:r>
+              <w:rPr>
+                <w:lang w:val="en-US"/>
+              </w:rPr>
+              <w:t>pIdMatch</w:t>
+            </w:r>
+            <w:proofErr w:type="spellEnd"/>
+            <w:r>
+              <w:rPr>
+                <w:lang w:val="en-US"/>
+              </w:rPr>
+              <w:t xml:space="preserve"> </w:t>
+            </w:r>
+            <w:r>
+              <w:rPr>
+                <w:lang w:val="en-US"/>
+              </w:rPr>
+              <w:t>INT</w:t>
+            </w:r>
+            <w:r>
+              <w:rPr>
+                <w:lang w:val="en-US"/>
+              </w:rPr>
+              <w:t xml:space="preserve">, </w:t>
+            </w:r>
+            <w:proofErr w:type="spellStart"/>
+            <w:r>
+              <w:rPr>
+                <w:lang w:val="en-US"/>
+              </w:rPr>
+              <w:t>pIdSerie</w:t>
+            </w:r>
+            <w:proofErr w:type="spellEnd"/>
+            <w:r>
+              <w:rPr>
+                <w:lang w:val="en-US"/>
+              </w:rPr>
+              <w:t xml:space="preserve"> INT, </w:t>
+            </w:r>
+            <w:proofErr w:type="spellStart"/>
+            <w:r>
+              <w:rPr>
+                <w:lang w:val="en-US"/>
+              </w:rPr>
+              <w:t>pNoTour</w:t>
+            </w:r>
+            <w:proofErr w:type="spellEnd"/>
+            <w:r>
+              <w:rPr>
+                <w:lang w:val="en-US"/>
+              </w:rPr>
+              <w:t xml:space="preserve"> INT, </w:t>
+            </w:r>
+            <w:proofErr w:type="spellStart"/>
+            <w:r>
+              <w:rPr>
+                <w:lang w:val="en-US"/>
+              </w:rPr>
+              <w:t>pIdTournoi</w:t>
+            </w:r>
+            <w:proofErr w:type="spellEnd"/>
+            <w:r>
+              <w:rPr>
+                <w:lang w:val="en-US"/>
+              </w:rPr>
+              <w:t xml:space="preserve"> INT)</w:t>
+            </w:r>
+          </w:p>
+        </w:tc>
+      </w:tr>
+      <w:tr>
+        <w:trPr>
+          <w:cnfStyle w:val="000000100000" w:firstRow="0" w:lastRow="0" w:firstColumn="0" w:lastColumn="0" w:oddVBand="0" w:evenVBand="0" w:oddHBand="1" w:evenHBand="0" w:firstRowFirstColumn="0" w:firstRowLastColumn="0" w:lastRowFirstColumn="0" w:lastRowLastColumn="0"/>
+        </w:trPr>
+        <w:tc>
+          <w:tcPr>
+            <w:cnfStyle w:val="001000000000" w:firstRow="0" w:lastRow="0" w:firstColumn="1" w:lastColumn="0" w:oddVBand="0" w:evenVBand="0" w:oddHBand="0" w:evenHBand="0" w:firstRowFirstColumn="0" w:firstRowLastColumn="0" w:lastRowFirstColumn="0" w:lastRowLastColumn="0"/>
+            <w:tcW w:w="9062" w:type="dxa"/>
+          </w:tcPr>
+          <w:p>
+            <w:pPr>
+              <w:rPr>
+                <w:lang w:val="en-US"/>
+              </w:rPr>
+            </w:pPr>
+            <w:proofErr w:type="spellStart"/>
+            <w:r>
+              <w:rPr>
+                <w:lang w:val="en-US"/>
+              </w:rPr>
+              <w:t>pIdMatch</w:t>
+            </w:r>
+            <w:proofErr w:type="spellEnd"/>
+            <w:r>
+              <w:rPr>
+                <w:lang w:val="en-US"/>
+              </w:rPr>
+              <w:t xml:space="preserve">: </w:t>
+            </w:r>
+            <w:r>
+              <w:rPr>
+                <w:b w:val="0"/>
+                <w:bCs w:val="0"/>
+                <w:lang w:val="en-US"/>
+              </w:rPr>
+              <w:t>id du match</w:t>
+            </w:r>
+          </w:p>
+        </w:tc>
+      </w:tr>
+      <w:tr>
+        <w:tc>
+          <w:tcPr>
+            <w:cnfStyle w:val="001000000000" w:firstRow="0" w:lastRow="0" w:firstColumn="1" w:lastColumn="0" w:oddVBand="0" w:evenVBand="0" w:oddHBand="0" w:evenHBand="0" w:firstRowFirstColumn="0" w:firstRowLastColumn="0" w:lastRowFirstColumn="0" w:lastRowLastColumn="0"/>
+            <w:tcW w:w="9062" w:type="dxa"/>
+          </w:tcPr>
+          <w:p>
+            <w:proofErr w:type="spellStart"/>
+            <w:r>
+              <w:t>pIdSerie</w:t>
+            </w:r>
+            <w:proofErr w:type="spellEnd"/>
+            <w:r>
+              <w:t xml:space="preserve"> : </w:t>
+            </w:r>
+            <w:r>
+              <w:rPr>
+                <w:b w:val="0"/>
+                <w:bCs w:val="0"/>
+              </w:rPr>
+              <w:t>id de la série</w:t>
+            </w:r>
+            <w:r>
+              <w:rPr>
+                <w:b w:val="0"/>
+                <w:bCs w:val="0"/>
+              </w:rPr>
+              <w:t xml:space="preserve"> du match.</w:t>
+            </w:r>
+          </w:p>
+        </w:tc>
+      </w:tr>
+      <w:tr>
+        <w:trPr>
+          <w:cnfStyle w:val="000000100000" w:firstRow="0" w:lastRow="0" w:firstColumn="0" w:lastColumn="0" w:oddVBand="0" w:evenVBand="0" w:oddHBand="1" w:evenHBand="0" w:firstRowFirstColumn="0" w:firstRowLastColumn="0" w:lastRowFirstColumn="0" w:lastRowLastColumn="0"/>
+        </w:trPr>
+        <w:tc>
+          <w:tcPr>
+            <w:cnfStyle w:val="001000000000" w:firstRow="0" w:lastRow="0" w:firstColumn="1" w:lastColumn="0" w:oddVBand="0" w:evenVBand="0" w:oddHBand="0" w:evenHBand="0" w:firstRowFirstColumn="0" w:firstRowLastColumn="0" w:lastRowFirstColumn="0" w:lastRowLastColumn="0"/>
+            <w:tcW w:w="9062" w:type="dxa"/>
+          </w:tcPr>
+          <w:p>
+            <w:proofErr w:type="spellStart"/>
+            <w:r>
+              <w:t>pNoTour</w:t>
+            </w:r>
+            <w:proofErr w:type="spellEnd"/>
+            <w:r>
+              <w:t xml:space="preserve"> : </w:t>
+            </w:r>
+            <w:r>
+              <w:rPr>
+                <w:b w:val="0"/>
+                <w:bCs w:val="0"/>
+              </w:rPr>
+              <w:t>id du Tour</w:t>
+            </w:r>
+            <w:r>
+              <w:rPr>
+                <w:b w:val="0"/>
+                <w:bCs w:val="0"/>
+              </w:rPr>
+              <w:t xml:space="preserve"> de la série</w:t>
+            </w:r>
+          </w:p>
+        </w:tc>
+      </w:tr>
+      <w:tr>
+        <w:tc>
+          <w:tcPr>
+            <w:cnfStyle w:val="001000000000" w:firstRow="0" w:lastRow="0" w:firstColumn="1" w:lastColumn="0" w:oddVBand="0" w:evenVBand="0" w:oddHBand="0" w:evenHBand="0" w:firstRowFirstColumn="0" w:firstRowLastColumn="0" w:lastRowFirstColumn="0" w:lastRowLastColumn="0"/>
+            <w:tcW w:w="9062" w:type="dxa"/>
+          </w:tcPr>
+          <w:p>
+            <w:proofErr w:type="spellStart"/>
+            <w:r>
+              <w:t>pIdTournoi</w:t>
+            </w:r>
+            <w:proofErr w:type="spellEnd"/>
+            <w:r>
+              <w:t> :</w:t>
+            </w:r>
+            <w:r>
+              <w:rPr>
+                <w:b w:val="0"/>
+                <w:bCs w:val="0"/>
+              </w:rPr>
+              <w:t xml:space="preserve"> Tournoi d’appartenance du tour</w:t>
+            </w:r>
+          </w:p>
+        </w:tc>
+      </w:tr>
+    </w:tbl>
+    <w:p>
+      <w:r>
+        <w:lastRenderedPageBreak/>
+        <w:t>Pour le match donné, dès que les 6 joueurs ont été enregistrés, contrôle si la série est terminée. Si c’est le cas, le vainqueur est placé dans la série correspondante suivante.</w:t>
+      </w:r>
+    </w:p>
+    <w:tbl>
+      <w:tblPr>
+        <w:tblStyle w:val="TableauGrille2-Accentuation6"/>
+        <w:tblW w:w="0" w:type="auto"/>
+        <w:tblLook w:val="04A0" w:firstRow="1" w:lastRow="0" w:firstColumn="1" w:lastColumn="0" w:noHBand="0" w:noVBand="1"/>
+      </w:tblPr>
+      <w:tblGrid>
+        <w:gridCol w:w="9062"/>
+      </w:tblGrid>
+      <w:tr>
+        <w:trPr>
+          <w:cnfStyle w:val="100000000000" w:firstRow="1" w:lastRow="0" w:firstColumn="0" w:lastColumn="0" w:oddVBand="0" w:evenVBand="0" w:oddHBand="0" w:evenHBand="0" w:firstRowFirstColumn="0" w:firstRowLastColumn="0" w:lastRowFirstColumn="0" w:lastRowLastColumn="0"/>
+        </w:trPr>
+        <w:tc>
+          <w:tcPr>
+            <w:cnfStyle w:val="001000000000" w:firstRow="0" w:lastRow="0" w:firstColumn="1" w:lastColumn="0" w:oddVBand="0" w:evenVBand="0" w:oddHBand="0" w:evenHBand="0" w:firstRowFirstColumn="0" w:firstRowLastColumn="0" w:lastRowFirstColumn="0" w:lastRowLastColumn="0"/>
+            <w:tcW w:w="9062" w:type="dxa"/>
+          </w:tcPr>
+          <w:p>
+            <w:pPr>
+              <w:rPr>
+                <w:lang w:val="en-US"/>
+              </w:rPr>
+            </w:pPr>
+            <w:proofErr w:type="spellStart"/>
+            <w:r>
+              <w:rPr>
+                <w:lang w:val="en-US"/>
+              </w:rPr>
+              <w:t>verifierEmail</w:t>
+            </w:r>
+            <w:proofErr w:type="spellEnd"/>
+            <w:r>
+              <w:rPr>
+                <w:lang w:val="en-US"/>
+              </w:rPr>
+              <w:t>(</w:t>
+            </w:r>
+            <w:proofErr w:type="spellStart"/>
+            <w:r>
+              <w:rPr>
+                <w:lang w:val="en-US"/>
+              </w:rPr>
+              <w:t>p</w:t>
+            </w:r>
+            <w:r>
+              <w:rPr>
+                <w:lang w:val="en-US"/>
+              </w:rPr>
+              <w:t>Email</w:t>
+            </w:r>
+            <w:proofErr w:type="spellEnd"/>
+            <w:r>
+              <w:rPr>
+                <w:lang w:val="en-US"/>
+              </w:rPr>
+              <w:t xml:space="preserve"> </w:t>
+            </w:r>
+            <w:r>
+              <w:rPr>
+                <w:lang w:val="en-US"/>
+              </w:rPr>
+              <w:t>VARCHAR(250))</w:t>
+            </w:r>
+          </w:p>
+        </w:tc>
+      </w:tr>
+      <w:tr>
+        <w:trPr>
+          <w:cnfStyle w:val="000000100000" w:firstRow="0" w:lastRow="0" w:firstColumn="0" w:lastColumn="0" w:oddVBand="0" w:evenVBand="0" w:oddHBand="1" w:evenHBand="0" w:firstRowFirstColumn="0" w:firstRowLastColumn="0" w:lastRowFirstColumn="0" w:lastRowLastColumn="0"/>
+        </w:trPr>
+        <w:tc>
+          <w:tcPr>
+            <w:cnfStyle w:val="001000000000" w:firstRow="0" w:lastRow="0" w:firstColumn="1" w:lastColumn="0" w:oddVBand="0" w:evenVBand="0" w:oddHBand="0" w:evenHBand="0" w:firstRowFirstColumn="0" w:firstRowLastColumn="0" w:lastRowFirstColumn="0" w:lastRowLastColumn="0"/>
+            <w:tcW w:w="9062" w:type="dxa"/>
+          </w:tcPr>
+          <w:p>
+            <w:pPr>
+              <w:rPr>
+                <w:lang w:val="en-US"/>
+              </w:rPr>
+            </w:pPr>
+            <w:proofErr w:type="spellStart"/>
+            <w:r>
+              <w:rPr>
+                <w:lang w:val="en-US"/>
+              </w:rPr>
+              <w:t>pEmail</w:t>
+            </w:r>
+            <w:proofErr w:type="spellEnd"/>
+            <w:r>
+              <w:rPr>
+                <w:lang w:val="en-US"/>
+              </w:rPr>
+              <w:t xml:space="preserve">: </w:t>
+            </w:r>
+            <w:r>
+              <w:rPr>
+                <w:b w:val="0"/>
+                <w:bCs w:val="0"/>
+                <w:lang w:val="en-US"/>
+              </w:rPr>
+              <w:t xml:space="preserve">Email à </w:t>
+            </w:r>
+            <w:proofErr w:type="spellStart"/>
+            <w:r>
+              <w:rPr>
+                <w:b w:val="0"/>
+                <w:bCs w:val="0"/>
+                <w:lang w:val="en-US"/>
+              </w:rPr>
+              <w:t>vérifier</w:t>
+            </w:r>
+            <w:proofErr w:type="spellEnd"/>
+            <w:r>
+              <w:rPr>
+                <w:b w:val="0"/>
+                <w:bCs w:val="0"/>
+                <w:lang w:val="en-US"/>
+              </w:rPr>
+              <w:t>.</w:t>
+            </w:r>
+          </w:p>
+        </w:tc>
+      </w:tr>
+      <w:tr>
+        <w:tc>
+          <w:tcPr>
+            <w:cnfStyle w:val="001000000000" w:firstRow="0" w:lastRow="0" w:firstColumn="1" w:lastColumn="0" w:oddVBand="0" w:evenVBand="0" w:oddHBand="0" w:evenHBand="0" w:firstRowFirstColumn="0" w:firstRowLastColumn="0" w:lastRowFirstColumn="0" w:lastRowLastColumn="0"/>
+            <w:tcW w:w="9062" w:type="dxa"/>
+          </w:tcPr>
+          <w:p>
+            <w:r>
+              <w:t xml:space="preserve">Signal : </w:t>
+            </w:r>
+            <w:r>
+              <w:rPr>
+                <w:b w:val="0"/>
+                <w:bCs w:val="0"/>
+              </w:rPr>
+              <w:t xml:space="preserve">- </w:t>
+            </w:r>
+            <w:r>
+              <w:rPr>
+                <w:b w:val="0"/>
+                <w:bCs w:val="0"/>
+              </w:rPr>
+              <w:t>Le courriel n’a pas le bon format</w:t>
+            </w:r>
+          </w:p>
+        </w:tc>
+      </w:tr>
+    </w:tbl>
+    <w:p>
+      <w:pPr>
+        <w:rPr>
+          <w:color w:val="F49B00" w:themeColor="accent2" w:themeShade="BF"/>
+        </w:rPr>
+      </w:pPr>
+      <w:r>
+        <w:t xml:space="preserve">Vérifie si le courriel valide. </w:t>
+      </w:r>
+      <w:r>
+        <w:br/>
+        <w:t>Expression régulière :</w:t>
+      </w:r>
+      <w:r>
+        <w:t xml:space="preserve"> </w:t>
+      </w:r>
+      <w:r>
+        <w:rPr>
+          <w:color w:val="F49B00" w:themeColor="accent2" w:themeShade="BF"/>
+        </w:rPr>
+        <w:t>'^[a-zA-Z0-9][a-zA-Z0-9._-]</w:t>
+      </w:r>
+      <w:hyperlink r:id="rId19" w:history="1">
+        <w:r>
+          <w:rPr>
+            <w:rStyle w:val="Lienhypertexte"/>
+            <w:color w:val="F49B00" w:themeColor="accent2" w:themeShade="BF"/>
+          </w:rPr>
+          <w:t>*@[a-zA-Z0-9][a-zA-Z0-9._-]*\.[a-zA-Z]{2,4}$</w:t>
+        </w:r>
+      </w:hyperlink>
+      <w:r>
+        <w:rPr>
+          <w:color w:val="F49B00" w:themeColor="accent2" w:themeShade="BF"/>
+        </w:rPr>
+        <w:t>'</w:t>
+      </w:r>
+    </w:p>
     <w:tbl>
       <w:tblPr>
         <w:tblStyle w:val="TableauGrille2-Accentuation6"/>
@@ -11564,13 +12460,7 @@
           <w:p>
             <w:proofErr w:type="spellStart"/>
             <w:r>
-              <w:t>v</w:t>
-            </w:r>
-            <w:r>
-              <w:t>erifier</w:t>
-            </w:r>
-            <w:r>
-              <w:t>NoTour</w:t>
+              <w:t>verifierInscriptionEquipe</w:t>
             </w:r>
             <w:proofErr w:type="spellEnd"/>
             <w:r>
@@ -11578,11 +12468,11 @@
             </w:r>
             <w:proofErr w:type="spellStart"/>
             <w:r>
-              <w:t>pNoTour</w:t>
+              <w:t>pAcronymeEquipe</w:t>
             </w:r>
             <w:proofErr w:type="spellEnd"/>
             <w:r>
-              <w:t xml:space="preserve"> INT, </w:t>
+              <w:t xml:space="preserve"> VARCHAR(3), </w:t>
             </w:r>
             <w:proofErr w:type="spellStart"/>
             <w:r>
@@ -11607,18 +12497,18 @@
           <w:p>
             <w:proofErr w:type="spellStart"/>
             <w:r>
-              <w:t>pNoTour</w:t>
+              <w:t>pAcronymeEquipe</w:t>
             </w:r>
             <w:proofErr w:type="spellEnd"/>
             <w:r>
-              <w:t xml:space="preserve"> : </w:t>
-            </w:r>
-            <w:r>
-              <w:rPr>
-                <w:b w:val="0"/>
-                <w:bCs w:val="0"/>
-              </w:rPr>
-              <w:t>id du Tour</w:t>
+              <w:t> : </w:t>
+            </w:r>
+            <w:r>
+              <w:rPr>
+                <w:b w:val="0"/>
+                <w:bCs w:val="0"/>
+              </w:rPr>
+              <w:t>Équipe à inscrire.</w:t>
             </w:r>
           </w:p>
         </w:tc>
@@ -11643,7 +12533,7 @@
                 <w:b w:val="0"/>
                 <w:bCs w:val="0"/>
               </w:rPr>
-              <w:t xml:space="preserve"> Tournoi d’appartenance du tour</w:t>
+              <w:t xml:space="preserve"> Tournoi d’inscription.</w:t>
             </w:r>
           </w:p>
         </w:tc>
@@ -11673,23 +12563,49 @@
                 <w:b w:val="0"/>
                 <w:bCs w:val="0"/>
               </w:rPr>
-              <w:t xml:space="preserve">Le numéro du tour n’est pas entre 1 et </w:t>
-            </w:r>
-            <w:proofErr w:type="spellStart"/>
-            <w:r>
-              <w:rPr>
-                <w:b w:val="0"/>
-                <w:bCs w:val="0"/>
-              </w:rPr>
-              <w:t>maxTour</w:t>
-            </w:r>
-            <w:proofErr w:type="spellEnd"/>
-            <w:r>
-              <w:rPr>
-                <w:b w:val="0"/>
-                <w:bCs w:val="0"/>
-              </w:rPr>
-              <w:t xml:space="preserve"> du tournoi.</w:t>
+              <w:t>Le tournoi n’est plus en attente.</w:t>
+            </w:r>
+          </w:p>
+          <w:p>
+            <w:pPr>
+              <w:rPr>
+                <w:b w:val="0"/>
+                <w:bCs w:val="0"/>
+              </w:rPr>
+            </w:pPr>
+            <w:r>
+              <w:t xml:space="preserve">              </w:t>
+            </w:r>
+            <w:r>
+              <w:rPr>
+                <w:b w:val="0"/>
+                <w:bCs w:val="0"/>
+              </w:rPr>
+              <w:t>- Le tournoi est complet.</w:t>
+            </w:r>
+          </w:p>
+          <w:p>
+            <w:pPr>
+              <w:rPr>
+                <w:b w:val="0"/>
+                <w:bCs w:val="0"/>
+              </w:rPr>
+            </w:pPr>
+            <w:r>
+              <w:rPr>
+                <w:b w:val="0"/>
+                <w:bCs w:val="0"/>
+              </w:rPr>
+              <w:t xml:space="preserve">              - L’équipe est déjà inscrite à un tournoi.</w:t>
+            </w:r>
+          </w:p>
+          <w:p>
+            <w:r>
+              <w:rPr>
+                <w:b w:val="0"/>
+                <w:bCs w:val="0"/>
+              </w:rPr>
+              <w:t xml:space="preserve">              - L’équipe n’est pas complète.</w:t>
             </w:r>
           </w:p>
         </w:tc>
@@ -11697,1294 +12613,7 @@
     </w:tbl>
     <w:p>
       <w:r>
-        <w:t>Vérifie si le numéro de tour est valide pour le tournoi.</w:t>
-      </w:r>
-    </w:p>
-    <w:p/>
-    <w:tbl>
-      <w:tblPr>
-        <w:tblStyle w:val="TableauGrille2-Accentuation6"/>
-        <w:tblW w:w="0" w:type="auto"/>
-        <w:tblLook w:val="04A0" w:firstRow="1" w:lastRow="0" w:firstColumn="1" w:lastColumn="0" w:noHBand="0" w:noVBand="1"/>
-      </w:tblPr>
-      <w:tblGrid>
-        <w:gridCol w:w="9062"/>
-      </w:tblGrid>
-      <w:tr>
-        <w:trPr>
-          <w:cnfStyle w:val="100000000000" w:firstRow="1" w:lastRow="0" w:firstColumn="0" w:lastColumn="0" w:oddVBand="0" w:evenVBand="0" w:oddHBand="0" w:evenHBand="0" w:firstRowFirstColumn="0" w:firstRowLastColumn="0" w:lastRowFirstColumn="0" w:lastRowLastColumn="0"/>
-        </w:trPr>
-        <w:tc>
-          <w:tcPr>
-            <w:cnfStyle w:val="001000000000" w:firstRow="0" w:lastRow="0" w:firstColumn="1" w:lastColumn="0" w:oddVBand="0" w:evenVBand="0" w:oddHBand="0" w:evenHBand="0" w:firstRowFirstColumn="0" w:firstRowLastColumn="0" w:lastRowFirstColumn="0" w:lastRowLastColumn="0"/>
-            <w:tcW w:w="9062" w:type="dxa"/>
-          </w:tcPr>
-          <w:p>
-            <w:proofErr w:type="spellStart"/>
-            <w:r>
-              <w:t>v</w:t>
-            </w:r>
-            <w:r>
-              <w:t>erifier</w:t>
-            </w:r>
-            <w:r>
-              <w:t>IdSerie</w:t>
-            </w:r>
-            <w:proofErr w:type="spellEnd"/>
-            <w:r>
-              <w:t>(</w:t>
-            </w:r>
-            <w:proofErr w:type="spellStart"/>
-            <w:r>
-              <w:t>pIdSerie</w:t>
-            </w:r>
-            <w:proofErr w:type="spellEnd"/>
-            <w:r>
-              <w:t xml:space="preserve"> INT, </w:t>
-            </w:r>
-            <w:proofErr w:type="spellStart"/>
-            <w:r>
-              <w:t>pNoTour</w:t>
-            </w:r>
-            <w:proofErr w:type="spellEnd"/>
-            <w:r>
-              <w:t xml:space="preserve"> INT, </w:t>
-            </w:r>
-            <w:proofErr w:type="spellStart"/>
-            <w:r>
-              <w:t>pIdTournoi</w:t>
-            </w:r>
-            <w:proofErr w:type="spellEnd"/>
-            <w:r>
-              <w:t xml:space="preserve"> INT)</w:t>
-            </w:r>
-          </w:p>
-        </w:tc>
-      </w:tr>
-      <w:tr>
-        <w:trPr>
-          <w:cnfStyle w:val="000000100000" w:firstRow="0" w:lastRow="0" w:firstColumn="0" w:lastColumn="0" w:oddVBand="0" w:evenVBand="0" w:oddHBand="1" w:evenHBand="0" w:firstRowFirstColumn="0" w:firstRowLastColumn="0" w:lastRowFirstColumn="0" w:lastRowLastColumn="0"/>
-        </w:trPr>
-        <w:tc>
-          <w:tcPr>
-            <w:cnfStyle w:val="001000000000" w:firstRow="0" w:lastRow="0" w:firstColumn="1" w:lastColumn="0" w:oddVBand="0" w:evenVBand="0" w:oddHBand="0" w:evenHBand="0" w:firstRowFirstColumn="0" w:firstRowLastColumn="0" w:lastRowFirstColumn="0" w:lastRowLastColumn="0"/>
-            <w:tcW w:w="9062" w:type="dxa"/>
-          </w:tcPr>
-          <w:p>
-            <w:proofErr w:type="spellStart"/>
-            <w:r>
-              <w:t>pIdSerie</w:t>
-            </w:r>
-            <w:proofErr w:type="spellEnd"/>
-            <w:r>
-              <w:t xml:space="preserve"> : </w:t>
-            </w:r>
-            <w:r>
-              <w:rPr>
-                <w:b w:val="0"/>
-                <w:bCs w:val="0"/>
-              </w:rPr>
-              <w:t>id de la série</w:t>
-            </w:r>
-            <w:r>
-              <w:rPr>
-                <w:b w:val="0"/>
-                <w:bCs w:val="0"/>
-              </w:rPr>
-              <w:t>.</w:t>
-            </w:r>
-          </w:p>
-        </w:tc>
-      </w:tr>
-      <w:tr>
-        <w:tc>
-          <w:tcPr>
-            <w:cnfStyle w:val="001000000000" w:firstRow="0" w:lastRow="0" w:firstColumn="1" w:lastColumn="0" w:oddVBand="0" w:evenVBand="0" w:oddHBand="0" w:evenHBand="0" w:firstRowFirstColumn="0" w:firstRowLastColumn="0" w:lastRowFirstColumn="0" w:lastRowLastColumn="0"/>
-            <w:tcW w:w="9062" w:type="dxa"/>
-          </w:tcPr>
-          <w:p>
-            <w:proofErr w:type="spellStart"/>
-            <w:r>
-              <w:t>pNoTour</w:t>
-            </w:r>
-            <w:proofErr w:type="spellEnd"/>
-            <w:r>
-              <w:t xml:space="preserve"> : </w:t>
-            </w:r>
-            <w:r>
-              <w:rPr>
-                <w:b w:val="0"/>
-                <w:bCs w:val="0"/>
-              </w:rPr>
-              <w:t>id du Tour</w:t>
-            </w:r>
-            <w:r>
-              <w:rPr>
-                <w:b w:val="0"/>
-                <w:bCs w:val="0"/>
-              </w:rPr>
-              <w:t xml:space="preserve"> de la série</w:t>
-            </w:r>
-          </w:p>
-        </w:tc>
-      </w:tr>
-      <w:tr>
-        <w:trPr>
-          <w:cnfStyle w:val="000000100000" w:firstRow="0" w:lastRow="0" w:firstColumn="0" w:lastColumn="0" w:oddVBand="0" w:evenVBand="0" w:oddHBand="1" w:evenHBand="0" w:firstRowFirstColumn="0" w:firstRowLastColumn="0" w:lastRowFirstColumn="0" w:lastRowLastColumn="0"/>
-        </w:trPr>
-        <w:tc>
-          <w:tcPr>
-            <w:cnfStyle w:val="001000000000" w:firstRow="0" w:lastRow="0" w:firstColumn="1" w:lastColumn="0" w:oddVBand="0" w:evenVBand="0" w:oddHBand="0" w:evenHBand="0" w:firstRowFirstColumn="0" w:firstRowLastColumn="0" w:lastRowFirstColumn="0" w:lastRowLastColumn="0"/>
-            <w:tcW w:w="9062" w:type="dxa"/>
-          </w:tcPr>
-          <w:p>
-            <w:proofErr w:type="spellStart"/>
-            <w:r>
-              <w:t>pIdTournoi</w:t>
-            </w:r>
-            <w:proofErr w:type="spellEnd"/>
-            <w:r>
-              <w:t> :</w:t>
-            </w:r>
-            <w:r>
-              <w:rPr>
-                <w:b w:val="0"/>
-                <w:bCs w:val="0"/>
-              </w:rPr>
-              <w:t xml:space="preserve"> Tournoi d’appartenance du tour</w:t>
-            </w:r>
-          </w:p>
-        </w:tc>
-      </w:tr>
-      <w:tr>
-        <w:tc>
-          <w:tcPr>
-            <w:cnfStyle w:val="001000000000" w:firstRow="0" w:lastRow="0" w:firstColumn="1" w:lastColumn="0" w:oddVBand="0" w:evenVBand="0" w:oddHBand="0" w:evenHBand="0" w:firstRowFirstColumn="0" w:firstRowLastColumn="0" w:lastRowFirstColumn="0" w:lastRowLastColumn="0"/>
-            <w:tcW w:w="9062" w:type="dxa"/>
-          </w:tcPr>
-          <w:p>
-            <w:r>
-              <w:t xml:space="preserve">Signal : </w:t>
-            </w:r>
-            <w:r>
-              <w:rPr>
-                <w:b w:val="0"/>
-                <w:bCs w:val="0"/>
-              </w:rPr>
-              <w:t xml:space="preserve">- </w:t>
-            </w:r>
-            <w:r>
-              <w:rPr>
-                <w:b w:val="0"/>
-                <w:bCs w:val="0"/>
-              </w:rPr>
-              <w:t>Le numéro de la série n’est pas inclus dans le tour.</w:t>
-            </w:r>
-          </w:p>
-        </w:tc>
-      </w:tr>
-    </w:tbl>
-    <w:p>
-      <w:r>
-        <w:t>Vérifie si le numéro de la série et plus petit ou égal que le numéro de tour et plus grand que 0.</w:t>
-      </w:r>
-    </w:p>
-    <w:p/>
-    <w:tbl>
-      <w:tblPr>
-        <w:tblStyle w:val="TableauGrille2-Accentuation6"/>
-        <w:tblW w:w="0" w:type="auto"/>
-        <w:tblLook w:val="04A0" w:firstRow="1" w:lastRow="0" w:firstColumn="1" w:lastColumn="0" w:noHBand="0" w:noVBand="1"/>
-      </w:tblPr>
-      <w:tblGrid>
-        <w:gridCol w:w="9062"/>
-      </w:tblGrid>
-      <w:tr>
-        <w:trPr>
-          <w:cnfStyle w:val="100000000000" w:firstRow="1" w:lastRow="0" w:firstColumn="0" w:lastColumn="0" w:oddVBand="0" w:evenVBand="0" w:oddHBand="0" w:evenHBand="0" w:firstRowFirstColumn="0" w:firstRowLastColumn="0" w:lastRowFirstColumn="0" w:lastRowLastColumn="0"/>
-        </w:trPr>
-        <w:tc>
-          <w:tcPr>
-            <w:cnfStyle w:val="001000000000" w:firstRow="0" w:lastRow="0" w:firstColumn="1" w:lastColumn="0" w:oddVBand="0" w:evenVBand="0" w:oddHBand="0" w:evenHBand="0" w:firstRowFirstColumn="0" w:firstRowLastColumn="0" w:lastRowFirstColumn="0" w:lastRowLastColumn="0"/>
-            <w:tcW w:w="9062" w:type="dxa"/>
-          </w:tcPr>
-          <w:p>
-            <w:pPr>
-              <w:rPr>
-                <w:lang w:val="en-US"/>
-              </w:rPr>
-            </w:pPr>
-            <w:proofErr w:type="spellStart"/>
-            <w:r>
-              <w:rPr>
-                <w:lang w:val="en-US"/>
-              </w:rPr>
-              <w:t>verifierIdMatch</w:t>
-            </w:r>
-            <w:proofErr w:type="spellEnd"/>
-            <w:r>
-              <w:rPr>
-                <w:lang w:val="en-US"/>
-              </w:rPr>
-              <w:t>(</w:t>
-            </w:r>
-            <w:proofErr w:type="spellStart"/>
-            <w:r>
-              <w:rPr>
-                <w:lang w:val="en-US"/>
-              </w:rPr>
-              <w:t>pIdMatch</w:t>
-            </w:r>
-            <w:proofErr w:type="spellEnd"/>
-            <w:r>
-              <w:rPr>
-                <w:lang w:val="en-US"/>
-              </w:rPr>
-              <w:t xml:space="preserve"> </w:t>
-            </w:r>
-            <w:r>
-              <w:rPr>
-                <w:lang w:val="en-US"/>
-              </w:rPr>
-              <w:t>INT</w:t>
-            </w:r>
-            <w:r>
-              <w:rPr>
-                <w:lang w:val="en-US"/>
-              </w:rPr>
-              <w:t xml:space="preserve">, </w:t>
-            </w:r>
-            <w:proofErr w:type="spellStart"/>
-            <w:r>
-              <w:rPr>
-                <w:lang w:val="en-US"/>
-              </w:rPr>
-              <w:t>pIdSerie</w:t>
-            </w:r>
-            <w:proofErr w:type="spellEnd"/>
-            <w:r>
-              <w:rPr>
-                <w:lang w:val="en-US"/>
-              </w:rPr>
-              <w:t xml:space="preserve"> INT, </w:t>
-            </w:r>
-            <w:proofErr w:type="spellStart"/>
-            <w:r>
-              <w:rPr>
-                <w:lang w:val="en-US"/>
-              </w:rPr>
-              <w:t>pNoTour</w:t>
-            </w:r>
-            <w:proofErr w:type="spellEnd"/>
-            <w:r>
-              <w:rPr>
-                <w:lang w:val="en-US"/>
-              </w:rPr>
-              <w:t xml:space="preserve"> INT, </w:t>
-            </w:r>
-            <w:proofErr w:type="spellStart"/>
-            <w:r>
-              <w:rPr>
-                <w:lang w:val="en-US"/>
-              </w:rPr>
-              <w:t>pIdTournoi</w:t>
-            </w:r>
-            <w:proofErr w:type="spellEnd"/>
-            <w:r>
-              <w:rPr>
-                <w:lang w:val="en-US"/>
-              </w:rPr>
-              <w:t xml:space="preserve"> INT)</w:t>
-            </w:r>
-          </w:p>
-        </w:tc>
-      </w:tr>
-      <w:tr>
-        <w:trPr>
-          <w:cnfStyle w:val="000000100000" w:firstRow="0" w:lastRow="0" w:firstColumn="0" w:lastColumn="0" w:oddVBand="0" w:evenVBand="0" w:oddHBand="1" w:evenHBand="0" w:firstRowFirstColumn="0" w:firstRowLastColumn="0" w:lastRowFirstColumn="0" w:lastRowLastColumn="0"/>
-        </w:trPr>
-        <w:tc>
-          <w:tcPr>
-            <w:cnfStyle w:val="001000000000" w:firstRow="0" w:lastRow="0" w:firstColumn="1" w:lastColumn="0" w:oddVBand="0" w:evenVBand="0" w:oddHBand="0" w:evenHBand="0" w:firstRowFirstColumn="0" w:firstRowLastColumn="0" w:lastRowFirstColumn="0" w:lastRowLastColumn="0"/>
-            <w:tcW w:w="9062" w:type="dxa"/>
-          </w:tcPr>
-          <w:p>
-            <w:pPr>
-              <w:rPr>
-                <w:lang w:val="en-US"/>
-              </w:rPr>
-            </w:pPr>
-            <w:proofErr w:type="spellStart"/>
-            <w:r>
-              <w:rPr>
-                <w:lang w:val="en-US"/>
-              </w:rPr>
-              <w:t>pIdMatch</w:t>
-            </w:r>
-            <w:proofErr w:type="spellEnd"/>
-            <w:r>
-              <w:rPr>
-                <w:lang w:val="en-US"/>
-              </w:rPr>
-              <w:t xml:space="preserve">: </w:t>
-            </w:r>
-            <w:r>
-              <w:rPr>
-                <w:b w:val="0"/>
-                <w:bCs w:val="0"/>
-                <w:lang w:val="en-US"/>
-              </w:rPr>
-              <w:t>id du match</w:t>
-            </w:r>
-          </w:p>
-        </w:tc>
-      </w:tr>
-      <w:tr>
-        <w:tc>
-          <w:tcPr>
-            <w:cnfStyle w:val="001000000000" w:firstRow="0" w:lastRow="0" w:firstColumn="1" w:lastColumn="0" w:oddVBand="0" w:evenVBand="0" w:oddHBand="0" w:evenHBand="0" w:firstRowFirstColumn="0" w:firstRowLastColumn="0" w:lastRowFirstColumn="0" w:lastRowLastColumn="0"/>
-            <w:tcW w:w="9062" w:type="dxa"/>
-          </w:tcPr>
-          <w:p>
-            <w:proofErr w:type="spellStart"/>
-            <w:r>
-              <w:t>pIdSerie</w:t>
-            </w:r>
-            <w:proofErr w:type="spellEnd"/>
-            <w:r>
-              <w:t xml:space="preserve"> : </w:t>
-            </w:r>
-            <w:r>
-              <w:rPr>
-                <w:b w:val="0"/>
-                <w:bCs w:val="0"/>
-              </w:rPr>
-              <w:t>id de la série</w:t>
-            </w:r>
-            <w:r>
-              <w:rPr>
-                <w:b w:val="0"/>
-                <w:bCs w:val="0"/>
-              </w:rPr>
-              <w:t xml:space="preserve"> du match.</w:t>
-            </w:r>
-          </w:p>
-        </w:tc>
-      </w:tr>
-      <w:tr>
-        <w:trPr>
-          <w:cnfStyle w:val="000000100000" w:firstRow="0" w:lastRow="0" w:firstColumn="0" w:lastColumn="0" w:oddVBand="0" w:evenVBand="0" w:oddHBand="1" w:evenHBand="0" w:firstRowFirstColumn="0" w:firstRowLastColumn="0" w:lastRowFirstColumn="0" w:lastRowLastColumn="0"/>
-        </w:trPr>
-        <w:tc>
-          <w:tcPr>
-            <w:cnfStyle w:val="001000000000" w:firstRow="0" w:lastRow="0" w:firstColumn="1" w:lastColumn="0" w:oddVBand="0" w:evenVBand="0" w:oddHBand="0" w:evenHBand="0" w:firstRowFirstColumn="0" w:firstRowLastColumn="0" w:lastRowFirstColumn="0" w:lastRowLastColumn="0"/>
-            <w:tcW w:w="9062" w:type="dxa"/>
-          </w:tcPr>
-          <w:p>
-            <w:proofErr w:type="spellStart"/>
-            <w:r>
-              <w:t>pNoTour</w:t>
-            </w:r>
-            <w:proofErr w:type="spellEnd"/>
-            <w:r>
-              <w:t xml:space="preserve"> : </w:t>
-            </w:r>
-            <w:r>
-              <w:rPr>
-                <w:b w:val="0"/>
-                <w:bCs w:val="0"/>
-              </w:rPr>
-              <w:t>id du Tour</w:t>
-            </w:r>
-            <w:r>
-              <w:rPr>
-                <w:b w:val="0"/>
-                <w:bCs w:val="0"/>
-              </w:rPr>
-              <w:t xml:space="preserve"> de la série</w:t>
-            </w:r>
-          </w:p>
-        </w:tc>
-      </w:tr>
-      <w:tr>
-        <w:tc>
-          <w:tcPr>
-            <w:cnfStyle w:val="001000000000" w:firstRow="0" w:lastRow="0" w:firstColumn="1" w:lastColumn="0" w:oddVBand="0" w:evenVBand="0" w:oddHBand="0" w:evenHBand="0" w:firstRowFirstColumn="0" w:firstRowLastColumn="0" w:lastRowFirstColumn="0" w:lastRowLastColumn="0"/>
-            <w:tcW w:w="9062" w:type="dxa"/>
-          </w:tcPr>
-          <w:p>
-            <w:proofErr w:type="spellStart"/>
-            <w:r>
-              <w:t>pIdTournoi</w:t>
-            </w:r>
-            <w:proofErr w:type="spellEnd"/>
-            <w:r>
-              <w:t> :</w:t>
-            </w:r>
-            <w:r>
-              <w:rPr>
-                <w:b w:val="0"/>
-                <w:bCs w:val="0"/>
-              </w:rPr>
-              <w:t xml:space="preserve"> Tournoi d’appartenance du tour</w:t>
-            </w:r>
-          </w:p>
-        </w:tc>
-      </w:tr>
-      <w:tr>
-        <w:trPr>
-          <w:cnfStyle w:val="000000100000" w:firstRow="0" w:lastRow="0" w:firstColumn="0" w:lastColumn="0" w:oddVBand="0" w:evenVBand="0" w:oddHBand="1" w:evenHBand="0" w:firstRowFirstColumn="0" w:firstRowLastColumn="0" w:lastRowFirstColumn="0" w:lastRowLastColumn="0"/>
-        </w:trPr>
-        <w:tc>
-          <w:tcPr>
-            <w:cnfStyle w:val="001000000000" w:firstRow="0" w:lastRow="0" w:firstColumn="1" w:lastColumn="0" w:oddVBand="0" w:evenVBand="0" w:oddHBand="0" w:evenHBand="0" w:firstRowFirstColumn="0" w:firstRowLastColumn="0" w:lastRowFirstColumn="0" w:lastRowLastColumn="0"/>
-            <w:tcW w:w="9062" w:type="dxa"/>
-          </w:tcPr>
-          <w:p>
-            <w:r>
-              <w:t xml:space="preserve">Signal : </w:t>
-            </w:r>
-            <w:r>
-              <w:rPr>
-                <w:b w:val="0"/>
-                <w:bCs w:val="0"/>
-              </w:rPr>
-              <w:t xml:space="preserve">- </w:t>
-            </w:r>
-            <w:r>
-              <w:rPr>
-                <w:b w:val="0"/>
-                <w:bCs w:val="0"/>
-              </w:rPr>
-              <w:t>Le numéro du match n’est pas valide.</w:t>
-            </w:r>
-          </w:p>
-        </w:tc>
-      </w:tr>
-    </w:tbl>
-    <w:p>
-      <w:r>
-        <w:t>Vérifie si le du match est valide ; il ne dépasse pas la longueur max de la série, est plus grand de 1 par rapport au dernier match et la série n’a pas de vainqueur.</w:t>
-      </w:r>
-    </w:p>
-    <w:tbl>
-      <w:tblPr>
-        <w:tblStyle w:val="TableauGrille2-Accentuation6"/>
-        <w:tblW w:w="0" w:type="auto"/>
-        <w:tblLook w:val="04A0" w:firstRow="1" w:lastRow="0" w:firstColumn="1" w:lastColumn="0" w:noHBand="0" w:noVBand="1"/>
-      </w:tblPr>
-      <w:tblGrid>
-        <w:gridCol w:w="9062"/>
-      </w:tblGrid>
-      <w:tr>
-        <w:trPr>
-          <w:cnfStyle w:val="100000000000" w:firstRow="1" w:lastRow="0" w:firstColumn="0" w:lastColumn="0" w:oddVBand="0" w:evenVBand="0" w:oddHBand="0" w:evenHBand="0" w:firstRowFirstColumn="0" w:firstRowLastColumn="0" w:lastRowFirstColumn="0" w:lastRowLastColumn="0"/>
-        </w:trPr>
-        <w:tc>
-          <w:tcPr>
-            <w:cnfStyle w:val="001000000000" w:firstRow="0" w:lastRow="0" w:firstColumn="1" w:lastColumn="0" w:oddVBand="0" w:evenVBand="0" w:oddHBand="0" w:evenHBand="0" w:firstRowFirstColumn="0" w:firstRowLastColumn="0" w:lastRowFirstColumn="0" w:lastRowLastColumn="0"/>
-            <w:tcW w:w="9062" w:type="dxa"/>
-          </w:tcPr>
-          <w:p>
-            <w:pPr>
-              <w:rPr>
-                <w:lang w:val="en-US"/>
-              </w:rPr>
-            </w:pPr>
-            <w:proofErr w:type="spellStart"/>
-            <w:r>
-              <w:rPr>
-                <w:lang w:val="en-US"/>
-              </w:rPr>
-              <w:t>verifierAcronyme</w:t>
-            </w:r>
-            <w:proofErr w:type="spellEnd"/>
-            <w:r>
-              <w:rPr>
-                <w:lang w:val="en-US"/>
-              </w:rPr>
-              <w:t>(</w:t>
-            </w:r>
-            <w:proofErr w:type="spellStart"/>
-            <w:r>
-              <w:rPr>
-                <w:lang w:val="en-US"/>
-              </w:rPr>
-              <w:t>pAcronymeEquipe</w:t>
-            </w:r>
-            <w:proofErr w:type="spellEnd"/>
-            <w:r>
-              <w:rPr>
-                <w:lang w:val="en-US"/>
-              </w:rPr>
-              <w:t xml:space="preserve"> VARCHAR(3))</w:t>
-            </w:r>
-          </w:p>
-        </w:tc>
-      </w:tr>
-      <w:tr>
-        <w:trPr>
-          <w:cnfStyle w:val="000000100000" w:firstRow="0" w:lastRow="0" w:firstColumn="0" w:lastColumn="0" w:oddVBand="0" w:evenVBand="0" w:oddHBand="1" w:evenHBand="0" w:firstRowFirstColumn="0" w:firstRowLastColumn="0" w:lastRowFirstColumn="0" w:lastRowLastColumn="0"/>
-        </w:trPr>
-        <w:tc>
-          <w:tcPr>
-            <w:cnfStyle w:val="001000000000" w:firstRow="0" w:lastRow="0" w:firstColumn="1" w:lastColumn="0" w:oddVBand="0" w:evenVBand="0" w:oddHBand="0" w:evenHBand="0" w:firstRowFirstColumn="0" w:firstRowLastColumn="0" w:lastRowFirstColumn="0" w:lastRowLastColumn="0"/>
-            <w:tcW w:w="9062" w:type="dxa"/>
-          </w:tcPr>
-          <w:p>
-            <w:pPr>
-              <w:rPr>
-                <w:lang w:val="en-US"/>
-              </w:rPr>
-            </w:pPr>
-            <w:proofErr w:type="spellStart"/>
-            <w:r>
-              <w:rPr>
-                <w:lang w:val="en-US"/>
-              </w:rPr>
-              <w:t>pAcronymeEquipe</w:t>
-            </w:r>
-            <w:proofErr w:type="spellEnd"/>
-            <w:r>
-              <w:rPr>
-                <w:lang w:val="en-US"/>
-              </w:rPr>
-              <w:t xml:space="preserve">: </w:t>
-            </w:r>
-            <w:proofErr w:type="spellStart"/>
-            <w:r>
-              <w:rPr>
-                <w:b w:val="0"/>
-                <w:bCs w:val="0"/>
-                <w:lang w:val="en-US"/>
-              </w:rPr>
-              <w:t>Acronyme</w:t>
-            </w:r>
-            <w:proofErr w:type="spellEnd"/>
-            <w:r>
-              <w:rPr>
-                <w:b w:val="0"/>
-                <w:bCs w:val="0"/>
-                <w:lang w:val="en-US"/>
-              </w:rPr>
-              <w:t xml:space="preserve"> </w:t>
-            </w:r>
-            <w:proofErr w:type="spellStart"/>
-            <w:r>
-              <w:rPr>
-                <w:b w:val="0"/>
-                <w:bCs w:val="0"/>
-                <w:lang w:val="en-US"/>
-              </w:rPr>
-              <w:t>d’une</w:t>
-            </w:r>
-            <w:proofErr w:type="spellEnd"/>
-            <w:r>
-              <w:rPr>
-                <w:b w:val="0"/>
-                <w:bCs w:val="0"/>
-                <w:lang w:val="en-US"/>
-              </w:rPr>
-              <w:t xml:space="preserve"> </w:t>
-            </w:r>
-            <w:proofErr w:type="spellStart"/>
-            <w:r>
-              <w:rPr>
-                <w:b w:val="0"/>
-                <w:bCs w:val="0"/>
-                <w:lang w:val="en-US"/>
-              </w:rPr>
-              <w:t>équipe</w:t>
-            </w:r>
-            <w:proofErr w:type="spellEnd"/>
-            <w:r>
-              <w:rPr>
-                <w:b w:val="0"/>
-                <w:bCs w:val="0"/>
-                <w:lang w:val="en-US"/>
-              </w:rPr>
-              <w:t>.</w:t>
-            </w:r>
-          </w:p>
-        </w:tc>
-      </w:tr>
-      <w:tr>
-        <w:tc>
-          <w:tcPr>
-            <w:cnfStyle w:val="001000000000" w:firstRow="0" w:lastRow="0" w:firstColumn="1" w:lastColumn="0" w:oddVBand="0" w:evenVBand="0" w:oddHBand="0" w:evenHBand="0" w:firstRowFirstColumn="0" w:firstRowLastColumn="0" w:lastRowFirstColumn="0" w:lastRowLastColumn="0"/>
-            <w:tcW w:w="9062" w:type="dxa"/>
-          </w:tcPr>
-          <w:p>
-            <w:r>
-              <w:t xml:space="preserve">Signal : </w:t>
-            </w:r>
-            <w:r>
-              <w:rPr>
-                <w:b w:val="0"/>
-                <w:bCs w:val="0"/>
-              </w:rPr>
-              <w:t xml:space="preserve">- </w:t>
-            </w:r>
-            <w:r>
-              <w:rPr>
-                <w:b w:val="0"/>
-                <w:bCs w:val="0"/>
-              </w:rPr>
-              <w:t>L’acronyme ne fait pas au moins un caractère.</w:t>
-            </w:r>
-          </w:p>
-        </w:tc>
-      </w:tr>
-    </w:tbl>
-    <w:p>
-      <w:r>
-        <w:t xml:space="preserve">Vérifie si la longueur de l’acronyme est valide, qu’il fasse au moins 1 </w:t>
-      </w:r>
-      <w:proofErr w:type="spellStart"/>
-      <w:r>
-        <w:t>cractère</w:t>
-      </w:r>
-      <w:proofErr w:type="spellEnd"/>
-      <w:r>
-        <w:t>.</w:t>
-      </w:r>
-    </w:p>
-    <w:p/>
-    <w:tbl>
-      <w:tblPr>
-        <w:tblStyle w:val="TableauGrille2-Accentuation6"/>
-        <w:tblW w:w="0" w:type="auto"/>
-        <w:tblLook w:val="04A0" w:firstRow="1" w:lastRow="0" w:firstColumn="1" w:lastColumn="0" w:noHBand="0" w:noVBand="1"/>
-      </w:tblPr>
-      <w:tblGrid>
-        <w:gridCol w:w="9062"/>
-      </w:tblGrid>
-      <w:tr>
-        <w:trPr>
-          <w:cnfStyle w:val="100000000000" w:firstRow="1" w:lastRow="0" w:firstColumn="0" w:lastColumn="0" w:oddVBand="0" w:evenVBand="0" w:oddHBand="0" w:evenHBand="0" w:firstRowFirstColumn="0" w:firstRowLastColumn="0" w:lastRowFirstColumn="0" w:lastRowLastColumn="0"/>
-        </w:trPr>
-        <w:tc>
-          <w:tcPr>
-            <w:cnfStyle w:val="001000000000" w:firstRow="0" w:lastRow="0" w:firstColumn="1" w:lastColumn="0" w:oddVBand="0" w:evenVBand="0" w:oddHBand="0" w:evenHBand="0" w:firstRowFirstColumn="0" w:firstRowLastColumn="0" w:lastRowFirstColumn="0" w:lastRowLastColumn="0"/>
-            <w:tcW w:w="9062" w:type="dxa"/>
-          </w:tcPr>
-          <w:p>
-            <w:pPr>
-              <w:rPr>
-                <w:lang w:val="en-US"/>
-              </w:rPr>
-            </w:pPr>
-            <w:proofErr w:type="spellStart"/>
-            <w:r>
-              <w:rPr>
-                <w:lang w:val="en-US"/>
-              </w:rPr>
-              <w:t>demarrerTournoi</w:t>
-            </w:r>
-            <w:proofErr w:type="spellEnd"/>
-            <w:r>
-              <w:rPr>
-                <w:lang w:val="en-US"/>
-              </w:rPr>
-              <w:t>(</w:t>
-            </w:r>
-            <w:proofErr w:type="spellStart"/>
-            <w:r>
-              <w:rPr>
-                <w:lang w:val="en-US"/>
-              </w:rPr>
-              <w:t>p</w:t>
-            </w:r>
-            <w:r>
-              <w:rPr>
-                <w:lang w:val="en-US"/>
-              </w:rPr>
-              <w:t>IdTournoi</w:t>
-            </w:r>
-            <w:proofErr w:type="spellEnd"/>
-            <w:r>
-              <w:rPr>
-                <w:lang w:val="en-US"/>
-              </w:rPr>
-              <w:t xml:space="preserve"> </w:t>
-            </w:r>
-            <w:r>
-              <w:rPr>
-                <w:lang w:val="en-US"/>
-              </w:rPr>
-              <w:t>INT</w:t>
-            </w:r>
-            <w:r>
-              <w:rPr>
-                <w:lang w:val="en-US"/>
-              </w:rPr>
-              <w:t>)</w:t>
-            </w:r>
-          </w:p>
-        </w:tc>
-      </w:tr>
-      <w:tr>
-        <w:trPr>
-          <w:cnfStyle w:val="000000100000" w:firstRow="0" w:lastRow="0" w:firstColumn="0" w:lastColumn="0" w:oddVBand="0" w:evenVBand="0" w:oddHBand="1" w:evenHBand="0" w:firstRowFirstColumn="0" w:firstRowLastColumn="0" w:lastRowFirstColumn="0" w:lastRowLastColumn="0"/>
-        </w:trPr>
-        <w:tc>
-          <w:tcPr>
-            <w:cnfStyle w:val="001000000000" w:firstRow="0" w:lastRow="0" w:firstColumn="1" w:lastColumn="0" w:oddVBand="0" w:evenVBand="0" w:oddHBand="0" w:evenHBand="0" w:firstRowFirstColumn="0" w:firstRowLastColumn="0" w:lastRowFirstColumn="0" w:lastRowLastColumn="0"/>
-            <w:tcW w:w="9062" w:type="dxa"/>
-          </w:tcPr>
-          <w:p>
-            <w:pPr>
-              <w:rPr>
-                <w:lang w:val="en-US"/>
-              </w:rPr>
-            </w:pPr>
-            <w:proofErr w:type="spellStart"/>
-            <w:r>
-              <w:rPr>
-                <w:lang w:val="en-US"/>
-              </w:rPr>
-              <w:t>p</w:t>
-            </w:r>
-            <w:r>
-              <w:rPr>
-                <w:lang w:val="en-US"/>
-              </w:rPr>
-              <w:t>IdTournoi</w:t>
-            </w:r>
-            <w:proofErr w:type="spellEnd"/>
-            <w:r>
-              <w:rPr>
-                <w:lang w:val="en-US"/>
-              </w:rPr>
-              <w:t xml:space="preserve">: </w:t>
-            </w:r>
-            <w:proofErr w:type="spellStart"/>
-            <w:r>
-              <w:rPr>
-                <w:b w:val="0"/>
-                <w:bCs w:val="0"/>
-                <w:lang w:val="en-US"/>
-              </w:rPr>
-              <w:t>Tournoi</w:t>
-            </w:r>
-            <w:proofErr w:type="spellEnd"/>
-            <w:r>
-              <w:rPr>
-                <w:b w:val="0"/>
-                <w:bCs w:val="0"/>
-                <w:lang w:val="en-US"/>
-              </w:rPr>
-              <w:t xml:space="preserve"> à </w:t>
-            </w:r>
-            <w:proofErr w:type="spellStart"/>
-            <w:r>
-              <w:rPr>
-                <w:b w:val="0"/>
-                <w:bCs w:val="0"/>
-                <w:lang w:val="en-US"/>
-              </w:rPr>
-              <w:t>démarrer</w:t>
-            </w:r>
-            <w:proofErr w:type="spellEnd"/>
-            <w:r>
-              <w:rPr>
-                <w:b w:val="0"/>
-                <w:bCs w:val="0"/>
-                <w:lang w:val="en-US"/>
-              </w:rPr>
-              <w:t>.</w:t>
-            </w:r>
-          </w:p>
-        </w:tc>
-      </w:tr>
-      <w:tr>
-        <w:tc>
-          <w:tcPr>
-            <w:cnfStyle w:val="001000000000" w:firstRow="0" w:lastRow="0" w:firstColumn="1" w:lastColumn="0" w:oddVBand="0" w:evenVBand="0" w:oddHBand="0" w:evenHBand="0" w:firstRowFirstColumn="0" w:firstRowLastColumn="0" w:lastRowFirstColumn="0" w:lastRowLastColumn="0"/>
-            <w:tcW w:w="9062" w:type="dxa"/>
-          </w:tcPr>
-          <w:p>
-            <w:r>
-              <w:t xml:space="preserve">Signal : </w:t>
-            </w:r>
-            <w:r>
-              <w:rPr>
-                <w:b w:val="0"/>
-                <w:bCs w:val="0"/>
-              </w:rPr>
-              <w:t xml:space="preserve">- </w:t>
-            </w:r>
-            <w:r>
-              <w:rPr>
-                <w:b w:val="0"/>
-                <w:bCs w:val="0"/>
-              </w:rPr>
-              <w:t>Le tournoi est encore en attente.</w:t>
-            </w:r>
-          </w:p>
-          <w:p>
-            <w:pPr>
-              <w:rPr>
-                <w:b w:val="0"/>
-                <w:bCs w:val="0"/>
-              </w:rPr>
-            </w:pPr>
-            <w:r>
-              <w:rPr>
-                <w:b w:val="0"/>
-                <w:bCs w:val="0"/>
-              </w:rPr>
-              <w:t xml:space="preserve">              - Il n’y a pas assez d’équipes</w:t>
-            </w:r>
-          </w:p>
-        </w:tc>
-      </w:tr>
-    </w:tbl>
-    <w:p>
-      <w:r>
-        <w:t>Démarre un tournoi, dispose les équipes inscrite</w:t>
-      </w:r>
-      <w:r>
-        <w:t>s</w:t>
-      </w:r>
-      <w:r>
-        <w:t xml:space="preserve"> dans le premier tour du tournoi.</w:t>
-      </w:r>
-    </w:p>
-    <w:p/>
-    <w:tbl>
-      <w:tblPr>
-        <w:tblStyle w:val="TableauGrille2-Accentuation6"/>
-        <w:tblW w:w="0" w:type="auto"/>
-        <w:tblLook w:val="04A0" w:firstRow="1" w:lastRow="0" w:firstColumn="1" w:lastColumn="0" w:noHBand="0" w:noVBand="1"/>
-      </w:tblPr>
-      <w:tblGrid>
-        <w:gridCol w:w="9062"/>
-      </w:tblGrid>
-      <w:tr>
-        <w:trPr>
-          <w:cnfStyle w:val="100000000000" w:firstRow="1" w:lastRow="0" w:firstColumn="0" w:lastColumn="0" w:oddVBand="0" w:evenVBand="0" w:oddHBand="0" w:evenHBand="0" w:firstRowFirstColumn="0" w:firstRowLastColumn="0" w:lastRowFirstColumn="0" w:lastRowLastColumn="0"/>
-        </w:trPr>
-        <w:tc>
-          <w:tcPr>
-            <w:cnfStyle w:val="001000000000" w:firstRow="0" w:lastRow="0" w:firstColumn="1" w:lastColumn="0" w:oddVBand="0" w:evenVBand="0" w:oddHBand="0" w:evenHBand="0" w:firstRowFirstColumn="0" w:firstRowLastColumn="0" w:lastRowFirstColumn="0" w:lastRowLastColumn="0"/>
-            <w:tcW w:w="9062" w:type="dxa"/>
-          </w:tcPr>
-          <w:p>
-            <w:proofErr w:type="spellStart"/>
-            <w:r>
-              <w:t>verifierSerieSuivanteCommencee</w:t>
-            </w:r>
-            <w:proofErr w:type="spellEnd"/>
-            <w:r>
-              <w:t xml:space="preserve"> </w:t>
-            </w:r>
-            <w:r>
-              <w:t>(</w:t>
-            </w:r>
-            <w:proofErr w:type="spellStart"/>
-            <w:r>
-              <w:t>pIdSerie</w:t>
-            </w:r>
-            <w:proofErr w:type="spellEnd"/>
-            <w:r>
-              <w:t xml:space="preserve"> INT, </w:t>
-            </w:r>
-            <w:proofErr w:type="spellStart"/>
-            <w:r>
-              <w:t>pNoTour</w:t>
-            </w:r>
-            <w:proofErr w:type="spellEnd"/>
-            <w:r>
-              <w:t xml:space="preserve"> INT, </w:t>
-            </w:r>
-            <w:proofErr w:type="spellStart"/>
-            <w:r>
-              <w:t>pIdTournoi</w:t>
-            </w:r>
-            <w:proofErr w:type="spellEnd"/>
-            <w:r>
-              <w:t xml:space="preserve"> INT)</w:t>
-            </w:r>
-          </w:p>
-        </w:tc>
-      </w:tr>
-      <w:tr>
-        <w:trPr>
-          <w:cnfStyle w:val="000000100000" w:firstRow="0" w:lastRow="0" w:firstColumn="0" w:lastColumn="0" w:oddVBand="0" w:evenVBand="0" w:oddHBand="1" w:evenHBand="0" w:firstRowFirstColumn="0" w:firstRowLastColumn="0" w:lastRowFirstColumn="0" w:lastRowLastColumn="0"/>
-        </w:trPr>
-        <w:tc>
-          <w:tcPr>
-            <w:cnfStyle w:val="001000000000" w:firstRow="0" w:lastRow="0" w:firstColumn="1" w:lastColumn="0" w:oddVBand="0" w:evenVBand="0" w:oddHBand="0" w:evenHBand="0" w:firstRowFirstColumn="0" w:firstRowLastColumn="0" w:lastRowFirstColumn="0" w:lastRowLastColumn="0"/>
-            <w:tcW w:w="9062" w:type="dxa"/>
-          </w:tcPr>
-          <w:p>
-            <w:proofErr w:type="spellStart"/>
-            <w:r>
-              <w:t>pIdSerie</w:t>
-            </w:r>
-            <w:proofErr w:type="spellEnd"/>
-            <w:r>
-              <w:t xml:space="preserve"> : </w:t>
-            </w:r>
-            <w:r>
-              <w:rPr>
-                <w:b w:val="0"/>
-                <w:bCs w:val="0"/>
-              </w:rPr>
-              <w:t>id de la série</w:t>
-            </w:r>
-            <w:r>
-              <w:rPr>
-                <w:b w:val="0"/>
-                <w:bCs w:val="0"/>
-              </w:rPr>
-              <w:t xml:space="preserve"> courante.</w:t>
-            </w:r>
-          </w:p>
-        </w:tc>
-      </w:tr>
-      <w:tr>
-        <w:tc>
-          <w:tcPr>
-            <w:cnfStyle w:val="001000000000" w:firstRow="0" w:lastRow="0" w:firstColumn="1" w:lastColumn="0" w:oddVBand="0" w:evenVBand="0" w:oddHBand="0" w:evenHBand="0" w:firstRowFirstColumn="0" w:firstRowLastColumn="0" w:lastRowFirstColumn="0" w:lastRowLastColumn="0"/>
-            <w:tcW w:w="9062" w:type="dxa"/>
-          </w:tcPr>
-          <w:p>
-            <w:proofErr w:type="spellStart"/>
-            <w:r>
-              <w:t>pNoTour</w:t>
-            </w:r>
-            <w:proofErr w:type="spellEnd"/>
-            <w:r>
-              <w:t xml:space="preserve"> : </w:t>
-            </w:r>
-            <w:r>
-              <w:rPr>
-                <w:b w:val="0"/>
-                <w:bCs w:val="0"/>
-              </w:rPr>
-              <w:t>id du Tour</w:t>
-            </w:r>
-            <w:r>
-              <w:rPr>
-                <w:b w:val="0"/>
-                <w:bCs w:val="0"/>
-              </w:rPr>
-              <w:t xml:space="preserve"> de la série courant</w:t>
-            </w:r>
-          </w:p>
-        </w:tc>
-      </w:tr>
-      <w:tr>
-        <w:trPr>
-          <w:cnfStyle w:val="000000100000" w:firstRow="0" w:lastRow="0" w:firstColumn="0" w:lastColumn="0" w:oddVBand="0" w:evenVBand="0" w:oddHBand="1" w:evenHBand="0" w:firstRowFirstColumn="0" w:firstRowLastColumn="0" w:lastRowFirstColumn="0" w:lastRowLastColumn="0"/>
-        </w:trPr>
-        <w:tc>
-          <w:tcPr>
-            <w:cnfStyle w:val="001000000000" w:firstRow="0" w:lastRow="0" w:firstColumn="1" w:lastColumn="0" w:oddVBand="0" w:evenVBand="0" w:oddHBand="0" w:evenHBand="0" w:firstRowFirstColumn="0" w:firstRowLastColumn="0" w:lastRowFirstColumn="0" w:lastRowLastColumn="0"/>
-            <w:tcW w:w="9062" w:type="dxa"/>
-          </w:tcPr>
-          <w:p>
-            <w:proofErr w:type="spellStart"/>
-            <w:r>
-              <w:t>pIdTournoi</w:t>
-            </w:r>
-            <w:proofErr w:type="spellEnd"/>
-            <w:r>
-              <w:t> :</w:t>
-            </w:r>
-            <w:r>
-              <w:rPr>
-                <w:b w:val="0"/>
-                <w:bCs w:val="0"/>
-              </w:rPr>
-              <w:t xml:space="preserve"> Tournoi d’appartenance du tour courant.</w:t>
-            </w:r>
-          </w:p>
-        </w:tc>
-      </w:tr>
-      <w:tr>
-        <w:tc>
-          <w:tcPr>
-            <w:cnfStyle w:val="001000000000" w:firstRow="0" w:lastRow="0" w:firstColumn="1" w:lastColumn="0" w:oddVBand="0" w:evenVBand="0" w:oddHBand="0" w:evenHBand="0" w:firstRowFirstColumn="0" w:firstRowLastColumn="0" w:lastRowFirstColumn="0" w:lastRowLastColumn="0"/>
-            <w:tcW w:w="9062" w:type="dxa"/>
-          </w:tcPr>
-          <w:p>
-            <w:r>
-              <w:t xml:space="preserve">Signal : </w:t>
-            </w:r>
-            <w:r>
-              <w:rPr>
-                <w:b w:val="0"/>
-                <w:bCs w:val="0"/>
-              </w:rPr>
-              <w:t xml:space="preserve">- </w:t>
-            </w:r>
-            <w:r>
-              <w:rPr>
-                <w:b w:val="0"/>
-                <w:bCs w:val="0"/>
-              </w:rPr>
-              <w:t>La série suivante par rapport à la série courante est déjà en cours.</w:t>
-            </w:r>
-          </w:p>
-        </w:tc>
-      </w:tr>
-    </w:tbl>
-    <w:p>
-      <w:r>
-        <w:t xml:space="preserve">Vérifie si la série suivante </w:t>
-      </w:r>
-      <w:r>
-        <w:t>a</w:t>
-      </w:r>
-      <w:r>
-        <w:t xml:space="preserve"> déjà commencé, c’est-à-dire que des matchs sont déjà insérés.</w:t>
-      </w:r>
-    </w:p>
-    <w:tbl>
-      <w:tblPr>
-        <w:tblStyle w:val="TableauGrille2-Accentuation6"/>
-        <w:tblW w:w="0" w:type="auto"/>
-        <w:tblLook w:val="04A0" w:firstRow="1" w:lastRow="0" w:firstColumn="1" w:lastColumn="0" w:noHBand="0" w:noVBand="1"/>
-      </w:tblPr>
-      <w:tblGrid>
-        <w:gridCol w:w="9062"/>
-      </w:tblGrid>
-      <w:tr>
-        <w:trPr>
-          <w:cnfStyle w:val="100000000000" w:firstRow="1" w:lastRow="0" w:firstColumn="0" w:lastColumn="0" w:oddVBand="0" w:evenVBand="0" w:oddHBand="0" w:evenHBand="0" w:firstRowFirstColumn="0" w:firstRowLastColumn="0" w:lastRowFirstColumn="0" w:lastRowLastColumn="0"/>
-        </w:trPr>
-        <w:tc>
-          <w:tcPr>
-            <w:cnfStyle w:val="001000000000" w:firstRow="0" w:lastRow="0" w:firstColumn="1" w:lastColumn="0" w:oddVBand="0" w:evenVBand="0" w:oddHBand="0" w:evenHBand="0" w:firstRowFirstColumn="0" w:firstRowLastColumn="0" w:lastRowFirstColumn="0" w:lastRowLastColumn="0"/>
-            <w:tcW w:w="9062" w:type="dxa"/>
-          </w:tcPr>
-          <w:p>
-            <w:pPr>
-              <w:rPr>
-                <w:lang w:val="en-US"/>
-              </w:rPr>
-            </w:pPr>
-            <w:proofErr w:type="spellStart"/>
-            <w:r>
-              <w:t>tenterPromotion</w:t>
-            </w:r>
-            <w:proofErr w:type="spellEnd"/>
-            <w:r>
-              <w:rPr>
-                <w:lang w:val="en-US"/>
-              </w:rPr>
-              <w:t xml:space="preserve"> (</w:t>
-            </w:r>
-            <w:proofErr w:type="spellStart"/>
-            <w:r>
-              <w:rPr>
-                <w:lang w:val="en-US"/>
-              </w:rPr>
-              <w:t>pIdMatch</w:t>
-            </w:r>
-            <w:proofErr w:type="spellEnd"/>
-            <w:r>
-              <w:rPr>
-                <w:lang w:val="en-US"/>
-              </w:rPr>
-              <w:t xml:space="preserve"> </w:t>
-            </w:r>
-            <w:r>
-              <w:rPr>
-                <w:lang w:val="en-US"/>
-              </w:rPr>
-              <w:t>INT</w:t>
-            </w:r>
-            <w:r>
-              <w:rPr>
-                <w:lang w:val="en-US"/>
-              </w:rPr>
-              <w:t xml:space="preserve">, </w:t>
-            </w:r>
-            <w:proofErr w:type="spellStart"/>
-            <w:r>
-              <w:rPr>
-                <w:lang w:val="en-US"/>
-              </w:rPr>
-              <w:t>pIdSerie</w:t>
-            </w:r>
-            <w:proofErr w:type="spellEnd"/>
-            <w:r>
-              <w:rPr>
-                <w:lang w:val="en-US"/>
-              </w:rPr>
-              <w:t xml:space="preserve"> INT, </w:t>
-            </w:r>
-            <w:proofErr w:type="spellStart"/>
-            <w:r>
-              <w:rPr>
-                <w:lang w:val="en-US"/>
-              </w:rPr>
-              <w:t>pNoTour</w:t>
-            </w:r>
-            <w:proofErr w:type="spellEnd"/>
-            <w:r>
-              <w:rPr>
-                <w:lang w:val="en-US"/>
-              </w:rPr>
-              <w:t xml:space="preserve"> INT, </w:t>
-            </w:r>
-            <w:proofErr w:type="spellStart"/>
-            <w:r>
-              <w:rPr>
-                <w:lang w:val="en-US"/>
-              </w:rPr>
-              <w:t>pIdTournoi</w:t>
-            </w:r>
-            <w:proofErr w:type="spellEnd"/>
-            <w:r>
-              <w:rPr>
-                <w:lang w:val="en-US"/>
-              </w:rPr>
-              <w:t xml:space="preserve"> INT)</w:t>
-            </w:r>
-          </w:p>
-        </w:tc>
-      </w:tr>
-      <w:tr>
-        <w:trPr>
-          <w:cnfStyle w:val="000000100000" w:firstRow="0" w:lastRow="0" w:firstColumn="0" w:lastColumn="0" w:oddVBand="0" w:evenVBand="0" w:oddHBand="1" w:evenHBand="0" w:firstRowFirstColumn="0" w:firstRowLastColumn="0" w:lastRowFirstColumn="0" w:lastRowLastColumn="0"/>
-        </w:trPr>
-        <w:tc>
-          <w:tcPr>
-            <w:cnfStyle w:val="001000000000" w:firstRow="0" w:lastRow="0" w:firstColumn="1" w:lastColumn="0" w:oddVBand="0" w:evenVBand="0" w:oddHBand="0" w:evenHBand="0" w:firstRowFirstColumn="0" w:firstRowLastColumn="0" w:lastRowFirstColumn="0" w:lastRowLastColumn="0"/>
-            <w:tcW w:w="9062" w:type="dxa"/>
-          </w:tcPr>
-          <w:p>
-            <w:pPr>
-              <w:rPr>
-                <w:lang w:val="en-US"/>
-              </w:rPr>
-            </w:pPr>
-            <w:proofErr w:type="spellStart"/>
-            <w:r>
-              <w:rPr>
-                <w:lang w:val="en-US"/>
-              </w:rPr>
-              <w:t>pIdMatch</w:t>
-            </w:r>
-            <w:proofErr w:type="spellEnd"/>
-            <w:r>
-              <w:rPr>
-                <w:lang w:val="en-US"/>
-              </w:rPr>
-              <w:t xml:space="preserve">: </w:t>
-            </w:r>
-            <w:r>
-              <w:rPr>
-                <w:b w:val="0"/>
-                <w:bCs w:val="0"/>
-                <w:lang w:val="en-US"/>
-              </w:rPr>
-              <w:t>id du match</w:t>
-            </w:r>
-          </w:p>
-        </w:tc>
-      </w:tr>
-      <w:tr>
-        <w:tc>
-          <w:tcPr>
-            <w:cnfStyle w:val="001000000000" w:firstRow="0" w:lastRow="0" w:firstColumn="1" w:lastColumn="0" w:oddVBand="0" w:evenVBand="0" w:oddHBand="0" w:evenHBand="0" w:firstRowFirstColumn="0" w:firstRowLastColumn="0" w:lastRowFirstColumn="0" w:lastRowLastColumn="0"/>
-            <w:tcW w:w="9062" w:type="dxa"/>
-          </w:tcPr>
-          <w:p>
-            <w:proofErr w:type="spellStart"/>
-            <w:r>
-              <w:t>pIdSerie</w:t>
-            </w:r>
-            <w:proofErr w:type="spellEnd"/>
-            <w:r>
-              <w:t xml:space="preserve"> : </w:t>
-            </w:r>
-            <w:r>
-              <w:rPr>
-                <w:b w:val="0"/>
-                <w:bCs w:val="0"/>
-              </w:rPr>
-              <w:t>id de la série</w:t>
-            </w:r>
-            <w:r>
-              <w:rPr>
-                <w:b w:val="0"/>
-                <w:bCs w:val="0"/>
-              </w:rPr>
-              <w:t xml:space="preserve"> du match.</w:t>
-            </w:r>
-          </w:p>
-        </w:tc>
-      </w:tr>
-      <w:tr>
-        <w:trPr>
-          <w:cnfStyle w:val="000000100000" w:firstRow="0" w:lastRow="0" w:firstColumn="0" w:lastColumn="0" w:oddVBand="0" w:evenVBand="0" w:oddHBand="1" w:evenHBand="0" w:firstRowFirstColumn="0" w:firstRowLastColumn="0" w:lastRowFirstColumn="0" w:lastRowLastColumn="0"/>
-        </w:trPr>
-        <w:tc>
-          <w:tcPr>
-            <w:cnfStyle w:val="001000000000" w:firstRow="0" w:lastRow="0" w:firstColumn="1" w:lastColumn="0" w:oddVBand="0" w:evenVBand="0" w:oddHBand="0" w:evenHBand="0" w:firstRowFirstColumn="0" w:firstRowLastColumn="0" w:lastRowFirstColumn="0" w:lastRowLastColumn="0"/>
-            <w:tcW w:w="9062" w:type="dxa"/>
-          </w:tcPr>
-          <w:p>
-            <w:proofErr w:type="spellStart"/>
-            <w:r>
-              <w:t>pNoTour</w:t>
-            </w:r>
-            <w:proofErr w:type="spellEnd"/>
-            <w:r>
-              <w:t xml:space="preserve"> : </w:t>
-            </w:r>
-            <w:r>
-              <w:rPr>
-                <w:b w:val="0"/>
-                <w:bCs w:val="0"/>
-              </w:rPr>
-              <w:t>id du Tour</w:t>
-            </w:r>
-            <w:r>
-              <w:rPr>
-                <w:b w:val="0"/>
-                <w:bCs w:val="0"/>
-              </w:rPr>
-              <w:t xml:space="preserve"> de la série</w:t>
-            </w:r>
-          </w:p>
-        </w:tc>
-      </w:tr>
-      <w:tr>
-        <w:tc>
-          <w:tcPr>
-            <w:cnfStyle w:val="001000000000" w:firstRow="0" w:lastRow="0" w:firstColumn="1" w:lastColumn="0" w:oddVBand="0" w:evenVBand="0" w:oddHBand="0" w:evenHBand="0" w:firstRowFirstColumn="0" w:firstRowLastColumn="0" w:lastRowFirstColumn="0" w:lastRowLastColumn="0"/>
-            <w:tcW w:w="9062" w:type="dxa"/>
-          </w:tcPr>
-          <w:p>
-            <w:proofErr w:type="spellStart"/>
-            <w:r>
-              <w:t>pIdTournoi</w:t>
-            </w:r>
-            <w:proofErr w:type="spellEnd"/>
-            <w:r>
-              <w:t> :</w:t>
-            </w:r>
-            <w:r>
-              <w:rPr>
-                <w:b w:val="0"/>
-                <w:bCs w:val="0"/>
-              </w:rPr>
-              <w:t xml:space="preserve"> Tournoi d’appartenance du tour</w:t>
-            </w:r>
-          </w:p>
-        </w:tc>
-      </w:tr>
-    </w:tbl>
-    <w:p>
-      <w:r>
-        <w:t>Pour le match donné, dès que les 6 joueurs ont été enregistrés, contrôle si la série est terminée. Si c’est le cas, le vainqueur est placé dans la série correspondante suivante.</w:t>
+        <w:t>Effectue les vérifications des conditions d’inscription d’une équipe à un tournoi.</w:t>
       </w:r>
     </w:p>
     <w:p>
@@ -12996,12 +12625,12 @@
       <w:pPr>
         <w:pStyle w:val="Titre2"/>
       </w:pPr>
-      <w:bookmarkStart w:id="29" w:name="_Toc61376178"/>
+      <w:bookmarkStart w:id="28" w:name="_Toc61376178"/>
       <w:r>
         <w:lastRenderedPageBreak/>
         <w:t>Événements</w:t>
       </w:r>
-      <w:bookmarkEnd w:id="29"/>
+      <w:bookmarkEnd w:id="28"/>
     </w:p>
     <w:p>
       <w:r>
@@ -13247,12 +12876,12 @@
       <w:pPr>
         <w:pStyle w:val="Titre2"/>
       </w:pPr>
-      <w:bookmarkStart w:id="30" w:name="_Toc61376179"/>
+      <w:bookmarkStart w:id="29" w:name="_Toc61376179"/>
       <w:r>
         <w:lastRenderedPageBreak/>
         <w:t>Application des contraintes d’intégrité</w:t>
       </w:r>
-      <w:bookmarkEnd w:id="30"/>
+      <w:bookmarkEnd w:id="29"/>
     </w:p>
     <w:p/>
     <w:p>
@@ -13949,7 +13578,15 @@
       </w:r>
       <w:r>
         <w:tab/>
-        <w:t>Appel de verifierSeedingIncorrect. Pour que l’équipe soit ajoutée,</w:t>
+        <w:t xml:space="preserve">Appel de </w:t>
+      </w:r>
+      <w:proofErr w:type="spellStart"/>
+      <w:r>
+        <w:t>verifierSeedingIncorrect</w:t>
+      </w:r>
+      <w:proofErr w:type="spellEnd"/>
+      <w:r>
+        <w:t>. Pour que l’équipe soit ajoutée,</w:t>
       </w:r>
       <w:r>
         <w:br/>
@@ -14568,17 +14205,12 @@
       <w:pPr>
         <w:pStyle w:val="Titre2"/>
       </w:pPr>
-      <w:bookmarkStart w:id="31" w:name="_Toc61376180"/>
+      <w:bookmarkStart w:id="30" w:name="_Toc61376180"/>
       <w:r>
         <w:lastRenderedPageBreak/>
         <w:t>Comportements mis en place</w:t>
       </w:r>
-      <w:bookmarkEnd w:id="31"/>
-    </w:p>
-    <w:p>
-      <w:r>
-        <w:t>Si un comportement n’est pas respecté, un signal est levé.</w:t>
-      </w:r>
+      <w:bookmarkEnd w:id="30"/>
     </w:p>
     <w:p>
       <w:pPr>
@@ -14619,6 +14251,45 @@
           <w:tab w:val="left" w:pos="851"/>
         </w:tabs>
         <w:spacing w:after="120"/>
+      </w:pPr>
+      <w:r>
+        <w:t xml:space="preserve">Le nombre d’équipes du tournoi ne peut pas être modifié afin de ne pas avoir </w:t>
+      </w:r>
+      <w:r>
+        <w:t>à</w:t>
+      </w:r>
+      <w:r>
+        <w:t xml:space="preserve"> gérer dynamiquement l’arbre de tournoi dans la base de données.</w:t>
+      </w:r>
+    </w:p>
+    <w:p>
+      <w:pPr>
+        <w:tabs>
+          <w:tab w:val="left" w:pos="851"/>
+        </w:tabs>
+        <w:spacing w:after="120"/>
+      </w:pPr>
+      <w:r>
+        <w:t>La date de début du tournoi peut être modifiée tant que le tournoi est en attente.</w:t>
+      </w:r>
+    </w:p>
+    <w:p>
+      <w:pPr>
+        <w:tabs>
+          <w:tab w:val="left" w:pos="851"/>
+        </w:tabs>
+        <w:spacing w:after="120"/>
+      </w:pPr>
+      <w:r>
+        <w:t>La date de fin d’un tournoi ne peut être initialisée que si la finale a été disputée. Il n’est pas possible d’initialiser la date de fin à NULL une fois qu’elle a été initialisée à une date.</w:t>
+      </w:r>
+    </w:p>
+    <w:p>
+      <w:pPr>
+        <w:tabs>
+          <w:tab w:val="left" w:pos="851"/>
+        </w:tabs>
+        <w:spacing w:after="120"/>
         <w:rPr>
           <w:b/>
           <w:bCs/>
@@ -14642,16 +14313,25 @@
         <w:spacing w:after="120"/>
       </w:pPr>
       <w:r>
-        <w:t>L’ajout d’une nouvelle entrée n’est possible que si le nombre maximal d’équipes du tournoi n’est pas atteint.</w:t>
-      </w:r>
-      <w:r>
-        <w:t xml:space="preserve"> </w:t>
+        <w:t>L’ajout d’une nouvelle entrée n’est possible que si le nombre maximal d’équipes du tournoi n’est pas atteint</w:t>
+      </w:r>
+      <w:r>
+        <w:t xml:space="preserve">, qu’il est toujours en cours, que l’équipe soit complète et non inscrite à un autre tournoi. </w:t>
       </w:r>
       <w:r>
         <w:t>Un enregistrement</w:t>
       </w:r>
       <w:r>
-        <w:t xml:space="preserve"> n’est supprimable que si le tournoi est en attente.</w:t>
+        <w:t xml:space="preserve"> est supprimable que si le tournoi est en attente.</w:t>
+      </w:r>
+      <w:r>
+        <w:t xml:space="preserve"> Les dates d’inscriptions sont automatiquement </w:t>
+      </w:r>
+      <w:r>
+        <w:t>initialisées</w:t>
+      </w:r>
+      <w:r>
+        <w:t xml:space="preserve"> au temps courant.</w:t>
       </w:r>
     </w:p>
     <w:p>
@@ -14715,6 +14395,25 @@
           <w:tab w:val="left" w:pos="851"/>
         </w:tabs>
         <w:spacing w:after="120"/>
+      </w:pPr>
+      <w:r>
+        <w:t xml:space="preserve">Les tours doivent être générés en commençant depuis la finale, </w:t>
+      </w:r>
+      <w:proofErr w:type="spellStart"/>
+      <w:r>
+        <w:t>faut</w:t>
+      </w:r>
+      <w:proofErr w:type="spellEnd"/>
+      <w:r>
+        <w:t xml:space="preserve"> de quoi le no sera invalide.</w:t>
+      </w:r>
+    </w:p>
+    <w:p>
+      <w:pPr>
+        <w:tabs>
+          <w:tab w:val="left" w:pos="851"/>
+        </w:tabs>
+        <w:spacing w:after="120"/>
         <w:rPr>
           <w:b/>
           <w:bCs/>
@@ -14945,7 +14644,33 @@
           <w:tab w:val="left" w:pos="851"/>
         </w:tabs>
         <w:spacing w:after="120"/>
-      </w:pPr>
+        <w:rPr>
+          <w:b/>
+          <w:bCs/>
+        </w:rPr>
+      </w:pPr>
+      <w:r>
+        <w:rPr>
+          <w:b/>
+          <w:bCs/>
+        </w:rPr>
+        <w:t>Joueur</w:t>
+      </w:r>
+    </w:p>
+    <w:p>
+      <w:pPr>
+        <w:tabs>
+          <w:tab w:val="left" w:pos="851"/>
+        </w:tabs>
+        <w:spacing w:after="120"/>
+      </w:pPr>
+      <w:r>
+        <w:lastRenderedPageBreak/>
+        <w:t>Une expression régulière a été mise en place pour vérifier le format de l’adresse mail</w:t>
+      </w:r>
+      <w:r>
+        <w:t>.</w:t>
+      </w:r>
     </w:p>
     <w:p>
       <w:pPr>
@@ -14991,7 +14716,13 @@
         <w:t xml:space="preserve">Un match ne peut être supprimé </w:t>
       </w:r>
       <w:r>
-        <w:t>si la série associées est toujours existante.</w:t>
+        <w:t xml:space="preserve">si </w:t>
+      </w:r>
+      <w:r>
+        <w:t>la série associée</w:t>
+      </w:r>
+      <w:r>
+        <w:t xml:space="preserve"> est toujours existante.</w:t>
       </w:r>
     </w:p>
     <w:p>
@@ -15018,6 +14749,7 @@
           <w:bCs/>
         </w:rPr>
       </w:pPr>
+      <w:proofErr w:type="spellStart"/>
       <w:r>
         <w:rPr>
           <w:b/>
@@ -15025,6 +14757,7 @@
         </w:rPr>
         <w:t>Match_joueur</w:t>
       </w:r>
+      <w:proofErr w:type="spellEnd"/>
     </w:p>
     <w:p>
       <w:pPr>
@@ -15067,12 +14800,12 @@
       <w:pPr>
         <w:pStyle w:val="Titre2"/>
       </w:pPr>
-      <w:bookmarkStart w:id="32" w:name="_Toc61376181"/>
+      <w:bookmarkStart w:id="31" w:name="_Toc61376181"/>
       <w:proofErr w:type="spellStart"/>
       <w:r>
         <w:t>Seeding</w:t>
       </w:r>
-      <w:bookmarkEnd w:id="32"/>
+      <w:bookmarkEnd w:id="31"/>
       <w:proofErr w:type="spellEnd"/>
     </w:p>
     <w:p>
@@ -15224,7 +14957,7 @@
                     </pic:cNvPicPr>
                   </pic:nvPicPr>
                   <pic:blipFill>
-                    <a:blip r:embed="rId23">
+                    <a:blip r:embed="rId20">
                       <a:extLst>
                         <a:ext uri="{28A0092B-C50C-407E-A947-70E740481C1C}">
                           <a14:useLocalDpi xmlns:a14="http://schemas.microsoft.com/office/drawing/2010/main" val="0"/>
@@ -15263,14 +14996,27 @@
       <w:r>
         <w:t xml:space="preserve">Figure </w:t>
       </w:r>
-      <w:fldSimple w:instr=" SEQ Figure \* ARABIC ">
-        <w:r>
-          <w:rPr>
-            <w:noProof/>
-          </w:rPr>
-          <w:t>3</w:t>
-        </w:r>
-      </w:fldSimple>
+      <w:r>
+        <w:fldChar w:fldCharType="begin"/>
+      </w:r>
+      <w:r>
+        <w:instrText xml:space="preserve"> SEQ Figure \* ARABIC </w:instrText>
+      </w:r>
+      <w:r>
+        <w:fldChar w:fldCharType="separate"/>
+      </w:r>
+      <w:r>
+        <w:rPr>
+          <w:noProof/>
+        </w:rPr>
+        <w:t>3</w:t>
+      </w:r>
+      <w:r>
+        <w:rPr>
+          <w:noProof/>
+        </w:rPr>
+        <w:fldChar w:fldCharType="end"/>
+      </w:r>
       <w:r>
         <w:t>Progression dans un arbre de tournoi.</w:t>
       </w:r>
@@ -15320,29 +15066,32 @@
   <w:p>
     <w:pPr>
       <w:pStyle w:val="Pieddepage"/>
+      <w:jc w:val="right"/>
+      <w:rPr>
+        <w:lang w:val="en-GB"/>
+      </w:rPr>
     </w:pPr>
-  </w:p>
-</w:ftr>
-</file>
-
-<file path=word/footer2.xml><?xml version="1.0" encoding="utf-8"?>
-<w:ftr xmlns:wpc="http://schemas.microsoft.com/office/word/2010/wordprocessingCanvas" xmlns:cx="http://schemas.microsoft.com/office/drawing/2014/chartex" xmlns:cx1="http://schemas.microsoft.com/office/drawing/2015/9/8/chartex" xmlns:cx2="http://schemas.microsoft.com/office/drawing/2015/10/21/chartex" xmlns:cx3="http://schemas.microsoft.com/office/drawing/2016/5/9/chartex" xmlns:cx4="http://schemas.microsoft.com/office/drawing/2016/5/10/chartex" xmlns:cx5="http://schemas.microsoft.com/office/drawing/2016/5/11/chartex" xmlns:cx6="http://schemas.microsoft.com/office/drawing/2016/5/12/chartex" xmlns:cx7="http://schemas.microsoft.com/office/drawing/2016/5/13/chartex" xmlns:cx8="http://schemas.microsoft.com/office/drawing/2016/5/14/chartex" xmlns:mc="http://schemas.openxmlformats.org/markup-compatibility/2006" xmlns:aink="http://schemas.microsoft.com/office/drawing/2016/ink" xmlns:am3d="http://schemas.microsoft.com/office/drawing/2017/model3d" xmlns:o="urn:schemas-microsoft-com:office:office" xmlns:r="http://schemas.openxmlformats.org/officeDocument/2006/relationships" xmlns:m="http://schemas.openxmlformats.org/officeDocument/2006/math" xmlns:v="urn:schemas-microsoft-com:vml" xmlns:wp14="http://schemas.microsoft.com/office/word/2010/wordprocessingDrawing" xmlns:wp="http://schemas.openxmlformats.org/drawingml/2006/wordprocessingDrawing" xmlns:w10="urn:schemas-microsoft-com:office:word" xmlns:w="http://schemas.openxmlformats.org/wordprocessingml/2006/main" xmlns:w14="http://schemas.microsoft.com/office/word/2010/wordml" xmlns:w15="http://schemas.microsoft.com/office/word/2012/wordml" xmlns:w16cex="http://schemas.microsoft.com/office/word/2018/wordml/cex" xmlns:w16cid="http://schemas.microsoft.com/office/word/2016/wordml/cid" xmlns:w16="http://schemas.microsoft.com/office/word/2018/wordml" xmlns:w16se="http://schemas.microsoft.com/office/word/2015/wordml/symex" xmlns:wpg="http://schemas.microsoft.com/office/word/2010/wordprocessingGroup" xmlns:wpi="http://schemas.microsoft.com/office/word/2010/wordprocessingInk" xmlns:wne="http://schemas.microsoft.com/office/word/2006/wordml" xmlns:wps="http://schemas.microsoft.com/office/word/2010/wordprocessingShape" mc:Ignorable="w14 w15 w16se w16cid w16 w16cex wp14">
-  <w:p>
-    <w:pPr>
-      <w:pStyle w:val="Pieddepage"/>
-      <w:jc w:val="right"/>
-      <w:rPr>
-        <w:lang w:val="en-GB"/>
-      </w:rPr>
-    </w:pPr>
-    <w:fldSimple w:instr=" DATE   \* MERGEFORMAT ">
-      <w:r>
-        <w:rPr>
-          <w:noProof/>
-        </w:rPr>
-        <w:t>12.01.2021</w:t>
-      </w:r>
-    </w:fldSimple>
+    <w:r>
+      <w:fldChar w:fldCharType="begin"/>
+    </w:r>
+    <w:r>
+      <w:instrText xml:space="preserve"> DATE   \* MERGEFORMAT </w:instrText>
+    </w:r>
+    <w:r>
+      <w:fldChar w:fldCharType="separate"/>
+    </w:r>
+    <w:r>
+      <w:rPr>
+        <w:noProof/>
+      </w:rPr>
+      <w:t>13.01.2021</w:t>
+    </w:r>
+    <w:r>
+      <w:rPr>
+        <w:noProof/>
+      </w:rPr>
+      <w:fldChar w:fldCharType="end"/>
+    </w:r>
     <w:r>
       <w:ptab w:relativeTo="margin" w:alignment="center" w:leader="none"/>
     </w:r>
@@ -15411,16 +15160,6 @@
 </w:ftr>
 </file>
 
-<file path=word/footer3.xml><?xml version="1.0" encoding="utf-8"?>
-<w:ftr xmlns:wpc="http://schemas.microsoft.com/office/word/2010/wordprocessingCanvas" xmlns:cx="http://schemas.microsoft.com/office/drawing/2014/chartex" xmlns:cx1="http://schemas.microsoft.com/office/drawing/2015/9/8/chartex" xmlns:cx2="http://schemas.microsoft.com/office/drawing/2015/10/21/chartex" xmlns:cx3="http://schemas.microsoft.com/office/drawing/2016/5/9/chartex" xmlns:cx4="http://schemas.microsoft.com/office/drawing/2016/5/10/chartex" xmlns:cx5="http://schemas.microsoft.com/office/drawing/2016/5/11/chartex" xmlns:cx6="http://schemas.microsoft.com/office/drawing/2016/5/12/chartex" xmlns:cx7="http://schemas.microsoft.com/office/drawing/2016/5/13/chartex" xmlns:cx8="http://schemas.microsoft.com/office/drawing/2016/5/14/chartex" xmlns:mc="http://schemas.openxmlformats.org/markup-compatibility/2006" xmlns:aink="http://schemas.microsoft.com/office/drawing/2016/ink" xmlns:am3d="http://schemas.microsoft.com/office/drawing/2017/model3d" xmlns:o="urn:schemas-microsoft-com:office:office" xmlns:r="http://schemas.openxmlformats.org/officeDocument/2006/relationships" xmlns:m="http://schemas.openxmlformats.org/officeDocument/2006/math" xmlns:v="urn:schemas-microsoft-com:vml" xmlns:wp14="http://schemas.microsoft.com/office/word/2010/wordprocessingDrawing" xmlns:wp="http://schemas.openxmlformats.org/drawingml/2006/wordprocessingDrawing" xmlns:w10="urn:schemas-microsoft-com:office:word" xmlns:w="http://schemas.openxmlformats.org/wordprocessingml/2006/main" xmlns:w14="http://schemas.microsoft.com/office/word/2010/wordml" xmlns:w15="http://schemas.microsoft.com/office/word/2012/wordml" xmlns:w16cex="http://schemas.microsoft.com/office/word/2018/wordml/cex" xmlns:w16cid="http://schemas.microsoft.com/office/word/2016/wordml/cid" xmlns:w16="http://schemas.microsoft.com/office/word/2018/wordml" xmlns:w16se="http://schemas.microsoft.com/office/word/2015/wordml/symex" xmlns:wpg="http://schemas.microsoft.com/office/word/2010/wordprocessingGroup" xmlns:wpi="http://schemas.microsoft.com/office/word/2010/wordprocessingInk" xmlns:wne="http://schemas.microsoft.com/office/word/2006/wordml" xmlns:wps="http://schemas.microsoft.com/office/word/2010/wordprocessingShape" mc:Ignorable="w14 w15 w16se w16cid w16 w16cex wp14">
-  <w:p>
-    <w:pPr>
-      <w:pStyle w:val="Pieddepage"/>
-    </w:pPr>
-  </w:p>
-</w:ftr>
-</file>
-
 <file path=word/footnotes.xml><?xml version="1.0" encoding="utf-8"?>
 <w:footnotes xmlns:wpc="http://schemas.microsoft.com/office/word/2010/wordprocessingCanvas" xmlns:cx="http://schemas.microsoft.com/office/drawing/2014/chartex" xmlns:cx1="http://schemas.microsoft.com/office/drawing/2015/9/8/chartex" xmlns:cx2="http://schemas.microsoft.com/office/drawing/2015/10/21/chartex" xmlns:cx3="http://schemas.microsoft.com/office/drawing/2016/5/9/chartex" xmlns:cx4="http://schemas.microsoft.com/office/drawing/2016/5/10/chartex" xmlns:cx5="http://schemas.microsoft.com/office/drawing/2016/5/11/chartex" xmlns:cx6="http://schemas.microsoft.com/office/drawing/2016/5/12/chartex" xmlns:cx7="http://schemas.microsoft.com/office/drawing/2016/5/13/chartex" xmlns:cx8="http://schemas.microsoft.com/office/drawing/2016/5/14/chartex" xmlns:mc="http://schemas.openxmlformats.org/markup-compatibility/2006" xmlns:aink="http://schemas.microsoft.com/office/drawing/2016/ink" xmlns:am3d="http://schemas.microsoft.com/office/drawing/2017/model3d" xmlns:o="urn:schemas-microsoft-com:office:office" xmlns:r="http://schemas.openxmlformats.org/officeDocument/2006/relationships" xmlns:m="http://schemas.openxmlformats.org/officeDocument/2006/math" xmlns:v="urn:schemas-microsoft-com:vml" xmlns:wp14="http://schemas.microsoft.com/office/word/2010/wordprocessingDrawing" xmlns:wp="http://schemas.openxmlformats.org/drawingml/2006/wordprocessingDrawing" xmlns:w10="urn:schemas-microsoft-com:office:word" xmlns:w="http://schemas.openxmlformats.org/wordprocessingml/2006/main" xmlns:w14="http://schemas.microsoft.com/office/word/2010/wordml" xmlns:w15="http://schemas.microsoft.com/office/word/2012/wordml" xmlns:w16cex="http://schemas.microsoft.com/office/word/2018/wordml/cex" xmlns:w16cid="http://schemas.microsoft.com/office/word/2016/wordml/cid" xmlns:w16="http://schemas.microsoft.com/office/word/2018/wordml" xmlns:w16se="http://schemas.microsoft.com/office/word/2015/wordml/symex" xmlns:wpg="http://schemas.microsoft.com/office/word/2010/wordprocessingGroup" xmlns:wpi="http://schemas.microsoft.com/office/word/2010/wordprocessingInk" xmlns:wne="http://schemas.microsoft.com/office/word/2006/wordml" xmlns:wps="http://schemas.microsoft.com/office/word/2010/wordprocessingShape" mc:Ignorable="w14 w15 w16se w16cid w16 w16cex wp14">
   <w:footnote w:type="separator" w:id="-1">
@@ -15447,16 +15186,6 @@
 </file>
 
 <file path=word/header1.xml><?xml version="1.0" encoding="utf-8"?>
-<w:hdr xmlns:wpc="http://schemas.microsoft.com/office/word/2010/wordprocessingCanvas" xmlns:cx="http://schemas.microsoft.com/office/drawing/2014/chartex" xmlns:cx1="http://schemas.microsoft.com/office/drawing/2015/9/8/chartex" xmlns:cx2="http://schemas.microsoft.com/office/drawing/2015/10/21/chartex" xmlns:cx3="http://schemas.microsoft.com/office/drawing/2016/5/9/chartex" xmlns:cx4="http://schemas.microsoft.com/office/drawing/2016/5/10/chartex" xmlns:cx5="http://schemas.microsoft.com/office/drawing/2016/5/11/chartex" xmlns:cx6="http://schemas.microsoft.com/office/drawing/2016/5/12/chartex" xmlns:cx7="http://schemas.microsoft.com/office/drawing/2016/5/13/chartex" xmlns:cx8="http://schemas.microsoft.com/office/drawing/2016/5/14/chartex" xmlns:mc="http://schemas.openxmlformats.org/markup-compatibility/2006" xmlns:aink="http://schemas.microsoft.com/office/drawing/2016/ink" xmlns:am3d="http://schemas.microsoft.com/office/drawing/2017/model3d" xmlns:o="urn:schemas-microsoft-com:office:office" xmlns:r="http://schemas.openxmlformats.org/officeDocument/2006/relationships" xmlns:m="http://schemas.openxmlformats.org/officeDocument/2006/math" xmlns:v="urn:schemas-microsoft-com:vml" xmlns:wp14="http://schemas.microsoft.com/office/word/2010/wordprocessingDrawing" xmlns:wp="http://schemas.openxmlformats.org/drawingml/2006/wordprocessingDrawing" xmlns:w10="urn:schemas-microsoft-com:office:word" xmlns:w="http://schemas.openxmlformats.org/wordprocessingml/2006/main" xmlns:w14="http://schemas.microsoft.com/office/word/2010/wordml" xmlns:w15="http://schemas.microsoft.com/office/word/2012/wordml" xmlns:w16cex="http://schemas.microsoft.com/office/word/2018/wordml/cex" xmlns:w16cid="http://schemas.microsoft.com/office/word/2016/wordml/cid" xmlns:w16="http://schemas.microsoft.com/office/word/2018/wordml" xmlns:w16se="http://schemas.microsoft.com/office/word/2015/wordml/symex" xmlns:wpg="http://schemas.microsoft.com/office/word/2010/wordprocessingGroup" xmlns:wpi="http://schemas.microsoft.com/office/word/2010/wordprocessingInk" xmlns:wne="http://schemas.microsoft.com/office/word/2006/wordml" xmlns:wps="http://schemas.microsoft.com/office/word/2010/wordprocessingShape" mc:Ignorable="w14 w15 w16se w16cid w16 w16cex wp14">
-  <w:p>
-    <w:pPr>
-      <w:pStyle w:val="En-tte"/>
-    </w:pPr>
-  </w:p>
-</w:hdr>
-</file>
-
-<file path=word/header2.xml><?xml version="1.0" encoding="utf-8"?>
 <w:hdr xmlns:wpc="http://schemas.microsoft.com/office/word/2010/wordprocessingCanvas" xmlns:cx="http://schemas.microsoft.com/office/drawing/2014/chartex" xmlns:cx1="http://schemas.microsoft.com/office/drawing/2015/9/8/chartex" xmlns:cx2="http://schemas.microsoft.com/office/drawing/2015/10/21/chartex" xmlns:cx3="http://schemas.microsoft.com/office/drawing/2016/5/9/chartex" xmlns:cx4="http://schemas.microsoft.com/office/drawing/2016/5/10/chartex" xmlns:cx5="http://schemas.microsoft.com/office/drawing/2016/5/11/chartex" xmlns:cx6="http://schemas.microsoft.com/office/drawing/2016/5/12/chartex" xmlns:cx7="http://schemas.microsoft.com/office/drawing/2016/5/13/chartex" xmlns:cx8="http://schemas.microsoft.com/office/drawing/2016/5/14/chartex" xmlns:mc="http://schemas.openxmlformats.org/markup-compatibility/2006" xmlns:aink="http://schemas.microsoft.com/office/drawing/2016/ink" xmlns:am3d="http://schemas.microsoft.com/office/drawing/2017/model3d" xmlns:o="urn:schemas-microsoft-com:office:office" xmlns:r="http://schemas.openxmlformats.org/officeDocument/2006/relationships" xmlns:m="http://schemas.openxmlformats.org/officeDocument/2006/math" xmlns:v="urn:schemas-microsoft-com:vml" xmlns:wp14="http://schemas.microsoft.com/office/word/2010/wordprocessingDrawing" xmlns:wp="http://schemas.openxmlformats.org/drawingml/2006/wordprocessingDrawing" xmlns:w10="urn:schemas-microsoft-com:office:word" xmlns:w="http://schemas.openxmlformats.org/wordprocessingml/2006/main" xmlns:w14="http://schemas.microsoft.com/office/word/2010/wordml" xmlns:w15="http://schemas.microsoft.com/office/word/2012/wordml" xmlns:w16cex="http://schemas.microsoft.com/office/word/2018/wordml/cex" xmlns:w16cid="http://schemas.microsoft.com/office/word/2016/wordml/cid" xmlns:w16="http://schemas.microsoft.com/office/word/2018/wordml" xmlns:w16se="http://schemas.microsoft.com/office/word/2015/wordml/symex" xmlns:wpg="http://schemas.microsoft.com/office/word/2010/wordprocessingGroup" xmlns:wpi="http://schemas.microsoft.com/office/word/2010/wordprocessingInk" xmlns:wne="http://schemas.microsoft.com/office/word/2006/wordml" xmlns:wps="http://schemas.microsoft.com/office/word/2010/wordprocessingShape" mc:Ignorable="w14 w15 w16se w16cid w16 w16cex wp14">
   <w:p>
     <w:pPr>
@@ -15536,24 +15265,24 @@
     <w:r>
       <w:ptab w:relativeTo="margin" w:alignment="right" w:leader="none"/>
     </w:r>
-    <w:fldSimple w:instr=" TITLE   \* MERGEFORMAT ">
-      <w:r>
-        <w:t>Gestion de tournois</w:t>
-      </w:r>
-    </w:fldSimple>
+    <w:r>
+      <w:fldChar w:fldCharType="begin"/>
+    </w:r>
+    <w:r>
+      <w:instrText xml:space="preserve"> TITLE   \* MERGEFORMAT </w:instrText>
+    </w:r>
+    <w:r>
+      <w:fldChar w:fldCharType="separate"/>
+    </w:r>
+    <w:r>
+      <w:t>Gestion de tournois</w:t>
+    </w:r>
+    <w:r>
+      <w:fldChar w:fldCharType="end"/>
+    </w:r>
     <w:r>
       <w:t xml:space="preserve"> Rocket League</w:t>
     </w:r>
-  </w:p>
-</w:hdr>
-</file>
-
-<file path=word/header3.xml><?xml version="1.0" encoding="utf-8"?>
-<w:hdr xmlns:wpc="http://schemas.microsoft.com/office/word/2010/wordprocessingCanvas" xmlns:cx="http://schemas.microsoft.com/office/drawing/2014/chartex" xmlns:cx1="http://schemas.microsoft.com/office/drawing/2015/9/8/chartex" xmlns:cx2="http://schemas.microsoft.com/office/drawing/2015/10/21/chartex" xmlns:cx3="http://schemas.microsoft.com/office/drawing/2016/5/9/chartex" xmlns:cx4="http://schemas.microsoft.com/office/drawing/2016/5/10/chartex" xmlns:cx5="http://schemas.microsoft.com/office/drawing/2016/5/11/chartex" xmlns:cx6="http://schemas.microsoft.com/office/drawing/2016/5/12/chartex" xmlns:cx7="http://schemas.microsoft.com/office/drawing/2016/5/13/chartex" xmlns:cx8="http://schemas.microsoft.com/office/drawing/2016/5/14/chartex" xmlns:mc="http://schemas.openxmlformats.org/markup-compatibility/2006" xmlns:aink="http://schemas.microsoft.com/office/drawing/2016/ink" xmlns:am3d="http://schemas.microsoft.com/office/drawing/2017/model3d" xmlns:o="urn:schemas-microsoft-com:office:office" xmlns:r="http://schemas.openxmlformats.org/officeDocument/2006/relationships" xmlns:m="http://schemas.openxmlformats.org/officeDocument/2006/math" xmlns:v="urn:schemas-microsoft-com:vml" xmlns:wp14="http://schemas.microsoft.com/office/word/2010/wordprocessingDrawing" xmlns:wp="http://schemas.openxmlformats.org/drawingml/2006/wordprocessingDrawing" xmlns:w10="urn:schemas-microsoft-com:office:word" xmlns:w="http://schemas.openxmlformats.org/wordprocessingml/2006/main" xmlns:w14="http://schemas.microsoft.com/office/word/2010/wordml" xmlns:w15="http://schemas.microsoft.com/office/word/2012/wordml" xmlns:w16cex="http://schemas.microsoft.com/office/word/2018/wordml/cex" xmlns:w16cid="http://schemas.microsoft.com/office/word/2016/wordml/cid" xmlns:w16="http://schemas.microsoft.com/office/word/2018/wordml" xmlns:w16se="http://schemas.microsoft.com/office/word/2015/wordml/symex" xmlns:wpg="http://schemas.microsoft.com/office/word/2010/wordprocessingGroup" xmlns:wpi="http://schemas.microsoft.com/office/word/2010/wordprocessingInk" xmlns:wne="http://schemas.microsoft.com/office/word/2006/wordml" xmlns:wps="http://schemas.microsoft.com/office/word/2010/wordprocessingShape" mc:Ignorable="w14 w15 w16se w16cid w16 w16cex wp14">
-  <w:p>
-    <w:pPr>
-      <w:pStyle w:val="En-tte"/>
-    </w:pPr>
   </w:p>
 </w:hdr>
 </file>
@@ -20772,6 +20501,7 @@
     <w:rsid w:val="00105CF7"/>
     <w:rsid w:val="00164A2E"/>
     <w:rsid w:val="0018594E"/>
+    <w:rsid w:val="00191DE2"/>
     <w:rsid w:val="002F57D4"/>
     <w:rsid w:val="00346A5A"/>
     <w:rsid w:val="003D3D1B"/>
@@ -20781,8 +20511,10 @@
     <w:rsid w:val="00473AFA"/>
     <w:rsid w:val="004C7554"/>
     <w:rsid w:val="004E1A63"/>
+    <w:rsid w:val="00585DBE"/>
     <w:rsid w:val="005D44DB"/>
     <w:rsid w:val="005D7BD0"/>
+    <w:rsid w:val="00611EA0"/>
     <w:rsid w:val="00645748"/>
     <w:rsid w:val="00666CE2"/>
     <w:rsid w:val="006D173D"/>
@@ -20790,6 +20522,7 @@
     <w:rsid w:val="00720C08"/>
     <w:rsid w:val="00762E42"/>
     <w:rsid w:val="00792FEE"/>
+    <w:rsid w:val="00831F8E"/>
     <w:rsid w:val="00847EAA"/>
     <w:rsid w:val="00906C71"/>
     <w:rsid w:val="00955B20"/>
@@ -20798,7 +20531,9 @@
     <w:rsid w:val="009D5CF1"/>
     <w:rsid w:val="00A97511"/>
     <w:rsid w:val="00AC189F"/>
+    <w:rsid w:val="00AD2F0B"/>
     <w:rsid w:val="00B10A84"/>
+    <w:rsid w:val="00B41291"/>
     <w:rsid w:val="00B56904"/>
     <w:rsid w:val="00B64CA4"/>
     <w:rsid w:val="00B77DE6"/>

</xml_diff>

<commit_message>
préfix en moins ajustement de type
</commit_message>
<xml_diff>
--- a/Documentation.docx
+++ b/Documentation.docx
@@ -242,7 +242,7 @@
                                       <w:color w:val="FFFFFF" w:themeColor="background1"/>
                                       <w:lang w:val="de-CH"/>
                                     </w:rPr>
-                                    <w:t>13.01.2021</w:t>
+                                    <w:t>15.01.2021</w:t>
                                   </w:r>
                                   <w:r>
                                     <w:rPr>
@@ -524,7 +524,7 @@
                                 <w:color w:val="FFFFFF" w:themeColor="background1"/>
                                 <w:lang w:val="de-CH"/>
                               </w:rPr>
-                              <w:t>13.01.2021</w:t>
+                              <w:t>15.01.2021</w:t>
                             </w:r>
                             <w:r>
                               <w:rPr>
@@ -3264,27 +3264,14 @@
       <w:r>
         <w:t xml:space="preserve">Figure </w:t>
       </w:r>
-      <w:r>
-        <w:fldChar w:fldCharType="begin"/>
-      </w:r>
-      <w:r>
-        <w:instrText xml:space="preserve"> SEQ Figure \* ARABIC </w:instrText>
-      </w:r>
-      <w:r>
-        <w:fldChar w:fldCharType="separate"/>
-      </w:r>
-      <w:r>
-        <w:rPr>
-          <w:noProof/>
-        </w:rPr>
-        <w:t>1</w:t>
-      </w:r>
-      <w:r>
-        <w:rPr>
-          <w:noProof/>
-        </w:rPr>
-        <w:fldChar w:fldCharType="end"/>
-      </w:r>
+      <w:fldSimple w:instr=" SEQ Figure \* ARABIC ">
+        <w:r>
+          <w:rPr>
+            <w:noProof/>
+          </w:rPr>
+          <w:t>1</w:t>
+        </w:r>
+      </w:fldSimple>
       <w:r>
         <w:t xml:space="preserve">: </w:t>
       </w:r>
@@ -3375,27 +3362,14 @@
       <w:r>
         <w:t xml:space="preserve">Figure </w:t>
       </w:r>
-      <w:r>
-        <w:fldChar w:fldCharType="begin"/>
-      </w:r>
-      <w:r>
-        <w:instrText xml:space="preserve"> SEQ Figure \* ARABIC </w:instrText>
-      </w:r>
-      <w:r>
-        <w:fldChar w:fldCharType="separate"/>
-      </w:r>
-      <w:r>
-        <w:rPr>
-          <w:noProof/>
-        </w:rPr>
-        <w:t>2</w:t>
-      </w:r>
-      <w:r>
-        <w:rPr>
-          <w:noProof/>
-        </w:rPr>
-        <w:fldChar w:fldCharType="end"/>
-      </w:r>
+      <w:fldSimple w:instr=" SEQ Figure \* ARABIC ">
+        <w:r>
+          <w:rPr>
+            <w:noProof/>
+          </w:rPr>
+          <w:t>2</w:t>
+        </w:r>
+      </w:fldSimple>
       <w:r>
         <w:t xml:space="preserve"> Généré avec </w:t>
       </w:r>
@@ -3931,8 +3905,13 @@
         <w:ind w:left="714" w:hanging="357"/>
       </w:pPr>
       <w:r>
-        <w:t>Adresse mail</w:t>
-      </w:r>
+        <w:t xml:space="preserve">Adresse </w:t>
+      </w:r>
+      <w:proofErr w:type="gramStart"/>
+      <w:r>
+        <w:t>mail</w:t>
+      </w:r>
+      <w:proofErr w:type="gramEnd"/>
     </w:p>
     <w:p>
       <w:pPr>
@@ -5049,18 +5028,18 @@
         </w:rPr>
         <w:lastRenderedPageBreak/>
         <w:drawing>
-          <wp:anchor distT="0" distB="0" distL="114300" distR="114300" simplePos="0" relativeHeight="251662336" behindDoc="0" locked="0" layoutInCell="1" allowOverlap="1" wp14:anchorId="2DBB3BFE" wp14:editId="40C42C77">
+          <wp:anchor distT="0" distB="0" distL="114300" distR="114300" simplePos="0" relativeHeight="251662336" behindDoc="0" locked="0" layoutInCell="1" allowOverlap="1" wp14:anchorId="1B95F130" wp14:editId="600EA2FD">
             <wp:simplePos x="0" y="0"/>
             <wp:positionH relativeFrom="column">
-              <wp:posOffset>-685110</wp:posOffset>
+              <wp:posOffset>-565840</wp:posOffset>
             </wp:positionH>
             <wp:positionV relativeFrom="paragraph">
-              <wp:posOffset>423931</wp:posOffset>
+              <wp:posOffset>390000</wp:posOffset>
             </wp:positionV>
-            <wp:extent cx="10214491" cy="5326065"/>
-            <wp:effectExtent l="0" t="0" r="0" b="8255"/>
+            <wp:extent cx="10109835" cy="5247640"/>
+            <wp:effectExtent l="0" t="0" r="5715" b="0"/>
             <wp:wrapSquare wrapText="bothSides"/>
-            <wp:docPr id="3" name="Image 3"/>
+            <wp:docPr id="4" name="Image 4"/>
             <wp:cNvGraphicFramePr>
               <a:graphicFrameLocks xmlns:a="http://schemas.openxmlformats.org/drawingml/2006/main" noChangeAspect="1"/>
             </wp:cNvGraphicFramePr>
@@ -5068,7 +5047,7 @@
               <a:graphicData uri="http://schemas.openxmlformats.org/drawingml/2006/picture">
                 <pic:pic xmlns:pic="http://schemas.openxmlformats.org/drawingml/2006/picture">
                   <pic:nvPicPr>
-                    <pic:cNvPr id="3" name="Image 3"/>
+                    <pic:cNvPr id="4" name="Image 4"/>
                     <pic:cNvPicPr/>
                   </pic:nvPicPr>
                   <pic:blipFill>
@@ -5086,7 +5065,7 @@
                   <pic:spPr>
                     <a:xfrm>
                       <a:off x="0" y="0"/>
-                      <a:ext cx="10222909" cy="5330454"/>
+                      <a:ext cx="10109835" cy="5247640"/>
                     </a:xfrm>
                     <a:prstGeom prst="rect">
                       <a:avLst/>
@@ -5095,10 +5074,10 @@
                 </pic:pic>
               </a:graphicData>
             </a:graphic>
-            <wp14:sizeRelH relativeFrom="margin">
+            <wp14:sizeRelH relativeFrom="page">
               <wp14:pctWidth>0</wp14:pctWidth>
             </wp14:sizeRelH>
-            <wp14:sizeRelV relativeFrom="margin">
+            <wp14:sizeRelV relativeFrom="page">
               <wp14:pctHeight>0</wp14:pctHeight>
             </wp14:sizeRelV>
           </wp:anchor>
@@ -5169,7 +5148,15 @@
         <w:t>Le</w:t>
       </w:r>
       <w:r>
-        <w:t xml:space="preserve"> nombre d’équipe d’un tournoi = 2^x ou x &lt;- [1, 2 .. 8].</w:t>
+        <w:t xml:space="preserve"> nombre d’équipe d’un tournoi = 2^x ou x &lt;- [1, 2</w:t>
+      </w:r>
+      <w:proofErr w:type="gramStart"/>
+      <w:r>
+        <w:t xml:space="preserve"> ..</w:t>
+      </w:r>
+      <w:proofErr w:type="gramEnd"/>
+      <w:r>
+        <w:t xml:space="preserve"> 8].</w:t>
       </w:r>
     </w:p>
     <w:p>
@@ -5185,6 +5172,7 @@
         <w:spacing w:after="120"/>
       </w:pPr>
       <w:proofErr w:type="spellStart"/>
+      <w:proofErr w:type="gramStart"/>
       <w:r>
         <w:t>date</w:t>
       </w:r>
@@ -5195,6 +5183,7 @@
         <w:t>Debut</w:t>
       </w:r>
       <w:proofErr w:type="spellEnd"/>
+      <w:proofErr w:type="gramEnd"/>
       <w:r>
         <w:t xml:space="preserve"> est </w:t>
       </w:r>
@@ -5238,6 +5227,7 @@
         <w:spacing w:after="120"/>
       </w:pPr>
       <w:proofErr w:type="spellStart"/>
+      <w:proofErr w:type="gramStart"/>
       <w:r>
         <w:t>d</w:t>
       </w:r>
@@ -5251,6 +5241,7 @@
         <w:t>Debut</w:t>
       </w:r>
       <w:proofErr w:type="spellEnd"/>
+      <w:proofErr w:type="gramEnd"/>
       <w:r>
         <w:t xml:space="preserve"> </w:t>
       </w:r>
@@ -5625,8 +5616,13 @@
         </w:numPr>
         <w:spacing w:after="120"/>
       </w:pPr>
-      <w:r>
-        <w:t>L’email doit être unique</w:t>
+      <w:proofErr w:type="gramStart"/>
+      <w:r>
+        <w:t>L’email</w:t>
+      </w:r>
+      <w:proofErr w:type="gramEnd"/>
+      <w:r>
+        <w:t xml:space="preserve"> doit être unique</w:t>
       </w:r>
     </w:p>
     <w:p>
@@ -5886,9 +5882,11 @@
             <w:tcW w:w="9062" w:type="dxa"/>
           </w:tcPr>
           <w:p>
+            <w:proofErr w:type="gramStart"/>
             <w:r>
               <w:t>id</w:t>
             </w:r>
+            <w:proofErr w:type="gramEnd"/>
             <w:r>
               <w:br/>
             </w:r>
@@ -5912,9 +5910,11 @@
             <w:tcW w:w="9062" w:type="dxa"/>
           </w:tcPr>
           <w:p>
+            <w:proofErr w:type="gramStart"/>
             <w:r>
               <w:t>nom</w:t>
             </w:r>
+            <w:proofErr w:type="gramEnd"/>
             <w:r>
               <w:br/>
             </w:r>
@@ -5987,10 +5987,12 @@
           </w:tcPr>
           <w:p>
             <w:proofErr w:type="spellStart"/>
+            <w:proofErr w:type="gramStart"/>
             <w:r>
               <w:t>idPrix</w:t>
             </w:r>
             <w:proofErr w:type="spellEnd"/>
+            <w:proofErr w:type="gramEnd"/>
             <w:r>
               <w:br/>
             </w:r>
@@ -6012,10 +6014,12 @@
           </w:tcPr>
           <w:p>
             <w:proofErr w:type="spellStart"/>
+            <w:proofErr w:type="gramStart"/>
             <w:r>
               <w:t>idObjet</w:t>
             </w:r>
             <w:proofErr w:type="spellEnd"/>
+            <w:proofErr w:type="gramEnd"/>
             <w:r>
               <w:br/>
             </w:r>
@@ -6092,9 +6096,11 @@
             <w:tcW w:w="9062" w:type="dxa"/>
           </w:tcPr>
           <w:p>
+            <w:proofErr w:type="gramStart"/>
             <w:r>
               <w:t>id</w:t>
             </w:r>
+            <w:proofErr w:type="gramEnd"/>
             <w:r>
               <w:br/>
             </w:r>
@@ -6123,10 +6129,12 @@
           </w:tcPr>
           <w:p>
             <w:proofErr w:type="spellStart"/>
+            <w:proofErr w:type="gramStart"/>
             <w:r>
               <w:t>montantArgent</w:t>
             </w:r>
             <w:proofErr w:type="spellEnd"/>
+            <w:proofErr w:type="gramEnd"/>
             <w:r>
               <w:br/>
             </w:r>
@@ -6194,9 +6202,11 @@
             <w:tcW w:w="9062" w:type="dxa"/>
           </w:tcPr>
           <w:p>
+            <w:proofErr w:type="gramStart"/>
             <w:r>
               <w:t>id</w:t>
             </w:r>
+            <w:proofErr w:type="gramEnd"/>
             <w:r>
               <w:br/>
             </w:r>
@@ -6218,10 +6228,12 @@
           </w:tcPr>
           <w:p>
             <w:proofErr w:type="spellStart"/>
+            <w:proofErr w:type="gramStart"/>
             <w:r>
               <w:t>dateHeureDebut</w:t>
             </w:r>
             <w:proofErr w:type="spellEnd"/>
+            <w:proofErr w:type="gramEnd"/>
             <w:r>
               <w:br/>
             </w:r>
@@ -6252,10 +6264,12 @@
               </w:rPr>
             </w:pPr>
             <w:proofErr w:type="spellStart"/>
+            <w:proofErr w:type="gramStart"/>
             <w:r>
               <w:t>dateHeureFin</w:t>
             </w:r>
             <w:proofErr w:type="spellEnd"/>
+            <w:proofErr w:type="gramEnd"/>
           </w:p>
           <w:p>
             <w:pPr>
@@ -6344,9 +6358,11 @@
             <w:tcW w:w="9062" w:type="dxa"/>
           </w:tcPr>
           <w:p>
+            <w:proofErr w:type="gramStart"/>
             <w:r>
               <w:t>nom</w:t>
             </w:r>
+            <w:proofErr w:type="gramEnd"/>
             <w:r>
               <w:br/>
             </w:r>
@@ -6386,10 +6402,12 @@
               </w:rPr>
             </w:pPr>
             <w:proofErr w:type="spellStart"/>
+            <w:proofErr w:type="gramStart"/>
             <w:r>
               <w:t>nbEquipesMax</w:t>
             </w:r>
             <w:proofErr w:type="spellEnd"/>
+            <w:proofErr w:type="gramEnd"/>
           </w:p>
           <w:p>
             <w:pPr>
@@ -6416,10 +6434,12 @@
           </w:tcPr>
           <w:p>
             <w:proofErr w:type="spellStart"/>
+            <w:proofErr w:type="gramStart"/>
             <w:r>
               <w:t>idPrixPremier</w:t>
             </w:r>
             <w:proofErr w:type="spellEnd"/>
+            <w:proofErr w:type="gramEnd"/>
             <w:r>
               <w:br/>
             </w:r>
@@ -6444,10 +6464,12 @@
           </w:tcPr>
           <w:p>
             <w:proofErr w:type="spellStart"/>
+            <w:proofErr w:type="gramStart"/>
             <w:r>
               <w:t>idPrixSecond</w:t>
             </w:r>
             <w:proofErr w:type="spellEnd"/>
+            <w:proofErr w:type="gramEnd"/>
             <w:r>
               <w:br/>
             </w:r>
@@ -6517,10 +6539,12 @@
           </w:tcPr>
           <w:p>
             <w:proofErr w:type="spellStart"/>
+            <w:proofErr w:type="gramStart"/>
             <w:r>
               <w:t>idTournoi</w:t>
             </w:r>
             <w:proofErr w:type="spellEnd"/>
+            <w:proofErr w:type="gramEnd"/>
             <w:r>
               <w:br/>
             </w:r>
@@ -6542,10 +6566,12 @@
           </w:tcPr>
           <w:p>
             <w:proofErr w:type="spellStart"/>
+            <w:proofErr w:type="gramStart"/>
             <w:r>
               <w:t>acronymeEquipe</w:t>
             </w:r>
             <w:proofErr w:type="spellEnd"/>
+            <w:proofErr w:type="gramEnd"/>
             <w:r>
               <w:br/>
             </w:r>
@@ -6570,10 +6596,12 @@
           </w:tcPr>
           <w:p>
             <w:proofErr w:type="spellStart"/>
+            <w:proofErr w:type="gramStart"/>
             <w:r>
               <w:t>dateInscription</w:t>
             </w:r>
             <w:proofErr w:type="spellEnd"/>
+            <w:proofErr w:type="gramEnd"/>
             <w:r>
               <w:br/>
             </w:r>
@@ -6634,9 +6662,11 @@
             <w:tcW w:w="9062" w:type="dxa"/>
           </w:tcPr>
           <w:p>
+            <w:proofErr w:type="gramStart"/>
             <w:r>
               <w:t>no</w:t>
             </w:r>
+            <w:proofErr w:type="gramEnd"/>
             <w:r>
               <w:br/>
             </w:r>
@@ -6658,10 +6688,12 @@
           </w:tcPr>
           <w:p>
             <w:proofErr w:type="spellStart"/>
+            <w:proofErr w:type="gramStart"/>
             <w:r>
               <w:t>longueurMaxSerie</w:t>
             </w:r>
             <w:proofErr w:type="spellEnd"/>
+            <w:proofErr w:type="gramEnd"/>
             <w:r>
               <w:br/>
             </w:r>
@@ -6693,10 +6725,12 @@
           </w:tcPr>
           <w:p>
             <w:proofErr w:type="spellStart"/>
+            <w:proofErr w:type="gramStart"/>
             <w:r>
               <w:t>idTournoi</w:t>
             </w:r>
             <w:proofErr w:type="spellEnd"/>
+            <w:proofErr w:type="gramEnd"/>
             <w:r>
               <w:br/>
             </w:r>
@@ -6764,8 +6798,13 @@
             <w:tcW w:w="9062" w:type="dxa"/>
           </w:tcPr>
           <w:p>
-            <w:r>
-              <w:t xml:space="preserve">id </w:t>
+            <w:proofErr w:type="gramStart"/>
+            <w:r>
+              <w:t>id</w:t>
+            </w:r>
+            <w:proofErr w:type="gramEnd"/>
+            <w:r>
+              <w:t xml:space="preserve"> </w:t>
             </w:r>
           </w:p>
           <w:p>
@@ -6823,10 +6862,12 @@
           </w:tcPr>
           <w:p>
             <w:proofErr w:type="spellStart"/>
+            <w:proofErr w:type="gramStart"/>
             <w:r>
               <w:t>noTour</w:t>
             </w:r>
             <w:proofErr w:type="spellEnd"/>
+            <w:proofErr w:type="gramEnd"/>
           </w:p>
           <w:p>
             <w:pPr>
@@ -6856,10 +6897,12 @@
           </w:tcPr>
           <w:p>
             <w:proofErr w:type="spellStart"/>
+            <w:proofErr w:type="gramStart"/>
             <w:r>
               <w:t>idTournoi</w:t>
             </w:r>
             <w:proofErr w:type="spellEnd"/>
+            <w:proofErr w:type="gramEnd"/>
           </w:p>
           <w:p>
             <w:pPr>
@@ -6885,8 +6928,13 @@
             <w:tcW w:w="9062" w:type="dxa"/>
           </w:tcPr>
           <w:p>
-            <w:r>
-              <w:t>acronymeEquipe1</w:t>
+            <w:proofErr w:type="gramStart"/>
+            <w:r>
+              <w:t>acronymeEquipe</w:t>
+            </w:r>
+            <w:proofErr w:type="gramEnd"/>
+            <w:r>
+              <w:t>1</w:t>
             </w:r>
           </w:p>
           <w:p>
@@ -6923,8 +6971,13 @@
             <w:tcW w:w="9062" w:type="dxa"/>
           </w:tcPr>
           <w:p>
-            <w:r>
-              <w:t>acronymeEquipe2</w:t>
+            <w:proofErr w:type="gramStart"/>
+            <w:r>
+              <w:t>acronymeEquipe</w:t>
+            </w:r>
+            <w:proofErr w:type="gramEnd"/>
+            <w:r>
+              <w:t>2</w:t>
             </w:r>
             <w:r>
               <w:br/>
@@ -6993,12 +7046,14 @@
             <w:tcW w:w="9062" w:type="dxa"/>
           </w:tcPr>
           <w:p>
+            <w:proofErr w:type="gramStart"/>
             <w:r>
               <w:t>i</w:t>
             </w:r>
             <w:r>
               <w:t>d</w:t>
             </w:r>
+            <w:proofErr w:type="gramEnd"/>
             <w:r>
               <w:br/>
             </w:r>
@@ -7036,10 +7091,12 @@
           </w:tcPr>
           <w:p>
             <w:proofErr w:type="spellStart"/>
+            <w:proofErr w:type="gramStart"/>
             <w:r>
               <w:t>idSerie</w:t>
             </w:r>
             <w:proofErr w:type="spellEnd"/>
+            <w:proofErr w:type="gramEnd"/>
             <w:r>
               <w:br/>
             </w:r>
@@ -7064,10 +7121,12 @@
           </w:tcPr>
           <w:p>
             <w:proofErr w:type="spellStart"/>
+            <w:proofErr w:type="gramStart"/>
             <w:r>
               <w:t>noTour</w:t>
             </w:r>
             <w:proofErr w:type="spellEnd"/>
+            <w:proofErr w:type="gramEnd"/>
             <w:r>
               <w:br/>
             </w:r>
@@ -7089,10 +7148,12 @@
           </w:tcPr>
           <w:p>
             <w:proofErr w:type="spellStart"/>
+            <w:proofErr w:type="gramStart"/>
             <w:r>
               <w:t>idTournoi</w:t>
             </w:r>
             <w:proofErr w:type="spellEnd"/>
+            <w:proofErr w:type="gramEnd"/>
             <w:r>
               <w:br/>
             </w:r>
@@ -7162,10 +7223,12 @@
           </w:tcPr>
           <w:p>
             <w:proofErr w:type="spellStart"/>
+            <w:proofErr w:type="gramStart"/>
             <w:r>
               <w:t>idJoueur</w:t>
             </w:r>
             <w:proofErr w:type="spellEnd"/>
+            <w:proofErr w:type="gramEnd"/>
           </w:p>
           <w:p>
             <w:pPr>
@@ -7192,10 +7255,12 @@
           </w:tcPr>
           <w:p>
             <w:proofErr w:type="spellStart"/>
+            <w:proofErr w:type="gramStart"/>
             <w:r>
               <w:t>nbButs</w:t>
             </w:r>
             <w:proofErr w:type="spellEnd"/>
+            <w:proofErr w:type="gramEnd"/>
           </w:p>
           <w:p>
             <w:pPr>
@@ -7225,10 +7290,12 @@
           </w:tcPr>
           <w:p>
             <w:proofErr w:type="spellStart"/>
+            <w:proofErr w:type="gramStart"/>
             <w:r>
               <w:t>nbArrets</w:t>
             </w:r>
             <w:proofErr w:type="spellEnd"/>
+            <w:proofErr w:type="gramEnd"/>
             <w:r>
               <w:br/>
             </w:r>
@@ -7250,10 +7317,12 @@
           </w:tcPr>
           <w:p>
             <w:proofErr w:type="spellStart"/>
+            <w:proofErr w:type="gramStart"/>
             <w:r>
               <w:t>idMatch</w:t>
             </w:r>
             <w:proofErr w:type="spellEnd"/>
+            <w:proofErr w:type="gramEnd"/>
             <w:r>
               <w:br/>
             </w:r>
@@ -7278,10 +7347,12 @@
           </w:tcPr>
           <w:p>
             <w:proofErr w:type="spellStart"/>
+            <w:proofErr w:type="gramStart"/>
             <w:r>
               <w:t>idSerie</w:t>
             </w:r>
             <w:proofErr w:type="spellEnd"/>
+            <w:proofErr w:type="gramEnd"/>
             <w:r>
               <w:br/>
             </w:r>
@@ -7303,10 +7374,12 @@
           </w:tcPr>
           <w:p>
             <w:proofErr w:type="spellStart"/>
+            <w:proofErr w:type="gramStart"/>
             <w:r>
               <w:t>noTour</w:t>
             </w:r>
             <w:proofErr w:type="spellEnd"/>
+            <w:proofErr w:type="gramEnd"/>
             <w:r>
               <w:br/>
             </w:r>
@@ -7331,10 +7404,12 @@
           </w:tcPr>
           <w:p>
             <w:proofErr w:type="spellStart"/>
+            <w:proofErr w:type="gramStart"/>
             <w:r>
               <w:t>idTournoi</w:t>
             </w:r>
             <w:proofErr w:type="spellEnd"/>
+            <w:proofErr w:type="gramEnd"/>
             <w:r>
               <w:br/>
             </w:r>
@@ -7395,12 +7470,14 @@
             <w:tcW w:w="9062" w:type="dxa"/>
           </w:tcPr>
           <w:p>
+            <w:proofErr w:type="gramStart"/>
             <w:r>
               <w:t>i</w:t>
             </w:r>
             <w:r>
               <w:t>d</w:t>
             </w:r>
+            <w:proofErr w:type="gramEnd"/>
             <w:r>
               <w:br/>
             </w:r>
@@ -7428,12 +7505,14 @@
             <w:tcW w:w="9062" w:type="dxa"/>
           </w:tcPr>
           <w:p>
+            <w:proofErr w:type="gramStart"/>
             <w:r>
               <w:t>n</w:t>
             </w:r>
             <w:r>
               <w:t>om</w:t>
             </w:r>
+            <w:proofErr w:type="gramEnd"/>
             <w:r>
               <w:br/>
             </w:r>
@@ -7467,6 +7546,7 @@
           </w:tcPr>
           <w:p>
             <w:proofErr w:type="spellStart"/>
+            <w:proofErr w:type="gramStart"/>
             <w:r>
               <w:t>p</w:t>
             </w:r>
@@ -7474,6 +7554,7 @@
               <w:t>renom</w:t>
             </w:r>
             <w:proofErr w:type="spellEnd"/>
+            <w:proofErr w:type="gramEnd"/>
             <w:r>
               <w:br/>
             </w:r>
@@ -7494,12 +7575,14 @@
             <w:tcW w:w="9062" w:type="dxa"/>
           </w:tcPr>
           <w:p>
+            <w:proofErr w:type="gramStart"/>
             <w:r>
               <w:t>e</w:t>
             </w:r>
             <w:r>
               <w:t>mail</w:t>
             </w:r>
+            <w:proofErr w:type="gramEnd"/>
             <w:r>
               <w:br/>
             </w:r>
@@ -7523,12 +7606,14 @@
             <w:tcW w:w="9062" w:type="dxa"/>
           </w:tcPr>
           <w:p>
+            <w:proofErr w:type="gramStart"/>
             <w:r>
               <w:t>p</w:t>
             </w:r>
             <w:r>
               <w:t>seudo</w:t>
             </w:r>
+            <w:proofErr w:type="gramEnd"/>
           </w:p>
           <w:p>
             <w:pPr>
@@ -7555,10 +7640,12 @@
           </w:tcPr>
           <w:p>
             <w:proofErr w:type="spellStart"/>
+            <w:proofErr w:type="gramStart"/>
             <w:r>
               <w:t>dateNaissance</w:t>
             </w:r>
             <w:proofErr w:type="spellEnd"/>
+            <w:proofErr w:type="gramEnd"/>
           </w:p>
           <w:p>
             <w:pPr>
@@ -7624,9 +7711,11 @@
             <w:tcW w:w="9062" w:type="dxa"/>
           </w:tcPr>
           <w:p>
+            <w:proofErr w:type="gramStart"/>
             <w:r>
               <w:t>acronyme</w:t>
             </w:r>
+            <w:proofErr w:type="gramEnd"/>
             <w:r>
               <w:br/>
             </w:r>
@@ -7670,7 +7759,23 @@
                 <w:b w:val="0"/>
                 <w:bCs w:val="0"/>
               </w:rPr>
-              <w:t xml:space="preserve"> 1 et 3 caractère)</w:t>
+              <w:t xml:space="preserve"> 1 et 3 </w:t>
+            </w:r>
+            <w:proofErr w:type="gramStart"/>
+            <w:r>
+              <w:rPr>
+                <w:b w:val="0"/>
+                <w:bCs w:val="0"/>
+              </w:rPr>
+              <w:t>caractère</w:t>
+            </w:r>
+            <w:proofErr w:type="gramEnd"/>
+            <w:r>
+              <w:rPr>
+                <w:b w:val="0"/>
+                <w:bCs w:val="0"/>
+              </w:rPr>
+              <w:t>)</w:t>
             </w:r>
           </w:p>
         </w:tc>
@@ -7682,9 +7787,11 @@
             <w:tcW w:w="9062" w:type="dxa"/>
           </w:tcPr>
           <w:p>
+            <w:proofErr w:type="gramStart"/>
             <w:r>
               <w:t>nom</w:t>
             </w:r>
+            <w:proofErr w:type="gramEnd"/>
           </w:p>
           <w:p>
             <w:pPr>
@@ -7714,10 +7821,12 @@
           </w:tcPr>
           <w:p>
             <w:proofErr w:type="spellStart"/>
+            <w:proofErr w:type="gramStart"/>
             <w:r>
               <w:t>idResponsable</w:t>
             </w:r>
             <w:proofErr w:type="spellEnd"/>
+            <w:proofErr w:type="gramEnd"/>
           </w:p>
           <w:p>
             <w:pPr>
@@ -7828,10 +7937,12 @@
               </w:rPr>
             </w:pPr>
             <w:proofErr w:type="spellStart"/>
+            <w:proofErr w:type="gramStart"/>
             <w:r>
               <w:t>acronymeEquipe</w:t>
             </w:r>
             <w:proofErr w:type="spellEnd"/>
+            <w:proofErr w:type="gramEnd"/>
             <w:r>
               <w:br/>
             </w:r>
@@ -7859,10 +7970,12 @@
               </w:rPr>
             </w:pPr>
             <w:proofErr w:type="spellStart"/>
+            <w:proofErr w:type="gramStart"/>
             <w:r>
               <w:t>idJoueur</w:t>
             </w:r>
             <w:proofErr w:type="spellEnd"/>
+            <w:proofErr w:type="gramEnd"/>
             <w:r>
               <w:br/>
             </w:r>
@@ -7887,10 +8000,12 @@
           </w:tcPr>
           <w:p>
             <w:proofErr w:type="spellStart"/>
+            <w:proofErr w:type="gramStart"/>
             <w:r>
               <w:t>dateHeureArrivée</w:t>
             </w:r>
             <w:proofErr w:type="spellEnd"/>
+            <w:proofErr w:type="gramEnd"/>
           </w:p>
           <w:p>
             <w:pPr>
@@ -7964,6 +8079,7 @@
                 <w:bCs w:val="0"/>
               </w:rPr>
             </w:pPr>
+            <w:proofErr w:type="gramStart"/>
             <w:r>
               <w:rPr>
                 <w:b w:val="0"/>
@@ -7976,7 +8092,15 @@
                 <w:b w:val="0"/>
                 <w:bCs w:val="0"/>
               </w:rPr>
-              <w:t>inon le joueur est/a été accepté dans l’équipe.</w:t>
+              <w:t>inon</w:t>
+            </w:r>
+            <w:proofErr w:type="gramEnd"/>
+            <w:r>
+              <w:rPr>
+                <w:b w:val="0"/>
+                <w:bCs w:val="0"/>
+              </w:rPr>
+              <w:t xml:space="preserve"> le joueur est/a été accepté dans l’équipe.</w:t>
             </w:r>
           </w:p>
         </w:tc>
@@ -7989,10 +8113,12 @@
           </w:tcPr>
           <w:p>
             <w:proofErr w:type="spellStart"/>
+            <w:proofErr w:type="gramStart"/>
             <w:r>
               <w:t>dateHeureDepart</w:t>
             </w:r>
             <w:proofErr w:type="spellEnd"/>
+            <w:proofErr w:type="gramEnd"/>
           </w:p>
           <w:p>
             <w:pPr>
@@ -8302,10 +8428,12 @@
           </w:tcPr>
           <w:p>
             <w:proofErr w:type="spellStart"/>
+            <w:proofErr w:type="gramStart"/>
             <w:r>
               <w:t>pAcronymeParam</w:t>
             </w:r>
             <w:proofErr w:type="spellEnd"/>
+            <w:proofErr w:type="gramEnd"/>
             <w:r>
               <w:t xml:space="preserve"> : </w:t>
             </w:r>
@@ -8419,10 +8547,12 @@
           </w:tcPr>
           <w:p>
             <w:proofErr w:type="spellStart"/>
+            <w:proofErr w:type="gramStart"/>
             <w:r>
               <w:t>pNbEquipeMax</w:t>
             </w:r>
             <w:proofErr w:type="spellEnd"/>
+            <w:proofErr w:type="gramEnd"/>
             <w:r>
               <w:t xml:space="preserve"> : </w:t>
             </w:r>
@@ -8548,10 +8678,12 @@
               </w:rPr>
             </w:pPr>
             <w:proofErr w:type="spellStart"/>
+            <w:proofErr w:type="gramStart"/>
             <w:r>
               <w:t>pAcronymeEquipe</w:t>
             </w:r>
             <w:proofErr w:type="spellEnd"/>
+            <w:proofErr w:type="gramEnd"/>
             <w:r>
               <w:t> : </w:t>
             </w:r>
@@ -8573,10 +8705,12 @@
           </w:tcPr>
           <w:p>
             <w:proofErr w:type="spellStart"/>
+            <w:proofErr w:type="gramStart"/>
             <w:r>
               <w:t>pIdSerie</w:t>
             </w:r>
             <w:proofErr w:type="spellEnd"/>
+            <w:proofErr w:type="gramEnd"/>
             <w:r>
               <w:t xml:space="preserve"> : </w:t>
             </w:r>
@@ -8601,10 +8735,12 @@
           </w:tcPr>
           <w:p>
             <w:proofErr w:type="spellStart"/>
+            <w:proofErr w:type="gramStart"/>
             <w:r>
               <w:t>pNoTour</w:t>
             </w:r>
             <w:proofErr w:type="spellEnd"/>
+            <w:proofErr w:type="gramEnd"/>
             <w:r>
               <w:t xml:space="preserve"> : </w:t>
             </w:r>
@@ -8626,10 +8762,12 @@
           </w:tcPr>
           <w:p>
             <w:proofErr w:type="spellStart"/>
+            <w:proofErr w:type="gramStart"/>
             <w:r>
               <w:t>pIdTournoi</w:t>
             </w:r>
             <w:proofErr w:type="spellEnd"/>
+            <w:proofErr w:type="gramEnd"/>
             <w:r>
               <w:t xml:space="preserve"> : </w:t>
             </w:r>
@@ -8739,10 +8877,12 @@
               </w:rPr>
             </w:pPr>
             <w:proofErr w:type="spellStart"/>
+            <w:proofErr w:type="gramStart"/>
             <w:r>
               <w:t>pIdJoueur</w:t>
             </w:r>
             <w:proofErr w:type="spellEnd"/>
+            <w:proofErr w:type="gramEnd"/>
             <w:r>
               <w:t> : </w:t>
             </w:r>
@@ -8764,10 +8904,12 @@
           </w:tcPr>
           <w:p>
             <w:proofErr w:type="spellStart"/>
+            <w:proofErr w:type="gramStart"/>
             <w:r>
               <w:t>pDate</w:t>
             </w:r>
             <w:proofErr w:type="spellEnd"/>
+            <w:proofErr w:type="gramEnd"/>
             <w:r>
               <w:t xml:space="preserve"> : </w:t>
             </w:r>
@@ -8869,10 +9011,12 @@
               </w:rPr>
             </w:pPr>
             <w:proofErr w:type="spellStart"/>
+            <w:proofErr w:type="gramStart"/>
             <w:r>
               <w:t>pAcronymeEquipe</w:t>
             </w:r>
             <w:proofErr w:type="spellEnd"/>
+            <w:proofErr w:type="gramEnd"/>
             <w:r>
               <w:t> : </w:t>
             </w:r>
@@ -8971,10 +9115,12 @@
               </w:rPr>
             </w:pPr>
             <w:proofErr w:type="spellStart"/>
+            <w:proofErr w:type="gramStart"/>
             <w:r>
               <w:t>pAcronymeEquipe</w:t>
             </w:r>
             <w:proofErr w:type="spellEnd"/>
+            <w:proofErr w:type="gramEnd"/>
             <w:r>
               <w:t> : </w:t>
             </w:r>
@@ -9096,8 +9242,13 @@
                 <w:bCs w:val="0"/>
               </w:rPr>
             </w:pPr>
-            <w:r>
-              <w:t>pAcronymeEquipe1</w:t>
+            <w:proofErr w:type="gramStart"/>
+            <w:r>
+              <w:t>pAcronymeEquipe</w:t>
+            </w:r>
+            <w:proofErr w:type="gramEnd"/>
+            <w:r>
+              <w:t>1</w:t>
             </w:r>
             <w:r>
               <w:t xml:space="preserve"> : </w:t>
@@ -9119,9 +9270,11 @@
             <w:tcW w:w="9062" w:type="dxa"/>
           </w:tcPr>
           <w:p>
+            <w:proofErr w:type="gramStart"/>
             <w:r>
               <w:t>pAcronymeEquipe</w:t>
             </w:r>
+            <w:proofErr w:type="gramEnd"/>
             <w:r>
               <w:t xml:space="preserve">2 : </w:t>
             </w:r>
@@ -9146,10 +9299,12 @@
           </w:tcPr>
           <w:p>
             <w:proofErr w:type="spellStart"/>
+            <w:proofErr w:type="gramStart"/>
             <w:r>
               <w:t>pIdSerie</w:t>
             </w:r>
             <w:proofErr w:type="spellEnd"/>
+            <w:proofErr w:type="gramEnd"/>
             <w:r>
               <w:t xml:space="preserve"> : </w:t>
             </w:r>
@@ -9171,10 +9326,12 @@
           </w:tcPr>
           <w:p>
             <w:proofErr w:type="spellStart"/>
+            <w:proofErr w:type="gramStart"/>
             <w:r>
               <w:t>pNoTour</w:t>
             </w:r>
             <w:proofErr w:type="spellEnd"/>
+            <w:proofErr w:type="gramEnd"/>
             <w:r>
               <w:t xml:space="preserve"> : </w:t>
             </w:r>
@@ -9199,10 +9356,12 @@
           </w:tcPr>
           <w:p>
             <w:proofErr w:type="spellStart"/>
+            <w:proofErr w:type="gramStart"/>
             <w:r>
               <w:t>pIdTournoi</w:t>
             </w:r>
             <w:proofErr w:type="spellEnd"/>
+            <w:proofErr w:type="gramEnd"/>
             <w:r>
               <w:t xml:space="preserve"> : </w:t>
             </w:r>
@@ -9325,10 +9484,12 @@
               </w:rPr>
             </w:pPr>
             <w:proofErr w:type="spellStart"/>
+            <w:proofErr w:type="gramStart"/>
             <w:r>
               <w:t>pIdSerie</w:t>
             </w:r>
             <w:proofErr w:type="spellEnd"/>
+            <w:proofErr w:type="gramEnd"/>
             <w:r>
               <w:t xml:space="preserve"> : </w:t>
             </w:r>
@@ -9350,10 +9511,12 @@
           </w:tcPr>
           <w:p>
             <w:proofErr w:type="spellStart"/>
+            <w:proofErr w:type="gramStart"/>
             <w:r>
               <w:t>pNoTour</w:t>
             </w:r>
             <w:proofErr w:type="spellEnd"/>
+            <w:proofErr w:type="gramEnd"/>
             <w:r>
               <w:t xml:space="preserve"> : </w:t>
             </w:r>
@@ -9378,10 +9541,12 @@
           </w:tcPr>
           <w:p>
             <w:proofErr w:type="spellStart"/>
+            <w:proofErr w:type="gramStart"/>
             <w:r>
               <w:t>pIdTournoi</w:t>
             </w:r>
             <w:proofErr w:type="spellEnd"/>
+            <w:proofErr w:type="gramEnd"/>
             <w:r>
               <w:t xml:space="preserve"> : </w:t>
             </w:r>
@@ -9504,10 +9669,12 @@
               </w:rPr>
             </w:pPr>
             <w:proofErr w:type="spellStart"/>
+            <w:proofErr w:type="gramStart"/>
             <w:r>
               <w:t>pIdMatch</w:t>
             </w:r>
             <w:proofErr w:type="spellEnd"/>
+            <w:proofErr w:type="gramEnd"/>
             <w:r>
               <w:t xml:space="preserve"> : </w:t>
             </w:r>
@@ -9535,10 +9702,12 @@
               </w:rPr>
             </w:pPr>
             <w:proofErr w:type="spellStart"/>
+            <w:proofErr w:type="gramStart"/>
             <w:r>
               <w:t>pIdSerie</w:t>
             </w:r>
             <w:proofErr w:type="spellEnd"/>
+            <w:proofErr w:type="gramEnd"/>
             <w:r>
               <w:t xml:space="preserve"> : </w:t>
             </w:r>
@@ -9563,10 +9732,12 @@
           </w:tcPr>
           <w:p>
             <w:proofErr w:type="spellStart"/>
+            <w:proofErr w:type="gramStart"/>
             <w:r>
               <w:t>pNoTour</w:t>
             </w:r>
             <w:proofErr w:type="spellEnd"/>
+            <w:proofErr w:type="gramEnd"/>
             <w:r>
               <w:t xml:space="preserve"> : </w:t>
             </w:r>
@@ -9588,10 +9759,12 @@
           </w:tcPr>
           <w:p>
             <w:proofErr w:type="spellStart"/>
+            <w:proofErr w:type="gramStart"/>
             <w:r>
               <w:t>pIdTournoi</w:t>
             </w:r>
             <w:proofErr w:type="spellEnd"/>
+            <w:proofErr w:type="gramEnd"/>
             <w:r>
               <w:t xml:space="preserve"> : </w:t>
             </w:r>
@@ -9734,10 +9907,12 @@
           </w:tcPr>
           <w:p>
             <w:proofErr w:type="spellStart"/>
+            <w:proofErr w:type="gramStart"/>
             <w:r>
               <w:t>pIdTournoi</w:t>
             </w:r>
             <w:proofErr w:type="spellEnd"/>
+            <w:proofErr w:type="gramEnd"/>
             <w:r>
               <w:t xml:space="preserve"> : </w:t>
             </w:r>
@@ -9844,10 +10019,12 @@
           </w:tcPr>
           <w:p>
             <w:proofErr w:type="spellStart"/>
+            <w:proofErr w:type="gramStart"/>
             <w:r>
               <w:t>pIdTournoi</w:t>
             </w:r>
             <w:proofErr w:type="spellEnd"/>
+            <w:proofErr w:type="gramEnd"/>
             <w:r>
               <w:t xml:space="preserve"> : </w:t>
             </w:r>
@@ -9961,6 +10138,7 @@
               </w:rPr>
             </w:pPr>
             <w:proofErr w:type="spellStart"/>
+            <w:proofErr w:type="gramStart"/>
             <w:r>
               <w:rPr>
                 <w:lang w:val="en-US"/>
@@ -9975,6 +10153,7 @@
               <w:t>(</w:t>
             </w:r>
             <w:proofErr w:type="spellStart"/>
+            <w:proofErr w:type="gramEnd"/>
             <w:r>
               <w:rPr>
                 <w:lang w:val="en-US"/>
@@ -10099,6 +10278,7 @@
               </w:rPr>
             </w:pPr>
             <w:proofErr w:type="spellStart"/>
+            <w:proofErr w:type="gramStart"/>
             <w:r>
               <w:rPr>
                 <w:lang w:val="en-US"/>
@@ -10119,6 +10299,7 @@
               <w:t>(</w:t>
             </w:r>
             <w:proofErr w:type="spellStart"/>
+            <w:proofErr w:type="gramEnd"/>
             <w:r>
               <w:rPr>
                 <w:lang w:val="en-US"/>
@@ -10237,6 +10418,7 @@
               </w:rPr>
             </w:pPr>
             <w:proofErr w:type="spellStart"/>
+            <w:proofErr w:type="gramStart"/>
             <w:r>
               <w:rPr>
                 <w:lang w:val="en-US"/>
@@ -10257,6 +10439,7 @@
               <w:t>(</w:t>
             </w:r>
             <w:proofErr w:type="spellStart"/>
+            <w:proofErr w:type="gramEnd"/>
             <w:r>
               <w:rPr>
                 <w:lang w:val="en-US"/>
@@ -10344,6 +10527,7 @@
               </w:rPr>
             </w:pPr>
             <w:proofErr w:type="spellStart"/>
+            <w:proofErr w:type="gramStart"/>
             <w:r>
               <w:rPr>
                 <w:lang w:val="fr-FR"/>
@@ -10351,6 +10535,7 @@
               <w:t>pDateHeureFin</w:t>
             </w:r>
             <w:proofErr w:type="spellEnd"/>
+            <w:proofErr w:type="gramEnd"/>
             <w:r>
               <w:t xml:space="preserve"> : </w:t>
             </w:r>
@@ -10389,10 +10574,12 @@
           </w:tcPr>
           <w:p>
             <w:proofErr w:type="spellStart"/>
+            <w:proofErr w:type="gramStart"/>
             <w:r>
               <w:t>pNoTour</w:t>
             </w:r>
             <w:proofErr w:type="spellEnd"/>
+            <w:proofErr w:type="gramEnd"/>
             <w:r>
               <w:t xml:space="preserve"> : </w:t>
             </w:r>
@@ -10489,6 +10676,7 @@
           </w:tcPr>
           <w:p>
             <w:proofErr w:type="spellStart"/>
+            <w:proofErr w:type="gramStart"/>
             <w:r>
               <w:t>pId</w:t>
             </w:r>
@@ -10496,6 +10684,7 @@
               <w:t>Joueur</w:t>
             </w:r>
             <w:proofErr w:type="spellEnd"/>
+            <w:proofErr w:type="gramEnd"/>
             <w:r>
               <w:t xml:space="preserve"> : </w:t>
             </w:r>
@@ -10592,10 +10781,12 @@
           </w:tcPr>
           <w:p>
             <w:proofErr w:type="spellStart"/>
+            <w:proofErr w:type="gramStart"/>
             <w:r>
               <w:t>pAcronymeEquipe</w:t>
             </w:r>
             <w:proofErr w:type="spellEnd"/>
+            <w:proofErr w:type="gramEnd"/>
             <w:r>
               <w:t xml:space="preserve"> : </w:t>
             </w:r>
@@ -10700,10 +10891,12 @@
           </w:tcPr>
           <w:p>
             <w:proofErr w:type="spellStart"/>
+            <w:proofErr w:type="gramStart"/>
             <w:r>
               <w:t>pAcronyme</w:t>
             </w:r>
             <w:proofErr w:type="spellEnd"/>
+            <w:proofErr w:type="gramEnd"/>
             <w:r>
               <w:t xml:space="preserve"> : </w:t>
             </w:r>
@@ -10725,10 +10918,12 @@
           </w:tcPr>
           <w:p>
             <w:proofErr w:type="spellStart"/>
+            <w:proofErr w:type="gramStart"/>
             <w:r>
               <w:t>pIdTournoi</w:t>
             </w:r>
             <w:proofErr w:type="spellEnd"/>
+            <w:proofErr w:type="gramEnd"/>
             <w:r>
               <w:t xml:space="preserve"> : </w:t>
             </w:r>
@@ -10852,10 +11047,12 @@
           </w:tcPr>
           <w:p>
             <w:proofErr w:type="spellStart"/>
+            <w:proofErr w:type="gramStart"/>
             <w:r>
               <w:t>pIdJoueur</w:t>
             </w:r>
             <w:proofErr w:type="spellEnd"/>
+            <w:proofErr w:type="gramEnd"/>
             <w:r>
               <w:t xml:space="preserve"> : </w:t>
             </w:r>
@@ -10877,10 +11074,12 @@
           </w:tcPr>
           <w:p>
             <w:proofErr w:type="spellStart"/>
+            <w:proofErr w:type="gramStart"/>
             <w:r>
               <w:t>pIdSerie</w:t>
             </w:r>
             <w:proofErr w:type="spellEnd"/>
+            <w:proofErr w:type="gramEnd"/>
             <w:r>
               <w:t xml:space="preserve"> : </w:t>
             </w:r>
@@ -10912,10 +11111,12 @@
           </w:tcPr>
           <w:p>
             <w:proofErr w:type="spellStart"/>
+            <w:proofErr w:type="gramStart"/>
             <w:r>
               <w:t>pNoTour</w:t>
             </w:r>
             <w:proofErr w:type="spellEnd"/>
+            <w:proofErr w:type="gramEnd"/>
             <w:r>
               <w:t xml:space="preserve"> : </w:t>
             </w:r>
@@ -10937,10 +11138,12 @@
           </w:tcPr>
           <w:p>
             <w:proofErr w:type="spellStart"/>
+            <w:proofErr w:type="gramStart"/>
             <w:r>
               <w:t>pIdTournoi</w:t>
             </w:r>
             <w:proofErr w:type="spellEnd"/>
+            <w:proofErr w:type="gramEnd"/>
             <w:r>
               <w:t xml:space="preserve"> : </w:t>
             </w:r>
@@ -11075,10 +11278,12 @@
           </w:tcPr>
           <w:p>
             <w:proofErr w:type="spellStart"/>
+            <w:proofErr w:type="gramStart"/>
             <w:r>
               <w:t>pLongueurSerie</w:t>
             </w:r>
             <w:proofErr w:type="spellEnd"/>
+            <w:proofErr w:type="gramEnd"/>
             <w:r>
               <w:t xml:space="preserve"> : </w:t>
             </w:r>
@@ -11179,8 +11384,13 @@
             <w:tcW w:w="9062" w:type="dxa"/>
           </w:tcPr>
           <w:p>
-            <w:r>
-              <w:t>pAcronymeEquipe1</w:t>
+            <w:proofErr w:type="gramStart"/>
+            <w:r>
+              <w:t>pAcronymeEquipe</w:t>
+            </w:r>
+            <w:proofErr w:type="gramEnd"/>
+            <w:r>
+              <w:t>1</w:t>
             </w:r>
             <w:r>
               <w:t> : Nom d’une équipe</w:t>
@@ -11202,9 +11412,11 @@
             <w:tcW w:w="9062" w:type="dxa"/>
           </w:tcPr>
           <w:p>
+            <w:proofErr w:type="gramStart"/>
             <w:r>
               <w:t>pAcronymeEquipe</w:t>
             </w:r>
+            <w:proofErr w:type="gramEnd"/>
             <w:r>
               <w:t>2 : Nom d’une équipe.</w:t>
             </w:r>
@@ -11268,10 +11480,12 @@
           </w:tcPr>
           <w:p>
             <w:proofErr w:type="spellStart"/>
+            <w:proofErr w:type="gramStart"/>
             <w:r>
               <w:t>verifierSeedingIncorrect</w:t>
             </w:r>
             <w:proofErr w:type="spellEnd"/>
+            <w:proofErr w:type="gramEnd"/>
             <w:r>
               <w:t xml:space="preserve"> </w:t>
             </w:r>
@@ -11315,8 +11529,13 @@
             <w:tcW w:w="9062" w:type="dxa"/>
           </w:tcPr>
           <w:p>
-            <w:r>
-              <w:t>pAcronymeEquipe1</w:t>
+            <w:proofErr w:type="gramStart"/>
+            <w:r>
+              <w:t>pAcronymeEquipe</w:t>
+            </w:r>
+            <w:proofErr w:type="gramEnd"/>
+            <w:r>
+              <w:t>1</w:t>
             </w:r>
             <w:r>
               <w:t xml:space="preserve"> : </w:t>
@@ -11341,9 +11560,11 @@
             <w:tcW w:w="9062" w:type="dxa"/>
           </w:tcPr>
           <w:p>
+            <w:proofErr w:type="gramStart"/>
             <w:r>
               <w:t>pAcronymeEquipe</w:t>
             </w:r>
+            <w:proofErr w:type="gramEnd"/>
             <w:r>
               <w:t xml:space="preserve">2 : </w:t>
             </w:r>
@@ -11368,10 +11589,12 @@
           </w:tcPr>
           <w:p>
             <w:proofErr w:type="spellStart"/>
+            <w:proofErr w:type="gramStart"/>
             <w:r>
               <w:t>pIdSerie</w:t>
             </w:r>
             <w:proofErr w:type="spellEnd"/>
+            <w:proofErr w:type="gramEnd"/>
             <w:r>
               <w:t xml:space="preserve"> : </w:t>
             </w:r>
@@ -11400,10 +11623,12 @@
           </w:tcPr>
           <w:p>
             <w:proofErr w:type="spellStart"/>
+            <w:proofErr w:type="gramStart"/>
             <w:r>
               <w:t>pNoTour</w:t>
             </w:r>
             <w:proofErr w:type="spellEnd"/>
+            <w:proofErr w:type="gramEnd"/>
             <w:r>
               <w:t xml:space="preserve"> : </w:t>
             </w:r>
@@ -11428,10 +11653,12 @@
           </w:tcPr>
           <w:p>
             <w:proofErr w:type="spellStart"/>
+            <w:proofErr w:type="gramStart"/>
             <w:r>
               <w:t>pIdTournoi</w:t>
             </w:r>
             <w:proofErr w:type="spellEnd"/>
+            <w:proofErr w:type="gramEnd"/>
             <w:r>
               <w:t xml:space="preserve"> : </w:t>
             </w:r>
@@ -11563,10 +11790,12 @@
           </w:tcPr>
           <w:p>
             <w:proofErr w:type="spellStart"/>
+            <w:proofErr w:type="gramStart"/>
             <w:r>
               <w:t>pIdTournoi</w:t>
             </w:r>
             <w:proofErr w:type="spellEnd"/>
+            <w:proofErr w:type="gramEnd"/>
             <w:r>
               <w:t> :</w:t>
             </w:r>
@@ -11645,6 +11874,7 @@
               </w:rPr>
             </w:pPr>
             <w:proofErr w:type="spellStart"/>
+            <w:proofErr w:type="gramStart"/>
             <w:r>
               <w:rPr>
                 <w:lang w:val="en-US"/>
@@ -11659,6 +11889,7 @@
               <w:t>(</w:t>
             </w:r>
             <w:proofErr w:type="spellStart"/>
+            <w:proofErr w:type="gramEnd"/>
             <w:r>
               <w:rPr>
                 <w:lang w:val="en-US"/>
@@ -11827,6 +12058,7 @@
               </w:rPr>
             </w:pPr>
             <w:proofErr w:type="spellStart"/>
+            <w:proofErr w:type="gramStart"/>
             <w:r>
               <w:rPr>
                 <w:lang w:val="en-US"/>
@@ -11841,6 +12073,7 @@
               <w:t>(</w:t>
             </w:r>
             <w:proofErr w:type="spellStart"/>
+            <w:proofErr w:type="gramEnd"/>
             <w:r>
               <w:rPr>
                 <w:lang w:val="en-US"/>
@@ -12028,10 +12261,12 @@
               </w:rPr>
             </w:pPr>
             <w:proofErr w:type="spellStart"/>
+            <w:proofErr w:type="gramStart"/>
             <w:r>
               <w:t>tenterPromotion</w:t>
             </w:r>
             <w:proofErr w:type="spellEnd"/>
+            <w:proofErr w:type="gramEnd"/>
             <w:r>
               <w:rPr>
                 <w:lang w:val="en-US"/>
@@ -12157,10 +12392,12 @@
           </w:tcPr>
           <w:p>
             <w:proofErr w:type="spellStart"/>
+            <w:proofErr w:type="gramStart"/>
             <w:r>
               <w:t>pIdSerie</w:t>
             </w:r>
             <w:proofErr w:type="spellEnd"/>
+            <w:proofErr w:type="gramEnd"/>
             <w:r>
               <w:t xml:space="preserve"> : </w:t>
             </w:r>
@@ -12192,10 +12429,12 @@
           </w:tcPr>
           <w:p>
             <w:proofErr w:type="spellStart"/>
+            <w:proofErr w:type="gramStart"/>
             <w:r>
               <w:t>pNoTour</w:t>
             </w:r>
             <w:proofErr w:type="spellEnd"/>
+            <w:proofErr w:type="gramEnd"/>
             <w:r>
               <w:t xml:space="preserve"> : </w:t>
             </w:r>
@@ -12224,10 +12463,12 @@
           </w:tcPr>
           <w:p>
             <w:proofErr w:type="spellStart"/>
+            <w:proofErr w:type="gramStart"/>
             <w:r>
               <w:t>pIdTournoi</w:t>
             </w:r>
             <w:proofErr w:type="spellEnd"/>
+            <w:proofErr w:type="gramEnd"/>
             <w:r>
               <w:t> :</w:t>
             </w:r>
@@ -12273,6 +12514,7 @@
               </w:rPr>
             </w:pPr>
             <w:proofErr w:type="spellStart"/>
+            <w:proofErr w:type="gramStart"/>
             <w:r>
               <w:rPr>
                 <w:lang w:val="en-US"/>
@@ -12287,6 +12529,7 @@
               <w:t>(</w:t>
             </w:r>
             <w:proofErr w:type="spellStart"/>
+            <w:proofErr w:type="gramEnd"/>
             <w:r>
               <w:rPr>
                 <w:lang w:val="en-US"/>
@@ -12496,10 +12739,12 @@
           </w:tcPr>
           <w:p>
             <w:proofErr w:type="spellStart"/>
+            <w:proofErr w:type="gramStart"/>
             <w:r>
               <w:t>pAcronymeEquipe</w:t>
             </w:r>
             <w:proofErr w:type="spellEnd"/>
+            <w:proofErr w:type="gramEnd"/>
             <w:r>
               <w:t> : </w:t>
             </w:r>
@@ -12521,10 +12766,12 @@
           </w:tcPr>
           <w:p>
             <w:proofErr w:type="spellStart"/>
+            <w:proofErr w:type="gramStart"/>
             <w:r>
               <w:t>pIdTournoi</w:t>
             </w:r>
             <w:proofErr w:type="spellEnd"/>
+            <w:proofErr w:type="gramEnd"/>
             <w:r>
               <w:t> :</w:t>
             </w:r>
@@ -12657,8 +12904,13 @@
           </w:tcPr>
           <w:p>
             <w:proofErr w:type="spellStart"/>
-            <w:r>
-              <w:t>annuler_tournoi</w:t>
+            <w:proofErr w:type="gramStart"/>
+            <w:r>
+              <w:t>annuler</w:t>
+            </w:r>
+            <w:proofErr w:type="gramEnd"/>
+            <w:r>
+              <w:t>_tournoi</w:t>
             </w:r>
             <w:proofErr w:type="spellEnd"/>
           </w:p>
@@ -12772,8 +13024,13 @@
           </w:tcPr>
           <w:p>
             <w:proofErr w:type="spellStart"/>
-            <w:r>
-              <w:t>supprimer_tournoi_annule</w:t>
+            <w:proofErr w:type="gramStart"/>
+            <w:r>
+              <w:t>supprimer</w:t>
+            </w:r>
+            <w:proofErr w:type="gramEnd"/>
+            <w:r>
+              <w:t>_tournoi_annule</w:t>
             </w:r>
             <w:proofErr w:type="spellEnd"/>
           </w:p>
@@ -12948,7 +13205,21 @@
         <w:rPr>
           <w:u w:val="single"/>
         </w:rPr>
-        <w:t>Le nombre d’équipe d’un tournoi = 2^x ou x &lt;- [1, 2 .. 8]</w:t>
+        <w:t>Le nombre d’équipe d’un tournoi = 2^x ou x &lt;- [1, 2</w:t>
+      </w:r>
+      <w:proofErr w:type="gramStart"/>
+      <w:r>
+        <w:rPr>
+          <w:u w:val="single"/>
+        </w:rPr>
+        <w:t xml:space="preserve"> ..</w:t>
+      </w:r>
+      <w:proofErr w:type="gramEnd"/>
+      <w:r>
+        <w:rPr>
+          <w:u w:val="single"/>
+        </w:rPr>
+        <w:t xml:space="preserve"> 8]</w:t>
       </w:r>
     </w:p>
     <w:p>
@@ -13068,7 +13339,14 @@
         <w:rPr>
           <w:u w:val="single"/>
         </w:rPr>
-        <w:t xml:space="preserve">Le champ  </w:t>
+        <w:t xml:space="preserve">Le </w:t>
+      </w:r>
+      <w:proofErr w:type="gramStart"/>
+      <w:r>
+        <w:rPr>
+          <w:u w:val="single"/>
+        </w:rPr>
+        <w:t xml:space="preserve">champ  </w:t>
       </w:r>
       <w:proofErr w:type="spellStart"/>
       <w:r>
@@ -13078,6 +13356,7 @@
         <w:t>dateHeureDebut</w:t>
       </w:r>
       <w:proofErr w:type="spellEnd"/>
+      <w:proofErr w:type="gramEnd"/>
       <w:r>
         <w:rPr>
           <w:u w:val="single"/>
@@ -13937,11 +14216,19 @@
           <w:u w:val="single"/>
         </w:rPr>
       </w:pPr>
+      <w:proofErr w:type="gramStart"/>
       <w:r>
         <w:rPr>
           <w:u w:val="single"/>
         </w:rPr>
-        <w:t>L’email doit être unique</w:t>
+        <w:t>L’email</w:t>
+      </w:r>
+      <w:proofErr w:type="gramEnd"/>
+      <w:r>
+        <w:rPr>
+          <w:u w:val="single"/>
+        </w:rPr>
+        <w:t xml:space="preserve"> doit être unique</w:t>
       </w:r>
     </w:p>
     <w:p>
@@ -14666,8 +14953,13 @@
       </w:pPr>
       <w:r>
         <w:lastRenderedPageBreak/>
-        <w:t>Une expression régulière a été mise en place pour vérifier le format de l’adresse mail</w:t>
-      </w:r>
+        <w:t xml:space="preserve">Une expression régulière a été mise en place pour vérifier le format de l’adresse </w:t>
+      </w:r>
+      <w:proofErr w:type="gramStart"/>
+      <w:r>
+        <w:t>mail</w:t>
+      </w:r>
+      <w:proofErr w:type="gramEnd"/>
       <w:r>
         <w:t>.</w:t>
       </w:r>
@@ -14996,27 +15288,14 @@
       <w:r>
         <w:t xml:space="preserve">Figure </w:t>
       </w:r>
-      <w:r>
-        <w:fldChar w:fldCharType="begin"/>
-      </w:r>
-      <w:r>
-        <w:instrText xml:space="preserve"> SEQ Figure \* ARABIC </w:instrText>
-      </w:r>
-      <w:r>
-        <w:fldChar w:fldCharType="separate"/>
-      </w:r>
-      <w:r>
-        <w:rPr>
-          <w:noProof/>
-        </w:rPr>
-        <w:t>3</w:t>
-      </w:r>
-      <w:r>
-        <w:rPr>
-          <w:noProof/>
-        </w:rPr>
-        <w:fldChar w:fldCharType="end"/>
-      </w:r>
+      <w:fldSimple w:instr=" SEQ Figure \* ARABIC ">
+        <w:r>
+          <w:rPr>
+            <w:noProof/>
+          </w:rPr>
+          <w:t>3</w:t>
+        </w:r>
+      </w:fldSimple>
       <w:r>
         <w:t>Progression dans un arbre de tournoi.</w:t>
       </w:r>
@@ -15071,27 +15350,14 @@
         <w:lang w:val="en-GB"/>
       </w:rPr>
     </w:pPr>
-    <w:r>
-      <w:fldChar w:fldCharType="begin"/>
-    </w:r>
-    <w:r>
-      <w:instrText xml:space="preserve"> DATE   \* MERGEFORMAT </w:instrText>
-    </w:r>
-    <w:r>
-      <w:fldChar w:fldCharType="separate"/>
-    </w:r>
-    <w:r>
-      <w:rPr>
-        <w:noProof/>
-      </w:rPr>
-      <w:t>13.01.2021</w:t>
-    </w:r>
-    <w:r>
-      <w:rPr>
-        <w:noProof/>
-      </w:rPr>
-      <w:fldChar w:fldCharType="end"/>
-    </w:r>
+    <w:fldSimple w:instr=" DATE   \* MERGEFORMAT ">
+      <w:r>
+        <w:rPr>
+          <w:noProof/>
+        </w:rPr>
+        <w:t>15.01.2021</w:t>
+      </w:r>
+    </w:fldSimple>
     <w:r>
       <w:ptab w:relativeTo="margin" w:alignment="center" w:leader="none"/>
     </w:r>
@@ -15265,21 +15531,11 @@
     <w:r>
       <w:ptab w:relativeTo="margin" w:alignment="right" w:leader="none"/>
     </w:r>
-    <w:r>
-      <w:fldChar w:fldCharType="begin"/>
-    </w:r>
-    <w:r>
-      <w:instrText xml:space="preserve"> TITLE   \* MERGEFORMAT </w:instrText>
-    </w:r>
-    <w:r>
-      <w:fldChar w:fldCharType="separate"/>
-    </w:r>
-    <w:r>
-      <w:t>Gestion de tournois</w:t>
-    </w:r>
-    <w:r>
-      <w:fldChar w:fldCharType="end"/>
-    </w:r>
+    <w:fldSimple w:instr=" TITLE   \* MERGEFORMAT ">
+      <w:r>
+        <w:t>Gestion de tournois</w:t>
+      </w:r>
+    </w:fldSimple>
     <w:r>
       <w:t xml:space="preserve"> Rocket League</w:t>
     </w:r>
@@ -20502,6 +20758,7 @@
     <w:rsid w:val="00164A2E"/>
     <w:rsid w:val="0018594E"/>
     <w:rsid w:val="00191DE2"/>
+    <w:rsid w:val="0021437A"/>
     <w:rsid w:val="002F57D4"/>
     <w:rsid w:val="00346A5A"/>
     <w:rsid w:val="003D3D1B"/>

</xml_diff>

<commit_message>
Mise en place verificationMontant argent >= 0
</commit_message>
<xml_diff>
--- a/Documentation.docx
+++ b/Documentation.docx
@@ -3264,14 +3264,27 @@
       <w:r>
         <w:t xml:space="preserve">Figure </w:t>
       </w:r>
-      <w:fldSimple w:instr=" SEQ Figure \* ARABIC ">
-        <w:r>
-          <w:rPr>
-            <w:noProof/>
-          </w:rPr>
-          <w:t>1</w:t>
-        </w:r>
-      </w:fldSimple>
+      <w:r>
+        <w:fldChar w:fldCharType="begin"/>
+      </w:r>
+      <w:r>
+        <w:instrText xml:space="preserve"> SEQ Figure \* ARABIC </w:instrText>
+      </w:r>
+      <w:r>
+        <w:fldChar w:fldCharType="separate"/>
+      </w:r>
+      <w:r>
+        <w:rPr>
+          <w:noProof/>
+        </w:rPr>
+        <w:t>1</w:t>
+      </w:r>
+      <w:r>
+        <w:rPr>
+          <w:noProof/>
+        </w:rPr>
+        <w:fldChar w:fldCharType="end"/>
+      </w:r>
       <w:r>
         <w:t xml:space="preserve">: </w:t>
       </w:r>
@@ -3362,14 +3375,27 @@
       <w:r>
         <w:t xml:space="preserve">Figure </w:t>
       </w:r>
-      <w:fldSimple w:instr=" SEQ Figure \* ARABIC ">
-        <w:r>
-          <w:rPr>
-            <w:noProof/>
-          </w:rPr>
-          <w:t>2</w:t>
-        </w:r>
-      </w:fldSimple>
+      <w:r>
+        <w:fldChar w:fldCharType="begin"/>
+      </w:r>
+      <w:r>
+        <w:instrText xml:space="preserve"> SEQ Figure \* ARABIC </w:instrText>
+      </w:r>
+      <w:r>
+        <w:fldChar w:fldCharType="separate"/>
+      </w:r>
+      <w:r>
+        <w:rPr>
+          <w:noProof/>
+        </w:rPr>
+        <w:t>2</w:t>
+      </w:r>
+      <w:r>
+        <w:rPr>
+          <w:noProof/>
+        </w:rPr>
+        <w:fldChar w:fldCharType="end"/>
+      </w:r>
       <w:r>
         <w:t xml:space="preserve"> Généré avec </w:t>
       </w:r>
@@ -3905,13 +3931,8 @@
         <w:ind w:left="714" w:hanging="357"/>
       </w:pPr>
       <w:r>
-        <w:t xml:space="preserve">Adresse </w:t>
-      </w:r>
-      <w:proofErr w:type="gramStart"/>
-      <w:r>
-        <w:t>mail</w:t>
-      </w:r>
-      <w:proofErr w:type="gramEnd"/>
+        <w:t>Adresse mail</w:t>
+      </w:r>
     </w:p>
     <w:p>
       <w:pPr>
@@ -4638,15 +4659,7 @@
         <w:spacing w:after="120"/>
       </w:pPr>
       <w:r>
-        <w:t xml:space="preserve">La date de fin du tournoi ne sert pas à indiquer quand le tournoi doit se terminer mais quand il s’est terminé. De ce fait, à la création du tournoi, </w:t>
-      </w:r>
-      <w:proofErr w:type="spellStart"/>
-      <w:r>
-        <w:t>dateFin</w:t>
-      </w:r>
-      <w:proofErr w:type="spellEnd"/>
-      <w:r>
-        <w:t xml:space="preserve"> sera nulle et sera automatiquement mise à la date courante quand la finale sera terminée.</w:t>
+        <w:t>La date de fin du tournoi ne sert pas à indiquer quand le tournoi doit se terminer mais quand il s’est terminé. De ce fait, à la création du tournoi, dateFin sera nulle et sera automatiquement mise à la date courante quand la finale sera terminée.</w:t>
       </w:r>
     </w:p>
     <w:p>
@@ -4851,37 +4864,20 @@
           <w:bCs/>
         </w:rPr>
       </w:pPr>
-      <w:proofErr w:type="spellStart"/>
       <w:r>
         <w:rPr>
           <w:b/>
           <w:bCs/>
         </w:rPr>
-        <w:t>Serie</w:t>
-      </w:r>
-      <w:proofErr w:type="spellEnd"/>
-      <w:r>
-        <w:rPr>
-          <w:b/>
-          <w:bCs/>
-        </w:rPr>
-        <w:t xml:space="preserve"> Equipe</w:t>
-      </w:r>
-    </w:p>
-    <w:p>
-      <w:pPr>
-        <w:spacing w:after="120"/>
-      </w:pPr>
-      <w:r>
-        <w:t xml:space="preserve">Nous avons conservé ce lien bien qu’il crée une boucle entre </w:t>
-      </w:r>
-      <w:proofErr w:type="spellStart"/>
-      <w:r>
-        <w:t>Serie</w:t>
-      </w:r>
-      <w:proofErr w:type="spellEnd"/>
-      <w:r>
-        <w:t>, Match Joueur et Equipe afin de pouvoir vérifier plus facilement si la participation d’un joueur à un match est légale.</w:t>
+        <w:t>Serie Equipe</w:t>
+      </w:r>
+    </w:p>
+    <w:p>
+      <w:pPr>
+        <w:spacing w:after="120"/>
+      </w:pPr>
+      <w:r>
+        <w:t>Nous avons conservé ce lien bien qu’il crée une boucle entre Serie, Match Joueur et Equipe afin de pouvoir vérifier plus facilement si la participation d’un joueur à un match est légale.</w:t>
       </w:r>
     </w:p>
     <w:p>
@@ -5088,7 +5084,6 @@
       </w:r>
       <w:bookmarkEnd w:id="13"/>
     </w:p>
-    <w:p/>
     <w:p>
       <w:pPr>
         <w:sectPr>
@@ -5148,15 +5143,7 @@
         <w:t>Le</w:t>
       </w:r>
       <w:r>
-        <w:t xml:space="preserve"> nombre d’équipe d’un tournoi = 2^x ou x &lt;- [1, 2</w:t>
-      </w:r>
-      <w:proofErr w:type="gramStart"/>
-      <w:r>
-        <w:t xml:space="preserve"> ..</w:t>
-      </w:r>
-      <w:proofErr w:type="gramEnd"/>
-      <w:r>
-        <w:t xml:space="preserve"> 8].</w:t>
+        <w:t xml:space="preserve"> nombre d’équipe d’un tournoi = 2^x ou x &lt;- [1, 2 .. 8].</w:t>
       </w:r>
     </w:p>
     <w:p>
@@ -5171,8 +5158,6 @@
         </w:tabs>
         <w:spacing w:after="120"/>
       </w:pPr>
-      <w:proofErr w:type="spellStart"/>
-      <w:proofErr w:type="gramStart"/>
       <w:r>
         <w:t>date</w:t>
       </w:r>
@@ -5180,12 +5165,7 @@
         <w:t>Heure</w:t>
       </w:r>
       <w:r>
-        <w:t>Debut</w:t>
-      </w:r>
-      <w:proofErr w:type="spellEnd"/>
-      <w:proofErr w:type="gramEnd"/>
-      <w:r>
-        <w:t xml:space="preserve"> est </w:t>
+        <w:t xml:space="preserve">Debut est </w:t>
       </w:r>
       <w:r>
         <w:t xml:space="preserve">strictement </w:t>
@@ -5197,21 +5177,13 @@
         <w:t xml:space="preserve"> que</w:t>
       </w:r>
       <w:r>
-        <w:t xml:space="preserve"> </w:t>
-      </w:r>
-      <w:proofErr w:type="spellStart"/>
-      <w:r>
-        <w:t>date</w:t>
+        <w:t xml:space="preserve"> date</w:t>
       </w:r>
       <w:r>
         <w:t>Heure</w:t>
       </w:r>
       <w:r>
-        <w:t>Fin</w:t>
-      </w:r>
-      <w:proofErr w:type="spellEnd"/>
-      <w:r>
-        <w:t>.</w:t>
+        <w:t>Fin.</w:t>
       </w:r>
     </w:p>
     <w:p>
@@ -5226,8 +5198,6 @@
         </w:tabs>
         <w:spacing w:after="120"/>
       </w:pPr>
-      <w:proofErr w:type="spellStart"/>
-      <w:proofErr w:type="gramStart"/>
       <w:r>
         <w:t>d</w:t>
       </w:r>
@@ -5238,12 +5208,7 @@
         <w:t>Heure</w:t>
       </w:r>
       <w:r>
-        <w:t>Debut</w:t>
-      </w:r>
-      <w:proofErr w:type="spellEnd"/>
-      <w:proofErr w:type="gramEnd"/>
-      <w:r>
-        <w:t xml:space="preserve"> </w:t>
+        <w:t xml:space="preserve">Debut </w:t>
       </w:r>
       <w:r>
         <w:t>est strictement plus grande que la date</w:t>
@@ -5263,7 +5228,6 @@
           <w:bCs/>
         </w:rPr>
       </w:pPr>
-      <w:proofErr w:type="spellStart"/>
       <w:r>
         <w:rPr>
           <w:b/>
@@ -5285,7 +5249,6 @@
         </w:rPr>
         <w:t>Equipe</w:t>
       </w:r>
-      <w:proofErr w:type="spellEnd"/>
     </w:p>
     <w:p>
       <w:pPr>
@@ -5300,15 +5263,7 @@
         <w:spacing w:after="120"/>
       </w:pPr>
       <w:r>
-        <w:t xml:space="preserve">La date d’inscription d’une équipe est plus vieille que la </w:t>
-      </w:r>
-      <w:proofErr w:type="spellStart"/>
-      <w:r>
-        <w:t>dateDebut</w:t>
-      </w:r>
-      <w:proofErr w:type="spellEnd"/>
-      <w:r>
-        <w:t xml:space="preserve"> du tournoi.</w:t>
+        <w:t>La date d’inscription d’une équipe est plus vieille que la dateDebut du tournoi.</w:t>
       </w:r>
     </w:p>
     <w:p>
@@ -5333,15 +5288,7 @@
         <w:spacing w:after="120"/>
       </w:pPr>
       <w:r>
-        <w:t xml:space="preserve">Le champ </w:t>
-      </w:r>
-      <w:proofErr w:type="spellStart"/>
-      <w:r>
-        <w:t>longueurMaxSerie</w:t>
-      </w:r>
-      <w:proofErr w:type="spellEnd"/>
-      <w:r>
-        <w:t xml:space="preserve"> = [</w:t>
+        <w:t>Le champ longueurMaxSerie = [</w:t>
       </w:r>
       <w:r>
         <w:t>1,</w:t>
@@ -5354,7 +5301,6 @@
       <w:pPr>
         <w:spacing w:after="120"/>
       </w:pPr>
-      <w:proofErr w:type="spellStart"/>
       <w:r>
         <w:rPr>
           <w:b/>
@@ -5376,7 +5322,6 @@
         </w:rPr>
         <w:t>rie</w:t>
       </w:r>
-      <w:proofErr w:type="spellEnd"/>
     </w:p>
     <w:p>
       <w:pPr>
@@ -5616,13 +5561,8 @@
         </w:numPr>
         <w:spacing w:after="120"/>
       </w:pPr>
-      <w:proofErr w:type="gramStart"/>
-      <w:r>
-        <w:t>L’email</w:t>
-      </w:r>
-      <w:proofErr w:type="gramEnd"/>
-      <w:r>
-        <w:t xml:space="preserve"> doit être unique</w:t>
+      <w:r>
+        <w:t>L’email doit être unique</w:t>
       </w:r>
     </w:p>
     <w:p>
@@ -5636,7 +5576,6 @@
           <w:bCs/>
         </w:rPr>
       </w:pPr>
-      <w:proofErr w:type="spellStart"/>
       <w:r>
         <w:rPr>
           <w:b/>
@@ -5644,7 +5583,6 @@
         </w:rPr>
         <w:t>Equipe_Joueur</w:t>
       </w:r>
-      <w:proofErr w:type="spellEnd"/>
     </w:p>
     <w:p>
       <w:pPr>
@@ -5661,7 +5599,6 @@
       <w:r>
         <w:t xml:space="preserve">Le champ </w:t>
       </w:r>
-      <w:proofErr w:type="spellStart"/>
       <w:r>
         <w:t>date</w:t>
       </w:r>
@@ -5669,25 +5606,13 @@
         <w:t>Heure</w:t>
       </w:r>
       <w:r>
-        <w:t>Arrivee</w:t>
-      </w:r>
-      <w:proofErr w:type="spellEnd"/>
-      <w:r>
-        <w:t xml:space="preserve"> est forcément plus petite que </w:t>
-      </w:r>
-      <w:proofErr w:type="spellStart"/>
-      <w:r>
-        <w:t>date</w:t>
+        <w:t>Arrivee est forcément plus petite que date</w:t>
       </w:r>
       <w:r>
         <w:t>Heure</w:t>
       </w:r>
       <w:r>
-        <w:t>Depart</w:t>
-      </w:r>
-      <w:proofErr w:type="spellEnd"/>
-      <w:r>
-        <w:t>.</w:t>
+        <w:t>Depart.</w:t>
       </w:r>
     </w:p>
     <w:p>
@@ -5717,7 +5642,6 @@
           <w:bCs/>
         </w:rPr>
       </w:pPr>
-      <w:proofErr w:type="spellStart"/>
       <w:r>
         <w:rPr>
           <w:b/>
@@ -5725,7 +5649,6 @@
         </w:rPr>
         <w:t>Match_Joueur</w:t>
       </w:r>
-      <w:proofErr w:type="spellEnd"/>
     </w:p>
     <w:p>
       <w:pPr>
@@ -5882,11 +5805,9 @@
             <w:tcW w:w="9062" w:type="dxa"/>
           </w:tcPr>
           <w:p>
-            <w:proofErr w:type="gramStart"/>
             <w:r>
               <w:t>id</w:t>
             </w:r>
-            <w:proofErr w:type="gramEnd"/>
             <w:r>
               <w:br/>
             </w:r>
@@ -5910,29 +5831,18 @@
             <w:tcW w:w="9062" w:type="dxa"/>
           </w:tcPr>
           <w:p>
-            <w:proofErr w:type="gramStart"/>
             <w:r>
               <w:t>nom</w:t>
             </w:r>
-            <w:proofErr w:type="gramEnd"/>
             <w:r>
               <w:br/>
             </w:r>
-            <w:proofErr w:type="spellStart"/>
-            <w:r>
-              <w:rPr>
-                <w:b w:val="0"/>
-                <w:bCs w:val="0"/>
-              </w:rPr>
-              <w:t>Nom</w:t>
-            </w:r>
-            <w:proofErr w:type="spellEnd"/>
-            <w:r>
-              <w:rPr>
-                <w:b w:val="0"/>
-                <w:bCs w:val="0"/>
-              </w:rPr>
-              <w:t xml:space="preserve"> de l’objet.</w:t>
+            <w:r>
+              <w:rPr>
+                <w:b w:val="0"/>
+                <w:bCs w:val="0"/>
+              </w:rPr>
+              <w:t>Nom de l’objet.</w:t>
             </w:r>
           </w:p>
         </w:tc>
@@ -5958,11 +5868,9 @@
             <w:tcW w:w="9062" w:type="dxa"/>
           </w:tcPr>
           <w:p>
-            <w:proofErr w:type="spellStart"/>
             <w:r>
               <w:t>Prix_Objet</w:t>
             </w:r>
-            <w:proofErr w:type="spellEnd"/>
             <w:r>
               <w:br/>
             </w:r>
@@ -5986,13 +5894,9 @@
             <w:tcW w:w="9062" w:type="dxa"/>
           </w:tcPr>
           <w:p>
-            <w:proofErr w:type="spellStart"/>
-            <w:proofErr w:type="gramStart"/>
             <w:r>
               <w:t>idPrix</w:t>
             </w:r>
-            <w:proofErr w:type="spellEnd"/>
-            <w:proofErr w:type="gramEnd"/>
             <w:r>
               <w:br/>
             </w:r>
@@ -6013,13 +5917,9 @@
             <w:tcW w:w="9062" w:type="dxa"/>
           </w:tcPr>
           <w:p>
-            <w:proofErr w:type="spellStart"/>
-            <w:proofErr w:type="gramStart"/>
             <w:r>
               <w:t>idObjet</w:t>
             </w:r>
-            <w:proofErr w:type="spellEnd"/>
-            <w:proofErr w:type="gramEnd"/>
             <w:r>
               <w:br/>
             </w:r>
@@ -6028,23 +5928,7 @@
                 <w:b w:val="0"/>
                 <w:bCs w:val="0"/>
               </w:rPr>
-              <w:t xml:space="preserve">Identifiant de </w:t>
-            </w:r>
-            <w:proofErr w:type="spellStart"/>
-            <w:r>
-              <w:rPr>
-                <w:b w:val="0"/>
-                <w:bCs w:val="0"/>
-              </w:rPr>
-              <w:t>l’object</w:t>
-            </w:r>
-            <w:proofErr w:type="spellEnd"/>
-            <w:r>
-              <w:rPr>
-                <w:b w:val="0"/>
-                <w:bCs w:val="0"/>
-              </w:rPr>
-              <w:t xml:space="preserve"> inclus.</w:t>
+              <w:t>Identifiant de l’object inclus.</w:t>
             </w:r>
           </w:p>
         </w:tc>
@@ -6096,11 +5980,9 @@
             <w:tcW w:w="9062" w:type="dxa"/>
           </w:tcPr>
           <w:p>
-            <w:proofErr w:type="gramStart"/>
             <w:r>
               <w:t>id</w:t>
             </w:r>
-            <w:proofErr w:type="gramEnd"/>
             <w:r>
               <w:br/>
             </w:r>
@@ -6128,13 +6010,9 @@
             <w:tcW w:w="9062" w:type="dxa"/>
           </w:tcPr>
           <w:p>
-            <w:proofErr w:type="spellStart"/>
-            <w:proofErr w:type="gramStart"/>
             <w:r>
               <w:t>montantArgent</w:t>
             </w:r>
-            <w:proofErr w:type="spellEnd"/>
-            <w:proofErr w:type="gramEnd"/>
             <w:r>
               <w:br/>
             </w:r>
@@ -6202,11 +6080,9 @@
             <w:tcW w:w="9062" w:type="dxa"/>
           </w:tcPr>
           <w:p>
-            <w:proofErr w:type="gramStart"/>
             <w:r>
               <w:t>id</w:t>
             </w:r>
-            <w:proofErr w:type="gramEnd"/>
             <w:r>
               <w:br/>
             </w:r>
@@ -6227,13 +6103,9 @@
             <w:tcW w:w="9062" w:type="dxa"/>
           </w:tcPr>
           <w:p>
-            <w:proofErr w:type="spellStart"/>
-            <w:proofErr w:type="gramStart"/>
             <w:r>
               <w:t>dateHeureDebut</w:t>
             </w:r>
-            <w:proofErr w:type="spellEnd"/>
-            <w:proofErr w:type="gramEnd"/>
             <w:r>
               <w:br/>
             </w:r>
@@ -6263,13 +6135,9 @@
                 <w:bCs w:val="0"/>
               </w:rPr>
             </w:pPr>
-            <w:proofErr w:type="spellStart"/>
-            <w:proofErr w:type="gramStart"/>
             <w:r>
               <w:t>dateHeureFin</w:t>
             </w:r>
-            <w:proofErr w:type="spellEnd"/>
-            <w:proofErr w:type="gramEnd"/>
           </w:p>
           <w:p>
             <w:pPr>
@@ -6306,23 +6174,7 @@
                 <w:b w:val="0"/>
                 <w:bCs w:val="0"/>
               </w:rPr>
-              <w:t xml:space="preserve">Egal à </w:t>
-            </w:r>
-            <w:proofErr w:type="spellStart"/>
-            <w:r>
-              <w:rPr>
-                <w:b w:val="0"/>
-                <w:bCs w:val="0"/>
-              </w:rPr>
-              <w:t>dateHeureDebut</w:t>
-            </w:r>
-            <w:proofErr w:type="spellEnd"/>
-            <w:r>
-              <w:rPr>
-                <w:b w:val="0"/>
-                <w:bCs w:val="0"/>
-              </w:rPr>
-              <w:t xml:space="preserve"> si « Annulé ».</w:t>
+              <w:t>Egal à dateHeureDebut si « Annulé ».</w:t>
             </w:r>
             <w:r>
               <w:rPr>
@@ -6330,23 +6182,7 @@
                 <w:bCs w:val="0"/>
               </w:rPr>
               <w:br/>
-              <w:t xml:space="preserve">Différent de </w:t>
-            </w:r>
-            <w:proofErr w:type="spellStart"/>
-            <w:r>
-              <w:rPr>
-                <w:b w:val="0"/>
-                <w:bCs w:val="0"/>
-              </w:rPr>
-              <w:t>dateHeureDebut</w:t>
-            </w:r>
-            <w:proofErr w:type="spellEnd"/>
-            <w:r>
-              <w:rPr>
-                <w:b w:val="0"/>
-                <w:bCs w:val="0"/>
-              </w:rPr>
-              <w:t xml:space="preserve"> quand « Terminé ».</w:t>
+              <w:t>Différent de dateHeureDebut quand « Terminé ».</w:t>
             </w:r>
           </w:p>
         </w:tc>
@@ -6358,29 +6194,18 @@
             <w:tcW w:w="9062" w:type="dxa"/>
           </w:tcPr>
           <w:p>
-            <w:proofErr w:type="gramStart"/>
             <w:r>
               <w:t>nom</w:t>
             </w:r>
-            <w:proofErr w:type="gramEnd"/>
             <w:r>
               <w:br/>
             </w:r>
-            <w:proofErr w:type="spellStart"/>
-            <w:r>
-              <w:rPr>
-                <w:b w:val="0"/>
-                <w:bCs w:val="0"/>
-              </w:rPr>
-              <w:t>Nom</w:t>
-            </w:r>
-            <w:proofErr w:type="spellEnd"/>
-            <w:r>
-              <w:rPr>
-                <w:b w:val="0"/>
-                <w:bCs w:val="0"/>
-              </w:rPr>
-              <w:t xml:space="preserve"> du tournoi.</w:t>
+            <w:r>
+              <w:rPr>
+                <w:b w:val="0"/>
+                <w:bCs w:val="0"/>
+              </w:rPr>
+              <w:t>Nom du tournoi.</w:t>
             </w:r>
           </w:p>
         </w:tc>
@@ -6401,13 +6226,9 @@
                 <w:bCs w:val="0"/>
               </w:rPr>
             </w:pPr>
-            <w:proofErr w:type="spellStart"/>
-            <w:proofErr w:type="gramStart"/>
             <w:r>
               <w:t>nbEquipesMax</w:t>
             </w:r>
-            <w:proofErr w:type="spellEnd"/>
-            <w:proofErr w:type="gramEnd"/>
           </w:p>
           <w:p>
             <w:pPr>
@@ -6433,13 +6254,9 @@
             <w:tcW w:w="9062" w:type="dxa"/>
           </w:tcPr>
           <w:p>
-            <w:proofErr w:type="spellStart"/>
-            <w:proofErr w:type="gramStart"/>
             <w:r>
               <w:t>idPrixPremier</w:t>
             </w:r>
-            <w:proofErr w:type="spellEnd"/>
-            <w:proofErr w:type="gramEnd"/>
             <w:r>
               <w:br/>
             </w:r>
@@ -6463,13 +6280,9 @@
             <w:tcW w:w="9062" w:type="dxa"/>
           </w:tcPr>
           <w:p>
-            <w:proofErr w:type="spellStart"/>
-            <w:proofErr w:type="gramStart"/>
             <w:r>
               <w:t>idPrixSecond</w:t>
             </w:r>
-            <w:proofErr w:type="spellEnd"/>
-            <w:proofErr w:type="gramEnd"/>
             <w:r>
               <w:br/>
             </w:r>
@@ -6509,12 +6322,10 @@
             <w:tcW w:w="9062" w:type="dxa"/>
           </w:tcPr>
           <w:p>
-            <w:proofErr w:type="spellStart"/>
             <w:r>
               <w:lastRenderedPageBreak/>
               <w:t>Tournoi_Equipe</w:t>
             </w:r>
-            <w:proofErr w:type="spellEnd"/>
             <w:r>
               <w:br/>
             </w:r>
@@ -6538,13 +6349,9 @@
             <w:tcW w:w="9062" w:type="dxa"/>
           </w:tcPr>
           <w:p>
-            <w:proofErr w:type="spellStart"/>
-            <w:proofErr w:type="gramStart"/>
             <w:r>
               <w:t>idTournoi</w:t>
             </w:r>
-            <w:proofErr w:type="spellEnd"/>
-            <w:proofErr w:type="gramEnd"/>
             <w:r>
               <w:br/>
             </w:r>
@@ -6565,13 +6372,9 @@
             <w:tcW w:w="9062" w:type="dxa"/>
           </w:tcPr>
           <w:p>
-            <w:proofErr w:type="spellStart"/>
-            <w:proofErr w:type="gramStart"/>
             <w:r>
               <w:t>acronymeEquipe</w:t>
             </w:r>
-            <w:proofErr w:type="spellEnd"/>
-            <w:proofErr w:type="gramEnd"/>
             <w:r>
               <w:br/>
             </w:r>
@@ -6595,13 +6398,9 @@
             <w:tcW w:w="9062" w:type="dxa"/>
           </w:tcPr>
           <w:p>
-            <w:proofErr w:type="spellStart"/>
-            <w:proofErr w:type="gramStart"/>
             <w:r>
               <w:t>dateInscription</w:t>
             </w:r>
-            <w:proofErr w:type="spellEnd"/>
-            <w:proofErr w:type="gramEnd"/>
             <w:r>
               <w:br/>
             </w:r>
@@ -6662,11 +6461,9 @@
             <w:tcW w:w="9062" w:type="dxa"/>
           </w:tcPr>
           <w:p>
-            <w:proofErr w:type="gramStart"/>
             <w:r>
               <w:t>no</w:t>
             </w:r>
-            <w:proofErr w:type="gramEnd"/>
             <w:r>
               <w:br/>
             </w:r>
@@ -6687,13 +6484,9 @@
             <w:tcW w:w="9062" w:type="dxa"/>
           </w:tcPr>
           <w:p>
-            <w:proofErr w:type="spellStart"/>
-            <w:proofErr w:type="gramStart"/>
             <w:r>
               <w:t>longueurMaxSerie</w:t>
             </w:r>
-            <w:proofErr w:type="spellEnd"/>
-            <w:proofErr w:type="gramEnd"/>
             <w:r>
               <w:br/>
             </w:r>
@@ -6724,13 +6517,9 @@
             <w:tcW w:w="9062" w:type="dxa"/>
           </w:tcPr>
           <w:p>
-            <w:proofErr w:type="spellStart"/>
-            <w:proofErr w:type="gramStart"/>
             <w:r>
               <w:t>idTournoi</w:t>
             </w:r>
-            <w:proofErr w:type="spellEnd"/>
-            <w:proofErr w:type="gramEnd"/>
             <w:r>
               <w:br/>
             </w:r>
@@ -6765,11 +6554,9 @@
             <w:tcW w:w="9062" w:type="dxa"/>
           </w:tcPr>
           <w:p>
-            <w:proofErr w:type="spellStart"/>
             <w:r>
               <w:t>Serie</w:t>
             </w:r>
-            <w:proofErr w:type="spellEnd"/>
           </w:p>
           <w:p>
             <w:pPr>
@@ -6798,13 +6585,8 @@
             <w:tcW w:w="9062" w:type="dxa"/>
           </w:tcPr>
           <w:p>
-            <w:proofErr w:type="gramStart"/>
-            <w:r>
-              <w:t>id</w:t>
-            </w:r>
-            <w:proofErr w:type="gramEnd"/>
-            <w:r>
-              <w:t xml:space="preserve"> </w:t>
+            <w:r>
+              <w:t xml:space="preserve">id </w:t>
             </w:r>
           </w:p>
           <w:p>
@@ -6833,23 +6615,7 @@
                 <w:b w:val="0"/>
                 <w:bCs w:val="0"/>
               </w:rPr>
-              <w:t xml:space="preserve"> 1 à </w:t>
-            </w:r>
-            <w:proofErr w:type="spellStart"/>
-            <w:r>
-              <w:rPr>
-                <w:b w:val="0"/>
-                <w:bCs w:val="0"/>
-              </w:rPr>
-              <w:t>noTour</w:t>
-            </w:r>
-            <w:proofErr w:type="spellEnd"/>
-            <w:r>
-              <w:rPr>
-                <w:b w:val="0"/>
-                <w:bCs w:val="0"/>
-              </w:rPr>
-              <w:t>)</w:t>
+              <w:t xml:space="preserve"> 1 à noTour)</w:t>
             </w:r>
           </w:p>
         </w:tc>
@@ -6861,13 +6627,9 @@
             <w:tcW w:w="9062" w:type="dxa"/>
           </w:tcPr>
           <w:p>
-            <w:proofErr w:type="spellStart"/>
-            <w:proofErr w:type="gramStart"/>
             <w:r>
               <w:t>noTour</w:t>
             </w:r>
-            <w:proofErr w:type="spellEnd"/>
-            <w:proofErr w:type="gramEnd"/>
           </w:p>
           <w:p>
             <w:pPr>
@@ -6896,13 +6658,9 @@
             <w:tcW w:w="9062" w:type="dxa"/>
           </w:tcPr>
           <w:p>
-            <w:proofErr w:type="spellStart"/>
-            <w:proofErr w:type="gramStart"/>
             <w:r>
               <w:t>idTournoi</w:t>
             </w:r>
-            <w:proofErr w:type="spellEnd"/>
-            <w:proofErr w:type="gramEnd"/>
           </w:p>
           <w:p>
             <w:pPr>
@@ -6928,13 +6686,8 @@
             <w:tcW w:w="9062" w:type="dxa"/>
           </w:tcPr>
           <w:p>
-            <w:proofErr w:type="gramStart"/>
-            <w:r>
-              <w:t>acronymeEquipe</w:t>
-            </w:r>
-            <w:proofErr w:type="gramEnd"/>
-            <w:r>
-              <w:t>1</w:t>
+            <w:r>
+              <w:t>acronymeEquipe1</w:t>
             </w:r>
           </w:p>
           <w:p>
@@ -6971,13 +6724,8 @@
             <w:tcW w:w="9062" w:type="dxa"/>
           </w:tcPr>
           <w:p>
-            <w:proofErr w:type="gramStart"/>
-            <w:r>
-              <w:t>acronymeEquipe</w:t>
-            </w:r>
-            <w:proofErr w:type="gramEnd"/>
-            <w:r>
-              <w:t>2</w:t>
+            <w:r>
+              <w:t>acronymeEquipe2</w:t>
             </w:r>
             <w:r>
               <w:br/>
@@ -7046,14 +6794,12 @@
             <w:tcW w:w="9062" w:type="dxa"/>
           </w:tcPr>
           <w:p>
-            <w:proofErr w:type="gramStart"/>
             <w:r>
               <w:t>i</w:t>
             </w:r>
             <w:r>
               <w:t>d</w:t>
             </w:r>
-            <w:proofErr w:type="gramEnd"/>
             <w:r>
               <w:br/>
             </w:r>
@@ -7062,23 +6808,7 @@
                 <w:b w:val="0"/>
                 <w:bCs w:val="0"/>
               </w:rPr>
-              <w:t xml:space="preserve">Identifiant du match (de 1 à </w:t>
-            </w:r>
-            <w:proofErr w:type="spellStart"/>
-            <w:r>
-              <w:rPr>
-                <w:b w:val="0"/>
-                <w:bCs w:val="0"/>
-              </w:rPr>
-              <w:t>longueurMaxSerie</w:t>
-            </w:r>
-            <w:proofErr w:type="spellEnd"/>
-            <w:r>
-              <w:rPr>
-                <w:b w:val="0"/>
-                <w:bCs w:val="0"/>
-              </w:rPr>
-              <w:t>).</w:t>
+              <w:t>Identifiant du match (de 1 à longueurMaxSerie).</w:t>
             </w:r>
           </w:p>
         </w:tc>
@@ -7090,13 +6820,9 @@
             <w:tcW w:w="9062" w:type="dxa"/>
           </w:tcPr>
           <w:p>
-            <w:proofErr w:type="spellStart"/>
-            <w:proofErr w:type="gramStart"/>
             <w:r>
               <w:t>idSerie</w:t>
             </w:r>
-            <w:proofErr w:type="spellEnd"/>
-            <w:proofErr w:type="gramEnd"/>
             <w:r>
               <w:br/>
             </w:r>
@@ -7120,13 +6846,9 @@
             <w:tcW w:w="9062" w:type="dxa"/>
           </w:tcPr>
           <w:p>
-            <w:proofErr w:type="spellStart"/>
-            <w:proofErr w:type="gramStart"/>
             <w:r>
               <w:t>noTour</w:t>
             </w:r>
-            <w:proofErr w:type="spellEnd"/>
-            <w:proofErr w:type="gramEnd"/>
             <w:r>
               <w:br/>
             </w:r>
@@ -7147,13 +6869,9 @@
             <w:tcW w:w="9062" w:type="dxa"/>
           </w:tcPr>
           <w:p>
-            <w:proofErr w:type="spellStart"/>
-            <w:proofErr w:type="gramStart"/>
             <w:r>
               <w:t>idTournoi</w:t>
             </w:r>
-            <w:proofErr w:type="spellEnd"/>
-            <w:proofErr w:type="gramEnd"/>
             <w:r>
               <w:br/>
             </w:r>
@@ -7193,12 +6911,10 @@
             <w:tcW w:w="9062" w:type="dxa"/>
           </w:tcPr>
           <w:p>
-            <w:proofErr w:type="spellStart"/>
             <w:r>
               <w:lastRenderedPageBreak/>
               <w:t>Match_Joueur</w:t>
             </w:r>
-            <w:proofErr w:type="spellEnd"/>
             <w:r>
               <w:br/>
             </w:r>
@@ -7222,13 +6938,9 @@
             <w:tcW w:w="9062" w:type="dxa"/>
           </w:tcPr>
           <w:p>
-            <w:proofErr w:type="spellStart"/>
-            <w:proofErr w:type="gramStart"/>
             <w:r>
               <w:t>idJoueur</w:t>
             </w:r>
-            <w:proofErr w:type="spellEnd"/>
-            <w:proofErr w:type="gramEnd"/>
           </w:p>
           <w:p>
             <w:pPr>
@@ -7254,13 +6966,9 @@
             <w:tcW w:w="9062" w:type="dxa"/>
           </w:tcPr>
           <w:p>
-            <w:proofErr w:type="spellStart"/>
-            <w:proofErr w:type="gramStart"/>
             <w:r>
               <w:t>nbButs</w:t>
             </w:r>
-            <w:proofErr w:type="spellEnd"/>
-            <w:proofErr w:type="gramEnd"/>
           </w:p>
           <w:p>
             <w:pPr>
@@ -7289,13 +6997,9 @@
             <w:tcW w:w="9062" w:type="dxa"/>
           </w:tcPr>
           <w:p>
-            <w:proofErr w:type="spellStart"/>
-            <w:proofErr w:type="gramStart"/>
             <w:r>
               <w:t>nbArrets</w:t>
             </w:r>
-            <w:proofErr w:type="spellEnd"/>
-            <w:proofErr w:type="gramEnd"/>
             <w:r>
               <w:br/>
             </w:r>
@@ -7316,13 +7020,9 @@
             <w:tcW w:w="9062" w:type="dxa"/>
           </w:tcPr>
           <w:p>
-            <w:proofErr w:type="spellStart"/>
-            <w:proofErr w:type="gramStart"/>
             <w:r>
               <w:t>idMatch</w:t>
             </w:r>
-            <w:proofErr w:type="spellEnd"/>
-            <w:proofErr w:type="gramEnd"/>
             <w:r>
               <w:br/>
             </w:r>
@@ -7346,13 +7046,9 @@
             <w:tcW w:w="9062" w:type="dxa"/>
           </w:tcPr>
           <w:p>
-            <w:proofErr w:type="spellStart"/>
-            <w:proofErr w:type="gramStart"/>
             <w:r>
               <w:t>idSerie</w:t>
             </w:r>
-            <w:proofErr w:type="spellEnd"/>
-            <w:proofErr w:type="gramEnd"/>
             <w:r>
               <w:br/>
             </w:r>
@@ -7373,13 +7069,9 @@
             <w:tcW w:w="9062" w:type="dxa"/>
           </w:tcPr>
           <w:p>
-            <w:proofErr w:type="spellStart"/>
-            <w:proofErr w:type="gramStart"/>
             <w:r>
               <w:t>noTour</w:t>
             </w:r>
-            <w:proofErr w:type="spellEnd"/>
-            <w:proofErr w:type="gramEnd"/>
             <w:r>
               <w:br/>
             </w:r>
@@ -7403,13 +7095,9 @@
             <w:tcW w:w="9062" w:type="dxa"/>
           </w:tcPr>
           <w:p>
-            <w:proofErr w:type="spellStart"/>
-            <w:proofErr w:type="gramStart"/>
             <w:r>
               <w:t>idTournoi</w:t>
             </w:r>
-            <w:proofErr w:type="spellEnd"/>
-            <w:proofErr w:type="gramEnd"/>
             <w:r>
               <w:br/>
             </w:r>
@@ -7470,14 +7158,12 @@
             <w:tcW w:w="9062" w:type="dxa"/>
           </w:tcPr>
           <w:p>
-            <w:proofErr w:type="gramStart"/>
             <w:r>
               <w:t>i</w:t>
             </w:r>
             <w:r>
               <w:t>d</w:t>
             </w:r>
-            <w:proofErr w:type="gramEnd"/>
             <w:r>
               <w:br/>
             </w:r>
@@ -7505,32 +7191,21 @@
             <w:tcW w:w="9062" w:type="dxa"/>
           </w:tcPr>
           <w:p>
-            <w:proofErr w:type="gramStart"/>
             <w:r>
               <w:t>n</w:t>
             </w:r>
             <w:r>
               <w:t>om</w:t>
             </w:r>
-            <w:proofErr w:type="gramEnd"/>
             <w:r>
               <w:br/>
             </w:r>
-            <w:proofErr w:type="spellStart"/>
-            <w:r>
-              <w:rPr>
-                <w:b w:val="0"/>
-                <w:bCs w:val="0"/>
-              </w:rPr>
-              <w:t>Nom</w:t>
-            </w:r>
-            <w:proofErr w:type="spellEnd"/>
-            <w:r>
-              <w:rPr>
-                <w:b w:val="0"/>
-                <w:bCs w:val="0"/>
-              </w:rPr>
-              <w:t xml:space="preserve"> du joueur</w:t>
+            <w:r>
+              <w:rPr>
+                <w:b w:val="0"/>
+                <w:bCs w:val="0"/>
+              </w:rPr>
+              <w:t>Nom du joueur</w:t>
             </w:r>
           </w:p>
         </w:tc>
@@ -7545,16 +7220,12 @@
             <w:tcW w:w="9062" w:type="dxa"/>
           </w:tcPr>
           <w:p>
-            <w:proofErr w:type="spellStart"/>
-            <w:proofErr w:type="gramStart"/>
             <w:r>
               <w:t>p</w:t>
             </w:r>
             <w:r>
               <w:t>renom</w:t>
             </w:r>
-            <w:proofErr w:type="spellEnd"/>
-            <w:proofErr w:type="gramEnd"/>
             <w:r>
               <w:br/>
             </w:r>
@@ -7575,14 +7246,12 @@
             <w:tcW w:w="9062" w:type="dxa"/>
           </w:tcPr>
           <w:p>
-            <w:proofErr w:type="gramStart"/>
             <w:r>
               <w:t>e</w:t>
             </w:r>
             <w:r>
               <w:t>mail</w:t>
             </w:r>
-            <w:proofErr w:type="gramEnd"/>
             <w:r>
               <w:br/>
             </w:r>
@@ -7606,14 +7275,12 @@
             <w:tcW w:w="9062" w:type="dxa"/>
           </w:tcPr>
           <w:p>
-            <w:proofErr w:type="gramStart"/>
             <w:r>
               <w:t>p</w:t>
             </w:r>
             <w:r>
               <w:t>seudo</w:t>
             </w:r>
-            <w:proofErr w:type="gramEnd"/>
           </w:p>
           <w:p>
             <w:pPr>
@@ -7639,13 +7306,9 @@
             <w:tcW w:w="9062" w:type="dxa"/>
           </w:tcPr>
           <w:p>
-            <w:proofErr w:type="spellStart"/>
-            <w:proofErr w:type="gramStart"/>
             <w:r>
               <w:t>dateNaissance</w:t>
             </w:r>
-            <w:proofErr w:type="spellEnd"/>
-            <w:proofErr w:type="gramEnd"/>
           </w:p>
           <w:p>
             <w:pPr>
@@ -7711,11 +7374,9 @@
             <w:tcW w:w="9062" w:type="dxa"/>
           </w:tcPr>
           <w:p>
-            <w:proofErr w:type="gramStart"/>
             <w:r>
               <w:t>acronyme</w:t>
             </w:r>
-            <w:proofErr w:type="gramEnd"/>
             <w:r>
               <w:br/>
             </w:r>
@@ -7759,23 +7420,7 @@
                 <w:b w:val="0"/>
                 <w:bCs w:val="0"/>
               </w:rPr>
-              <w:t xml:space="preserve"> 1 et 3 </w:t>
-            </w:r>
-            <w:proofErr w:type="gramStart"/>
-            <w:r>
-              <w:rPr>
-                <w:b w:val="0"/>
-                <w:bCs w:val="0"/>
-              </w:rPr>
-              <w:t>caractère</w:t>
-            </w:r>
-            <w:proofErr w:type="gramEnd"/>
-            <w:r>
-              <w:rPr>
-                <w:b w:val="0"/>
-                <w:bCs w:val="0"/>
-              </w:rPr>
-              <w:t>)</w:t>
+              <w:t xml:space="preserve"> 1 et 3 caractère)</w:t>
             </w:r>
           </w:p>
         </w:tc>
@@ -7787,11 +7432,9 @@
             <w:tcW w:w="9062" w:type="dxa"/>
           </w:tcPr>
           <w:p>
-            <w:proofErr w:type="gramStart"/>
             <w:r>
               <w:t>nom</w:t>
             </w:r>
-            <w:proofErr w:type="gramEnd"/>
           </w:p>
           <w:p>
             <w:pPr>
@@ -7820,13 +7463,9 @@
             <w:tcW w:w="9062" w:type="dxa"/>
           </w:tcPr>
           <w:p>
-            <w:proofErr w:type="spellStart"/>
-            <w:proofErr w:type="gramStart"/>
             <w:r>
               <w:t>idResponsable</w:t>
             </w:r>
-            <w:proofErr w:type="spellEnd"/>
-            <w:proofErr w:type="gramEnd"/>
           </w:p>
           <w:p>
             <w:pPr>
@@ -7901,12 +7540,10 @@
                 <w:bCs w:val="0"/>
               </w:rPr>
             </w:pPr>
-            <w:proofErr w:type="spellStart"/>
             <w:r>
               <w:lastRenderedPageBreak/>
               <w:t>Equipe_Joueur</w:t>
             </w:r>
-            <w:proofErr w:type="spellEnd"/>
             <w:r>
               <w:br/>
             </w:r>
@@ -7936,13 +7573,9 @@
                 <w:bCs w:val="0"/>
               </w:rPr>
             </w:pPr>
-            <w:proofErr w:type="spellStart"/>
-            <w:proofErr w:type="gramStart"/>
             <w:r>
               <w:t>acronymeEquipe</w:t>
             </w:r>
-            <w:proofErr w:type="spellEnd"/>
-            <w:proofErr w:type="gramEnd"/>
             <w:r>
               <w:br/>
             </w:r>
@@ -7969,13 +7602,9 @@
                 <w:bCs w:val="0"/>
               </w:rPr>
             </w:pPr>
-            <w:proofErr w:type="spellStart"/>
-            <w:proofErr w:type="gramStart"/>
             <w:r>
               <w:t>idJoueur</w:t>
             </w:r>
-            <w:proofErr w:type="spellEnd"/>
-            <w:proofErr w:type="gramEnd"/>
             <w:r>
               <w:br/>
             </w:r>
@@ -7999,13 +7628,9 @@
             <w:tcW w:w="9062" w:type="dxa"/>
           </w:tcPr>
           <w:p>
-            <w:proofErr w:type="spellStart"/>
-            <w:proofErr w:type="gramStart"/>
             <w:r>
               <w:t>dateHeureArrivée</w:t>
             </w:r>
-            <w:proofErr w:type="spellEnd"/>
-            <w:proofErr w:type="gramEnd"/>
           </w:p>
           <w:p>
             <w:pPr>
@@ -8079,7 +7704,6 @@
                 <w:bCs w:val="0"/>
               </w:rPr>
             </w:pPr>
-            <w:proofErr w:type="gramStart"/>
             <w:r>
               <w:rPr>
                 <w:b w:val="0"/>
@@ -8092,15 +7716,7 @@
                 <w:b w:val="0"/>
                 <w:bCs w:val="0"/>
               </w:rPr>
-              <w:t>inon</w:t>
-            </w:r>
-            <w:proofErr w:type="gramEnd"/>
-            <w:r>
-              <w:rPr>
-                <w:b w:val="0"/>
-                <w:bCs w:val="0"/>
-              </w:rPr>
-              <w:t xml:space="preserve"> le joueur est/a été accepté dans l’équipe.</w:t>
+              <w:t>inon le joueur est/a été accepté dans l’équipe.</w:t>
             </w:r>
           </w:p>
         </w:tc>
@@ -8112,13 +7728,9 @@
             <w:tcW w:w="9062" w:type="dxa"/>
           </w:tcPr>
           <w:p>
-            <w:proofErr w:type="spellStart"/>
-            <w:proofErr w:type="gramStart"/>
             <w:r>
               <w:t>dateHeureDepart</w:t>
             </w:r>
-            <w:proofErr w:type="spellEnd"/>
-            <w:proofErr w:type="gramEnd"/>
           </w:p>
           <w:p>
             <w:pPr>
@@ -8236,24 +7848,14 @@
       <w:bookmarkEnd w:id="19"/>
     </w:p>
     <w:p>
-      <w:proofErr w:type="spellStart"/>
-      <w:r>
-        <w:t>Modif</w:t>
-      </w:r>
-      <w:proofErr w:type="spellEnd"/>
-      <w:r>
-        <w:t xml:space="preserve"> tournoi terminé</w:t>
-      </w:r>
-    </w:p>
-    <w:p>
-      <w:r>
-        <w:t xml:space="preserve">Ajuster </w:t>
-      </w:r>
-      <w:proofErr w:type="spellStart"/>
-      <w:r>
-        <w:t>equipe_joueur</w:t>
-      </w:r>
-      <w:proofErr w:type="spellEnd"/>
+      <w:r>
+        <w:t>Modif tournoi terminé</w:t>
+      </w:r>
+    </w:p>
+    <w:p>
+      <w:r>
+        <w:t>Ajuster equipe_joueur</w:t>
+      </w:r>
     </w:p>
     <w:p/>
     <w:p>
@@ -8281,15 +7883,7 @@
     </w:p>
     <w:p>
       <w:r>
-        <w:t xml:space="preserve">-Un utilisateur de </w:t>
-      </w:r>
-      <w:proofErr w:type="spellStart"/>
-      <w:r>
-        <w:t>db</w:t>
-      </w:r>
-      <w:proofErr w:type="spellEnd"/>
-      <w:r>
-        <w:t xml:space="preserve"> pour l’administrateur et un plus « utilisateur »</w:t>
+        <w:t>-Un utilisateur de db pour l’administrateur et un plus « utilisateur »</w:t>
       </w:r>
     </w:p>
     <w:p>
@@ -8313,12 +7907,10 @@
         <w:pStyle w:val="Titre2"/>
       </w:pPr>
       <w:bookmarkStart w:id="22" w:name="_Toc61376172"/>
-      <w:proofErr w:type="spellStart"/>
       <w:r>
         <w:t>Todo</w:t>
       </w:r>
       <w:bookmarkEnd w:id="22"/>
-      <w:proofErr w:type="spellEnd"/>
     </w:p>
     <w:p/>
     <w:p>
@@ -8352,12 +7944,10 @@
         <w:pStyle w:val="Titre2"/>
       </w:pPr>
       <w:bookmarkStart w:id="25" w:name="_Toc61376175"/>
-      <w:proofErr w:type="spellStart"/>
       <w:r>
         <w:t>Todo</w:t>
       </w:r>
       <w:bookmarkEnd w:id="25"/>
-      <w:proofErr w:type="spellEnd"/>
     </w:p>
     <w:p/>
     <w:p>
@@ -8398,21 +7988,8 @@
             <w:r>
               <w:t xml:space="preserve">BOOLEAN </w:t>
             </w:r>
-            <w:proofErr w:type="spellStart"/>
-            <w:r>
-              <w:t>aUneInscriptionEnCours</w:t>
-            </w:r>
-            <w:proofErr w:type="spellEnd"/>
-            <w:r>
-              <w:t>(</w:t>
-            </w:r>
-            <w:proofErr w:type="spellStart"/>
-            <w:r>
-              <w:t>pAcronymeParam</w:t>
-            </w:r>
-            <w:proofErr w:type="spellEnd"/>
-            <w:r>
-              <w:t xml:space="preserve"> VARCHAR(3))</w:t>
+            <w:r>
+              <w:t>aUneInscriptionEnCours(pAcronymeParam VARCHAR(3))</w:t>
             </w:r>
           </w:p>
         </w:tc>
@@ -8427,13 +8004,9 @@
             <w:tcW w:w="9062" w:type="dxa"/>
           </w:tcPr>
           <w:p>
-            <w:proofErr w:type="spellStart"/>
-            <w:proofErr w:type="gramStart"/>
             <w:r>
               <w:t>pAcronymeParam</w:t>
             </w:r>
-            <w:proofErr w:type="spellEnd"/>
-            <w:proofErr w:type="gramEnd"/>
             <w:r>
               <w:t xml:space="preserve"> : </w:t>
             </w:r>
@@ -8517,21 +8090,8 @@
             <w:r>
               <w:t xml:space="preserve">INT </w:t>
             </w:r>
-            <w:proofErr w:type="spellStart"/>
-            <w:r>
-              <w:t>calculerNbTours</w:t>
-            </w:r>
-            <w:proofErr w:type="spellEnd"/>
-            <w:r>
-              <w:t>(</w:t>
-            </w:r>
-            <w:proofErr w:type="spellStart"/>
-            <w:r>
-              <w:t>pNbEquipeMax</w:t>
-            </w:r>
-            <w:proofErr w:type="spellEnd"/>
-            <w:r>
-              <w:t xml:space="preserve"> INT)</w:t>
+            <w:r>
+              <w:t>calculerNbTours(pNbEquipeMax INT)</w:t>
             </w:r>
           </w:p>
         </w:tc>
@@ -8546,13 +8106,9 @@
             <w:tcW w:w="9062" w:type="dxa"/>
           </w:tcPr>
           <w:p>
-            <w:proofErr w:type="spellStart"/>
-            <w:proofErr w:type="gramStart"/>
             <w:r>
               <w:t>pNbEquipeMax</w:t>
             </w:r>
-            <w:proofErr w:type="spellEnd"/>
-            <w:proofErr w:type="gramEnd"/>
             <w:r>
               <w:t xml:space="preserve"> : </w:t>
             </w:r>
@@ -8615,48 +8171,14 @@
             <w:r>
               <w:t xml:space="preserve">INT </w:t>
             </w:r>
-            <w:proofErr w:type="spellStart"/>
             <w:r>
               <w:t>compterVictoireDansSerie</w:t>
             </w:r>
-            <w:proofErr w:type="spellEnd"/>
             <w:r>
               <w:br/>
             </w:r>
             <w:r>
-              <w:t>(</w:t>
-            </w:r>
-            <w:proofErr w:type="spellStart"/>
-            <w:r>
-              <w:t>pAcronymeEquipe</w:t>
-            </w:r>
-            <w:proofErr w:type="spellEnd"/>
-            <w:r>
-              <w:t xml:space="preserve"> VARCHAR(3), </w:t>
-            </w:r>
-            <w:proofErr w:type="spellStart"/>
-            <w:r>
-              <w:t>pIdSerie</w:t>
-            </w:r>
-            <w:proofErr w:type="spellEnd"/>
-            <w:r>
-              <w:t xml:space="preserve"> INT, </w:t>
-            </w:r>
-            <w:proofErr w:type="spellStart"/>
-            <w:r>
-              <w:t>pNoTour</w:t>
-            </w:r>
-            <w:proofErr w:type="spellEnd"/>
-            <w:r>
-              <w:t xml:space="preserve"> INT, </w:t>
-            </w:r>
-            <w:proofErr w:type="spellStart"/>
-            <w:r>
-              <w:t>pIdTournoi</w:t>
-            </w:r>
-            <w:proofErr w:type="spellEnd"/>
-            <w:r>
-              <w:t xml:space="preserve"> INT)</w:t>
+              <w:t>(pAcronymeEquipe VARCHAR(3), pIdSerie INT, pNoTour INT, pIdTournoi INT)</w:t>
             </w:r>
           </w:p>
         </w:tc>
@@ -8677,13 +8199,9 @@
                 <w:bCs w:val="0"/>
               </w:rPr>
             </w:pPr>
-            <w:proofErr w:type="spellStart"/>
-            <w:proofErr w:type="gramStart"/>
             <w:r>
               <w:t>pAcronymeEquipe</w:t>
             </w:r>
-            <w:proofErr w:type="spellEnd"/>
-            <w:proofErr w:type="gramEnd"/>
             <w:r>
               <w:t> : </w:t>
             </w:r>
@@ -8704,13 +8222,9 @@
             <w:tcW w:w="9062" w:type="dxa"/>
           </w:tcPr>
           <w:p>
-            <w:proofErr w:type="spellStart"/>
-            <w:proofErr w:type="gramStart"/>
             <w:r>
               <w:t>pIdSerie</w:t>
             </w:r>
-            <w:proofErr w:type="spellEnd"/>
-            <w:proofErr w:type="gramEnd"/>
             <w:r>
               <w:t xml:space="preserve"> : </w:t>
             </w:r>
@@ -8734,13 +8248,9 @@
             <w:tcW w:w="9062" w:type="dxa"/>
           </w:tcPr>
           <w:p>
-            <w:proofErr w:type="spellStart"/>
-            <w:proofErr w:type="gramStart"/>
             <w:r>
               <w:t>pNoTour</w:t>
             </w:r>
-            <w:proofErr w:type="spellEnd"/>
-            <w:proofErr w:type="gramEnd"/>
             <w:r>
               <w:t xml:space="preserve"> : </w:t>
             </w:r>
@@ -8761,13 +8271,9 @@
             <w:tcW w:w="9062" w:type="dxa"/>
           </w:tcPr>
           <w:p>
-            <w:proofErr w:type="spellStart"/>
-            <w:proofErr w:type="gramStart"/>
             <w:r>
               <w:t>pIdTournoi</w:t>
             </w:r>
-            <w:proofErr w:type="spellEnd"/>
-            <w:proofErr w:type="gramEnd"/>
             <w:r>
               <w:t xml:space="preserve"> : </w:t>
             </w:r>
@@ -8833,29 +8339,8 @@
             <w:r>
               <w:t xml:space="preserve">VARCHAR(3) </w:t>
             </w:r>
-            <w:proofErr w:type="spellStart"/>
-            <w:r>
-              <w:t>equipeDuJoueurLorsDu</w:t>
-            </w:r>
-            <w:proofErr w:type="spellEnd"/>
-            <w:r>
-              <w:t>(</w:t>
-            </w:r>
-            <w:proofErr w:type="spellStart"/>
-            <w:r>
-              <w:t>pIdJoueur</w:t>
-            </w:r>
-            <w:proofErr w:type="spellEnd"/>
-            <w:r>
-              <w:t xml:space="preserve"> INT, </w:t>
-            </w:r>
-            <w:proofErr w:type="spellStart"/>
-            <w:r>
-              <w:t>pDate</w:t>
-            </w:r>
-            <w:proofErr w:type="spellEnd"/>
-            <w:r>
-              <w:t xml:space="preserve"> DATETIME)</w:t>
+            <w:r>
+              <w:t>equipeDuJoueurLorsDu(pIdJoueur INT, pDate DATETIME)</w:t>
             </w:r>
           </w:p>
         </w:tc>
@@ -8876,13 +8361,9 @@
                 <w:bCs w:val="0"/>
               </w:rPr>
             </w:pPr>
-            <w:proofErr w:type="spellStart"/>
-            <w:proofErr w:type="gramStart"/>
             <w:r>
               <w:t>pIdJoueur</w:t>
             </w:r>
-            <w:proofErr w:type="spellEnd"/>
-            <w:proofErr w:type="gramEnd"/>
             <w:r>
               <w:t> : </w:t>
             </w:r>
@@ -8903,13 +8384,9 @@
             <w:tcW w:w="9062" w:type="dxa"/>
           </w:tcPr>
           <w:p>
-            <w:proofErr w:type="spellStart"/>
-            <w:proofErr w:type="gramStart"/>
             <w:r>
               <w:t>pDate</w:t>
             </w:r>
-            <w:proofErr w:type="spellEnd"/>
-            <w:proofErr w:type="gramEnd"/>
             <w:r>
               <w:t xml:space="preserve"> : </w:t>
             </w:r>
@@ -8975,21 +8452,8 @@
             <w:r>
               <w:t xml:space="preserve">BOOLEAN </w:t>
             </w:r>
-            <w:proofErr w:type="spellStart"/>
-            <w:r>
-              <w:t>estComplete</w:t>
-            </w:r>
-            <w:proofErr w:type="spellEnd"/>
-            <w:r>
-              <w:t>(</w:t>
-            </w:r>
-            <w:proofErr w:type="spellStart"/>
-            <w:r>
-              <w:t>pAcronymeEquipe</w:t>
-            </w:r>
-            <w:proofErr w:type="spellEnd"/>
-            <w:r>
-              <w:t xml:space="preserve"> VARCHAR(3))</w:t>
+            <w:r>
+              <w:t>estComplete(pAcronymeEquipe VARCHAR(3))</w:t>
             </w:r>
           </w:p>
         </w:tc>
@@ -9010,13 +8474,9 @@
                 <w:bCs w:val="0"/>
               </w:rPr>
             </w:pPr>
-            <w:proofErr w:type="spellStart"/>
-            <w:proofErr w:type="gramStart"/>
             <w:r>
               <w:t>pAcronymeEquipe</w:t>
             </w:r>
-            <w:proofErr w:type="spellEnd"/>
-            <w:proofErr w:type="gramEnd"/>
             <w:r>
               <w:t> : </w:t>
             </w:r>
@@ -9079,21 +8539,8 @@
             <w:r>
               <w:t xml:space="preserve">BOOLEAN </w:t>
             </w:r>
-            <w:proofErr w:type="spellStart"/>
-            <w:r>
-              <w:t>estEnAttente</w:t>
-            </w:r>
-            <w:proofErr w:type="spellEnd"/>
-            <w:r>
-              <w:t>(</w:t>
-            </w:r>
-            <w:proofErr w:type="spellStart"/>
-            <w:r>
-              <w:t>pIdTournoi</w:t>
-            </w:r>
-            <w:proofErr w:type="spellEnd"/>
-            <w:r>
-              <w:t xml:space="preserve"> INT)</w:t>
+            <w:r>
+              <w:t>estEnAttente(pIdTournoi INT)</w:t>
             </w:r>
           </w:p>
         </w:tc>
@@ -9114,13 +8561,9 @@
                 <w:bCs w:val="0"/>
               </w:rPr>
             </w:pPr>
-            <w:proofErr w:type="spellStart"/>
-            <w:proofErr w:type="gramStart"/>
             <w:r>
               <w:t>pAcronymeEquipe</w:t>
             </w:r>
-            <w:proofErr w:type="spellEnd"/>
-            <w:proofErr w:type="gramEnd"/>
             <w:r>
               <w:t> : </w:t>
             </w:r>
@@ -9188,40 +8631,14 @@
               <w:lastRenderedPageBreak/>
               <w:t xml:space="preserve">BOOLEAN </w:t>
             </w:r>
-            <w:proofErr w:type="spellStart"/>
             <w:r>
               <w:t>seedingCorrect</w:t>
             </w:r>
-            <w:proofErr w:type="spellEnd"/>
             <w:r>
               <w:t xml:space="preserve"> </w:t>
             </w:r>
             <w:r>
-              <w:t xml:space="preserve">(pAcronymeEquipe1 VARCHAR(3), pAcronymeEquipe2 VARCHAR(3), </w:t>
-            </w:r>
-            <w:proofErr w:type="spellStart"/>
-            <w:r>
-              <w:t>pIdSerie</w:t>
-            </w:r>
-            <w:proofErr w:type="spellEnd"/>
-            <w:r>
-              <w:t xml:space="preserve"> INT, </w:t>
-            </w:r>
-            <w:proofErr w:type="spellStart"/>
-            <w:r>
-              <w:t>pNoTour</w:t>
-            </w:r>
-            <w:proofErr w:type="spellEnd"/>
-            <w:r>
-              <w:t xml:space="preserve"> INT, </w:t>
-            </w:r>
-            <w:proofErr w:type="spellStart"/>
-            <w:r>
-              <w:t>pIdTournoi</w:t>
-            </w:r>
-            <w:proofErr w:type="spellEnd"/>
-            <w:r>
-              <w:t xml:space="preserve"> INT)</w:t>
+              <w:t>(pAcronymeEquipe1 VARCHAR(3), pAcronymeEquipe2 VARCHAR(3), pIdSerie INT, pNoTour INT, pIdTournoi INT)</w:t>
             </w:r>
           </w:p>
         </w:tc>
@@ -9242,13 +8659,8 @@
                 <w:bCs w:val="0"/>
               </w:rPr>
             </w:pPr>
-            <w:proofErr w:type="gramStart"/>
-            <w:r>
-              <w:t>pAcronymeEquipe</w:t>
-            </w:r>
-            <w:proofErr w:type="gramEnd"/>
-            <w:r>
-              <w:t>1</w:t>
+            <w:r>
+              <w:t>pAcronymeEquipe1</w:t>
             </w:r>
             <w:r>
               <w:t xml:space="preserve"> : </w:t>
@@ -9270,11 +8682,9 @@
             <w:tcW w:w="9062" w:type="dxa"/>
           </w:tcPr>
           <w:p>
-            <w:proofErr w:type="gramStart"/>
             <w:r>
               <w:t>pAcronymeEquipe</w:t>
             </w:r>
-            <w:proofErr w:type="gramEnd"/>
             <w:r>
               <w:t xml:space="preserve">2 : </w:t>
             </w:r>
@@ -9298,13 +8708,9 @@
             <w:tcW w:w="9062" w:type="dxa"/>
           </w:tcPr>
           <w:p>
-            <w:proofErr w:type="spellStart"/>
-            <w:proofErr w:type="gramStart"/>
             <w:r>
               <w:t>pIdSerie</w:t>
             </w:r>
-            <w:proofErr w:type="spellEnd"/>
-            <w:proofErr w:type="gramEnd"/>
             <w:r>
               <w:t xml:space="preserve"> : </w:t>
             </w:r>
@@ -9325,13 +8731,9 @@
             <w:tcW w:w="9062" w:type="dxa"/>
           </w:tcPr>
           <w:p>
-            <w:proofErr w:type="spellStart"/>
-            <w:proofErr w:type="gramStart"/>
             <w:r>
               <w:t>pNoTour</w:t>
             </w:r>
-            <w:proofErr w:type="spellEnd"/>
-            <w:proofErr w:type="gramEnd"/>
             <w:r>
               <w:t xml:space="preserve"> : </w:t>
             </w:r>
@@ -9355,13 +8757,9 @@
             <w:tcW w:w="9062" w:type="dxa"/>
           </w:tcPr>
           <w:p>
-            <w:proofErr w:type="spellStart"/>
-            <w:proofErr w:type="gramStart"/>
             <w:r>
               <w:t>pIdTournoi</w:t>
             </w:r>
-            <w:proofErr w:type="spellEnd"/>
-            <w:proofErr w:type="gramEnd"/>
             <w:r>
               <w:t xml:space="preserve"> : </w:t>
             </w:r>
@@ -9398,15 +8796,7 @@
     </w:tbl>
     <w:p>
       <w:r>
-        <w:t>Vérifie si les équipes en paramètre peuvent occuper acronymeEquipe1 et acronymeEquipe2 de la série en référence. La vérification est faite selon le chapitre « </w:t>
-      </w:r>
-      <w:proofErr w:type="spellStart"/>
-      <w:r>
-        <w:t>Seeding</w:t>
-      </w:r>
-      <w:proofErr w:type="spellEnd"/>
-      <w:r>
-        <w:t> » de ce document.</w:t>
+        <w:t>Vérifie si les équipes en paramètre peuvent occuper acronymeEquipe1 et acronymeEquipe2 de la série en référence. La vérification est faite selon le chapitre « Seeding » de ce document.</w:t>
       </w:r>
     </w:p>
     <w:p/>
@@ -9432,37 +8822,8 @@
             <w:r>
               <w:t xml:space="preserve">VARCHAR(3) </w:t>
             </w:r>
-            <w:proofErr w:type="spellStart"/>
-            <w:r>
-              <w:t>vainqueurSerie</w:t>
-            </w:r>
-            <w:proofErr w:type="spellEnd"/>
-            <w:r>
-              <w:t>(</w:t>
-            </w:r>
-            <w:proofErr w:type="spellStart"/>
-            <w:r>
-              <w:t>pIdSerie</w:t>
-            </w:r>
-            <w:proofErr w:type="spellEnd"/>
-            <w:r>
-              <w:t xml:space="preserve"> INT, </w:t>
-            </w:r>
-            <w:proofErr w:type="spellStart"/>
-            <w:r>
-              <w:t>pNoTour</w:t>
-            </w:r>
-            <w:proofErr w:type="spellEnd"/>
-            <w:r>
-              <w:t xml:space="preserve"> INT, </w:t>
-            </w:r>
-            <w:proofErr w:type="spellStart"/>
-            <w:r>
-              <w:t>pIdTournoi</w:t>
-            </w:r>
-            <w:proofErr w:type="spellEnd"/>
-            <w:r>
-              <w:t xml:space="preserve"> INT)</w:t>
+            <w:r>
+              <w:t>vainqueurSerie(pIdSerie INT, pNoTour INT, pIdTournoi INT)</w:t>
             </w:r>
           </w:p>
         </w:tc>
@@ -9483,13 +8844,9 @@
                 <w:bCs w:val="0"/>
               </w:rPr>
             </w:pPr>
-            <w:proofErr w:type="spellStart"/>
-            <w:proofErr w:type="gramStart"/>
             <w:r>
               <w:t>pIdSerie</w:t>
             </w:r>
-            <w:proofErr w:type="spellEnd"/>
-            <w:proofErr w:type="gramEnd"/>
             <w:r>
               <w:t xml:space="preserve"> : </w:t>
             </w:r>
@@ -9510,13 +8867,9 @@
             <w:tcW w:w="9062" w:type="dxa"/>
           </w:tcPr>
           <w:p>
-            <w:proofErr w:type="spellStart"/>
-            <w:proofErr w:type="gramStart"/>
             <w:r>
               <w:t>pNoTour</w:t>
             </w:r>
-            <w:proofErr w:type="spellEnd"/>
-            <w:proofErr w:type="gramEnd"/>
             <w:r>
               <w:t xml:space="preserve"> : </w:t>
             </w:r>
@@ -9540,13 +8893,9 @@
             <w:tcW w:w="9062" w:type="dxa"/>
           </w:tcPr>
           <w:p>
-            <w:proofErr w:type="spellStart"/>
-            <w:proofErr w:type="gramStart"/>
             <w:r>
               <w:t>pIdTournoi</w:t>
             </w:r>
-            <w:proofErr w:type="spellEnd"/>
-            <w:proofErr w:type="gramEnd"/>
             <w:r>
               <w:t xml:space="preserve"> : </w:t>
             </w:r>
@@ -9609,45 +8958,8 @@
             <w:r>
               <w:t xml:space="preserve">VARCHAR(3) </w:t>
             </w:r>
-            <w:proofErr w:type="spellStart"/>
-            <w:r>
-              <w:t>vainqueurMatch</w:t>
-            </w:r>
-            <w:proofErr w:type="spellEnd"/>
-            <w:r>
-              <w:t>(</w:t>
-            </w:r>
-            <w:proofErr w:type="spellStart"/>
-            <w:r>
-              <w:t>pIdMatch</w:t>
-            </w:r>
-            <w:proofErr w:type="spellEnd"/>
-            <w:r>
-              <w:t xml:space="preserve"> INT, </w:t>
-            </w:r>
-            <w:proofErr w:type="spellStart"/>
-            <w:r>
-              <w:t>pIdSerie</w:t>
-            </w:r>
-            <w:proofErr w:type="spellEnd"/>
-            <w:r>
-              <w:t xml:space="preserve"> INT, </w:t>
-            </w:r>
-            <w:proofErr w:type="spellStart"/>
-            <w:r>
-              <w:t>pNoTour</w:t>
-            </w:r>
-            <w:proofErr w:type="spellEnd"/>
-            <w:r>
-              <w:t xml:space="preserve"> INT, </w:t>
-            </w:r>
-            <w:proofErr w:type="spellStart"/>
-            <w:r>
-              <w:t>pIdTournoi</w:t>
-            </w:r>
-            <w:proofErr w:type="spellEnd"/>
-            <w:r>
-              <w:t xml:space="preserve"> INT)</w:t>
+            <w:r>
+              <w:t>vainqueurMatch(pIdMatch INT, pIdSerie INT, pNoTour INT, pIdTournoi INT)</w:t>
             </w:r>
           </w:p>
         </w:tc>
@@ -9668,13 +8980,9 @@
                 <w:bCs w:val="0"/>
               </w:rPr>
             </w:pPr>
-            <w:proofErr w:type="spellStart"/>
-            <w:proofErr w:type="gramStart"/>
             <w:r>
               <w:t>pIdMatch</w:t>
             </w:r>
-            <w:proofErr w:type="spellEnd"/>
-            <w:proofErr w:type="gramEnd"/>
             <w:r>
               <w:t xml:space="preserve"> : </w:t>
             </w:r>
@@ -9701,13 +9009,9 @@
                 <w:bCs w:val="0"/>
               </w:rPr>
             </w:pPr>
-            <w:proofErr w:type="spellStart"/>
-            <w:proofErr w:type="gramStart"/>
             <w:r>
               <w:t>pIdSerie</w:t>
             </w:r>
-            <w:proofErr w:type="spellEnd"/>
-            <w:proofErr w:type="gramEnd"/>
             <w:r>
               <w:t xml:space="preserve"> : </w:t>
             </w:r>
@@ -9731,13 +9035,9 @@
             <w:tcW w:w="9062" w:type="dxa"/>
           </w:tcPr>
           <w:p>
-            <w:proofErr w:type="spellStart"/>
-            <w:proofErr w:type="gramStart"/>
             <w:r>
               <w:t>pNoTour</w:t>
             </w:r>
-            <w:proofErr w:type="spellEnd"/>
-            <w:proofErr w:type="gramEnd"/>
             <w:r>
               <w:t xml:space="preserve"> : </w:t>
             </w:r>
@@ -9758,13 +9058,9 @@
             <w:tcW w:w="9062" w:type="dxa"/>
           </w:tcPr>
           <w:p>
-            <w:proofErr w:type="spellStart"/>
-            <w:proofErr w:type="gramStart"/>
             <w:r>
               <w:t>pIdTournoi</w:t>
             </w:r>
-            <w:proofErr w:type="spellEnd"/>
-            <w:proofErr w:type="gramEnd"/>
             <w:r>
               <w:t xml:space="preserve"> : </w:t>
             </w:r>
@@ -9824,23 +9120,7 @@
                 <w:bCs w:val="0"/>
               </w:rPr>
               <w:br/>
-              <w:t xml:space="preserve">              - Certains des 6 joueurs n’ont pas d’enregistrement </w:t>
-            </w:r>
-            <w:proofErr w:type="spellStart"/>
-            <w:r>
-              <w:rPr>
-                <w:b w:val="0"/>
-                <w:bCs w:val="0"/>
-              </w:rPr>
-              <w:t>Match_Joueur</w:t>
-            </w:r>
-            <w:proofErr w:type="spellEnd"/>
-            <w:r>
-              <w:rPr>
-                <w:b w:val="0"/>
-                <w:bCs w:val="0"/>
-              </w:rPr>
-              <w:t xml:space="preserve"> associé.</w:t>
+              <w:t xml:space="preserve">              - Certains des 6 joueurs n’ont pas d’enregistrement Match_Joueur associé.</w:t>
             </w:r>
           </w:p>
         </w:tc>
@@ -9872,24 +9152,14 @@
           </w:tcPr>
           <w:p>
             <w:r>
-              <w:t xml:space="preserve">BOOLEAN </w:t>
-            </w:r>
-            <w:proofErr w:type="spellStart"/>
-            <w:r>
-              <w:t>estComplet</w:t>
-            </w:r>
-            <w:proofErr w:type="spellEnd"/>
-            <w:r>
-              <w:t>(</w:t>
-            </w:r>
-            <w:proofErr w:type="spellStart"/>
-            <w:r>
-              <w:t>pId</w:t>
+              <w:t>BOOLEAN estComplet</w:t>
+            </w:r>
+            <w:r>
+              <w:t>(pId</w:t>
             </w:r>
             <w:r>
               <w:t>Tournoi</w:t>
             </w:r>
-            <w:proofErr w:type="spellEnd"/>
             <w:r>
               <w:t xml:space="preserve"> INT)</w:t>
             </w:r>
@@ -9906,13 +9176,9 @@
             <w:tcW w:w="9062" w:type="dxa"/>
           </w:tcPr>
           <w:p>
-            <w:proofErr w:type="spellStart"/>
-            <w:proofErr w:type="gramStart"/>
             <w:r>
               <w:t>pIdTournoi</w:t>
             </w:r>
-            <w:proofErr w:type="spellEnd"/>
-            <w:proofErr w:type="gramEnd"/>
             <w:r>
               <w:t xml:space="preserve"> : </w:t>
             </w:r>
@@ -9989,21 +9255,8 @@
             <w:r>
               <w:t xml:space="preserve">BOOLEAN </w:t>
             </w:r>
-            <w:proofErr w:type="spellStart"/>
-            <w:r>
-              <w:t>seedingEffectue</w:t>
-            </w:r>
-            <w:proofErr w:type="spellEnd"/>
-            <w:r>
-              <w:t>(</w:t>
-            </w:r>
-            <w:proofErr w:type="spellStart"/>
-            <w:r>
-              <w:t>pIdTournoi</w:t>
-            </w:r>
-            <w:proofErr w:type="spellEnd"/>
-            <w:r>
-              <w:t xml:space="preserve"> INT)</w:t>
+            <w:r>
+              <w:t>seedingEffectue(pIdTournoi INT)</w:t>
             </w:r>
           </w:p>
         </w:tc>
@@ -10018,13 +9271,9 @@
             <w:tcW w:w="9062" w:type="dxa"/>
           </w:tcPr>
           <w:p>
-            <w:proofErr w:type="spellStart"/>
-            <w:proofErr w:type="gramStart"/>
             <w:r>
               <w:t>pIdTournoi</w:t>
             </w:r>
-            <w:proofErr w:type="spellEnd"/>
-            <w:proofErr w:type="gramEnd"/>
             <w:r>
               <w:t xml:space="preserve"> : </w:t>
             </w:r>
@@ -10137,35 +9386,11 @@
                 <w:lang w:val="en-US"/>
               </w:rPr>
             </w:pPr>
-            <w:proofErr w:type="spellStart"/>
-            <w:proofErr w:type="gramStart"/>
             <w:r>
               <w:rPr>
                 <w:lang w:val="en-US"/>
               </w:rPr>
-              <w:t>verifierDateFuture</w:t>
-            </w:r>
-            <w:proofErr w:type="spellEnd"/>
-            <w:r>
-              <w:rPr>
-                <w:lang w:val="en-US"/>
-              </w:rPr>
-              <w:t>(</w:t>
-            </w:r>
-            <w:proofErr w:type="spellStart"/>
-            <w:proofErr w:type="gramEnd"/>
-            <w:r>
-              <w:rPr>
-                <w:lang w:val="en-US"/>
-              </w:rPr>
-              <w:t>pDate</w:t>
-            </w:r>
-            <w:proofErr w:type="spellEnd"/>
-            <w:r>
-              <w:rPr>
-                <w:lang w:val="en-US"/>
-              </w:rPr>
-              <w:t xml:space="preserve"> DATETIME)</w:t>
+              <w:t>verifierDateFuture(pDate DATETIME)</w:t>
             </w:r>
           </w:p>
         </w:tc>
@@ -10186,7 +9411,6 @@
                 <w:bCs w:val="0"/>
               </w:rPr>
             </w:pPr>
-            <w:proofErr w:type="spellStart"/>
             <w:r>
               <w:rPr>
                 <w:lang w:val="en-US"/>
@@ -10199,7 +9423,6 @@
               </w:rPr>
               <w:t>Date</w:t>
             </w:r>
-            <w:proofErr w:type="spellEnd"/>
             <w:r>
               <w:t xml:space="preserve">: </w:t>
             </w:r>
@@ -10277,8 +9500,6 @@
                 <w:lang w:val="en-US"/>
               </w:rPr>
             </w:pPr>
-            <w:proofErr w:type="spellStart"/>
-            <w:proofErr w:type="gramStart"/>
             <w:r>
               <w:rPr>
                 <w:lang w:val="en-US"/>
@@ -10291,27 +9512,11 @@
               </w:rPr>
               <w:t>Passee</w:t>
             </w:r>
-            <w:proofErr w:type="spellEnd"/>
             <w:r>
               <w:rPr>
                 <w:lang w:val="en-US"/>
               </w:rPr>
-              <w:t>(</w:t>
-            </w:r>
-            <w:proofErr w:type="spellStart"/>
-            <w:proofErr w:type="gramEnd"/>
-            <w:r>
-              <w:rPr>
-                <w:lang w:val="en-US"/>
-              </w:rPr>
-              <w:t>pDate</w:t>
-            </w:r>
-            <w:proofErr w:type="spellEnd"/>
-            <w:r>
-              <w:rPr>
-                <w:lang w:val="en-US"/>
-              </w:rPr>
-              <w:t xml:space="preserve"> DATETIME)</w:t>
+              <w:t>(pDate DATETIME)</w:t>
             </w:r>
           </w:p>
         </w:tc>
@@ -10332,7 +9537,6 @@
                 <w:bCs w:val="0"/>
               </w:rPr>
             </w:pPr>
-            <w:proofErr w:type="spellStart"/>
             <w:r>
               <w:rPr>
                 <w:lang w:val="en-US"/>
@@ -10345,7 +9549,6 @@
               </w:rPr>
               <w:t>Date</w:t>
             </w:r>
-            <w:proofErr w:type="spellEnd"/>
             <w:r>
               <w:t xml:space="preserve">: </w:t>
             </w:r>
@@ -10417,8 +9620,6 @@
                 <w:lang w:val="en-US"/>
               </w:rPr>
             </w:pPr>
-            <w:proofErr w:type="spellStart"/>
-            <w:proofErr w:type="gramStart"/>
             <w:r>
               <w:rPr>
                 <w:lang w:val="en-US"/>
@@ -10431,29 +9632,24 @@
               </w:rPr>
               <w:t>PlusPetite</w:t>
             </w:r>
-            <w:proofErr w:type="spellEnd"/>
             <w:r>
               <w:rPr>
                 <w:lang w:val="en-US"/>
               </w:rPr>
               <w:t>(</w:t>
             </w:r>
-            <w:proofErr w:type="spellStart"/>
-            <w:proofErr w:type="gramEnd"/>
             <w:r>
               <w:rPr>
                 <w:lang w:val="en-US"/>
               </w:rPr>
               <w:t>pDateHeureDebut</w:t>
             </w:r>
-            <w:proofErr w:type="spellEnd"/>
             <w:r>
               <w:rPr>
                 <w:lang w:val="en-US"/>
               </w:rPr>
               <w:t xml:space="preserve"> DATETIME, </w:t>
             </w:r>
-            <w:proofErr w:type="spellStart"/>
             <w:r>
               <w:rPr>
                 <w:lang w:val="en-US"/>
@@ -10466,7 +9662,6 @@
               </w:rPr>
               <w:t>Fin</w:t>
             </w:r>
-            <w:proofErr w:type="spellEnd"/>
             <w:r>
               <w:rPr>
                 <w:lang w:val="en-US"/>
@@ -10492,14 +9687,12 @@
                 <w:bCs w:val="0"/>
               </w:rPr>
             </w:pPr>
-            <w:proofErr w:type="spellStart"/>
             <w:r>
               <w:rPr>
                 <w:lang w:val="fr-FR"/>
               </w:rPr>
               <w:t>pDateHeureDebut</w:t>
             </w:r>
-            <w:proofErr w:type="spellEnd"/>
             <w:r>
               <w:t xml:space="preserve">: </w:t>
             </w:r>
@@ -10526,16 +9719,12 @@
                 <w:bCs w:val="0"/>
               </w:rPr>
             </w:pPr>
-            <w:proofErr w:type="spellStart"/>
-            <w:proofErr w:type="gramStart"/>
             <w:r>
               <w:rPr>
                 <w:lang w:val="fr-FR"/>
               </w:rPr>
               <w:t>pDateHeureFin</w:t>
             </w:r>
-            <w:proofErr w:type="spellEnd"/>
-            <w:proofErr w:type="gramEnd"/>
             <w:r>
               <w:t xml:space="preserve"> : </w:t>
             </w:r>
@@ -10573,13 +9762,9 @@
             <w:tcW w:w="9062" w:type="dxa"/>
           </w:tcPr>
           <w:p>
-            <w:proofErr w:type="spellStart"/>
-            <w:proofErr w:type="gramStart"/>
             <w:r>
               <w:t>pNoTour</w:t>
             </w:r>
-            <w:proofErr w:type="spellEnd"/>
-            <w:proofErr w:type="gramEnd"/>
             <w:r>
               <w:t xml:space="preserve"> : </w:t>
             </w:r>
@@ -10646,21 +9831,8 @@
             <w:tcW w:w="9062" w:type="dxa"/>
           </w:tcPr>
           <w:p>
-            <w:proofErr w:type="spellStart"/>
-            <w:r>
-              <w:t>verifierDejaDansUneEquipe</w:t>
-            </w:r>
-            <w:proofErr w:type="spellEnd"/>
-            <w:r>
-              <w:t>(</w:t>
-            </w:r>
-            <w:proofErr w:type="spellStart"/>
-            <w:r>
-              <w:t>pIdJoueur</w:t>
-            </w:r>
-            <w:proofErr w:type="spellEnd"/>
-            <w:r>
-              <w:t xml:space="preserve"> INT)</w:t>
+            <w:r>
+              <w:t>verifierDejaDansUneEquipe(pIdJoueur INT)</w:t>
             </w:r>
           </w:p>
         </w:tc>
@@ -10675,18 +9847,11 @@
             <w:tcW w:w="9062" w:type="dxa"/>
           </w:tcPr>
           <w:p>
-            <w:proofErr w:type="spellStart"/>
-            <w:proofErr w:type="gramStart"/>
             <w:r>
               <w:t>pId</w:t>
             </w:r>
             <w:r>
-              <w:t>Joueur</w:t>
-            </w:r>
-            <w:proofErr w:type="spellEnd"/>
-            <w:proofErr w:type="gramEnd"/>
-            <w:r>
-              <w:t xml:space="preserve"> : </w:t>
+              <w:t xml:space="preserve">Joueur : </w:t>
             </w:r>
             <w:r>
               <w:rPr>
@@ -10751,21 +9916,8 @@
             <w:tcW w:w="9062" w:type="dxa"/>
           </w:tcPr>
           <w:p>
-            <w:proofErr w:type="spellStart"/>
-            <w:r>
-              <w:t>verifierEquipeComplete</w:t>
-            </w:r>
-            <w:proofErr w:type="spellEnd"/>
-            <w:r>
-              <w:t>(</w:t>
-            </w:r>
-            <w:proofErr w:type="spellStart"/>
-            <w:r>
-              <w:t>pAcronymeEquipe</w:t>
-            </w:r>
-            <w:proofErr w:type="spellEnd"/>
-            <w:r>
-              <w:t xml:space="preserve"> VARCHAR(3))</w:t>
+            <w:r>
+              <w:t>verifierEquipeComplete(pAcronymeEquipe VARCHAR(3))</w:t>
             </w:r>
           </w:p>
         </w:tc>
@@ -10780,13 +9932,9 @@
             <w:tcW w:w="9062" w:type="dxa"/>
           </w:tcPr>
           <w:p>
-            <w:proofErr w:type="spellStart"/>
-            <w:proofErr w:type="gramStart"/>
             <w:r>
               <w:t>pAcronymeEquipe</w:t>
             </w:r>
-            <w:proofErr w:type="spellEnd"/>
-            <w:proofErr w:type="gramEnd"/>
             <w:r>
               <w:t xml:space="preserve"> : </w:t>
             </w:r>
@@ -10853,29 +10001,8 @@
             <w:tcW w:w="9062" w:type="dxa"/>
           </w:tcPr>
           <w:p>
-            <w:proofErr w:type="spellStart"/>
-            <w:r>
-              <w:t>verifierInscription</w:t>
-            </w:r>
-            <w:proofErr w:type="spellEnd"/>
-            <w:r>
-              <w:t>(</w:t>
-            </w:r>
-            <w:proofErr w:type="spellStart"/>
-            <w:r>
-              <w:t>pAcronyme</w:t>
-            </w:r>
-            <w:proofErr w:type="spellEnd"/>
-            <w:r>
-              <w:t xml:space="preserve"> VARCHAR(3), </w:t>
-            </w:r>
-            <w:proofErr w:type="spellStart"/>
-            <w:r>
-              <w:t>pIdTournoi</w:t>
-            </w:r>
-            <w:proofErr w:type="spellEnd"/>
-            <w:r>
-              <w:t xml:space="preserve"> INT)</w:t>
+            <w:r>
+              <w:t>verifierInscription(pAcronyme VARCHAR(3), pIdTournoi INT)</w:t>
             </w:r>
           </w:p>
         </w:tc>
@@ -10890,13 +10017,9 @@
             <w:tcW w:w="9062" w:type="dxa"/>
           </w:tcPr>
           <w:p>
-            <w:proofErr w:type="spellStart"/>
-            <w:proofErr w:type="gramStart"/>
             <w:r>
               <w:t>pAcronyme</w:t>
             </w:r>
-            <w:proofErr w:type="spellEnd"/>
-            <w:proofErr w:type="gramEnd"/>
             <w:r>
               <w:t xml:space="preserve"> : </w:t>
             </w:r>
@@ -10917,13 +10040,9 @@
             <w:tcW w:w="9062" w:type="dxa"/>
           </w:tcPr>
           <w:p>
-            <w:proofErr w:type="spellStart"/>
-            <w:proofErr w:type="gramStart"/>
             <w:r>
               <w:t>pIdTournoi</w:t>
             </w:r>
-            <w:proofErr w:type="spellEnd"/>
-            <w:proofErr w:type="gramEnd"/>
             <w:r>
               <w:t xml:space="preserve"> : </w:t>
             </w:r>
@@ -10993,45 +10112,8 @@
             <w:tcW w:w="9062" w:type="dxa"/>
           </w:tcPr>
           <w:p>
-            <w:proofErr w:type="spellStart"/>
-            <w:r>
-              <w:t>verifierJoueurEstDansEquipeSerie</w:t>
-            </w:r>
-            <w:proofErr w:type="spellEnd"/>
-            <w:r>
-              <w:t>(</w:t>
-            </w:r>
-            <w:proofErr w:type="spellStart"/>
-            <w:r>
-              <w:t>pIdJoueur</w:t>
-            </w:r>
-            <w:proofErr w:type="spellEnd"/>
-            <w:r>
-              <w:t xml:space="preserve"> INT, </w:t>
-            </w:r>
-            <w:proofErr w:type="spellStart"/>
-            <w:r>
-              <w:t>pIdSerie</w:t>
-            </w:r>
-            <w:proofErr w:type="spellEnd"/>
-            <w:r>
-              <w:t xml:space="preserve"> INT, </w:t>
-            </w:r>
-            <w:proofErr w:type="spellStart"/>
-            <w:r>
-              <w:t>pNoTour</w:t>
-            </w:r>
-            <w:proofErr w:type="spellEnd"/>
-            <w:r>
-              <w:t xml:space="preserve"> INT, </w:t>
-            </w:r>
-            <w:proofErr w:type="spellStart"/>
-            <w:r>
-              <w:t>pIdTournoi</w:t>
-            </w:r>
-            <w:proofErr w:type="spellEnd"/>
-            <w:r>
-              <w:t xml:space="preserve"> INT)</w:t>
+            <w:r>
+              <w:t>verifierJoueurEstDansEquipeSerie(pIdJoueur INT, pIdSerie INT, pNoTour INT, pIdTournoi INT)</w:t>
             </w:r>
           </w:p>
         </w:tc>
@@ -11046,13 +10128,9 @@
             <w:tcW w:w="9062" w:type="dxa"/>
           </w:tcPr>
           <w:p>
-            <w:proofErr w:type="spellStart"/>
-            <w:proofErr w:type="gramStart"/>
             <w:r>
               <w:t>pIdJoueur</w:t>
             </w:r>
-            <w:proofErr w:type="spellEnd"/>
-            <w:proofErr w:type="gramEnd"/>
             <w:r>
               <w:t xml:space="preserve"> : </w:t>
             </w:r>
@@ -11073,13 +10151,9 @@
             <w:tcW w:w="9062" w:type="dxa"/>
           </w:tcPr>
           <w:p>
-            <w:proofErr w:type="spellStart"/>
-            <w:proofErr w:type="gramStart"/>
             <w:r>
               <w:t>pIdSerie</w:t>
             </w:r>
-            <w:proofErr w:type="spellEnd"/>
-            <w:proofErr w:type="gramEnd"/>
             <w:r>
               <w:t xml:space="preserve"> : </w:t>
             </w:r>
@@ -11110,13 +10184,9 @@
             <w:tcW w:w="9062" w:type="dxa"/>
           </w:tcPr>
           <w:p>
-            <w:proofErr w:type="spellStart"/>
-            <w:proofErr w:type="gramStart"/>
             <w:r>
               <w:t>pNoTour</w:t>
             </w:r>
-            <w:proofErr w:type="spellEnd"/>
-            <w:proofErr w:type="gramEnd"/>
             <w:r>
               <w:t xml:space="preserve"> : </w:t>
             </w:r>
@@ -11137,13 +10207,9 @@
             <w:tcW w:w="9062" w:type="dxa"/>
           </w:tcPr>
           <w:p>
-            <w:proofErr w:type="spellStart"/>
-            <w:proofErr w:type="gramStart"/>
             <w:r>
               <w:t>pIdTournoi</w:t>
             </w:r>
-            <w:proofErr w:type="spellEnd"/>
-            <w:proofErr w:type="gramEnd"/>
             <w:r>
               <w:t xml:space="preserve"> : </w:t>
             </w:r>
@@ -11245,24 +10311,11 @@
             <w:tcW w:w="9062" w:type="dxa"/>
           </w:tcPr>
           <w:p>
-            <w:proofErr w:type="spellStart"/>
             <w:r>
               <w:t>v</w:t>
             </w:r>
             <w:r>
-              <w:t>erifierLongueurMaxSerie</w:t>
-            </w:r>
-            <w:proofErr w:type="spellEnd"/>
-            <w:r>
-              <w:t>(</w:t>
-            </w:r>
-            <w:proofErr w:type="spellStart"/>
-            <w:r>
-              <w:t>pLongueurSerie</w:t>
-            </w:r>
-            <w:proofErr w:type="spellEnd"/>
-            <w:r>
-              <w:t xml:space="preserve"> INT)</w:t>
+              <w:t>erifierLongueurMaxSerie(pLongueurSerie INT)</w:t>
             </w:r>
           </w:p>
         </w:tc>
@@ -11277,13 +10330,9 @@
             <w:tcW w:w="9062" w:type="dxa"/>
           </w:tcPr>
           <w:p>
-            <w:proofErr w:type="spellStart"/>
-            <w:proofErr w:type="gramStart"/>
             <w:r>
               <w:t>pLongueurSerie</w:t>
             </w:r>
-            <w:proofErr w:type="spellEnd"/>
-            <w:proofErr w:type="gramEnd"/>
             <w:r>
               <w:t xml:space="preserve"> : </w:t>
             </w:r>
@@ -11363,13 +10412,8 @@
             <w:tcW w:w="9062" w:type="dxa"/>
           </w:tcPr>
           <w:p>
-            <w:proofErr w:type="spellStart"/>
-            <w:r>
-              <w:t>verifierMemeEquipe</w:t>
-            </w:r>
-            <w:proofErr w:type="spellEnd"/>
-            <w:r>
-              <w:t>(pAcronymeEquipe1 VARCHAR(3), pAcronymeEquipe2 VARCHAR(3))</w:t>
+            <w:r>
+              <w:t>verifierMemeEquipe(pAcronymeEquipe1 VARCHAR(3), pAcronymeEquipe2 VARCHAR(3))</w:t>
             </w:r>
           </w:p>
         </w:tc>
@@ -11384,13 +10428,8 @@
             <w:tcW w:w="9062" w:type="dxa"/>
           </w:tcPr>
           <w:p>
-            <w:proofErr w:type="gramStart"/>
-            <w:r>
-              <w:t>pAcronymeEquipe</w:t>
-            </w:r>
-            <w:proofErr w:type="gramEnd"/>
-            <w:r>
-              <w:t>1</w:t>
+            <w:r>
+              <w:t>pAcronymeEquipe1</w:t>
             </w:r>
             <w:r>
               <w:t> : Nom d’une équipe</w:t>
@@ -11412,11 +10451,9 @@
             <w:tcW w:w="9062" w:type="dxa"/>
           </w:tcPr>
           <w:p>
-            <w:proofErr w:type="gramStart"/>
             <w:r>
               <w:t>pAcronymeEquipe</w:t>
             </w:r>
-            <w:proofErr w:type="gramEnd"/>
             <w:r>
               <w:t>2 : Nom d’une équipe.</w:t>
             </w:r>
@@ -11479,42 +10516,14 @@
             <w:tcW w:w="9062" w:type="dxa"/>
           </w:tcPr>
           <w:p>
-            <w:proofErr w:type="spellStart"/>
-            <w:proofErr w:type="gramStart"/>
             <w:r>
               <w:t>verifierSeedingIncorrect</w:t>
             </w:r>
-            <w:proofErr w:type="spellEnd"/>
-            <w:proofErr w:type="gramEnd"/>
             <w:r>
               <w:t xml:space="preserve"> </w:t>
             </w:r>
             <w:r>
-              <w:t xml:space="preserve">(pAcronymeEquipe1 VARCHAR(3), pAcronymeEquipe2 VARCHAR(3), </w:t>
-            </w:r>
-            <w:proofErr w:type="spellStart"/>
-            <w:r>
-              <w:t>pIdSerie</w:t>
-            </w:r>
-            <w:proofErr w:type="spellEnd"/>
-            <w:r>
-              <w:t xml:space="preserve"> INT, </w:t>
-            </w:r>
-            <w:proofErr w:type="spellStart"/>
-            <w:r>
-              <w:t>pNoTour</w:t>
-            </w:r>
-            <w:proofErr w:type="spellEnd"/>
-            <w:r>
-              <w:t xml:space="preserve"> INT, </w:t>
-            </w:r>
-            <w:proofErr w:type="spellStart"/>
-            <w:r>
-              <w:t>pIdTournoi</w:t>
-            </w:r>
-            <w:proofErr w:type="spellEnd"/>
-            <w:r>
-              <w:t xml:space="preserve"> INT)</w:t>
+              <w:t>(pAcronymeEquipe1 VARCHAR(3), pAcronymeEquipe2 VARCHAR(3), pIdSerie INT, pNoTour INT, pIdTournoi INT)</w:t>
             </w:r>
           </w:p>
         </w:tc>
@@ -11529,13 +10538,8 @@
             <w:tcW w:w="9062" w:type="dxa"/>
           </w:tcPr>
           <w:p>
-            <w:proofErr w:type="gramStart"/>
-            <w:r>
-              <w:t>pAcronymeEquipe</w:t>
-            </w:r>
-            <w:proofErr w:type="gramEnd"/>
-            <w:r>
-              <w:t>1</w:t>
+            <w:r>
+              <w:t>pAcronymeEquipe1</w:t>
             </w:r>
             <w:r>
               <w:t xml:space="preserve"> : </w:t>
@@ -11560,11 +10564,9 @@
             <w:tcW w:w="9062" w:type="dxa"/>
           </w:tcPr>
           <w:p>
-            <w:proofErr w:type="gramStart"/>
             <w:r>
               <w:t>pAcronymeEquipe</w:t>
             </w:r>
-            <w:proofErr w:type="gramEnd"/>
             <w:r>
               <w:t xml:space="preserve">2 : </w:t>
             </w:r>
@@ -11588,13 +10590,9 @@
             <w:tcW w:w="9062" w:type="dxa"/>
           </w:tcPr>
           <w:p>
-            <w:proofErr w:type="spellStart"/>
-            <w:proofErr w:type="gramStart"/>
             <w:r>
               <w:t>pIdSerie</w:t>
             </w:r>
-            <w:proofErr w:type="spellEnd"/>
-            <w:proofErr w:type="gramEnd"/>
             <w:r>
               <w:t xml:space="preserve"> : </w:t>
             </w:r>
@@ -11622,13 +10620,9 @@
             <w:tcW w:w="9062" w:type="dxa"/>
           </w:tcPr>
           <w:p>
-            <w:proofErr w:type="spellStart"/>
-            <w:proofErr w:type="gramStart"/>
             <w:r>
               <w:t>pNoTour</w:t>
             </w:r>
-            <w:proofErr w:type="spellEnd"/>
-            <w:proofErr w:type="gramEnd"/>
             <w:r>
               <w:t xml:space="preserve"> : </w:t>
             </w:r>
@@ -11652,13 +10646,9 @@
             <w:tcW w:w="9062" w:type="dxa"/>
           </w:tcPr>
           <w:p>
-            <w:proofErr w:type="spellStart"/>
-            <w:proofErr w:type="gramStart"/>
             <w:r>
               <w:t>pIdTournoi</w:t>
             </w:r>
-            <w:proofErr w:type="spellEnd"/>
-            <w:proofErr w:type="gramEnd"/>
             <w:r>
               <w:t xml:space="preserve"> : </w:t>
             </w:r>
@@ -11694,23 +10684,7 @@
                 <w:b w:val="0"/>
                 <w:bCs w:val="0"/>
               </w:rPr>
-              <w:t xml:space="preserve">Le </w:t>
-            </w:r>
-            <w:proofErr w:type="spellStart"/>
-            <w:r>
-              <w:rPr>
-                <w:b w:val="0"/>
-                <w:bCs w:val="0"/>
-              </w:rPr>
-              <w:t>seeding</w:t>
-            </w:r>
-            <w:proofErr w:type="spellEnd"/>
-            <w:r>
-              <w:rPr>
-                <w:b w:val="0"/>
-                <w:bCs w:val="0"/>
-              </w:rPr>
-              <w:t xml:space="preserve"> ne peut pas être respecté avec une des deux équipes.</w:t>
+              <w:t>Le seeding ne peut pas être respecté avec une des deux équipes.</w:t>
             </w:r>
           </w:p>
           <w:p>
@@ -11726,15 +10700,7 @@
     </w:tbl>
     <w:p>
       <w:r>
-        <w:t xml:space="preserve">Vérifie si le </w:t>
-      </w:r>
-      <w:proofErr w:type="spellStart"/>
-      <w:r>
-        <w:t>seeding</w:t>
-      </w:r>
-      <w:proofErr w:type="spellEnd"/>
-      <w:r>
-        <w:t xml:space="preserve"> est respecté si les deux équipes sont placées dans la série correspondante sinon lève un signal.</w:t>
+        <w:t>Vérifie si le seeding est respecté si les deux équipes sont placées dans la série correspondante sinon lève un signal.</w:t>
       </w:r>
     </w:p>
     <w:p/>
@@ -11757,24 +10723,11 @@
             <w:tcW w:w="9062" w:type="dxa"/>
           </w:tcPr>
           <w:p>
-            <w:proofErr w:type="spellStart"/>
             <w:r>
               <w:t>v</w:t>
             </w:r>
             <w:r>
-              <w:t>erifierTournoiEnAttente</w:t>
-            </w:r>
-            <w:proofErr w:type="spellEnd"/>
-            <w:r>
-              <w:t>(</w:t>
-            </w:r>
-            <w:proofErr w:type="spellStart"/>
-            <w:r>
-              <w:t>pIdTournoi</w:t>
-            </w:r>
-            <w:proofErr w:type="spellEnd"/>
-            <w:r>
-              <w:t xml:space="preserve"> INT)</w:t>
+              <w:t>erifierTournoiEnAttente(pIdTournoi INT)</w:t>
             </w:r>
           </w:p>
         </w:tc>
@@ -11789,13 +10742,9 @@
             <w:tcW w:w="9062" w:type="dxa"/>
           </w:tcPr>
           <w:p>
-            <w:proofErr w:type="spellStart"/>
-            <w:proofErr w:type="gramStart"/>
             <w:r>
               <w:t>pIdTournoi</w:t>
             </w:r>
-            <w:proofErr w:type="spellEnd"/>
-            <w:proofErr w:type="gramEnd"/>
             <w:r>
               <w:t> :</w:t>
             </w:r>
@@ -11873,35 +10822,11 @@
                 <w:lang w:val="en-US"/>
               </w:rPr>
             </w:pPr>
-            <w:proofErr w:type="spellStart"/>
-            <w:proofErr w:type="gramStart"/>
             <w:r>
               <w:rPr>
                 <w:lang w:val="en-US"/>
               </w:rPr>
-              <w:t>verifierAcronyme</w:t>
-            </w:r>
-            <w:proofErr w:type="spellEnd"/>
-            <w:r>
-              <w:rPr>
-                <w:lang w:val="en-US"/>
-              </w:rPr>
-              <w:t>(</w:t>
-            </w:r>
-            <w:proofErr w:type="spellStart"/>
-            <w:proofErr w:type="gramEnd"/>
-            <w:r>
-              <w:rPr>
-                <w:lang w:val="en-US"/>
-              </w:rPr>
-              <w:t>pAcronymeEquipe</w:t>
-            </w:r>
-            <w:proofErr w:type="spellEnd"/>
-            <w:r>
-              <w:rPr>
-                <w:lang w:val="en-US"/>
-              </w:rPr>
-              <w:t xml:space="preserve"> VARCHAR(3))</w:t>
+              <w:t>verifierAcronyme(pAcronymeEquipe VARCHAR(3))</w:t>
             </w:r>
           </w:p>
         </w:tc>
@@ -11921,73 +10846,25 @@
                 <w:lang w:val="en-US"/>
               </w:rPr>
             </w:pPr>
-            <w:proofErr w:type="spellStart"/>
             <w:r>
               <w:rPr>
                 <w:lang w:val="en-US"/>
               </w:rPr>
               <w:t>pAcronymeEquipe</w:t>
             </w:r>
-            <w:proofErr w:type="spellEnd"/>
             <w:r>
               <w:rPr>
                 <w:lang w:val="en-US"/>
               </w:rPr>
               <w:t xml:space="preserve">: </w:t>
             </w:r>
-            <w:proofErr w:type="spellStart"/>
             <w:r>
               <w:rPr>
                 <w:b w:val="0"/>
                 <w:bCs w:val="0"/>
                 <w:lang w:val="en-US"/>
               </w:rPr>
-              <w:t>Acronyme</w:t>
-            </w:r>
-            <w:proofErr w:type="spellEnd"/>
-            <w:r>
-              <w:rPr>
-                <w:b w:val="0"/>
-                <w:bCs w:val="0"/>
-                <w:lang w:val="en-US"/>
-              </w:rPr>
-              <w:t xml:space="preserve"> </w:t>
-            </w:r>
-            <w:proofErr w:type="spellStart"/>
-            <w:r>
-              <w:rPr>
-                <w:b w:val="0"/>
-                <w:bCs w:val="0"/>
-                <w:lang w:val="en-US"/>
-              </w:rPr>
-              <w:t>d’une</w:t>
-            </w:r>
-            <w:proofErr w:type="spellEnd"/>
-            <w:r>
-              <w:rPr>
-                <w:b w:val="0"/>
-                <w:bCs w:val="0"/>
-                <w:lang w:val="en-US"/>
-              </w:rPr>
-              <w:t xml:space="preserve"> </w:t>
-            </w:r>
-            <w:proofErr w:type="spellStart"/>
-            <w:r>
-              <w:rPr>
-                <w:b w:val="0"/>
-                <w:bCs w:val="0"/>
-                <w:lang w:val="en-US"/>
-              </w:rPr>
-              <w:t>équipe</w:t>
-            </w:r>
-            <w:proofErr w:type="spellEnd"/>
-            <w:r>
-              <w:rPr>
-                <w:b w:val="0"/>
-                <w:bCs w:val="0"/>
-                <w:lang w:val="en-US"/>
-              </w:rPr>
-              <w:t>.</w:t>
+              <w:t>Acronyme d’une équipe.</w:t>
             </w:r>
           </w:p>
         </w:tc>
@@ -12022,15 +10899,7 @@
     </w:tbl>
     <w:p>
       <w:r>
-        <w:t xml:space="preserve">Vérifie si la longueur de l’acronyme est valide, qu’il fasse au moins 1 </w:t>
-      </w:r>
-      <w:proofErr w:type="spellStart"/>
-      <w:r>
-        <w:t>cractère</w:t>
-      </w:r>
-      <w:proofErr w:type="spellEnd"/>
-      <w:r>
-        <w:t>.</w:t>
+        <w:t>Vérifie si la longueur de l’acronyme est valide, qu’il fasse au moins 1 cractère.</w:t>
       </w:r>
     </w:p>
     <w:tbl>
@@ -12057,36 +10926,24 @@
                 <w:lang w:val="en-US"/>
               </w:rPr>
             </w:pPr>
-            <w:proofErr w:type="spellStart"/>
-            <w:proofErr w:type="gramStart"/>
             <w:r>
               <w:rPr>
                 <w:lang w:val="en-US"/>
               </w:rPr>
               <w:t>demarrerTournoi</w:t>
             </w:r>
-            <w:proofErr w:type="spellEnd"/>
             <w:r>
               <w:rPr>
                 <w:lang w:val="en-US"/>
               </w:rPr>
-              <w:t>(</w:t>
-            </w:r>
-            <w:proofErr w:type="spellStart"/>
-            <w:proofErr w:type="gramEnd"/>
+              <w:t>(p</w:t>
+            </w:r>
             <w:r>
               <w:rPr>
                 <w:lang w:val="en-US"/>
               </w:rPr>
-              <w:t>p</w:t>
-            </w:r>
-            <w:r>
-              <w:rPr>
-                <w:lang w:val="en-US"/>
-              </w:rPr>
               <w:t>IdTournoi</w:t>
             </w:r>
-            <w:proofErr w:type="spellEnd"/>
             <w:r>
               <w:rPr>
                 <w:lang w:val="en-US"/>
@@ -12123,7 +10980,6 @@
                 <w:lang w:val="en-US"/>
               </w:rPr>
             </w:pPr>
-            <w:proofErr w:type="spellStart"/>
             <w:r>
               <w:rPr>
                 <w:lang w:val="en-US"/>
@@ -12134,50 +10990,15 @@
               <w:rPr>
                 <w:lang w:val="en-US"/>
               </w:rPr>
-              <w:t>IdTournoi</w:t>
-            </w:r>
-            <w:proofErr w:type="spellEnd"/>
-            <w:r>
-              <w:rPr>
+              <w:t xml:space="preserve">IdTournoi: </w:t>
+            </w:r>
+            <w:r>
+              <w:rPr>
+                <w:b w:val="0"/>
+                <w:bCs w:val="0"/>
                 <w:lang w:val="en-US"/>
               </w:rPr>
-              <w:t xml:space="preserve">: </w:t>
-            </w:r>
-            <w:proofErr w:type="spellStart"/>
-            <w:r>
-              <w:rPr>
-                <w:b w:val="0"/>
-                <w:bCs w:val="0"/>
-                <w:lang w:val="en-US"/>
-              </w:rPr>
-              <w:t>Tournoi</w:t>
-            </w:r>
-            <w:proofErr w:type="spellEnd"/>
-            <w:r>
-              <w:rPr>
-                <w:b w:val="0"/>
-                <w:bCs w:val="0"/>
-                <w:lang w:val="en-US"/>
-              </w:rPr>
-              <w:t xml:space="preserve"> à </w:t>
-            </w:r>
-            <w:proofErr w:type="spellStart"/>
-            <w:r>
-              <w:rPr>
-                <w:b w:val="0"/>
-                <w:bCs w:val="0"/>
-                <w:lang w:val="en-US"/>
-              </w:rPr>
-              <w:t>démarrer</w:t>
-            </w:r>
-            <w:proofErr w:type="spellEnd"/>
-            <w:r>
-              <w:rPr>
-                <w:b w:val="0"/>
-                <w:bCs w:val="0"/>
-                <w:lang w:val="en-US"/>
-              </w:rPr>
-              <w:t>.</w:t>
+              <w:t>Tournoi à démarrer.</w:t>
             </w:r>
           </w:p>
         </w:tc>
@@ -12260,86 +11081,26 @@
                 <w:lang w:val="en-US"/>
               </w:rPr>
             </w:pPr>
-            <w:proofErr w:type="spellStart"/>
-            <w:proofErr w:type="gramStart"/>
             <w:r>
               <w:t>tenterPromotion</w:t>
             </w:r>
-            <w:proofErr w:type="spellEnd"/>
-            <w:proofErr w:type="gramEnd"/>
             <w:r>
               <w:rPr>
                 <w:lang w:val="en-US"/>
               </w:rPr>
-              <w:t xml:space="preserve"> (</w:t>
-            </w:r>
-            <w:proofErr w:type="spellStart"/>
+              <w:t xml:space="preserve"> (pIdMatch </w:t>
+            </w:r>
             <w:r>
               <w:rPr>
                 <w:lang w:val="en-US"/>
               </w:rPr>
-              <w:t>pIdMatch</w:t>
-            </w:r>
-            <w:proofErr w:type="spellEnd"/>
+              <w:t>INT</w:t>
+            </w:r>
             <w:r>
               <w:rPr>
                 <w:lang w:val="en-US"/>
               </w:rPr>
-              <w:t xml:space="preserve"> </w:t>
-            </w:r>
-            <w:r>
-              <w:rPr>
-                <w:lang w:val="en-US"/>
-              </w:rPr>
-              <w:t>INT</w:t>
-            </w:r>
-            <w:r>
-              <w:rPr>
-                <w:lang w:val="en-US"/>
-              </w:rPr>
-              <w:t xml:space="preserve">, </w:t>
-            </w:r>
-            <w:proofErr w:type="spellStart"/>
-            <w:r>
-              <w:rPr>
-                <w:lang w:val="en-US"/>
-              </w:rPr>
-              <w:t>pIdSerie</w:t>
-            </w:r>
-            <w:proofErr w:type="spellEnd"/>
-            <w:r>
-              <w:rPr>
-                <w:lang w:val="en-US"/>
-              </w:rPr>
-              <w:t xml:space="preserve"> INT, </w:t>
-            </w:r>
-            <w:proofErr w:type="spellStart"/>
-            <w:r>
-              <w:rPr>
-                <w:lang w:val="en-US"/>
-              </w:rPr>
-              <w:t>pNoTour</w:t>
-            </w:r>
-            <w:proofErr w:type="spellEnd"/>
-            <w:r>
-              <w:rPr>
-                <w:lang w:val="en-US"/>
-              </w:rPr>
-              <w:t xml:space="preserve"> INT, </w:t>
-            </w:r>
-            <w:proofErr w:type="spellStart"/>
-            <w:r>
-              <w:rPr>
-                <w:lang w:val="en-US"/>
-              </w:rPr>
-              <w:t>pIdTournoi</w:t>
-            </w:r>
-            <w:proofErr w:type="spellEnd"/>
-            <w:r>
-              <w:rPr>
-                <w:lang w:val="en-US"/>
-              </w:rPr>
-              <w:t xml:space="preserve"> INT)</w:t>
+              <w:t>, pIdSerie INT, pNoTour INT, pIdTournoi INT)</w:t>
             </w:r>
           </w:p>
         </w:tc>
@@ -12359,19 +11120,11 @@
                 <w:lang w:val="en-US"/>
               </w:rPr>
             </w:pPr>
-            <w:proofErr w:type="spellStart"/>
             <w:r>
               <w:rPr>
                 <w:lang w:val="en-US"/>
               </w:rPr>
-              <w:t>pIdMatch</w:t>
-            </w:r>
-            <w:proofErr w:type="spellEnd"/>
-            <w:r>
-              <w:rPr>
-                <w:lang w:val="en-US"/>
-              </w:rPr>
-              <w:t xml:space="preserve">: </w:t>
+              <w:t xml:space="preserve">pIdMatch: </w:t>
             </w:r>
             <w:r>
               <w:rPr>
@@ -12391,15 +11144,8 @@
             <w:tcW w:w="9062" w:type="dxa"/>
           </w:tcPr>
           <w:p>
-            <w:proofErr w:type="spellStart"/>
-            <w:proofErr w:type="gramStart"/>
-            <w:r>
-              <w:t>pIdSerie</w:t>
-            </w:r>
-            <w:proofErr w:type="spellEnd"/>
-            <w:proofErr w:type="gramEnd"/>
-            <w:r>
-              <w:t xml:space="preserve"> : </w:t>
+            <w:r>
+              <w:t xml:space="preserve">pIdSerie : </w:t>
             </w:r>
             <w:r>
               <w:rPr>
@@ -12428,15 +11174,8 @@
             <w:tcW w:w="9062" w:type="dxa"/>
           </w:tcPr>
           <w:p>
-            <w:proofErr w:type="spellStart"/>
-            <w:proofErr w:type="gramStart"/>
-            <w:r>
-              <w:t>pNoTour</w:t>
-            </w:r>
-            <w:proofErr w:type="spellEnd"/>
-            <w:proofErr w:type="gramEnd"/>
-            <w:r>
-              <w:t xml:space="preserve"> : </w:t>
+            <w:r>
+              <w:t xml:space="preserve">pNoTour : </w:t>
             </w:r>
             <w:r>
               <w:rPr>
@@ -12462,13 +11201,9 @@
             <w:tcW w:w="9062" w:type="dxa"/>
           </w:tcPr>
           <w:p>
-            <w:proofErr w:type="spellStart"/>
-            <w:proofErr w:type="gramStart"/>
             <w:r>
               <w:t>pIdTournoi</w:t>
             </w:r>
-            <w:proofErr w:type="spellEnd"/>
-            <w:proofErr w:type="gramEnd"/>
             <w:r>
               <w:t> :</w:t>
             </w:r>
@@ -12513,36 +11248,24 @@
                 <w:lang w:val="en-US"/>
               </w:rPr>
             </w:pPr>
-            <w:proofErr w:type="spellStart"/>
-            <w:proofErr w:type="gramStart"/>
             <w:r>
               <w:rPr>
                 <w:lang w:val="en-US"/>
               </w:rPr>
               <w:t>verifierEmail</w:t>
             </w:r>
-            <w:proofErr w:type="spellEnd"/>
             <w:r>
               <w:rPr>
                 <w:lang w:val="en-US"/>
               </w:rPr>
-              <w:t>(</w:t>
-            </w:r>
-            <w:proofErr w:type="spellStart"/>
-            <w:proofErr w:type="gramEnd"/>
+              <w:t>(p</w:t>
+            </w:r>
             <w:r>
               <w:rPr>
                 <w:lang w:val="en-US"/>
               </w:rPr>
-              <w:t>p</w:t>
-            </w:r>
-            <w:r>
-              <w:rPr>
-                <w:lang w:val="en-US"/>
-              </w:rPr>
               <w:t>Email</w:t>
             </w:r>
-            <w:proofErr w:type="spellEnd"/>
             <w:r>
               <w:rPr>
                 <w:lang w:val="en-US"/>
@@ -12573,45 +11296,19 @@
                 <w:lang w:val="en-US"/>
               </w:rPr>
             </w:pPr>
-            <w:proofErr w:type="spellStart"/>
             <w:r>
               <w:rPr>
                 <w:lang w:val="en-US"/>
               </w:rPr>
-              <w:t>pEmail</w:t>
-            </w:r>
-            <w:proofErr w:type="spellEnd"/>
-            <w:r>
-              <w:rPr>
+              <w:t xml:space="preserve">pEmail: </w:t>
+            </w:r>
+            <w:r>
+              <w:rPr>
+                <w:b w:val="0"/>
+                <w:bCs w:val="0"/>
                 <w:lang w:val="en-US"/>
               </w:rPr>
-              <w:t xml:space="preserve">: </w:t>
-            </w:r>
-            <w:r>
-              <w:rPr>
-                <w:b w:val="0"/>
-                <w:bCs w:val="0"/>
-                <w:lang w:val="en-US"/>
-              </w:rPr>
-              <w:t xml:space="preserve">Email à </w:t>
-            </w:r>
-            <w:proofErr w:type="spellStart"/>
-            <w:r>
-              <w:rPr>
-                <w:b w:val="0"/>
-                <w:bCs w:val="0"/>
-                <w:lang w:val="en-US"/>
-              </w:rPr>
-              <w:t>vérifier</w:t>
-            </w:r>
-            <w:proofErr w:type="spellEnd"/>
-            <w:r>
-              <w:rPr>
-                <w:b w:val="0"/>
-                <w:bCs w:val="0"/>
-                <w:lang w:val="en-US"/>
-              </w:rPr>
-              <w:t>.</w:t>
+              <w:t>Email à vérifier.</w:t>
             </w:r>
           </w:p>
         </w:tc>
@@ -12701,29 +11398,8 @@
             <w:tcW w:w="9062" w:type="dxa"/>
           </w:tcPr>
           <w:p>
-            <w:proofErr w:type="spellStart"/>
-            <w:r>
-              <w:t>verifierInscriptionEquipe</w:t>
-            </w:r>
-            <w:proofErr w:type="spellEnd"/>
-            <w:r>
-              <w:t>(</w:t>
-            </w:r>
-            <w:proofErr w:type="spellStart"/>
-            <w:r>
-              <w:t>pAcronymeEquipe</w:t>
-            </w:r>
-            <w:proofErr w:type="spellEnd"/>
-            <w:r>
-              <w:t xml:space="preserve"> VARCHAR(3), </w:t>
-            </w:r>
-            <w:proofErr w:type="spellStart"/>
-            <w:r>
-              <w:t>pIdTournoi</w:t>
-            </w:r>
-            <w:proofErr w:type="spellEnd"/>
-            <w:r>
-              <w:t xml:space="preserve"> INT)</w:t>
+            <w:r>
+              <w:t>verifierInscriptionEquipe(pAcronymeEquipe VARCHAR(3), pIdTournoi INT)</w:t>
             </w:r>
           </w:p>
         </w:tc>
@@ -12738,13 +11414,9 @@
             <w:tcW w:w="9062" w:type="dxa"/>
           </w:tcPr>
           <w:p>
-            <w:proofErr w:type="spellStart"/>
-            <w:proofErr w:type="gramStart"/>
             <w:r>
               <w:t>pAcronymeEquipe</w:t>
             </w:r>
-            <w:proofErr w:type="spellEnd"/>
-            <w:proofErr w:type="gramEnd"/>
             <w:r>
               <w:t> : </w:t>
             </w:r>
@@ -12765,13 +11437,9 @@
             <w:tcW w:w="9062" w:type="dxa"/>
           </w:tcPr>
           <w:p>
-            <w:proofErr w:type="spellStart"/>
-            <w:proofErr w:type="gramStart"/>
             <w:r>
               <w:t>pIdTournoi</w:t>
             </w:r>
-            <w:proofErr w:type="spellEnd"/>
-            <w:proofErr w:type="gramEnd"/>
             <w:r>
               <w:t> :</w:t>
             </w:r>
@@ -12861,27 +11529,6 @@
     <w:p>
       <w:r>
         <w:t>Effectue les vérifications des conditions d’inscription d’une équipe à un tournoi.</w:t>
-      </w:r>
-    </w:p>
-    <w:p>
-      <w:r>
-        <w:br w:type="page"/>
-      </w:r>
-    </w:p>
-    <w:p>
-      <w:pPr>
-        <w:pStyle w:val="Titre2"/>
-      </w:pPr>
-      <w:bookmarkStart w:id="28" w:name="_Toc61376178"/>
-      <w:r>
-        <w:lastRenderedPageBreak/>
-        <w:t>Événements</w:t>
-      </w:r>
-      <w:bookmarkEnd w:id="28"/>
-    </w:p>
-    <w:p>
-      <w:r>
-        <w:t>Deux événements ont été mis en place afin de détecter et supprimer les tournois qui n’aurait pas assez d’équipes au moment où ils devraient commencer.</w:t>
       </w:r>
     </w:p>
     <w:tbl>
@@ -12903,16 +11550,189 @@
             <w:tcW w:w="9062" w:type="dxa"/>
           </w:tcPr>
           <w:p>
-            <w:proofErr w:type="spellStart"/>
-            <w:proofErr w:type="gramStart"/>
-            <w:r>
-              <w:t>annuler</w:t>
-            </w:r>
-            <w:proofErr w:type="gramEnd"/>
-            <w:r>
-              <w:t>_tournoi</w:t>
-            </w:r>
-            <w:proofErr w:type="spellEnd"/>
+            <w:pPr>
+              <w:rPr>
+                <w:lang w:val="en-US"/>
+              </w:rPr>
+            </w:pPr>
+            <w:r>
+              <w:rPr>
+                <w:lang w:val="en-US"/>
+              </w:rPr>
+              <w:t>verifier</w:t>
+            </w:r>
+            <w:r>
+              <w:rPr>
+                <w:lang w:val="en-US"/>
+              </w:rPr>
+              <w:t>PrixNegatif</w:t>
+            </w:r>
+            <w:r>
+              <w:rPr>
+                <w:lang w:val="en-US"/>
+              </w:rPr>
+              <w:t>(p</w:t>
+            </w:r>
+            <w:r>
+              <w:rPr>
+                <w:lang w:val="en-US"/>
+              </w:rPr>
+              <w:t>Prix</w:t>
+            </w:r>
+            <w:r>
+              <w:rPr>
+                <w:lang w:val="en-US"/>
+              </w:rPr>
+              <w:t xml:space="preserve"> </w:t>
+            </w:r>
+            <w:r>
+              <w:rPr>
+                <w:lang w:val="en-US"/>
+              </w:rPr>
+              <w:t>DOUBLE(10,2)</w:t>
+            </w:r>
+            <w:r>
+              <w:rPr>
+                <w:lang w:val="en-US"/>
+              </w:rPr>
+              <w:t>)</w:t>
+            </w:r>
+          </w:p>
+        </w:tc>
+      </w:tr>
+      <w:tr>
+        <w:trPr>
+          <w:cnfStyle w:val="000000100000" w:firstRow="0" w:lastRow="0" w:firstColumn="0" w:lastColumn="0" w:oddVBand="0" w:evenVBand="0" w:oddHBand="1" w:evenHBand="0" w:firstRowFirstColumn="0" w:firstRowLastColumn="0" w:lastRowFirstColumn="0" w:lastRowLastColumn="0"/>
+        </w:trPr>
+        <w:tc>
+          <w:tcPr>
+            <w:cnfStyle w:val="001000000000" w:firstRow="0" w:lastRow="0" w:firstColumn="1" w:lastColumn="0" w:oddVBand="0" w:evenVBand="0" w:oddHBand="0" w:evenHBand="0" w:firstRowFirstColumn="0" w:firstRowLastColumn="0" w:lastRowFirstColumn="0" w:lastRowLastColumn="0"/>
+            <w:tcW w:w="9062" w:type="dxa"/>
+          </w:tcPr>
+          <w:p>
+            <w:pPr>
+              <w:rPr>
+                <w:lang w:val="en-US"/>
+              </w:rPr>
+            </w:pPr>
+            <w:r>
+              <w:rPr>
+                <w:lang w:val="en-US"/>
+              </w:rPr>
+              <w:t>pPrix</w:t>
+            </w:r>
+            <w:r>
+              <w:rPr>
+                <w:lang w:val="en-US"/>
+              </w:rPr>
+              <w:t xml:space="preserve">: </w:t>
+            </w:r>
+            <w:r>
+              <w:rPr>
+                <w:lang w:val="en-US"/>
+              </w:rPr>
+              <w:t>Prix</w:t>
+            </w:r>
+            <w:r>
+              <w:rPr>
+                <w:b w:val="0"/>
+                <w:bCs w:val="0"/>
+                <w:lang w:val="en-US"/>
+              </w:rPr>
+              <w:t xml:space="preserve"> à vérifier.</w:t>
+            </w:r>
+          </w:p>
+        </w:tc>
+      </w:tr>
+      <w:tr>
+        <w:tc>
+          <w:tcPr>
+            <w:cnfStyle w:val="001000000000" w:firstRow="0" w:lastRow="0" w:firstColumn="1" w:lastColumn="0" w:oddVBand="0" w:evenVBand="0" w:oddHBand="0" w:evenHBand="0" w:firstRowFirstColumn="0" w:firstRowLastColumn="0" w:lastRowFirstColumn="0" w:lastRowLastColumn="0"/>
+            <w:tcW w:w="9062" w:type="dxa"/>
+          </w:tcPr>
+          <w:p>
+            <w:r>
+              <w:t xml:space="preserve">Signal : </w:t>
+            </w:r>
+            <w:r>
+              <w:rPr>
+                <w:b w:val="0"/>
+                <w:bCs w:val="0"/>
+              </w:rPr>
+              <w:t xml:space="preserve">- </w:t>
+            </w:r>
+            <w:r>
+              <w:rPr>
+                <w:b w:val="0"/>
+                <w:bCs w:val="0"/>
+              </w:rPr>
+              <w:t xml:space="preserve">Le </w:t>
+            </w:r>
+            <w:r>
+              <w:rPr>
+                <w:b w:val="0"/>
+                <w:bCs w:val="0"/>
+              </w:rPr>
+              <w:t>prix est négatif.</w:t>
+            </w:r>
+          </w:p>
+        </w:tc>
+      </w:tr>
+    </w:tbl>
+    <w:p>
+      <w:r>
+        <w:t xml:space="preserve">Vérifie si le </w:t>
+      </w:r>
+      <w:r>
+        <w:t>prix passé en paramètre est négatif.</w:t>
+      </w:r>
+      <w:r>
+        <w:br/>
+      </w:r>
+    </w:p>
+    <w:p>
+      <w:r>
+        <w:br w:type="page"/>
+      </w:r>
+    </w:p>
+    <w:p>
+      <w:pPr>
+        <w:pStyle w:val="Titre2"/>
+      </w:pPr>
+      <w:bookmarkStart w:id="28" w:name="_Toc61376178"/>
+      <w:r>
+        <w:lastRenderedPageBreak/>
+        <w:t>Événements</w:t>
+      </w:r>
+      <w:bookmarkEnd w:id="28"/>
+    </w:p>
+    <w:p>
+      <w:r>
+        <w:t>Deux événements ont été mis en place afin de détecter et supprimer les tournois qui n’aurait pas assez d’équipes au moment où ils devraient commencer.</w:t>
+      </w:r>
+    </w:p>
+    <w:tbl>
+      <w:tblPr>
+        <w:tblStyle w:val="TableauGrille2-Accentuation6"/>
+        <w:tblW w:w="0" w:type="auto"/>
+        <w:tblLook w:val="04A0" w:firstRow="1" w:lastRow="0" w:firstColumn="1" w:lastColumn="0" w:noHBand="0" w:noVBand="1"/>
+      </w:tblPr>
+      <w:tblGrid>
+        <w:gridCol w:w="9062"/>
+      </w:tblGrid>
+      <w:tr>
+        <w:trPr>
+          <w:cnfStyle w:val="100000000000" w:firstRow="1" w:lastRow="0" w:firstColumn="0" w:lastColumn="0" w:oddVBand="0" w:evenVBand="0" w:oddHBand="0" w:evenHBand="0" w:firstRowFirstColumn="0" w:firstRowLastColumn="0" w:lastRowFirstColumn="0" w:lastRowLastColumn="0"/>
+        </w:trPr>
+        <w:tc>
+          <w:tcPr>
+            <w:cnfStyle w:val="001000000000" w:firstRow="0" w:lastRow="0" w:firstColumn="1" w:lastColumn="0" w:oddVBand="0" w:evenVBand="0" w:oddHBand="0" w:evenHBand="0" w:firstRowFirstColumn="0" w:firstRowLastColumn="0" w:lastRowFirstColumn="0" w:lastRowLastColumn="0"/>
+            <w:tcW w:w="9062" w:type="dxa"/>
+          </w:tcPr>
+          <w:p>
+            <w:r>
+              <w:t>annuler_tournoi</w:t>
+            </w:r>
           </w:p>
         </w:tc>
       </w:tr>
@@ -13023,16 +11843,9 @@
             <w:tcW w:w="9062" w:type="dxa"/>
           </w:tcPr>
           <w:p>
-            <w:proofErr w:type="spellStart"/>
-            <w:proofErr w:type="gramStart"/>
-            <w:r>
-              <w:t>supprimer</w:t>
-            </w:r>
-            <w:proofErr w:type="gramEnd"/>
-            <w:r>
-              <w:t>_tournoi_annule</w:t>
-            </w:r>
-            <w:proofErr w:type="spellEnd"/>
+            <w:r>
+              <w:t>supprimer_tournoi_annule</w:t>
+            </w:r>
           </w:p>
         </w:tc>
       </w:tr>
@@ -13205,21 +12018,7 @@
         <w:rPr>
           <w:u w:val="single"/>
         </w:rPr>
-        <w:t>Le nombre d’équipe d’un tournoi = 2^x ou x &lt;- [1, 2</w:t>
-      </w:r>
-      <w:proofErr w:type="gramStart"/>
-      <w:r>
-        <w:rPr>
-          <w:u w:val="single"/>
-        </w:rPr>
-        <w:t xml:space="preserve"> ..</w:t>
-      </w:r>
-      <w:proofErr w:type="gramEnd"/>
-      <w:r>
-        <w:rPr>
-          <w:u w:val="single"/>
-        </w:rPr>
-        <w:t xml:space="preserve"> 8]</w:t>
+        <w:t>Le nombre d’équipe d’un tournoi = 2^x ou x &lt;- [1, 2 .. 8]</w:t>
       </w:r>
     </w:p>
     <w:p>
@@ -13269,118 +12068,58 @@
         <w:rPr>
           <w:u w:val="single"/>
         </w:rPr>
-        <w:t xml:space="preserve">Le champ </w:t>
-      </w:r>
-      <w:proofErr w:type="spellStart"/>
-      <w:r>
+        <w:t>Le champ dateHeureDebut est strictement plus petite que dateHeureFin</w:t>
+      </w:r>
+    </w:p>
+    <w:p>
+      <w:pPr>
+        <w:tabs>
+          <w:tab w:val="left" w:pos="709"/>
+        </w:tabs>
+        <w:spacing w:after="120"/>
+        <w:ind w:left="708"/>
+      </w:pPr>
+      <w:r>
+        <w:tab/>
+        <w:t>[Insertion</w:t>
+      </w:r>
+      <w:r>
+        <w:t>] La date de fin doit être nulle.</w:t>
+      </w:r>
+      <w:r>
+        <w:br/>
+        <w:t>[</w:t>
+      </w:r>
+      <w:r>
+        <w:t>Mise à jour] : Appel de la procédure verifierDatePlusPetite.</w:t>
+      </w:r>
+    </w:p>
+    <w:p>
+      <w:pPr>
+        <w:tabs>
+          <w:tab w:val="left" w:pos="851"/>
+        </w:tabs>
+        <w:spacing w:after="120"/>
         <w:rPr>
           <w:u w:val="single"/>
         </w:rPr>
-        <w:t>dateHeureDebut</w:t>
-      </w:r>
-      <w:proofErr w:type="spellEnd"/>
+      </w:pPr>
       <w:r>
         <w:rPr>
           <w:u w:val="single"/>
         </w:rPr>
-        <w:t xml:space="preserve"> est strictement plus petite que </w:t>
-      </w:r>
-      <w:proofErr w:type="spellStart"/>
-      <w:r>
-        <w:rPr>
-          <w:u w:val="single"/>
-        </w:rPr>
-        <w:t>dateHeureFin</w:t>
-      </w:r>
-      <w:proofErr w:type="spellEnd"/>
+        <w:t>Le champ  dateHeureDebut est strictement plus grande que la date courante</w:t>
+      </w:r>
     </w:p>
     <w:p>
       <w:pPr>
         <w:tabs>
           <w:tab w:val="left" w:pos="709"/>
         </w:tabs>
-        <w:spacing w:after="120"/>
-        <w:ind w:left="708"/>
       </w:pPr>
       <w:r>
         <w:tab/>
-        <w:t>[Insertion</w:t>
-      </w:r>
-      <w:r>
-        <w:t>] La date de fin doit être nulle.</w:t>
-      </w:r>
-      <w:r>
-        <w:br/>
-        <w:t>[</w:t>
-      </w:r>
-      <w:r>
-        <w:t xml:space="preserve">Mise à jour] : Appel de la procédure </w:t>
-      </w:r>
-      <w:proofErr w:type="spellStart"/>
-      <w:r>
-        <w:t>verifierDatePlusPetite</w:t>
-      </w:r>
-      <w:proofErr w:type="spellEnd"/>
-      <w:r>
-        <w:t>.</w:t>
-      </w:r>
-    </w:p>
-    <w:p>
-      <w:pPr>
-        <w:tabs>
-          <w:tab w:val="left" w:pos="851"/>
-        </w:tabs>
-        <w:spacing w:after="120"/>
-        <w:rPr>
-          <w:u w:val="single"/>
-        </w:rPr>
-      </w:pPr>
-      <w:r>
-        <w:rPr>
-          <w:u w:val="single"/>
-        </w:rPr>
-        <w:t xml:space="preserve">Le </w:t>
-      </w:r>
-      <w:proofErr w:type="gramStart"/>
-      <w:r>
-        <w:rPr>
-          <w:u w:val="single"/>
-        </w:rPr>
-        <w:t xml:space="preserve">champ  </w:t>
-      </w:r>
-      <w:proofErr w:type="spellStart"/>
-      <w:r>
-        <w:rPr>
-          <w:u w:val="single"/>
-        </w:rPr>
-        <w:t>dateHeureDebut</w:t>
-      </w:r>
-      <w:proofErr w:type="spellEnd"/>
-      <w:proofErr w:type="gramEnd"/>
-      <w:r>
-        <w:rPr>
-          <w:u w:val="single"/>
-        </w:rPr>
-        <w:t xml:space="preserve"> est strictement plus grande que la date courante</w:t>
-      </w:r>
-    </w:p>
-    <w:p>
-      <w:pPr>
-        <w:tabs>
-          <w:tab w:val="left" w:pos="709"/>
-        </w:tabs>
-      </w:pPr>
-      <w:r>
-        <w:tab/>
-        <w:t xml:space="preserve">[Insertion, Mise à jour] : Appel de la procédure </w:t>
-      </w:r>
-      <w:proofErr w:type="spellStart"/>
-      <w:r>
-        <w:t>verifierDatePassee</w:t>
-      </w:r>
-      <w:proofErr w:type="spellEnd"/>
-      <w:r>
-        <w:t>.</w:t>
+        <w:t>[Insertion, Mise à jour] : Appel de la procédure verifierDatePassee.</w:t>
       </w:r>
     </w:p>
     <w:p>
@@ -13394,7 +12133,6 @@
           <w:bCs/>
         </w:rPr>
       </w:pPr>
-      <w:proofErr w:type="spellStart"/>
       <w:r>
         <w:rPr>
           <w:b/>
@@ -13416,7 +12154,6 @@
         </w:rPr>
         <w:t>Equipe</w:t>
       </w:r>
-      <w:proofErr w:type="spellEnd"/>
     </w:p>
     <w:p>
       <w:pPr>
@@ -13432,21 +12169,7 @@
         <w:rPr>
           <w:u w:val="single"/>
         </w:rPr>
-        <w:t xml:space="preserve">La date d’inscription d’une équipe est plus vieille que la </w:t>
-      </w:r>
-      <w:proofErr w:type="spellStart"/>
-      <w:r>
-        <w:rPr>
-          <w:u w:val="single"/>
-        </w:rPr>
-        <w:t>dateDebut</w:t>
-      </w:r>
-      <w:proofErr w:type="spellEnd"/>
-      <w:r>
-        <w:rPr>
-          <w:u w:val="single"/>
-        </w:rPr>
-        <w:t xml:space="preserve"> du tournoi</w:t>
+        <w:t>La date d’inscription d’une équipe est plus vieille que la dateDebut du tournoi</w:t>
       </w:r>
     </w:p>
     <w:p>
@@ -13457,15 +12180,7 @@
       </w:pPr>
       <w:r>
         <w:tab/>
-        <w:t xml:space="preserve">[Insertion, Mise à jour] : Appel de la procédure </w:t>
-      </w:r>
-      <w:proofErr w:type="spellStart"/>
-      <w:r>
-        <w:t>verifierTournoiEnAttente</w:t>
-      </w:r>
-      <w:proofErr w:type="spellEnd"/>
-      <w:r>
-        <w:t>.</w:t>
+        <w:t>[Insertion, Mise à jour] : Appel de la procédure verifierTournoiEnAttente.</w:t>
       </w:r>
     </w:p>
     <w:p>
@@ -13496,15 +12211,7 @@
         <w:tab/>
       </w:r>
       <w:r>
-        <w:t xml:space="preserve">[Insertion, Mise à jour] : Appel de la procédure </w:t>
-      </w:r>
-      <w:proofErr w:type="spellStart"/>
-      <w:r>
-        <w:t>verifierEquipeComplete</w:t>
-      </w:r>
-      <w:proofErr w:type="spellEnd"/>
-      <w:r>
-        <w:t>.</w:t>
+        <w:t>[Insertion, Mise à jour] : Appel de la procédure verifierEquipeComplete.</w:t>
       </w:r>
     </w:p>
     <w:p>
@@ -13527,15 +12234,7 @@
         <w:ind w:firstLine="708"/>
       </w:pPr>
       <w:r>
-        <w:t xml:space="preserve">[Insertion, Mise à jour] : Appel de la procédure </w:t>
-      </w:r>
-      <w:proofErr w:type="spellStart"/>
-      <w:r>
-        <w:t>aUneInscriptionEnCours</w:t>
-      </w:r>
-      <w:proofErr w:type="spellEnd"/>
-      <w:r>
-        <w:t>.</w:t>
+        <w:t>[Insertion, Mise à jour] : Appel de la procédure aUneInscriptionEnCours.</w:t>
       </w:r>
     </w:p>
     <w:p>
@@ -13559,15 +12258,7 @@
         </w:tabs>
       </w:pPr>
       <w:r>
-        <w:t xml:space="preserve">              [Insertion, Mise à jour] : Appel de la procédure </w:t>
-      </w:r>
-      <w:proofErr w:type="spellStart"/>
-      <w:r>
-        <w:t>verifierTournoiEnAttente</w:t>
-      </w:r>
-      <w:proofErr w:type="spellEnd"/>
-      <w:r>
-        <w:t>.</w:t>
+        <w:t xml:space="preserve">              [Insertion, Mise à jour] : Appel de la procédure verifierTournoiEnAttente.</w:t>
       </w:r>
     </w:p>
     <w:p>
@@ -13593,21 +12284,7 @@
         <w:rPr>
           <w:u w:val="single"/>
         </w:rPr>
-        <w:t xml:space="preserve">Le champ </w:t>
-      </w:r>
-      <w:proofErr w:type="spellStart"/>
-      <w:r>
-        <w:rPr>
-          <w:u w:val="single"/>
-        </w:rPr>
-        <w:t>longueurMaxSerie</w:t>
-      </w:r>
-      <w:proofErr w:type="spellEnd"/>
-      <w:r>
-        <w:rPr>
-          <w:u w:val="single"/>
-        </w:rPr>
-        <w:t xml:space="preserve"> = [1,3,5,7].</w:t>
+        <w:t>Le champ longueurMaxSerie = [1,3,5,7].</w:t>
       </w:r>
     </w:p>
     <w:p>
@@ -13618,22 +12295,13 @@
       </w:pPr>
       <w:r>
         <w:tab/>
-        <w:t xml:space="preserve">[Insertion, Mise à jour] : Appel de la procédure </w:t>
-      </w:r>
-      <w:proofErr w:type="spellStart"/>
-      <w:r>
-        <w:t>verifierLongueurMaxSerie</w:t>
-      </w:r>
-      <w:proofErr w:type="spellEnd"/>
-      <w:r>
-        <w:t>.</w:t>
-      </w:r>
-    </w:p>
-    <w:p>
-      <w:pPr>
-        <w:spacing w:after="120"/>
-      </w:pPr>
-      <w:proofErr w:type="spellStart"/>
+        <w:t>[Insertion, Mise à jour] : Appel de la procédure verifierLongueurMaxSerie.</w:t>
+      </w:r>
+    </w:p>
+    <w:p>
+      <w:pPr>
+        <w:spacing w:after="120"/>
+      </w:pPr>
       <w:r>
         <w:rPr>
           <w:b/>
@@ -13655,7 +12323,6 @@
         </w:rPr>
         <w:t>rie</w:t>
       </w:r>
-      <w:proofErr w:type="spellEnd"/>
     </w:p>
     <w:p>
       <w:pPr>
@@ -13685,30 +12352,14 @@
       </w:r>
       <w:r>
         <w:tab/>
-        <w:t xml:space="preserve">Appel de la procédure </w:t>
-      </w:r>
-      <w:proofErr w:type="spellStart"/>
-      <w:r>
-        <w:t>verifierInscription</w:t>
-      </w:r>
-      <w:proofErr w:type="spellEnd"/>
-      <w:r>
-        <w:t xml:space="preserve"> pour les deux équipes.</w:t>
+        <w:t>Appel de la procédure verifierInscription pour les deux équipes.</w:t>
       </w:r>
       <w:r>
         <w:tab/>
       </w:r>
       <w:r>
         <w:tab/>
-        <w:t xml:space="preserve">Appel de la procédure </w:t>
-      </w:r>
-      <w:proofErr w:type="spellStart"/>
-      <w:r>
-        <w:t>verifierMemeEquipe</w:t>
-      </w:r>
-      <w:proofErr w:type="spellEnd"/>
-      <w:r>
-        <w:t>.</w:t>
+        <w:t>Appel de la procédure verifierMemeEquipe.</w:t>
       </w:r>
       <w:r>
         <w:br/>
@@ -13718,15 +12369,7 @@
       </w:r>
       <w:r>
         <w:tab/>
-        <w:t xml:space="preserve">Appel de la procédure </w:t>
-      </w:r>
-      <w:proofErr w:type="spellStart"/>
-      <w:r>
-        <w:t>verifierSeedingCorrect</w:t>
-      </w:r>
-      <w:proofErr w:type="spellEnd"/>
-      <w:r>
-        <w:t>.</w:t>
+        <w:t>Appel de la procédure verifierSeedingCorrect.</w:t>
       </w:r>
     </w:p>
     <w:p>
@@ -13779,15 +12422,7 @@
       </w:r>
       <w:r>
         <w:tab/>
-        <w:t xml:space="preserve">Lors de l’appel à la procédure </w:t>
-      </w:r>
-      <w:proofErr w:type="spellStart"/>
-      <w:r>
-        <w:t>vérifierSeedingCorrect</w:t>
-      </w:r>
-      <w:proofErr w:type="spellEnd"/>
-      <w:r>
-        <w:t xml:space="preserve">, si un des </w:t>
+        <w:t xml:space="preserve">Lors de l’appel à la procédure vérifierSeedingCorrect, si un des </w:t>
       </w:r>
       <w:r>
         <w:br/>
@@ -13807,15 +12442,7 @@
       </w:r>
       <w:r>
         <w:tab/>
-        <w:t xml:space="preserve">fonction </w:t>
-      </w:r>
-      <w:proofErr w:type="spellStart"/>
-      <w:r>
-        <w:t>vainqueurMatch</w:t>
-      </w:r>
-      <w:proofErr w:type="spellEnd"/>
-      <w:r>
-        <w:t>. La final est vérifiée lorsqu’on termine</w:t>
+        <w:t>fonction vainqueurMatch. La final est vérifiée lorsqu’on termine</w:t>
       </w:r>
       <w:r>
         <w:br/>
@@ -13857,15 +12484,7 @@
       </w:r>
       <w:r>
         <w:tab/>
-        <w:t xml:space="preserve">Appel de </w:t>
-      </w:r>
-      <w:proofErr w:type="spellStart"/>
-      <w:r>
-        <w:t>verifierSeedingIncorrect</w:t>
-      </w:r>
-      <w:proofErr w:type="spellEnd"/>
-      <w:r>
-        <w:t>. Pour que l’équipe soit ajoutée,</w:t>
+        <w:t>Appel de verifierSeedingIncorrect. Pour que l’équipe soit ajoutée,</w:t>
       </w:r>
       <w:r>
         <w:br/>
@@ -13885,14 +12504,7 @@
       </w:r>
       <w:r>
         <w:tab/>
-      </w:r>
-      <w:proofErr w:type="spellStart"/>
-      <w:r>
-        <w:t>vainqueurSerie</w:t>
-      </w:r>
-      <w:proofErr w:type="spellEnd"/>
-      <w:r>
-        <w:t xml:space="preserve"> qui n’accepte pas que la série précédente n’ait pas</w:t>
+        <w:t>vainqueurSerie qui n’accepte pas que la série précédente n’ait pas</w:t>
       </w:r>
       <w:r>
         <w:br/>
@@ -13911,15 +12523,7 @@
         <w:t>ème</w:t>
       </w:r>
       <w:r>
-        <w:t xml:space="preserve"> enregistrement </w:t>
-      </w:r>
-      <w:proofErr w:type="spellStart"/>
-      <w:r>
-        <w:t>Match_Joueur</w:t>
-      </w:r>
-      <w:proofErr w:type="spellEnd"/>
-      <w:r>
-        <w:t>,</w:t>
+        <w:t xml:space="preserve"> enregistrement Match_Joueur,</w:t>
       </w:r>
       <w:r>
         <w:br/>
@@ -13939,14 +12543,7 @@
       </w:r>
       <w:r>
         <w:tab/>
-      </w:r>
-      <w:proofErr w:type="spellStart"/>
-      <w:r>
-        <w:t>vainqueurSerie</w:t>
-      </w:r>
-      <w:proofErr w:type="spellEnd"/>
-      <w:r>
-        <w:t>, si oui le tournoi est terminé.</w:t>
+        <w:t>vainqueurSerie, si oui le tournoi est terminé.</w:t>
       </w:r>
     </w:p>
     <w:p>
@@ -13966,7 +12563,6 @@
           <w:bCs/>
         </w:rPr>
       </w:pPr>
-      <w:proofErr w:type="spellStart"/>
       <w:r>
         <w:rPr>
           <w:b/>
@@ -13988,7 +12584,6 @@
         </w:rPr>
         <w:t>Joueur</w:t>
       </w:r>
-      <w:proofErr w:type="spellEnd"/>
     </w:p>
     <w:p>
       <w:pPr>
@@ -14015,15 +12610,7 @@
         <w:tab/>
       </w:r>
       <w:r>
-        <w:t xml:space="preserve">[Insertion, Mise à jour] : Appel de la procédure </w:t>
-      </w:r>
-      <w:proofErr w:type="spellStart"/>
-      <w:r>
-        <w:t>vérifierJoueurEstDansEquipeSerie</w:t>
-      </w:r>
-      <w:proofErr w:type="spellEnd"/>
-      <w:r>
-        <w:t>.</w:t>
+        <w:t>[Insertion, Mise à jour] : Appel de la procédure vérifierJoueurEstDansEquipeSerie.</w:t>
       </w:r>
     </w:p>
     <w:p>
@@ -14053,7 +12640,10 @@
       </w:pPr>
       <w:r>
         <w:tab/>
-        <w:t>Le type de données des buts et des arrêts est entier non signé non nul.</w:t>
+        <w:t>Le type de données des buts et des arrêts est entier non signé.</w:t>
+      </w:r>
+      <w:r>
+        <w:t xml:space="preserve"> La valeur par défaut est 0.</w:t>
       </w:r>
     </w:p>
     <w:p>
@@ -14076,15 +12666,7 @@
       </w:pPr>
       <w:r>
         <w:tab/>
-        <w:t xml:space="preserve">[Insertion, Mise à jouer] : Appel de la procédure </w:t>
-      </w:r>
-      <w:proofErr w:type="spellStart"/>
-      <w:r>
-        <w:t>verifierJoueurEstDansEquipeSerie</w:t>
-      </w:r>
-      <w:proofErr w:type="spellEnd"/>
-      <w:r>
-        <w:t>.</w:t>
+        <w:t>[Insertion, Mise à jouer] : Appel de la procédure verifierJoueurEstDansEquipeSerie.</w:t>
       </w:r>
     </w:p>
     <w:p>
@@ -14143,13 +12725,8 @@
       <w:r>
         <w:t xml:space="preserve"> dans </w:t>
       </w:r>
-      <w:proofErr w:type="spellStart"/>
-      <w:r>
-        <w:t>Equipe_Joueur</w:t>
-      </w:r>
-      <w:proofErr w:type="spellEnd"/>
-      <w:r>
-        <w:t>.</w:t>
+      <w:r>
+        <w:t>Equipe_Joueur.</w:t>
       </w:r>
       <w:r>
         <w:br/>
@@ -14198,15 +12775,7 @@
       </w:pPr>
       <w:r>
         <w:tab/>
-        <w:t xml:space="preserve">[Insertion, Mise à jour[ : Appel à la procédure </w:t>
-      </w:r>
-      <w:proofErr w:type="spellStart"/>
-      <w:r>
-        <w:t>verifierDateFuture</w:t>
-      </w:r>
-      <w:proofErr w:type="spellEnd"/>
-      <w:r>
-        <w:t>.</w:t>
+        <w:t>[Insertion, Mise à jour[ : Appel à la procédure verifierDateFuture.</w:t>
       </w:r>
     </w:p>
     <w:p>
@@ -14216,19 +12785,11 @@
           <w:u w:val="single"/>
         </w:rPr>
       </w:pPr>
-      <w:proofErr w:type="gramStart"/>
       <w:r>
         <w:rPr>
           <w:u w:val="single"/>
         </w:rPr>
-        <w:t>L’email</w:t>
-      </w:r>
-      <w:proofErr w:type="gramEnd"/>
-      <w:r>
-        <w:rPr>
-          <w:u w:val="single"/>
-        </w:rPr>
-        <w:t xml:space="preserve"> doit être unique</w:t>
+        <w:t>L’email doit être unique</w:t>
       </w:r>
     </w:p>
     <w:p>
@@ -14259,7 +12820,6 @@
           <w:bCs/>
         </w:rPr>
       </w:pPr>
-      <w:proofErr w:type="spellStart"/>
       <w:r>
         <w:rPr>
           <w:b/>
@@ -14267,7 +12827,6 @@
         </w:rPr>
         <w:t>Equipe_Joueur</w:t>
       </w:r>
-      <w:proofErr w:type="spellEnd"/>
     </w:p>
     <w:p>
       <w:pPr>
@@ -14285,28 +12844,12 @@
         </w:rPr>
         <w:t xml:space="preserve">Le champ </w:t>
       </w:r>
-      <w:proofErr w:type="spellStart"/>
       <w:r>
         <w:rPr>
           <w:u w:val="single"/>
         </w:rPr>
-        <w:t>dateHeureArrivee</w:t>
-      </w:r>
-      <w:proofErr w:type="spellEnd"/>
-      <w:r>
-        <w:rPr>
-          <w:u w:val="single"/>
-        </w:rPr>
-        <w:t xml:space="preserve"> est forcément plus petite que </w:t>
-      </w:r>
-      <w:proofErr w:type="spellStart"/>
-      <w:r>
-        <w:rPr>
-          <w:u w:val="single"/>
-        </w:rPr>
-        <w:t>dateHeureDepart</w:t>
-      </w:r>
-      <w:proofErr w:type="spellEnd"/>
+        <w:t>dateHeureArrivee est forcément plus petite que dateHeureDepart</w:t>
+      </w:r>
     </w:p>
     <w:p>
       <w:pPr>
@@ -14318,15 +12861,7 @@
       </w:pPr>
       <w:r>
         <w:tab/>
-        <w:t xml:space="preserve">[Insertion, Mise à jour] : Appel de la procédure </w:t>
-      </w:r>
-      <w:proofErr w:type="spellStart"/>
-      <w:r>
-        <w:t>vérifierDateArriveeDepart</w:t>
-      </w:r>
-      <w:proofErr w:type="spellEnd"/>
-      <w:r>
-        <w:t>.</w:t>
+        <w:t>[Insertion, Mise à jour] : Appel de la procédure vérifierDateArriveeDepart.</w:t>
       </w:r>
     </w:p>
     <w:p>
@@ -14356,15 +12891,7 @@
       </w:pPr>
       <w:r>
         <w:tab/>
-        <w:t xml:space="preserve">[Insertion] : Appel de la procédure </w:t>
-      </w:r>
-      <w:proofErr w:type="spellStart"/>
-      <w:r>
-        <w:t>estDejaDansUneEquipe</w:t>
-      </w:r>
-      <w:proofErr w:type="spellEnd"/>
-      <w:r>
-        <w:t>.</w:t>
+        <w:t>[Insertion] : Appel de la procédure estDejaDansUneEquipe.</w:t>
       </w:r>
     </w:p>
     <w:p>
@@ -14391,15 +12918,7 @@
       </w:pPr>
       <w:r>
         <w:tab/>
-        <w:t xml:space="preserve">[Mise à jour] : Appel de la fonction </w:t>
-      </w:r>
-      <w:proofErr w:type="spellStart"/>
-      <w:r>
-        <w:t>aUneInscriptionEnCours</w:t>
-      </w:r>
-      <w:proofErr w:type="spellEnd"/>
-      <w:r>
-        <w:t>, lève un signal si nécessaire.</w:t>
+        <w:t>[Mise à jour] : Appel de la fonction aUneInscriptionEnCours, lève un signal si nécessaire.</w:t>
       </w:r>
     </w:p>
     <w:p>
@@ -14427,15 +12946,7 @@
       </w:pPr>
       <w:r>
         <w:tab/>
-        <w:t xml:space="preserve">[Insertion] : Appel de la procédure </w:t>
-      </w:r>
-      <w:proofErr w:type="spellStart"/>
-      <w:r>
-        <w:t>verifierDejaDansUneEquipe</w:t>
-      </w:r>
-      <w:proofErr w:type="spellEnd"/>
-      <w:r>
-        <w:t>.</w:t>
+        <w:t>[Insertion] : Appel de la procédure verifierDejaDansUneEquipe.</w:t>
       </w:r>
     </w:p>
     <w:p>
@@ -14484,6 +12995,45 @@
       </w:r>
     </w:p>
     <w:p>
+      <w:pPr>
+        <w:spacing w:after="120"/>
+        <w:rPr>
+          <w:b/>
+          <w:bCs/>
+        </w:rPr>
+      </w:pPr>
+      <w:r>
+        <w:rPr>
+          <w:b/>
+          <w:bCs/>
+        </w:rPr>
+        <w:t>Prix</w:t>
+      </w:r>
+    </w:p>
+    <w:p>
+      <w:pPr>
+        <w:spacing w:after="120"/>
+        <w:rPr>
+          <w:u w:val="single"/>
+        </w:rPr>
+      </w:pPr>
+      <w:r>
+        <w:rPr>
+          <w:u w:val="single"/>
+        </w:rPr>
+        <w:t>Le prix n’est pas négatif</w:t>
+      </w:r>
+    </w:p>
+    <w:p>
+      <w:pPr>
+        <w:spacing w:after="120"/>
+      </w:pPr>
+      <w:r>
+        <w:tab/>
+        <w:t>[Insertion, Mise à jour] Appel à la procédure verifierPrixNegatif. </w:t>
+      </w:r>
+    </w:p>
+    <w:p>
       <w:r>
         <w:br w:type="page"/>
       </w:r>
@@ -14582,7 +13132,6 @@
           <w:bCs/>
         </w:rPr>
       </w:pPr>
-      <w:proofErr w:type="spellStart"/>
       <w:r>
         <w:rPr>
           <w:b/>
@@ -14590,7 +13139,6 @@
         </w:rPr>
         <w:t>Tournoi_Equipe</w:t>
       </w:r>
-      <w:proofErr w:type="spellEnd"/>
     </w:p>
     <w:p>
       <w:pPr>
@@ -14684,15 +13232,7 @@
         <w:spacing w:after="120"/>
       </w:pPr>
       <w:r>
-        <w:t xml:space="preserve">Les tours doivent être générés en commençant depuis la finale, </w:t>
-      </w:r>
-      <w:proofErr w:type="spellStart"/>
-      <w:r>
-        <w:t>faut</w:t>
-      </w:r>
-      <w:proofErr w:type="spellEnd"/>
-      <w:r>
-        <w:t xml:space="preserve"> de quoi le no sera invalide.</w:t>
+        <w:t>Les tours doivent être générés en commençant depuis la finale, faut de quoi le no sera invalide.</w:t>
       </w:r>
     </w:p>
     <w:p>
@@ -14743,27 +13283,11 @@
       </w:r>
       <w:r>
         <w:br/>
-        <w:t xml:space="preserve">Les équipes qui peuvent joueur dans la série doivent respecter le système de </w:t>
-      </w:r>
-      <w:proofErr w:type="spellStart"/>
-      <w:r>
-        <w:t>seeding</w:t>
-      </w:r>
-      <w:proofErr w:type="spellEnd"/>
-      <w:r>
-        <w:t xml:space="preserve"> </w:t>
+        <w:t xml:space="preserve">Les équipes qui peuvent joueur dans la série doivent respecter le système de seeding </w:t>
       </w:r>
       <w:r>
         <w:br/>
-        <w:t>(Cf. : chapitre « </w:t>
-      </w:r>
-      <w:proofErr w:type="spellStart"/>
-      <w:r>
-        <w:t>Seeding</w:t>
-      </w:r>
-      <w:proofErr w:type="spellEnd"/>
-      <w:r>
-        <w:t> ») mis en place. De cette manière, nous assurons que les équipes sont inscrites au tournoi et non éliminées.</w:t>
+        <w:t>(Cf. : chapitre « Seeding ») mis en place. De cette manière, nous assurons que les équipes sont inscrites au tournoi et non éliminées.</w:t>
       </w:r>
     </w:p>
     <w:p>
@@ -14816,7 +13340,6 @@
           <w:bCs/>
         </w:rPr>
       </w:pPr>
-      <w:proofErr w:type="spellStart"/>
       <w:r>
         <w:rPr>
           <w:b/>
@@ -14824,7 +13347,6 @@
         </w:rPr>
         <w:t>Equipe_Joueur</w:t>
       </w:r>
-      <w:proofErr w:type="spellEnd"/>
     </w:p>
     <w:p>
       <w:pPr>
@@ -14953,13 +13475,8 @@
       </w:pPr>
       <w:r>
         <w:lastRenderedPageBreak/>
-        <w:t xml:space="preserve">Une expression régulière a été mise en place pour vérifier le format de l’adresse </w:t>
-      </w:r>
-      <w:proofErr w:type="gramStart"/>
-      <w:r>
-        <w:t>mail</w:t>
-      </w:r>
-      <w:proofErr w:type="gramEnd"/>
+        <w:t>Une expression régulière a été mise en place pour vérifier le format de l’adresse mail</w:t>
+      </w:r>
       <w:r>
         <w:t>.</w:t>
       </w:r>
@@ -15041,7 +13558,6 @@
           <w:bCs/>
         </w:rPr>
       </w:pPr>
-      <w:proofErr w:type="spellStart"/>
       <w:r>
         <w:rPr>
           <w:b/>
@@ -15049,7 +13565,6 @@
         </w:rPr>
         <w:t>Match_joueur</w:t>
       </w:r>
-      <w:proofErr w:type="spellEnd"/>
     </w:p>
     <w:p>
       <w:pPr>
@@ -15093,24 +13608,14 @@
         <w:pStyle w:val="Titre2"/>
       </w:pPr>
       <w:bookmarkStart w:id="31" w:name="_Toc61376181"/>
-      <w:proofErr w:type="spellStart"/>
       <w:r>
         <w:t>Seeding</w:t>
       </w:r>
       <w:bookmarkEnd w:id="31"/>
-      <w:proofErr w:type="spellEnd"/>
-    </w:p>
-    <w:p>
-      <w:r>
-        <w:t>Le « </w:t>
-      </w:r>
-      <w:proofErr w:type="spellStart"/>
-      <w:r>
-        <w:t>seeding</w:t>
-      </w:r>
-      <w:proofErr w:type="spellEnd"/>
-      <w:r>
-        <w:t> » est système qui définit l’emplacement de chaque équipe dans l’arbre de tournoi en fonction de ses résultats.</w:t>
+    </w:p>
+    <w:p>
+      <w:r>
+        <w:t>Le « seeding » est système qui définit l’emplacement de chaque équipe dans l’arbre de tournoi en fonction de ses résultats.</w:t>
       </w:r>
     </w:p>
     <w:p>
@@ -15187,40 +13692,16 @@
         <w:ind w:firstLine="708"/>
       </w:pPr>
       <w:r>
-        <w:t xml:space="preserve">Soit </w:t>
-      </w:r>
-      <w:proofErr w:type="spellStart"/>
-      <w:r>
-        <w:t>nS</w:t>
-      </w:r>
-      <w:proofErr w:type="spellEnd"/>
-      <w:r>
-        <w:t xml:space="preserve"> le numéro de la série au tour T.</w:t>
-      </w:r>
-    </w:p>
-    <w:p>
-      <w:r>
-        <w:t xml:space="preserve">L’équipe 1 est le vainqueur de la série de numéro </w:t>
-      </w:r>
-      <w:proofErr w:type="spellStart"/>
-      <w:r>
-        <w:t>nS</w:t>
-      </w:r>
-      <w:proofErr w:type="spellEnd"/>
-      <w:r>
-        <w:t xml:space="preserve"> * 2 – 1 du tour T + 1.</w:t>
+        <w:t>Soit nS le numéro de la série au tour T.</w:t>
+      </w:r>
+    </w:p>
+    <w:p>
+      <w:r>
+        <w:t>L’équipe 1 est le vainqueur de la série de numéro nS * 2 – 1 du tour T + 1.</w:t>
       </w:r>
       <w:r>
         <w:br/>
-        <w:t xml:space="preserve">L’équipe 2 est le vainqueur de la série de numéro </w:t>
-      </w:r>
-      <w:proofErr w:type="spellStart"/>
-      <w:r>
-        <w:t>nS</w:t>
-      </w:r>
-      <w:proofErr w:type="spellEnd"/>
-      <w:r>
-        <w:t xml:space="preserve"> * 2 du tour T + 1.</w:t>
+        <w:t>L’équipe 2 est le vainqueur de la série de numéro nS * 2 du tour T + 1.</w:t>
       </w:r>
     </w:p>
     <w:p>
@@ -15288,14 +13769,27 @@
       <w:r>
         <w:t xml:space="preserve">Figure </w:t>
       </w:r>
-      <w:fldSimple w:instr=" SEQ Figure \* ARABIC ">
-        <w:r>
-          <w:rPr>
-            <w:noProof/>
-          </w:rPr>
-          <w:t>3</w:t>
-        </w:r>
-      </w:fldSimple>
+      <w:r>
+        <w:fldChar w:fldCharType="begin"/>
+      </w:r>
+      <w:r>
+        <w:instrText xml:space="preserve"> SEQ Figure \* ARABIC </w:instrText>
+      </w:r>
+      <w:r>
+        <w:fldChar w:fldCharType="separate"/>
+      </w:r>
+      <w:r>
+        <w:rPr>
+          <w:noProof/>
+        </w:rPr>
+        <w:t>3</w:t>
+      </w:r>
+      <w:r>
+        <w:rPr>
+          <w:noProof/>
+        </w:rPr>
+        <w:fldChar w:fldCharType="end"/>
+      </w:r>
       <w:r>
         <w:t>Progression dans un arbre de tournoi.</w:t>
       </w:r>
@@ -15350,14 +13844,27 @@
         <w:lang w:val="en-GB"/>
       </w:rPr>
     </w:pPr>
-    <w:fldSimple w:instr=" DATE   \* MERGEFORMAT ">
-      <w:r>
-        <w:rPr>
-          <w:noProof/>
-        </w:rPr>
-        <w:t>15.01.2021</w:t>
-      </w:r>
-    </w:fldSimple>
+    <w:r>
+      <w:fldChar w:fldCharType="begin"/>
+    </w:r>
+    <w:r>
+      <w:instrText xml:space="preserve"> DATE   \* MERGEFORMAT </w:instrText>
+    </w:r>
+    <w:r>
+      <w:fldChar w:fldCharType="separate"/>
+    </w:r>
+    <w:r>
+      <w:rPr>
+        <w:noProof/>
+      </w:rPr>
+      <w:t>15.01.2021</w:t>
+    </w:r>
+    <w:r>
+      <w:rPr>
+        <w:noProof/>
+      </w:rPr>
+      <w:fldChar w:fldCharType="end"/>
+    </w:r>
     <w:r>
       <w:ptab w:relativeTo="margin" w:alignment="center" w:leader="none"/>
     </w:r>
@@ -15531,11 +14038,21 @@
     <w:r>
       <w:ptab w:relativeTo="margin" w:alignment="right" w:leader="none"/>
     </w:r>
-    <w:fldSimple w:instr=" TITLE   \* MERGEFORMAT ">
-      <w:r>
-        <w:t>Gestion de tournois</w:t>
-      </w:r>
-    </w:fldSimple>
+    <w:r>
+      <w:fldChar w:fldCharType="begin"/>
+    </w:r>
+    <w:r>
+      <w:instrText xml:space="preserve"> TITLE   \* MERGEFORMAT </w:instrText>
+    </w:r>
+    <w:r>
+      <w:fldChar w:fldCharType="separate"/>
+    </w:r>
+    <w:r>
+      <w:t>Gestion de tournois</w:t>
+    </w:r>
+    <w:r>
+      <w:fldChar w:fldCharType="end"/>
+    </w:r>
     <w:r>
       <w:t xml:space="preserve"> Rocket League</w:t>
     </w:r>
@@ -20768,6 +19285,7 @@
     <w:rsid w:val="00473AFA"/>
     <w:rsid w:val="004C7554"/>
     <w:rsid w:val="004E1A63"/>
+    <w:rsid w:val="004F290D"/>
     <w:rsid w:val="00585DBE"/>
     <w:rsid w:val="005D44DB"/>
     <w:rsid w:val="005D7BD0"/>
@@ -20793,6 +19311,7 @@
     <w:rsid w:val="00B41291"/>
     <w:rsid w:val="00B56904"/>
     <w:rsid w:val="00B64CA4"/>
+    <w:rsid w:val="00B66E8A"/>
     <w:rsid w:val="00B77DE6"/>
     <w:rsid w:val="00BA039E"/>
     <w:rsid w:val="00BD5F81"/>
@@ -20800,6 +19319,7 @@
     <w:rsid w:val="00BE50A2"/>
     <w:rsid w:val="00C55F60"/>
     <w:rsid w:val="00C7161E"/>
+    <w:rsid w:val="00C77A5A"/>
     <w:rsid w:val="00CF1AF9"/>
     <w:rsid w:val="00D71773"/>
     <w:rsid w:val="00D84DDD"/>

</xml_diff>

<commit_message>
Wallah JPP je veux mourir
</commit_message>
<xml_diff>
--- a/Documentation.docx
+++ b/Documentation.docx
@@ -3905,8 +3905,13 @@
         <w:ind w:left="714" w:hanging="357"/>
       </w:pPr>
       <w:r>
-        <w:t>Adresse mail</w:t>
-      </w:r>
+        <w:t xml:space="preserve">Adresse </w:t>
+      </w:r>
+      <w:proofErr w:type="gramStart"/>
+      <w:r>
+        <w:t>mail</w:t>
+      </w:r>
+      <w:proofErr w:type="gramEnd"/>
     </w:p>
     <w:p>
       <w:pPr>
@@ -4633,7 +4638,15 @@
         <w:spacing w:after="120"/>
       </w:pPr>
       <w:r>
-        <w:t>La date de fin du tournoi ne sert pas à indiquer quand le tournoi doit se terminer mais quand il s’est terminé. De ce fait, à la création du tournoi, dateFin sera nulle et sera automatiquement mise à la date courante quand la finale sera terminée.</w:t>
+        <w:t xml:space="preserve">La date de fin du tournoi ne sert pas à indiquer quand le tournoi doit se terminer mais quand il s’est terminé. De ce fait, à la création du tournoi, </w:t>
+      </w:r>
+      <w:proofErr w:type="spellStart"/>
+      <w:r>
+        <w:t>dateFin</w:t>
+      </w:r>
+      <w:proofErr w:type="spellEnd"/>
+      <w:r>
+        <w:t xml:space="preserve"> sera nulle et sera automatiquement mise à la date courante quand la finale sera terminée.</w:t>
       </w:r>
     </w:p>
     <w:p>
@@ -4838,20 +4851,37 @@
           <w:bCs/>
         </w:rPr>
       </w:pPr>
+      <w:proofErr w:type="spellStart"/>
       <w:r>
         <w:rPr>
           <w:b/>
           <w:bCs/>
         </w:rPr>
-        <w:t>Serie Equipe</w:t>
-      </w:r>
-    </w:p>
-    <w:p>
-      <w:pPr>
-        <w:spacing w:after="120"/>
-      </w:pPr>
-      <w:r>
-        <w:t>Nous avons conservé ce lien bien qu’il crée une boucle entre Serie, Match Joueur et Equipe afin de pouvoir vérifier plus facilement si la participation d’un joueur à un match est légale.</w:t>
+        <w:t>Serie</w:t>
+      </w:r>
+      <w:proofErr w:type="spellEnd"/>
+      <w:r>
+        <w:rPr>
+          <w:b/>
+          <w:bCs/>
+        </w:rPr>
+        <w:t xml:space="preserve"> Equipe</w:t>
+      </w:r>
+    </w:p>
+    <w:p>
+      <w:pPr>
+        <w:spacing w:after="120"/>
+      </w:pPr>
+      <w:r>
+        <w:t xml:space="preserve">Nous avons conservé ce lien bien qu’il crée une boucle entre </w:t>
+      </w:r>
+      <w:proofErr w:type="spellStart"/>
+      <w:r>
+        <w:t>Serie</w:t>
+      </w:r>
+      <w:proofErr w:type="spellEnd"/>
+      <w:r>
+        <w:t>, Match Joueur et Equipe afin de pouvoir vérifier plus facilement si la participation d’un joueur à un match est légale.</w:t>
       </w:r>
     </w:p>
     <w:p>
@@ -4998,18 +5028,18 @@
         </w:rPr>
         <w:lastRenderedPageBreak/>
         <w:drawing>
-          <wp:anchor distT="0" distB="0" distL="114300" distR="114300" simplePos="0" relativeHeight="251662336" behindDoc="0" locked="0" layoutInCell="1" allowOverlap="1" wp14:anchorId="1B95F130" wp14:editId="600EA2FD">
+          <wp:anchor distT="0" distB="0" distL="114300" distR="114300" simplePos="0" relativeHeight="251662336" behindDoc="0" locked="0" layoutInCell="1" allowOverlap="1" wp14:anchorId="6F8BAF87" wp14:editId="5662E7C9">
             <wp:simplePos x="0" y="0"/>
             <wp:positionH relativeFrom="column">
-              <wp:posOffset>-565840</wp:posOffset>
+              <wp:posOffset>-749300</wp:posOffset>
             </wp:positionH>
             <wp:positionV relativeFrom="paragraph">
-              <wp:posOffset>390000</wp:posOffset>
+              <wp:posOffset>316230</wp:posOffset>
             </wp:positionV>
-            <wp:extent cx="10109835" cy="5247640"/>
-            <wp:effectExtent l="0" t="0" r="5715" b="0"/>
+            <wp:extent cx="10385425" cy="5414645"/>
+            <wp:effectExtent l="0" t="0" r="0" b="0"/>
             <wp:wrapSquare wrapText="bothSides"/>
-            <wp:docPr id="4" name="Image 4"/>
+            <wp:docPr id="3" name="Image 3"/>
             <wp:cNvGraphicFramePr>
               <a:graphicFrameLocks xmlns:a="http://schemas.openxmlformats.org/drawingml/2006/main" noChangeAspect="1"/>
             </wp:cNvGraphicFramePr>
@@ -5017,7 +5047,7 @@
               <a:graphicData uri="http://schemas.openxmlformats.org/drawingml/2006/picture">
                 <pic:pic xmlns:pic="http://schemas.openxmlformats.org/drawingml/2006/picture">
                   <pic:nvPicPr>
-                    <pic:cNvPr id="4" name="Image 4"/>
+                    <pic:cNvPr id="3" name="Image 3"/>
                     <pic:cNvPicPr/>
                   </pic:nvPicPr>
                   <pic:blipFill>
@@ -5035,7 +5065,7 @@
                   <pic:spPr>
                     <a:xfrm>
                       <a:off x="0" y="0"/>
-                      <a:ext cx="10109835" cy="5247640"/>
+                      <a:ext cx="10385425" cy="5414645"/>
                     </a:xfrm>
                     <a:prstGeom prst="rect">
                       <a:avLst/>
@@ -5044,10 +5074,10 @@
                 </pic:pic>
               </a:graphicData>
             </a:graphic>
-            <wp14:sizeRelH relativeFrom="page">
+            <wp14:sizeRelH relativeFrom="margin">
               <wp14:pctWidth>0</wp14:pctWidth>
             </wp14:sizeRelH>
-            <wp14:sizeRelV relativeFrom="page">
+            <wp14:sizeRelV relativeFrom="margin">
               <wp14:pctHeight>0</wp14:pctHeight>
             </wp14:sizeRelV>
           </wp:anchor>
@@ -5117,7 +5147,15 @@
         <w:t>Le</w:t>
       </w:r>
       <w:r>
-        <w:t xml:space="preserve"> nombre d’équipe d’un tournoi = 2^x ou x &lt;- [1, 2 .. 8].</w:t>
+        <w:t xml:space="preserve"> nombre d’équipe d’un tournoi = 2^x ou x &lt;- [1, 2</w:t>
+      </w:r>
+      <w:proofErr w:type="gramStart"/>
+      <w:r>
+        <w:t xml:space="preserve"> ..</w:t>
+      </w:r>
+      <w:proofErr w:type="gramEnd"/>
+      <w:r>
+        <w:t xml:space="preserve"> 8].</w:t>
       </w:r>
     </w:p>
     <w:p>
@@ -5132,6 +5170,8 @@
         </w:tabs>
         <w:spacing w:after="120"/>
       </w:pPr>
+      <w:proofErr w:type="spellStart"/>
+      <w:proofErr w:type="gramStart"/>
       <w:r>
         <w:t>date</w:t>
       </w:r>
@@ -5139,7 +5179,12 @@
         <w:t>Heure</w:t>
       </w:r>
       <w:r>
-        <w:t xml:space="preserve">Debut est </w:t>
+        <w:t>Debut</w:t>
+      </w:r>
+      <w:proofErr w:type="spellEnd"/>
+      <w:proofErr w:type="gramEnd"/>
+      <w:r>
+        <w:t xml:space="preserve"> est </w:t>
       </w:r>
       <w:r>
         <w:t xml:space="preserve">strictement </w:t>
@@ -5151,13 +5196,21 @@
         <w:t xml:space="preserve"> que</w:t>
       </w:r>
       <w:r>
-        <w:t xml:space="preserve"> date</w:t>
+        <w:t xml:space="preserve"> </w:t>
+      </w:r>
+      <w:proofErr w:type="spellStart"/>
+      <w:r>
+        <w:t>date</w:t>
       </w:r>
       <w:r>
         <w:t>Heure</w:t>
       </w:r>
       <w:r>
-        <w:t>Fin.</w:t>
+        <w:t>Fin</w:t>
+      </w:r>
+      <w:proofErr w:type="spellEnd"/>
+      <w:r>
+        <w:t>.</w:t>
       </w:r>
     </w:p>
     <w:p>
@@ -5172,6 +5225,8 @@
         </w:tabs>
         <w:spacing w:after="120"/>
       </w:pPr>
+      <w:proofErr w:type="spellStart"/>
+      <w:proofErr w:type="gramStart"/>
       <w:r>
         <w:t>d</w:t>
       </w:r>
@@ -5182,7 +5237,12 @@
         <w:t>Heure</w:t>
       </w:r>
       <w:r>
-        <w:t xml:space="preserve">Debut </w:t>
+        <w:t>Debut</w:t>
+      </w:r>
+      <w:proofErr w:type="spellEnd"/>
+      <w:proofErr w:type="gramEnd"/>
+      <w:r>
+        <w:t xml:space="preserve"> </w:t>
       </w:r>
       <w:r>
         <w:t>est strictement plus grande que la date</w:t>
@@ -5202,6 +5262,7 @@
           <w:bCs/>
         </w:rPr>
       </w:pPr>
+      <w:proofErr w:type="spellStart"/>
       <w:r>
         <w:rPr>
           <w:b/>
@@ -5223,6 +5284,7 @@
         </w:rPr>
         <w:t>Equipe</w:t>
       </w:r>
+      <w:proofErr w:type="spellEnd"/>
     </w:p>
     <w:p>
       <w:pPr>
@@ -5237,7 +5299,15 @@
         <w:spacing w:after="120"/>
       </w:pPr>
       <w:r>
-        <w:t>La date d’inscription d’une équipe est plus vieille que la dateDebut du tournoi.</w:t>
+        <w:t xml:space="preserve">La date d’inscription d’une équipe est plus vieille que la </w:t>
+      </w:r>
+      <w:proofErr w:type="spellStart"/>
+      <w:r>
+        <w:t>dateDebut</w:t>
+      </w:r>
+      <w:proofErr w:type="spellEnd"/>
+      <w:r>
+        <w:t xml:space="preserve"> du tournoi.</w:t>
       </w:r>
     </w:p>
     <w:p>
@@ -5262,7 +5332,15 @@
         <w:spacing w:after="120"/>
       </w:pPr>
       <w:r>
-        <w:t>Le champ longueurMaxSerie = [</w:t>
+        <w:t xml:space="preserve">Le champ </w:t>
+      </w:r>
+      <w:proofErr w:type="spellStart"/>
+      <w:r>
+        <w:t>longueurMaxSerie</w:t>
+      </w:r>
+      <w:proofErr w:type="spellEnd"/>
+      <w:r>
+        <w:t xml:space="preserve"> = [</w:t>
       </w:r>
       <w:r>
         <w:t>1,</w:t>
@@ -5275,6 +5353,7 @@
       <w:pPr>
         <w:spacing w:after="120"/>
       </w:pPr>
+      <w:proofErr w:type="spellStart"/>
       <w:r>
         <w:rPr>
           <w:b/>
@@ -5296,6 +5375,7 @@
         </w:rPr>
         <w:t>rie</w:t>
       </w:r>
+      <w:proofErr w:type="spellEnd"/>
     </w:p>
     <w:p>
       <w:pPr>
@@ -5535,8 +5615,13 @@
         </w:numPr>
         <w:spacing w:after="120"/>
       </w:pPr>
-      <w:r>
-        <w:t>L’email doit être unique</w:t>
+      <w:proofErr w:type="gramStart"/>
+      <w:r>
+        <w:t>L’email</w:t>
+      </w:r>
+      <w:proofErr w:type="gramEnd"/>
+      <w:r>
+        <w:t xml:space="preserve"> doit être unique</w:t>
       </w:r>
     </w:p>
     <w:p>
@@ -5550,6 +5635,7 @@
           <w:bCs/>
         </w:rPr>
       </w:pPr>
+      <w:proofErr w:type="spellStart"/>
       <w:r>
         <w:rPr>
           <w:b/>
@@ -5557,6 +5643,7 @@
         </w:rPr>
         <w:t>Equipe_Joueur</w:t>
       </w:r>
+      <w:proofErr w:type="spellEnd"/>
     </w:p>
     <w:p>
       <w:pPr>
@@ -5573,6 +5660,7 @@
       <w:r>
         <w:t xml:space="preserve">Le champ </w:t>
       </w:r>
+      <w:proofErr w:type="spellStart"/>
       <w:r>
         <w:t>date</w:t>
       </w:r>
@@ -5580,13 +5668,25 @@
         <w:t>Heure</w:t>
       </w:r>
       <w:r>
-        <w:t>Arrivee est forcément plus petite que date</w:t>
+        <w:t>Arrivee</w:t>
+      </w:r>
+      <w:proofErr w:type="spellEnd"/>
+      <w:r>
+        <w:t xml:space="preserve"> est forcément plus petite que </w:t>
+      </w:r>
+      <w:proofErr w:type="spellStart"/>
+      <w:r>
+        <w:t>date</w:t>
       </w:r>
       <w:r>
         <w:t>Heure</w:t>
       </w:r>
       <w:r>
-        <w:t>Depart.</w:t>
+        <w:t>Depart</w:t>
+      </w:r>
+      <w:proofErr w:type="spellEnd"/>
+      <w:r>
+        <w:t>.</w:t>
       </w:r>
     </w:p>
     <w:p>
@@ -5616,6 +5716,7 @@
           <w:bCs/>
         </w:rPr>
       </w:pPr>
+      <w:proofErr w:type="spellStart"/>
       <w:r>
         <w:rPr>
           <w:b/>
@@ -5623,6 +5724,7 @@
         </w:rPr>
         <w:t>Match_Joueur</w:t>
       </w:r>
+      <w:proofErr w:type="spellEnd"/>
     </w:p>
     <w:p>
       <w:pPr>
@@ -5779,9 +5881,11 @@
             <w:tcW w:w="9062" w:type="dxa"/>
           </w:tcPr>
           <w:p>
+            <w:proofErr w:type="gramStart"/>
             <w:r>
               <w:t>id</w:t>
             </w:r>
+            <w:proofErr w:type="gramEnd"/>
             <w:r>
               <w:br/>
             </w:r>
@@ -5805,9 +5909,11 @@
             <w:tcW w:w="9062" w:type="dxa"/>
           </w:tcPr>
           <w:p>
+            <w:proofErr w:type="gramStart"/>
             <w:r>
               <w:t>nom</w:t>
             </w:r>
+            <w:proofErr w:type="gramEnd"/>
             <w:r>
               <w:br/>
             </w:r>
@@ -5842,9 +5948,11 @@
             <w:tcW w:w="9062" w:type="dxa"/>
           </w:tcPr>
           <w:p>
+            <w:proofErr w:type="spellStart"/>
             <w:r>
               <w:t>Prix_Objet</w:t>
             </w:r>
+            <w:proofErr w:type="spellEnd"/>
             <w:r>
               <w:br/>
             </w:r>
@@ -5868,9 +5976,13 @@
             <w:tcW w:w="9062" w:type="dxa"/>
           </w:tcPr>
           <w:p>
+            <w:proofErr w:type="spellStart"/>
+            <w:proofErr w:type="gramStart"/>
             <w:r>
               <w:t>idPrix</w:t>
             </w:r>
+            <w:proofErr w:type="spellEnd"/>
+            <w:proofErr w:type="gramEnd"/>
             <w:r>
               <w:br/>
             </w:r>
@@ -5891,9 +6003,13 @@
             <w:tcW w:w="9062" w:type="dxa"/>
           </w:tcPr>
           <w:p>
+            <w:proofErr w:type="spellStart"/>
+            <w:proofErr w:type="gramStart"/>
             <w:r>
               <w:t>idObjet</w:t>
             </w:r>
+            <w:proofErr w:type="spellEnd"/>
+            <w:proofErr w:type="gramEnd"/>
             <w:r>
               <w:br/>
             </w:r>
@@ -5902,7 +6018,23 @@
                 <w:b w:val="0"/>
                 <w:bCs w:val="0"/>
               </w:rPr>
-              <w:t>Identifiant de l’object inclus.</w:t>
+              <w:t xml:space="preserve">Identifiant de </w:t>
+            </w:r>
+            <w:proofErr w:type="spellStart"/>
+            <w:r>
+              <w:rPr>
+                <w:b w:val="0"/>
+                <w:bCs w:val="0"/>
+              </w:rPr>
+              <w:t>l’object</w:t>
+            </w:r>
+            <w:proofErr w:type="spellEnd"/>
+            <w:r>
+              <w:rPr>
+                <w:b w:val="0"/>
+                <w:bCs w:val="0"/>
+              </w:rPr>
+              <w:t xml:space="preserve"> inclus.</w:t>
             </w:r>
           </w:p>
         </w:tc>
@@ -5954,9 +6086,11 @@
             <w:tcW w:w="9062" w:type="dxa"/>
           </w:tcPr>
           <w:p>
+            <w:proofErr w:type="gramStart"/>
             <w:r>
               <w:t>id</w:t>
             </w:r>
+            <w:proofErr w:type="gramEnd"/>
             <w:r>
               <w:br/>
             </w:r>
@@ -5984,9 +6118,13 @@
             <w:tcW w:w="9062" w:type="dxa"/>
           </w:tcPr>
           <w:p>
+            <w:proofErr w:type="spellStart"/>
+            <w:proofErr w:type="gramStart"/>
             <w:r>
               <w:t>montantArgent</w:t>
             </w:r>
+            <w:proofErr w:type="spellEnd"/>
+            <w:proofErr w:type="gramEnd"/>
             <w:r>
               <w:br/>
             </w:r>
@@ -6054,9 +6192,11 @@
             <w:tcW w:w="9062" w:type="dxa"/>
           </w:tcPr>
           <w:p>
+            <w:proofErr w:type="gramStart"/>
             <w:r>
               <w:t>id</w:t>
             </w:r>
+            <w:proofErr w:type="gramEnd"/>
             <w:r>
               <w:br/>
             </w:r>
@@ -6077,9 +6217,13 @@
             <w:tcW w:w="9062" w:type="dxa"/>
           </w:tcPr>
           <w:p>
+            <w:proofErr w:type="spellStart"/>
+            <w:proofErr w:type="gramStart"/>
             <w:r>
               <w:t>dateHeureDebut</w:t>
             </w:r>
+            <w:proofErr w:type="spellEnd"/>
+            <w:proofErr w:type="gramEnd"/>
             <w:r>
               <w:br/>
             </w:r>
@@ -6109,9 +6253,13 @@
                 <w:bCs w:val="0"/>
               </w:rPr>
             </w:pPr>
+            <w:proofErr w:type="spellStart"/>
+            <w:proofErr w:type="gramStart"/>
             <w:r>
               <w:t>dateHeureFin</w:t>
             </w:r>
+            <w:proofErr w:type="spellEnd"/>
+            <w:proofErr w:type="gramEnd"/>
           </w:p>
           <w:p>
             <w:pPr>
@@ -6148,7 +6296,23 @@
                 <w:b w:val="0"/>
                 <w:bCs w:val="0"/>
               </w:rPr>
-              <w:t>Egal à dateHeureDebut si « Annulé ».</w:t>
+              <w:t xml:space="preserve">Egal à </w:t>
+            </w:r>
+            <w:proofErr w:type="spellStart"/>
+            <w:r>
+              <w:rPr>
+                <w:b w:val="0"/>
+                <w:bCs w:val="0"/>
+              </w:rPr>
+              <w:t>dateHeureDebut</w:t>
+            </w:r>
+            <w:proofErr w:type="spellEnd"/>
+            <w:r>
+              <w:rPr>
+                <w:b w:val="0"/>
+                <w:bCs w:val="0"/>
+              </w:rPr>
+              <w:t xml:space="preserve"> si « Annulé ».</w:t>
             </w:r>
             <w:r>
               <w:rPr>
@@ -6156,7 +6320,23 @@
                 <w:bCs w:val="0"/>
               </w:rPr>
               <w:br/>
-              <w:t>Différent de dateHeureDebut quand « Terminé ».</w:t>
+              <w:t xml:space="preserve">Différent de </w:t>
+            </w:r>
+            <w:proofErr w:type="spellStart"/>
+            <w:r>
+              <w:rPr>
+                <w:b w:val="0"/>
+                <w:bCs w:val="0"/>
+              </w:rPr>
+              <w:t>dateHeureDebut</w:t>
+            </w:r>
+            <w:proofErr w:type="spellEnd"/>
+            <w:r>
+              <w:rPr>
+                <w:b w:val="0"/>
+                <w:bCs w:val="0"/>
+              </w:rPr>
+              <w:t xml:space="preserve"> quand « Terminé ».</w:t>
             </w:r>
           </w:p>
         </w:tc>
@@ -6168,9 +6348,11 @@
             <w:tcW w:w="9062" w:type="dxa"/>
           </w:tcPr>
           <w:p>
+            <w:proofErr w:type="gramStart"/>
             <w:r>
               <w:t>nom</w:t>
             </w:r>
+            <w:proofErr w:type="gramEnd"/>
             <w:r>
               <w:br/>
             </w:r>
@@ -6200,9 +6382,13 @@
                 <w:bCs w:val="0"/>
               </w:rPr>
             </w:pPr>
+            <w:proofErr w:type="spellStart"/>
+            <w:proofErr w:type="gramStart"/>
             <w:r>
               <w:t>nbEquipesMax</w:t>
             </w:r>
+            <w:proofErr w:type="spellEnd"/>
+            <w:proofErr w:type="gramEnd"/>
           </w:p>
           <w:p>
             <w:pPr>
@@ -6228,9 +6414,13 @@
             <w:tcW w:w="9062" w:type="dxa"/>
           </w:tcPr>
           <w:p>
+            <w:proofErr w:type="spellStart"/>
+            <w:proofErr w:type="gramStart"/>
             <w:r>
               <w:t>idPrixPremier</w:t>
             </w:r>
+            <w:proofErr w:type="spellEnd"/>
+            <w:proofErr w:type="gramEnd"/>
             <w:r>
               <w:br/>
             </w:r>
@@ -6254,9 +6444,13 @@
             <w:tcW w:w="9062" w:type="dxa"/>
           </w:tcPr>
           <w:p>
+            <w:proofErr w:type="spellStart"/>
+            <w:proofErr w:type="gramStart"/>
             <w:r>
               <w:t>idPrixSecond</w:t>
             </w:r>
+            <w:proofErr w:type="spellEnd"/>
+            <w:proofErr w:type="gramEnd"/>
             <w:r>
               <w:br/>
             </w:r>
@@ -6296,10 +6490,12 @@
             <w:tcW w:w="9062" w:type="dxa"/>
           </w:tcPr>
           <w:p>
+            <w:proofErr w:type="spellStart"/>
             <w:r>
               <w:lastRenderedPageBreak/>
               <w:t>Tournoi_Equipe</w:t>
             </w:r>
+            <w:proofErr w:type="spellEnd"/>
             <w:r>
               <w:br/>
             </w:r>
@@ -6323,9 +6519,13 @@
             <w:tcW w:w="9062" w:type="dxa"/>
           </w:tcPr>
           <w:p>
+            <w:proofErr w:type="spellStart"/>
+            <w:proofErr w:type="gramStart"/>
             <w:r>
               <w:t>idTournoi</w:t>
             </w:r>
+            <w:proofErr w:type="spellEnd"/>
+            <w:proofErr w:type="gramEnd"/>
             <w:r>
               <w:br/>
             </w:r>
@@ -6346,9 +6546,13 @@
             <w:tcW w:w="9062" w:type="dxa"/>
           </w:tcPr>
           <w:p>
+            <w:proofErr w:type="spellStart"/>
+            <w:proofErr w:type="gramStart"/>
             <w:r>
               <w:t>acronymeEquipe</w:t>
             </w:r>
+            <w:proofErr w:type="spellEnd"/>
+            <w:proofErr w:type="gramEnd"/>
             <w:r>
               <w:br/>
             </w:r>
@@ -6372,9 +6576,13 @@
             <w:tcW w:w="9062" w:type="dxa"/>
           </w:tcPr>
           <w:p>
+            <w:proofErr w:type="spellStart"/>
+            <w:proofErr w:type="gramStart"/>
             <w:r>
               <w:t>dateInscription</w:t>
             </w:r>
+            <w:proofErr w:type="spellEnd"/>
+            <w:proofErr w:type="gramEnd"/>
             <w:r>
               <w:br/>
             </w:r>
@@ -6435,9 +6643,11 @@
             <w:tcW w:w="9062" w:type="dxa"/>
           </w:tcPr>
           <w:p>
+            <w:proofErr w:type="gramStart"/>
             <w:r>
               <w:t>no</w:t>
             </w:r>
+            <w:proofErr w:type="gramEnd"/>
             <w:r>
               <w:br/>
             </w:r>
@@ -6458,9 +6668,13 @@
             <w:tcW w:w="9062" w:type="dxa"/>
           </w:tcPr>
           <w:p>
+            <w:proofErr w:type="spellStart"/>
+            <w:proofErr w:type="gramStart"/>
             <w:r>
               <w:t>longueurMaxSerie</w:t>
             </w:r>
+            <w:proofErr w:type="spellEnd"/>
+            <w:proofErr w:type="gramEnd"/>
             <w:r>
               <w:br/>
             </w:r>
@@ -6491,9 +6705,13 @@
             <w:tcW w:w="9062" w:type="dxa"/>
           </w:tcPr>
           <w:p>
+            <w:proofErr w:type="spellStart"/>
+            <w:proofErr w:type="gramStart"/>
             <w:r>
               <w:t>idTournoi</w:t>
             </w:r>
+            <w:proofErr w:type="spellEnd"/>
+            <w:proofErr w:type="gramEnd"/>
             <w:r>
               <w:br/>
             </w:r>
@@ -6528,9 +6746,11 @@
             <w:tcW w:w="9062" w:type="dxa"/>
           </w:tcPr>
           <w:p>
+            <w:proofErr w:type="spellStart"/>
             <w:r>
               <w:t>Serie</w:t>
             </w:r>
+            <w:proofErr w:type="spellEnd"/>
           </w:p>
           <w:p>
             <w:pPr>
@@ -6559,8 +6779,13 @@
             <w:tcW w:w="9062" w:type="dxa"/>
           </w:tcPr>
           <w:p>
-            <w:r>
-              <w:t xml:space="preserve">id </w:t>
+            <w:proofErr w:type="gramStart"/>
+            <w:r>
+              <w:t>id</w:t>
+            </w:r>
+            <w:proofErr w:type="gramEnd"/>
+            <w:r>
+              <w:t xml:space="preserve"> </w:t>
             </w:r>
           </w:p>
           <w:p>
@@ -6589,7 +6814,23 @@
                 <w:b w:val="0"/>
                 <w:bCs w:val="0"/>
               </w:rPr>
-              <w:t xml:space="preserve"> 1 à noTour)</w:t>
+              <w:t xml:space="preserve"> 1 à </w:t>
+            </w:r>
+            <w:proofErr w:type="spellStart"/>
+            <w:r>
+              <w:rPr>
+                <w:b w:val="0"/>
+                <w:bCs w:val="0"/>
+              </w:rPr>
+              <w:t>noTour</w:t>
+            </w:r>
+            <w:proofErr w:type="spellEnd"/>
+            <w:r>
+              <w:rPr>
+                <w:b w:val="0"/>
+                <w:bCs w:val="0"/>
+              </w:rPr>
+              <w:t>)</w:t>
             </w:r>
           </w:p>
         </w:tc>
@@ -6601,9 +6842,13 @@
             <w:tcW w:w="9062" w:type="dxa"/>
           </w:tcPr>
           <w:p>
+            <w:proofErr w:type="spellStart"/>
+            <w:proofErr w:type="gramStart"/>
             <w:r>
               <w:t>noTour</w:t>
             </w:r>
+            <w:proofErr w:type="spellEnd"/>
+            <w:proofErr w:type="gramEnd"/>
           </w:p>
           <w:p>
             <w:pPr>
@@ -6632,9 +6877,13 @@
             <w:tcW w:w="9062" w:type="dxa"/>
           </w:tcPr>
           <w:p>
+            <w:proofErr w:type="spellStart"/>
+            <w:proofErr w:type="gramStart"/>
             <w:r>
               <w:t>idTournoi</w:t>
             </w:r>
+            <w:proofErr w:type="spellEnd"/>
+            <w:proofErr w:type="gramEnd"/>
           </w:p>
           <w:p>
             <w:pPr>
@@ -6660,8 +6909,13 @@
             <w:tcW w:w="9062" w:type="dxa"/>
           </w:tcPr>
           <w:p>
-            <w:r>
-              <w:t>acronymeEquipe1</w:t>
+            <w:proofErr w:type="gramStart"/>
+            <w:r>
+              <w:t>acronymeEquipe</w:t>
+            </w:r>
+            <w:proofErr w:type="gramEnd"/>
+            <w:r>
+              <w:t>1</w:t>
             </w:r>
           </w:p>
           <w:p>
@@ -6698,8 +6952,13 @@
             <w:tcW w:w="9062" w:type="dxa"/>
           </w:tcPr>
           <w:p>
-            <w:r>
-              <w:t>acronymeEquipe2</w:t>
+            <w:proofErr w:type="gramStart"/>
+            <w:r>
+              <w:t>acronymeEquipe</w:t>
+            </w:r>
+            <w:proofErr w:type="gramEnd"/>
+            <w:r>
+              <w:t>2</w:t>
             </w:r>
             <w:r>
               <w:br/>
@@ -6768,12 +7027,14 @@
             <w:tcW w:w="9062" w:type="dxa"/>
           </w:tcPr>
           <w:p>
+            <w:proofErr w:type="gramStart"/>
             <w:r>
               <w:t>i</w:t>
             </w:r>
             <w:r>
               <w:t>d</w:t>
             </w:r>
+            <w:proofErr w:type="gramEnd"/>
             <w:r>
               <w:br/>
             </w:r>
@@ -6782,7 +7043,23 @@
                 <w:b w:val="0"/>
                 <w:bCs w:val="0"/>
               </w:rPr>
-              <w:t>Identifiant du match (de 1 à longueurMaxSerie).</w:t>
+              <w:t xml:space="preserve">Identifiant du match (de 1 à </w:t>
+            </w:r>
+            <w:proofErr w:type="spellStart"/>
+            <w:r>
+              <w:rPr>
+                <w:b w:val="0"/>
+                <w:bCs w:val="0"/>
+              </w:rPr>
+              <w:t>longueurMaxSerie</w:t>
+            </w:r>
+            <w:proofErr w:type="spellEnd"/>
+            <w:r>
+              <w:rPr>
+                <w:b w:val="0"/>
+                <w:bCs w:val="0"/>
+              </w:rPr>
+              <w:t>).</w:t>
             </w:r>
           </w:p>
         </w:tc>
@@ -6794,9 +7071,13 @@
             <w:tcW w:w="9062" w:type="dxa"/>
           </w:tcPr>
           <w:p>
+            <w:proofErr w:type="spellStart"/>
+            <w:proofErr w:type="gramStart"/>
             <w:r>
               <w:t>idSerie</w:t>
             </w:r>
+            <w:proofErr w:type="spellEnd"/>
+            <w:proofErr w:type="gramEnd"/>
             <w:r>
               <w:br/>
             </w:r>
@@ -6820,9 +7101,13 @@
             <w:tcW w:w="9062" w:type="dxa"/>
           </w:tcPr>
           <w:p>
+            <w:proofErr w:type="spellStart"/>
+            <w:proofErr w:type="gramStart"/>
             <w:r>
               <w:t>noTour</w:t>
             </w:r>
+            <w:proofErr w:type="spellEnd"/>
+            <w:proofErr w:type="gramEnd"/>
             <w:r>
               <w:br/>
             </w:r>
@@ -6843,9 +7128,13 @@
             <w:tcW w:w="9062" w:type="dxa"/>
           </w:tcPr>
           <w:p>
+            <w:proofErr w:type="spellStart"/>
+            <w:proofErr w:type="gramStart"/>
             <w:r>
               <w:t>idTournoi</w:t>
             </w:r>
+            <w:proofErr w:type="spellEnd"/>
+            <w:proofErr w:type="gramEnd"/>
             <w:r>
               <w:br/>
             </w:r>
@@ -6885,10 +7174,12 @@
             <w:tcW w:w="9062" w:type="dxa"/>
           </w:tcPr>
           <w:p>
+            <w:proofErr w:type="spellStart"/>
             <w:r>
               <w:lastRenderedPageBreak/>
               <w:t>Match_Joueur</w:t>
             </w:r>
+            <w:proofErr w:type="spellEnd"/>
             <w:r>
               <w:br/>
             </w:r>
@@ -6912,9 +7203,13 @@
             <w:tcW w:w="9062" w:type="dxa"/>
           </w:tcPr>
           <w:p>
+            <w:proofErr w:type="spellStart"/>
+            <w:proofErr w:type="gramStart"/>
             <w:r>
               <w:t>idJoueur</w:t>
             </w:r>
+            <w:proofErr w:type="spellEnd"/>
+            <w:proofErr w:type="gramEnd"/>
           </w:p>
           <w:p>
             <w:pPr>
@@ -6940,9 +7235,13 @@
             <w:tcW w:w="9062" w:type="dxa"/>
           </w:tcPr>
           <w:p>
+            <w:proofErr w:type="spellStart"/>
+            <w:proofErr w:type="gramStart"/>
             <w:r>
               <w:t>nbButs</w:t>
             </w:r>
+            <w:proofErr w:type="spellEnd"/>
+            <w:proofErr w:type="gramEnd"/>
           </w:p>
           <w:p>
             <w:pPr>
@@ -6971,9 +7270,13 @@
             <w:tcW w:w="9062" w:type="dxa"/>
           </w:tcPr>
           <w:p>
+            <w:proofErr w:type="spellStart"/>
+            <w:proofErr w:type="gramStart"/>
             <w:r>
               <w:t>nbArrets</w:t>
             </w:r>
+            <w:proofErr w:type="spellEnd"/>
+            <w:proofErr w:type="gramEnd"/>
             <w:r>
               <w:br/>
             </w:r>
@@ -6994,9 +7297,13 @@
             <w:tcW w:w="9062" w:type="dxa"/>
           </w:tcPr>
           <w:p>
+            <w:proofErr w:type="spellStart"/>
+            <w:proofErr w:type="gramStart"/>
             <w:r>
               <w:t>idMatch</w:t>
             </w:r>
+            <w:proofErr w:type="spellEnd"/>
+            <w:proofErr w:type="gramEnd"/>
             <w:r>
               <w:br/>
             </w:r>
@@ -7020,9 +7327,13 @@
             <w:tcW w:w="9062" w:type="dxa"/>
           </w:tcPr>
           <w:p>
+            <w:proofErr w:type="spellStart"/>
+            <w:proofErr w:type="gramStart"/>
             <w:r>
               <w:t>idSerie</w:t>
             </w:r>
+            <w:proofErr w:type="spellEnd"/>
+            <w:proofErr w:type="gramEnd"/>
             <w:r>
               <w:br/>
             </w:r>
@@ -7043,9 +7354,13 @@
             <w:tcW w:w="9062" w:type="dxa"/>
           </w:tcPr>
           <w:p>
+            <w:proofErr w:type="spellStart"/>
+            <w:proofErr w:type="gramStart"/>
             <w:r>
               <w:t>noTour</w:t>
             </w:r>
+            <w:proofErr w:type="spellEnd"/>
+            <w:proofErr w:type="gramEnd"/>
             <w:r>
               <w:br/>
             </w:r>
@@ -7069,9 +7384,13 @@
             <w:tcW w:w="9062" w:type="dxa"/>
           </w:tcPr>
           <w:p>
+            <w:proofErr w:type="spellStart"/>
+            <w:proofErr w:type="gramStart"/>
             <w:r>
               <w:t>idTournoi</w:t>
             </w:r>
+            <w:proofErr w:type="spellEnd"/>
+            <w:proofErr w:type="gramEnd"/>
             <w:r>
               <w:br/>
             </w:r>
@@ -7132,12 +7451,14 @@
             <w:tcW w:w="9062" w:type="dxa"/>
           </w:tcPr>
           <w:p>
+            <w:proofErr w:type="gramStart"/>
             <w:r>
               <w:t>i</w:t>
             </w:r>
             <w:r>
               <w:t>d</w:t>
             </w:r>
+            <w:proofErr w:type="gramEnd"/>
             <w:r>
               <w:br/>
             </w:r>
@@ -7165,12 +7486,14 @@
             <w:tcW w:w="9062" w:type="dxa"/>
           </w:tcPr>
           <w:p>
+            <w:proofErr w:type="gramStart"/>
             <w:r>
               <w:t>n</w:t>
             </w:r>
             <w:r>
               <w:t>om</w:t>
             </w:r>
+            <w:proofErr w:type="gramEnd"/>
             <w:r>
               <w:br/>
             </w:r>
@@ -7194,12 +7517,16 @@
             <w:tcW w:w="9062" w:type="dxa"/>
           </w:tcPr>
           <w:p>
+            <w:proofErr w:type="spellStart"/>
+            <w:proofErr w:type="gramStart"/>
             <w:r>
               <w:t>p</w:t>
             </w:r>
             <w:r>
               <w:t>renom</w:t>
             </w:r>
+            <w:proofErr w:type="spellEnd"/>
+            <w:proofErr w:type="gramEnd"/>
             <w:r>
               <w:br/>
             </w:r>
@@ -7220,12 +7547,14 @@
             <w:tcW w:w="9062" w:type="dxa"/>
           </w:tcPr>
           <w:p>
+            <w:proofErr w:type="gramStart"/>
             <w:r>
               <w:t>e</w:t>
             </w:r>
             <w:r>
               <w:t>mail</w:t>
             </w:r>
+            <w:proofErr w:type="gramEnd"/>
             <w:r>
               <w:br/>
             </w:r>
@@ -7249,12 +7578,14 @@
             <w:tcW w:w="9062" w:type="dxa"/>
           </w:tcPr>
           <w:p>
+            <w:proofErr w:type="gramStart"/>
             <w:r>
               <w:t>p</w:t>
             </w:r>
             <w:r>
               <w:t>seudo</w:t>
             </w:r>
+            <w:proofErr w:type="gramEnd"/>
           </w:p>
           <w:p>
             <w:pPr>
@@ -7280,9 +7611,13 @@
             <w:tcW w:w="9062" w:type="dxa"/>
           </w:tcPr>
           <w:p>
+            <w:proofErr w:type="spellStart"/>
+            <w:proofErr w:type="gramStart"/>
             <w:r>
               <w:t>dateNaissance</w:t>
             </w:r>
+            <w:proofErr w:type="spellEnd"/>
+            <w:proofErr w:type="gramEnd"/>
           </w:p>
           <w:p>
             <w:pPr>
@@ -7348,9 +7683,11 @@
             <w:tcW w:w="9062" w:type="dxa"/>
           </w:tcPr>
           <w:p>
+            <w:proofErr w:type="gramStart"/>
             <w:r>
               <w:t>acronyme</w:t>
             </w:r>
+            <w:proofErr w:type="gramEnd"/>
             <w:r>
               <w:br/>
             </w:r>
@@ -7394,7 +7731,23 @@
                 <w:b w:val="0"/>
                 <w:bCs w:val="0"/>
               </w:rPr>
-              <w:t xml:space="preserve"> 1 et 3 caractère)</w:t>
+              <w:t xml:space="preserve"> 1 et 3 </w:t>
+            </w:r>
+            <w:proofErr w:type="gramStart"/>
+            <w:r>
+              <w:rPr>
+                <w:b w:val="0"/>
+                <w:bCs w:val="0"/>
+              </w:rPr>
+              <w:t>caractère</w:t>
+            </w:r>
+            <w:proofErr w:type="gramEnd"/>
+            <w:r>
+              <w:rPr>
+                <w:b w:val="0"/>
+                <w:bCs w:val="0"/>
+              </w:rPr>
+              <w:t>)</w:t>
             </w:r>
           </w:p>
         </w:tc>
@@ -7406,9 +7759,11 @@
             <w:tcW w:w="9062" w:type="dxa"/>
           </w:tcPr>
           <w:p>
+            <w:proofErr w:type="gramStart"/>
             <w:r>
               <w:t>nom</w:t>
             </w:r>
+            <w:proofErr w:type="gramEnd"/>
           </w:p>
           <w:p>
             <w:pPr>
@@ -7437,9 +7792,13 @@
             <w:tcW w:w="9062" w:type="dxa"/>
           </w:tcPr>
           <w:p>
+            <w:proofErr w:type="spellStart"/>
+            <w:proofErr w:type="gramStart"/>
             <w:r>
               <w:t>idResponsable</w:t>
             </w:r>
+            <w:proofErr w:type="spellEnd"/>
+            <w:proofErr w:type="gramEnd"/>
           </w:p>
           <w:p>
             <w:pPr>
@@ -7514,10 +7873,12 @@
                 <w:bCs w:val="0"/>
               </w:rPr>
             </w:pPr>
+            <w:proofErr w:type="spellStart"/>
             <w:r>
               <w:lastRenderedPageBreak/>
               <w:t>Equipe_Joueur</w:t>
             </w:r>
+            <w:proofErr w:type="spellEnd"/>
             <w:r>
               <w:br/>
             </w:r>
@@ -7547,9 +7908,13 @@
                 <w:bCs w:val="0"/>
               </w:rPr>
             </w:pPr>
+            <w:proofErr w:type="spellStart"/>
+            <w:proofErr w:type="gramStart"/>
             <w:r>
               <w:t>acronymeEquipe</w:t>
             </w:r>
+            <w:proofErr w:type="spellEnd"/>
+            <w:proofErr w:type="gramEnd"/>
             <w:r>
               <w:br/>
             </w:r>
@@ -7576,9 +7941,13 @@
                 <w:bCs w:val="0"/>
               </w:rPr>
             </w:pPr>
+            <w:proofErr w:type="spellStart"/>
+            <w:proofErr w:type="gramStart"/>
             <w:r>
               <w:t>idJoueur</w:t>
             </w:r>
+            <w:proofErr w:type="spellEnd"/>
+            <w:proofErr w:type="gramEnd"/>
             <w:r>
               <w:br/>
             </w:r>
@@ -7602,9 +7971,13 @@
             <w:tcW w:w="9062" w:type="dxa"/>
           </w:tcPr>
           <w:p>
+            <w:proofErr w:type="spellStart"/>
+            <w:proofErr w:type="gramStart"/>
             <w:r>
               <w:t>dateHeureArrivée</w:t>
             </w:r>
+            <w:proofErr w:type="spellEnd"/>
+            <w:proofErr w:type="gramEnd"/>
           </w:p>
           <w:p>
             <w:pPr>
@@ -7678,6 +8051,7 @@
                 <w:bCs w:val="0"/>
               </w:rPr>
             </w:pPr>
+            <w:proofErr w:type="gramStart"/>
             <w:r>
               <w:rPr>
                 <w:b w:val="0"/>
@@ -7690,7 +8064,15 @@
                 <w:b w:val="0"/>
                 <w:bCs w:val="0"/>
               </w:rPr>
-              <w:t>inon le joueur est/a été accepté dans l’équipe.</w:t>
+              <w:t>inon</w:t>
+            </w:r>
+            <w:proofErr w:type="gramEnd"/>
+            <w:r>
+              <w:rPr>
+                <w:b w:val="0"/>
+                <w:bCs w:val="0"/>
+              </w:rPr>
+              <w:t xml:space="preserve"> le joueur est/a été accepté dans l’équipe.</w:t>
             </w:r>
           </w:p>
         </w:tc>
@@ -7702,9 +8084,13 @@
             <w:tcW w:w="9062" w:type="dxa"/>
           </w:tcPr>
           <w:p>
+            <w:proofErr w:type="spellStart"/>
+            <w:proofErr w:type="gramStart"/>
             <w:r>
               <w:t>dateHeureDepart</w:t>
             </w:r>
+            <w:proofErr w:type="spellEnd"/>
+            <w:proofErr w:type="gramEnd"/>
           </w:p>
           <w:p>
             <w:pPr>
@@ -7822,14 +8208,24 @@
       <w:bookmarkEnd w:id="19"/>
     </w:p>
     <w:p>
-      <w:r>
-        <w:t>Modif tournoi terminé</w:t>
-      </w:r>
-    </w:p>
-    <w:p>
-      <w:r>
-        <w:t>Ajuster equipe_joueur</w:t>
-      </w:r>
+      <w:proofErr w:type="spellStart"/>
+      <w:r>
+        <w:t>Modif</w:t>
+      </w:r>
+      <w:proofErr w:type="spellEnd"/>
+      <w:r>
+        <w:t xml:space="preserve"> tournoi terminé</w:t>
+      </w:r>
+    </w:p>
+    <w:p>
+      <w:r>
+        <w:t xml:space="preserve">Ajuster </w:t>
+      </w:r>
+      <w:proofErr w:type="spellStart"/>
+      <w:r>
+        <w:t>equipe_joueur</w:t>
+      </w:r>
+      <w:proofErr w:type="spellEnd"/>
     </w:p>
     <w:p/>
     <w:p>
@@ -7857,7 +8253,15 @@
     </w:p>
     <w:p>
       <w:r>
-        <w:t>-Un utilisateur de db pour l’administrateur et un plus « utilisateur »</w:t>
+        <w:t xml:space="preserve">-Un utilisateur de </w:t>
+      </w:r>
+      <w:proofErr w:type="spellStart"/>
+      <w:r>
+        <w:t>db</w:t>
+      </w:r>
+      <w:proofErr w:type="spellEnd"/>
+      <w:r>
+        <w:t xml:space="preserve"> pour l’administrateur et un plus « utilisateur »</w:t>
       </w:r>
     </w:p>
     <w:p>
@@ -7881,10 +8285,12 @@
         <w:pStyle w:val="Titre2"/>
       </w:pPr>
       <w:bookmarkStart w:id="22" w:name="_Toc61376172"/>
+      <w:proofErr w:type="spellStart"/>
       <w:r>
         <w:t>Todo</w:t>
       </w:r>
       <w:bookmarkEnd w:id="22"/>
+      <w:proofErr w:type="spellEnd"/>
     </w:p>
     <w:p/>
     <w:p>
@@ -7918,10 +8324,12 @@
         <w:pStyle w:val="Titre2"/>
       </w:pPr>
       <w:bookmarkStart w:id="25" w:name="_Toc61376175"/>
+      <w:proofErr w:type="spellStart"/>
       <w:r>
         <w:t>Todo</w:t>
       </w:r>
       <w:bookmarkEnd w:id="25"/>
+      <w:proofErr w:type="spellEnd"/>
     </w:p>
     <w:p/>
     <w:p>
@@ -7962,8 +8370,21 @@
             <w:r>
               <w:t xml:space="preserve">BOOLEAN </w:t>
             </w:r>
-            <w:r>
-              <w:t>aUneInscriptionEnCours(pAcronymeParam VARCHAR(3))</w:t>
+            <w:proofErr w:type="spellStart"/>
+            <w:r>
+              <w:t>aUneInscriptionEnCours</w:t>
+            </w:r>
+            <w:proofErr w:type="spellEnd"/>
+            <w:r>
+              <w:t>(</w:t>
+            </w:r>
+            <w:proofErr w:type="spellStart"/>
+            <w:r>
+              <w:t>pAcronymeParam</w:t>
+            </w:r>
+            <w:proofErr w:type="spellEnd"/>
+            <w:r>
+              <w:t xml:space="preserve"> VARCHAR(3))</w:t>
             </w:r>
           </w:p>
         </w:tc>
@@ -7978,9 +8399,13 @@
             <w:tcW w:w="9062" w:type="dxa"/>
           </w:tcPr>
           <w:p>
+            <w:proofErr w:type="spellStart"/>
+            <w:proofErr w:type="gramStart"/>
             <w:r>
               <w:t>pAcronymeParam</w:t>
             </w:r>
+            <w:proofErr w:type="spellEnd"/>
+            <w:proofErr w:type="gramEnd"/>
             <w:r>
               <w:t xml:space="preserve"> : </w:t>
             </w:r>
@@ -8064,8 +8489,21 @@
             <w:r>
               <w:t xml:space="preserve">INT </w:t>
             </w:r>
-            <w:r>
-              <w:t>calculerNbTours(pNbEquipeMax INT)</w:t>
+            <w:proofErr w:type="spellStart"/>
+            <w:r>
+              <w:t>calculerNbTours</w:t>
+            </w:r>
+            <w:proofErr w:type="spellEnd"/>
+            <w:r>
+              <w:t>(</w:t>
+            </w:r>
+            <w:proofErr w:type="spellStart"/>
+            <w:r>
+              <w:t>pNbEquipeMax</w:t>
+            </w:r>
+            <w:proofErr w:type="spellEnd"/>
+            <w:r>
+              <w:t xml:space="preserve"> INT)</w:t>
             </w:r>
           </w:p>
         </w:tc>
@@ -8080,9 +8518,13 @@
             <w:tcW w:w="9062" w:type="dxa"/>
           </w:tcPr>
           <w:p>
+            <w:proofErr w:type="spellStart"/>
+            <w:proofErr w:type="gramStart"/>
             <w:r>
               <w:t>pNbEquipeMax</w:t>
             </w:r>
+            <w:proofErr w:type="spellEnd"/>
+            <w:proofErr w:type="gramEnd"/>
             <w:r>
               <w:t xml:space="preserve"> : </w:t>
             </w:r>
@@ -8145,21 +8587,63 @@
             <w:r>
               <w:t xml:space="preserve">INT </w:t>
             </w:r>
+            <w:proofErr w:type="spellStart"/>
             <w:r>
               <w:t>compterVictoireDansSerie</w:t>
             </w:r>
+            <w:proofErr w:type="spellEnd"/>
             <w:r>
               <w:br/>
             </w:r>
             <w:r>
-              <w:t>(pAcronymeEquipe VARCHAR(3), pIdSerie INT, pNoTour INT, pIdTournoi INT</w:t>
+              <w:t>(</w:t>
+            </w:r>
+            <w:proofErr w:type="spellStart"/>
+            <w:r>
+              <w:t>pAcronymeEquipe</w:t>
+            </w:r>
+            <w:proofErr w:type="spellEnd"/>
+            <w:r>
+              <w:t xml:space="preserve"> VARCHAR(3), </w:t>
+            </w:r>
+            <w:proofErr w:type="spellStart"/>
+            <w:r>
+              <w:t>pIdSerie</w:t>
+            </w:r>
+            <w:proofErr w:type="spellEnd"/>
+            <w:r>
+              <w:t xml:space="preserve"> INT, </w:t>
+            </w:r>
+            <w:proofErr w:type="spellStart"/>
+            <w:r>
+              <w:t>pNoTour</w:t>
+            </w:r>
+            <w:proofErr w:type="spellEnd"/>
+            <w:r>
+              <w:t xml:space="preserve"> INT, </w:t>
+            </w:r>
+            <w:proofErr w:type="spellStart"/>
+            <w:r>
+              <w:t>pIdTournoi</w:t>
+            </w:r>
+            <w:proofErr w:type="spellEnd"/>
+            <w:r>
+              <w:t xml:space="preserve"> INT</w:t>
             </w:r>
             <w:r>
               <w:t xml:space="preserve">, </w:t>
             </w:r>
             <w:r>
               <w:br/>
-              <w:t xml:space="preserve">  pSignalerMatchErreur BOOLEAN</w:t>
+              <w:t xml:space="preserve">  </w:t>
+            </w:r>
+            <w:proofErr w:type="spellStart"/>
+            <w:r>
+              <w:t>pSignalerMatchErreur</w:t>
+            </w:r>
+            <w:proofErr w:type="spellEnd"/>
+            <w:r>
+              <w:t xml:space="preserve"> BOOLEAN</w:t>
             </w:r>
             <w:r>
               <w:t>)</w:t>
@@ -8183,9 +8667,13 @@
                 <w:bCs w:val="0"/>
               </w:rPr>
             </w:pPr>
+            <w:proofErr w:type="spellStart"/>
+            <w:proofErr w:type="gramStart"/>
             <w:r>
               <w:t>pAcronymeEquipe</w:t>
             </w:r>
+            <w:proofErr w:type="spellEnd"/>
+            <w:proofErr w:type="gramEnd"/>
             <w:r>
               <w:t> : </w:t>
             </w:r>
@@ -8206,9 +8694,13 @@
             <w:tcW w:w="9062" w:type="dxa"/>
           </w:tcPr>
           <w:p>
+            <w:proofErr w:type="spellStart"/>
+            <w:proofErr w:type="gramStart"/>
             <w:r>
               <w:t>pIdSerie</w:t>
             </w:r>
+            <w:proofErr w:type="spellEnd"/>
+            <w:proofErr w:type="gramEnd"/>
             <w:r>
               <w:t xml:space="preserve"> : </w:t>
             </w:r>
@@ -8232,9 +8724,13 @@
             <w:tcW w:w="9062" w:type="dxa"/>
           </w:tcPr>
           <w:p>
+            <w:proofErr w:type="spellStart"/>
+            <w:proofErr w:type="gramStart"/>
             <w:r>
               <w:t>pNoTour</w:t>
             </w:r>
+            <w:proofErr w:type="spellEnd"/>
+            <w:proofErr w:type="gramEnd"/>
             <w:r>
               <w:t xml:space="preserve"> : </w:t>
             </w:r>
@@ -8255,9 +8751,13 @@
             <w:tcW w:w="9062" w:type="dxa"/>
           </w:tcPr>
           <w:p>
+            <w:proofErr w:type="spellStart"/>
+            <w:proofErr w:type="gramStart"/>
             <w:r>
               <w:t>pIdTournoi</w:t>
             </w:r>
+            <w:proofErr w:type="spellEnd"/>
+            <w:proofErr w:type="gramEnd"/>
             <w:r>
               <w:t xml:space="preserve"> : </w:t>
             </w:r>
@@ -8281,15 +8781,38 @@
             <w:tcW w:w="9062" w:type="dxa"/>
           </w:tcPr>
           <w:p>
-            <w:r>
-              <w:t xml:space="preserve">pSignalerMatchErreur : </w:t>
-            </w:r>
-            <w:r>
-              <w:rPr>
-                <w:b w:val="0"/>
-                <w:bCs w:val="0"/>
-              </w:rPr>
-              <w:t>Indique si l’appel de vainqueurMatch peut lever des signaux</w:t>
+            <w:proofErr w:type="spellStart"/>
+            <w:proofErr w:type="gramStart"/>
+            <w:r>
+              <w:t>pSignalerMatchErreur</w:t>
+            </w:r>
+            <w:proofErr w:type="spellEnd"/>
+            <w:proofErr w:type="gramEnd"/>
+            <w:r>
+              <w:t xml:space="preserve"> : </w:t>
+            </w:r>
+            <w:r>
+              <w:rPr>
+                <w:b w:val="0"/>
+                <w:bCs w:val="0"/>
+              </w:rPr>
+              <w:t xml:space="preserve">Indique si l’appel de </w:t>
+            </w:r>
+            <w:proofErr w:type="spellStart"/>
+            <w:r>
+              <w:rPr>
+                <w:b w:val="0"/>
+                <w:bCs w:val="0"/>
+              </w:rPr>
+              <w:t>vainqueurMatch</w:t>
+            </w:r>
+            <w:proofErr w:type="spellEnd"/>
+            <w:r>
+              <w:rPr>
+                <w:b w:val="0"/>
+                <w:bCs w:val="0"/>
+              </w:rPr>
+              <w:t xml:space="preserve"> peut lever des signaux</w:t>
             </w:r>
           </w:p>
         </w:tc>
@@ -8343,8 +8866,29 @@
             <w:r>
               <w:t xml:space="preserve">VARCHAR(3) </w:t>
             </w:r>
-            <w:r>
-              <w:t>equipeDuJoueurLorsDu(pIdJoueur INT, pDate DATETIME)</w:t>
+            <w:proofErr w:type="spellStart"/>
+            <w:r>
+              <w:t>equipeDuJoueurLorsDu</w:t>
+            </w:r>
+            <w:proofErr w:type="spellEnd"/>
+            <w:r>
+              <w:t>(</w:t>
+            </w:r>
+            <w:proofErr w:type="spellStart"/>
+            <w:r>
+              <w:t>pIdJoueur</w:t>
+            </w:r>
+            <w:proofErr w:type="spellEnd"/>
+            <w:r>
+              <w:t xml:space="preserve"> INT, </w:t>
+            </w:r>
+            <w:proofErr w:type="spellStart"/>
+            <w:r>
+              <w:t>pDate</w:t>
+            </w:r>
+            <w:proofErr w:type="spellEnd"/>
+            <w:r>
+              <w:t xml:space="preserve"> DATETIME)</w:t>
             </w:r>
           </w:p>
         </w:tc>
@@ -8365,9 +8909,13 @@
                 <w:bCs w:val="0"/>
               </w:rPr>
             </w:pPr>
+            <w:proofErr w:type="spellStart"/>
+            <w:proofErr w:type="gramStart"/>
             <w:r>
               <w:t>pIdJoueur</w:t>
             </w:r>
+            <w:proofErr w:type="spellEnd"/>
+            <w:proofErr w:type="gramEnd"/>
             <w:r>
               <w:t> : </w:t>
             </w:r>
@@ -8388,9 +8936,13 @@
             <w:tcW w:w="9062" w:type="dxa"/>
           </w:tcPr>
           <w:p>
+            <w:proofErr w:type="spellStart"/>
+            <w:proofErr w:type="gramStart"/>
             <w:r>
               <w:t>pDate</w:t>
             </w:r>
+            <w:proofErr w:type="spellEnd"/>
+            <w:proofErr w:type="gramEnd"/>
             <w:r>
               <w:t xml:space="preserve"> : </w:t>
             </w:r>
@@ -8456,8 +9008,21 @@
             <w:r>
               <w:t xml:space="preserve">BOOLEAN </w:t>
             </w:r>
-            <w:r>
-              <w:t>estComplete(pAcronymeEquipe VARCHAR(3))</w:t>
+            <w:proofErr w:type="spellStart"/>
+            <w:r>
+              <w:t>estComplete</w:t>
+            </w:r>
+            <w:proofErr w:type="spellEnd"/>
+            <w:r>
+              <w:t>(</w:t>
+            </w:r>
+            <w:proofErr w:type="spellStart"/>
+            <w:r>
+              <w:t>pAcronymeEquipe</w:t>
+            </w:r>
+            <w:proofErr w:type="spellEnd"/>
+            <w:r>
+              <w:t xml:space="preserve"> VARCHAR(3))</w:t>
             </w:r>
           </w:p>
         </w:tc>
@@ -8478,9 +9043,13 @@
                 <w:bCs w:val="0"/>
               </w:rPr>
             </w:pPr>
+            <w:proofErr w:type="spellStart"/>
+            <w:proofErr w:type="gramStart"/>
             <w:r>
               <w:t>pAcronymeEquipe</w:t>
             </w:r>
+            <w:proofErr w:type="spellEnd"/>
+            <w:proofErr w:type="gramEnd"/>
             <w:r>
               <w:t> : </w:t>
             </w:r>
@@ -8543,8 +9112,21 @@
             <w:r>
               <w:t xml:space="preserve">BOOLEAN </w:t>
             </w:r>
-            <w:r>
-              <w:t>estEnAttente(pIdTournoi INT)</w:t>
+            <w:proofErr w:type="spellStart"/>
+            <w:r>
+              <w:t>estEnAttente</w:t>
+            </w:r>
+            <w:proofErr w:type="spellEnd"/>
+            <w:r>
+              <w:t>(</w:t>
+            </w:r>
+            <w:proofErr w:type="spellStart"/>
+            <w:r>
+              <w:t>pIdTournoi</w:t>
+            </w:r>
+            <w:proofErr w:type="spellEnd"/>
+            <w:r>
+              <w:t xml:space="preserve"> INT)</w:t>
             </w:r>
           </w:p>
         </w:tc>
@@ -8565,9 +9147,13 @@
                 <w:bCs w:val="0"/>
               </w:rPr>
             </w:pPr>
+            <w:proofErr w:type="spellStart"/>
+            <w:proofErr w:type="gramStart"/>
             <w:r>
               <w:t>pAcronymeEquipe</w:t>
             </w:r>
+            <w:proofErr w:type="spellEnd"/>
+            <w:proofErr w:type="gramEnd"/>
             <w:r>
               <w:t> : </w:t>
             </w:r>
@@ -8635,14 +9221,40 @@
               <w:lastRenderedPageBreak/>
               <w:t xml:space="preserve">BOOLEAN </w:t>
             </w:r>
+            <w:proofErr w:type="spellStart"/>
             <w:r>
               <w:t>seedingCorrect</w:t>
             </w:r>
+            <w:proofErr w:type="spellEnd"/>
             <w:r>
               <w:t xml:space="preserve"> </w:t>
             </w:r>
             <w:r>
-              <w:t>(pAcronymeEquipe1 VARCHAR(3), pAcronymeEquipe2 VARCHAR(3), pIdSerie INT, pNoTour INT, pIdTournoi INT)</w:t>
+              <w:t xml:space="preserve">(pAcronymeEquipe1 VARCHAR(3), pAcronymeEquipe2 VARCHAR(3), </w:t>
+            </w:r>
+            <w:proofErr w:type="spellStart"/>
+            <w:r>
+              <w:t>pIdSerie</w:t>
+            </w:r>
+            <w:proofErr w:type="spellEnd"/>
+            <w:r>
+              <w:t xml:space="preserve"> INT, </w:t>
+            </w:r>
+            <w:proofErr w:type="spellStart"/>
+            <w:r>
+              <w:t>pNoTour</w:t>
+            </w:r>
+            <w:proofErr w:type="spellEnd"/>
+            <w:r>
+              <w:t xml:space="preserve"> INT, </w:t>
+            </w:r>
+            <w:proofErr w:type="spellStart"/>
+            <w:r>
+              <w:t>pIdTournoi</w:t>
+            </w:r>
+            <w:proofErr w:type="spellEnd"/>
+            <w:r>
+              <w:t xml:space="preserve"> INT)</w:t>
             </w:r>
           </w:p>
         </w:tc>
@@ -8663,8 +9275,13 @@
                 <w:bCs w:val="0"/>
               </w:rPr>
             </w:pPr>
-            <w:r>
-              <w:t>pAcronymeEquipe1</w:t>
+            <w:proofErr w:type="gramStart"/>
+            <w:r>
+              <w:t>pAcronymeEquipe</w:t>
+            </w:r>
+            <w:proofErr w:type="gramEnd"/>
+            <w:r>
+              <w:t>1</w:t>
             </w:r>
             <w:r>
               <w:t xml:space="preserve"> : </w:t>
@@ -8686,9 +9303,11 @@
             <w:tcW w:w="9062" w:type="dxa"/>
           </w:tcPr>
           <w:p>
+            <w:proofErr w:type="gramStart"/>
             <w:r>
               <w:t>pAcronymeEquipe</w:t>
             </w:r>
+            <w:proofErr w:type="gramEnd"/>
             <w:r>
               <w:t xml:space="preserve">2 : </w:t>
             </w:r>
@@ -8712,9 +9331,13 @@
             <w:tcW w:w="9062" w:type="dxa"/>
           </w:tcPr>
           <w:p>
+            <w:proofErr w:type="spellStart"/>
+            <w:proofErr w:type="gramStart"/>
             <w:r>
               <w:t>pIdSerie</w:t>
             </w:r>
+            <w:proofErr w:type="spellEnd"/>
+            <w:proofErr w:type="gramEnd"/>
             <w:r>
               <w:t xml:space="preserve"> : </w:t>
             </w:r>
@@ -8735,9 +9358,13 @@
             <w:tcW w:w="9062" w:type="dxa"/>
           </w:tcPr>
           <w:p>
+            <w:proofErr w:type="spellStart"/>
+            <w:proofErr w:type="gramStart"/>
             <w:r>
               <w:t>pNoTour</w:t>
             </w:r>
+            <w:proofErr w:type="spellEnd"/>
+            <w:proofErr w:type="gramEnd"/>
             <w:r>
               <w:t xml:space="preserve"> : </w:t>
             </w:r>
@@ -8761,9 +9388,13 @@
             <w:tcW w:w="9062" w:type="dxa"/>
           </w:tcPr>
           <w:p>
+            <w:proofErr w:type="spellStart"/>
+            <w:proofErr w:type="gramStart"/>
             <w:r>
               <w:t>pIdTournoi</w:t>
             </w:r>
+            <w:proofErr w:type="spellEnd"/>
+            <w:proofErr w:type="gramEnd"/>
             <w:r>
               <w:t xml:space="preserve"> : </w:t>
             </w:r>
@@ -8800,7 +9431,15 @@
     </w:tbl>
     <w:p>
       <w:r>
-        <w:t>Vérifie si les équipes en paramètre peuvent occuper acronymeEquipe1 et acronymeEquipe2 de la série en référence. La vérification est faite selon le chapitre « Seeding » de ce document.</w:t>
+        <w:t>Vérifie si les équipes en paramètre peuvent occuper acronymeEquipe1 et acronymeEquipe2 de la série en référence. La vérification est faite selon le chapitre « </w:t>
+      </w:r>
+      <w:proofErr w:type="spellStart"/>
+      <w:r>
+        <w:t>Seeding</w:t>
+      </w:r>
+      <w:proofErr w:type="spellEnd"/>
+      <w:r>
+        <w:t> » de ce document.</w:t>
       </w:r>
     </w:p>
     <w:p/>
@@ -8826,17 +9465,51 @@
             <w:r>
               <w:t xml:space="preserve">VARCHAR(3) </w:t>
             </w:r>
+            <w:proofErr w:type="spellStart"/>
             <w:r>
               <w:t>vainqueurSerie</w:t>
             </w:r>
+            <w:proofErr w:type="spellEnd"/>
             <w:r>
               <w:br/>
             </w:r>
             <w:r>
-              <w:t>(pIdSerie INT, pNoTour INT, pIdTournoi INT</w:t>
-            </w:r>
-            <w:r>
-              <w:t>, pSignalerMatchErreur BOOLEAN</w:t>
+              <w:t>(</w:t>
+            </w:r>
+            <w:proofErr w:type="spellStart"/>
+            <w:r>
+              <w:t>pIdSerie</w:t>
+            </w:r>
+            <w:proofErr w:type="spellEnd"/>
+            <w:r>
+              <w:t xml:space="preserve"> INT, </w:t>
+            </w:r>
+            <w:proofErr w:type="spellStart"/>
+            <w:r>
+              <w:t>pNoTour</w:t>
+            </w:r>
+            <w:proofErr w:type="spellEnd"/>
+            <w:r>
+              <w:t xml:space="preserve"> INT, </w:t>
+            </w:r>
+            <w:proofErr w:type="spellStart"/>
+            <w:r>
+              <w:t>pIdTournoi</w:t>
+            </w:r>
+            <w:proofErr w:type="spellEnd"/>
+            <w:r>
+              <w:t xml:space="preserve"> INT</w:t>
+            </w:r>
+            <w:r>
+              <w:t xml:space="preserve">, </w:t>
+            </w:r>
+            <w:proofErr w:type="spellStart"/>
+            <w:r>
+              <w:t>pSignalerMatchErreur</w:t>
+            </w:r>
+            <w:proofErr w:type="spellEnd"/>
+            <w:r>
+              <w:t xml:space="preserve"> BOOLEAN</w:t>
             </w:r>
             <w:r>
               <w:t>)</w:t>
@@ -8860,9 +9533,13 @@
                 <w:bCs w:val="0"/>
               </w:rPr>
             </w:pPr>
+            <w:proofErr w:type="spellStart"/>
+            <w:proofErr w:type="gramStart"/>
             <w:r>
               <w:t>pIdSerie</w:t>
             </w:r>
+            <w:proofErr w:type="spellEnd"/>
+            <w:proofErr w:type="gramEnd"/>
             <w:r>
               <w:t xml:space="preserve"> : </w:t>
             </w:r>
@@ -8883,9 +9560,13 @@
             <w:tcW w:w="9062" w:type="dxa"/>
           </w:tcPr>
           <w:p>
+            <w:proofErr w:type="spellStart"/>
+            <w:proofErr w:type="gramStart"/>
             <w:r>
               <w:t>pNoTour</w:t>
             </w:r>
+            <w:proofErr w:type="spellEnd"/>
+            <w:proofErr w:type="gramEnd"/>
             <w:r>
               <w:t xml:space="preserve"> : </w:t>
             </w:r>
@@ -8909,9 +9590,13 @@
             <w:tcW w:w="9062" w:type="dxa"/>
           </w:tcPr>
           <w:p>
+            <w:proofErr w:type="spellStart"/>
+            <w:proofErr w:type="gramStart"/>
             <w:r>
               <w:t>pIdTournoi</w:t>
             </w:r>
+            <w:proofErr w:type="spellEnd"/>
+            <w:proofErr w:type="gramEnd"/>
             <w:r>
               <w:t xml:space="preserve"> : </w:t>
             </w:r>
@@ -8932,15 +9617,38 @@
             <w:tcW w:w="9062" w:type="dxa"/>
           </w:tcPr>
           <w:p>
-            <w:r>
-              <w:t xml:space="preserve">pSignalerMatchErreur : </w:t>
-            </w:r>
-            <w:r>
-              <w:rPr>
-                <w:b w:val="0"/>
-                <w:bCs w:val="0"/>
-              </w:rPr>
-              <w:t>Indique si l’appel de vainqueurMatch peut lever des signaux</w:t>
+            <w:proofErr w:type="spellStart"/>
+            <w:proofErr w:type="gramStart"/>
+            <w:r>
+              <w:t>pSignalerMatchErreur</w:t>
+            </w:r>
+            <w:proofErr w:type="spellEnd"/>
+            <w:proofErr w:type="gramEnd"/>
+            <w:r>
+              <w:t xml:space="preserve"> : </w:t>
+            </w:r>
+            <w:r>
+              <w:rPr>
+                <w:b w:val="0"/>
+                <w:bCs w:val="0"/>
+              </w:rPr>
+              <w:t xml:space="preserve">Indique si l’appel de </w:t>
+            </w:r>
+            <w:proofErr w:type="spellStart"/>
+            <w:r>
+              <w:rPr>
+                <w:b w:val="0"/>
+                <w:bCs w:val="0"/>
+              </w:rPr>
+              <w:t>vainqueurMatch</w:t>
+            </w:r>
+            <w:proofErr w:type="spellEnd"/>
+            <w:r>
+              <w:rPr>
+                <w:b w:val="0"/>
+                <w:bCs w:val="0"/>
+              </w:rPr>
+              <w:t xml:space="preserve"> peut lever des signaux</w:t>
             </w:r>
           </w:p>
         </w:tc>
@@ -8997,17 +9705,59 @@
             <w:r>
               <w:t xml:space="preserve">VARCHAR(3) </w:t>
             </w:r>
+            <w:proofErr w:type="spellStart"/>
             <w:r>
               <w:t>vainqueurMatch</w:t>
             </w:r>
+            <w:proofErr w:type="spellEnd"/>
             <w:r>
               <w:br/>
             </w:r>
             <w:r>
-              <w:t>(pIdMatch INT, pIdSerie INT, pNoTour INT, pIdTournoi INT</w:t>
-            </w:r>
-            <w:r>
-              <w:t>, pSignalerMatchErreur BOOLEAN</w:t>
+              <w:t>(</w:t>
+            </w:r>
+            <w:proofErr w:type="spellStart"/>
+            <w:r>
+              <w:t>pIdMatch</w:t>
+            </w:r>
+            <w:proofErr w:type="spellEnd"/>
+            <w:r>
+              <w:t xml:space="preserve"> INT, </w:t>
+            </w:r>
+            <w:proofErr w:type="spellStart"/>
+            <w:r>
+              <w:t>pIdSerie</w:t>
+            </w:r>
+            <w:proofErr w:type="spellEnd"/>
+            <w:r>
+              <w:t xml:space="preserve"> INT, </w:t>
+            </w:r>
+            <w:proofErr w:type="spellStart"/>
+            <w:r>
+              <w:t>pNoTour</w:t>
+            </w:r>
+            <w:proofErr w:type="spellEnd"/>
+            <w:r>
+              <w:t xml:space="preserve"> INT, </w:t>
+            </w:r>
+            <w:proofErr w:type="spellStart"/>
+            <w:r>
+              <w:t>pIdTournoi</w:t>
+            </w:r>
+            <w:proofErr w:type="spellEnd"/>
+            <w:r>
+              <w:t xml:space="preserve"> INT</w:t>
+            </w:r>
+            <w:r>
+              <w:t xml:space="preserve">, </w:t>
+            </w:r>
+            <w:proofErr w:type="spellStart"/>
+            <w:r>
+              <w:t>pSignalerMatchErreur</w:t>
+            </w:r>
+            <w:proofErr w:type="spellEnd"/>
+            <w:r>
+              <w:t xml:space="preserve"> BOOLEAN</w:t>
             </w:r>
             <w:r>
               <w:t>)</w:t>
@@ -9031,9 +9781,13 @@
                 <w:bCs w:val="0"/>
               </w:rPr>
             </w:pPr>
+            <w:proofErr w:type="spellStart"/>
+            <w:proofErr w:type="gramStart"/>
             <w:r>
               <w:t>pIdMatch</w:t>
             </w:r>
+            <w:proofErr w:type="spellEnd"/>
+            <w:proofErr w:type="gramEnd"/>
             <w:r>
               <w:t xml:space="preserve"> : </w:t>
             </w:r>
@@ -9060,9 +9814,13 @@
                 <w:bCs w:val="0"/>
               </w:rPr>
             </w:pPr>
+            <w:proofErr w:type="spellStart"/>
+            <w:proofErr w:type="gramStart"/>
             <w:r>
               <w:t>pIdSerie</w:t>
             </w:r>
+            <w:proofErr w:type="spellEnd"/>
+            <w:proofErr w:type="gramEnd"/>
             <w:r>
               <w:t xml:space="preserve"> : </w:t>
             </w:r>
@@ -9086,9 +9844,13 @@
             <w:tcW w:w="9062" w:type="dxa"/>
           </w:tcPr>
           <w:p>
+            <w:proofErr w:type="spellStart"/>
+            <w:proofErr w:type="gramStart"/>
             <w:r>
               <w:t>pNoTour</w:t>
             </w:r>
+            <w:proofErr w:type="spellEnd"/>
+            <w:proofErr w:type="gramEnd"/>
             <w:r>
               <w:t xml:space="preserve"> : </w:t>
             </w:r>
@@ -9109,9 +9871,13 @@
             <w:tcW w:w="9062" w:type="dxa"/>
           </w:tcPr>
           <w:p>
+            <w:proofErr w:type="spellStart"/>
+            <w:proofErr w:type="gramStart"/>
             <w:r>
               <w:t>pIdTournoi</w:t>
             </w:r>
+            <w:proofErr w:type="spellEnd"/>
+            <w:proofErr w:type="gramEnd"/>
             <w:r>
               <w:t xml:space="preserve"> : </w:t>
             </w:r>
@@ -9135,8 +9901,15 @@
             <w:tcW w:w="9062" w:type="dxa"/>
           </w:tcPr>
           <w:p>
-            <w:r>
-              <w:t xml:space="preserve">pSignalerMatchErreur : </w:t>
+            <w:proofErr w:type="spellStart"/>
+            <w:proofErr w:type="gramStart"/>
+            <w:r>
+              <w:t>pSignalerMatchErreur</w:t>
+            </w:r>
+            <w:proofErr w:type="spellEnd"/>
+            <w:proofErr w:type="gramEnd"/>
+            <w:r>
+              <w:t xml:space="preserve"> : </w:t>
             </w:r>
             <w:r>
               <w:rPr>
@@ -9208,7 +9981,23 @@
                 <w:bCs w:val="0"/>
               </w:rPr>
               <w:br/>
-              <w:t xml:space="preserve">              - Certains des 6 joueurs n’ont pas d’enregistrement Match_Joueur associé.</w:t>
+              <w:t xml:space="preserve">              - Certains des 6 joueurs n’ont pas d’enregistrement </w:t>
+            </w:r>
+            <w:proofErr w:type="spellStart"/>
+            <w:r>
+              <w:rPr>
+                <w:b w:val="0"/>
+                <w:bCs w:val="0"/>
+              </w:rPr>
+              <w:t>Match_Joueur</w:t>
+            </w:r>
+            <w:proofErr w:type="spellEnd"/>
+            <w:r>
+              <w:rPr>
+                <w:b w:val="0"/>
+                <w:bCs w:val="0"/>
+              </w:rPr>
+              <w:t xml:space="preserve"> associé.</w:t>
             </w:r>
           </w:p>
         </w:tc>
@@ -9240,14 +10029,24 @@
           </w:tcPr>
           <w:p>
             <w:r>
-              <w:t>BOOLEAN estComplet</w:t>
-            </w:r>
-            <w:r>
-              <w:t>(pId</w:t>
+              <w:t xml:space="preserve">BOOLEAN </w:t>
+            </w:r>
+            <w:proofErr w:type="spellStart"/>
+            <w:r>
+              <w:t>estComplet</w:t>
+            </w:r>
+            <w:proofErr w:type="spellEnd"/>
+            <w:r>
+              <w:t>(</w:t>
+            </w:r>
+            <w:proofErr w:type="spellStart"/>
+            <w:r>
+              <w:t>pId</w:t>
             </w:r>
             <w:r>
               <w:t>Tournoi</w:t>
             </w:r>
+            <w:proofErr w:type="spellEnd"/>
             <w:r>
               <w:t xml:space="preserve"> INT)</w:t>
             </w:r>
@@ -9264,9 +10063,13 @@
             <w:tcW w:w="9062" w:type="dxa"/>
           </w:tcPr>
           <w:p>
+            <w:proofErr w:type="spellStart"/>
+            <w:proofErr w:type="gramStart"/>
             <w:r>
               <w:t>pIdTournoi</w:t>
             </w:r>
+            <w:proofErr w:type="spellEnd"/>
+            <w:proofErr w:type="gramEnd"/>
             <w:r>
               <w:t xml:space="preserve"> : </w:t>
             </w:r>
@@ -9343,8 +10146,21 @@
             <w:r>
               <w:t xml:space="preserve">BOOLEAN </w:t>
             </w:r>
-            <w:r>
-              <w:t>seedingEffectue(pIdTournoi INT)</w:t>
+            <w:proofErr w:type="spellStart"/>
+            <w:r>
+              <w:t>seedingEffectue</w:t>
+            </w:r>
+            <w:proofErr w:type="spellEnd"/>
+            <w:r>
+              <w:t>(</w:t>
+            </w:r>
+            <w:proofErr w:type="spellStart"/>
+            <w:r>
+              <w:t>pIdTournoi</w:t>
+            </w:r>
+            <w:proofErr w:type="spellEnd"/>
+            <w:r>
+              <w:t xml:space="preserve"> INT)</w:t>
             </w:r>
           </w:p>
         </w:tc>
@@ -9359,9 +10175,13 @@
             <w:tcW w:w="9062" w:type="dxa"/>
           </w:tcPr>
           <w:p>
+            <w:proofErr w:type="spellStart"/>
+            <w:proofErr w:type="gramStart"/>
             <w:r>
               <w:t>pIdTournoi</w:t>
             </w:r>
+            <w:proofErr w:type="spellEnd"/>
+            <w:proofErr w:type="gramEnd"/>
             <w:r>
               <w:t xml:space="preserve"> : </w:t>
             </w:r>
@@ -9474,11 +10294,35 @@
                 <w:lang w:val="en-US"/>
               </w:rPr>
             </w:pPr>
+            <w:proofErr w:type="spellStart"/>
+            <w:proofErr w:type="gramStart"/>
             <w:r>
               <w:rPr>
                 <w:lang w:val="en-US"/>
               </w:rPr>
-              <w:t>verifierDateFuture(pDate DATETIME)</w:t>
+              <w:t>verifierDateFuture</w:t>
+            </w:r>
+            <w:proofErr w:type="spellEnd"/>
+            <w:r>
+              <w:rPr>
+                <w:lang w:val="en-US"/>
+              </w:rPr>
+              <w:t>(</w:t>
+            </w:r>
+            <w:proofErr w:type="spellStart"/>
+            <w:proofErr w:type="gramEnd"/>
+            <w:r>
+              <w:rPr>
+                <w:lang w:val="en-US"/>
+              </w:rPr>
+              <w:t>pDate</w:t>
+            </w:r>
+            <w:proofErr w:type="spellEnd"/>
+            <w:r>
+              <w:rPr>
+                <w:lang w:val="en-US"/>
+              </w:rPr>
+              <w:t xml:space="preserve"> DATETIME)</w:t>
             </w:r>
           </w:p>
         </w:tc>
@@ -9499,6 +10343,7 @@
                 <w:bCs w:val="0"/>
               </w:rPr>
             </w:pPr>
+            <w:proofErr w:type="spellStart"/>
             <w:r>
               <w:rPr>
                 <w:lang w:val="en-US"/>
@@ -9511,6 +10356,7 @@
               </w:rPr>
               <w:t>Date</w:t>
             </w:r>
+            <w:proofErr w:type="spellEnd"/>
             <w:r>
               <w:t xml:space="preserve">: </w:t>
             </w:r>
@@ -9588,6 +10434,8 @@
                 <w:lang w:val="en-US"/>
               </w:rPr>
             </w:pPr>
+            <w:proofErr w:type="spellStart"/>
+            <w:proofErr w:type="gramStart"/>
             <w:r>
               <w:rPr>
                 <w:lang w:val="en-US"/>
@@ -9600,11 +10448,27 @@
               </w:rPr>
               <w:t>Passee</w:t>
             </w:r>
+            <w:proofErr w:type="spellEnd"/>
             <w:r>
               <w:rPr>
                 <w:lang w:val="en-US"/>
               </w:rPr>
-              <w:t>(pDate DATETIME)</w:t>
+              <w:t>(</w:t>
+            </w:r>
+            <w:proofErr w:type="spellStart"/>
+            <w:proofErr w:type="gramEnd"/>
+            <w:r>
+              <w:rPr>
+                <w:lang w:val="en-US"/>
+              </w:rPr>
+              <w:t>pDate</w:t>
+            </w:r>
+            <w:proofErr w:type="spellEnd"/>
+            <w:r>
+              <w:rPr>
+                <w:lang w:val="en-US"/>
+              </w:rPr>
+              <w:t xml:space="preserve"> DATETIME)</w:t>
             </w:r>
           </w:p>
         </w:tc>
@@ -9625,6 +10489,7 @@
                 <w:bCs w:val="0"/>
               </w:rPr>
             </w:pPr>
+            <w:proofErr w:type="spellStart"/>
             <w:r>
               <w:rPr>
                 <w:lang w:val="en-US"/>
@@ -9637,6 +10502,7 @@
               </w:rPr>
               <w:t>Date</w:t>
             </w:r>
+            <w:proofErr w:type="spellEnd"/>
             <w:r>
               <w:t xml:space="preserve">: </w:t>
             </w:r>
@@ -9708,6 +10574,8 @@
                 <w:lang w:val="en-US"/>
               </w:rPr>
             </w:pPr>
+            <w:proofErr w:type="spellStart"/>
+            <w:proofErr w:type="gramStart"/>
             <w:r>
               <w:rPr>
                 <w:lang w:val="en-US"/>
@@ -9720,24 +10588,29 @@
               </w:rPr>
               <w:t>PlusPetite</w:t>
             </w:r>
+            <w:proofErr w:type="spellEnd"/>
             <w:r>
               <w:rPr>
                 <w:lang w:val="en-US"/>
               </w:rPr>
               <w:t>(</w:t>
             </w:r>
+            <w:proofErr w:type="spellStart"/>
+            <w:proofErr w:type="gramEnd"/>
             <w:r>
               <w:rPr>
                 <w:lang w:val="en-US"/>
               </w:rPr>
               <w:t>pDateHeureDebut</w:t>
             </w:r>
+            <w:proofErr w:type="spellEnd"/>
             <w:r>
               <w:rPr>
                 <w:lang w:val="en-US"/>
               </w:rPr>
               <w:t xml:space="preserve"> DATETIME, </w:t>
             </w:r>
+            <w:proofErr w:type="spellStart"/>
             <w:r>
               <w:rPr>
                 <w:lang w:val="en-US"/>
@@ -9750,6 +10623,7 @@
               </w:rPr>
               <w:t>Fin</w:t>
             </w:r>
+            <w:proofErr w:type="spellEnd"/>
             <w:r>
               <w:rPr>
                 <w:lang w:val="en-US"/>
@@ -9775,12 +10649,14 @@
                 <w:bCs w:val="0"/>
               </w:rPr>
             </w:pPr>
+            <w:proofErr w:type="spellStart"/>
             <w:r>
               <w:rPr>
                 <w:lang w:val="fr-FR"/>
               </w:rPr>
               <w:t>pDateHeureDebut</w:t>
             </w:r>
+            <w:proofErr w:type="spellEnd"/>
             <w:r>
               <w:t xml:space="preserve">: </w:t>
             </w:r>
@@ -9807,12 +10683,16 @@
                 <w:bCs w:val="0"/>
               </w:rPr>
             </w:pPr>
+            <w:proofErr w:type="spellStart"/>
+            <w:proofErr w:type="gramStart"/>
             <w:r>
               <w:rPr>
                 <w:lang w:val="fr-FR"/>
               </w:rPr>
               <w:t>pDateHeureFin</w:t>
             </w:r>
+            <w:proofErr w:type="spellEnd"/>
+            <w:proofErr w:type="gramEnd"/>
             <w:r>
               <w:t xml:space="preserve"> : </w:t>
             </w:r>
@@ -9850,9 +10730,13 @@
             <w:tcW w:w="9062" w:type="dxa"/>
           </w:tcPr>
           <w:p>
+            <w:proofErr w:type="spellStart"/>
+            <w:proofErr w:type="gramStart"/>
             <w:r>
               <w:t>pNoTour</w:t>
             </w:r>
+            <w:proofErr w:type="spellEnd"/>
+            <w:proofErr w:type="gramEnd"/>
             <w:r>
               <w:t xml:space="preserve"> : </w:t>
             </w:r>
@@ -9919,8 +10803,21 @@
             <w:tcW w:w="9062" w:type="dxa"/>
           </w:tcPr>
           <w:p>
-            <w:r>
-              <w:t>verifierDejaDansUneEquipe(pIdJoueur INT)</w:t>
+            <w:proofErr w:type="spellStart"/>
+            <w:r>
+              <w:t>verifierDejaDansUneEquipe</w:t>
+            </w:r>
+            <w:proofErr w:type="spellEnd"/>
+            <w:r>
+              <w:t>(</w:t>
+            </w:r>
+            <w:proofErr w:type="spellStart"/>
+            <w:r>
+              <w:t>pIdJoueur</w:t>
+            </w:r>
+            <w:proofErr w:type="spellEnd"/>
+            <w:r>
+              <w:t xml:space="preserve"> INT)</w:t>
             </w:r>
           </w:p>
         </w:tc>
@@ -9935,11 +10832,18 @@
             <w:tcW w:w="9062" w:type="dxa"/>
           </w:tcPr>
           <w:p>
+            <w:proofErr w:type="spellStart"/>
+            <w:proofErr w:type="gramStart"/>
             <w:r>
               <w:t>pId</w:t>
             </w:r>
             <w:r>
-              <w:t xml:space="preserve">Joueur : </w:t>
+              <w:t>Joueur</w:t>
+            </w:r>
+            <w:proofErr w:type="spellEnd"/>
+            <w:proofErr w:type="gramEnd"/>
+            <w:r>
+              <w:t xml:space="preserve"> : </w:t>
             </w:r>
             <w:r>
               <w:rPr>
@@ -10004,8 +10908,21 @@
             <w:tcW w:w="9062" w:type="dxa"/>
           </w:tcPr>
           <w:p>
-            <w:r>
-              <w:t>verifierEquipeComplete(pAcronymeEquipe VARCHAR(3))</w:t>
+            <w:proofErr w:type="spellStart"/>
+            <w:r>
+              <w:t>verifierEquipeComplete</w:t>
+            </w:r>
+            <w:proofErr w:type="spellEnd"/>
+            <w:r>
+              <w:t>(</w:t>
+            </w:r>
+            <w:proofErr w:type="spellStart"/>
+            <w:r>
+              <w:t>pAcronymeEquipe</w:t>
+            </w:r>
+            <w:proofErr w:type="spellEnd"/>
+            <w:r>
+              <w:t xml:space="preserve"> VARCHAR(3))</w:t>
             </w:r>
           </w:p>
         </w:tc>
@@ -10020,9 +10937,13 @@
             <w:tcW w:w="9062" w:type="dxa"/>
           </w:tcPr>
           <w:p>
+            <w:proofErr w:type="spellStart"/>
+            <w:proofErr w:type="gramStart"/>
             <w:r>
               <w:t>pAcronymeEquipe</w:t>
             </w:r>
+            <w:proofErr w:type="spellEnd"/>
+            <w:proofErr w:type="gramEnd"/>
             <w:r>
               <w:t xml:space="preserve"> : </w:t>
             </w:r>
@@ -10089,8 +11010,29 @@
             <w:tcW w:w="9062" w:type="dxa"/>
           </w:tcPr>
           <w:p>
-            <w:r>
-              <w:t>verifierInscription(pAcronyme VARCHAR(3), pIdTournoi INT)</w:t>
+            <w:proofErr w:type="spellStart"/>
+            <w:r>
+              <w:t>verifierInscription</w:t>
+            </w:r>
+            <w:proofErr w:type="spellEnd"/>
+            <w:r>
+              <w:t>(</w:t>
+            </w:r>
+            <w:proofErr w:type="spellStart"/>
+            <w:r>
+              <w:t>pAcronyme</w:t>
+            </w:r>
+            <w:proofErr w:type="spellEnd"/>
+            <w:r>
+              <w:t xml:space="preserve"> VARCHAR(3), </w:t>
+            </w:r>
+            <w:proofErr w:type="spellStart"/>
+            <w:r>
+              <w:t>pIdTournoi</w:t>
+            </w:r>
+            <w:proofErr w:type="spellEnd"/>
+            <w:r>
+              <w:t xml:space="preserve"> INT)</w:t>
             </w:r>
           </w:p>
         </w:tc>
@@ -10105,9 +11047,13 @@
             <w:tcW w:w="9062" w:type="dxa"/>
           </w:tcPr>
           <w:p>
+            <w:proofErr w:type="spellStart"/>
+            <w:proofErr w:type="gramStart"/>
             <w:r>
               <w:t>pAcronyme</w:t>
             </w:r>
+            <w:proofErr w:type="spellEnd"/>
+            <w:proofErr w:type="gramEnd"/>
             <w:r>
               <w:t xml:space="preserve"> : </w:t>
             </w:r>
@@ -10128,9 +11074,13 @@
             <w:tcW w:w="9062" w:type="dxa"/>
           </w:tcPr>
           <w:p>
+            <w:proofErr w:type="spellStart"/>
+            <w:proofErr w:type="gramStart"/>
             <w:r>
               <w:t>pIdTournoi</w:t>
             </w:r>
+            <w:proofErr w:type="spellEnd"/>
+            <w:proofErr w:type="gramEnd"/>
             <w:r>
               <w:t xml:space="preserve"> : </w:t>
             </w:r>
@@ -10200,8 +11150,45 @@
             <w:tcW w:w="9062" w:type="dxa"/>
           </w:tcPr>
           <w:p>
-            <w:r>
-              <w:t>verifierJoueurEstDansEquipeSerie(pIdJoueur INT, pIdSerie INT, pNoTour INT, pIdTournoi INT)</w:t>
+            <w:proofErr w:type="spellStart"/>
+            <w:r>
+              <w:t>verifierJoueurEstDansEquipeSerie</w:t>
+            </w:r>
+            <w:proofErr w:type="spellEnd"/>
+            <w:r>
+              <w:t>(</w:t>
+            </w:r>
+            <w:proofErr w:type="spellStart"/>
+            <w:r>
+              <w:t>pIdJoueur</w:t>
+            </w:r>
+            <w:proofErr w:type="spellEnd"/>
+            <w:r>
+              <w:t xml:space="preserve"> INT, </w:t>
+            </w:r>
+            <w:proofErr w:type="spellStart"/>
+            <w:r>
+              <w:t>pIdSerie</w:t>
+            </w:r>
+            <w:proofErr w:type="spellEnd"/>
+            <w:r>
+              <w:t xml:space="preserve"> INT, </w:t>
+            </w:r>
+            <w:proofErr w:type="spellStart"/>
+            <w:r>
+              <w:t>pNoTour</w:t>
+            </w:r>
+            <w:proofErr w:type="spellEnd"/>
+            <w:r>
+              <w:t xml:space="preserve"> INT, </w:t>
+            </w:r>
+            <w:proofErr w:type="spellStart"/>
+            <w:r>
+              <w:t>pIdTournoi</w:t>
+            </w:r>
+            <w:proofErr w:type="spellEnd"/>
+            <w:r>
+              <w:t xml:space="preserve"> INT)</w:t>
             </w:r>
           </w:p>
         </w:tc>
@@ -10216,9 +11203,13 @@
             <w:tcW w:w="9062" w:type="dxa"/>
           </w:tcPr>
           <w:p>
+            <w:proofErr w:type="spellStart"/>
+            <w:proofErr w:type="gramStart"/>
             <w:r>
               <w:t>pIdJoueur</w:t>
             </w:r>
+            <w:proofErr w:type="spellEnd"/>
+            <w:proofErr w:type="gramEnd"/>
             <w:r>
               <w:t xml:space="preserve"> : </w:t>
             </w:r>
@@ -10239,9 +11230,13 @@
             <w:tcW w:w="9062" w:type="dxa"/>
           </w:tcPr>
           <w:p>
+            <w:proofErr w:type="spellStart"/>
+            <w:proofErr w:type="gramStart"/>
             <w:r>
               <w:t>pIdSerie</w:t>
             </w:r>
+            <w:proofErr w:type="spellEnd"/>
+            <w:proofErr w:type="gramEnd"/>
             <w:r>
               <w:t xml:space="preserve"> : </w:t>
             </w:r>
@@ -10272,9 +11267,13 @@
             <w:tcW w:w="9062" w:type="dxa"/>
           </w:tcPr>
           <w:p>
+            <w:proofErr w:type="spellStart"/>
+            <w:proofErr w:type="gramStart"/>
             <w:r>
               <w:t>pNoTour</w:t>
             </w:r>
+            <w:proofErr w:type="spellEnd"/>
+            <w:proofErr w:type="gramEnd"/>
             <w:r>
               <w:t xml:space="preserve"> : </w:t>
             </w:r>
@@ -10295,9 +11294,13 @@
             <w:tcW w:w="9062" w:type="dxa"/>
           </w:tcPr>
           <w:p>
+            <w:proofErr w:type="spellStart"/>
+            <w:proofErr w:type="gramStart"/>
             <w:r>
               <w:t>pIdTournoi</w:t>
             </w:r>
+            <w:proofErr w:type="spellEnd"/>
+            <w:proofErr w:type="gramEnd"/>
             <w:r>
               <w:t xml:space="preserve"> : </w:t>
             </w:r>
@@ -10370,7 +11373,6 @@
     </w:tbl>
     <w:p>
       <w:r>
-        <w:lastRenderedPageBreak/>
         <w:t xml:space="preserve">Vérifie si un joueur peut légitiment avec </w:t>
       </w:r>
       <w:r>
@@ -10399,11 +11401,24 @@
             <w:tcW w:w="9062" w:type="dxa"/>
           </w:tcPr>
           <w:p>
+            <w:proofErr w:type="spellStart"/>
             <w:r>
               <w:t>v</w:t>
             </w:r>
             <w:r>
-              <w:t>erifierLongueurMaxSerie(pLongueurSerie INT)</w:t>
+              <w:t>erifierLongueurMaxSerie</w:t>
+            </w:r>
+            <w:proofErr w:type="spellEnd"/>
+            <w:r>
+              <w:t>(</w:t>
+            </w:r>
+            <w:proofErr w:type="spellStart"/>
+            <w:r>
+              <w:t>pLongueurSerie</w:t>
+            </w:r>
+            <w:proofErr w:type="spellEnd"/>
+            <w:r>
+              <w:t xml:space="preserve"> INT)</w:t>
             </w:r>
           </w:p>
         </w:tc>
@@ -10418,9 +11433,13 @@
             <w:tcW w:w="9062" w:type="dxa"/>
           </w:tcPr>
           <w:p>
+            <w:proofErr w:type="spellStart"/>
+            <w:proofErr w:type="gramStart"/>
             <w:r>
               <w:t>pLongueurSerie</w:t>
             </w:r>
+            <w:proofErr w:type="spellEnd"/>
+            <w:proofErr w:type="gramEnd"/>
             <w:r>
               <w:t xml:space="preserve"> : </w:t>
             </w:r>
@@ -10500,8 +11519,13 @@
             <w:tcW w:w="9062" w:type="dxa"/>
           </w:tcPr>
           <w:p>
-            <w:r>
-              <w:t>verifierMemeEquipe(pAcronymeEquipe1 VARCHAR(3), pAcronymeEquipe2 VARCHAR(3))</w:t>
+            <w:proofErr w:type="spellStart"/>
+            <w:r>
+              <w:t>verifierMemeEquipe</w:t>
+            </w:r>
+            <w:proofErr w:type="spellEnd"/>
+            <w:r>
+              <w:t>(pAcronymeEquipe1 VARCHAR(3), pAcronymeEquipe2 VARCHAR(3))</w:t>
             </w:r>
           </w:p>
         </w:tc>
@@ -10516,8 +11540,13 @@
             <w:tcW w:w="9062" w:type="dxa"/>
           </w:tcPr>
           <w:p>
-            <w:r>
-              <w:t>pAcronymeEquipe1</w:t>
+            <w:proofErr w:type="gramStart"/>
+            <w:r>
+              <w:t>pAcronymeEquipe</w:t>
+            </w:r>
+            <w:proofErr w:type="gramEnd"/>
+            <w:r>
+              <w:t>1</w:t>
             </w:r>
             <w:r>
               <w:t> : Nom d’une équipe</w:t>
@@ -10539,9 +11568,11 @@
             <w:tcW w:w="9062" w:type="dxa"/>
           </w:tcPr>
           <w:p>
+            <w:proofErr w:type="gramStart"/>
             <w:r>
               <w:t>pAcronymeEquipe</w:t>
             </w:r>
+            <w:proofErr w:type="gramEnd"/>
             <w:r>
               <w:t>2 : Nom d’une équipe.</w:t>
             </w:r>
@@ -10604,14 +11635,42 @@
             <w:tcW w:w="9062" w:type="dxa"/>
           </w:tcPr>
           <w:p>
+            <w:proofErr w:type="spellStart"/>
+            <w:proofErr w:type="gramStart"/>
             <w:r>
               <w:t>verifierSeedingIncorrect</w:t>
             </w:r>
+            <w:proofErr w:type="spellEnd"/>
+            <w:proofErr w:type="gramEnd"/>
             <w:r>
               <w:t xml:space="preserve"> </w:t>
             </w:r>
             <w:r>
-              <w:t>(pAcronymeEquipe1 VARCHAR(3), pAcronymeEquipe2 VARCHAR(3), pIdSerie INT, pNoTour INT, pIdTournoi INT)</w:t>
+              <w:t xml:space="preserve">(pAcronymeEquipe1 VARCHAR(3), pAcronymeEquipe2 VARCHAR(3), </w:t>
+            </w:r>
+            <w:proofErr w:type="spellStart"/>
+            <w:r>
+              <w:t>pIdSerie</w:t>
+            </w:r>
+            <w:proofErr w:type="spellEnd"/>
+            <w:r>
+              <w:t xml:space="preserve"> INT, </w:t>
+            </w:r>
+            <w:proofErr w:type="spellStart"/>
+            <w:r>
+              <w:t>pNoTour</w:t>
+            </w:r>
+            <w:proofErr w:type="spellEnd"/>
+            <w:r>
+              <w:t xml:space="preserve"> INT, </w:t>
+            </w:r>
+            <w:proofErr w:type="spellStart"/>
+            <w:r>
+              <w:t>pIdTournoi</w:t>
+            </w:r>
+            <w:proofErr w:type="spellEnd"/>
+            <w:r>
+              <w:t xml:space="preserve"> INT)</w:t>
             </w:r>
           </w:p>
         </w:tc>
@@ -10626,8 +11685,13 @@
             <w:tcW w:w="9062" w:type="dxa"/>
           </w:tcPr>
           <w:p>
-            <w:r>
-              <w:t>pAcronymeEquipe1</w:t>
+            <w:proofErr w:type="gramStart"/>
+            <w:r>
+              <w:t>pAcronymeEquipe</w:t>
+            </w:r>
+            <w:proofErr w:type="gramEnd"/>
+            <w:r>
+              <w:t>1</w:t>
             </w:r>
             <w:r>
               <w:t xml:space="preserve"> : </w:t>
@@ -10652,9 +11716,11 @@
             <w:tcW w:w="9062" w:type="dxa"/>
           </w:tcPr>
           <w:p>
+            <w:proofErr w:type="gramStart"/>
             <w:r>
               <w:t>pAcronymeEquipe</w:t>
             </w:r>
+            <w:proofErr w:type="gramEnd"/>
             <w:r>
               <w:t xml:space="preserve">2 : </w:t>
             </w:r>
@@ -10678,9 +11744,13 @@
             <w:tcW w:w="9062" w:type="dxa"/>
           </w:tcPr>
           <w:p>
+            <w:proofErr w:type="spellStart"/>
+            <w:proofErr w:type="gramStart"/>
             <w:r>
               <w:t>pIdSerie</w:t>
             </w:r>
+            <w:proofErr w:type="spellEnd"/>
+            <w:proofErr w:type="gramEnd"/>
             <w:r>
               <w:t xml:space="preserve"> : </w:t>
             </w:r>
@@ -10708,9 +11778,13 @@
             <w:tcW w:w="9062" w:type="dxa"/>
           </w:tcPr>
           <w:p>
+            <w:proofErr w:type="spellStart"/>
+            <w:proofErr w:type="gramStart"/>
             <w:r>
               <w:t>pNoTour</w:t>
             </w:r>
+            <w:proofErr w:type="spellEnd"/>
+            <w:proofErr w:type="gramEnd"/>
             <w:r>
               <w:t xml:space="preserve"> : </w:t>
             </w:r>
@@ -10734,9 +11808,13 @@
             <w:tcW w:w="9062" w:type="dxa"/>
           </w:tcPr>
           <w:p>
+            <w:proofErr w:type="spellStart"/>
+            <w:proofErr w:type="gramStart"/>
             <w:r>
               <w:t>pIdTournoi</w:t>
             </w:r>
+            <w:proofErr w:type="spellEnd"/>
+            <w:proofErr w:type="gramEnd"/>
             <w:r>
               <w:t xml:space="preserve"> : </w:t>
             </w:r>
@@ -10772,7 +11850,23 @@
                 <w:b w:val="0"/>
                 <w:bCs w:val="0"/>
               </w:rPr>
-              <w:t>Le seeding ne peut pas être respecté avec une des deux équipes.</w:t>
+              <w:t xml:space="preserve">Le </w:t>
+            </w:r>
+            <w:proofErr w:type="spellStart"/>
+            <w:r>
+              <w:rPr>
+                <w:b w:val="0"/>
+                <w:bCs w:val="0"/>
+              </w:rPr>
+              <w:t>seeding</w:t>
+            </w:r>
+            <w:proofErr w:type="spellEnd"/>
+            <w:r>
+              <w:rPr>
+                <w:b w:val="0"/>
+                <w:bCs w:val="0"/>
+              </w:rPr>
+              <w:t xml:space="preserve"> ne peut pas être respecté avec une des deux équipes.</w:t>
             </w:r>
           </w:p>
           <w:p>
@@ -10788,7 +11882,15 @@
     </w:tbl>
     <w:p>
       <w:r>
-        <w:t>Vérifie si le seeding est respecté si les deux équipes sont placées dans la série correspondante sinon lève un signal.</w:t>
+        <w:t xml:space="preserve">Vérifie si le </w:t>
+      </w:r>
+      <w:proofErr w:type="spellStart"/>
+      <w:r>
+        <w:t>seeding</w:t>
+      </w:r>
+      <w:proofErr w:type="spellEnd"/>
+      <w:r>
+        <w:t xml:space="preserve"> est respecté si les deux équipes sont placées dans la série correspondante sinon lève un signal.</w:t>
       </w:r>
     </w:p>
     <w:p/>
@@ -10811,11 +11913,24 @@
             <w:tcW w:w="9062" w:type="dxa"/>
           </w:tcPr>
           <w:p>
+            <w:proofErr w:type="spellStart"/>
             <w:r>
               <w:t>v</w:t>
             </w:r>
             <w:r>
-              <w:t>erifierTournoiEnAttente(pIdTournoi INT)</w:t>
+              <w:t>erifierTournoiEnAttente</w:t>
+            </w:r>
+            <w:proofErr w:type="spellEnd"/>
+            <w:r>
+              <w:t>(</w:t>
+            </w:r>
+            <w:proofErr w:type="spellStart"/>
+            <w:r>
+              <w:t>pIdTournoi</w:t>
+            </w:r>
+            <w:proofErr w:type="spellEnd"/>
+            <w:r>
+              <w:t xml:space="preserve"> INT)</w:t>
             </w:r>
           </w:p>
         </w:tc>
@@ -10830,9 +11945,13 @@
             <w:tcW w:w="9062" w:type="dxa"/>
           </w:tcPr>
           <w:p>
+            <w:proofErr w:type="spellStart"/>
+            <w:proofErr w:type="gramStart"/>
             <w:r>
               <w:t>pIdTournoi</w:t>
             </w:r>
+            <w:proofErr w:type="spellEnd"/>
+            <w:proofErr w:type="gramEnd"/>
             <w:r>
               <w:t> :</w:t>
             </w:r>
@@ -10910,11 +12029,35 @@
                 <w:lang w:val="en-US"/>
               </w:rPr>
             </w:pPr>
+            <w:proofErr w:type="spellStart"/>
+            <w:proofErr w:type="gramStart"/>
             <w:r>
               <w:rPr>
                 <w:lang w:val="en-US"/>
               </w:rPr>
-              <w:t>verifierAcronyme(pAcronymeEquipe VARCHAR(3))</w:t>
+              <w:t>verifierAcronyme</w:t>
+            </w:r>
+            <w:proofErr w:type="spellEnd"/>
+            <w:r>
+              <w:rPr>
+                <w:lang w:val="en-US"/>
+              </w:rPr>
+              <w:t>(</w:t>
+            </w:r>
+            <w:proofErr w:type="spellStart"/>
+            <w:proofErr w:type="gramEnd"/>
+            <w:r>
+              <w:rPr>
+                <w:lang w:val="en-US"/>
+              </w:rPr>
+              <w:t>pAcronymeEquipe</w:t>
+            </w:r>
+            <w:proofErr w:type="spellEnd"/>
+            <w:r>
+              <w:rPr>
+                <w:lang w:val="en-US"/>
+              </w:rPr>
+              <w:t xml:space="preserve"> VARCHAR(3))</w:t>
             </w:r>
           </w:p>
         </w:tc>
@@ -10934,25 +12077,73 @@
                 <w:lang w:val="en-US"/>
               </w:rPr>
             </w:pPr>
+            <w:proofErr w:type="spellStart"/>
             <w:r>
               <w:rPr>
                 <w:lang w:val="en-US"/>
               </w:rPr>
               <w:t>pAcronymeEquipe</w:t>
             </w:r>
+            <w:proofErr w:type="spellEnd"/>
             <w:r>
               <w:rPr>
                 <w:lang w:val="en-US"/>
               </w:rPr>
               <w:t xml:space="preserve">: </w:t>
             </w:r>
+            <w:proofErr w:type="spellStart"/>
             <w:r>
               <w:rPr>
                 <w:b w:val="0"/>
                 <w:bCs w:val="0"/>
                 <w:lang w:val="en-US"/>
               </w:rPr>
-              <w:t>Acronyme d’une équipe.</w:t>
+              <w:t>Acronyme</w:t>
+            </w:r>
+            <w:proofErr w:type="spellEnd"/>
+            <w:r>
+              <w:rPr>
+                <w:b w:val="0"/>
+                <w:bCs w:val="0"/>
+                <w:lang w:val="en-US"/>
+              </w:rPr>
+              <w:t xml:space="preserve"> </w:t>
+            </w:r>
+            <w:proofErr w:type="spellStart"/>
+            <w:r>
+              <w:rPr>
+                <w:b w:val="0"/>
+                <w:bCs w:val="0"/>
+                <w:lang w:val="en-US"/>
+              </w:rPr>
+              <w:t>d’une</w:t>
+            </w:r>
+            <w:proofErr w:type="spellEnd"/>
+            <w:r>
+              <w:rPr>
+                <w:b w:val="0"/>
+                <w:bCs w:val="0"/>
+                <w:lang w:val="en-US"/>
+              </w:rPr>
+              <w:t xml:space="preserve"> </w:t>
+            </w:r>
+            <w:proofErr w:type="spellStart"/>
+            <w:r>
+              <w:rPr>
+                <w:b w:val="0"/>
+                <w:bCs w:val="0"/>
+                <w:lang w:val="en-US"/>
+              </w:rPr>
+              <w:t>équipe</w:t>
+            </w:r>
+            <w:proofErr w:type="spellEnd"/>
+            <w:r>
+              <w:rPr>
+                <w:b w:val="0"/>
+                <w:bCs w:val="0"/>
+                <w:lang w:val="en-US"/>
+              </w:rPr>
+              <w:t>.</w:t>
             </w:r>
           </w:p>
         </w:tc>
@@ -10987,7 +12178,15 @@
     </w:tbl>
     <w:p>
       <w:r>
-        <w:t>Vérifie si la longueur de l’acronyme est valide, qu’il fasse au moins 1 cractère.</w:t>
+        <w:t xml:space="preserve">Vérifie si la longueur de l’acronyme est valide, qu’il fasse au moins 1 </w:t>
+      </w:r>
+      <w:proofErr w:type="spellStart"/>
+      <w:r>
+        <w:t>cractère</w:t>
+      </w:r>
+      <w:proofErr w:type="spellEnd"/>
+      <w:r>
+        <w:t>.</w:t>
       </w:r>
     </w:p>
     <w:tbl>
@@ -11014,24 +12213,36 @@
                 <w:lang w:val="en-US"/>
               </w:rPr>
             </w:pPr>
+            <w:proofErr w:type="spellStart"/>
+            <w:proofErr w:type="gramStart"/>
             <w:r>
               <w:rPr>
                 <w:lang w:val="en-US"/>
               </w:rPr>
               <w:t>demarrerTournoi</w:t>
             </w:r>
+            <w:proofErr w:type="spellEnd"/>
             <w:r>
               <w:rPr>
                 <w:lang w:val="en-US"/>
               </w:rPr>
-              <w:t>(p</w:t>
-            </w:r>
+              <w:t>(</w:t>
+            </w:r>
+            <w:proofErr w:type="spellStart"/>
+            <w:proofErr w:type="gramEnd"/>
             <w:r>
               <w:rPr>
                 <w:lang w:val="en-US"/>
               </w:rPr>
+              <w:t>p</w:t>
+            </w:r>
+            <w:r>
+              <w:rPr>
+                <w:lang w:val="en-US"/>
+              </w:rPr>
               <w:t>IdTournoi</w:t>
             </w:r>
+            <w:proofErr w:type="spellEnd"/>
             <w:r>
               <w:rPr>
                 <w:lang w:val="en-US"/>
@@ -11068,6 +12279,7 @@
                 <w:lang w:val="en-US"/>
               </w:rPr>
             </w:pPr>
+            <w:proofErr w:type="spellStart"/>
             <w:r>
               <w:rPr>
                 <w:lang w:val="en-US"/>
@@ -11078,15 +12290,50 @@
               <w:rPr>
                 <w:lang w:val="en-US"/>
               </w:rPr>
-              <w:t xml:space="preserve">IdTournoi: </w:t>
-            </w:r>
-            <w:r>
-              <w:rPr>
-                <w:b w:val="0"/>
-                <w:bCs w:val="0"/>
+              <w:t>IdTournoi</w:t>
+            </w:r>
+            <w:proofErr w:type="spellEnd"/>
+            <w:r>
+              <w:rPr>
                 <w:lang w:val="en-US"/>
               </w:rPr>
-              <w:t>Tournoi à démarrer.</w:t>
+              <w:t xml:space="preserve">: </w:t>
+            </w:r>
+            <w:proofErr w:type="spellStart"/>
+            <w:r>
+              <w:rPr>
+                <w:b w:val="0"/>
+                <w:bCs w:val="0"/>
+                <w:lang w:val="en-US"/>
+              </w:rPr>
+              <w:t>Tournoi</w:t>
+            </w:r>
+            <w:proofErr w:type="spellEnd"/>
+            <w:r>
+              <w:rPr>
+                <w:b w:val="0"/>
+                <w:bCs w:val="0"/>
+                <w:lang w:val="en-US"/>
+              </w:rPr>
+              <w:t xml:space="preserve"> à </w:t>
+            </w:r>
+            <w:proofErr w:type="spellStart"/>
+            <w:r>
+              <w:rPr>
+                <w:b w:val="0"/>
+                <w:bCs w:val="0"/>
+                <w:lang w:val="en-US"/>
+              </w:rPr>
+              <w:t>démarrer</w:t>
+            </w:r>
+            <w:proofErr w:type="spellEnd"/>
+            <w:r>
+              <w:rPr>
+                <w:b w:val="0"/>
+                <w:bCs w:val="0"/>
+                <w:lang w:val="en-US"/>
+              </w:rPr>
+              <w:t>.</w:t>
             </w:r>
           </w:p>
         </w:tc>
@@ -11169,26 +12416,86 @@
                 <w:lang w:val="en-US"/>
               </w:rPr>
             </w:pPr>
+            <w:proofErr w:type="spellStart"/>
+            <w:proofErr w:type="gramStart"/>
             <w:r>
               <w:t>tenterPromotion</w:t>
             </w:r>
+            <w:proofErr w:type="spellEnd"/>
+            <w:proofErr w:type="gramEnd"/>
             <w:r>
               <w:rPr>
                 <w:lang w:val="en-US"/>
               </w:rPr>
-              <w:t xml:space="preserve"> (pIdMatch </w:t>
-            </w:r>
+              <w:t xml:space="preserve"> (</w:t>
+            </w:r>
+            <w:proofErr w:type="spellStart"/>
             <w:r>
               <w:rPr>
                 <w:lang w:val="en-US"/>
               </w:rPr>
+              <w:t>pIdMatch</w:t>
+            </w:r>
+            <w:proofErr w:type="spellEnd"/>
+            <w:r>
+              <w:rPr>
+                <w:lang w:val="en-US"/>
+              </w:rPr>
+              <w:t xml:space="preserve"> </w:t>
+            </w:r>
+            <w:r>
+              <w:rPr>
+                <w:lang w:val="en-US"/>
+              </w:rPr>
               <w:t>INT</w:t>
             </w:r>
             <w:r>
               <w:rPr>
                 <w:lang w:val="en-US"/>
               </w:rPr>
-              <w:t>, pIdSerie INT, pNoTour INT, pIdTournoi INT)</w:t>
+              <w:t xml:space="preserve">, </w:t>
+            </w:r>
+            <w:proofErr w:type="spellStart"/>
+            <w:r>
+              <w:rPr>
+                <w:lang w:val="en-US"/>
+              </w:rPr>
+              <w:t>pIdSerie</w:t>
+            </w:r>
+            <w:proofErr w:type="spellEnd"/>
+            <w:r>
+              <w:rPr>
+                <w:lang w:val="en-US"/>
+              </w:rPr>
+              <w:t xml:space="preserve"> INT, </w:t>
+            </w:r>
+            <w:proofErr w:type="spellStart"/>
+            <w:r>
+              <w:rPr>
+                <w:lang w:val="en-US"/>
+              </w:rPr>
+              <w:t>pNoTour</w:t>
+            </w:r>
+            <w:proofErr w:type="spellEnd"/>
+            <w:r>
+              <w:rPr>
+                <w:lang w:val="en-US"/>
+              </w:rPr>
+              <w:t xml:space="preserve"> INT, </w:t>
+            </w:r>
+            <w:proofErr w:type="spellStart"/>
+            <w:r>
+              <w:rPr>
+                <w:lang w:val="en-US"/>
+              </w:rPr>
+              <w:t>pIdTournoi</w:t>
+            </w:r>
+            <w:proofErr w:type="spellEnd"/>
+            <w:r>
+              <w:rPr>
+                <w:lang w:val="en-US"/>
+              </w:rPr>
+              <w:t xml:space="preserve"> INT)</w:t>
             </w:r>
           </w:p>
         </w:tc>
@@ -11208,11 +12515,19 @@
                 <w:lang w:val="en-US"/>
               </w:rPr>
             </w:pPr>
+            <w:proofErr w:type="spellStart"/>
             <w:r>
               <w:rPr>
                 <w:lang w:val="en-US"/>
               </w:rPr>
-              <w:t xml:space="preserve">pIdMatch: </w:t>
+              <w:t>pIdMatch</w:t>
+            </w:r>
+            <w:proofErr w:type="spellEnd"/>
+            <w:r>
+              <w:rPr>
+                <w:lang w:val="en-US"/>
+              </w:rPr>
+              <w:t xml:space="preserve">: </w:t>
             </w:r>
             <w:r>
               <w:rPr>
@@ -11232,8 +12547,15 @@
             <w:tcW w:w="9062" w:type="dxa"/>
           </w:tcPr>
           <w:p>
-            <w:r>
-              <w:t xml:space="preserve">pIdSerie : </w:t>
+            <w:proofErr w:type="spellStart"/>
+            <w:proofErr w:type="gramStart"/>
+            <w:r>
+              <w:t>pIdSerie</w:t>
+            </w:r>
+            <w:proofErr w:type="spellEnd"/>
+            <w:proofErr w:type="gramEnd"/>
+            <w:r>
+              <w:t xml:space="preserve"> : </w:t>
             </w:r>
             <w:r>
               <w:rPr>
@@ -11262,8 +12584,15 @@
             <w:tcW w:w="9062" w:type="dxa"/>
           </w:tcPr>
           <w:p>
-            <w:r>
-              <w:t xml:space="preserve">pNoTour : </w:t>
+            <w:proofErr w:type="spellStart"/>
+            <w:proofErr w:type="gramStart"/>
+            <w:r>
+              <w:t>pNoTour</w:t>
+            </w:r>
+            <w:proofErr w:type="spellEnd"/>
+            <w:proofErr w:type="gramEnd"/>
+            <w:r>
+              <w:t xml:space="preserve"> : </w:t>
             </w:r>
             <w:r>
               <w:rPr>
@@ -11289,9 +12618,13 @@
             <w:tcW w:w="9062" w:type="dxa"/>
           </w:tcPr>
           <w:p>
+            <w:proofErr w:type="spellStart"/>
+            <w:proofErr w:type="gramStart"/>
             <w:r>
               <w:t>pIdTournoi</w:t>
             </w:r>
+            <w:proofErr w:type="spellEnd"/>
+            <w:proofErr w:type="gramEnd"/>
             <w:r>
               <w:t> :</w:t>
             </w:r>
@@ -11336,24 +12669,36 @@
                 <w:lang w:val="en-US"/>
               </w:rPr>
             </w:pPr>
+            <w:proofErr w:type="spellStart"/>
+            <w:proofErr w:type="gramStart"/>
             <w:r>
               <w:rPr>
                 <w:lang w:val="en-US"/>
               </w:rPr>
               <w:t>verifierEmail</w:t>
             </w:r>
+            <w:proofErr w:type="spellEnd"/>
             <w:r>
               <w:rPr>
                 <w:lang w:val="en-US"/>
               </w:rPr>
-              <w:t>(p</w:t>
-            </w:r>
+              <w:t>(</w:t>
+            </w:r>
+            <w:proofErr w:type="spellStart"/>
+            <w:proofErr w:type="gramEnd"/>
             <w:r>
               <w:rPr>
                 <w:lang w:val="en-US"/>
               </w:rPr>
+              <w:t>p</w:t>
+            </w:r>
+            <w:r>
+              <w:rPr>
+                <w:lang w:val="en-US"/>
+              </w:rPr>
               <w:t>Email</w:t>
             </w:r>
+            <w:proofErr w:type="spellEnd"/>
             <w:r>
               <w:rPr>
                 <w:lang w:val="en-US"/>
@@ -11384,19 +12729,45 @@
                 <w:lang w:val="en-US"/>
               </w:rPr>
             </w:pPr>
+            <w:proofErr w:type="spellStart"/>
             <w:r>
               <w:rPr>
                 <w:lang w:val="en-US"/>
               </w:rPr>
-              <w:t xml:space="preserve">pEmail: </w:t>
-            </w:r>
-            <w:r>
-              <w:rPr>
-                <w:b w:val="0"/>
-                <w:bCs w:val="0"/>
+              <w:t>pEmail</w:t>
+            </w:r>
+            <w:proofErr w:type="spellEnd"/>
+            <w:r>
+              <w:rPr>
                 <w:lang w:val="en-US"/>
               </w:rPr>
-              <w:t>Email à vérifier.</w:t>
+              <w:t xml:space="preserve">: </w:t>
+            </w:r>
+            <w:r>
+              <w:rPr>
+                <w:b w:val="0"/>
+                <w:bCs w:val="0"/>
+                <w:lang w:val="en-US"/>
+              </w:rPr>
+              <w:t xml:space="preserve">Email à </w:t>
+            </w:r>
+            <w:proofErr w:type="spellStart"/>
+            <w:r>
+              <w:rPr>
+                <w:b w:val="0"/>
+                <w:bCs w:val="0"/>
+                <w:lang w:val="en-US"/>
+              </w:rPr>
+              <w:t>vérifier</w:t>
+            </w:r>
+            <w:proofErr w:type="spellEnd"/>
+            <w:r>
+              <w:rPr>
+                <w:b w:val="0"/>
+                <w:bCs w:val="0"/>
+                <w:lang w:val="en-US"/>
+              </w:rPr>
+              <w:t>.</w:t>
             </w:r>
           </w:p>
         </w:tc>
@@ -11486,8 +12857,29 @@
             <w:tcW w:w="9062" w:type="dxa"/>
           </w:tcPr>
           <w:p>
-            <w:r>
-              <w:t>verifierInscriptionEquipe(pAcronymeEquipe VARCHAR(3), pIdTournoi INT)</w:t>
+            <w:proofErr w:type="spellStart"/>
+            <w:r>
+              <w:t>verifierInscriptionEquipe</w:t>
+            </w:r>
+            <w:proofErr w:type="spellEnd"/>
+            <w:r>
+              <w:t>(</w:t>
+            </w:r>
+            <w:proofErr w:type="spellStart"/>
+            <w:r>
+              <w:t>pAcronymeEquipe</w:t>
+            </w:r>
+            <w:proofErr w:type="spellEnd"/>
+            <w:r>
+              <w:t xml:space="preserve"> VARCHAR(3), </w:t>
+            </w:r>
+            <w:proofErr w:type="spellStart"/>
+            <w:r>
+              <w:t>pIdTournoi</w:t>
+            </w:r>
+            <w:proofErr w:type="spellEnd"/>
+            <w:r>
+              <w:t xml:space="preserve"> INT)</w:t>
             </w:r>
           </w:p>
         </w:tc>
@@ -11502,9 +12894,13 @@
             <w:tcW w:w="9062" w:type="dxa"/>
           </w:tcPr>
           <w:p>
+            <w:proofErr w:type="spellStart"/>
+            <w:proofErr w:type="gramStart"/>
             <w:r>
               <w:t>pAcronymeEquipe</w:t>
             </w:r>
+            <w:proofErr w:type="spellEnd"/>
+            <w:proofErr w:type="gramEnd"/>
             <w:r>
               <w:t> : </w:t>
             </w:r>
@@ -11525,9 +12921,13 @@
             <w:tcW w:w="9062" w:type="dxa"/>
           </w:tcPr>
           <w:p>
+            <w:proofErr w:type="spellStart"/>
+            <w:proofErr w:type="gramStart"/>
             <w:r>
               <w:t>pIdTournoi</w:t>
             </w:r>
+            <w:proofErr w:type="spellEnd"/>
+            <w:proofErr w:type="gramEnd"/>
             <w:r>
               <w:t> :</w:t>
             </w:r>
@@ -11643,24 +13043,36 @@
                 <w:lang w:val="en-US"/>
               </w:rPr>
             </w:pPr>
+            <w:proofErr w:type="spellStart"/>
+            <w:proofErr w:type="gramStart"/>
             <w:r>
               <w:rPr>
                 <w:lang w:val="en-US"/>
               </w:rPr>
               <w:t>verifierPrixNegatif</w:t>
             </w:r>
+            <w:proofErr w:type="spellEnd"/>
             <w:r>
               <w:rPr>
                 <w:lang w:val="en-US"/>
               </w:rPr>
-              <w:t>(p</w:t>
-            </w:r>
+              <w:t>(</w:t>
+            </w:r>
+            <w:proofErr w:type="spellStart"/>
+            <w:proofErr w:type="gramEnd"/>
             <w:r>
               <w:rPr>
                 <w:lang w:val="en-US"/>
               </w:rPr>
+              <w:t>p</w:t>
+            </w:r>
+            <w:r>
+              <w:rPr>
+                <w:lang w:val="en-US"/>
+              </w:rPr>
               <w:t>Prix</w:t>
             </w:r>
+            <w:proofErr w:type="spellEnd"/>
             <w:r>
               <w:rPr>
                 <w:lang w:val="en-US"/>
@@ -11671,7 +13083,7 @@
               <w:rPr>
                 <w:lang w:val="en-US"/>
               </w:rPr>
-              <w:t>DOUBLE(10,2))</w:t>
+              <w:t>DOUBLE)</w:t>
             </w:r>
           </w:p>
         </w:tc>
@@ -11691,19 +13103,45 @@
                 <w:lang w:val="en-US"/>
               </w:rPr>
             </w:pPr>
+            <w:proofErr w:type="spellStart"/>
             <w:r>
               <w:rPr>
                 <w:lang w:val="en-US"/>
               </w:rPr>
-              <w:t>pPrix: Prix</w:t>
-            </w:r>
-            <w:r>
-              <w:rPr>
-                <w:b w:val="0"/>
-                <w:bCs w:val="0"/>
+              <w:t>pPrix</w:t>
+            </w:r>
+            <w:proofErr w:type="spellEnd"/>
+            <w:r>
+              <w:rPr>
                 <w:lang w:val="en-US"/>
               </w:rPr>
-              <w:t xml:space="preserve"> à vérifier.</w:t>
+              <w:t>: Prix</w:t>
+            </w:r>
+            <w:r>
+              <w:rPr>
+                <w:b w:val="0"/>
+                <w:bCs w:val="0"/>
+                <w:lang w:val="en-US"/>
+              </w:rPr>
+              <w:t xml:space="preserve"> à </w:t>
+            </w:r>
+            <w:proofErr w:type="spellStart"/>
+            <w:r>
+              <w:rPr>
+                <w:b w:val="0"/>
+                <w:bCs w:val="0"/>
+                <w:lang w:val="en-US"/>
+              </w:rPr>
+              <w:t>vérifier</w:t>
+            </w:r>
+            <w:proofErr w:type="spellEnd"/>
+            <w:r>
+              <w:rPr>
+                <w:b w:val="0"/>
+                <w:bCs w:val="0"/>
+                <w:lang w:val="en-US"/>
+              </w:rPr>
+              <w:t>.</w:t>
             </w:r>
           </w:p>
         </w:tc>
@@ -11742,27 +13180,6 @@
       </w:r>
       <w:r>
         <w:br/>
-      </w:r>
-    </w:p>
-    <w:p>
-      <w:r>
-        <w:br w:type="page"/>
-      </w:r>
-    </w:p>
-    <w:p>
-      <w:pPr>
-        <w:pStyle w:val="Titre2"/>
-      </w:pPr>
-      <w:bookmarkStart w:id="28" w:name="_Toc61376178"/>
-      <w:r>
-        <w:lastRenderedPageBreak/>
-        <w:t>Événements</w:t>
-      </w:r>
-      <w:bookmarkEnd w:id="28"/>
-    </w:p>
-    <w:p>
-      <w:r>
-        <w:t>Deux événements ont été mis en place afin de détecter et supprimer les tournois qui n’aurait pas assez d’équipes au moment où ils devraient commencer.</w:t>
       </w:r>
     </w:p>
     <w:tbl>
@@ -11785,8 +13202,246 @@
           </w:tcPr>
           <w:p>
             <w:r>
-              <w:t>annuler_tournoi</w:t>
-            </w:r>
+              <w:t>accepterJoueur(</w:t>
+            </w:r>
+            <w:proofErr w:type="spellStart"/>
+            <w:r>
+              <w:t>pAcronymeEquipe</w:t>
+            </w:r>
+            <w:proofErr w:type="spellEnd"/>
+            <w:r>
+              <w:t xml:space="preserve"> VARCHAR(3), </w:t>
+            </w:r>
+            <w:proofErr w:type="spellStart"/>
+            <w:r>
+              <w:t>pIdJoueur</w:t>
+            </w:r>
+            <w:proofErr w:type="spellEnd"/>
+            <w:r>
+              <w:t xml:space="preserve"> INT)</w:t>
+            </w:r>
+          </w:p>
+        </w:tc>
+      </w:tr>
+      <w:tr>
+        <w:trPr>
+          <w:cnfStyle w:val="000000100000" w:firstRow="0" w:lastRow="0" w:firstColumn="0" w:lastColumn="0" w:oddVBand="0" w:evenVBand="0" w:oddHBand="1" w:evenHBand="0" w:firstRowFirstColumn="0" w:firstRowLastColumn="0" w:lastRowFirstColumn="0" w:lastRowLastColumn="0"/>
+        </w:trPr>
+        <w:tc>
+          <w:tcPr>
+            <w:cnfStyle w:val="001000000000" w:firstRow="0" w:lastRow="0" w:firstColumn="1" w:lastColumn="0" w:oddVBand="0" w:evenVBand="0" w:oddHBand="0" w:evenHBand="0" w:firstRowFirstColumn="0" w:firstRowLastColumn="0" w:lastRowFirstColumn="0" w:lastRowLastColumn="0"/>
+            <w:tcW w:w="9062" w:type="dxa"/>
+          </w:tcPr>
+          <w:p>
+            <w:pPr>
+              <w:rPr>
+                <w:lang w:val="en-US"/>
+              </w:rPr>
+            </w:pPr>
+            <w:proofErr w:type="spellStart"/>
+            <w:r>
+              <w:rPr>
+                <w:lang w:val="en-US"/>
+              </w:rPr>
+              <w:t>pAcronymeEquipe</w:t>
+            </w:r>
+            <w:proofErr w:type="spellEnd"/>
+            <w:r>
+              <w:rPr>
+                <w:lang w:val="en-US"/>
+              </w:rPr>
+              <w:t xml:space="preserve">: </w:t>
+            </w:r>
+            <w:proofErr w:type="spellStart"/>
+            <w:r>
+              <w:rPr>
+                <w:b w:val="0"/>
+                <w:bCs w:val="0"/>
+                <w:lang w:val="en-US"/>
+              </w:rPr>
+              <w:t>Acronyme</w:t>
+            </w:r>
+            <w:proofErr w:type="spellEnd"/>
+            <w:r>
+              <w:rPr>
+                <w:b w:val="0"/>
+                <w:bCs w:val="0"/>
+                <w:lang w:val="en-US"/>
+              </w:rPr>
+              <w:t xml:space="preserve"> de </w:t>
+            </w:r>
+            <w:proofErr w:type="spellStart"/>
+            <w:r>
+              <w:rPr>
+                <w:b w:val="0"/>
+                <w:bCs w:val="0"/>
+                <w:lang w:val="en-US"/>
+              </w:rPr>
+              <w:t>l’équipeà</w:t>
+            </w:r>
+            <w:proofErr w:type="spellEnd"/>
+            <w:r>
+              <w:rPr>
+                <w:b w:val="0"/>
+                <w:bCs w:val="0"/>
+                <w:lang w:val="en-US"/>
+              </w:rPr>
+              <w:t xml:space="preserve"> rejoinder.</w:t>
+            </w:r>
+          </w:p>
+        </w:tc>
+      </w:tr>
+      <w:tr>
+        <w:tc>
+          <w:tcPr>
+            <w:cnfStyle w:val="001000000000" w:firstRow="0" w:lastRow="0" w:firstColumn="1" w:lastColumn="0" w:oddVBand="0" w:evenVBand="0" w:oddHBand="0" w:evenHBand="0" w:firstRowFirstColumn="0" w:firstRowLastColumn="0" w:lastRowFirstColumn="0" w:lastRowLastColumn="0"/>
+            <w:tcW w:w="9062" w:type="dxa"/>
+          </w:tcPr>
+          <w:p>
+            <w:pPr>
+              <w:rPr>
+                <w:lang w:val="en-US"/>
+              </w:rPr>
+            </w:pPr>
+            <w:proofErr w:type="spellStart"/>
+            <w:r>
+              <w:rPr>
+                <w:lang w:val="en-US"/>
+              </w:rPr>
+              <w:t>pIdJoueur</w:t>
+            </w:r>
+            <w:proofErr w:type="spellEnd"/>
+            <w:r>
+              <w:rPr>
+                <w:lang w:val="en-US"/>
+              </w:rPr>
+              <w:t xml:space="preserve">: </w:t>
+            </w:r>
+            <w:proofErr w:type="spellStart"/>
+            <w:r>
+              <w:rPr>
+                <w:b w:val="0"/>
+                <w:bCs w:val="0"/>
+                <w:lang w:val="en-US"/>
+              </w:rPr>
+              <w:t>Identifiant</w:t>
+            </w:r>
+            <w:proofErr w:type="spellEnd"/>
+            <w:r>
+              <w:rPr>
+                <w:b w:val="0"/>
+                <w:bCs w:val="0"/>
+                <w:lang w:val="en-US"/>
+              </w:rPr>
+              <w:t xml:space="preserve"> du </w:t>
+            </w:r>
+            <w:proofErr w:type="spellStart"/>
+            <w:r>
+              <w:rPr>
+                <w:b w:val="0"/>
+                <w:bCs w:val="0"/>
+                <w:lang w:val="en-US"/>
+              </w:rPr>
+              <w:t>joueur</w:t>
+            </w:r>
+            <w:proofErr w:type="spellEnd"/>
+            <w:r>
+              <w:rPr>
+                <w:b w:val="0"/>
+                <w:bCs w:val="0"/>
+                <w:lang w:val="en-US"/>
+              </w:rPr>
+              <w:t xml:space="preserve"> à accepter.</w:t>
+            </w:r>
+          </w:p>
+        </w:tc>
+      </w:tr>
+      <w:tr>
+        <w:trPr>
+          <w:cnfStyle w:val="000000100000" w:firstRow="0" w:lastRow="0" w:firstColumn="0" w:lastColumn="0" w:oddVBand="0" w:evenVBand="0" w:oddHBand="1" w:evenHBand="0" w:firstRowFirstColumn="0" w:firstRowLastColumn="0" w:lastRowFirstColumn="0" w:lastRowLastColumn="0"/>
+        </w:trPr>
+        <w:tc>
+          <w:tcPr>
+            <w:cnfStyle w:val="001000000000" w:firstRow="0" w:lastRow="0" w:firstColumn="1" w:lastColumn="0" w:oddVBand="0" w:evenVBand="0" w:oddHBand="0" w:evenHBand="0" w:firstRowFirstColumn="0" w:firstRowLastColumn="0" w:lastRowFirstColumn="0" w:lastRowLastColumn="0"/>
+            <w:tcW w:w="9062" w:type="dxa"/>
+          </w:tcPr>
+          <w:p>
+            <w:r>
+              <w:t xml:space="preserve">Signal : </w:t>
+            </w:r>
+            <w:r>
+              <w:rPr>
+                <w:b w:val="0"/>
+                <w:bCs w:val="0"/>
+              </w:rPr>
+              <w:t xml:space="preserve">- </w:t>
+            </w:r>
+            <w:r>
+              <w:rPr>
+                <w:b w:val="0"/>
+                <w:bCs w:val="0"/>
+              </w:rPr>
+              <w:t>L’équipe est pleine</w:t>
+            </w:r>
+          </w:p>
+        </w:tc>
+      </w:tr>
+    </w:tbl>
+    <w:p>
+      <w:r>
+        <w:t>Effectue la transaction pour rejoindre une équipe : acceptation de la demande et suppression des autres.</w:t>
+      </w:r>
+    </w:p>
+    <w:p>
+      <w:r>
+        <w:br w:type="page"/>
+      </w:r>
+    </w:p>
+    <w:p>
+      <w:pPr>
+        <w:pStyle w:val="Titre2"/>
+      </w:pPr>
+      <w:bookmarkStart w:id="28" w:name="_Toc61376178"/>
+      <w:r>
+        <w:lastRenderedPageBreak/>
+        <w:t>Événements</w:t>
+      </w:r>
+      <w:bookmarkEnd w:id="28"/>
+    </w:p>
+    <w:p>
+      <w:r>
+        <w:t>Deux événements ont été mis en place afin de détecter et supprimer les tournois qui n’aurait pas assez d’équipes au moment où ils devraient commencer.</w:t>
+      </w:r>
+    </w:p>
+    <w:tbl>
+      <w:tblPr>
+        <w:tblStyle w:val="TableauGrille2-Accentuation6"/>
+        <w:tblW w:w="0" w:type="auto"/>
+        <w:tblLook w:val="04A0" w:firstRow="1" w:lastRow="0" w:firstColumn="1" w:lastColumn="0" w:noHBand="0" w:noVBand="1"/>
+      </w:tblPr>
+      <w:tblGrid>
+        <w:gridCol w:w="9062"/>
+      </w:tblGrid>
+      <w:tr>
+        <w:trPr>
+          <w:cnfStyle w:val="100000000000" w:firstRow="1" w:lastRow="0" w:firstColumn="0" w:lastColumn="0" w:oddVBand="0" w:evenVBand="0" w:oddHBand="0" w:evenHBand="0" w:firstRowFirstColumn="0" w:firstRowLastColumn="0" w:lastRowFirstColumn="0" w:lastRowLastColumn="0"/>
+        </w:trPr>
+        <w:tc>
+          <w:tcPr>
+            <w:cnfStyle w:val="001000000000" w:firstRow="0" w:lastRow="0" w:firstColumn="1" w:lastColumn="0" w:oddVBand="0" w:evenVBand="0" w:oddHBand="0" w:evenHBand="0" w:firstRowFirstColumn="0" w:firstRowLastColumn="0" w:lastRowFirstColumn="0" w:lastRowLastColumn="0"/>
+            <w:tcW w:w="9062" w:type="dxa"/>
+          </w:tcPr>
+          <w:p>
+            <w:proofErr w:type="spellStart"/>
+            <w:proofErr w:type="gramStart"/>
+            <w:r>
+              <w:t>annuler</w:t>
+            </w:r>
+            <w:proofErr w:type="gramEnd"/>
+            <w:r>
+              <w:t>_tournoi</w:t>
+            </w:r>
+            <w:proofErr w:type="spellEnd"/>
           </w:p>
         </w:tc>
       </w:tr>
@@ -11897,9 +13552,16 @@
             <w:tcW w:w="9062" w:type="dxa"/>
           </w:tcPr>
           <w:p>
-            <w:r>
-              <w:t>supprimer_tournoi_annule</w:t>
-            </w:r>
+            <w:proofErr w:type="spellStart"/>
+            <w:proofErr w:type="gramStart"/>
+            <w:r>
+              <w:t>supprimer</w:t>
+            </w:r>
+            <w:proofErr w:type="gramEnd"/>
+            <w:r>
+              <w:t>_tournoi_annule</w:t>
+            </w:r>
+            <w:proofErr w:type="spellEnd"/>
           </w:p>
         </w:tc>
       </w:tr>
@@ -12072,7 +13734,21 @@
         <w:rPr>
           <w:u w:val="single"/>
         </w:rPr>
-        <w:t>Le nombre d’équipe d’un tournoi = 2^x ou x &lt;- [1, 2 .. 8]</w:t>
+        <w:t>Le nombre d’équipe d’un tournoi = 2^x ou x &lt;- [1, 2</w:t>
+      </w:r>
+      <w:proofErr w:type="gramStart"/>
+      <w:r>
+        <w:rPr>
+          <w:u w:val="single"/>
+        </w:rPr>
+        <w:t xml:space="preserve"> ..</w:t>
+      </w:r>
+      <w:proofErr w:type="gramEnd"/>
+      <w:r>
+        <w:rPr>
+          <w:u w:val="single"/>
+        </w:rPr>
+        <w:t xml:space="preserve"> 8]</w:t>
       </w:r>
     </w:p>
     <w:p>
@@ -12122,8 +13798,30 @@
         <w:rPr>
           <w:u w:val="single"/>
         </w:rPr>
-        <w:t>Le champ dateHeureDebut est strictement plus petite que dateHeureFin</w:t>
-      </w:r>
+        <w:t xml:space="preserve">Le champ </w:t>
+      </w:r>
+      <w:proofErr w:type="spellStart"/>
+      <w:r>
+        <w:rPr>
+          <w:u w:val="single"/>
+        </w:rPr>
+        <w:t>dateHeureDebut</w:t>
+      </w:r>
+      <w:proofErr w:type="spellEnd"/>
+      <w:r>
+        <w:rPr>
+          <w:u w:val="single"/>
+        </w:rPr>
+        <w:t xml:space="preserve"> est strictement plus petite que </w:t>
+      </w:r>
+      <w:proofErr w:type="spellStart"/>
+      <w:r>
+        <w:rPr>
+          <w:u w:val="single"/>
+        </w:rPr>
+        <w:t>dateHeureFin</w:t>
+      </w:r>
+      <w:proofErr w:type="spellEnd"/>
     </w:p>
     <w:p>
       <w:pPr>
@@ -12145,7 +13843,15 @@
         <w:t>[</w:t>
       </w:r>
       <w:r>
-        <w:t>Mise à jour] : Appel de la procédure verifierDatePlusPetite.</w:t>
+        <w:t xml:space="preserve">Mise à jour] : Appel de la procédure </w:t>
+      </w:r>
+      <w:proofErr w:type="spellStart"/>
+      <w:r>
+        <w:t>verifierDatePlusPetite</w:t>
+      </w:r>
+      <w:proofErr w:type="spellEnd"/>
+      <w:r>
+        <w:t>.</w:t>
       </w:r>
     </w:p>
     <w:p>
@@ -12162,7 +13868,29 @@
         <w:rPr>
           <w:u w:val="single"/>
         </w:rPr>
-        <w:t>Le champ  dateHeureDebut est strictement plus grande que la date courante</w:t>
+        <w:t xml:space="preserve">Le </w:t>
+      </w:r>
+      <w:proofErr w:type="gramStart"/>
+      <w:r>
+        <w:rPr>
+          <w:u w:val="single"/>
+        </w:rPr>
+        <w:t xml:space="preserve">champ  </w:t>
+      </w:r>
+      <w:proofErr w:type="spellStart"/>
+      <w:r>
+        <w:rPr>
+          <w:u w:val="single"/>
+        </w:rPr>
+        <w:t>dateHeureDebut</w:t>
+      </w:r>
+      <w:proofErr w:type="spellEnd"/>
+      <w:proofErr w:type="gramEnd"/>
+      <w:r>
+        <w:rPr>
+          <w:u w:val="single"/>
+        </w:rPr>
+        <w:t xml:space="preserve"> est strictement plus grande que la date courante</w:t>
       </w:r>
     </w:p>
     <w:p>
@@ -12173,7 +13901,15 @@
       </w:pPr>
       <w:r>
         <w:tab/>
-        <w:t>[Insertion, Mise à jour] : Appel de la procédure verifierDatePassee.</w:t>
+        <w:t xml:space="preserve">[Insertion, Mise à jour] : Appel de la procédure </w:t>
+      </w:r>
+      <w:proofErr w:type="spellStart"/>
+      <w:r>
+        <w:t>verifierDatePassee</w:t>
+      </w:r>
+      <w:proofErr w:type="spellEnd"/>
+      <w:r>
+        <w:t>.</w:t>
       </w:r>
     </w:p>
     <w:p>
@@ -12187,6 +13923,7 @@
           <w:bCs/>
         </w:rPr>
       </w:pPr>
+      <w:proofErr w:type="spellStart"/>
       <w:r>
         <w:rPr>
           <w:b/>
@@ -12208,6 +13945,7 @@
         </w:rPr>
         <w:t>Equipe</w:t>
       </w:r>
+      <w:proofErr w:type="spellEnd"/>
     </w:p>
     <w:p>
       <w:pPr>
@@ -12223,7 +13961,21 @@
         <w:rPr>
           <w:u w:val="single"/>
         </w:rPr>
-        <w:t>La date d’inscription d’une équipe est plus vieille que la dateDebut du tournoi</w:t>
+        <w:t xml:space="preserve">La date d’inscription d’une équipe est plus vieille que la </w:t>
+      </w:r>
+      <w:proofErr w:type="spellStart"/>
+      <w:r>
+        <w:rPr>
+          <w:u w:val="single"/>
+        </w:rPr>
+        <w:t>dateDebut</w:t>
+      </w:r>
+      <w:proofErr w:type="spellEnd"/>
+      <w:r>
+        <w:rPr>
+          <w:u w:val="single"/>
+        </w:rPr>
+        <w:t xml:space="preserve"> du tournoi</w:t>
       </w:r>
     </w:p>
     <w:p>
@@ -12234,7 +13986,15 @@
       </w:pPr>
       <w:r>
         <w:tab/>
-        <w:t>[Insertion, Mise à jour] : Appel de la procédure verifierTournoiEnAttente.</w:t>
+        <w:t xml:space="preserve">[Insertion, Mise à jour] : Appel de la procédure </w:t>
+      </w:r>
+      <w:proofErr w:type="spellStart"/>
+      <w:r>
+        <w:t>verifierTournoiEnAttente</w:t>
+      </w:r>
+      <w:proofErr w:type="spellEnd"/>
+      <w:r>
+        <w:t>.</w:t>
       </w:r>
     </w:p>
     <w:p>
@@ -12265,7 +14025,15 @@
         <w:tab/>
       </w:r>
       <w:r>
-        <w:t>[Insertion, Mise à jour] : Appel de la procédure verifierEquipeComplete.</w:t>
+        <w:t xml:space="preserve">[Insertion, Mise à jour] : Appel de la procédure </w:t>
+      </w:r>
+      <w:proofErr w:type="spellStart"/>
+      <w:r>
+        <w:t>verifierEquipeComplete</w:t>
+      </w:r>
+      <w:proofErr w:type="spellEnd"/>
+      <w:r>
+        <w:t>.</w:t>
       </w:r>
     </w:p>
     <w:p>
@@ -12288,7 +14056,15 @@
         <w:ind w:firstLine="708"/>
       </w:pPr>
       <w:r>
-        <w:t>[Insertion, Mise à jour] : Appel de la procédure aUneInscriptionEnCours.</w:t>
+        <w:t xml:space="preserve">[Insertion, Mise à jour] : Appel de la procédure </w:t>
+      </w:r>
+      <w:proofErr w:type="spellStart"/>
+      <w:r>
+        <w:t>aUneInscriptionEnCours</w:t>
+      </w:r>
+      <w:proofErr w:type="spellEnd"/>
+      <w:r>
+        <w:t>.</w:t>
       </w:r>
     </w:p>
     <w:p>
@@ -12312,7 +14088,15 @@
         </w:tabs>
       </w:pPr>
       <w:r>
-        <w:t xml:space="preserve">              [Insertion, Mise à jour] : Appel de la procédure verifierTournoiEnAttente.</w:t>
+        <w:t xml:space="preserve">              [Insertion, Mise à jour] : Appel de la procédure </w:t>
+      </w:r>
+      <w:proofErr w:type="spellStart"/>
+      <w:r>
+        <w:t>verifierTournoiEnAttente</w:t>
+      </w:r>
+      <w:proofErr w:type="spellEnd"/>
+      <w:r>
+        <w:t>.</w:t>
       </w:r>
     </w:p>
     <w:p>
@@ -12338,7 +14122,21 @@
         <w:rPr>
           <w:u w:val="single"/>
         </w:rPr>
-        <w:t>Le champ longueurMaxSerie = [1,3,5,7].</w:t>
+        <w:t xml:space="preserve">Le champ </w:t>
+      </w:r>
+      <w:proofErr w:type="spellStart"/>
+      <w:r>
+        <w:rPr>
+          <w:u w:val="single"/>
+        </w:rPr>
+        <w:t>longueurMaxSerie</w:t>
+      </w:r>
+      <w:proofErr w:type="spellEnd"/>
+      <w:r>
+        <w:rPr>
+          <w:u w:val="single"/>
+        </w:rPr>
+        <w:t xml:space="preserve"> = [1,3,5,7].</w:t>
       </w:r>
     </w:p>
     <w:p>
@@ -12349,13 +14147,22 @@
       </w:pPr>
       <w:r>
         <w:tab/>
-        <w:t>[Insertion, Mise à jour] : Appel de la procédure verifierLongueurMaxSerie.</w:t>
-      </w:r>
-    </w:p>
-    <w:p>
-      <w:pPr>
-        <w:spacing w:after="120"/>
-      </w:pPr>
+        <w:t xml:space="preserve">[Insertion, Mise à jour] : Appel de la procédure </w:t>
+      </w:r>
+      <w:proofErr w:type="spellStart"/>
+      <w:r>
+        <w:t>verifierLongueurMaxSerie</w:t>
+      </w:r>
+      <w:proofErr w:type="spellEnd"/>
+      <w:r>
+        <w:t>.</w:t>
+      </w:r>
+    </w:p>
+    <w:p>
+      <w:pPr>
+        <w:spacing w:after="120"/>
+      </w:pPr>
+      <w:proofErr w:type="spellStart"/>
       <w:r>
         <w:rPr>
           <w:b/>
@@ -12377,6 +14184,7 @@
         </w:rPr>
         <w:t>rie</w:t>
       </w:r>
+      <w:proofErr w:type="spellEnd"/>
     </w:p>
     <w:p>
       <w:pPr>
@@ -12406,14 +14214,30 @@
       </w:r>
       <w:r>
         <w:tab/>
-        <w:t>Appel de la procédure verifierInscription pour les deux équipes.</w:t>
+        <w:t xml:space="preserve">Appel de la procédure </w:t>
+      </w:r>
+      <w:proofErr w:type="spellStart"/>
+      <w:r>
+        <w:t>verifierInscription</w:t>
+      </w:r>
+      <w:proofErr w:type="spellEnd"/>
+      <w:r>
+        <w:t xml:space="preserve"> pour les deux équipes.</w:t>
       </w:r>
       <w:r>
         <w:tab/>
       </w:r>
       <w:r>
         <w:tab/>
-        <w:t>Appel de la procédure verifierMemeEquipe.</w:t>
+        <w:t xml:space="preserve">Appel de la procédure </w:t>
+      </w:r>
+      <w:proofErr w:type="spellStart"/>
+      <w:r>
+        <w:t>verifierMemeEquipe</w:t>
+      </w:r>
+      <w:proofErr w:type="spellEnd"/>
+      <w:r>
+        <w:t>.</w:t>
       </w:r>
       <w:r>
         <w:br/>
@@ -12423,7 +14247,15 @@
       </w:r>
       <w:r>
         <w:tab/>
-        <w:t>Appel de la procédure verifierSeedingCorrect.</w:t>
+        <w:t xml:space="preserve">Appel de la procédure </w:t>
+      </w:r>
+      <w:proofErr w:type="spellStart"/>
+      <w:r>
+        <w:t>verifierSeedingCorrect</w:t>
+      </w:r>
+      <w:proofErr w:type="spellEnd"/>
+      <w:r>
+        <w:t>.</w:t>
       </w:r>
     </w:p>
     <w:p>
@@ -12476,7 +14308,15 @@
       </w:r>
       <w:r>
         <w:tab/>
-        <w:t xml:space="preserve">Lors de l’appel à la procédure vérifierSeedingCorrect, si un des </w:t>
+        <w:t xml:space="preserve">Lors de l’appel à la procédure </w:t>
+      </w:r>
+      <w:proofErr w:type="spellStart"/>
+      <w:r>
+        <w:t>vérifierSeedingCorrect</w:t>
+      </w:r>
+      <w:proofErr w:type="spellEnd"/>
+      <w:r>
+        <w:t xml:space="preserve">, si un des </w:t>
       </w:r>
       <w:r>
         <w:br/>
@@ -12496,7 +14336,15 @@
       </w:r>
       <w:r>
         <w:tab/>
-        <w:t>fonction vainqueurMatch. La final est vérifiée lorsqu’on termine</w:t>
+        <w:t xml:space="preserve">fonction </w:t>
+      </w:r>
+      <w:proofErr w:type="spellStart"/>
+      <w:r>
+        <w:t>vainqueurMatch</w:t>
+      </w:r>
+      <w:proofErr w:type="spellEnd"/>
+      <w:r>
+        <w:t>. La final est vérifiée lorsqu’on termine</w:t>
       </w:r>
       <w:r>
         <w:br/>
@@ -12538,7 +14386,15 @@
       </w:r>
       <w:r>
         <w:tab/>
-        <w:t>Appel de verifierSeedingIncorrect. Pour que l’équipe soit ajoutée,</w:t>
+        <w:t xml:space="preserve">Appel de </w:t>
+      </w:r>
+      <w:proofErr w:type="spellStart"/>
+      <w:r>
+        <w:t>verifierSeedingIncorrect</w:t>
+      </w:r>
+      <w:proofErr w:type="spellEnd"/>
+      <w:r>
+        <w:t>. Pour que l’équipe soit ajoutée,</w:t>
       </w:r>
       <w:r>
         <w:br/>
@@ -12558,7 +14414,14 @@
       </w:r>
       <w:r>
         <w:tab/>
-        <w:t>vainqueurSerie qui n’accepte pas que la série précédente n’ait pas</w:t>
+      </w:r>
+      <w:proofErr w:type="spellStart"/>
+      <w:r>
+        <w:t>vainqueurSerie</w:t>
+      </w:r>
+      <w:proofErr w:type="spellEnd"/>
+      <w:r>
+        <w:t xml:space="preserve"> qui n’accepte pas que la série précédente n’ait pas</w:t>
       </w:r>
       <w:r>
         <w:br/>
@@ -12577,7 +14440,15 @@
         <w:t>ème</w:t>
       </w:r>
       <w:r>
-        <w:t xml:space="preserve"> enregistrement Match_Joueur,</w:t>
+        <w:t xml:space="preserve"> enregistrement </w:t>
+      </w:r>
+      <w:proofErr w:type="spellStart"/>
+      <w:r>
+        <w:t>Match_Joueur</w:t>
+      </w:r>
+      <w:proofErr w:type="spellEnd"/>
+      <w:r>
+        <w:t>,</w:t>
       </w:r>
       <w:r>
         <w:br/>
@@ -12597,7 +14468,14 @@
       </w:r>
       <w:r>
         <w:tab/>
-        <w:t>vainqueurSerie, si oui le tournoi est terminé.</w:t>
+      </w:r>
+      <w:proofErr w:type="spellStart"/>
+      <w:r>
+        <w:t>vainqueurSerie</w:t>
+      </w:r>
+      <w:proofErr w:type="spellEnd"/>
+      <w:r>
+        <w:t>, si oui le tournoi est terminé.</w:t>
       </w:r>
     </w:p>
     <w:p>
@@ -12617,6 +14495,7 @@
           <w:bCs/>
         </w:rPr>
       </w:pPr>
+      <w:proofErr w:type="spellStart"/>
       <w:r>
         <w:rPr>
           <w:b/>
@@ -12638,6 +14517,7 @@
         </w:rPr>
         <w:t>Joueur</w:t>
       </w:r>
+      <w:proofErr w:type="spellEnd"/>
     </w:p>
     <w:p>
       <w:pPr>
@@ -12664,7 +14544,15 @@
         <w:tab/>
       </w:r>
       <w:r>
-        <w:t>[Insertion, Mise à jour] : Appel de la procédure vérifierJoueurEstDansEquipeSerie.</w:t>
+        <w:t xml:space="preserve">[Insertion, Mise à jour] : Appel de la procédure </w:t>
+      </w:r>
+      <w:proofErr w:type="spellStart"/>
+      <w:r>
+        <w:t>vérifierJoueurEstDansEquipeSerie</w:t>
+      </w:r>
+      <w:proofErr w:type="spellEnd"/>
+      <w:r>
+        <w:t>.</w:t>
       </w:r>
     </w:p>
     <w:p>
@@ -12720,7 +14608,15 @@
       </w:pPr>
       <w:r>
         <w:tab/>
-        <w:t>[Insertion, Mise à jouer] : Appel de la procédure verifierJoueurEstDansEquipeSerie.</w:t>
+        <w:t xml:space="preserve">[Insertion, Mise à jouer] : Appel de la procédure </w:t>
+      </w:r>
+      <w:proofErr w:type="spellStart"/>
+      <w:r>
+        <w:t>verifierJoueurEstDansEquipeSerie</w:t>
+      </w:r>
+      <w:proofErr w:type="spellEnd"/>
+      <w:r>
+        <w:t>.</w:t>
       </w:r>
     </w:p>
     <w:p>
@@ -12779,8 +14675,13 @@
       <w:r>
         <w:t xml:space="preserve"> dans </w:t>
       </w:r>
-      <w:r>
-        <w:t>Equipe_Joueur.</w:t>
+      <w:proofErr w:type="spellStart"/>
+      <w:r>
+        <w:t>Equipe_Joueur</w:t>
+      </w:r>
+      <w:proofErr w:type="spellEnd"/>
+      <w:r>
+        <w:t>.</w:t>
       </w:r>
       <w:r>
         <w:br/>
@@ -12829,7 +14730,15 @@
       </w:pPr>
       <w:r>
         <w:tab/>
-        <w:t>[Insertion, Mise à jour[ : Appel à la procédure verifierDateFuture.</w:t>
+        <w:t xml:space="preserve">[Insertion, Mise à jour[ : Appel à la procédure </w:t>
+      </w:r>
+      <w:proofErr w:type="spellStart"/>
+      <w:r>
+        <w:t>verifierDateFuture</w:t>
+      </w:r>
+      <w:proofErr w:type="spellEnd"/>
+      <w:r>
+        <w:t>.</w:t>
       </w:r>
     </w:p>
     <w:p>
@@ -12839,11 +14748,19 @@
           <w:u w:val="single"/>
         </w:rPr>
       </w:pPr>
+      <w:proofErr w:type="gramStart"/>
       <w:r>
         <w:rPr>
           <w:u w:val="single"/>
         </w:rPr>
-        <w:t>L’email doit être unique</w:t>
+        <w:t>L’email</w:t>
+      </w:r>
+      <w:proofErr w:type="gramEnd"/>
+      <w:r>
+        <w:rPr>
+          <w:u w:val="single"/>
+        </w:rPr>
+        <w:t xml:space="preserve"> doit être unique</w:t>
       </w:r>
     </w:p>
     <w:p>
@@ -12874,6 +14791,7 @@
           <w:bCs/>
         </w:rPr>
       </w:pPr>
+      <w:proofErr w:type="spellStart"/>
       <w:r>
         <w:rPr>
           <w:b/>
@@ -12881,6 +14799,7 @@
         </w:rPr>
         <w:t>Equipe_Joueur</w:t>
       </w:r>
+      <w:proofErr w:type="spellEnd"/>
     </w:p>
     <w:p>
       <w:pPr>
@@ -12898,12 +14817,28 @@
         </w:rPr>
         <w:t xml:space="preserve">Le champ </w:t>
       </w:r>
+      <w:proofErr w:type="spellStart"/>
       <w:r>
         <w:rPr>
           <w:u w:val="single"/>
         </w:rPr>
-        <w:t>dateHeureArrivee est forcément plus petite que dateHeureDepart</w:t>
-      </w:r>
+        <w:t>dateHeureArrivee</w:t>
+      </w:r>
+      <w:proofErr w:type="spellEnd"/>
+      <w:r>
+        <w:rPr>
+          <w:u w:val="single"/>
+        </w:rPr>
+        <w:t xml:space="preserve"> est forcément plus petite que </w:t>
+      </w:r>
+      <w:proofErr w:type="spellStart"/>
+      <w:r>
+        <w:rPr>
+          <w:u w:val="single"/>
+        </w:rPr>
+        <w:t>dateHeureDepart</w:t>
+      </w:r>
+      <w:proofErr w:type="spellEnd"/>
     </w:p>
     <w:p>
       <w:pPr>
@@ -12915,7 +14850,15 @@
       </w:pPr>
       <w:r>
         <w:tab/>
-        <w:t>[Insertion, Mise à jour] : Appel de la procédure vérifierDateArriveeDepart.</w:t>
+        <w:t xml:space="preserve">[Insertion, Mise à jour] : Appel de la procédure </w:t>
+      </w:r>
+      <w:proofErr w:type="spellStart"/>
+      <w:r>
+        <w:t>vérifierDateArriveeDepart</w:t>
+      </w:r>
+      <w:proofErr w:type="spellEnd"/>
+      <w:r>
+        <w:t>.</w:t>
       </w:r>
     </w:p>
     <w:p>
@@ -12945,7 +14888,15 @@
       </w:pPr>
       <w:r>
         <w:tab/>
-        <w:t>[Insertion] : Appel de la procédure estDejaDansUneEquipe.</w:t>
+        <w:t xml:space="preserve">[Insertion] : Appel de la procédure </w:t>
+      </w:r>
+      <w:proofErr w:type="spellStart"/>
+      <w:r>
+        <w:t>estDejaDansUneEquipe</w:t>
+      </w:r>
+      <w:proofErr w:type="spellEnd"/>
+      <w:r>
+        <w:t>.</w:t>
       </w:r>
     </w:p>
     <w:p>
@@ -12972,7 +14923,15 @@
       </w:pPr>
       <w:r>
         <w:tab/>
-        <w:t>[Mise à jour] : Appel de la fonction aUneInscriptionEnCours, lève un signal si nécessaire.</w:t>
+        <w:t xml:space="preserve">[Mise à jour] : Appel de la fonction </w:t>
+      </w:r>
+      <w:proofErr w:type="spellStart"/>
+      <w:r>
+        <w:t>aUneInscriptionEnCours</w:t>
+      </w:r>
+      <w:proofErr w:type="spellEnd"/>
+      <w:r>
+        <w:t>, lève un signal si nécessaire.</w:t>
       </w:r>
     </w:p>
     <w:p>
@@ -13000,7 +14959,15 @@
       </w:pPr>
       <w:r>
         <w:tab/>
-        <w:t>[Insertion] : Appel de la procédure verifierDejaDansUneEquipe.</w:t>
+        <w:t xml:space="preserve">[Insertion] : Appel de la procédure </w:t>
+      </w:r>
+      <w:proofErr w:type="spellStart"/>
+      <w:r>
+        <w:t>verifierDejaDansUneEquipe</w:t>
+      </w:r>
+      <w:proofErr w:type="spellEnd"/>
+      <w:r>
+        <w:t>.</w:t>
       </w:r>
     </w:p>
     <w:p>
@@ -13084,7 +15051,15 @@
       </w:pPr>
       <w:r>
         <w:tab/>
-        <w:t>[Insertion, Mise à jour] Appel à la procédure verifierPrixNegatif. </w:t>
+        <w:t xml:space="preserve">[Insertion, Mise à jour] Appel à la procédure </w:t>
+      </w:r>
+      <w:proofErr w:type="spellStart"/>
+      <w:r>
+        <w:t>verifierPrixNegatif</w:t>
+      </w:r>
+      <w:proofErr w:type="spellEnd"/>
+      <w:r>
+        <w:t>. </w:t>
       </w:r>
     </w:p>
     <w:p>
@@ -13186,6 +15161,7 @@
           <w:bCs/>
         </w:rPr>
       </w:pPr>
+      <w:proofErr w:type="spellStart"/>
       <w:r>
         <w:rPr>
           <w:b/>
@@ -13193,6 +15169,7 @@
         </w:rPr>
         <w:t>Tournoi_Equipe</w:t>
       </w:r>
+      <w:proofErr w:type="spellEnd"/>
     </w:p>
     <w:p>
       <w:pPr>
@@ -13286,7 +15263,15 @@
         <w:spacing w:after="120"/>
       </w:pPr>
       <w:r>
-        <w:t>Les tours doivent être générés en commençant depuis la finale, faut de quoi le no sera invalide.</w:t>
+        <w:t xml:space="preserve">Les tours doivent être générés en commençant depuis la finale, </w:t>
+      </w:r>
+      <w:proofErr w:type="spellStart"/>
+      <w:r>
+        <w:t>faut</w:t>
+      </w:r>
+      <w:proofErr w:type="spellEnd"/>
+      <w:r>
+        <w:t xml:space="preserve"> de quoi le no sera invalide.</w:t>
       </w:r>
     </w:p>
     <w:p>
@@ -13337,11 +15322,27 @@
       </w:r>
       <w:r>
         <w:br/>
-        <w:t xml:space="preserve">Les équipes qui peuvent joueur dans la série doivent respecter le système de seeding </w:t>
+        <w:t xml:space="preserve">Les équipes qui peuvent joueur dans la série doivent respecter le système de </w:t>
+      </w:r>
+      <w:proofErr w:type="spellStart"/>
+      <w:r>
+        <w:t>seeding</w:t>
+      </w:r>
+      <w:proofErr w:type="spellEnd"/>
+      <w:r>
+        <w:t xml:space="preserve"> </w:t>
       </w:r>
       <w:r>
         <w:br/>
-        <w:t>(Cf. : chapitre « Seeding ») mis en place. De cette manière, nous assurons que les équipes sont inscrites au tournoi et non éliminées.</w:t>
+        <w:t>(Cf. : chapitre « </w:t>
+      </w:r>
+      <w:proofErr w:type="spellStart"/>
+      <w:r>
+        <w:t>Seeding</w:t>
+      </w:r>
+      <w:proofErr w:type="spellEnd"/>
+      <w:r>
+        <w:t> ») mis en place. De cette manière, nous assurons que les équipes sont inscrites au tournoi et non éliminées.</w:t>
       </w:r>
     </w:p>
     <w:p>
@@ -13394,6 +15395,7 @@
           <w:bCs/>
         </w:rPr>
       </w:pPr>
+      <w:proofErr w:type="spellStart"/>
       <w:r>
         <w:rPr>
           <w:b/>
@@ -13401,6 +15403,7 @@
         </w:rPr>
         <w:t>Equipe_Joueur</w:t>
       </w:r>
+      <w:proofErr w:type="spellEnd"/>
     </w:p>
     <w:p>
       <w:pPr>
@@ -13498,8 +15501,22 @@
         <w:spacing w:after="120"/>
       </w:pPr>
       <w:r>
-        <w:t>Lorsqu’un joueur est accepté dans une équipe toutes ses autres demandes sont automatiquement supprimées.</w:t>
-      </w:r>
+        <w:t xml:space="preserve">En utilisant la procédure accepterJoueur, si </w:t>
+      </w:r>
+      <w:r>
+        <w:t xml:space="preserve">un joueur est accepté dans une équipe toutes ses autres demandes sont </w:t>
+      </w:r>
+      <w:r>
+        <w:t>supprimées.</w:t>
+      </w:r>
+    </w:p>
+    <w:p>
+      <w:pPr>
+        <w:tabs>
+          <w:tab w:val="left" w:pos="851"/>
+        </w:tabs>
+        <w:spacing w:after="120"/>
+      </w:pPr>
     </w:p>
     <w:p>
       <w:pPr>
@@ -13517,6 +15534,7 @@
           <w:b/>
           <w:bCs/>
         </w:rPr>
+        <w:lastRenderedPageBreak/>
         <w:t>Joueur</w:t>
       </w:r>
     </w:p>
@@ -13528,9 +15546,13 @@
         <w:spacing w:after="120"/>
       </w:pPr>
       <w:r>
-        <w:lastRenderedPageBreak/>
-        <w:t>Une expression régulière a été mise en place pour vérifier le format de l’adresse mail</w:t>
-      </w:r>
+        <w:t xml:space="preserve">Une expression régulière a été mise en place pour vérifier le format de l’adresse </w:t>
+      </w:r>
+      <w:proofErr w:type="gramStart"/>
+      <w:r>
+        <w:t>mail</w:t>
+      </w:r>
+      <w:proofErr w:type="gramEnd"/>
       <w:r>
         <w:t>.</w:t>
       </w:r>
@@ -13612,6 +15634,7 @@
           <w:bCs/>
         </w:rPr>
       </w:pPr>
+      <w:proofErr w:type="spellStart"/>
       <w:r>
         <w:rPr>
           <w:b/>
@@ -13619,6 +15642,7 @@
         </w:rPr>
         <w:t>Match_joueur</w:t>
       </w:r>
+      <w:proofErr w:type="spellEnd"/>
     </w:p>
     <w:p>
       <w:pPr>
@@ -13662,14 +15686,24 @@
         <w:pStyle w:val="Titre2"/>
       </w:pPr>
       <w:bookmarkStart w:id="31" w:name="_Toc61376181"/>
+      <w:proofErr w:type="spellStart"/>
       <w:r>
         <w:t>Seeding</w:t>
       </w:r>
       <w:bookmarkEnd w:id="31"/>
-    </w:p>
-    <w:p>
-      <w:r>
-        <w:t>Le « seeding » est système qui définit l’emplacement de chaque équipe dans l’arbre de tournoi en fonction de ses résultats.</w:t>
+      <w:proofErr w:type="spellEnd"/>
+    </w:p>
+    <w:p>
+      <w:r>
+        <w:t>Le « </w:t>
+      </w:r>
+      <w:proofErr w:type="spellStart"/>
+      <w:r>
+        <w:t>seeding</w:t>
+      </w:r>
+      <w:proofErr w:type="spellEnd"/>
+      <w:r>
+        <w:t> » est système qui définit l’emplacement de chaque équipe dans l’arbre de tournoi en fonction de ses résultats.</w:t>
       </w:r>
     </w:p>
     <w:p>
@@ -13746,16 +15780,40 @@
         <w:ind w:firstLine="708"/>
       </w:pPr>
       <w:r>
-        <w:t>Soit nS le numéro de la série au tour T.</w:t>
-      </w:r>
-    </w:p>
-    <w:p>
-      <w:r>
-        <w:t>L’équipe 1 est le vainqueur de la série de numéro nS * 2 – 1 du tour T + 1.</w:t>
+        <w:t xml:space="preserve">Soit </w:t>
+      </w:r>
+      <w:proofErr w:type="spellStart"/>
+      <w:r>
+        <w:t>nS</w:t>
+      </w:r>
+      <w:proofErr w:type="spellEnd"/>
+      <w:r>
+        <w:t xml:space="preserve"> le numéro de la série au tour T.</w:t>
+      </w:r>
+    </w:p>
+    <w:p>
+      <w:r>
+        <w:t xml:space="preserve">L’équipe 1 est le vainqueur de la série de numéro </w:t>
+      </w:r>
+      <w:proofErr w:type="spellStart"/>
+      <w:r>
+        <w:t>nS</w:t>
+      </w:r>
+      <w:proofErr w:type="spellEnd"/>
+      <w:r>
+        <w:t xml:space="preserve"> * 2 – 1 du tour T + 1.</w:t>
       </w:r>
       <w:r>
         <w:br/>
-        <w:t>L’équipe 2 est le vainqueur de la série de numéro nS * 2 du tour T + 1.</w:t>
+        <w:t xml:space="preserve">L’équipe 2 est le vainqueur de la série de numéro </w:t>
+      </w:r>
+      <w:proofErr w:type="spellStart"/>
+      <w:r>
+        <w:t>nS</w:t>
+      </w:r>
+      <w:proofErr w:type="spellEnd"/>
+      <w:r>
+        <w:t xml:space="preserve"> * 2 du tour T + 1.</w:t>
       </w:r>
     </w:p>
     <w:p>
@@ -19294,6 +21352,7 @@
     <w:rsid w:val="0018594E"/>
     <w:rsid w:val="00191DE2"/>
     <w:rsid w:val="0021437A"/>
+    <w:rsid w:val="002448F8"/>
     <w:rsid w:val="002F57D4"/>
     <w:rsid w:val="00346A5A"/>
     <w:rsid w:val="003D3D1B"/>
@@ -19335,6 +21394,7 @@
     <w:rsid w:val="00BD5F81"/>
     <w:rsid w:val="00BE0ACD"/>
     <w:rsid w:val="00BE50A2"/>
+    <w:rsid w:val="00C151D4"/>
     <w:rsid w:val="00C55F60"/>
     <w:rsid w:val="00C7161E"/>
     <w:rsid w:val="00C77A5A"/>

</xml_diff>

<commit_message>
des choses qui ont disparues et des events
</commit_message>
<xml_diff>
--- a/Documentation.docx
+++ b/Documentation.docx
@@ -3264,14 +3264,27 @@
       <w:r>
         <w:t xml:space="preserve">Figure </w:t>
       </w:r>
-      <w:fldSimple w:instr=" SEQ Figure \* ARABIC ">
-        <w:r>
-          <w:rPr>
-            <w:noProof/>
-          </w:rPr>
-          <w:t>1</w:t>
-        </w:r>
-      </w:fldSimple>
+      <w:r>
+        <w:fldChar w:fldCharType="begin"/>
+      </w:r>
+      <w:r>
+        <w:instrText xml:space="preserve"> SEQ Figure \* ARABIC </w:instrText>
+      </w:r>
+      <w:r>
+        <w:fldChar w:fldCharType="separate"/>
+      </w:r>
+      <w:r>
+        <w:rPr>
+          <w:noProof/>
+        </w:rPr>
+        <w:t>1</w:t>
+      </w:r>
+      <w:r>
+        <w:rPr>
+          <w:noProof/>
+        </w:rPr>
+        <w:fldChar w:fldCharType="end"/>
+      </w:r>
       <w:r>
         <w:t xml:space="preserve">: </w:t>
       </w:r>
@@ -3362,14 +3375,27 @@
       <w:r>
         <w:t xml:space="preserve">Figure </w:t>
       </w:r>
-      <w:fldSimple w:instr=" SEQ Figure \* ARABIC ">
-        <w:r>
-          <w:rPr>
-            <w:noProof/>
-          </w:rPr>
-          <w:t>2</w:t>
-        </w:r>
-      </w:fldSimple>
+      <w:r>
+        <w:fldChar w:fldCharType="begin"/>
+      </w:r>
+      <w:r>
+        <w:instrText xml:space="preserve"> SEQ Figure \* ARABIC </w:instrText>
+      </w:r>
+      <w:r>
+        <w:fldChar w:fldCharType="separate"/>
+      </w:r>
+      <w:r>
+        <w:rPr>
+          <w:noProof/>
+        </w:rPr>
+        <w:t>2</w:t>
+      </w:r>
+      <w:r>
+        <w:rPr>
+          <w:noProof/>
+        </w:rPr>
+        <w:fldChar w:fldCharType="end"/>
+      </w:r>
       <w:r>
         <w:t xml:space="preserve"> Généré avec </w:t>
       </w:r>
@@ -4633,15 +4659,7 @@
         <w:spacing w:after="120"/>
       </w:pPr>
       <w:r>
-        <w:t xml:space="preserve">La date de fin du tournoi ne sert pas à indiquer quand le tournoi doit se terminer mais quand il s’est terminé. De ce fait, à la création du tournoi, </w:t>
-      </w:r>
-      <w:proofErr w:type="spellStart"/>
-      <w:r>
-        <w:t>dateFin</w:t>
-      </w:r>
-      <w:proofErr w:type="spellEnd"/>
-      <w:r>
-        <w:t xml:space="preserve"> sera nulle et sera automatiquement mise à la date courante quand la finale sera terminée.</w:t>
+        <w:t>La date de fin du tournoi ne sert pas à indiquer quand le tournoi doit se terminer mais quand il s’est terminé. De ce fait, à la création du tournoi, dateFin sera nulle et sera automatiquement mise à la date courante quand la finale sera terminée.</w:t>
       </w:r>
     </w:p>
     <w:p>
@@ -4846,37 +4864,20 @@
           <w:bCs/>
         </w:rPr>
       </w:pPr>
-      <w:proofErr w:type="spellStart"/>
       <w:r>
         <w:rPr>
           <w:b/>
           <w:bCs/>
         </w:rPr>
-        <w:t>Serie</w:t>
-      </w:r>
-      <w:proofErr w:type="spellEnd"/>
-      <w:r>
-        <w:rPr>
-          <w:b/>
-          <w:bCs/>
-        </w:rPr>
-        <w:t xml:space="preserve"> Equipe</w:t>
-      </w:r>
-    </w:p>
-    <w:p>
-      <w:pPr>
-        <w:spacing w:after="120"/>
-      </w:pPr>
-      <w:r>
-        <w:t xml:space="preserve">Nous avons conservé ce lien bien qu’il crée une boucle entre </w:t>
-      </w:r>
-      <w:proofErr w:type="spellStart"/>
-      <w:r>
-        <w:t>Serie</w:t>
-      </w:r>
-      <w:proofErr w:type="spellEnd"/>
-      <w:r>
-        <w:t>, Match Joueur et Equipe afin de pouvoir vérifier plus facilement si la participation d’un joueur à un match est légale.</w:t>
+        <w:t>Serie Equipe</w:t>
+      </w:r>
+    </w:p>
+    <w:p>
+      <w:pPr>
+        <w:spacing w:after="120"/>
+      </w:pPr>
+      <w:r>
+        <w:t>Nous avons conservé ce lien bien qu’il crée une boucle entre Serie, Match Joueur et Equipe afin de pouvoir vérifier plus facilement si la participation d’un joueur à un match est légale.</w:t>
       </w:r>
     </w:p>
     <w:p>
@@ -5157,7 +5158,6 @@
         </w:tabs>
         <w:spacing w:after="120"/>
       </w:pPr>
-      <w:proofErr w:type="spellStart"/>
       <w:r>
         <w:t>date</w:t>
       </w:r>
@@ -5165,11 +5165,7 @@
         <w:t>Heure</w:t>
       </w:r>
       <w:r>
-        <w:t>Debut</w:t>
-      </w:r>
-      <w:proofErr w:type="spellEnd"/>
-      <w:r>
-        <w:t xml:space="preserve"> est </w:t>
+        <w:t xml:space="preserve">Debut est </w:t>
       </w:r>
       <w:r>
         <w:t xml:space="preserve">strictement </w:t>
@@ -5181,21 +5177,13 @@
         <w:t xml:space="preserve"> que</w:t>
       </w:r>
       <w:r>
-        <w:t xml:space="preserve"> </w:t>
-      </w:r>
-      <w:proofErr w:type="spellStart"/>
-      <w:r>
-        <w:t>date</w:t>
+        <w:t xml:space="preserve"> date</w:t>
       </w:r>
       <w:r>
         <w:t>Heure</w:t>
       </w:r>
       <w:r>
-        <w:t>Fin</w:t>
-      </w:r>
-      <w:proofErr w:type="spellEnd"/>
-      <w:r>
-        <w:t>.</w:t>
+        <w:t>Fin.</w:t>
       </w:r>
     </w:p>
     <w:p>
@@ -5210,7 +5198,6 @@
         </w:tabs>
         <w:spacing w:after="120"/>
       </w:pPr>
-      <w:proofErr w:type="spellStart"/>
       <w:r>
         <w:t>d</w:t>
       </w:r>
@@ -5221,11 +5208,7 @@
         <w:t>Heure</w:t>
       </w:r>
       <w:r>
-        <w:t>Debut</w:t>
-      </w:r>
-      <w:proofErr w:type="spellEnd"/>
-      <w:r>
-        <w:t xml:space="preserve"> </w:t>
+        <w:t xml:space="preserve">Debut </w:t>
       </w:r>
       <w:r>
         <w:t>est strictement plus grande que la date</w:t>
@@ -5245,7 +5228,6 @@
           <w:bCs/>
         </w:rPr>
       </w:pPr>
-      <w:proofErr w:type="spellStart"/>
       <w:r>
         <w:rPr>
           <w:b/>
@@ -5267,7 +5249,6 @@
         </w:rPr>
         <w:t>Equipe</w:t>
       </w:r>
-      <w:proofErr w:type="spellEnd"/>
     </w:p>
     <w:p>
       <w:pPr>
@@ -5282,15 +5263,7 @@
         <w:spacing w:after="120"/>
       </w:pPr>
       <w:r>
-        <w:t xml:space="preserve">La date d’inscription d’une équipe est plus vieille que la </w:t>
-      </w:r>
-      <w:proofErr w:type="spellStart"/>
-      <w:r>
-        <w:t>dateDebut</w:t>
-      </w:r>
-      <w:proofErr w:type="spellEnd"/>
-      <w:r>
-        <w:t xml:space="preserve"> du tournoi.</w:t>
+        <w:t>La date d’inscription d’une équipe est plus vieille que la dateDebut du tournoi.</w:t>
       </w:r>
     </w:p>
     <w:p>
@@ -5315,15 +5288,7 @@
         <w:spacing w:after="120"/>
       </w:pPr>
       <w:r>
-        <w:t xml:space="preserve">Le champ </w:t>
-      </w:r>
-      <w:proofErr w:type="spellStart"/>
-      <w:r>
-        <w:t>longueurMaxSerie</w:t>
-      </w:r>
-      <w:proofErr w:type="spellEnd"/>
-      <w:r>
-        <w:t xml:space="preserve"> = [</w:t>
+        <w:t>Le champ longueurMaxSerie = [</w:t>
       </w:r>
       <w:r>
         <w:t>1,</w:t>
@@ -5336,7 +5301,6 @@
       <w:pPr>
         <w:spacing w:after="120"/>
       </w:pPr>
-      <w:proofErr w:type="spellStart"/>
       <w:r>
         <w:rPr>
           <w:b/>
@@ -5358,7 +5322,6 @@
         </w:rPr>
         <w:t>rie</w:t>
       </w:r>
-      <w:proofErr w:type="spellEnd"/>
     </w:p>
     <w:p>
       <w:pPr>
@@ -5613,7 +5576,6 @@
           <w:bCs/>
         </w:rPr>
       </w:pPr>
-      <w:proofErr w:type="spellStart"/>
       <w:r>
         <w:rPr>
           <w:b/>
@@ -5621,7 +5583,6 @@
         </w:rPr>
         <w:t>Equipe_Joueur</w:t>
       </w:r>
-      <w:proofErr w:type="spellEnd"/>
     </w:p>
     <w:p>
       <w:pPr>
@@ -5638,7 +5599,6 @@
       <w:r>
         <w:t xml:space="preserve">Le champ </w:t>
       </w:r>
-      <w:proofErr w:type="spellStart"/>
       <w:r>
         <w:t>date</w:t>
       </w:r>
@@ -5646,25 +5606,13 @@
         <w:t>Heure</w:t>
       </w:r>
       <w:r>
-        <w:t>Arrivee</w:t>
-      </w:r>
-      <w:proofErr w:type="spellEnd"/>
-      <w:r>
-        <w:t xml:space="preserve"> est forcément plus petite que </w:t>
-      </w:r>
-      <w:proofErr w:type="spellStart"/>
-      <w:r>
-        <w:t>date</w:t>
+        <w:t>Arrivee est forcément plus petite que date</w:t>
       </w:r>
       <w:r>
         <w:t>Heure</w:t>
       </w:r>
       <w:r>
-        <w:t>Depart</w:t>
-      </w:r>
-      <w:proofErr w:type="spellEnd"/>
-      <w:r>
-        <w:t>.</w:t>
+        <w:t>Depart.</w:t>
       </w:r>
     </w:p>
     <w:p>
@@ -5694,7 +5642,6 @@
           <w:bCs/>
         </w:rPr>
       </w:pPr>
-      <w:proofErr w:type="spellStart"/>
       <w:r>
         <w:rPr>
           <w:b/>
@@ -5702,7 +5649,6 @@
         </w:rPr>
         <w:t>Match_Joueur</w:t>
       </w:r>
-      <w:proofErr w:type="spellEnd"/>
     </w:p>
     <w:p>
       <w:pPr>
@@ -5920,21 +5866,12 @@
             <w:r>
               <w:br/>
             </w:r>
-            <w:proofErr w:type="spellStart"/>
-            <w:r>
-              <w:rPr>
-                <w:b w:val="0"/>
-                <w:bCs w:val="0"/>
-              </w:rPr>
-              <w:t>Nom</w:t>
-            </w:r>
-            <w:proofErr w:type="spellEnd"/>
-            <w:r>
-              <w:rPr>
-                <w:b w:val="0"/>
-                <w:bCs w:val="0"/>
-              </w:rPr>
-              <w:t xml:space="preserve"> de l’objet.</w:t>
+            <w:r>
+              <w:rPr>
+                <w:b w:val="0"/>
+                <w:bCs w:val="0"/>
+              </w:rPr>
+              <w:t>Nom de l’objet.</w:t>
             </w:r>
           </w:p>
         </w:tc>
@@ -5960,11 +5897,9 @@
             <w:tcW w:w="9062" w:type="dxa"/>
           </w:tcPr>
           <w:p>
-            <w:proofErr w:type="spellStart"/>
             <w:r>
               <w:t>Prix_Objet</w:t>
             </w:r>
-            <w:proofErr w:type="spellEnd"/>
             <w:r>
               <w:br/>
             </w:r>
@@ -5988,11 +5923,9 @@
             <w:tcW w:w="9062" w:type="dxa"/>
           </w:tcPr>
           <w:p>
-            <w:proofErr w:type="spellStart"/>
             <w:r>
               <w:t>idPrix</w:t>
             </w:r>
-            <w:proofErr w:type="spellEnd"/>
             <w:r>
               <w:br/>
             </w:r>
@@ -6013,11 +5946,9 @@
             <w:tcW w:w="9062" w:type="dxa"/>
           </w:tcPr>
           <w:p>
-            <w:proofErr w:type="spellStart"/>
             <w:r>
               <w:t>idObjet</w:t>
             </w:r>
-            <w:proofErr w:type="spellEnd"/>
             <w:r>
               <w:br/>
             </w:r>
@@ -6026,23 +5957,7 @@
                 <w:b w:val="0"/>
                 <w:bCs w:val="0"/>
               </w:rPr>
-              <w:t xml:space="preserve">Identifiant de </w:t>
-            </w:r>
-            <w:proofErr w:type="spellStart"/>
-            <w:r>
-              <w:rPr>
-                <w:b w:val="0"/>
-                <w:bCs w:val="0"/>
-              </w:rPr>
-              <w:t>l’object</w:t>
-            </w:r>
-            <w:proofErr w:type="spellEnd"/>
-            <w:r>
-              <w:rPr>
-                <w:b w:val="0"/>
-                <w:bCs w:val="0"/>
-              </w:rPr>
-              <w:t xml:space="preserve"> inclus.</w:t>
+              <w:t>Identifiant de l’object inclus.</w:t>
             </w:r>
           </w:p>
         </w:tc>
@@ -6124,11 +6039,9 @@
             <w:tcW w:w="9062" w:type="dxa"/>
           </w:tcPr>
           <w:p>
-            <w:proofErr w:type="spellStart"/>
             <w:r>
               <w:t>montantArgent</w:t>
             </w:r>
-            <w:proofErr w:type="spellEnd"/>
             <w:r>
               <w:br/>
             </w:r>
@@ -6219,11 +6132,9 @@
             <w:tcW w:w="9062" w:type="dxa"/>
           </w:tcPr>
           <w:p>
-            <w:proofErr w:type="spellStart"/>
             <w:r>
               <w:t>dateHeureDebut</w:t>
             </w:r>
-            <w:proofErr w:type="spellEnd"/>
             <w:r>
               <w:br/>
             </w:r>
@@ -6253,11 +6164,9 @@
                 <w:bCs w:val="0"/>
               </w:rPr>
             </w:pPr>
-            <w:proofErr w:type="spellStart"/>
             <w:r>
               <w:t>dateHeureFin</w:t>
             </w:r>
-            <w:proofErr w:type="spellEnd"/>
           </w:p>
           <w:p>
             <w:pPr>
@@ -6294,23 +6203,7 @@
                 <w:b w:val="0"/>
                 <w:bCs w:val="0"/>
               </w:rPr>
-              <w:t xml:space="preserve">Egal à </w:t>
-            </w:r>
-            <w:proofErr w:type="spellStart"/>
-            <w:r>
-              <w:rPr>
-                <w:b w:val="0"/>
-                <w:bCs w:val="0"/>
-              </w:rPr>
-              <w:t>dateHeureDebut</w:t>
-            </w:r>
-            <w:proofErr w:type="spellEnd"/>
-            <w:r>
-              <w:rPr>
-                <w:b w:val="0"/>
-                <w:bCs w:val="0"/>
-              </w:rPr>
-              <w:t xml:space="preserve"> si « Annulé ».</w:t>
+              <w:t>Egal à dateHeureDebut si « Annulé ».</w:t>
             </w:r>
             <w:r>
               <w:rPr>
@@ -6318,23 +6211,7 @@
                 <w:bCs w:val="0"/>
               </w:rPr>
               <w:br/>
-              <w:t xml:space="preserve">Différent de </w:t>
-            </w:r>
-            <w:proofErr w:type="spellStart"/>
-            <w:r>
-              <w:rPr>
-                <w:b w:val="0"/>
-                <w:bCs w:val="0"/>
-              </w:rPr>
-              <w:t>dateHeureDebut</w:t>
-            </w:r>
-            <w:proofErr w:type="spellEnd"/>
-            <w:r>
-              <w:rPr>
-                <w:b w:val="0"/>
-                <w:bCs w:val="0"/>
-              </w:rPr>
-              <w:t xml:space="preserve"> quand « Terminé ».</w:t>
+              <w:t>Différent de dateHeureDebut quand « Terminé ».</w:t>
             </w:r>
           </w:p>
         </w:tc>
@@ -6352,21 +6229,12 @@
             <w:r>
               <w:br/>
             </w:r>
-            <w:proofErr w:type="spellStart"/>
-            <w:r>
-              <w:rPr>
-                <w:b w:val="0"/>
-                <w:bCs w:val="0"/>
-              </w:rPr>
-              <w:t>Nom</w:t>
-            </w:r>
-            <w:proofErr w:type="spellEnd"/>
-            <w:r>
-              <w:rPr>
-                <w:b w:val="0"/>
-                <w:bCs w:val="0"/>
-              </w:rPr>
-              <w:t xml:space="preserve"> du tournoi.</w:t>
+            <w:r>
+              <w:rPr>
+                <w:b w:val="0"/>
+                <w:bCs w:val="0"/>
+              </w:rPr>
+              <w:t>Nom du tournoi.</w:t>
             </w:r>
           </w:p>
         </w:tc>
@@ -6387,11 +6255,9 @@
                 <w:bCs w:val="0"/>
               </w:rPr>
             </w:pPr>
-            <w:proofErr w:type="spellStart"/>
             <w:r>
               <w:t>nbEquipesMax</w:t>
             </w:r>
-            <w:proofErr w:type="spellEnd"/>
           </w:p>
           <w:p>
             <w:pPr>
@@ -6417,11 +6283,9 @@
             <w:tcW w:w="9062" w:type="dxa"/>
           </w:tcPr>
           <w:p>
-            <w:proofErr w:type="spellStart"/>
             <w:r>
               <w:t>idPrixPremier</w:t>
             </w:r>
-            <w:proofErr w:type="spellEnd"/>
             <w:r>
               <w:br/>
             </w:r>
@@ -6445,11 +6309,9 @@
             <w:tcW w:w="9062" w:type="dxa"/>
           </w:tcPr>
           <w:p>
-            <w:proofErr w:type="spellStart"/>
             <w:r>
               <w:t>idPrixSecond</w:t>
             </w:r>
-            <w:proofErr w:type="spellEnd"/>
             <w:r>
               <w:br/>
             </w:r>
@@ -6489,12 +6351,10 @@
             <w:tcW w:w="9062" w:type="dxa"/>
           </w:tcPr>
           <w:p>
-            <w:proofErr w:type="spellStart"/>
             <w:r>
               <w:lastRenderedPageBreak/>
               <w:t>Tournoi_Equipe</w:t>
             </w:r>
-            <w:proofErr w:type="spellEnd"/>
             <w:r>
               <w:br/>
             </w:r>
@@ -6518,11 +6378,9 @@
             <w:tcW w:w="9062" w:type="dxa"/>
           </w:tcPr>
           <w:p>
-            <w:proofErr w:type="spellStart"/>
             <w:r>
               <w:t>idTournoi</w:t>
             </w:r>
-            <w:proofErr w:type="spellEnd"/>
             <w:r>
               <w:br/>
             </w:r>
@@ -6543,11 +6401,9 @@
             <w:tcW w:w="9062" w:type="dxa"/>
           </w:tcPr>
           <w:p>
-            <w:proofErr w:type="spellStart"/>
             <w:r>
               <w:t>acronymeEquipe</w:t>
             </w:r>
-            <w:proofErr w:type="spellEnd"/>
             <w:r>
               <w:br/>
             </w:r>
@@ -6571,11 +6427,9 @@
             <w:tcW w:w="9062" w:type="dxa"/>
           </w:tcPr>
           <w:p>
-            <w:proofErr w:type="spellStart"/>
             <w:r>
               <w:t>dateInscription</w:t>
             </w:r>
-            <w:proofErr w:type="spellEnd"/>
             <w:r>
               <w:br/>
             </w:r>
@@ -6659,11 +6513,9 @@
             <w:tcW w:w="9062" w:type="dxa"/>
           </w:tcPr>
           <w:p>
-            <w:proofErr w:type="spellStart"/>
             <w:r>
               <w:t>longueurMaxSerie</w:t>
             </w:r>
-            <w:proofErr w:type="spellEnd"/>
             <w:r>
               <w:br/>
             </w:r>
@@ -6694,11 +6546,9 @@
             <w:tcW w:w="9062" w:type="dxa"/>
           </w:tcPr>
           <w:p>
-            <w:proofErr w:type="spellStart"/>
             <w:r>
               <w:t>idTournoi</w:t>
             </w:r>
-            <w:proofErr w:type="spellEnd"/>
             <w:r>
               <w:br/>
             </w:r>
@@ -6733,11 +6583,9 @@
             <w:tcW w:w="9062" w:type="dxa"/>
           </w:tcPr>
           <w:p>
-            <w:proofErr w:type="spellStart"/>
             <w:r>
               <w:t>Serie</w:t>
             </w:r>
-            <w:proofErr w:type="spellEnd"/>
           </w:p>
           <w:p>
             <w:pPr>
@@ -6796,23 +6644,7 @@
                 <w:b w:val="0"/>
                 <w:bCs w:val="0"/>
               </w:rPr>
-              <w:t xml:space="preserve"> 1 à </w:t>
-            </w:r>
-            <w:proofErr w:type="spellStart"/>
-            <w:r>
-              <w:rPr>
-                <w:b w:val="0"/>
-                <w:bCs w:val="0"/>
-              </w:rPr>
-              <w:t>noTour</w:t>
-            </w:r>
-            <w:proofErr w:type="spellEnd"/>
-            <w:r>
-              <w:rPr>
-                <w:b w:val="0"/>
-                <w:bCs w:val="0"/>
-              </w:rPr>
-              <w:t>)</w:t>
+              <w:t xml:space="preserve"> 1 à noTour)</w:t>
             </w:r>
           </w:p>
         </w:tc>
@@ -6824,11 +6656,9 @@
             <w:tcW w:w="9062" w:type="dxa"/>
           </w:tcPr>
           <w:p>
-            <w:proofErr w:type="spellStart"/>
             <w:r>
               <w:t>noTour</w:t>
             </w:r>
-            <w:proofErr w:type="spellEnd"/>
           </w:p>
           <w:p>
             <w:pPr>
@@ -6857,11 +6687,9 @@
             <w:tcW w:w="9062" w:type="dxa"/>
           </w:tcPr>
           <w:p>
-            <w:proofErr w:type="spellStart"/>
             <w:r>
               <w:t>idTournoi</w:t>
             </w:r>
-            <w:proofErr w:type="spellEnd"/>
           </w:p>
           <w:p>
             <w:pPr>
@@ -7009,23 +6837,7 @@
                 <w:b w:val="0"/>
                 <w:bCs w:val="0"/>
               </w:rPr>
-              <w:t xml:space="preserve">Identifiant du match (de 1 à </w:t>
-            </w:r>
-            <w:proofErr w:type="spellStart"/>
-            <w:r>
-              <w:rPr>
-                <w:b w:val="0"/>
-                <w:bCs w:val="0"/>
-              </w:rPr>
-              <w:t>longueurMaxSerie</w:t>
-            </w:r>
-            <w:proofErr w:type="spellEnd"/>
-            <w:r>
-              <w:rPr>
-                <w:b w:val="0"/>
-                <w:bCs w:val="0"/>
-              </w:rPr>
-              <w:t>).</w:t>
+              <w:t>Identifiant du match (de 1 à longueurMaxSerie).</w:t>
             </w:r>
           </w:p>
         </w:tc>
@@ -7037,11 +6849,9 @@
             <w:tcW w:w="9062" w:type="dxa"/>
           </w:tcPr>
           <w:p>
-            <w:proofErr w:type="spellStart"/>
             <w:r>
               <w:t>idSerie</w:t>
             </w:r>
-            <w:proofErr w:type="spellEnd"/>
             <w:r>
               <w:br/>
             </w:r>
@@ -7065,11 +6875,9 @@
             <w:tcW w:w="9062" w:type="dxa"/>
           </w:tcPr>
           <w:p>
-            <w:proofErr w:type="spellStart"/>
             <w:r>
               <w:t>noTour</w:t>
             </w:r>
-            <w:proofErr w:type="spellEnd"/>
             <w:r>
               <w:br/>
             </w:r>
@@ -7090,11 +6898,9 @@
             <w:tcW w:w="9062" w:type="dxa"/>
           </w:tcPr>
           <w:p>
-            <w:proofErr w:type="spellStart"/>
             <w:r>
               <w:t>idTournoi</w:t>
             </w:r>
-            <w:proofErr w:type="spellEnd"/>
             <w:r>
               <w:br/>
             </w:r>
@@ -7134,12 +6940,10 @@
             <w:tcW w:w="9062" w:type="dxa"/>
           </w:tcPr>
           <w:p>
-            <w:proofErr w:type="spellStart"/>
             <w:r>
               <w:lastRenderedPageBreak/>
               <w:t>Match_Joueur</w:t>
             </w:r>
-            <w:proofErr w:type="spellEnd"/>
             <w:r>
               <w:br/>
             </w:r>
@@ -7163,11 +6967,9 @@
             <w:tcW w:w="9062" w:type="dxa"/>
           </w:tcPr>
           <w:p>
-            <w:proofErr w:type="spellStart"/>
             <w:r>
               <w:t>idJoueur</w:t>
             </w:r>
-            <w:proofErr w:type="spellEnd"/>
           </w:p>
           <w:p>
             <w:pPr>
@@ -7193,11 +6995,9 @@
             <w:tcW w:w="9062" w:type="dxa"/>
           </w:tcPr>
           <w:p>
-            <w:proofErr w:type="spellStart"/>
             <w:r>
               <w:t>nbButs</w:t>
             </w:r>
-            <w:proofErr w:type="spellEnd"/>
           </w:p>
           <w:p>
             <w:pPr>
@@ -7226,11 +7026,9 @@
             <w:tcW w:w="9062" w:type="dxa"/>
           </w:tcPr>
           <w:p>
-            <w:proofErr w:type="spellStart"/>
             <w:r>
               <w:t>nbArrets</w:t>
             </w:r>
-            <w:proofErr w:type="spellEnd"/>
             <w:r>
               <w:br/>
             </w:r>
@@ -7251,11 +7049,9 @@
             <w:tcW w:w="9062" w:type="dxa"/>
           </w:tcPr>
           <w:p>
-            <w:proofErr w:type="spellStart"/>
             <w:r>
               <w:t>idMatch</w:t>
             </w:r>
-            <w:proofErr w:type="spellEnd"/>
             <w:r>
               <w:br/>
             </w:r>
@@ -7279,11 +7075,9 @@
             <w:tcW w:w="9062" w:type="dxa"/>
           </w:tcPr>
           <w:p>
-            <w:proofErr w:type="spellStart"/>
             <w:r>
               <w:t>idSerie</w:t>
             </w:r>
-            <w:proofErr w:type="spellEnd"/>
             <w:r>
               <w:br/>
             </w:r>
@@ -7304,11 +7098,9 @@
             <w:tcW w:w="9062" w:type="dxa"/>
           </w:tcPr>
           <w:p>
-            <w:proofErr w:type="spellStart"/>
             <w:r>
               <w:t>noTour</w:t>
             </w:r>
-            <w:proofErr w:type="spellEnd"/>
             <w:r>
               <w:br/>
             </w:r>
@@ -7332,11 +7124,9 @@
             <w:tcW w:w="9062" w:type="dxa"/>
           </w:tcPr>
           <w:p>
-            <w:proofErr w:type="spellStart"/>
             <w:r>
               <w:t>idTournoi</w:t>
             </w:r>
-            <w:proofErr w:type="spellEnd"/>
             <w:r>
               <w:br/>
             </w:r>
@@ -7439,21 +7229,12 @@
             <w:r>
               <w:br/>
             </w:r>
-            <w:proofErr w:type="spellStart"/>
-            <w:r>
-              <w:rPr>
-                <w:b w:val="0"/>
-                <w:bCs w:val="0"/>
-              </w:rPr>
-              <w:t>Nom</w:t>
-            </w:r>
-            <w:proofErr w:type="spellEnd"/>
-            <w:r>
-              <w:rPr>
-                <w:b w:val="0"/>
-                <w:bCs w:val="0"/>
-              </w:rPr>
-              <w:t xml:space="preserve"> du joueur</w:t>
+            <w:r>
+              <w:rPr>
+                <w:b w:val="0"/>
+                <w:bCs w:val="0"/>
+              </w:rPr>
+              <w:t>Nom du joueur</w:t>
             </w:r>
           </w:p>
         </w:tc>
@@ -7468,14 +7249,12 @@
             <w:tcW w:w="9062" w:type="dxa"/>
           </w:tcPr>
           <w:p>
-            <w:proofErr w:type="spellStart"/>
             <w:r>
               <w:t>p</w:t>
             </w:r>
             <w:r>
               <w:t>renom</w:t>
             </w:r>
-            <w:proofErr w:type="spellEnd"/>
             <w:r>
               <w:br/>
             </w:r>
@@ -7556,11 +7335,9 @@
             <w:tcW w:w="9062" w:type="dxa"/>
           </w:tcPr>
           <w:p>
-            <w:proofErr w:type="spellStart"/>
             <w:r>
               <w:t>dateNaissance</w:t>
             </w:r>
-            <w:proofErr w:type="spellEnd"/>
           </w:p>
           <w:p>
             <w:pPr>
@@ -7715,11 +7492,9 @@
             <w:tcW w:w="9062" w:type="dxa"/>
           </w:tcPr>
           <w:p>
-            <w:proofErr w:type="spellStart"/>
             <w:r>
               <w:t>idResponsable</w:t>
             </w:r>
-            <w:proofErr w:type="spellEnd"/>
           </w:p>
           <w:p>
             <w:pPr>
@@ -7794,12 +7569,10 @@
                 <w:bCs w:val="0"/>
               </w:rPr>
             </w:pPr>
-            <w:proofErr w:type="spellStart"/>
             <w:r>
               <w:lastRenderedPageBreak/>
               <w:t>Equipe_Joueur</w:t>
             </w:r>
-            <w:proofErr w:type="spellEnd"/>
             <w:r>
               <w:br/>
             </w:r>
@@ -7829,11 +7602,9 @@
                 <w:bCs w:val="0"/>
               </w:rPr>
             </w:pPr>
-            <w:proofErr w:type="spellStart"/>
             <w:r>
               <w:t>acronymeEquipe</w:t>
             </w:r>
-            <w:proofErr w:type="spellEnd"/>
             <w:r>
               <w:br/>
             </w:r>
@@ -7860,11 +7631,9 @@
                 <w:bCs w:val="0"/>
               </w:rPr>
             </w:pPr>
-            <w:proofErr w:type="spellStart"/>
             <w:r>
               <w:t>idJoueur</w:t>
             </w:r>
-            <w:proofErr w:type="spellEnd"/>
             <w:r>
               <w:br/>
             </w:r>
@@ -7888,11 +7657,9 @@
             <w:tcW w:w="9062" w:type="dxa"/>
           </w:tcPr>
           <w:p>
-            <w:proofErr w:type="spellStart"/>
             <w:r>
               <w:t>dateHeureArrivée</w:t>
             </w:r>
-            <w:proofErr w:type="spellEnd"/>
           </w:p>
           <w:p>
             <w:pPr>
@@ -7990,11 +7757,9 @@
             <w:tcW w:w="9062" w:type="dxa"/>
           </w:tcPr>
           <w:p>
-            <w:proofErr w:type="spellStart"/>
             <w:r>
               <w:t>dateHeureDepart</w:t>
             </w:r>
-            <w:proofErr w:type="spellEnd"/>
           </w:p>
           <w:p>
             <w:pPr>
@@ -8112,24 +7877,14 @@
       <w:bookmarkEnd w:id="19"/>
     </w:p>
     <w:p>
-      <w:proofErr w:type="spellStart"/>
-      <w:r>
-        <w:t>Modif</w:t>
-      </w:r>
-      <w:proofErr w:type="spellEnd"/>
-      <w:r>
-        <w:t xml:space="preserve"> tournoi terminé</w:t>
-      </w:r>
-    </w:p>
-    <w:p>
-      <w:r>
-        <w:t xml:space="preserve">Ajuster </w:t>
-      </w:r>
-      <w:proofErr w:type="spellStart"/>
-      <w:r>
-        <w:t>equipe_joueur</w:t>
-      </w:r>
-      <w:proofErr w:type="spellEnd"/>
+      <w:r>
+        <w:t>Modif tournoi terminé</w:t>
+      </w:r>
+    </w:p>
+    <w:p>
+      <w:r>
+        <w:t>Ajuster equipe_joueur</w:t>
+      </w:r>
     </w:p>
     <w:p/>
     <w:p>
@@ -8144,7 +7899,7 @@
     </w:p>
     <w:p>
       <w:r>
-        <w:t>Le système présenté peut encore être amélioré.</w:t>
+        <w:t>Bien que fonctionnel, notre système peut encore être amélioré :</w:t>
       </w:r>
     </w:p>
     <w:p>
@@ -8185,7 +7940,10 @@
     </w:p>
     <w:p>
       <w:r>
-        <w:t>- Ajouter des quantités aux objets.</w:t>
+        <w:t>- Ajouter des quantités aux objets</w:t>
+      </w:r>
+      <w:r>
+        <w:t xml:space="preserve"> lorsqu’ils sont attribués à un prix.</w:t>
       </w:r>
     </w:p>
     <w:p>
@@ -8197,6 +7955,11 @@
       </w:r>
       <w:r>
         <w:t>. En l’état une équipe doit avoir terminé tous ses tournois avant de s’inscrire à un nouveau.</w:t>
+      </w:r>
+    </w:p>
+    <w:p>
+      <w:r>
+        <w:t>-</w:t>
       </w:r>
     </w:p>
     <w:p/>
@@ -8221,12 +7984,10 @@
         <w:pStyle w:val="Titre2"/>
       </w:pPr>
       <w:bookmarkStart w:id="22" w:name="_Toc61376172"/>
-      <w:proofErr w:type="spellStart"/>
       <w:r>
         <w:t>Todo</w:t>
       </w:r>
       <w:bookmarkEnd w:id="22"/>
-      <w:proofErr w:type="spellEnd"/>
     </w:p>
     <w:p/>
     <w:p>
@@ -8260,12 +8021,10 @@
         <w:pStyle w:val="Titre2"/>
       </w:pPr>
       <w:bookmarkStart w:id="25" w:name="_Toc61376175"/>
-      <w:proofErr w:type="spellStart"/>
       <w:r>
         <w:t>Todo</w:t>
       </w:r>
       <w:bookmarkEnd w:id="25"/>
-      <w:proofErr w:type="spellEnd"/>
     </w:p>
     <w:p/>
     <w:p>
@@ -8306,21 +8065,8 @@
             <w:r>
               <w:t xml:space="preserve">BOOLEAN </w:t>
             </w:r>
-            <w:proofErr w:type="spellStart"/>
-            <w:r>
-              <w:t>aUneInscriptionEnCours</w:t>
-            </w:r>
-            <w:proofErr w:type="spellEnd"/>
-            <w:r>
-              <w:t>(</w:t>
-            </w:r>
-            <w:proofErr w:type="spellStart"/>
-            <w:r>
-              <w:t>pAcronymeParam</w:t>
-            </w:r>
-            <w:proofErr w:type="spellEnd"/>
-            <w:r>
-              <w:t xml:space="preserve"> VARCHAR(3))</w:t>
+            <w:r>
+              <w:t>aUneInscriptionEnCours(pAcronymeParam VARCHAR(3))</w:t>
             </w:r>
           </w:p>
         </w:tc>
@@ -8335,11 +8081,9 @@
             <w:tcW w:w="9062" w:type="dxa"/>
           </w:tcPr>
           <w:p>
-            <w:proofErr w:type="spellStart"/>
             <w:r>
               <w:t>pAcronymeParam</w:t>
             </w:r>
-            <w:proofErr w:type="spellEnd"/>
             <w:r>
               <w:t xml:space="preserve"> : </w:t>
             </w:r>
@@ -8423,21 +8167,8 @@
             <w:r>
               <w:t xml:space="preserve">INT </w:t>
             </w:r>
-            <w:proofErr w:type="spellStart"/>
-            <w:r>
-              <w:t>calculerNbTours</w:t>
-            </w:r>
-            <w:proofErr w:type="spellEnd"/>
-            <w:r>
-              <w:t>(</w:t>
-            </w:r>
-            <w:proofErr w:type="spellStart"/>
-            <w:r>
-              <w:t>pNbEquipeMax</w:t>
-            </w:r>
-            <w:proofErr w:type="spellEnd"/>
-            <w:r>
-              <w:t xml:space="preserve"> INT)</w:t>
+            <w:r>
+              <w:t>calculerNbTours(pNbEquipeMax INT)</w:t>
             </w:r>
           </w:p>
         </w:tc>
@@ -8452,11 +8183,9 @@
             <w:tcW w:w="9062" w:type="dxa"/>
           </w:tcPr>
           <w:p>
-            <w:proofErr w:type="spellStart"/>
             <w:r>
               <w:t>pNbEquipeMax</w:t>
             </w:r>
-            <w:proofErr w:type="spellEnd"/>
             <w:r>
               <w:t xml:space="preserve"> : </w:t>
             </w:r>
@@ -8519,63 +8248,21 @@
             <w:r>
               <w:t xml:space="preserve">INT </w:t>
             </w:r>
-            <w:proofErr w:type="spellStart"/>
             <w:r>
               <w:t>compterVictoireDansSerie</w:t>
             </w:r>
-            <w:proofErr w:type="spellEnd"/>
             <w:r>
               <w:br/>
             </w:r>
             <w:r>
-              <w:t>(</w:t>
-            </w:r>
-            <w:proofErr w:type="spellStart"/>
-            <w:r>
-              <w:t>pAcronymeEquipe</w:t>
-            </w:r>
-            <w:proofErr w:type="spellEnd"/>
-            <w:r>
-              <w:t xml:space="preserve"> VARCHAR(3), </w:t>
-            </w:r>
-            <w:proofErr w:type="spellStart"/>
-            <w:r>
-              <w:t>pIdSerie</w:t>
-            </w:r>
-            <w:proofErr w:type="spellEnd"/>
-            <w:r>
-              <w:t xml:space="preserve"> INT, </w:t>
-            </w:r>
-            <w:proofErr w:type="spellStart"/>
-            <w:r>
-              <w:t>pNoTour</w:t>
-            </w:r>
-            <w:proofErr w:type="spellEnd"/>
-            <w:r>
-              <w:t xml:space="preserve"> INT, </w:t>
-            </w:r>
-            <w:proofErr w:type="spellStart"/>
-            <w:r>
-              <w:t>pIdTournoi</w:t>
-            </w:r>
-            <w:proofErr w:type="spellEnd"/>
-            <w:r>
-              <w:t xml:space="preserve"> INT</w:t>
+              <w:t>(pAcronymeEquipe VARCHAR(3), pIdSerie INT, pNoTour INT, pIdTournoi INT</w:t>
             </w:r>
             <w:r>
               <w:t xml:space="preserve">, </w:t>
             </w:r>
             <w:r>
               <w:br/>
-              <w:t xml:space="preserve">  </w:t>
-            </w:r>
-            <w:proofErr w:type="spellStart"/>
-            <w:r>
-              <w:t>pSignalerMatchErreur</w:t>
-            </w:r>
-            <w:proofErr w:type="spellEnd"/>
-            <w:r>
-              <w:t xml:space="preserve"> BOOLEAN</w:t>
+              <w:t xml:space="preserve">  pSignalerMatchErreur BOOLEAN</w:t>
             </w:r>
             <w:r>
               <w:t>)</w:t>
@@ -8599,11 +8286,9 @@
                 <w:bCs w:val="0"/>
               </w:rPr>
             </w:pPr>
-            <w:proofErr w:type="spellStart"/>
             <w:r>
               <w:t>pAcronymeEquipe</w:t>
             </w:r>
-            <w:proofErr w:type="spellEnd"/>
             <w:r>
               <w:t> : </w:t>
             </w:r>
@@ -8624,11 +8309,9 @@
             <w:tcW w:w="9062" w:type="dxa"/>
           </w:tcPr>
           <w:p>
-            <w:proofErr w:type="spellStart"/>
             <w:r>
               <w:t>pIdSerie</w:t>
             </w:r>
-            <w:proofErr w:type="spellEnd"/>
             <w:r>
               <w:t xml:space="preserve"> : </w:t>
             </w:r>
@@ -8652,11 +8335,9 @@
             <w:tcW w:w="9062" w:type="dxa"/>
           </w:tcPr>
           <w:p>
-            <w:proofErr w:type="spellStart"/>
             <w:r>
               <w:t>pNoTour</w:t>
             </w:r>
-            <w:proofErr w:type="spellEnd"/>
             <w:r>
               <w:t xml:space="preserve"> : </w:t>
             </w:r>
@@ -8677,11 +8358,9 @@
             <w:tcW w:w="9062" w:type="dxa"/>
           </w:tcPr>
           <w:p>
-            <w:proofErr w:type="spellStart"/>
             <w:r>
               <w:t>pIdTournoi</w:t>
             </w:r>
-            <w:proofErr w:type="spellEnd"/>
             <w:r>
               <w:t xml:space="preserve"> : </w:t>
             </w:r>
@@ -8705,36 +8384,15 @@
             <w:tcW w:w="9062" w:type="dxa"/>
           </w:tcPr>
           <w:p>
-            <w:proofErr w:type="spellStart"/>
-            <w:r>
-              <w:t>pSignalerMatchErreur</w:t>
-            </w:r>
-            <w:proofErr w:type="spellEnd"/>
-            <w:r>
-              <w:t xml:space="preserve"> : </w:t>
-            </w:r>
-            <w:r>
-              <w:rPr>
-                <w:b w:val="0"/>
-                <w:bCs w:val="0"/>
-              </w:rPr>
-              <w:t xml:space="preserve">Indique si l’appel de </w:t>
-            </w:r>
-            <w:proofErr w:type="spellStart"/>
-            <w:r>
-              <w:rPr>
-                <w:b w:val="0"/>
-                <w:bCs w:val="0"/>
-              </w:rPr>
-              <w:t>vainqueurMatch</w:t>
-            </w:r>
-            <w:proofErr w:type="spellEnd"/>
-            <w:r>
-              <w:rPr>
-                <w:b w:val="0"/>
-                <w:bCs w:val="0"/>
-              </w:rPr>
-              <w:t xml:space="preserve"> peut lever des signaux</w:t>
+            <w:r>
+              <w:t xml:space="preserve">pSignalerMatchErreur : </w:t>
+            </w:r>
+            <w:r>
+              <w:rPr>
+                <w:b w:val="0"/>
+                <w:bCs w:val="0"/>
+              </w:rPr>
+              <w:t>Indique si l’appel de vainqueurMatch peut lever des signaux</w:t>
             </w:r>
           </w:p>
         </w:tc>
@@ -8788,29 +8446,8 @@
             <w:r>
               <w:t xml:space="preserve">VARCHAR(3) </w:t>
             </w:r>
-            <w:proofErr w:type="spellStart"/>
-            <w:r>
-              <w:t>equipeDuJoueurLorsDu</w:t>
-            </w:r>
-            <w:proofErr w:type="spellEnd"/>
-            <w:r>
-              <w:t>(</w:t>
-            </w:r>
-            <w:proofErr w:type="spellStart"/>
-            <w:r>
-              <w:t>pIdJoueur</w:t>
-            </w:r>
-            <w:proofErr w:type="spellEnd"/>
-            <w:r>
-              <w:t xml:space="preserve"> INT, </w:t>
-            </w:r>
-            <w:proofErr w:type="spellStart"/>
-            <w:r>
-              <w:t>pDate</w:t>
-            </w:r>
-            <w:proofErr w:type="spellEnd"/>
-            <w:r>
-              <w:t xml:space="preserve"> DATETIME)</w:t>
+            <w:r>
+              <w:t>equipeDuJoueurLorsDu(pIdJoueur INT, pDate DATETIME)</w:t>
             </w:r>
           </w:p>
         </w:tc>
@@ -8831,11 +8468,9 @@
                 <w:bCs w:val="0"/>
               </w:rPr>
             </w:pPr>
-            <w:proofErr w:type="spellStart"/>
             <w:r>
               <w:t>pIdJoueur</w:t>
             </w:r>
-            <w:proofErr w:type="spellEnd"/>
             <w:r>
               <w:t> : </w:t>
             </w:r>
@@ -8856,11 +8491,9 @@
             <w:tcW w:w="9062" w:type="dxa"/>
           </w:tcPr>
           <w:p>
-            <w:proofErr w:type="spellStart"/>
             <w:r>
               <w:t>pDate</w:t>
             </w:r>
-            <w:proofErr w:type="spellEnd"/>
             <w:r>
               <w:t xml:space="preserve"> : </w:t>
             </w:r>
@@ -8926,21 +8559,8 @@
             <w:r>
               <w:t xml:space="preserve">BOOLEAN </w:t>
             </w:r>
-            <w:proofErr w:type="spellStart"/>
-            <w:r>
-              <w:t>estComplete</w:t>
-            </w:r>
-            <w:proofErr w:type="spellEnd"/>
-            <w:r>
-              <w:t>(</w:t>
-            </w:r>
-            <w:proofErr w:type="spellStart"/>
-            <w:r>
-              <w:t>pAcronymeEquipe</w:t>
-            </w:r>
-            <w:proofErr w:type="spellEnd"/>
-            <w:r>
-              <w:t xml:space="preserve"> VARCHAR(3))</w:t>
+            <w:r>
+              <w:t>estComplete(pAcronymeEquipe VARCHAR(3))</w:t>
             </w:r>
           </w:p>
         </w:tc>
@@ -8961,11 +8581,9 @@
                 <w:bCs w:val="0"/>
               </w:rPr>
             </w:pPr>
-            <w:proofErr w:type="spellStart"/>
             <w:r>
               <w:t>pAcronymeEquipe</w:t>
             </w:r>
-            <w:proofErr w:type="spellEnd"/>
             <w:r>
               <w:t> : </w:t>
             </w:r>
@@ -9028,21 +8646,8 @@
             <w:r>
               <w:t xml:space="preserve">BOOLEAN </w:t>
             </w:r>
-            <w:proofErr w:type="spellStart"/>
-            <w:r>
-              <w:t>estEnAttente</w:t>
-            </w:r>
-            <w:proofErr w:type="spellEnd"/>
-            <w:r>
-              <w:t>(</w:t>
-            </w:r>
-            <w:proofErr w:type="spellStart"/>
-            <w:r>
-              <w:t>pIdTournoi</w:t>
-            </w:r>
-            <w:proofErr w:type="spellEnd"/>
-            <w:r>
-              <w:t xml:space="preserve"> INT)</w:t>
+            <w:r>
+              <w:t>estEnAttente(pIdTournoi INT)</w:t>
             </w:r>
           </w:p>
         </w:tc>
@@ -9063,11 +8668,9 @@
                 <w:bCs w:val="0"/>
               </w:rPr>
             </w:pPr>
-            <w:proofErr w:type="spellStart"/>
             <w:r>
               <w:t>pAcronymeEquipe</w:t>
             </w:r>
-            <w:proofErr w:type="spellEnd"/>
             <w:r>
               <w:t> : </w:t>
             </w:r>
@@ -9135,40 +8738,14 @@
               <w:lastRenderedPageBreak/>
               <w:t xml:space="preserve">BOOLEAN </w:t>
             </w:r>
-            <w:proofErr w:type="spellStart"/>
             <w:r>
               <w:t>seedingCorrect</w:t>
             </w:r>
-            <w:proofErr w:type="spellEnd"/>
             <w:r>
               <w:t xml:space="preserve"> </w:t>
             </w:r>
             <w:r>
-              <w:t xml:space="preserve">(pAcronymeEquipe1 VARCHAR(3), pAcronymeEquipe2 VARCHAR(3), </w:t>
-            </w:r>
-            <w:proofErr w:type="spellStart"/>
-            <w:r>
-              <w:t>pIdSerie</w:t>
-            </w:r>
-            <w:proofErr w:type="spellEnd"/>
-            <w:r>
-              <w:t xml:space="preserve"> INT, </w:t>
-            </w:r>
-            <w:proofErr w:type="spellStart"/>
-            <w:r>
-              <w:t>pNoTour</w:t>
-            </w:r>
-            <w:proofErr w:type="spellEnd"/>
-            <w:r>
-              <w:t xml:space="preserve"> INT, </w:t>
-            </w:r>
-            <w:proofErr w:type="spellStart"/>
-            <w:r>
-              <w:t>pIdTournoi</w:t>
-            </w:r>
-            <w:proofErr w:type="spellEnd"/>
-            <w:r>
-              <w:t xml:space="preserve"> INT)</w:t>
+              <w:t>(pAcronymeEquipe1 VARCHAR(3), pAcronymeEquipe2 VARCHAR(3), pIdSerie INT, pNoTour INT, pIdTournoi INT)</w:t>
             </w:r>
           </w:p>
         </w:tc>
@@ -9238,11 +8815,9 @@
             <w:tcW w:w="9062" w:type="dxa"/>
           </w:tcPr>
           <w:p>
-            <w:proofErr w:type="spellStart"/>
             <w:r>
               <w:t>pIdSerie</w:t>
             </w:r>
-            <w:proofErr w:type="spellEnd"/>
             <w:r>
               <w:t xml:space="preserve"> : </w:t>
             </w:r>
@@ -9263,11 +8838,9 @@
             <w:tcW w:w="9062" w:type="dxa"/>
           </w:tcPr>
           <w:p>
-            <w:proofErr w:type="spellStart"/>
             <w:r>
               <w:t>pNoTour</w:t>
             </w:r>
-            <w:proofErr w:type="spellEnd"/>
             <w:r>
               <w:t xml:space="preserve"> : </w:t>
             </w:r>
@@ -9291,11 +8864,9 @@
             <w:tcW w:w="9062" w:type="dxa"/>
           </w:tcPr>
           <w:p>
-            <w:proofErr w:type="spellStart"/>
             <w:r>
               <w:t>pIdTournoi</w:t>
             </w:r>
-            <w:proofErr w:type="spellEnd"/>
             <w:r>
               <w:t xml:space="preserve"> : </w:t>
             </w:r>
@@ -9332,15 +8903,7 @@
     </w:tbl>
     <w:p>
       <w:r>
-        <w:t>Vérifie si les équipes en paramètre peuvent occuper acronymeEquipe1 et acronymeEquipe2 de la série en référence. La vérification est faite selon le chapitre « </w:t>
-      </w:r>
-      <w:proofErr w:type="spellStart"/>
-      <w:r>
-        <w:t>Seeding</w:t>
-      </w:r>
-      <w:proofErr w:type="spellEnd"/>
-      <w:r>
-        <w:t> » de ce document.</w:t>
+        <w:t>Vérifie si les équipes en paramètre peuvent occuper acronymeEquipe1 et acronymeEquipe2 de la série en référence. La vérification est faite selon le chapitre « Seeding » de ce document.</w:t>
       </w:r>
     </w:p>
     <w:p/>
@@ -9366,51 +8929,17 @@
             <w:r>
               <w:t xml:space="preserve">VARCHAR(3) </w:t>
             </w:r>
-            <w:proofErr w:type="spellStart"/>
             <w:r>
               <w:t>vainqueurSerie</w:t>
             </w:r>
-            <w:proofErr w:type="spellEnd"/>
             <w:r>
               <w:br/>
             </w:r>
             <w:r>
-              <w:t>(</w:t>
-            </w:r>
-            <w:proofErr w:type="spellStart"/>
-            <w:r>
-              <w:t>pIdSerie</w:t>
-            </w:r>
-            <w:proofErr w:type="spellEnd"/>
-            <w:r>
-              <w:t xml:space="preserve"> INT, </w:t>
-            </w:r>
-            <w:proofErr w:type="spellStart"/>
-            <w:r>
-              <w:t>pNoTour</w:t>
-            </w:r>
-            <w:proofErr w:type="spellEnd"/>
-            <w:r>
-              <w:t xml:space="preserve"> INT, </w:t>
-            </w:r>
-            <w:proofErr w:type="spellStart"/>
-            <w:r>
-              <w:t>pIdTournoi</w:t>
-            </w:r>
-            <w:proofErr w:type="spellEnd"/>
-            <w:r>
-              <w:t xml:space="preserve"> INT</w:t>
-            </w:r>
-            <w:r>
-              <w:t xml:space="preserve">, </w:t>
-            </w:r>
-            <w:proofErr w:type="spellStart"/>
-            <w:r>
-              <w:t>pSignalerMatchErreur</w:t>
-            </w:r>
-            <w:proofErr w:type="spellEnd"/>
-            <w:r>
-              <w:t xml:space="preserve"> BOOLEAN</w:t>
+              <w:t>(pIdSerie INT, pNoTour INT, pIdTournoi INT</w:t>
+            </w:r>
+            <w:r>
+              <w:t>, pSignalerMatchErreur BOOLEAN</w:t>
             </w:r>
             <w:r>
               <w:t>)</w:t>
@@ -9434,11 +8963,9 @@
                 <w:bCs w:val="0"/>
               </w:rPr>
             </w:pPr>
-            <w:proofErr w:type="spellStart"/>
             <w:r>
               <w:t>pIdSerie</w:t>
             </w:r>
-            <w:proofErr w:type="spellEnd"/>
             <w:r>
               <w:t xml:space="preserve"> : </w:t>
             </w:r>
@@ -9459,11 +8986,9 @@
             <w:tcW w:w="9062" w:type="dxa"/>
           </w:tcPr>
           <w:p>
-            <w:proofErr w:type="spellStart"/>
             <w:r>
               <w:t>pNoTour</w:t>
             </w:r>
-            <w:proofErr w:type="spellEnd"/>
             <w:r>
               <w:t xml:space="preserve"> : </w:t>
             </w:r>
@@ -9487,11 +9012,9 @@
             <w:tcW w:w="9062" w:type="dxa"/>
           </w:tcPr>
           <w:p>
-            <w:proofErr w:type="spellStart"/>
             <w:r>
               <w:t>pIdTournoi</w:t>
             </w:r>
-            <w:proofErr w:type="spellEnd"/>
             <w:r>
               <w:t xml:space="preserve"> : </w:t>
             </w:r>
@@ -9512,36 +9035,15 @@
             <w:tcW w:w="9062" w:type="dxa"/>
           </w:tcPr>
           <w:p>
-            <w:proofErr w:type="spellStart"/>
-            <w:r>
-              <w:t>pSignalerMatchErreur</w:t>
-            </w:r>
-            <w:proofErr w:type="spellEnd"/>
-            <w:r>
-              <w:t xml:space="preserve"> : </w:t>
-            </w:r>
-            <w:r>
-              <w:rPr>
-                <w:b w:val="0"/>
-                <w:bCs w:val="0"/>
-              </w:rPr>
-              <w:t xml:space="preserve">Indique si l’appel de </w:t>
-            </w:r>
-            <w:proofErr w:type="spellStart"/>
-            <w:r>
-              <w:rPr>
-                <w:b w:val="0"/>
-                <w:bCs w:val="0"/>
-              </w:rPr>
-              <w:t>vainqueurMatch</w:t>
-            </w:r>
-            <w:proofErr w:type="spellEnd"/>
-            <w:r>
-              <w:rPr>
-                <w:b w:val="0"/>
-                <w:bCs w:val="0"/>
-              </w:rPr>
-              <w:t xml:space="preserve"> peut lever des signaux</w:t>
+            <w:r>
+              <w:t xml:space="preserve">pSignalerMatchErreur : </w:t>
+            </w:r>
+            <w:r>
+              <w:rPr>
+                <w:b w:val="0"/>
+                <w:bCs w:val="0"/>
+              </w:rPr>
+              <w:t>Indique si l’appel de vainqueurMatch peut lever des signaux</w:t>
             </w:r>
           </w:p>
         </w:tc>
@@ -9598,59 +9100,17 @@
             <w:r>
               <w:t xml:space="preserve">VARCHAR(3) </w:t>
             </w:r>
-            <w:proofErr w:type="spellStart"/>
             <w:r>
               <w:t>vainqueurMatch</w:t>
             </w:r>
-            <w:proofErr w:type="spellEnd"/>
             <w:r>
               <w:br/>
             </w:r>
             <w:r>
-              <w:t>(</w:t>
-            </w:r>
-            <w:proofErr w:type="spellStart"/>
-            <w:r>
-              <w:t>pIdMatch</w:t>
-            </w:r>
-            <w:proofErr w:type="spellEnd"/>
-            <w:r>
-              <w:t xml:space="preserve"> INT, </w:t>
-            </w:r>
-            <w:proofErr w:type="spellStart"/>
-            <w:r>
-              <w:t>pIdSerie</w:t>
-            </w:r>
-            <w:proofErr w:type="spellEnd"/>
-            <w:r>
-              <w:t xml:space="preserve"> INT, </w:t>
-            </w:r>
-            <w:proofErr w:type="spellStart"/>
-            <w:r>
-              <w:t>pNoTour</w:t>
-            </w:r>
-            <w:proofErr w:type="spellEnd"/>
-            <w:r>
-              <w:t xml:space="preserve"> INT, </w:t>
-            </w:r>
-            <w:proofErr w:type="spellStart"/>
-            <w:r>
-              <w:t>pIdTournoi</w:t>
-            </w:r>
-            <w:proofErr w:type="spellEnd"/>
-            <w:r>
-              <w:t xml:space="preserve"> INT</w:t>
-            </w:r>
-            <w:r>
-              <w:t xml:space="preserve">, </w:t>
-            </w:r>
-            <w:proofErr w:type="spellStart"/>
-            <w:r>
-              <w:t>pSignalerMatchErreur</w:t>
-            </w:r>
-            <w:proofErr w:type="spellEnd"/>
-            <w:r>
-              <w:t xml:space="preserve"> BOOLEAN</w:t>
+              <w:t>(pIdMatch INT, pIdSerie INT, pNoTour INT, pIdTournoi INT</w:t>
+            </w:r>
+            <w:r>
+              <w:t>, pSignalerMatchErreur BOOLEAN</w:t>
             </w:r>
             <w:r>
               <w:t>)</w:t>
@@ -9674,11 +9134,9 @@
                 <w:bCs w:val="0"/>
               </w:rPr>
             </w:pPr>
-            <w:proofErr w:type="spellStart"/>
             <w:r>
               <w:t>pIdMatch</w:t>
             </w:r>
-            <w:proofErr w:type="spellEnd"/>
             <w:r>
               <w:t xml:space="preserve"> : </w:t>
             </w:r>
@@ -9705,11 +9163,9 @@
                 <w:bCs w:val="0"/>
               </w:rPr>
             </w:pPr>
-            <w:proofErr w:type="spellStart"/>
             <w:r>
               <w:t>pIdSerie</w:t>
             </w:r>
-            <w:proofErr w:type="spellEnd"/>
             <w:r>
               <w:t xml:space="preserve"> : </w:t>
             </w:r>
@@ -9733,11 +9189,9 @@
             <w:tcW w:w="9062" w:type="dxa"/>
           </w:tcPr>
           <w:p>
-            <w:proofErr w:type="spellStart"/>
             <w:r>
               <w:t>pNoTour</w:t>
             </w:r>
-            <w:proofErr w:type="spellEnd"/>
             <w:r>
               <w:t xml:space="preserve"> : </w:t>
             </w:r>
@@ -9758,11 +9212,9 @@
             <w:tcW w:w="9062" w:type="dxa"/>
           </w:tcPr>
           <w:p>
-            <w:proofErr w:type="spellStart"/>
             <w:r>
               <w:t>pIdTournoi</w:t>
             </w:r>
-            <w:proofErr w:type="spellEnd"/>
             <w:r>
               <w:t xml:space="preserve"> : </w:t>
             </w:r>
@@ -9786,13 +9238,8 @@
             <w:tcW w:w="9062" w:type="dxa"/>
           </w:tcPr>
           <w:p>
-            <w:proofErr w:type="spellStart"/>
-            <w:r>
-              <w:t>pSignalerMatchErreur</w:t>
-            </w:r>
-            <w:proofErr w:type="spellEnd"/>
-            <w:r>
-              <w:t xml:space="preserve"> : </w:t>
+            <w:r>
+              <w:t xml:space="preserve">pSignalerMatchErreur : </w:t>
             </w:r>
             <w:r>
               <w:rPr>
@@ -9864,23 +9311,7 @@
                 <w:bCs w:val="0"/>
               </w:rPr>
               <w:br/>
-              <w:t xml:space="preserve">              - Certains des 6 joueurs n’ont pas d’enregistrement </w:t>
-            </w:r>
-            <w:proofErr w:type="spellStart"/>
-            <w:r>
-              <w:rPr>
-                <w:b w:val="0"/>
-                <w:bCs w:val="0"/>
-              </w:rPr>
-              <w:t>Match_Joueur</w:t>
-            </w:r>
-            <w:proofErr w:type="spellEnd"/>
-            <w:r>
-              <w:rPr>
-                <w:b w:val="0"/>
-                <w:bCs w:val="0"/>
-              </w:rPr>
-              <w:t xml:space="preserve"> associé.</w:t>
+              <w:t xml:space="preserve">              - Certains des 6 joueurs n’ont pas d’enregistrement Match_Joueur associé.</w:t>
             </w:r>
           </w:p>
         </w:tc>
@@ -9912,24 +9343,14 @@
           </w:tcPr>
           <w:p>
             <w:r>
-              <w:t xml:space="preserve">BOOLEAN </w:t>
-            </w:r>
-            <w:proofErr w:type="spellStart"/>
-            <w:r>
-              <w:t>estComplet</w:t>
-            </w:r>
-            <w:proofErr w:type="spellEnd"/>
-            <w:r>
-              <w:t>(</w:t>
-            </w:r>
-            <w:proofErr w:type="spellStart"/>
-            <w:r>
-              <w:t>pId</w:t>
+              <w:t>BOOLEAN estComplet</w:t>
+            </w:r>
+            <w:r>
+              <w:t>(pId</w:t>
             </w:r>
             <w:r>
               <w:t>Tournoi</w:t>
             </w:r>
-            <w:proofErr w:type="spellEnd"/>
             <w:r>
               <w:t xml:space="preserve"> INT)</w:t>
             </w:r>
@@ -9946,11 +9367,9 @@
             <w:tcW w:w="9062" w:type="dxa"/>
           </w:tcPr>
           <w:p>
-            <w:proofErr w:type="spellStart"/>
             <w:r>
               <w:t>pIdTournoi</w:t>
             </w:r>
-            <w:proofErr w:type="spellEnd"/>
             <w:r>
               <w:t xml:space="preserve"> : </w:t>
             </w:r>
@@ -10027,21 +9446,8 @@
             <w:r>
               <w:t xml:space="preserve">BOOLEAN </w:t>
             </w:r>
-            <w:proofErr w:type="spellStart"/>
-            <w:r>
-              <w:t>seedingEffectue</w:t>
-            </w:r>
-            <w:proofErr w:type="spellEnd"/>
-            <w:r>
-              <w:t>(</w:t>
-            </w:r>
-            <w:proofErr w:type="spellStart"/>
-            <w:r>
-              <w:t>pIdTournoi</w:t>
-            </w:r>
-            <w:proofErr w:type="spellEnd"/>
-            <w:r>
-              <w:t xml:space="preserve"> INT)</w:t>
+            <w:r>
+              <w:t>seedingEffectue(pIdTournoi INT)</w:t>
             </w:r>
           </w:p>
         </w:tc>
@@ -10056,11 +9462,9 @@
             <w:tcW w:w="9062" w:type="dxa"/>
           </w:tcPr>
           <w:p>
-            <w:proofErr w:type="spellStart"/>
             <w:r>
               <w:t>pIdTournoi</w:t>
             </w:r>
-            <w:proofErr w:type="spellEnd"/>
             <w:r>
               <w:t xml:space="preserve"> : </w:t>
             </w:r>
@@ -10173,33 +9577,11 @@
                 <w:lang w:val="en-US"/>
               </w:rPr>
             </w:pPr>
-            <w:proofErr w:type="spellStart"/>
             <w:r>
               <w:rPr>
                 <w:lang w:val="en-US"/>
               </w:rPr>
-              <w:t>verifierDateFuture</w:t>
-            </w:r>
-            <w:proofErr w:type="spellEnd"/>
-            <w:r>
-              <w:rPr>
-                <w:lang w:val="en-US"/>
-              </w:rPr>
-              <w:t>(</w:t>
-            </w:r>
-            <w:proofErr w:type="spellStart"/>
-            <w:r>
-              <w:rPr>
-                <w:lang w:val="en-US"/>
-              </w:rPr>
-              <w:t>pDate</w:t>
-            </w:r>
-            <w:proofErr w:type="spellEnd"/>
-            <w:r>
-              <w:rPr>
-                <w:lang w:val="en-US"/>
-              </w:rPr>
-              <w:t xml:space="preserve"> DATETIME)</w:t>
+              <w:t>verifierDateFuture(pDate DATETIME)</w:t>
             </w:r>
           </w:p>
         </w:tc>
@@ -10220,7 +9602,6 @@
                 <w:bCs w:val="0"/>
               </w:rPr>
             </w:pPr>
-            <w:proofErr w:type="spellStart"/>
             <w:r>
               <w:rPr>
                 <w:lang w:val="en-US"/>
@@ -10233,7 +9614,6 @@
               </w:rPr>
               <w:t>Date</w:t>
             </w:r>
-            <w:proofErr w:type="spellEnd"/>
             <w:r>
               <w:t xml:space="preserve">: </w:t>
             </w:r>
@@ -10311,7 +9691,6 @@
                 <w:lang w:val="en-US"/>
               </w:rPr>
             </w:pPr>
-            <w:proofErr w:type="spellStart"/>
             <w:r>
               <w:rPr>
                 <w:lang w:val="en-US"/>
@@ -10324,26 +9703,11 @@
               </w:rPr>
               <w:t>Passee</w:t>
             </w:r>
-            <w:proofErr w:type="spellEnd"/>
             <w:r>
               <w:rPr>
                 <w:lang w:val="en-US"/>
               </w:rPr>
-              <w:t>(</w:t>
-            </w:r>
-            <w:proofErr w:type="spellStart"/>
-            <w:r>
-              <w:rPr>
-                <w:lang w:val="en-US"/>
-              </w:rPr>
-              <w:t>pDate</w:t>
-            </w:r>
-            <w:proofErr w:type="spellEnd"/>
-            <w:r>
-              <w:rPr>
-                <w:lang w:val="en-US"/>
-              </w:rPr>
-              <w:t xml:space="preserve"> DATETIME)</w:t>
+              <w:t>(pDate DATETIME)</w:t>
             </w:r>
           </w:p>
         </w:tc>
@@ -10364,7 +9728,6 @@
                 <w:bCs w:val="0"/>
               </w:rPr>
             </w:pPr>
-            <w:proofErr w:type="spellStart"/>
             <w:r>
               <w:rPr>
                 <w:lang w:val="en-US"/>
@@ -10377,7 +9740,6 @@
               </w:rPr>
               <w:t>Date</w:t>
             </w:r>
-            <w:proofErr w:type="spellEnd"/>
             <w:r>
               <w:t xml:space="preserve">: </w:t>
             </w:r>
@@ -10449,7 +9811,6 @@
                 <w:lang w:val="en-US"/>
               </w:rPr>
             </w:pPr>
-            <w:proofErr w:type="spellStart"/>
             <w:r>
               <w:rPr>
                 <w:lang w:val="en-US"/>
@@ -10462,28 +9823,24 @@
               </w:rPr>
               <w:t>PlusPetite</w:t>
             </w:r>
-            <w:proofErr w:type="spellEnd"/>
             <w:r>
               <w:rPr>
                 <w:lang w:val="en-US"/>
               </w:rPr>
               <w:t>(</w:t>
             </w:r>
-            <w:proofErr w:type="spellStart"/>
             <w:r>
               <w:rPr>
                 <w:lang w:val="en-US"/>
               </w:rPr>
               <w:t>pDateHeureDebut</w:t>
             </w:r>
-            <w:proofErr w:type="spellEnd"/>
             <w:r>
               <w:rPr>
                 <w:lang w:val="en-US"/>
               </w:rPr>
               <w:t xml:space="preserve"> DATETIME, </w:t>
             </w:r>
-            <w:proofErr w:type="spellStart"/>
             <w:r>
               <w:rPr>
                 <w:lang w:val="en-US"/>
@@ -10496,7 +9853,6 @@
               </w:rPr>
               <w:t>Fin</w:t>
             </w:r>
-            <w:proofErr w:type="spellEnd"/>
             <w:r>
               <w:rPr>
                 <w:lang w:val="en-US"/>
@@ -10522,14 +9878,12 @@
                 <w:bCs w:val="0"/>
               </w:rPr>
             </w:pPr>
-            <w:proofErr w:type="spellStart"/>
             <w:r>
               <w:rPr>
                 <w:lang w:val="fr-FR"/>
               </w:rPr>
               <w:t>pDateHeureDebut</w:t>
             </w:r>
-            <w:proofErr w:type="spellEnd"/>
             <w:r>
               <w:t xml:space="preserve">: </w:t>
             </w:r>
@@ -10556,14 +9910,12 @@
                 <w:bCs w:val="0"/>
               </w:rPr>
             </w:pPr>
-            <w:proofErr w:type="spellStart"/>
             <w:r>
               <w:rPr>
                 <w:lang w:val="fr-FR"/>
               </w:rPr>
               <w:t>pDateHeureFin</w:t>
             </w:r>
-            <w:proofErr w:type="spellEnd"/>
             <w:r>
               <w:t xml:space="preserve"> : </w:t>
             </w:r>
@@ -10601,11 +9953,9 @@
             <w:tcW w:w="9062" w:type="dxa"/>
           </w:tcPr>
           <w:p>
-            <w:proofErr w:type="spellStart"/>
             <w:r>
               <w:t>pNoTour</w:t>
             </w:r>
-            <w:proofErr w:type="spellEnd"/>
             <w:r>
               <w:t xml:space="preserve"> : </w:t>
             </w:r>
@@ -10672,21 +10022,8 @@
             <w:tcW w:w="9062" w:type="dxa"/>
           </w:tcPr>
           <w:p>
-            <w:proofErr w:type="spellStart"/>
-            <w:r>
-              <w:t>verifierDejaDansUneEquipe</w:t>
-            </w:r>
-            <w:proofErr w:type="spellEnd"/>
-            <w:r>
-              <w:t>(</w:t>
-            </w:r>
-            <w:proofErr w:type="spellStart"/>
-            <w:r>
-              <w:t>pIdJoueur</w:t>
-            </w:r>
-            <w:proofErr w:type="spellEnd"/>
-            <w:r>
-              <w:t xml:space="preserve"> INT)</w:t>
+            <w:r>
+              <w:t>verifierDejaDansUneEquipe(pIdJoueur INT)</w:t>
             </w:r>
           </w:p>
         </w:tc>
@@ -10701,16 +10038,11 @@
             <w:tcW w:w="9062" w:type="dxa"/>
           </w:tcPr>
           <w:p>
-            <w:proofErr w:type="spellStart"/>
             <w:r>
               <w:t>pId</w:t>
             </w:r>
             <w:r>
-              <w:t>Joueur</w:t>
-            </w:r>
-            <w:proofErr w:type="spellEnd"/>
-            <w:r>
-              <w:t xml:space="preserve"> : </w:t>
+              <w:t xml:space="preserve">Joueur : </w:t>
             </w:r>
             <w:r>
               <w:rPr>
@@ -10775,21 +10107,8 @@
             <w:tcW w:w="9062" w:type="dxa"/>
           </w:tcPr>
           <w:p>
-            <w:proofErr w:type="spellStart"/>
-            <w:r>
-              <w:t>verifierEquipeComplete</w:t>
-            </w:r>
-            <w:proofErr w:type="spellEnd"/>
-            <w:r>
-              <w:t>(</w:t>
-            </w:r>
-            <w:proofErr w:type="spellStart"/>
-            <w:r>
-              <w:t>pAcronymeEquipe</w:t>
-            </w:r>
-            <w:proofErr w:type="spellEnd"/>
-            <w:r>
-              <w:t xml:space="preserve"> VARCHAR(3))</w:t>
+            <w:r>
+              <w:t>verifierEquipeComplete(pAcronymeEquipe VARCHAR(3))</w:t>
             </w:r>
           </w:p>
         </w:tc>
@@ -10804,11 +10123,9 @@
             <w:tcW w:w="9062" w:type="dxa"/>
           </w:tcPr>
           <w:p>
-            <w:proofErr w:type="spellStart"/>
             <w:r>
               <w:t>pAcronymeEquipe</w:t>
             </w:r>
-            <w:proofErr w:type="spellEnd"/>
             <w:r>
               <w:t xml:space="preserve"> : </w:t>
             </w:r>
@@ -10875,29 +10192,8 @@
             <w:tcW w:w="9062" w:type="dxa"/>
           </w:tcPr>
           <w:p>
-            <w:proofErr w:type="spellStart"/>
-            <w:r>
-              <w:t>verifierInscription</w:t>
-            </w:r>
-            <w:proofErr w:type="spellEnd"/>
-            <w:r>
-              <w:t>(</w:t>
-            </w:r>
-            <w:proofErr w:type="spellStart"/>
-            <w:r>
-              <w:t>pAcronyme</w:t>
-            </w:r>
-            <w:proofErr w:type="spellEnd"/>
-            <w:r>
-              <w:t xml:space="preserve"> VARCHAR(3), </w:t>
-            </w:r>
-            <w:proofErr w:type="spellStart"/>
-            <w:r>
-              <w:t>pIdTournoi</w:t>
-            </w:r>
-            <w:proofErr w:type="spellEnd"/>
-            <w:r>
-              <w:t xml:space="preserve"> INT)</w:t>
+            <w:r>
+              <w:t>verifierInscription(pAcronyme VARCHAR(3), pIdTournoi INT)</w:t>
             </w:r>
           </w:p>
         </w:tc>
@@ -10912,11 +10208,9 @@
             <w:tcW w:w="9062" w:type="dxa"/>
           </w:tcPr>
           <w:p>
-            <w:proofErr w:type="spellStart"/>
             <w:r>
               <w:t>pAcronyme</w:t>
             </w:r>
-            <w:proofErr w:type="spellEnd"/>
             <w:r>
               <w:t xml:space="preserve"> : </w:t>
             </w:r>
@@ -10937,11 +10231,9 @@
             <w:tcW w:w="9062" w:type="dxa"/>
           </w:tcPr>
           <w:p>
-            <w:proofErr w:type="spellStart"/>
             <w:r>
               <w:t>pIdTournoi</w:t>
             </w:r>
-            <w:proofErr w:type="spellEnd"/>
             <w:r>
               <w:t xml:space="preserve"> : </w:t>
             </w:r>
@@ -11011,45 +10303,8 @@
             <w:tcW w:w="9062" w:type="dxa"/>
           </w:tcPr>
           <w:p>
-            <w:proofErr w:type="spellStart"/>
-            <w:r>
-              <w:t>verifierJoueurEstDansEquipeSerie</w:t>
-            </w:r>
-            <w:proofErr w:type="spellEnd"/>
-            <w:r>
-              <w:t>(</w:t>
-            </w:r>
-            <w:proofErr w:type="spellStart"/>
-            <w:r>
-              <w:t>pIdJoueur</w:t>
-            </w:r>
-            <w:proofErr w:type="spellEnd"/>
-            <w:r>
-              <w:t xml:space="preserve"> INT, </w:t>
-            </w:r>
-            <w:proofErr w:type="spellStart"/>
-            <w:r>
-              <w:t>pIdSerie</w:t>
-            </w:r>
-            <w:proofErr w:type="spellEnd"/>
-            <w:r>
-              <w:t xml:space="preserve"> INT, </w:t>
-            </w:r>
-            <w:proofErr w:type="spellStart"/>
-            <w:r>
-              <w:t>pNoTour</w:t>
-            </w:r>
-            <w:proofErr w:type="spellEnd"/>
-            <w:r>
-              <w:t xml:space="preserve"> INT, </w:t>
-            </w:r>
-            <w:proofErr w:type="spellStart"/>
-            <w:r>
-              <w:t>pIdTournoi</w:t>
-            </w:r>
-            <w:proofErr w:type="spellEnd"/>
-            <w:r>
-              <w:t xml:space="preserve"> INT)</w:t>
+            <w:r>
+              <w:t>verifierJoueurEstDansEquipeSerie(pIdJoueur INT, pIdSerie INT, pNoTour INT, pIdTournoi INT)</w:t>
             </w:r>
           </w:p>
         </w:tc>
@@ -11064,11 +10319,9 @@
             <w:tcW w:w="9062" w:type="dxa"/>
           </w:tcPr>
           <w:p>
-            <w:proofErr w:type="spellStart"/>
             <w:r>
               <w:t>pIdJoueur</w:t>
             </w:r>
-            <w:proofErr w:type="spellEnd"/>
             <w:r>
               <w:t xml:space="preserve"> : </w:t>
             </w:r>
@@ -11089,11 +10342,9 @@
             <w:tcW w:w="9062" w:type="dxa"/>
           </w:tcPr>
           <w:p>
-            <w:proofErr w:type="spellStart"/>
             <w:r>
               <w:t>pIdSerie</w:t>
             </w:r>
-            <w:proofErr w:type="spellEnd"/>
             <w:r>
               <w:t xml:space="preserve"> : </w:t>
             </w:r>
@@ -11124,11 +10375,9 @@
             <w:tcW w:w="9062" w:type="dxa"/>
           </w:tcPr>
           <w:p>
-            <w:proofErr w:type="spellStart"/>
             <w:r>
               <w:t>pNoTour</w:t>
             </w:r>
-            <w:proofErr w:type="spellEnd"/>
             <w:r>
               <w:t xml:space="preserve"> : </w:t>
             </w:r>
@@ -11149,11 +10398,9 @@
             <w:tcW w:w="9062" w:type="dxa"/>
           </w:tcPr>
           <w:p>
-            <w:proofErr w:type="spellStart"/>
             <w:r>
               <w:t>pIdTournoi</w:t>
             </w:r>
-            <w:proofErr w:type="spellEnd"/>
             <w:r>
               <w:t xml:space="preserve"> : </w:t>
             </w:r>
@@ -11255,24 +10502,11 @@
             <w:tcW w:w="9062" w:type="dxa"/>
           </w:tcPr>
           <w:p>
-            <w:proofErr w:type="spellStart"/>
             <w:r>
               <w:t>v</w:t>
             </w:r>
             <w:r>
-              <w:t>erifierLongueurMaxSerie</w:t>
-            </w:r>
-            <w:proofErr w:type="spellEnd"/>
-            <w:r>
-              <w:t>(</w:t>
-            </w:r>
-            <w:proofErr w:type="spellStart"/>
-            <w:r>
-              <w:t>pLongueurSerie</w:t>
-            </w:r>
-            <w:proofErr w:type="spellEnd"/>
-            <w:r>
-              <w:t xml:space="preserve"> INT)</w:t>
+              <w:t>erifierLongueurMaxSerie(pLongueurSerie INT)</w:t>
             </w:r>
           </w:p>
         </w:tc>
@@ -11287,11 +10521,9 @@
             <w:tcW w:w="9062" w:type="dxa"/>
           </w:tcPr>
           <w:p>
-            <w:proofErr w:type="spellStart"/>
             <w:r>
               <w:t>pLongueurSerie</w:t>
             </w:r>
-            <w:proofErr w:type="spellEnd"/>
             <w:r>
               <w:t xml:space="preserve"> : </w:t>
             </w:r>
@@ -11371,13 +10603,8 @@
             <w:tcW w:w="9062" w:type="dxa"/>
           </w:tcPr>
           <w:p>
-            <w:proofErr w:type="spellStart"/>
-            <w:r>
-              <w:t>verifierMemeEquipe</w:t>
-            </w:r>
-            <w:proofErr w:type="spellEnd"/>
-            <w:r>
-              <w:t>(pAcronymeEquipe1 VARCHAR(3), pAcronymeEquipe2 VARCHAR(3))</w:t>
+            <w:r>
+              <w:t>verifierMemeEquipe(pAcronymeEquipe1 VARCHAR(3), pAcronymeEquipe2 VARCHAR(3))</w:t>
             </w:r>
           </w:p>
         </w:tc>
@@ -11480,40 +10707,14 @@
             <w:tcW w:w="9062" w:type="dxa"/>
           </w:tcPr>
           <w:p>
-            <w:proofErr w:type="spellStart"/>
             <w:r>
               <w:t>verifierSeedingIncorrect</w:t>
             </w:r>
-            <w:proofErr w:type="spellEnd"/>
             <w:r>
               <w:t xml:space="preserve"> </w:t>
             </w:r>
             <w:r>
-              <w:t xml:space="preserve">(pAcronymeEquipe1 VARCHAR(3), pAcronymeEquipe2 VARCHAR(3), </w:t>
-            </w:r>
-            <w:proofErr w:type="spellStart"/>
-            <w:r>
-              <w:t>pIdSerie</w:t>
-            </w:r>
-            <w:proofErr w:type="spellEnd"/>
-            <w:r>
-              <w:t xml:space="preserve"> INT, </w:t>
-            </w:r>
-            <w:proofErr w:type="spellStart"/>
-            <w:r>
-              <w:t>pNoTour</w:t>
-            </w:r>
-            <w:proofErr w:type="spellEnd"/>
-            <w:r>
-              <w:t xml:space="preserve"> INT, </w:t>
-            </w:r>
-            <w:proofErr w:type="spellStart"/>
-            <w:r>
-              <w:t>pIdTournoi</w:t>
-            </w:r>
-            <w:proofErr w:type="spellEnd"/>
-            <w:r>
-              <w:t xml:space="preserve"> INT)</w:t>
+              <w:t>(pAcronymeEquipe1 VARCHAR(3), pAcronymeEquipe2 VARCHAR(3), pIdSerie INT, pNoTour INT, pIdTournoi INT)</w:t>
             </w:r>
           </w:p>
         </w:tc>
@@ -11580,11 +10781,9 @@
             <w:tcW w:w="9062" w:type="dxa"/>
           </w:tcPr>
           <w:p>
-            <w:proofErr w:type="spellStart"/>
             <w:r>
               <w:t>pIdSerie</w:t>
             </w:r>
-            <w:proofErr w:type="spellEnd"/>
             <w:r>
               <w:t xml:space="preserve"> : </w:t>
             </w:r>
@@ -11612,11 +10811,9 @@
             <w:tcW w:w="9062" w:type="dxa"/>
           </w:tcPr>
           <w:p>
-            <w:proofErr w:type="spellStart"/>
             <w:r>
               <w:t>pNoTour</w:t>
             </w:r>
-            <w:proofErr w:type="spellEnd"/>
             <w:r>
               <w:t xml:space="preserve"> : </w:t>
             </w:r>
@@ -11640,11 +10837,9 @@
             <w:tcW w:w="9062" w:type="dxa"/>
           </w:tcPr>
           <w:p>
-            <w:proofErr w:type="spellStart"/>
             <w:r>
               <w:t>pIdTournoi</w:t>
             </w:r>
-            <w:proofErr w:type="spellEnd"/>
             <w:r>
               <w:t xml:space="preserve"> : </w:t>
             </w:r>
@@ -11680,23 +10875,7 @@
                 <w:b w:val="0"/>
                 <w:bCs w:val="0"/>
               </w:rPr>
-              <w:t xml:space="preserve">Le </w:t>
-            </w:r>
-            <w:proofErr w:type="spellStart"/>
-            <w:r>
-              <w:rPr>
-                <w:b w:val="0"/>
-                <w:bCs w:val="0"/>
-              </w:rPr>
-              <w:t>seeding</w:t>
-            </w:r>
-            <w:proofErr w:type="spellEnd"/>
-            <w:r>
-              <w:rPr>
-                <w:b w:val="0"/>
-                <w:bCs w:val="0"/>
-              </w:rPr>
-              <w:t xml:space="preserve"> ne peut pas être respecté avec une des deux équipes.</w:t>
+              <w:t>Le seeding ne peut pas être respecté avec une des deux équipes.</w:t>
             </w:r>
           </w:p>
           <w:p>
@@ -11712,15 +10891,7 @@
     </w:tbl>
     <w:p>
       <w:r>
-        <w:t xml:space="preserve">Vérifie si le </w:t>
-      </w:r>
-      <w:proofErr w:type="spellStart"/>
-      <w:r>
-        <w:t>seeding</w:t>
-      </w:r>
-      <w:proofErr w:type="spellEnd"/>
-      <w:r>
-        <w:t xml:space="preserve"> est respecté si les deux équipes sont placées dans la série correspondante sinon lève un signal.</w:t>
+        <w:t>Vérifie si le seeding est respecté si les deux équipes sont placées dans la série correspondante sinon lève un signal.</w:t>
       </w:r>
     </w:p>
     <w:p/>
@@ -11743,24 +10914,11 @@
             <w:tcW w:w="9062" w:type="dxa"/>
           </w:tcPr>
           <w:p>
-            <w:proofErr w:type="spellStart"/>
             <w:r>
               <w:t>v</w:t>
             </w:r>
             <w:r>
-              <w:t>erifierTournoiEnAttente</w:t>
-            </w:r>
-            <w:proofErr w:type="spellEnd"/>
-            <w:r>
-              <w:t>(</w:t>
-            </w:r>
-            <w:proofErr w:type="spellStart"/>
-            <w:r>
-              <w:t>pIdTournoi</w:t>
-            </w:r>
-            <w:proofErr w:type="spellEnd"/>
-            <w:r>
-              <w:t xml:space="preserve"> INT)</w:t>
+              <w:t>erifierTournoiEnAttente(pIdTournoi INT)</w:t>
             </w:r>
           </w:p>
         </w:tc>
@@ -11775,11 +10933,9 @@
             <w:tcW w:w="9062" w:type="dxa"/>
           </w:tcPr>
           <w:p>
-            <w:proofErr w:type="spellStart"/>
             <w:r>
               <w:t>pIdTournoi</w:t>
             </w:r>
-            <w:proofErr w:type="spellEnd"/>
             <w:r>
               <w:t> :</w:t>
             </w:r>
@@ -11857,33 +11013,11 @@
                 <w:lang w:val="en-US"/>
               </w:rPr>
             </w:pPr>
-            <w:proofErr w:type="spellStart"/>
             <w:r>
               <w:rPr>
                 <w:lang w:val="en-US"/>
               </w:rPr>
-              <w:t>verifierAcronyme</w:t>
-            </w:r>
-            <w:proofErr w:type="spellEnd"/>
-            <w:r>
-              <w:rPr>
-                <w:lang w:val="en-US"/>
-              </w:rPr>
-              <w:t>(</w:t>
-            </w:r>
-            <w:proofErr w:type="spellStart"/>
-            <w:r>
-              <w:rPr>
-                <w:lang w:val="en-US"/>
-              </w:rPr>
-              <w:t>pAcronymeEquipe</w:t>
-            </w:r>
-            <w:proofErr w:type="spellEnd"/>
-            <w:r>
-              <w:rPr>
-                <w:lang w:val="en-US"/>
-              </w:rPr>
-              <w:t xml:space="preserve"> VARCHAR(3))</w:t>
+              <w:t>verifierAcronyme(pAcronymeEquipe VARCHAR(3))</w:t>
             </w:r>
           </w:p>
         </w:tc>
@@ -11903,73 +11037,25 @@
                 <w:lang w:val="en-US"/>
               </w:rPr>
             </w:pPr>
-            <w:proofErr w:type="spellStart"/>
             <w:r>
               <w:rPr>
                 <w:lang w:val="en-US"/>
               </w:rPr>
               <w:t>pAcronymeEquipe</w:t>
             </w:r>
-            <w:proofErr w:type="spellEnd"/>
             <w:r>
               <w:rPr>
                 <w:lang w:val="en-US"/>
               </w:rPr>
               <w:t xml:space="preserve">: </w:t>
             </w:r>
-            <w:proofErr w:type="spellStart"/>
             <w:r>
               <w:rPr>
                 <w:b w:val="0"/>
                 <w:bCs w:val="0"/>
                 <w:lang w:val="en-US"/>
               </w:rPr>
-              <w:t>Acronyme</w:t>
-            </w:r>
-            <w:proofErr w:type="spellEnd"/>
-            <w:r>
-              <w:rPr>
-                <w:b w:val="0"/>
-                <w:bCs w:val="0"/>
-                <w:lang w:val="en-US"/>
-              </w:rPr>
-              <w:t xml:space="preserve"> </w:t>
-            </w:r>
-            <w:proofErr w:type="spellStart"/>
-            <w:r>
-              <w:rPr>
-                <w:b w:val="0"/>
-                <w:bCs w:val="0"/>
-                <w:lang w:val="en-US"/>
-              </w:rPr>
-              <w:t>d’une</w:t>
-            </w:r>
-            <w:proofErr w:type="spellEnd"/>
-            <w:r>
-              <w:rPr>
-                <w:b w:val="0"/>
-                <w:bCs w:val="0"/>
-                <w:lang w:val="en-US"/>
-              </w:rPr>
-              <w:t xml:space="preserve"> </w:t>
-            </w:r>
-            <w:proofErr w:type="spellStart"/>
-            <w:r>
-              <w:rPr>
-                <w:b w:val="0"/>
-                <w:bCs w:val="0"/>
-                <w:lang w:val="en-US"/>
-              </w:rPr>
-              <w:t>équipe</w:t>
-            </w:r>
-            <w:proofErr w:type="spellEnd"/>
-            <w:r>
-              <w:rPr>
-                <w:b w:val="0"/>
-                <w:bCs w:val="0"/>
-                <w:lang w:val="en-US"/>
-              </w:rPr>
-              <w:t>.</w:t>
+              <w:t>Acronyme d’une équipe.</w:t>
             </w:r>
           </w:p>
         </w:tc>
@@ -12004,15 +11090,7 @@
     </w:tbl>
     <w:p>
       <w:r>
-        <w:t xml:space="preserve">Vérifie si la longueur de l’acronyme est valide, qu’il fasse au moins 1 </w:t>
-      </w:r>
-      <w:proofErr w:type="spellStart"/>
-      <w:r>
-        <w:t>cractère</w:t>
-      </w:r>
-      <w:proofErr w:type="spellEnd"/>
-      <w:r>
-        <w:t>.</w:t>
+        <w:t>Vérifie si la longueur de l’acronyme est valide, qu’il fasse au moins 1 cractère.</w:t>
       </w:r>
     </w:p>
     <w:tbl>
@@ -12039,34 +11117,24 @@
                 <w:lang w:val="en-US"/>
               </w:rPr>
             </w:pPr>
-            <w:proofErr w:type="spellStart"/>
             <w:r>
               <w:rPr>
                 <w:lang w:val="en-US"/>
               </w:rPr>
               <w:t>demarrerTournoi</w:t>
             </w:r>
-            <w:proofErr w:type="spellEnd"/>
             <w:r>
               <w:rPr>
                 <w:lang w:val="en-US"/>
               </w:rPr>
-              <w:t>(</w:t>
-            </w:r>
-            <w:proofErr w:type="spellStart"/>
+              <w:t>(p</w:t>
+            </w:r>
             <w:r>
               <w:rPr>
                 <w:lang w:val="en-US"/>
               </w:rPr>
-              <w:t>p</w:t>
-            </w:r>
-            <w:r>
-              <w:rPr>
-                <w:lang w:val="en-US"/>
-              </w:rPr>
               <w:t>IdTournoi</w:t>
             </w:r>
-            <w:proofErr w:type="spellEnd"/>
             <w:r>
               <w:rPr>
                 <w:lang w:val="en-US"/>
@@ -12103,7 +11171,6 @@
                 <w:lang w:val="en-US"/>
               </w:rPr>
             </w:pPr>
-            <w:proofErr w:type="spellStart"/>
             <w:r>
               <w:rPr>
                 <w:lang w:val="en-US"/>
@@ -12114,50 +11181,15 @@
               <w:rPr>
                 <w:lang w:val="en-US"/>
               </w:rPr>
-              <w:t>IdTournoi</w:t>
-            </w:r>
-            <w:proofErr w:type="spellEnd"/>
-            <w:r>
-              <w:rPr>
+              <w:t xml:space="preserve">IdTournoi: </w:t>
+            </w:r>
+            <w:r>
+              <w:rPr>
+                <w:b w:val="0"/>
+                <w:bCs w:val="0"/>
                 <w:lang w:val="en-US"/>
               </w:rPr>
-              <w:t xml:space="preserve">: </w:t>
-            </w:r>
-            <w:proofErr w:type="spellStart"/>
-            <w:r>
-              <w:rPr>
-                <w:b w:val="0"/>
-                <w:bCs w:val="0"/>
-                <w:lang w:val="en-US"/>
-              </w:rPr>
-              <w:t>Tournoi</w:t>
-            </w:r>
-            <w:proofErr w:type="spellEnd"/>
-            <w:r>
-              <w:rPr>
-                <w:b w:val="0"/>
-                <w:bCs w:val="0"/>
-                <w:lang w:val="en-US"/>
-              </w:rPr>
-              <w:t xml:space="preserve"> à </w:t>
-            </w:r>
-            <w:proofErr w:type="spellStart"/>
-            <w:r>
-              <w:rPr>
-                <w:b w:val="0"/>
-                <w:bCs w:val="0"/>
-                <w:lang w:val="en-US"/>
-              </w:rPr>
-              <w:t>démarrer</w:t>
-            </w:r>
-            <w:proofErr w:type="spellEnd"/>
-            <w:r>
-              <w:rPr>
-                <w:b w:val="0"/>
-                <w:bCs w:val="0"/>
-                <w:lang w:val="en-US"/>
-              </w:rPr>
-              <w:t>.</w:t>
+              <w:t>Tournoi à démarrer.</w:t>
             </w:r>
           </w:p>
         </w:tc>
@@ -12240,84 +11272,26 @@
                 <w:lang w:val="en-US"/>
               </w:rPr>
             </w:pPr>
-            <w:proofErr w:type="spellStart"/>
             <w:r>
               <w:t>tenterPromotion</w:t>
             </w:r>
-            <w:proofErr w:type="spellEnd"/>
             <w:r>
               <w:rPr>
                 <w:lang w:val="en-US"/>
               </w:rPr>
-              <w:t xml:space="preserve"> (</w:t>
-            </w:r>
-            <w:proofErr w:type="spellStart"/>
+              <w:t xml:space="preserve"> (pIdMatch </w:t>
+            </w:r>
             <w:r>
               <w:rPr>
                 <w:lang w:val="en-US"/>
               </w:rPr>
-              <w:t>pIdMatch</w:t>
-            </w:r>
-            <w:proofErr w:type="spellEnd"/>
+              <w:t>INT</w:t>
+            </w:r>
             <w:r>
               <w:rPr>
                 <w:lang w:val="en-US"/>
               </w:rPr>
-              <w:t xml:space="preserve"> </w:t>
-            </w:r>
-            <w:r>
-              <w:rPr>
-                <w:lang w:val="en-US"/>
-              </w:rPr>
-              <w:t>INT</w:t>
-            </w:r>
-            <w:r>
-              <w:rPr>
-                <w:lang w:val="en-US"/>
-              </w:rPr>
-              <w:t xml:space="preserve">, </w:t>
-            </w:r>
-            <w:proofErr w:type="spellStart"/>
-            <w:r>
-              <w:rPr>
-                <w:lang w:val="en-US"/>
-              </w:rPr>
-              <w:t>pIdSerie</w:t>
-            </w:r>
-            <w:proofErr w:type="spellEnd"/>
-            <w:r>
-              <w:rPr>
-                <w:lang w:val="en-US"/>
-              </w:rPr>
-              <w:t xml:space="preserve"> INT, </w:t>
-            </w:r>
-            <w:proofErr w:type="spellStart"/>
-            <w:r>
-              <w:rPr>
-                <w:lang w:val="en-US"/>
-              </w:rPr>
-              <w:t>pNoTour</w:t>
-            </w:r>
-            <w:proofErr w:type="spellEnd"/>
-            <w:r>
-              <w:rPr>
-                <w:lang w:val="en-US"/>
-              </w:rPr>
-              <w:t xml:space="preserve"> INT, </w:t>
-            </w:r>
-            <w:proofErr w:type="spellStart"/>
-            <w:r>
-              <w:rPr>
-                <w:lang w:val="en-US"/>
-              </w:rPr>
-              <w:t>pIdTournoi</w:t>
-            </w:r>
-            <w:proofErr w:type="spellEnd"/>
-            <w:r>
-              <w:rPr>
-                <w:lang w:val="en-US"/>
-              </w:rPr>
-              <w:t xml:space="preserve"> INT)</w:t>
+              <w:t>, pIdSerie INT, pNoTour INT, pIdTournoi INT)</w:t>
             </w:r>
           </w:p>
         </w:tc>
@@ -12337,19 +11311,11 @@
                 <w:lang w:val="en-US"/>
               </w:rPr>
             </w:pPr>
-            <w:proofErr w:type="spellStart"/>
             <w:r>
               <w:rPr>
                 <w:lang w:val="en-US"/>
               </w:rPr>
-              <w:t>pIdMatch</w:t>
-            </w:r>
-            <w:proofErr w:type="spellEnd"/>
-            <w:r>
-              <w:rPr>
-                <w:lang w:val="en-US"/>
-              </w:rPr>
-              <w:t xml:space="preserve">: </w:t>
+              <w:t xml:space="preserve">pIdMatch: </w:t>
             </w:r>
             <w:r>
               <w:rPr>
@@ -12369,13 +11335,8 @@
             <w:tcW w:w="9062" w:type="dxa"/>
           </w:tcPr>
           <w:p>
-            <w:proofErr w:type="spellStart"/>
-            <w:r>
-              <w:t>pIdSerie</w:t>
-            </w:r>
-            <w:proofErr w:type="spellEnd"/>
-            <w:r>
-              <w:t xml:space="preserve"> : </w:t>
+            <w:r>
+              <w:t xml:space="preserve">pIdSerie : </w:t>
             </w:r>
             <w:r>
               <w:rPr>
@@ -12404,13 +11365,8 @@
             <w:tcW w:w="9062" w:type="dxa"/>
           </w:tcPr>
           <w:p>
-            <w:proofErr w:type="spellStart"/>
-            <w:r>
-              <w:t>pNoTour</w:t>
-            </w:r>
-            <w:proofErr w:type="spellEnd"/>
-            <w:r>
-              <w:t xml:space="preserve"> : </w:t>
+            <w:r>
+              <w:t xml:space="preserve">pNoTour : </w:t>
             </w:r>
             <w:r>
               <w:rPr>
@@ -12436,11 +11392,9 @@
             <w:tcW w:w="9062" w:type="dxa"/>
           </w:tcPr>
           <w:p>
-            <w:proofErr w:type="spellStart"/>
             <w:r>
               <w:t>pIdTournoi</w:t>
             </w:r>
-            <w:proofErr w:type="spellEnd"/>
             <w:r>
               <w:t> :</w:t>
             </w:r>
@@ -12485,34 +11439,24 @@
                 <w:lang w:val="en-US"/>
               </w:rPr>
             </w:pPr>
-            <w:proofErr w:type="spellStart"/>
             <w:r>
               <w:rPr>
                 <w:lang w:val="en-US"/>
               </w:rPr>
               <w:t>verifierEmail</w:t>
             </w:r>
-            <w:proofErr w:type="spellEnd"/>
             <w:r>
               <w:rPr>
                 <w:lang w:val="en-US"/>
               </w:rPr>
-              <w:t>(</w:t>
-            </w:r>
-            <w:proofErr w:type="spellStart"/>
+              <w:t>(p</w:t>
+            </w:r>
             <w:r>
               <w:rPr>
                 <w:lang w:val="en-US"/>
               </w:rPr>
-              <w:t>p</w:t>
-            </w:r>
-            <w:r>
-              <w:rPr>
-                <w:lang w:val="en-US"/>
-              </w:rPr>
               <w:t>Email</w:t>
             </w:r>
-            <w:proofErr w:type="spellEnd"/>
             <w:r>
               <w:rPr>
                 <w:lang w:val="en-US"/>
@@ -12543,45 +11487,19 @@
                 <w:lang w:val="en-US"/>
               </w:rPr>
             </w:pPr>
-            <w:proofErr w:type="spellStart"/>
             <w:r>
               <w:rPr>
                 <w:lang w:val="en-US"/>
               </w:rPr>
-              <w:t>pEmail</w:t>
-            </w:r>
-            <w:proofErr w:type="spellEnd"/>
-            <w:r>
-              <w:rPr>
+              <w:t xml:space="preserve">pEmail: </w:t>
+            </w:r>
+            <w:r>
+              <w:rPr>
+                <w:b w:val="0"/>
+                <w:bCs w:val="0"/>
                 <w:lang w:val="en-US"/>
               </w:rPr>
-              <w:t xml:space="preserve">: </w:t>
-            </w:r>
-            <w:r>
-              <w:rPr>
-                <w:b w:val="0"/>
-                <w:bCs w:val="0"/>
-                <w:lang w:val="en-US"/>
-              </w:rPr>
-              <w:t xml:space="preserve">Email à </w:t>
-            </w:r>
-            <w:proofErr w:type="spellStart"/>
-            <w:r>
-              <w:rPr>
-                <w:b w:val="0"/>
-                <w:bCs w:val="0"/>
-                <w:lang w:val="en-US"/>
-              </w:rPr>
-              <w:t>vérifier</w:t>
-            </w:r>
-            <w:proofErr w:type="spellEnd"/>
-            <w:r>
-              <w:rPr>
-                <w:b w:val="0"/>
-                <w:bCs w:val="0"/>
-                <w:lang w:val="en-US"/>
-              </w:rPr>
-              <w:t>.</w:t>
+              <w:t>Email à vérifier.</w:t>
             </w:r>
           </w:p>
         </w:tc>
@@ -12671,29 +11589,8 @@
             <w:tcW w:w="9062" w:type="dxa"/>
           </w:tcPr>
           <w:p>
-            <w:proofErr w:type="spellStart"/>
-            <w:r>
-              <w:t>verifierInscriptionEquipe</w:t>
-            </w:r>
-            <w:proofErr w:type="spellEnd"/>
-            <w:r>
-              <w:t>(</w:t>
-            </w:r>
-            <w:proofErr w:type="spellStart"/>
-            <w:r>
-              <w:t>pAcronymeEquipe</w:t>
-            </w:r>
-            <w:proofErr w:type="spellEnd"/>
-            <w:r>
-              <w:t xml:space="preserve"> VARCHAR(3), </w:t>
-            </w:r>
-            <w:proofErr w:type="spellStart"/>
-            <w:r>
-              <w:t>pIdTournoi</w:t>
-            </w:r>
-            <w:proofErr w:type="spellEnd"/>
-            <w:r>
-              <w:t xml:space="preserve"> INT)</w:t>
+            <w:r>
+              <w:t>verifierInscriptionEquipe(pAcronymeEquipe VARCHAR(3), pIdTournoi INT)</w:t>
             </w:r>
           </w:p>
         </w:tc>
@@ -12708,11 +11605,9 @@
             <w:tcW w:w="9062" w:type="dxa"/>
           </w:tcPr>
           <w:p>
-            <w:proofErr w:type="spellStart"/>
             <w:r>
               <w:t>pAcronymeEquipe</w:t>
             </w:r>
-            <w:proofErr w:type="spellEnd"/>
             <w:r>
               <w:t> : </w:t>
             </w:r>
@@ -12733,11 +11628,9 @@
             <w:tcW w:w="9062" w:type="dxa"/>
           </w:tcPr>
           <w:p>
-            <w:proofErr w:type="spellStart"/>
             <w:r>
               <w:t>pIdTournoi</w:t>
             </w:r>
-            <w:proofErr w:type="spellEnd"/>
             <w:r>
               <w:t> :</w:t>
             </w:r>
@@ -12853,34 +11746,24 @@
                 <w:lang w:val="en-US"/>
               </w:rPr>
             </w:pPr>
-            <w:proofErr w:type="spellStart"/>
             <w:r>
               <w:rPr>
                 <w:lang w:val="en-US"/>
               </w:rPr>
               <w:t>verifierPrixNegatif</w:t>
             </w:r>
-            <w:proofErr w:type="spellEnd"/>
             <w:r>
               <w:rPr>
                 <w:lang w:val="en-US"/>
               </w:rPr>
-              <w:t>(</w:t>
-            </w:r>
-            <w:proofErr w:type="spellStart"/>
+              <w:t>(p</w:t>
+            </w:r>
             <w:r>
               <w:rPr>
                 <w:lang w:val="en-US"/>
               </w:rPr>
-              <w:t>p</w:t>
-            </w:r>
-            <w:r>
-              <w:rPr>
-                <w:lang w:val="en-US"/>
-              </w:rPr>
               <w:t>Prix</w:t>
             </w:r>
-            <w:proofErr w:type="spellEnd"/>
             <w:r>
               <w:rPr>
                 <w:lang w:val="en-US"/>
@@ -12911,45 +11794,19 @@
                 <w:lang w:val="en-US"/>
               </w:rPr>
             </w:pPr>
-            <w:proofErr w:type="spellStart"/>
             <w:r>
               <w:rPr>
                 <w:lang w:val="en-US"/>
               </w:rPr>
-              <w:t>pPrix</w:t>
-            </w:r>
-            <w:proofErr w:type="spellEnd"/>
-            <w:r>
-              <w:rPr>
+              <w:t>pPrix: Prix</w:t>
+            </w:r>
+            <w:r>
+              <w:rPr>
+                <w:b w:val="0"/>
+                <w:bCs w:val="0"/>
                 <w:lang w:val="en-US"/>
               </w:rPr>
-              <w:t>: Prix</w:t>
-            </w:r>
-            <w:r>
-              <w:rPr>
-                <w:b w:val="0"/>
-                <w:bCs w:val="0"/>
-                <w:lang w:val="en-US"/>
-              </w:rPr>
-              <w:t xml:space="preserve"> à </w:t>
-            </w:r>
-            <w:proofErr w:type="spellStart"/>
-            <w:r>
-              <w:rPr>
-                <w:b w:val="0"/>
-                <w:bCs w:val="0"/>
-                <w:lang w:val="en-US"/>
-              </w:rPr>
-              <w:t>vérifier</w:t>
-            </w:r>
-            <w:proofErr w:type="spellEnd"/>
-            <w:r>
-              <w:rPr>
-                <w:b w:val="0"/>
-                <w:bCs w:val="0"/>
-                <w:lang w:val="en-US"/>
-              </w:rPr>
-              <w:t>.</w:t>
+              <w:t xml:space="preserve"> à vérifier.</w:t>
             </w:r>
           </w:p>
         </w:tc>
@@ -13010,23 +11867,7 @@
           </w:tcPr>
           <w:p>
             <w:r>
-              <w:t>accepterJoueur(</w:t>
-            </w:r>
-            <w:proofErr w:type="spellStart"/>
-            <w:r>
-              <w:t>pAcronymeEquipe</w:t>
-            </w:r>
-            <w:proofErr w:type="spellEnd"/>
-            <w:r>
-              <w:t xml:space="preserve"> VARCHAR(3), </w:t>
-            </w:r>
-            <w:proofErr w:type="spellStart"/>
-            <w:r>
-              <w:t>pIdJoueur</w:t>
-            </w:r>
-            <w:proofErr w:type="spellEnd"/>
-            <w:r>
-              <w:t xml:space="preserve"> INT)</w:t>
+              <w:t>accepterJoueur(pAcronymeEquipe VARCHAR(3), pIdJoueur INT)</w:t>
             </w:r>
           </w:p>
         </w:tc>
@@ -13046,55 +11887,19 @@
                 <w:lang w:val="en-US"/>
               </w:rPr>
             </w:pPr>
-            <w:proofErr w:type="spellStart"/>
             <w:r>
               <w:rPr>
                 <w:lang w:val="en-US"/>
               </w:rPr>
-              <w:t>pAcronymeEquipe</w:t>
-            </w:r>
-            <w:proofErr w:type="spellEnd"/>
-            <w:r>
-              <w:rPr>
+              <w:t xml:space="preserve">pAcronymeEquipe: </w:t>
+            </w:r>
+            <w:r>
+              <w:rPr>
+                <w:b w:val="0"/>
+                <w:bCs w:val="0"/>
                 <w:lang w:val="en-US"/>
               </w:rPr>
-              <w:t xml:space="preserve">: </w:t>
-            </w:r>
-            <w:proofErr w:type="spellStart"/>
-            <w:r>
-              <w:rPr>
-                <w:b w:val="0"/>
-                <w:bCs w:val="0"/>
-                <w:lang w:val="en-US"/>
-              </w:rPr>
-              <w:t>Acronyme</w:t>
-            </w:r>
-            <w:proofErr w:type="spellEnd"/>
-            <w:r>
-              <w:rPr>
-                <w:b w:val="0"/>
-                <w:bCs w:val="0"/>
-                <w:lang w:val="en-US"/>
-              </w:rPr>
-              <w:t xml:space="preserve"> de </w:t>
-            </w:r>
-            <w:proofErr w:type="spellStart"/>
-            <w:r>
-              <w:rPr>
-                <w:b w:val="0"/>
-                <w:bCs w:val="0"/>
-                <w:lang w:val="en-US"/>
-              </w:rPr>
-              <w:t>l’équipeà</w:t>
-            </w:r>
-            <w:proofErr w:type="spellEnd"/>
-            <w:r>
-              <w:rPr>
-                <w:b w:val="0"/>
-                <w:bCs w:val="0"/>
-                <w:lang w:val="en-US"/>
-              </w:rPr>
-              <w:t xml:space="preserve"> rejoinder.</w:t>
+              <w:t>Acronyme de l’équipeà rejoinder.</w:t>
             </w:r>
           </w:p>
         </w:tc>
@@ -13111,55 +11916,19 @@
                 <w:lang w:val="en-US"/>
               </w:rPr>
             </w:pPr>
-            <w:proofErr w:type="spellStart"/>
             <w:r>
               <w:rPr>
                 <w:lang w:val="en-US"/>
               </w:rPr>
-              <w:t>pIdJoueur</w:t>
-            </w:r>
-            <w:proofErr w:type="spellEnd"/>
-            <w:r>
-              <w:rPr>
+              <w:t xml:space="preserve">pIdJoueur: </w:t>
+            </w:r>
+            <w:r>
+              <w:rPr>
+                <w:b w:val="0"/>
+                <w:bCs w:val="0"/>
                 <w:lang w:val="en-US"/>
               </w:rPr>
-              <w:t xml:space="preserve">: </w:t>
-            </w:r>
-            <w:proofErr w:type="spellStart"/>
-            <w:r>
-              <w:rPr>
-                <w:b w:val="0"/>
-                <w:bCs w:val="0"/>
-                <w:lang w:val="en-US"/>
-              </w:rPr>
-              <w:t>Identifiant</w:t>
-            </w:r>
-            <w:proofErr w:type="spellEnd"/>
-            <w:r>
-              <w:rPr>
-                <w:b w:val="0"/>
-                <w:bCs w:val="0"/>
-                <w:lang w:val="en-US"/>
-              </w:rPr>
-              <w:t xml:space="preserve"> du </w:t>
-            </w:r>
-            <w:proofErr w:type="spellStart"/>
-            <w:r>
-              <w:rPr>
-                <w:b w:val="0"/>
-                <w:bCs w:val="0"/>
-                <w:lang w:val="en-US"/>
-              </w:rPr>
-              <w:t>joueur</w:t>
-            </w:r>
-            <w:proofErr w:type="spellEnd"/>
-            <w:r>
-              <w:rPr>
-                <w:b w:val="0"/>
-                <w:bCs w:val="0"/>
-                <w:lang w:val="en-US"/>
-              </w:rPr>
-              <w:t xml:space="preserve"> à accepter.</w:t>
+              <w:t>Identifiant du joueur à accepter.</w:t>
             </w:r>
           </w:p>
         </w:tc>
@@ -13240,11 +12009,9 @@
             <w:tcW w:w="9062" w:type="dxa"/>
           </w:tcPr>
           <w:p>
-            <w:proofErr w:type="spellStart"/>
             <w:r>
               <w:t>annuler_tournoi</w:t>
             </w:r>
-            <w:proofErr w:type="spellEnd"/>
           </w:p>
         </w:tc>
       </w:tr>
@@ -13355,11 +12122,9 @@
             <w:tcW w:w="9062" w:type="dxa"/>
           </w:tcPr>
           <w:p>
-            <w:proofErr w:type="spellStart"/>
             <w:r>
               <w:t>supprimer_tournoi_annule</w:t>
             </w:r>
-            <w:proofErr w:type="spellEnd"/>
           </w:p>
         </w:tc>
       </w:tr>
@@ -13582,110 +12347,58 @@
         <w:rPr>
           <w:u w:val="single"/>
         </w:rPr>
-        <w:t xml:space="preserve">Le champ </w:t>
-      </w:r>
-      <w:proofErr w:type="spellStart"/>
-      <w:r>
+        <w:t>Le champ dateHeureDebut est strictement plus petite que dateHeureFin</w:t>
+      </w:r>
+    </w:p>
+    <w:p>
+      <w:pPr>
+        <w:tabs>
+          <w:tab w:val="left" w:pos="709"/>
+        </w:tabs>
+        <w:spacing w:after="120"/>
+        <w:ind w:left="708"/>
+      </w:pPr>
+      <w:r>
+        <w:tab/>
+        <w:t>[Insertion</w:t>
+      </w:r>
+      <w:r>
+        <w:t>] La date de fin doit être nulle.</w:t>
+      </w:r>
+      <w:r>
+        <w:br/>
+        <w:t>[</w:t>
+      </w:r>
+      <w:r>
+        <w:t>Mise à jour] : Appel de la procédure verifierDatePlusPetite.</w:t>
+      </w:r>
+    </w:p>
+    <w:p>
+      <w:pPr>
+        <w:tabs>
+          <w:tab w:val="left" w:pos="851"/>
+        </w:tabs>
+        <w:spacing w:after="120"/>
         <w:rPr>
           <w:u w:val="single"/>
         </w:rPr>
-        <w:t>dateHeureDebut</w:t>
-      </w:r>
-      <w:proofErr w:type="spellEnd"/>
+      </w:pPr>
       <w:r>
         <w:rPr>
           <w:u w:val="single"/>
         </w:rPr>
-        <w:t xml:space="preserve"> est strictement plus petite que </w:t>
-      </w:r>
-      <w:proofErr w:type="spellStart"/>
-      <w:r>
-        <w:rPr>
-          <w:u w:val="single"/>
-        </w:rPr>
-        <w:t>dateHeureFin</w:t>
-      </w:r>
-      <w:proofErr w:type="spellEnd"/>
+        <w:t>Le champ  dateHeureDebut est strictement plus grande que la date courante</w:t>
+      </w:r>
     </w:p>
     <w:p>
       <w:pPr>
         <w:tabs>
           <w:tab w:val="left" w:pos="709"/>
         </w:tabs>
-        <w:spacing w:after="120"/>
-        <w:ind w:left="708"/>
       </w:pPr>
       <w:r>
         <w:tab/>
-        <w:t>[Insertion</w:t>
-      </w:r>
-      <w:r>
-        <w:t>] La date de fin doit être nulle.</w:t>
-      </w:r>
-      <w:r>
-        <w:br/>
-        <w:t>[</w:t>
-      </w:r>
-      <w:r>
-        <w:t xml:space="preserve">Mise à jour] : Appel de la procédure </w:t>
-      </w:r>
-      <w:proofErr w:type="spellStart"/>
-      <w:r>
-        <w:t>verifierDatePlusPetite</w:t>
-      </w:r>
-      <w:proofErr w:type="spellEnd"/>
-      <w:r>
-        <w:t>.</w:t>
-      </w:r>
-    </w:p>
-    <w:p>
-      <w:pPr>
-        <w:tabs>
-          <w:tab w:val="left" w:pos="851"/>
-        </w:tabs>
-        <w:spacing w:after="120"/>
-        <w:rPr>
-          <w:u w:val="single"/>
-        </w:rPr>
-      </w:pPr>
-      <w:r>
-        <w:rPr>
-          <w:u w:val="single"/>
-        </w:rPr>
-        <w:t xml:space="preserve">Le champ  </w:t>
-      </w:r>
-      <w:proofErr w:type="spellStart"/>
-      <w:r>
-        <w:rPr>
-          <w:u w:val="single"/>
-        </w:rPr>
-        <w:t>dateHeureDebut</w:t>
-      </w:r>
-      <w:proofErr w:type="spellEnd"/>
-      <w:r>
-        <w:rPr>
-          <w:u w:val="single"/>
-        </w:rPr>
-        <w:t xml:space="preserve"> est strictement plus grande que la date courante</w:t>
-      </w:r>
-    </w:p>
-    <w:p>
-      <w:pPr>
-        <w:tabs>
-          <w:tab w:val="left" w:pos="709"/>
-        </w:tabs>
-      </w:pPr>
-      <w:r>
-        <w:tab/>
-        <w:t xml:space="preserve">[Insertion, Mise à jour] : Appel de la procédure </w:t>
-      </w:r>
-      <w:proofErr w:type="spellStart"/>
-      <w:r>
-        <w:t>verifierDatePassee</w:t>
-      </w:r>
-      <w:proofErr w:type="spellEnd"/>
-      <w:r>
-        <w:t>.</w:t>
+        <w:t>[Insertion, Mise à jour] : Appel de la procédure verifierDatePassee.</w:t>
       </w:r>
     </w:p>
     <w:p>
@@ -13699,7 +12412,6 @@
           <w:bCs/>
         </w:rPr>
       </w:pPr>
-      <w:proofErr w:type="spellStart"/>
       <w:r>
         <w:rPr>
           <w:b/>
@@ -13721,7 +12433,6 @@
         </w:rPr>
         <w:t>Equipe</w:t>
       </w:r>
-      <w:proofErr w:type="spellEnd"/>
     </w:p>
     <w:p>
       <w:pPr>
@@ -13737,21 +12448,7 @@
         <w:rPr>
           <w:u w:val="single"/>
         </w:rPr>
-        <w:t xml:space="preserve">La date d’inscription d’une équipe est plus vieille que la </w:t>
-      </w:r>
-      <w:proofErr w:type="spellStart"/>
-      <w:r>
-        <w:rPr>
-          <w:u w:val="single"/>
-        </w:rPr>
-        <w:t>dateDebut</w:t>
-      </w:r>
-      <w:proofErr w:type="spellEnd"/>
-      <w:r>
-        <w:rPr>
-          <w:u w:val="single"/>
-        </w:rPr>
-        <w:t xml:space="preserve"> du tournoi</w:t>
+        <w:t>La date d’inscription d’une équipe est plus vieille que la dateDebut du tournoi</w:t>
       </w:r>
     </w:p>
     <w:p>
@@ -13762,15 +12459,7 @@
       </w:pPr>
       <w:r>
         <w:tab/>
-        <w:t xml:space="preserve">[Insertion, Mise à jour] : Appel de la procédure </w:t>
-      </w:r>
-      <w:proofErr w:type="spellStart"/>
-      <w:r>
-        <w:t>verifierTournoiEnAttente</w:t>
-      </w:r>
-      <w:proofErr w:type="spellEnd"/>
-      <w:r>
-        <w:t>.</w:t>
+        <w:t>[Insertion, Mise à jour] : Appel de la procédure verifierTournoiEnAttente.</w:t>
       </w:r>
     </w:p>
     <w:p>
@@ -13801,15 +12490,7 @@
         <w:tab/>
       </w:r>
       <w:r>
-        <w:t xml:space="preserve">[Insertion, Mise à jour] : Appel de la procédure </w:t>
-      </w:r>
-      <w:proofErr w:type="spellStart"/>
-      <w:r>
-        <w:t>verifierEquipeComplete</w:t>
-      </w:r>
-      <w:proofErr w:type="spellEnd"/>
-      <w:r>
-        <w:t>.</w:t>
+        <w:t>[Insertion, Mise à jour] : Appel de la procédure verifierEquipeComplete.</w:t>
       </w:r>
     </w:p>
     <w:p>
@@ -13832,15 +12513,7 @@
         <w:ind w:firstLine="708"/>
       </w:pPr>
       <w:r>
-        <w:t xml:space="preserve">[Insertion, Mise à jour] : Appel de la procédure </w:t>
-      </w:r>
-      <w:proofErr w:type="spellStart"/>
-      <w:r>
-        <w:t>aUneInscriptionEnCours</w:t>
-      </w:r>
-      <w:proofErr w:type="spellEnd"/>
-      <w:r>
-        <w:t>.</w:t>
+        <w:t>[Insertion, Mise à jour] : Appel de la procédure aUneInscriptionEnCours.</w:t>
       </w:r>
     </w:p>
     <w:p>
@@ -13864,15 +12537,7 @@
         </w:tabs>
       </w:pPr>
       <w:r>
-        <w:t xml:space="preserve">              [Insertion, Mise à jour] : Appel de la procédure </w:t>
-      </w:r>
-      <w:proofErr w:type="spellStart"/>
-      <w:r>
-        <w:t>verifierTournoiEnAttente</w:t>
-      </w:r>
-      <w:proofErr w:type="spellEnd"/>
-      <w:r>
-        <w:t>.</w:t>
+        <w:t xml:space="preserve">              [Insertion, Mise à jour] : Appel de la procédure verifierTournoiEnAttente.</w:t>
       </w:r>
     </w:p>
     <w:p>
@@ -13898,21 +12563,7 @@
         <w:rPr>
           <w:u w:val="single"/>
         </w:rPr>
-        <w:t xml:space="preserve">Le champ </w:t>
-      </w:r>
-      <w:proofErr w:type="spellStart"/>
-      <w:r>
-        <w:rPr>
-          <w:u w:val="single"/>
-        </w:rPr>
-        <w:t>longueurMaxSerie</w:t>
-      </w:r>
-      <w:proofErr w:type="spellEnd"/>
-      <w:r>
-        <w:rPr>
-          <w:u w:val="single"/>
-        </w:rPr>
-        <w:t xml:space="preserve"> = [1,3,5,7].</w:t>
+        <w:t>Le champ longueurMaxSerie = [1,3,5,7].</w:t>
       </w:r>
     </w:p>
     <w:p>
@@ -13923,22 +12574,13 @@
       </w:pPr>
       <w:r>
         <w:tab/>
-        <w:t xml:space="preserve">[Insertion, Mise à jour] : Appel de la procédure </w:t>
-      </w:r>
-      <w:proofErr w:type="spellStart"/>
-      <w:r>
-        <w:t>verifierLongueurMaxSerie</w:t>
-      </w:r>
-      <w:proofErr w:type="spellEnd"/>
-      <w:r>
-        <w:t>.</w:t>
-      </w:r>
-    </w:p>
-    <w:p>
-      <w:pPr>
-        <w:spacing w:after="120"/>
-      </w:pPr>
-      <w:proofErr w:type="spellStart"/>
+        <w:t>[Insertion, Mise à jour] : Appel de la procédure verifierLongueurMaxSerie.</w:t>
+      </w:r>
+    </w:p>
+    <w:p>
+      <w:pPr>
+        <w:spacing w:after="120"/>
+      </w:pPr>
       <w:r>
         <w:rPr>
           <w:b/>
@@ -13960,7 +12602,6 @@
         </w:rPr>
         <w:t>rie</w:t>
       </w:r>
-      <w:proofErr w:type="spellEnd"/>
     </w:p>
     <w:p>
       <w:pPr>
@@ -13990,30 +12631,14 @@
       </w:r>
       <w:r>
         <w:tab/>
-        <w:t xml:space="preserve">Appel de la procédure </w:t>
-      </w:r>
-      <w:proofErr w:type="spellStart"/>
-      <w:r>
-        <w:t>verifierInscription</w:t>
-      </w:r>
-      <w:proofErr w:type="spellEnd"/>
-      <w:r>
-        <w:t xml:space="preserve"> pour les deux équipes.</w:t>
+        <w:t>Appel de la procédure verifierInscription pour les deux équipes.</w:t>
       </w:r>
       <w:r>
         <w:tab/>
       </w:r>
       <w:r>
         <w:tab/>
-        <w:t xml:space="preserve">Appel de la procédure </w:t>
-      </w:r>
-      <w:proofErr w:type="spellStart"/>
-      <w:r>
-        <w:t>verifierMemeEquipe</w:t>
-      </w:r>
-      <w:proofErr w:type="spellEnd"/>
-      <w:r>
-        <w:t>.</w:t>
+        <w:t>Appel de la procédure verifierMemeEquipe.</w:t>
       </w:r>
       <w:r>
         <w:br/>
@@ -14023,15 +12648,7 @@
       </w:r>
       <w:r>
         <w:tab/>
-        <w:t xml:space="preserve">Appel de la procédure </w:t>
-      </w:r>
-      <w:proofErr w:type="spellStart"/>
-      <w:r>
-        <w:t>verifierSeedingCorrect</w:t>
-      </w:r>
-      <w:proofErr w:type="spellEnd"/>
-      <w:r>
-        <w:t>.</w:t>
+        <w:t>Appel de la procédure verifierSeedingCorrect.</w:t>
       </w:r>
     </w:p>
     <w:p>
@@ -14084,15 +12701,7 @@
       </w:r>
       <w:r>
         <w:tab/>
-        <w:t xml:space="preserve">Lors de l’appel à la procédure </w:t>
-      </w:r>
-      <w:proofErr w:type="spellStart"/>
-      <w:r>
-        <w:t>vérifierSeedingCorrect</w:t>
-      </w:r>
-      <w:proofErr w:type="spellEnd"/>
-      <w:r>
-        <w:t xml:space="preserve">, si un des </w:t>
+        <w:t xml:space="preserve">Lors de l’appel à la procédure vérifierSeedingCorrect, si un des </w:t>
       </w:r>
       <w:r>
         <w:br/>
@@ -14112,15 +12721,7 @@
       </w:r>
       <w:r>
         <w:tab/>
-        <w:t xml:space="preserve">fonction </w:t>
-      </w:r>
-      <w:proofErr w:type="spellStart"/>
-      <w:r>
-        <w:t>vainqueurMatch</w:t>
-      </w:r>
-      <w:proofErr w:type="spellEnd"/>
-      <w:r>
-        <w:t>. La final est vérifiée lorsqu’on termine</w:t>
+        <w:t>fonction vainqueurMatch. La final est vérifiée lorsqu’on termine</w:t>
       </w:r>
       <w:r>
         <w:br/>
@@ -14162,15 +12763,7 @@
       </w:r>
       <w:r>
         <w:tab/>
-        <w:t xml:space="preserve">Appel de </w:t>
-      </w:r>
-      <w:proofErr w:type="spellStart"/>
-      <w:r>
-        <w:t>verifierSeedingIncorrect</w:t>
-      </w:r>
-      <w:proofErr w:type="spellEnd"/>
-      <w:r>
-        <w:t>. Pour que l’équipe soit ajoutée,</w:t>
+        <w:t>Appel de verifierSeedingIncorrect. Pour que l’équipe soit ajoutée,</w:t>
       </w:r>
       <w:r>
         <w:br/>
@@ -14190,14 +12783,7 @@
       </w:r>
       <w:r>
         <w:tab/>
-      </w:r>
-      <w:proofErr w:type="spellStart"/>
-      <w:r>
-        <w:t>vainqueurSerie</w:t>
-      </w:r>
-      <w:proofErr w:type="spellEnd"/>
-      <w:r>
-        <w:t xml:space="preserve"> qui n’accepte pas que la série précédente n’ait pas</w:t>
+        <w:t>vainqueurSerie qui n’accepte pas que la série précédente n’ait pas</w:t>
       </w:r>
       <w:r>
         <w:br/>
@@ -14216,15 +12802,7 @@
         <w:t>ème</w:t>
       </w:r>
       <w:r>
-        <w:t xml:space="preserve"> enregistrement </w:t>
-      </w:r>
-      <w:proofErr w:type="spellStart"/>
-      <w:r>
-        <w:t>Match_Joueur</w:t>
-      </w:r>
-      <w:proofErr w:type="spellEnd"/>
-      <w:r>
-        <w:t>,</w:t>
+        <w:t xml:space="preserve"> enregistrement Match_Joueur,</w:t>
       </w:r>
       <w:r>
         <w:br/>
@@ -14244,14 +12822,7 @@
       </w:r>
       <w:r>
         <w:tab/>
-      </w:r>
-      <w:proofErr w:type="spellStart"/>
-      <w:r>
-        <w:t>vainqueurSerie</w:t>
-      </w:r>
-      <w:proofErr w:type="spellEnd"/>
-      <w:r>
-        <w:t>, si oui le tournoi est terminé.</w:t>
+        <w:t>vainqueurSerie, si oui le tournoi est terminé.</w:t>
       </w:r>
     </w:p>
     <w:p>
@@ -14271,7 +12842,6 @@
           <w:bCs/>
         </w:rPr>
       </w:pPr>
-      <w:proofErr w:type="spellStart"/>
       <w:r>
         <w:rPr>
           <w:b/>
@@ -14293,7 +12863,6 @@
         </w:rPr>
         <w:t>Joueur</w:t>
       </w:r>
-      <w:proofErr w:type="spellEnd"/>
     </w:p>
     <w:p>
       <w:pPr>
@@ -14320,15 +12889,7 @@
         <w:tab/>
       </w:r>
       <w:r>
-        <w:t xml:space="preserve">[Insertion, Mise à jour] : Appel de la procédure </w:t>
-      </w:r>
-      <w:proofErr w:type="spellStart"/>
-      <w:r>
-        <w:t>vérifierJoueurEstDansEquipeSerie</w:t>
-      </w:r>
-      <w:proofErr w:type="spellEnd"/>
-      <w:r>
-        <w:t>.</w:t>
+        <w:t>[Insertion, Mise à jour] : Appel de la procédure vérifierJoueurEstDansEquipeSerie.</w:t>
       </w:r>
     </w:p>
     <w:p>
@@ -14384,15 +12945,7 @@
       </w:pPr>
       <w:r>
         <w:tab/>
-        <w:t xml:space="preserve">[Insertion, Mise à jouer] : Appel de la procédure </w:t>
-      </w:r>
-      <w:proofErr w:type="spellStart"/>
-      <w:r>
-        <w:t>verifierJoueurEstDansEquipeSerie</w:t>
-      </w:r>
-      <w:proofErr w:type="spellEnd"/>
-      <w:r>
-        <w:t>.</w:t>
+        <w:t>[Insertion, Mise à jouer] : Appel de la procédure verifierJoueurEstDansEquipeSerie.</w:t>
       </w:r>
     </w:p>
     <w:p>
@@ -14451,13 +13004,8 @@
       <w:r>
         <w:t xml:space="preserve"> dans </w:t>
       </w:r>
-      <w:proofErr w:type="spellStart"/>
-      <w:r>
-        <w:t>Equipe_Joueur</w:t>
-      </w:r>
-      <w:proofErr w:type="spellEnd"/>
-      <w:r>
-        <w:t>.</w:t>
+      <w:r>
+        <w:t>Equipe_Joueur.</w:t>
       </w:r>
       <w:r>
         <w:br/>
@@ -14506,15 +13054,7 @@
       </w:pPr>
       <w:r>
         <w:tab/>
-        <w:t xml:space="preserve">[Insertion, Mise à jour[ : Appel à la procédure </w:t>
-      </w:r>
-      <w:proofErr w:type="spellStart"/>
-      <w:r>
-        <w:t>verifierDateFuture</w:t>
-      </w:r>
-      <w:proofErr w:type="spellEnd"/>
-      <w:r>
-        <w:t>.</w:t>
+        <w:t>[Insertion, Mise à jour[ : Appel à la procédure verifierDateFuture.</w:t>
       </w:r>
     </w:p>
     <w:p>
@@ -14559,7 +13099,6 @@
           <w:bCs/>
         </w:rPr>
       </w:pPr>
-      <w:proofErr w:type="spellStart"/>
       <w:r>
         <w:rPr>
           <w:b/>
@@ -14567,7 +13106,6 @@
         </w:rPr>
         <w:t>Equipe_Joueur</w:t>
       </w:r>
-      <w:proofErr w:type="spellEnd"/>
     </w:p>
     <w:p>
       <w:pPr>
@@ -14585,28 +13123,12 @@
         </w:rPr>
         <w:t xml:space="preserve">Le champ </w:t>
       </w:r>
-      <w:proofErr w:type="spellStart"/>
       <w:r>
         <w:rPr>
           <w:u w:val="single"/>
         </w:rPr>
-        <w:t>dateHeureArrivee</w:t>
-      </w:r>
-      <w:proofErr w:type="spellEnd"/>
-      <w:r>
-        <w:rPr>
-          <w:u w:val="single"/>
-        </w:rPr>
-        <w:t xml:space="preserve"> est forcément plus petite que </w:t>
-      </w:r>
-      <w:proofErr w:type="spellStart"/>
-      <w:r>
-        <w:rPr>
-          <w:u w:val="single"/>
-        </w:rPr>
-        <w:t>dateHeureDepart</w:t>
-      </w:r>
-      <w:proofErr w:type="spellEnd"/>
+        <w:t>dateHeureArrivee est forcément plus petite que dateHeureDepart</w:t>
+      </w:r>
     </w:p>
     <w:p>
       <w:pPr>
@@ -14618,15 +13140,7 @@
       </w:pPr>
       <w:r>
         <w:tab/>
-        <w:t xml:space="preserve">[Insertion, Mise à jour] : Appel de la procédure </w:t>
-      </w:r>
-      <w:proofErr w:type="spellStart"/>
-      <w:r>
-        <w:t>vérifierDateArriveeDepart</w:t>
-      </w:r>
-      <w:proofErr w:type="spellEnd"/>
-      <w:r>
-        <w:t>.</w:t>
+        <w:t>[Insertion, Mise à jour] : Appel de la procédure vérifierDateArriveeDepart.</w:t>
       </w:r>
     </w:p>
     <w:p>
@@ -14656,15 +13170,7 @@
       </w:pPr>
       <w:r>
         <w:tab/>
-        <w:t xml:space="preserve">[Insertion] : Appel de la procédure </w:t>
-      </w:r>
-      <w:proofErr w:type="spellStart"/>
-      <w:r>
-        <w:t>estDejaDansUneEquipe</w:t>
-      </w:r>
-      <w:proofErr w:type="spellEnd"/>
-      <w:r>
-        <w:t>.</w:t>
+        <w:t>[Insertion] : Appel de la procédure estDejaDansUneEquipe.</w:t>
       </w:r>
     </w:p>
     <w:p>
@@ -14691,15 +13197,7 @@
       </w:pPr>
       <w:r>
         <w:tab/>
-        <w:t xml:space="preserve">[Mise à jour] : Appel de la fonction </w:t>
-      </w:r>
-      <w:proofErr w:type="spellStart"/>
-      <w:r>
-        <w:t>aUneInscriptionEnCours</w:t>
-      </w:r>
-      <w:proofErr w:type="spellEnd"/>
-      <w:r>
-        <w:t>, lève un signal si nécessaire.</w:t>
+        <w:t>[Mise à jour] : Appel de la fonction aUneInscriptionEnCours, lève un signal si nécessaire.</w:t>
       </w:r>
     </w:p>
     <w:p>
@@ -14727,15 +13225,7 @@
       </w:pPr>
       <w:r>
         <w:tab/>
-        <w:t xml:space="preserve">[Insertion] : Appel de la procédure </w:t>
-      </w:r>
-      <w:proofErr w:type="spellStart"/>
-      <w:r>
-        <w:t>verifierDejaDansUneEquipe</w:t>
-      </w:r>
-      <w:proofErr w:type="spellEnd"/>
-      <w:r>
-        <w:t>.</w:t>
+        <w:t>[Insertion] : Appel de la procédure verifierDejaDansUneEquipe.</w:t>
       </w:r>
     </w:p>
     <w:p>
@@ -14819,15 +13309,7 @@
       </w:pPr>
       <w:r>
         <w:tab/>
-        <w:t xml:space="preserve">[Insertion, Mise à jour] Appel à la procédure </w:t>
-      </w:r>
-      <w:proofErr w:type="spellStart"/>
-      <w:r>
-        <w:t>verifierPrixNegatif</w:t>
-      </w:r>
-      <w:proofErr w:type="spellEnd"/>
-      <w:r>
-        <w:t>. </w:t>
+        <w:t>[Insertion, Mise à jour] Appel à la procédure verifierPrixNegatif. </w:t>
       </w:r>
     </w:p>
     <w:p>
@@ -14929,7 +13411,6 @@
           <w:bCs/>
         </w:rPr>
       </w:pPr>
-      <w:proofErr w:type="spellStart"/>
       <w:r>
         <w:rPr>
           <w:b/>
@@ -14937,7 +13418,6 @@
         </w:rPr>
         <w:t>Tournoi_Equipe</w:t>
       </w:r>
-      <w:proofErr w:type="spellEnd"/>
     </w:p>
     <w:p>
       <w:pPr>
@@ -15031,15 +13511,7 @@
         <w:spacing w:after="120"/>
       </w:pPr>
       <w:r>
-        <w:t xml:space="preserve">Les tours doivent être générés en commençant depuis la finale, </w:t>
-      </w:r>
-      <w:proofErr w:type="spellStart"/>
-      <w:r>
-        <w:t>faut</w:t>
-      </w:r>
-      <w:proofErr w:type="spellEnd"/>
-      <w:r>
-        <w:t xml:space="preserve"> de quoi le no sera invalide.</w:t>
+        <w:t>Les tours doivent être générés en commençant depuis la finale, faut de quoi le no sera invalide.</w:t>
       </w:r>
     </w:p>
     <w:p>
@@ -15090,27 +13562,11 @@
       </w:r>
       <w:r>
         <w:br/>
-        <w:t xml:space="preserve">Les équipes qui peuvent joueur dans la série doivent respecter le système de </w:t>
-      </w:r>
-      <w:proofErr w:type="spellStart"/>
-      <w:r>
-        <w:t>seeding</w:t>
-      </w:r>
-      <w:proofErr w:type="spellEnd"/>
-      <w:r>
-        <w:t xml:space="preserve"> </w:t>
+        <w:t xml:space="preserve">Les équipes qui peuvent joueur dans la série doivent respecter le système de seeding </w:t>
       </w:r>
       <w:r>
         <w:br/>
-        <w:t>(Cf. : chapitre « </w:t>
-      </w:r>
-      <w:proofErr w:type="spellStart"/>
-      <w:r>
-        <w:t>Seeding</w:t>
-      </w:r>
-      <w:proofErr w:type="spellEnd"/>
-      <w:r>
-        <w:t> ») mis en place. De cette manière, nous assurons que les équipes sont inscrites au tournoi et non éliminées.</w:t>
+        <w:t>(Cf. : chapitre « Seeding ») mis en place. De cette manière, nous assurons que les équipes sont inscrites au tournoi et non éliminées.</w:t>
       </w:r>
     </w:p>
     <w:p>
@@ -15191,7 +13647,6 @@
           <w:bCs/>
         </w:rPr>
       </w:pPr>
-      <w:proofErr w:type="spellStart"/>
       <w:r>
         <w:rPr>
           <w:b/>
@@ -15199,7 +13654,6 @@
         </w:rPr>
         <w:t>Equipe_Joueur</w:t>
       </w:r>
-      <w:proofErr w:type="spellEnd"/>
     </w:p>
     <w:p>
       <w:pPr>
@@ -15445,7 +13899,6 @@
           <w:bCs/>
         </w:rPr>
       </w:pPr>
-      <w:proofErr w:type="spellStart"/>
       <w:r>
         <w:rPr>
           <w:b/>
@@ -15453,7 +13906,6 @@
         </w:rPr>
         <w:t>Match_joueur</w:t>
       </w:r>
-      <w:proofErr w:type="spellEnd"/>
     </w:p>
     <w:p>
       <w:pPr>
@@ -15497,24 +13949,14 @@
         <w:pStyle w:val="Titre2"/>
       </w:pPr>
       <w:bookmarkStart w:id="31" w:name="_Toc61376181"/>
-      <w:proofErr w:type="spellStart"/>
       <w:r>
         <w:t>Seeding</w:t>
       </w:r>
       <w:bookmarkEnd w:id="31"/>
-      <w:proofErr w:type="spellEnd"/>
-    </w:p>
-    <w:p>
-      <w:r>
-        <w:t>Le « </w:t>
-      </w:r>
-      <w:proofErr w:type="spellStart"/>
-      <w:r>
-        <w:t>seeding</w:t>
-      </w:r>
-      <w:proofErr w:type="spellEnd"/>
-      <w:r>
-        <w:t> » est système qui définit l’emplacement de chaque équipe dans l’arbre de tournoi en fonction de ses résultats.</w:t>
+    </w:p>
+    <w:p>
+      <w:r>
+        <w:t>Le « seeding » est système qui définit l’emplacement de chaque équipe dans l’arbre de tournoi en fonction de ses résultats.</w:t>
       </w:r>
     </w:p>
     <w:p>
@@ -15591,40 +14033,16 @@
         <w:ind w:firstLine="708"/>
       </w:pPr>
       <w:r>
-        <w:t xml:space="preserve">Soit </w:t>
-      </w:r>
-      <w:proofErr w:type="spellStart"/>
-      <w:r>
-        <w:t>nS</w:t>
-      </w:r>
-      <w:proofErr w:type="spellEnd"/>
-      <w:r>
-        <w:t xml:space="preserve"> le numéro de la série au tour T.</w:t>
-      </w:r>
-    </w:p>
-    <w:p>
-      <w:r>
-        <w:t xml:space="preserve">L’équipe 1 est le vainqueur de la série de numéro </w:t>
-      </w:r>
-      <w:proofErr w:type="spellStart"/>
-      <w:r>
-        <w:t>nS</w:t>
-      </w:r>
-      <w:proofErr w:type="spellEnd"/>
-      <w:r>
-        <w:t xml:space="preserve"> * 2 – 1 du tour T + 1.</w:t>
+        <w:t>Soit nS le numéro de la série au tour T.</w:t>
+      </w:r>
+    </w:p>
+    <w:p>
+      <w:r>
+        <w:t>L’équipe 1 est le vainqueur de la série de numéro nS * 2 – 1 du tour T + 1.</w:t>
       </w:r>
       <w:r>
         <w:br/>
-        <w:t xml:space="preserve">L’équipe 2 est le vainqueur de la série de numéro </w:t>
-      </w:r>
-      <w:proofErr w:type="spellStart"/>
-      <w:r>
-        <w:t>nS</w:t>
-      </w:r>
-      <w:proofErr w:type="spellEnd"/>
-      <w:r>
-        <w:t xml:space="preserve"> * 2 du tour T + 1.</w:t>
+        <w:t>L’équipe 2 est le vainqueur de la série de numéro nS * 2 du tour T + 1.</w:t>
       </w:r>
     </w:p>
     <w:p>
@@ -15692,14 +14110,27 @@
       <w:r>
         <w:t xml:space="preserve">Figure </w:t>
       </w:r>
-      <w:fldSimple w:instr=" SEQ Figure \* ARABIC ">
-        <w:r>
-          <w:rPr>
-            <w:noProof/>
-          </w:rPr>
-          <w:t>3</w:t>
-        </w:r>
-      </w:fldSimple>
+      <w:r>
+        <w:fldChar w:fldCharType="begin"/>
+      </w:r>
+      <w:r>
+        <w:instrText xml:space="preserve"> SEQ Figure \* ARABIC </w:instrText>
+      </w:r>
+      <w:r>
+        <w:fldChar w:fldCharType="separate"/>
+      </w:r>
+      <w:r>
+        <w:rPr>
+          <w:noProof/>
+        </w:rPr>
+        <w:t>3</w:t>
+      </w:r>
+      <w:r>
+        <w:rPr>
+          <w:noProof/>
+        </w:rPr>
+        <w:fldChar w:fldCharType="end"/>
+      </w:r>
       <w:r>
         <w:t>Progression dans un arbre de tournoi.</w:t>
       </w:r>
@@ -15754,14 +14185,27 @@
         <w:lang w:val="en-GB"/>
       </w:rPr>
     </w:pPr>
-    <w:fldSimple w:instr=" DATE   \* MERGEFORMAT ">
-      <w:r>
-        <w:rPr>
-          <w:noProof/>
-        </w:rPr>
-        <w:t>16.01.2021</w:t>
-      </w:r>
-    </w:fldSimple>
+    <w:r>
+      <w:fldChar w:fldCharType="begin"/>
+    </w:r>
+    <w:r>
+      <w:instrText xml:space="preserve"> DATE   \* MERGEFORMAT </w:instrText>
+    </w:r>
+    <w:r>
+      <w:fldChar w:fldCharType="separate"/>
+    </w:r>
+    <w:r>
+      <w:rPr>
+        <w:noProof/>
+      </w:rPr>
+      <w:t>16.01.2021</w:t>
+    </w:r>
+    <w:r>
+      <w:rPr>
+        <w:noProof/>
+      </w:rPr>
+      <w:fldChar w:fldCharType="end"/>
+    </w:r>
     <w:r>
       <w:ptab w:relativeTo="margin" w:alignment="center" w:leader="none"/>
     </w:r>
@@ -15935,11 +14379,21 @@
     <w:r>
       <w:ptab w:relativeTo="margin" w:alignment="right" w:leader="none"/>
     </w:r>
-    <w:fldSimple w:instr=" TITLE   \* MERGEFORMAT ">
-      <w:r>
-        <w:t>Gestion de tournois</w:t>
-      </w:r>
-    </w:fldSimple>
+    <w:r>
+      <w:fldChar w:fldCharType="begin"/>
+    </w:r>
+    <w:r>
+      <w:instrText xml:space="preserve"> TITLE   \* MERGEFORMAT </w:instrText>
+    </w:r>
+    <w:r>
+      <w:fldChar w:fldCharType="separate"/>
+    </w:r>
+    <w:r>
+      <w:t>Gestion de tournois</w:t>
+    </w:r>
+    <w:r>
+      <w:fldChar w:fldCharType="end"/>
+    </w:r>
     <w:r>
       <w:t xml:space="preserve"> Rocket League</w:t>
     </w:r>
@@ -21450,6 +19904,7 @@
     <w:rsid w:val="00DC0CC4"/>
     <w:rsid w:val="00E40455"/>
     <w:rsid w:val="00E75085"/>
+    <w:rsid w:val="00EC1F59"/>
     <w:rsid w:val="00F10F1E"/>
     <w:rsid w:val="00F25E8C"/>
     <w:rsid w:val="00F403F7"/>

</xml_diff>

<commit_message>
doc doc doc! qui est là ?
</commit_message>
<xml_diff>
--- a/Documentation.docx
+++ b/Documentation.docx
@@ -10,6 +10,7 @@
           <w:docPartUnique/>
         </w:docPartObj>
       </w:sdtPr>
+      <w:sdtEndPr/>
       <w:sdtContent>
         <w:p>
           <w:pPr>
@@ -141,6 +142,7 @@
                                     <w:dataBinding w:prefixMappings="xmlns:ns0='http://purl.org/dc/elements/1.1/' xmlns:ns1='http://schemas.openxmlformats.org/package/2006/metadata/core-properties' " w:xpath="/ns1:coreProperties[1]/ns0:creator[1]" w:storeItemID="{6C3C8BC8-F283-45AE-878A-BAB7291924A1}"/>
                                     <w:text/>
                                   </w:sdtPr>
+                                  <w:sdtEndPr/>
                                   <w:sdtContent>
                                     <w:p>
                                       <w:pPr>
@@ -189,6 +191,7 @@
                                       <w:dataBinding w:prefixMappings="xmlns:ns0='http://purl.org/dc/elements/1.1/' xmlns:ns1='http://schemas.openxmlformats.org/package/2006/metadata/core-properties' " w:xpath="/ns1:coreProperties[1]/ns1:category[1]" w:storeItemID="{6C3C8BC8-F283-45AE-878A-BAB7291924A1}"/>
                                       <w:text/>
                                     </w:sdtPr>
+                                    <w:sdtEndPr/>
                                     <w:sdtContent>
                                       <w:r>
                                         <w:rPr>
@@ -239,7 +242,7 @@
                                       <w:color w:val="FFFFFF" w:themeColor="background1"/>
                                       <w:lang w:val="de-CH"/>
                                     </w:rPr>
-                                    <w:t>17.01.2021</w:t>
+                                    <w:t>18.01.2021</w:t>
                                   </w:r>
                                   <w:r>
                                     <w:rPr>
@@ -321,6 +324,7 @@
                                       <w:dataBinding w:prefixMappings="xmlns:ns0='http://purl.org/dc/elements/1.1/' xmlns:ns1='http://schemas.openxmlformats.org/package/2006/metadata/core-properties' " w:xpath="/ns1:coreProperties[1]/ns0:title[1]" w:storeItemID="{6C3C8BC8-F283-45AE-878A-BAB7291924A1}"/>
                                       <w:text/>
                                     </w:sdtPr>
+                                    <w:sdtEndPr/>
                                     <w:sdtContent>
                                       <w:r>
                                         <w:rPr>
@@ -350,6 +354,7 @@
                                     <w:dataBinding w:prefixMappings="xmlns:ns0='http://purl.org/dc/elements/1.1/' xmlns:ns1='http://schemas.openxmlformats.org/package/2006/metadata/core-properties' " w:xpath="/ns1:coreProperties[1]/ns0:subject[1]" w:storeItemID="{6C3C8BC8-F283-45AE-878A-BAB7291924A1}"/>
                                     <w:text/>
                                   </w:sdtPr>
+                                  <w:sdtEndPr/>
                                   <w:sdtContent>
                                     <w:p>
                                       <w:pPr>
@@ -419,6 +424,7 @@
                               <w:dataBinding w:prefixMappings="xmlns:ns0='http://purl.org/dc/elements/1.1/' xmlns:ns1='http://schemas.openxmlformats.org/package/2006/metadata/core-properties' " w:xpath="/ns1:coreProperties[1]/ns0:creator[1]" w:storeItemID="{6C3C8BC8-F283-45AE-878A-BAB7291924A1}"/>
                               <w:text/>
                             </w:sdtPr>
+                            <w:sdtEndPr/>
                             <w:sdtContent>
                               <w:p>
                                 <w:pPr>
@@ -467,6 +473,7 @@
                                 <w:dataBinding w:prefixMappings="xmlns:ns0='http://purl.org/dc/elements/1.1/' xmlns:ns1='http://schemas.openxmlformats.org/package/2006/metadata/core-properties' " w:xpath="/ns1:coreProperties[1]/ns1:category[1]" w:storeItemID="{6C3C8BC8-F283-45AE-878A-BAB7291924A1}"/>
                                 <w:text/>
                               </w:sdtPr>
+                              <w:sdtEndPr/>
                               <w:sdtContent>
                                 <w:r>
                                   <w:rPr>
@@ -517,7 +524,7 @@
                                 <w:color w:val="FFFFFF" w:themeColor="background1"/>
                                 <w:lang w:val="de-CH"/>
                               </w:rPr>
-                              <w:t>17.01.2021</w:t>
+                              <w:t>18.01.2021</w:t>
                             </w:r>
                             <w:r>
                               <w:rPr>
@@ -567,6 +574,7 @@
                                 <w:dataBinding w:prefixMappings="xmlns:ns0='http://purl.org/dc/elements/1.1/' xmlns:ns1='http://schemas.openxmlformats.org/package/2006/metadata/core-properties' " w:xpath="/ns1:coreProperties[1]/ns0:title[1]" w:storeItemID="{6C3C8BC8-F283-45AE-878A-BAB7291924A1}"/>
                                 <w:text/>
                               </w:sdtPr>
+                              <w:sdtEndPr/>
                               <w:sdtContent>
                                 <w:r>
                                   <w:rPr>
@@ -596,6 +604,7 @@
                               <w:dataBinding w:prefixMappings="xmlns:ns0='http://purl.org/dc/elements/1.1/' xmlns:ns1='http://schemas.openxmlformats.org/package/2006/metadata/core-properties' " w:xpath="/ns1:coreProperties[1]/ns0:subject[1]" w:storeItemID="{6C3C8BC8-F283-45AE-878A-BAB7291924A1}"/>
                               <w:text/>
                             </w:sdtPr>
+                            <w:sdtEndPr/>
                             <w:sdtContent>
                               <w:p>
                                 <w:pPr>
@@ -4779,14 +4788,27 @@
       <w:r>
         <w:t xml:space="preserve">Figure </w:t>
       </w:r>
-      <w:fldSimple w:instr=" SEQ Figure \* ARABIC ">
-        <w:r>
-          <w:rPr>
-            <w:noProof/>
-          </w:rPr>
-          <w:t>1</w:t>
-        </w:r>
-      </w:fldSimple>
+      <w:r>
+        <w:fldChar w:fldCharType="begin"/>
+      </w:r>
+      <w:r>
+        <w:instrText xml:space="preserve"> SEQ Figure \* ARABIC </w:instrText>
+      </w:r>
+      <w:r>
+        <w:fldChar w:fldCharType="separate"/>
+      </w:r>
+      <w:r>
+        <w:rPr>
+          <w:noProof/>
+        </w:rPr>
+        <w:t>1</w:t>
+      </w:r>
+      <w:r>
+        <w:rPr>
+          <w:noProof/>
+        </w:rPr>
+        <w:fldChar w:fldCharType="end"/>
+      </w:r>
       <w:r>
         <w:t xml:space="preserve">: </w:t>
       </w:r>
@@ -4877,14 +4899,27 @@
       <w:r>
         <w:t xml:space="preserve">Figure </w:t>
       </w:r>
-      <w:fldSimple w:instr=" SEQ Figure \* ARABIC ">
-        <w:r>
-          <w:rPr>
-            <w:noProof/>
-          </w:rPr>
-          <w:t>2</w:t>
-        </w:r>
-      </w:fldSimple>
+      <w:r>
+        <w:fldChar w:fldCharType="begin"/>
+      </w:r>
+      <w:r>
+        <w:instrText xml:space="preserve"> SEQ Figure \* ARABIC </w:instrText>
+      </w:r>
+      <w:r>
+        <w:fldChar w:fldCharType="separate"/>
+      </w:r>
+      <w:r>
+        <w:rPr>
+          <w:noProof/>
+        </w:rPr>
+        <w:t>2</w:t>
+      </w:r>
+      <w:r>
+        <w:rPr>
+          <w:noProof/>
+        </w:rPr>
+        <w:fldChar w:fldCharType="end"/>
+      </w:r>
       <w:r>
         <w:t xml:space="preserve"> Généré avec </w:t>
       </w:r>
@@ -13172,12 +13207,12 @@
         <w:jc w:val="both"/>
       </w:pPr>
     </w:p>
+    <w:bookmarkStart w:id="23" w:name="_Toc61814916"/>
     <w:p>
       <w:pPr>
         <w:pStyle w:val="Titre3"/>
         <w:jc w:val="both"/>
       </w:pPr>
-      <w:bookmarkStart w:id="23" w:name="_Toc61814916"/>
       <w:r>
         <w:rPr>
           <w:noProof/>
@@ -19389,6 +19424,19 @@
     </w:p>
     <w:p>
       <w:pPr>
+        <w:pStyle w:val="Paragraphedeliste"/>
+        <w:numPr>
+          <w:ilvl w:val="0"/>
+          <w:numId w:val="44"/>
+        </w:numPr>
+        <w:jc w:val="both"/>
+      </w:pPr>
+      <w:r>
+        <w:t>La fonction d’abandon d’une série peut entraîner un comportement indéfini si deux équipes de la même série décident d’abandonner en même temps.</w:t>
+      </w:r>
+    </w:p>
+    <w:p>
+      <w:pPr>
         <w:pStyle w:val="Titre1"/>
         <w:jc w:val="both"/>
       </w:pPr>
@@ -19585,15 +19633,18 @@
         <w:t>.</w:t>
       </w:r>
       <w:r>
-        <w:t xml:space="preserve"> En conséquence moins de vérifications serait nécessaires, le code serait donc plus lisible et l’utilisateur root retrouvait le plein pouvoir.</w:t>
-      </w:r>
-    </w:p>
-    <w:p>
-      <w:pPr>
-        <w:jc w:val="both"/>
-      </w:pPr>
+        <w:t xml:space="preserve"> En conséquence moins de </w:t>
+      </w:r>
       <w:r>
         <w:lastRenderedPageBreak/>
+        <w:t>vérifications serait nécessaires, le code serait donc plus lisible et l’utilisateur root retrouvait le plein pouvoir.</w:t>
+      </w:r>
+    </w:p>
+    <w:p>
+      <w:pPr>
+        <w:jc w:val="both"/>
+      </w:pPr>
+      <w:r>
         <w:t>Ainsi un ajustement du modèle de la base</w:t>
       </w:r>
       <w:r>
@@ -19619,6 +19670,14 @@
       </w:r>
       <w:r>
         <w:t>le.</w:t>
+      </w:r>
+    </w:p>
+    <w:p>
+      <w:pPr>
+        <w:jc w:val="both"/>
+      </w:pPr>
+      <w:r>
+        <w:t>La fonction d’abandonner est codée dans le code de l’application. La manière correcte de l’effectuer aurait été de l’implémenter dans la base de données avec une transaction. Malheureusement nous n’avons pas réussi à l’implémenter convenablement, nous l’avons donc temporairement développée dans l’application.</w:t>
       </w:r>
     </w:p>
     <w:p>
@@ -20179,7 +20238,13 @@
         <w:jc w:val="both"/>
       </w:pPr>
       <w:r>
-        <w:t>Dans « Choosing a Setup Type », choisir « Custom ». Puis appuyer sur « Next ».</w:t>
+        <w:rPr>
+          <w:lang w:val="en-US"/>
+        </w:rPr>
+        <w:t xml:space="preserve">Dans « Choosing a Setup Type », choisir « Custom ». </w:t>
+      </w:r>
+      <w:r>
+        <w:t>Puis appuyer sur « Next ».</w:t>
       </w:r>
     </w:p>
     <w:p>
@@ -20476,8 +20541,14 @@
         <w:jc w:val="both"/>
       </w:pPr>
       <w:r>
+        <w:rPr>
+          <w:lang w:val="en-US"/>
+        </w:rPr>
         <w:lastRenderedPageBreak/>
-        <w:t>Dans « Windows Service » cocher « Start the MySQL Server at System Startup ». De plus, il faut aussi vérifier que « Configure MySQL Server as a Windows Service » soit bien sélectionné. Puis appuyer encore sur « Next ».</w:t>
+        <w:t xml:space="preserve">Dans « Windows Service » cocher « Start the MySQL Server at System Startup ». </w:t>
+      </w:r>
+      <w:r>
+        <w:t>De plus, il faut aussi vérifier que « Configure MySQL Server as a Windows Service » soit bien sélectionné. Puis appuyer encore sur « Next ».</w:t>
       </w:r>
     </w:p>
     <w:p>
@@ -25518,12 +25589,12 @@
             <w:pPr>
               <w:jc w:val="both"/>
               <w:rPr>
-                <w:lang w:val="en-US"/>
+                <w:lang w:val="fr-FR"/>
               </w:rPr>
             </w:pPr>
             <w:r>
               <w:rPr>
-                <w:lang w:val="en-US"/>
+                <w:lang w:val="fr-FR"/>
               </w:rPr>
               <w:t xml:space="preserve">pAcronymeEquipe: </w:t>
             </w:r>
@@ -25531,7 +25602,7 @@
               <w:rPr>
                 <w:b w:val="0"/>
                 <w:bCs w:val="0"/>
-                <w:lang w:val="en-US"/>
+                <w:lang w:val="fr-FR"/>
               </w:rPr>
               <w:t>Acronyme de l’équipeà rejoinder.</w:t>
             </w:r>
@@ -25548,12 +25619,12 @@
             <w:pPr>
               <w:jc w:val="both"/>
               <w:rPr>
-                <w:lang w:val="en-US"/>
+                <w:lang w:val="fr-FR"/>
               </w:rPr>
             </w:pPr>
             <w:r>
               <w:rPr>
-                <w:lang w:val="en-US"/>
+                <w:lang w:val="fr-FR"/>
               </w:rPr>
               <w:t xml:space="preserve">pIdJoueur: </w:t>
             </w:r>
@@ -25561,7 +25632,7 @@
               <w:rPr>
                 <w:b w:val="0"/>
                 <w:bCs w:val="0"/>
-                <w:lang w:val="en-US"/>
+                <w:lang w:val="fr-FR"/>
               </w:rPr>
               <w:t>Identifiant du joueur à accepter.</w:t>
             </w:r>
@@ -27933,14 +28004,27 @@
       <w:r>
         <w:t xml:space="preserve">Figure </w:t>
       </w:r>
-      <w:fldSimple w:instr=" SEQ Figure \* ARABIC ">
-        <w:r>
-          <w:rPr>
-            <w:noProof/>
-          </w:rPr>
-          <w:t>3</w:t>
-        </w:r>
-      </w:fldSimple>
+      <w:r>
+        <w:fldChar w:fldCharType="begin"/>
+      </w:r>
+      <w:r>
+        <w:instrText xml:space="preserve"> SEQ Figure \* ARABIC </w:instrText>
+      </w:r>
+      <w:r>
+        <w:fldChar w:fldCharType="separate"/>
+      </w:r>
+      <w:r>
+        <w:rPr>
+          <w:noProof/>
+        </w:rPr>
+        <w:t>3</w:t>
+      </w:r>
+      <w:r>
+        <w:rPr>
+          <w:noProof/>
+        </w:rPr>
+        <w:fldChar w:fldCharType="end"/>
+      </w:r>
       <w:r>
         <w:t>Progression dans un arbre de tournoi.</w:t>
       </w:r>
@@ -27996,14 +28080,27 @@
         <w:lang w:val="en-GB"/>
       </w:rPr>
     </w:pPr>
-    <w:fldSimple w:instr=" DATE   \* MERGEFORMAT ">
-      <w:r>
-        <w:rPr>
-          <w:noProof/>
-        </w:rPr>
-        <w:t>17.01.2021</w:t>
-      </w:r>
-    </w:fldSimple>
+    <w:r>
+      <w:fldChar w:fldCharType="begin"/>
+    </w:r>
+    <w:r>
+      <w:instrText xml:space="preserve"> DATE   \* MERGEFORMAT </w:instrText>
+    </w:r>
+    <w:r>
+      <w:fldChar w:fldCharType="separate"/>
+    </w:r>
+    <w:r>
+      <w:rPr>
+        <w:noProof/>
+      </w:rPr>
+      <w:t>18.01.2021</w:t>
+    </w:r>
+    <w:r>
+      <w:rPr>
+        <w:noProof/>
+      </w:rPr>
+      <w:fldChar w:fldCharType="end"/>
+    </w:r>
     <w:r>
       <w:ptab w:relativeTo="margin" w:alignment="center" w:leader="none"/>
     </w:r>
@@ -28048,6 +28145,7 @@
         <w:dataBinding w:prefixMappings="xmlns:ns0='http://purl.org/dc/elements/1.1/' xmlns:ns1='http://schemas.openxmlformats.org/package/2006/metadata/core-properties' " w:xpath="/ns1:coreProperties[1]/ns0:creator[1]" w:storeItemID="{6C3C8BC8-F283-45AE-878A-BAB7291924A1}"/>
         <w:text/>
       </w:sdtPr>
+      <w:sdtEndPr/>
       <w:sdtContent>
         <w:r>
           <w:rPr>
@@ -28176,11 +28274,21 @@
     <w:r>
       <w:ptab w:relativeTo="margin" w:alignment="right" w:leader="none"/>
     </w:r>
-    <w:fldSimple w:instr=" TITLE   \* MERGEFORMAT ">
-      <w:r>
-        <w:t>Gestion de tournois</w:t>
-      </w:r>
-    </w:fldSimple>
+    <w:r>
+      <w:fldChar w:fldCharType="begin"/>
+    </w:r>
+    <w:r>
+      <w:instrText xml:space="preserve"> TITLE   \* MERGEFORMAT </w:instrText>
+    </w:r>
+    <w:r>
+      <w:fldChar w:fldCharType="separate"/>
+    </w:r>
+    <w:r>
+      <w:t>Gestion de tournois</w:t>
+    </w:r>
+    <w:r>
+      <w:fldChar w:fldCharType="end"/>
+    </w:r>
     <w:r>
       <w:t xml:space="preserve"> Rocket League</w:t>
     </w:r>
@@ -34404,7 +34512,7 @@
     <w:charset w:val="00"/>
     <w:family w:val="roman"/>
     <w:pitch w:val="variable"/>
-    <w:sig w:usb0="E0002AFF" w:usb1="C0007843" w:usb2="00000009" w:usb3="00000000" w:csb0="000001FF" w:csb1="00000000"/>
+    <w:sig w:usb0="E0002EFF" w:usb1="C000785B" w:usb2="00000009" w:usb3="00000000" w:csb0="000001FF" w:csb1="00000000"/>
   </w:font>
   <w:font w:name="Courier New">
     <w:panose1 w:val="02070309020205020404"/>
@@ -34425,14 +34533,14 @@
     <w:charset w:val="00"/>
     <w:family w:val="swiss"/>
     <w:pitch w:val="variable"/>
-    <w:sig w:usb0="E0002AFF" w:usb1="4000ACFF" w:usb2="00000001" w:usb3="00000000" w:csb0="000001FF" w:csb1="00000000"/>
+    <w:sig w:usb0="E4002EFF" w:usb1="C000247B" w:usb2="00000009" w:usb3="00000000" w:csb0="000001FF" w:csb1="00000000"/>
   </w:font>
   <w:font w:name="Calibri Light">
     <w:panose1 w:val="020F0302020204030204"/>
     <w:charset w:val="00"/>
     <w:family w:val="swiss"/>
     <w:pitch w:val="variable"/>
-    <w:sig w:usb0="A0002AEF" w:usb1="4000207B" w:usb2="00000000" w:usb3="00000000" w:csb0="000001FF" w:csb1="00000000"/>
+    <w:sig w:usb0="E4002EFF" w:usb1="C000247B" w:usb2="00000009" w:usb3="00000000" w:csb0="000001FF" w:csb1="00000000"/>
   </w:font>
 </w:fonts>
 </file>
@@ -34499,6 +34607,7 @@
     <w:rsid w:val="00972B72"/>
     <w:rsid w:val="009D3578"/>
     <w:rsid w:val="009D5CF1"/>
+    <w:rsid w:val="009E581A"/>
     <w:rsid w:val="00A97511"/>
     <w:rsid w:val="00AC189F"/>
     <w:rsid w:val="00AD2F0B"/>

</xml_diff>